<commit_message>
The info Edit on report
</commit_message>
<xml_diff>
--- a/Video Swin Transformer-Report(code_run_documentation).docx
+++ b/Video Swin Transformer-Report(code_run_documentation).docx
@@ -329,6 +329,17 @@
       <w:pPr>
         <w:jc w:val="center"/>
         <w:rPr>
+          <w:rFonts w:ascii="B Nazanin" w:eastAsia="B Nazanin" w:hAnsi="B Nazanin" w:cs="Arial" w:hint="cs"/>
+          <w:b/>
+          <w:bCs/>
+          <w:sz w:val="30"/>
+          <w:szCs w:val="30"/>
+          <w:rtl/>
+          <w:lang w:bidi="fa-IR"/>
+        </w:rPr>
+      </w:pPr>
+      <w:r>
+        <w:rPr>
           <w:rFonts w:ascii="B Nazanin" w:eastAsia="B Nazanin" w:hAnsi="B Nazanin" w:cs="Arial"/>
           <w:b/>
           <w:bCs/>
@@ -336,8 +347,35 @@
           <w:szCs w:val="30"/>
           <w:rtl/>
         </w:rPr>
-      </w:pPr>
-      <w:r>
+        <w:t>گزارش</w:t>
+      </w:r>
+      <w:r>
+        <w:rPr>
+          <w:rFonts w:ascii="B Nazanin" w:eastAsia="B Nazanin" w:hAnsi="B Nazanin" w:cs="B Nazanin"/>
+          <w:b/>
+          <w:bCs/>
+          <w:sz w:val="30"/>
+          <w:szCs w:val="30"/>
+          <w:rtl/>
+        </w:rPr>
+        <w:t xml:space="preserve"> </w:t>
+      </w:r>
+      <w:r>
+        <w:rPr>
+          <w:rFonts w:ascii="B Nazanin" w:eastAsia="B Nazanin" w:hAnsi="B Nazanin" w:cs="Arial" w:hint="cs"/>
+          <w:b/>
+          <w:bCs/>
+          <w:sz w:val="30"/>
+          <w:szCs w:val="30"/>
+          <w:rtl/>
+          <w:lang w:bidi="fa-IR"/>
+        </w:rPr>
+        <w:t>کار کارآموزی</w:t>
+      </w:r>
+    </w:p>
+    <w:p>
+      <w:pPr>
+        <w:jc w:val="center"/>
         <w:rPr>
           <w:rFonts w:ascii="B Nazanin" w:eastAsia="B Nazanin" w:hAnsi="B Nazanin" w:cs="Arial"/>
           <w:b/>
@@ -346,19 +384,216 @@
           <w:szCs w:val="30"/>
           <w:rtl/>
         </w:rPr>
-        <w:t>گزارش</w:t>
-      </w:r>
-      <w:r>
+      </w:pPr>
+    </w:p>
+    <w:p>
+      <w:pPr>
+        <w:jc w:val="center"/>
+        <w:rPr>
+          <w:rFonts w:ascii="B Nazanin" w:eastAsia="B Nazanin" w:hAnsi="B Nazanin" w:cs="Arial"/>
+          <w:b/>
+          <w:bCs/>
+          <w:sz w:val="30"/>
+          <w:szCs w:val="30"/>
+          <w:rtl/>
+        </w:rPr>
+      </w:pPr>
+    </w:p>
+    <w:p>
+      <w:pPr>
+        <w:jc w:val="center"/>
+        <w:rPr>
+          <w:rFonts w:asciiTheme="minorHAnsi" w:eastAsia="B Nazanin" w:hAnsiTheme="minorHAnsi" w:cs="Arial"/>
+          <w:b/>
+          <w:bCs/>
+          <w:sz w:val="30"/>
+          <w:szCs w:val="30"/>
+        </w:rPr>
+      </w:pPr>
+      <w:r>
+        <w:rPr>
+          <w:rFonts w:asciiTheme="minorHAnsi" w:eastAsia="B Nazanin" w:hAnsiTheme="minorHAnsi" w:cs="Arial"/>
+          <w:b/>
+          <w:bCs/>
+          <w:sz w:val="30"/>
+          <w:szCs w:val="30"/>
+        </w:rPr>
+        <w:t xml:space="preserve">Video </w:t>
+      </w:r>
+      <w:proofErr w:type="spellStart"/>
+      <w:r>
+        <w:rPr>
+          <w:rFonts w:asciiTheme="minorHAnsi" w:eastAsia="B Nazanin" w:hAnsiTheme="minorHAnsi" w:cs="Arial"/>
+          <w:b/>
+          <w:bCs/>
+          <w:sz w:val="30"/>
+          <w:szCs w:val="30"/>
+        </w:rPr>
+        <w:t>Swin</w:t>
+      </w:r>
+      <w:proofErr w:type="spellEnd"/>
+      <w:r>
+        <w:rPr>
+          <w:rFonts w:asciiTheme="minorHAnsi" w:eastAsia="B Nazanin" w:hAnsiTheme="minorHAnsi" w:cs="Arial"/>
+          <w:b/>
+          <w:bCs/>
+          <w:sz w:val="30"/>
+          <w:szCs w:val="30"/>
+        </w:rPr>
+        <w:t xml:space="preserve"> Transformer</w:t>
+      </w:r>
+    </w:p>
+    <w:p>
+      <w:pPr>
+        <w:jc w:val="center"/>
+        <w:rPr>
+          <w:rFonts w:ascii="B Nazanin" w:eastAsia="B Nazanin" w:hAnsi="B Nazanin" w:cs="Arial"/>
+          <w:b/>
+          <w:bCs/>
+          <w:sz w:val="30"/>
+          <w:szCs w:val="30"/>
+        </w:rPr>
+      </w:pPr>
+    </w:p>
+    <w:p>
+      <w:pPr>
+        <w:jc w:val="center"/>
+        <w:rPr>
+          <w:rFonts w:ascii="B Nazanin" w:eastAsia="B Nazanin" w:hAnsi="B Nazanin" w:cs="Arial"/>
+          <w:b/>
+          <w:bCs/>
+          <w:sz w:val="30"/>
+          <w:szCs w:val="30"/>
+        </w:rPr>
+      </w:pPr>
+    </w:p>
+    <w:p>
+      <w:pPr>
+        <w:jc w:val="center"/>
         <w:rPr>
           <w:rFonts w:ascii="B Nazanin" w:eastAsia="B Nazanin" w:hAnsi="B Nazanin" w:cs="B Nazanin"/>
           <w:b/>
           <w:bCs/>
           <w:sz w:val="30"/>
           <w:szCs w:val="30"/>
+        </w:rPr>
+      </w:pPr>
+      <w:r>
+        <w:rPr>
+          <w:rFonts w:ascii="B Nazanin" w:eastAsia="B Nazanin" w:hAnsi="B Nazanin" w:cs="Arial"/>
+          <w:b/>
+          <w:bCs/>
+          <w:sz w:val="30"/>
+          <w:szCs w:val="30"/>
+          <w:rtl/>
+        </w:rPr>
+        <w:t>نگارش</w:t>
+      </w:r>
+    </w:p>
+    <w:p>
+      <w:pPr>
+        <w:jc w:val="center"/>
+        <w:rPr>
+          <w:rFonts w:ascii="B Nazanin" w:eastAsia="B Nazanin" w:hAnsi="B Nazanin" w:cs="B Nazanin"/>
+          <w:b/>
+          <w:bCs/>
+          <w:sz w:val="30"/>
+          <w:szCs w:val="30"/>
+        </w:rPr>
+      </w:pPr>
+      <w:r>
+        <w:rPr>
+          <w:rFonts w:ascii="B Nazanin" w:eastAsia="B Nazanin" w:hAnsi="B Nazanin" w:cs="Arial"/>
+          <w:b/>
+          <w:bCs/>
+          <w:sz w:val="30"/>
+          <w:szCs w:val="30"/>
+          <w:rtl/>
+        </w:rPr>
+        <w:t>محمدرضا</w:t>
+      </w:r>
+      <w:r>
+        <w:rPr>
+          <w:rFonts w:ascii="B Nazanin" w:eastAsia="B Nazanin" w:hAnsi="B Nazanin" w:cs="B Nazanin"/>
+          <w:b/>
+          <w:bCs/>
+          <w:sz w:val="30"/>
+          <w:szCs w:val="30"/>
           <w:rtl/>
         </w:rPr>
         <w:t xml:space="preserve"> </w:t>
       </w:r>
+      <w:r>
+        <w:rPr>
+          <w:rFonts w:ascii="B Nazanin" w:eastAsia="B Nazanin" w:hAnsi="B Nazanin" w:cs="Arial"/>
+          <w:b/>
+          <w:bCs/>
+          <w:sz w:val="30"/>
+          <w:szCs w:val="30"/>
+          <w:rtl/>
+        </w:rPr>
+        <w:t>قادری</w:t>
+      </w:r>
+    </w:p>
+    <w:p>
+      <w:pPr>
+        <w:jc w:val="center"/>
+        <w:rPr>
+          <w:rFonts w:ascii="B Nazanin" w:eastAsia="B Nazanin" w:hAnsi="B Nazanin" w:cs="B Nazanin"/>
+          <w:b/>
+          <w:bCs/>
+          <w:sz w:val="30"/>
+          <w:szCs w:val="30"/>
+        </w:rPr>
+      </w:pPr>
+    </w:p>
+    <w:p>
+      <w:pPr>
+        <w:jc w:val="center"/>
+        <w:rPr>
+          <w:rFonts w:ascii="B Nazanin" w:eastAsia="B Nazanin" w:hAnsi="B Nazanin" w:cs="B Nazanin"/>
+          <w:b/>
+          <w:bCs/>
+          <w:sz w:val="30"/>
+          <w:szCs w:val="30"/>
+        </w:rPr>
+      </w:pPr>
+      <w:r>
+        <w:rPr>
+          <w:rFonts w:ascii="B Nazanin" w:eastAsia="B Nazanin" w:hAnsi="B Nazanin" w:cs="Arial"/>
+          <w:b/>
+          <w:bCs/>
+          <w:sz w:val="30"/>
+          <w:szCs w:val="30"/>
+          <w:rtl/>
+        </w:rPr>
+        <w:t>استاد</w:t>
+      </w:r>
+      <w:r>
+        <w:rPr>
+          <w:rFonts w:ascii="B Nazanin" w:eastAsia="B Nazanin" w:hAnsi="B Nazanin" w:cs="B Nazanin"/>
+          <w:b/>
+          <w:bCs/>
+          <w:sz w:val="30"/>
+          <w:szCs w:val="30"/>
+          <w:rtl/>
+        </w:rPr>
+        <w:t xml:space="preserve"> </w:t>
+      </w:r>
+    </w:p>
+    <w:p>
+      <w:pPr>
+        <w:jc w:val="center"/>
+        <w:rPr>
+          <w:rFonts w:ascii="B Nazanin" w:eastAsia="B Nazanin" w:hAnsi="B Nazanin" w:cs="B Nazanin" w:hint="cs"/>
+          <w:b/>
+          <w:bCs/>
+          <w:sz w:val="30"/>
+          <w:szCs w:val="30"/>
+          <w:rtl/>
+          <w:lang w:bidi="fa-IR"/>
+        </w:rPr>
+      </w:pPr>
       <w:r>
         <w:rPr>
           <w:rFonts w:ascii="B Nazanin" w:eastAsia="B Nazanin" w:hAnsi="B Nazanin" w:cs="Arial" w:hint="cs"/>
@@ -367,218 +602,9 @@
           <w:sz w:val="30"/>
           <w:szCs w:val="30"/>
           <w:rtl/>
-        </w:rPr>
-        <w:t>پروژه پایانی آزمایشگاه دیتابیس</w:t>
-      </w:r>
-    </w:p>
-    <w:p>
-      <w:pPr>
-        <w:jc w:val="center"/>
-        <w:rPr>
-          <w:rFonts w:ascii="B Nazanin" w:eastAsia="B Nazanin" w:hAnsi="B Nazanin" w:cs="Arial"/>
-          <w:b/>
-          <w:bCs/>
-          <w:sz w:val="30"/>
-          <w:szCs w:val="30"/>
-          <w:rtl/>
-        </w:rPr>
-      </w:pPr>
-    </w:p>
-    <w:p>
-      <w:pPr>
-        <w:jc w:val="center"/>
-        <w:rPr>
-          <w:rFonts w:ascii="B Nazanin" w:eastAsia="B Nazanin" w:hAnsi="B Nazanin" w:cs="Arial"/>
-          <w:b/>
-          <w:bCs/>
-          <w:sz w:val="30"/>
-          <w:szCs w:val="30"/>
-          <w:rtl/>
-        </w:rPr>
-      </w:pPr>
-      <w:r>
-        <w:rPr>
-          <w:rFonts w:ascii="B Nazanin" w:eastAsia="B Nazanin" w:hAnsi="B Nazanin" w:cs="Arial" w:hint="cs"/>
-          <w:b/>
-          <w:bCs/>
-          <w:sz w:val="30"/>
-          <w:szCs w:val="30"/>
-          <w:rtl/>
-        </w:rPr>
-        <w:t xml:space="preserve">دیجیکالا </w:t>
-      </w:r>
-    </w:p>
-    <w:p>
-      <w:pPr>
-        <w:jc w:val="center"/>
-        <w:rPr>
-          <w:rFonts w:ascii="B Nazanin" w:eastAsia="B Nazanin" w:hAnsi="B Nazanin" w:cs="Arial"/>
-          <w:b/>
-          <w:bCs/>
-          <w:sz w:val="30"/>
-          <w:szCs w:val="30"/>
-          <w:rtl/>
-        </w:rPr>
-      </w:pPr>
-      <w:r>
-        <w:rPr>
-          <w:rFonts w:ascii="B Nazanin" w:eastAsia="B Nazanin" w:hAnsi="B Nazanin" w:cs="Arial" w:hint="cs"/>
-          <w:b/>
-          <w:bCs/>
-          <w:sz w:val="30"/>
-          <w:szCs w:val="30"/>
-          <w:rtl/>
-        </w:rPr>
-        <w:t>(باشگاه مشتریان وفادار)</w:t>
-      </w:r>
-    </w:p>
-    <w:p>
-      <w:pPr>
-        <w:jc w:val="center"/>
-        <w:rPr>
-          <w:rFonts w:ascii="B Nazanin" w:eastAsia="B Nazanin" w:hAnsi="B Nazanin" w:cs="Arial"/>
-          <w:b/>
-          <w:bCs/>
-          <w:sz w:val="30"/>
-          <w:szCs w:val="30"/>
-        </w:rPr>
-      </w:pPr>
-    </w:p>
-    <w:p>
-      <w:pPr>
-        <w:jc w:val="center"/>
-        <w:rPr>
-          <w:rFonts w:ascii="B Nazanin" w:eastAsia="B Nazanin" w:hAnsi="B Nazanin" w:cs="B Nazanin"/>
-          <w:b/>
-          <w:bCs/>
-          <w:sz w:val="30"/>
-          <w:szCs w:val="30"/>
-        </w:rPr>
-      </w:pPr>
-      <w:r>
-        <w:rPr>
-          <w:rFonts w:ascii="B Nazanin" w:eastAsia="B Nazanin" w:hAnsi="B Nazanin" w:cs="Arial"/>
-          <w:b/>
-          <w:bCs/>
-          <w:sz w:val="30"/>
-          <w:szCs w:val="30"/>
-          <w:rtl/>
-        </w:rPr>
-        <w:t>نگارش</w:t>
-      </w:r>
-    </w:p>
-    <w:p>
-      <w:pPr>
-        <w:jc w:val="center"/>
-        <w:rPr>
-          <w:rFonts w:ascii="B Nazanin" w:eastAsia="B Nazanin" w:hAnsi="B Nazanin" w:cs="B Nazanin"/>
-          <w:b/>
-          <w:bCs/>
-          <w:sz w:val="30"/>
-          <w:szCs w:val="30"/>
-        </w:rPr>
-      </w:pPr>
-      <w:r>
-        <w:rPr>
-          <w:rFonts w:ascii="B Nazanin" w:eastAsia="B Nazanin" w:hAnsi="B Nazanin" w:cs="Arial"/>
-          <w:b/>
-          <w:bCs/>
-          <w:sz w:val="30"/>
-          <w:szCs w:val="30"/>
-          <w:rtl/>
-        </w:rPr>
-        <w:t>محمدرضا</w:t>
-      </w:r>
-      <w:r>
-        <w:rPr>
-          <w:rFonts w:ascii="B Nazanin" w:eastAsia="B Nazanin" w:hAnsi="B Nazanin" w:cs="B Nazanin"/>
-          <w:b/>
-          <w:bCs/>
-          <w:sz w:val="30"/>
-          <w:szCs w:val="30"/>
-          <w:rtl/>
-        </w:rPr>
-        <w:t xml:space="preserve"> </w:t>
-      </w:r>
-      <w:r>
-        <w:rPr>
-          <w:rFonts w:ascii="B Nazanin" w:eastAsia="B Nazanin" w:hAnsi="B Nazanin" w:cs="Arial"/>
-          <w:b/>
-          <w:bCs/>
-          <w:sz w:val="30"/>
-          <w:szCs w:val="30"/>
-          <w:rtl/>
-        </w:rPr>
-        <w:t>قادری</w:t>
-      </w:r>
-    </w:p>
-    <w:p>
-      <w:pPr>
-        <w:jc w:val="center"/>
-        <w:rPr>
-          <w:rFonts w:ascii="B Nazanin" w:eastAsia="B Nazanin" w:hAnsi="B Nazanin" w:cs="B Nazanin"/>
-          <w:b/>
-          <w:bCs/>
-          <w:sz w:val="30"/>
-          <w:szCs w:val="30"/>
-        </w:rPr>
-      </w:pPr>
-    </w:p>
-    <w:p>
-      <w:pPr>
-        <w:jc w:val="center"/>
-        <w:rPr>
-          <w:rFonts w:ascii="B Nazanin" w:eastAsia="B Nazanin" w:hAnsi="B Nazanin" w:cs="B Nazanin"/>
-          <w:b/>
-          <w:bCs/>
-          <w:sz w:val="30"/>
-          <w:szCs w:val="30"/>
-        </w:rPr>
-      </w:pPr>
-      <w:r>
-        <w:rPr>
-          <w:rFonts w:ascii="B Nazanin" w:eastAsia="B Nazanin" w:hAnsi="B Nazanin" w:cs="Arial"/>
-          <w:b/>
-          <w:bCs/>
-          <w:sz w:val="30"/>
-          <w:szCs w:val="30"/>
-          <w:rtl/>
-        </w:rPr>
-        <w:t>استاد</w:t>
-      </w:r>
-      <w:r>
-        <w:rPr>
-          <w:rFonts w:ascii="B Nazanin" w:eastAsia="B Nazanin" w:hAnsi="B Nazanin" w:cs="B Nazanin"/>
-          <w:b/>
-          <w:bCs/>
-          <w:sz w:val="30"/>
-          <w:szCs w:val="30"/>
-          <w:rtl/>
-        </w:rPr>
-        <w:t xml:space="preserve"> </w:t>
-      </w:r>
-    </w:p>
-    <w:p>
-      <w:pPr>
-        <w:jc w:val="center"/>
-        <w:rPr>
-          <w:rFonts w:ascii="B Nazanin" w:eastAsia="B Nazanin" w:hAnsi="B Nazanin" w:cs="B Nazanin"/>
-          <w:b/>
-          <w:bCs/>
-          <w:sz w:val="30"/>
-          <w:szCs w:val="30"/>
-        </w:rPr>
-      </w:pPr>
-      <w:r>
-        <w:rPr>
-          <w:rFonts w:ascii="B Nazanin" w:eastAsia="B Nazanin" w:hAnsi="B Nazanin" w:cs="Arial" w:hint="cs"/>
-          <w:b/>
-          <w:bCs/>
-          <w:sz w:val="30"/>
-          <w:szCs w:val="30"/>
-          <w:rtl/>
-        </w:rPr>
-        <w:t>مهندس عاطفه زارع</w:t>
+          <w:lang w:bidi="fa-IR"/>
+        </w:rPr>
+        <w:t>دکتر صاحب الزمانی</w:t>
       </w:r>
     </w:p>
     <w:p>
@@ -6405,7 +6431,7 @@
         <v:path o:extrusionok="f" gradientshapeok="t" o:connecttype="rect"/>
         <o:lock v:ext="edit" aspectratio="t"/>
       </v:shapetype>
-      <v:shape id="_x0000_i1047" type="#_x0000_t75" style="width:19.5pt;height:20.25pt;visibility:visible" o:bullet="t">
+      <v:shape id="_x0000_i1048" type="#_x0000_t75" style="width:19.5pt;height:20.25pt;visibility:visible" o:bullet="t">
         <v:imagedata r:id="rId1" o:title=""/>
       </v:shape>
     </w:pict>

</xml_diff>

<commit_message>
The report kinetic 400/600
</commit_message>
<xml_diff>
--- a/Video Swin Transformer-Report(code_run_documentation).docx
+++ b/Video Swin Transformer-Report(code_run_documentation).docx
@@ -329,6 +329,39 @@
       <w:pPr>
         <w:jc w:val="center"/>
         <w:rPr>
+          <w:rFonts w:ascii="B Nazanin" w:eastAsia="B Nazanin" w:hAnsi="B Nazanin" w:cs="Arial"/>
+          <w:b/>
+          <w:bCs/>
+          <w:sz w:val="30"/>
+          <w:szCs w:val="30"/>
+          <w:rtl/>
+          <w:lang w:bidi="fa-IR"/>
+        </w:rPr>
+      </w:pPr>
+      <w:r>
+        <w:rPr>
+          <w:rFonts w:ascii="B Nazanin" w:eastAsia="B Nazanin" w:hAnsi="B Nazanin" w:cs="Arial"/>
+          <w:b/>
+          <w:bCs/>
+          <w:sz w:val="30"/>
+          <w:szCs w:val="30"/>
+          <w:rtl/>
+        </w:rPr>
+        <w:t>گزارش</w:t>
+      </w:r>
+      <w:r>
+        <w:rPr>
+          <w:rFonts w:ascii="B Nazanin" w:eastAsia="B Nazanin" w:hAnsi="B Nazanin" w:cs="B Nazanin"/>
+          <w:b/>
+          <w:bCs/>
+          <w:sz w:val="30"/>
+          <w:szCs w:val="30"/>
+          <w:rtl/>
+        </w:rPr>
+        <w:t xml:space="preserve"> </w:t>
+      </w:r>
+      <w:r>
+        <w:rPr>
           <w:rFonts w:ascii="B Nazanin" w:eastAsia="B Nazanin" w:hAnsi="B Nazanin" w:cs="Arial" w:hint="cs"/>
           <w:b/>
           <w:bCs/>
@@ -337,8 +370,12 @@
           <w:rtl/>
           <w:lang w:bidi="fa-IR"/>
         </w:rPr>
-      </w:pPr>
-      <w:r>
+        <w:t>کار کارآموزی</w:t>
+      </w:r>
+    </w:p>
+    <w:p>
+      <w:pPr>
+        <w:jc w:val="center"/>
         <w:rPr>
           <w:rFonts w:ascii="B Nazanin" w:eastAsia="B Nazanin" w:hAnsi="B Nazanin" w:cs="Arial"/>
           <w:b/>
@@ -347,35 +384,101 @@
           <w:szCs w:val="30"/>
           <w:rtl/>
         </w:rPr>
-        <w:t>گزارش</w:t>
-      </w:r>
-      <w:r>
+      </w:pPr>
+    </w:p>
+    <w:p>
+      <w:pPr>
+        <w:jc w:val="center"/>
+        <w:rPr>
+          <w:rFonts w:ascii="B Nazanin" w:eastAsia="B Nazanin" w:hAnsi="B Nazanin" w:cs="Arial"/>
+          <w:b/>
+          <w:bCs/>
+          <w:sz w:val="30"/>
+          <w:szCs w:val="30"/>
+          <w:rtl/>
+        </w:rPr>
+      </w:pPr>
+    </w:p>
+    <w:p>
+      <w:pPr>
+        <w:jc w:val="center"/>
+        <w:rPr>
+          <w:rFonts w:asciiTheme="minorHAnsi" w:eastAsia="B Nazanin" w:hAnsiTheme="minorHAnsi" w:cs="Arial"/>
+          <w:b/>
+          <w:bCs/>
+          <w:sz w:val="30"/>
+          <w:szCs w:val="30"/>
+        </w:rPr>
+      </w:pPr>
+      <w:r>
+        <w:rPr>
+          <w:rFonts w:asciiTheme="minorHAnsi" w:eastAsia="B Nazanin" w:hAnsiTheme="minorHAnsi" w:cs="Arial"/>
+          <w:b/>
+          <w:bCs/>
+          <w:sz w:val="30"/>
+          <w:szCs w:val="30"/>
+        </w:rPr>
+        <w:t xml:space="preserve">Video </w:t>
+      </w:r>
+      <w:proofErr w:type="spellStart"/>
+      <w:r>
+        <w:rPr>
+          <w:rFonts w:asciiTheme="minorHAnsi" w:eastAsia="B Nazanin" w:hAnsiTheme="minorHAnsi" w:cs="Arial"/>
+          <w:b/>
+          <w:bCs/>
+          <w:sz w:val="30"/>
+          <w:szCs w:val="30"/>
+        </w:rPr>
+        <w:t>Swin</w:t>
+      </w:r>
+      <w:proofErr w:type="spellEnd"/>
+      <w:r>
+        <w:rPr>
+          <w:rFonts w:asciiTheme="minorHAnsi" w:eastAsia="B Nazanin" w:hAnsiTheme="minorHAnsi" w:cs="Arial"/>
+          <w:b/>
+          <w:bCs/>
+          <w:sz w:val="30"/>
+          <w:szCs w:val="30"/>
+        </w:rPr>
+        <w:t xml:space="preserve"> Transformer</w:t>
+      </w:r>
+    </w:p>
+    <w:p>
+      <w:pPr>
+        <w:jc w:val="center"/>
+        <w:rPr>
+          <w:rFonts w:ascii="B Nazanin" w:eastAsia="B Nazanin" w:hAnsi="B Nazanin" w:cs="Arial"/>
+          <w:b/>
+          <w:bCs/>
+          <w:sz w:val="30"/>
+          <w:szCs w:val="30"/>
+        </w:rPr>
+      </w:pPr>
+    </w:p>
+    <w:p>
+      <w:pPr>
+        <w:jc w:val="center"/>
+        <w:rPr>
+          <w:rFonts w:ascii="B Nazanin" w:eastAsia="B Nazanin" w:hAnsi="B Nazanin" w:cs="Arial"/>
+          <w:b/>
+          <w:bCs/>
+          <w:sz w:val="30"/>
+          <w:szCs w:val="30"/>
+        </w:rPr>
+      </w:pPr>
+    </w:p>
+    <w:p>
+      <w:pPr>
+        <w:jc w:val="center"/>
         <w:rPr>
           <w:rFonts w:ascii="B Nazanin" w:eastAsia="B Nazanin" w:hAnsi="B Nazanin" w:cs="B Nazanin"/>
           <w:b/>
           <w:bCs/>
           <w:sz w:val="30"/>
           <w:szCs w:val="30"/>
-          <w:rtl/>
-        </w:rPr>
-        <w:t xml:space="preserve"> </w:t>
-      </w:r>
-      <w:r>
-        <w:rPr>
-          <w:rFonts w:ascii="B Nazanin" w:eastAsia="B Nazanin" w:hAnsi="B Nazanin" w:cs="Arial" w:hint="cs"/>
-          <w:b/>
-          <w:bCs/>
-          <w:sz w:val="30"/>
-          <w:szCs w:val="30"/>
-          <w:rtl/>
-          <w:lang w:bidi="fa-IR"/>
-        </w:rPr>
-        <w:t>کار کارآموزی</w:t>
-      </w:r>
-    </w:p>
-    <w:p>
-      <w:pPr>
-        <w:jc w:val="center"/>
+        </w:rPr>
+      </w:pPr>
+      <w:r>
         <w:rPr>
           <w:rFonts w:ascii="B Nazanin" w:eastAsia="B Nazanin" w:hAnsi="B Nazanin" w:cs="Arial"/>
           <w:b/>
@@ -384,11 +487,21 @@
           <w:szCs w:val="30"/>
           <w:rtl/>
         </w:rPr>
-      </w:pPr>
+        <w:t>نگارش</w:t>
+      </w:r>
     </w:p>
     <w:p>
       <w:pPr>
         <w:jc w:val="center"/>
+        <w:rPr>
+          <w:rFonts w:ascii="B Nazanin" w:eastAsia="B Nazanin" w:hAnsi="B Nazanin" w:cs="B Nazanin"/>
+          <w:b/>
+          <w:bCs/>
+          <w:sz w:val="30"/>
+          <w:szCs w:val="30"/>
+        </w:rPr>
+      </w:pPr>
+      <w:r>
         <w:rPr>
           <w:rFonts w:ascii="B Nazanin" w:eastAsia="B Nazanin" w:hAnsi="B Nazanin" w:cs="Arial"/>
           <w:b/>
@@ -397,97 +510,75 @@
           <w:szCs w:val="30"/>
           <w:rtl/>
         </w:rPr>
-      </w:pPr>
-    </w:p>
-    <w:p>
-      <w:pPr>
-        <w:jc w:val="center"/>
-        <w:rPr>
-          <w:rFonts w:asciiTheme="minorHAnsi" w:eastAsia="B Nazanin" w:hAnsiTheme="minorHAnsi" w:cs="Arial"/>
+        <w:t>محمدرضا</w:t>
+      </w:r>
+      <w:r>
+        <w:rPr>
+          <w:rFonts w:ascii="B Nazanin" w:eastAsia="B Nazanin" w:hAnsi="B Nazanin" w:cs="B Nazanin"/>
           <w:b/>
           <w:bCs/>
           <w:sz w:val="30"/>
           <w:szCs w:val="30"/>
-        </w:rPr>
-      </w:pPr>
-      <w:r>
-        <w:rPr>
-          <w:rFonts w:asciiTheme="minorHAnsi" w:eastAsia="B Nazanin" w:hAnsiTheme="minorHAnsi" w:cs="Arial"/>
-          <w:b/>
-          <w:bCs/>
-          <w:sz w:val="30"/>
-          <w:szCs w:val="30"/>
-        </w:rPr>
-        <w:t xml:space="preserve">Video </w:t>
-      </w:r>
-      <w:proofErr w:type="spellStart"/>
-      <w:r>
-        <w:rPr>
-          <w:rFonts w:asciiTheme="minorHAnsi" w:eastAsia="B Nazanin" w:hAnsiTheme="minorHAnsi" w:cs="Arial"/>
-          <w:b/>
-          <w:bCs/>
-          <w:sz w:val="30"/>
-          <w:szCs w:val="30"/>
-        </w:rPr>
-        <w:t>Swin</w:t>
-      </w:r>
-      <w:proofErr w:type="spellEnd"/>
-      <w:r>
-        <w:rPr>
-          <w:rFonts w:asciiTheme="minorHAnsi" w:eastAsia="B Nazanin" w:hAnsiTheme="minorHAnsi" w:cs="Arial"/>
-          <w:b/>
-          <w:bCs/>
-          <w:sz w:val="30"/>
-          <w:szCs w:val="30"/>
-        </w:rPr>
-        <w:t xml:space="preserve"> Transformer</w:t>
-      </w:r>
-    </w:p>
-    <w:p>
-      <w:pPr>
-        <w:jc w:val="center"/>
+          <w:rtl/>
+        </w:rPr>
+        <w:t xml:space="preserve"> </w:t>
+      </w:r>
+      <w:r>
         <w:rPr>
           <w:rFonts w:ascii="B Nazanin" w:eastAsia="B Nazanin" w:hAnsi="B Nazanin" w:cs="Arial"/>
           <w:b/>
           <w:bCs/>
           <w:sz w:val="30"/>
           <w:szCs w:val="30"/>
-        </w:rPr>
-      </w:pPr>
+          <w:rtl/>
+        </w:rPr>
+        <w:t>قادری</w:t>
+      </w:r>
     </w:p>
     <w:p>
       <w:pPr>
         <w:jc w:val="center"/>
+        <w:rPr>
+          <w:rFonts w:ascii="B Nazanin" w:eastAsia="B Nazanin" w:hAnsi="B Nazanin" w:cs="B Nazanin"/>
+          <w:b/>
+          <w:bCs/>
+          <w:sz w:val="30"/>
+          <w:szCs w:val="30"/>
+        </w:rPr>
+      </w:pPr>
+    </w:p>
+    <w:p>
+      <w:pPr>
+        <w:jc w:val="center"/>
+        <w:rPr>
+          <w:rFonts w:ascii="B Nazanin" w:eastAsia="B Nazanin" w:hAnsi="B Nazanin" w:cs="B Nazanin"/>
+          <w:b/>
+          <w:bCs/>
+          <w:sz w:val="30"/>
+          <w:szCs w:val="30"/>
+        </w:rPr>
+      </w:pPr>
+      <w:r>
         <w:rPr>
           <w:rFonts w:ascii="B Nazanin" w:eastAsia="B Nazanin" w:hAnsi="B Nazanin" w:cs="Arial"/>
           <w:b/>
           <w:bCs/>
           <w:sz w:val="30"/>
           <w:szCs w:val="30"/>
-        </w:rPr>
-      </w:pPr>
-    </w:p>
-    <w:p>
-      <w:pPr>
-        <w:jc w:val="center"/>
+          <w:rtl/>
+        </w:rPr>
+        <w:t>استاد</w:t>
+      </w:r>
+      <w:r>
         <w:rPr>
           <w:rFonts w:ascii="B Nazanin" w:eastAsia="B Nazanin" w:hAnsi="B Nazanin" w:cs="B Nazanin"/>
           <w:b/>
           <w:bCs/>
           <w:sz w:val="30"/>
           <w:szCs w:val="30"/>
-        </w:rPr>
-      </w:pPr>
-      <w:r>
-        <w:rPr>
-          <w:rFonts w:ascii="B Nazanin" w:eastAsia="B Nazanin" w:hAnsi="B Nazanin" w:cs="Arial"/>
-          <w:b/>
-          <w:bCs/>
-          <w:sz w:val="30"/>
-          <w:szCs w:val="30"/>
-          <w:rtl/>
-        </w:rPr>
-        <w:t>نگارش</w:t>
+          <w:rtl/>
+        </w:rPr>
+        <w:t xml:space="preserve"> </w:t>
       </w:r>
     </w:p>
     <w:p>
@@ -495,97 +586,6 @@
         <w:jc w:val="center"/>
         <w:rPr>
           <w:rFonts w:ascii="B Nazanin" w:eastAsia="B Nazanin" w:hAnsi="B Nazanin" w:cs="B Nazanin"/>
-          <w:b/>
-          <w:bCs/>
-          <w:sz w:val="30"/>
-          <w:szCs w:val="30"/>
-        </w:rPr>
-      </w:pPr>
-      <w:r>
-        <w:rPr>
-          <w:rFonts w:ascii="B Nazanin" w:eastAsia="B Nazanin" w:hAnsi="B Nazanin" w:cs="Arial"/>
-          <w:b/>
-          <w:bCs/>
-          <w:sz w:val="30"/>
-          <w:szCs w:val="30"/>
-          <w:rtl/>
-        </w:rPr>
-        <w:t>محمدرضا</w:t>
-      </w:r>
-      <w:r>
-        <w:rPr>
-          <w:rFonts w:ascii="B Nazanin" w:eastAsia="B Nazanin" w:hAnsi="B Nazanin" w:cs="B Nazanin"/>
-          <w:b/>
-          <w:bCs/>
-          <w:sz w:val="30"/>
-          <w:szCs w:val="30"/>
-          <w:rtl/>
-        </w:rPr>
-        <w:t xml:space="preserve"> </w:t>
-      </w:r>
-      <w:r>
-        <w:rPr>
-          <w:rFonts w:ascii="B Nazanin" w:eastAsia="B Nazanin" w:hAnsi="B Nazanin" w:cs="Arial"/>
-          <w:b/>
-          <w:bCs/>
-          <w:sz w:val="30"/>
-          <w:szCs w:val="30"/>
-          <w:rtl/>
-        </w:rPr>
-        <w:t>قادری</w:t>
-      </w:r>
-    </w:p>
-    <w:p>
-      <w:pPr>
-        <w:jc w:val="center"/>
-        <w:rPr>
-          <w:rFonts w:ascii="B Nazanin" w:eastAsia="B Nazanin" w:hAnsi="B Nazanin" w:cs="B Nazanin"/>
-          <w:b/>
-          <w:bCs/>
-          <w:sz w:val="30"/>
-          <w:szCs w:val="30"/>
-        </w:rPr>
-      </w:pPr>
-    </w:p>
-    <w:p>
-      <w:pPr>
-        <w:jc w:val="center"/>
-        <w:rPr>
-          <w:rFonts w:ascii="B Nazanin" w:eastAsia="B Nazanin" w:hAnsi="B Nazanin" w:cs="B Nazanin"/>
-          <w:b/>
-          <w:bCs/>
-          <w:sz w:val="30"/>
-          <w:szCs w:val="30"/>
-        </w:rPr>
-      </w:pPr>
-      <w:r>
-        <w:rPr>
-          <w:rFonts w:ascii="B Nazanin" w:eastAsia="B Nazanin" w:hAnsi="B Nazanin" w:cs="Arial"/>
-          <w:b/>
-          <w:bCs/>
-          <w:sz w:val="30"/>
-          <w:szCs w:val="30"/>
-          <w:rtl/>
-        </w:rPr>
-        <w:t>استاد</w:t>
-      </w:r>
-      <w:r>
-        <w:rPr>
-          <w:rFonts w:ascii="B Nazanin" w:eastAsia="B Nazanin" w:hAnsi="B Nazanin" w:cs="B Nazanin"/>
-          <w:b/>
-          <w:bCs/>
-          <w:sz w:val="30"/>
-          <w:szCs w:val="30"/>
-          <w:rtl/>
-        </w:rPr>
-        <w:t xml:space="preserve"> </w:t>
-      </w:r>
-    </w:p>
-    <w:p>
-      <w:pPr>
-        <w:jc w:val="center"/>
-        <w:rPr>
-          <w:rFonts w:ascii="B Nazanin" w:eastAsia="B Nazanin" w:hAnsi="B Nazanin" w:cs="B Nazanin" w:hint="cs"/>
           <w:b/>
           <w:bCs/>
           <w:sz w:val="30"/>
@@ -4045,27 +4045,353 @@
     <w:p>
       <w:pPr>
         <w:pStyle w:val="a7"/>
+        <w:ind w:left="720"/>
         <w:jc w:val="both"/>
         <w:rPr>
-          <w:rtl/>
+          <w:szCs w:val="24"/>
+          <w:rtl/>
+          <w:lang w:bidi="fa-IR"/>
         </w:rPr>
       </w:pPr>
       <w:r>
         <w:rPr>
           <w:rFonts w:hint="cs"/>
-          <w:rtl/>
-          <w:lang w:bidi="fa-IR"/>
-        </w:rPr>
-        <w:t>متن.</w:t>
+          <w:szCs w:val="24"/>
+          <w:rtl/>
+          <w:lang w:bidi="fa-IR"/>
+        </w:rPr>
+        <w:t xml:space="preserve">در این </w:t>
       </w:r>
       <w:r>
         <w:rPr>
           <w:rFonts w:hint="cs"/>
+          <w:szCs w:val="24"/>
+          <w:rtl/>
+          <w:lang w:bidi="fa-IR"/>
+        </w:rPr>
+        <w:t>پروژه با توجه به این که ما دنبال این هستیم که حرکات انسان رو بشناسیم و یاد بگیریم از 3 نوع دیتاست استفاده می‌کنیم که از نظر نوع داده‌های آموزشی و تستی متفاوت هستند (مقدار و نوع پخش شدن داده‌ها)</w:t>
+      </w:r>
+    </w:p>
+    <w:p>
+      <w:pPr>
+        <w:pStyle w:val="a7"/>
+        <w:ind w:left="720"/>
+        <w:jc w:val="both"/>
+        <w:rPr>
+          <w:szCs w:val="24"/>
+          <w:rtl/>
+          <w:lang w:bidi="fa-IR"/>
+        </w:rPr>
+      </w:pPr>
+      <w:r>
+        <w:rPr>
+          <w:rFonts w:hint="cs"/>
+          <w:szCs w:val="24"/>
+          <w:rtl/>
+          <w:lang w:bidi="fa-IR"/>
+        </w:rPr>
+        <w:t xml:space="preserve">اولین دیتاستی که در مورد آن خواهیم گفت </w:t>
+      </w:r>
+      <w:r>
+        <w:rPr>
+          <w:szCs w:val="24"/>
+          <w:lang w:bidi="fa-IR"/>
+        </w:rPr>
+        <w:t>Kinetic-400</w:t>
+      </w:r>
+      <w:r>
+        <w:rPr>
+          <w:rFonts w:hint="cs"/>
+          <w:szCs w:val="24"/>
           <w:rtl/>
           <w:lang w:bidi="fa-IR"/>
         </w:rPr>
         <w:t xml:space="preserve"> </w:t>
       </w:r>
+      <w:r>
+        <w:rPr>
+          <w:rFonts w:hint="cs"/>
+          <w:szCs w:val="24"/>
+          <w:rtl/>
+          <w:lang w:bidi="fa-IR"/>
+        </w:rPr>
+        <w:t xml:space="preserve">، سپس </w:t>
+      </w:r>
+      <w:r>
+        <w:rPr>
+          <w:szCs w:val="24"/>
+          <w:lang w:bidi="fa-IR"/>
+        </w:rPr>
+        <w:t>Kinetic-</w:t>
+      </w:r>
+      <w:r>
+        <w:rPr>
+          <w:szCs w:val="24"/>
+          <w:lang w:bidi="fa-IR"/>
+        </w:rPr>
+        <w:t>600</w:t>
+      </w:r>
+      <w:r>
+        <w:rPr>
+          <w:rFonts w:hint="cs"/>
+          <w:szCs w:val="24"/>
+          <w:rtl/>
+          <w:lang w:bidi="fa-IR"/>
+        </w:rPr>
+        <w:t xml:space="preserve"> و در نهایت</w:t>
+      </w:r>
+      <w:r>
+        <w:rPr>
+          <w:szCs w:val="24"/>
+          <w:lang w:bidi="fa-IR"/>
+        </w:rPr>
+        <w:br/>
+      </w:r>
+      <w:r>
+        <w:rPr>
+          <w:rFonts w:hint="cs"/>
+          <w:szCs w:val="24"/>
+          <w:rtl/>
+          <w:lang w:bidi="fa-IR"/>
+        </w:rPr>
+        <w:t xml:space="preserve"> </w:t>
+      </w:r>
+      <w:r>
+        <w:rPr>
+          <w:szCs w:val="24"/>
+          <w:lang w:bidi="fa-IR"/>
+        </w:rPr>
+        <w:t>Something-Something v2</w:t>
+      </w:r>
+      <w:r>
+        <w:rPr>
+          <w:rFonts w:hint="cs"/>
+          <w:szCs w:val="24"/>
+          <w:rtl/>
+          <w:lang w:bidi="fa-IR"/>
+        </w:rPr>
+        <w:t xml:space="preserve"> رو داریم.</w:t>
+      </w:r>
+    </w:p>
+    <w:p>
+      <w:pPr>
+        <w:pStyle w:val="a7"/>
+        <w:ind w:left="720"/>
+        <w:jc w:val="both"/>
+        <w:rPr>
+          <w:rFonts w:hint="cs"/>
+          <w:szCs w:val="24"/>
+          <w:lang w:bidi="fa-IR"/>
+        </w:rPr>
+      </w:pPr>
+      <w:r>
+        <w:rPr>
+          <w:rFonts w:hint="cs"/>
+          <w:szCs w:val="24"/>
+          <w:rtl/>
+          <w:lang w:bidi="fa-IR"/>
+        </w:rPr>
+        <w:t xml:space="preserve">به طور کلی </w:t>
+      </w:r>
+      <w:r>
+        <w:rPr>
+          <w:szCs w:val="24"/>
+          <w:lang w:bidi="fa-IR"/>
+        </w:rPr>
+        <w:t xml:space="preserve">  Kinetic</w:t>
+      </w:r>
+      <w:r>
+        <w:rPr>
+          <w:rFonts w:hint="cs"/>
+          <w:szCs w:val="24"/>
+          <w:rtl/>
+          <w:lang w:bidi="fa-IR"/>
+        </w:rPr>
+        <w:t xml:space="preserve"> دارای یک مجموعه از بیش از </w:t>
+      </w:r>
+      <w:r>
+        <w:rPr>
+          <w:rFonts w:hint="cs"/>
+          <w:szCs w:val="24"/>
+          <w:rtl/>
+          <w:lang w:bidi="fa-IR"/>
+        </w:rPr>
+        <w:t>650000</w:t>
+      </w:r>
+      <w:r>
+        <w:rPr>
+          <w:rFonts w:hint="cs"/>
+          <w:szCs w:val="24"/>
+          <w:rtl/>
+          <w:lang w:bidi="fa-IR"/>
+        </w:rPr>
+        <w:t xml:space="preserve"> ویدیو با کیفیت و اندازه مناسب است که کلاس بندی شده اند با توجه به ورژن دیتاست هست و </w:t>
+      </w:r>
+      <w:r>
+        <w:rPr>
+          <w:szCs w:val="24"/>
+          <w:rtl/>
+          <w:lang w:bidi="fa-IR"/>
+        </w:rPr>
+        <w:t>ا</w:t>
+      </w:r>
+      <w:r>
+        <w:rPr>
+          <w:rFonts w:hint="cs"/>
+          <w:szCs w:val="24"/>
+          <w:rtl/>
+          <w:lang w:bidi="fa-IR"/>
+        </w:rPr>
+        <w:t>ی</w:t>
+      </w:r>
+      <w:r>
+        <w:rPr>
+          <w:rFonts w:hint="eastAsia"/>
+          <w:szCs w:val="24"/>
+          <w:rtl/>
+          <w:lang w:bidi="fa-IR"/>
+        </w:rPr>
+        <w:t>ن</w:t>
+      </w:r>
+      <w:r>
+        <w:rPr>
+          <w:szCs w:val="24"/>
+          <w:rtl/>
+          <w:lang w:bidi="fa-IR"/>
+        </w:rPr>
+        <w:t xml:space="preserve"> و</w:t>
+      </w:r>
+      <w:r>
+        <w:rPr>
+          <w:rFonts w:hint="cs"/>
+          <w:szCs w:val="24"/>
+          <w:rtl/>
+          <w:lang w:bidi="fa-IR"/>
+        </w:rPr>
+        <w:t>ی</w:t>
+      </w:r>
+      <w:r>
+        <w:rPr>
+          <w:rFonts w:hint="eastAsia"/>
+          <w:szCs w:val="24"/>
+          <w:rtl/>
+          <w:lang w:bidi="fa-IR"/>
+        </w:rPr>
+        <w:t>دئوها</w:t>
+      </w:r>
+      <w:r>
+        <w:rPr>
+          <w:szCs w:val="24"/>
+          <w:rtl/>
+          <w:lang w:bidi="fa-IR"/>
+        </w:rPr>
+        <w:t xml:space="preserve"> شامل فعل و انفعالات ب</w:t>
+      </w:r>
+      <w:r>
+        <w:rPr>
+          <w:rFonts w:hint="cs"/>
+          <w:szCs w:val="24"/>
+          <w:rtl/>
+          <w:lang w:bidi="fa-IR"/>
+        </w:rPr>
+        <w:t>ی</w:t>
+      </w:r>
+      <w:r>
+        <w:rPr>
+          <w:rFonts w:hint="eastAsia"/>
+          <w:szCs w:val="24"/>
+          <w:rtl/>
+          <w:lang w:bidi="fa-IR"/>
+        </w:rPr>
+        <w:t>ن</w:t>
+      </w:r>
+      <w:r>
+        <w:rPr>
+          <w:szCs w:val="24"/>
+          <w:rtl/>
+          <w:lang w:bidi="fa-IR"/>
+        </w:rPr>
+        <w:t xml:space="preserve"> انسان و ش</w:t>
+      </w:r>
+      <w:r>
+        <w:rPr>
+          <w:rFonts w:hint="cs"/>
+          <w:szCs w:val="24"/>
+          <w:rtl/>
+          <w:lang w:bidi="fa-IR"/>
+        </w:rPr>
+        <w:t>ی</w:t>
+      </w:r>
+      <w:r>
+        <w:rPr>
+          <w:rFonts w:hint="eastAsia"/>
+          <w:szCs w:val="24"/>
+          <w:rtl/>
+          <w:lang w:bidi="fa-IR"/>
+        </w:rPr>
+        <w:t>ء</w:t>
+      </w:r>
+      <w:r>
+        <w:rPr>
+          <w:szCs w:val="24"/>
+          <w:rtl/>
+          <w:lang w:bidi="fa-IR"/>
+        </w:rPr>
+        <w:t xml:space="preserve"> مانند نواختن سازها ، و همچن</w:t>
+      </w:r>
+      <w:r>
+        <w:rPr>
+          <w:rFonts w:hint="cs"/>
+          <w:szCs w:val="24"/>
+          <w:rtl/>
+          <w:lang w:bidi="fa-IR"/>
+        </w:rPr>
+        <w:t>ی</w:t>
+      </w:r>
+      <w:r>
+        <w:rPr>
+          <w:rFonts w:hint="eastAsia"/>
+          <w:szCs w:val="24"/>
+          <w:rtl/>
+          <w:lang w:bidi="fa-IR"/>
+        </w:rPr>
+        <w:t>ن</w:t>
+      </w:r>
+      <w:r>
+        <w:rPr>
+          <w:szCs w:val="24"/>
+          <w:rtl/>
+          <w:lang w:bidi="fa-IR"/>
+        </w:rPr>
+        <w:t xml:space="preserve"> تعاملات انسان با انسان مانند دست دادن و در آغوش گرفتن است.</w:t>
+      </w:r>
+      <w:r>
+        <w:rPr>
+          <w:rFonts w:hint="cs"/>
+          <w:szCs w:val="24"/>
+          <w:rtl/>
+          <w:lang w:bidi="fa-IR"/>
+        </w:rPr>
+        <w:t xml:space="preserve"> که هر کدام از کلاس ها حداقل به اندازه تعداد کلاس ها ویدیو دارد، که هر ویدیو </w:t>
+      </w:r>
+      <w:r>
+        <w:rPr>
+          <w:rFonts w:hint="cs"/>
+          <w:szCs w:val="24"/>
+          <w:rtl/>
+          <w:lang w:bidi="fa-IR"/>
+        </w:rPr>
+        <w:t>فقط یک حرکت و حدودا 10 ثانیه زمان دارد.</w:t>
+      </w:r>
+      <w:r>
+        <w:rPr>
+          <w:rFonts w:hint="cs"/>
+          <w:szCs w:val="24"/>
+          <w:rtl/>
+          <w:lang w:bidi="fa-IR"/>
+        </w:rPr>
+        <w:t xml:space="preserve"> اکثر این ویدیو ها از یوتیوب آورده شده.</w:t>
+      </w:r>
     </w:p>
     <w:p>
       <w:pPr>
@@ -4086,92 +4412,911 @@
     </w:p>
     <w:p>
       <w:pPr>
+        <w:pStyle w:val="a0"/>
+        <w:rPr>
+          <w:rtl/>
+        </w:rPr>
+      </w:pPr>
+      <w:bookmarkStart w:id="3" w:name="_Toc69291749"/>
+      <w:r>
+        <w:rPr>
+          <w:rFonts w:hint="cs"/>
+          <w:rtl/>
+        </w:rPr>
+        <w:t>جزئیات مجموعه دادگان</w:t>
+      </w:r>
+      <w:bookmarkStart w:id="4" w:name="_Toc69291750"/>
+      <w:bookmarkEnd w:id="3"/>
+    </w:p>
+    <w:p>
+      <w:pPr>
         <w:pStyle w:val="a7"/>
+        <w:ind w:left="720"/>
         <w:jc w:val="both"/>
         <w:rPr>
-          <w:rtl/>
-        </w:rPr>
-      </w:pPr>
+          <w:szCs w:val="24"/>
+          <w:lang w:bidi="fa-IR"/>
+        </w:rPr>
+      </w:pPr>
+      <w:r>
+        <w:rPr>
+          <w:szCs w:val="24"/>
+          <w:rtl/>
+          <w:lang w:bidi="fa-IR"/>
+        </w:rPr>
+        <w:tab/>
+      </w:r>
+      <w:hyperlink r:id="rId11" w:history="1">
+        <w:r>
+          <w:rPr>
+            <w:rStyle w:val="Hyperlink"/>
+            <w:rFonts w:cs="B Zar"/>
+            <w:szCs w:val="24"/>
+            <w:lang w:bidi="fa-IR"/>
+          </w:rPr>
+          <w:t>Ki</w:t>
+        </w:r>
+        <w:r>
+          <w:rPr>
+            <w:rStyle w:val="Hyperlink"/>
+            <w:rFonts w:cs="B Zar"/>
+            <w:szCs w:val="24"/>
+            <w:lang w:bidi="fa-IR"/>
+          </w:rPr>
+          <w:t>n</w:t>
+        </w:r>
+        <w:r>
+          <w:rPr>
+            <w:rStyle w:val="Hyperlink"/>
+            <w:rFonts w:cs="B Zar"/>
+            <w:szCs w:val="24"/>
+            <w:lang w:bidi="fa-IR"/>
+          </w:rPr>
+          <w:t>etic-400</w:t>
+        </w:r>
+        <w:r>
+          <w:rPr>
+            <w:rStyle w:val="Hyperlink"/>
+            <w:rFonts w:cs="B Zar" w:hint="cs"/>
+            <w:szCs w:val="24"/>
+            <w:rtl/>
+            <w:lang w:bidi="fa-IR"/>
+          </w:rPr>
+          <w:t xml:space="preserve">: </w:t>
+        </w:r>
+      </w:hyperlink>
       <w:r>
         <w:rPr>
           <w:rFonts w:hint="cs"/>
-          <w:rtl/>
-          <w:lang w:bidi="fa-IR"/>
-        </w:rPr>
-        <w:t>متن.</w:t>
+          <w:szCs w:val="24"/>
+          <w:rtl/>
+          <w:lang w:bidi="fa-IR"/>
+        </w:rPr>
+        <w:t xml:space="preserve"> در حال حاضر در این ورژن از دیتاست </w:t>
       </w:r>
       <w:r>
         <w:rPr>
           <w:rFonts w:hint="cs"/>
-          <w:rtl/>
+          <w:szCs w:val="24"/>
+          <w:rtl/>
+          <w:lang w:bidi="fa-IR"/>
+        </w:rPr>
+        <w:t>306245</w:t>
+      </w:r>
+      <w:r>
+        <w:rPr>
+          <w:szCs w:val="24"/>
           <w:lang w:bidi="fa-IR"/>
         </w:rPr>
         <w:t xml:space="preserve"> </w:t>
       </w:r>
+      <w:r>
+        <w:rPr>
+          <w:rFonts w:hint="cs"/>
+          <w:szCs w:val="24"/>
+          <w:rtl/>
+          <w:lang w:bidi="fa-IR"/>
+        </w:rPr>
+        <w:t>ویدیو</w:t>
+      </w:r>
+      <w:r>
+        <w:rPr>
+          <w:rFonts w:hint="cs"/>
+          <w:szCs w:val="24"/>
+          <w:rtl/>
+          <w:lang w:bidi="fa-IR"/>
+        </w:rPr>
+        <w:t xml:space="preserve"> موجود هست که هر کلاس 400 - 1150 تا ویدیو دارد که این ویدیو ها به سه قسمت تقسیم می‌شوند که یک قسمت برای یادگیری</w:t>
+      </w:r>
+      <w:r>
+        <w:rPr>
+          <w:rStyle w:val="FootnoteReference"/>
+          <w:sz w:val="24"/>
+          <w:szCs w:val="24"/>
+          <w:rtl/>
+          <w:lang w:bidi="fa-IR"/>
+        </w:rPr>
+        <w:footnoteReference w:id="1"/>
+      </w:r>
+      <w:r>
+        <w:rPr>
+          <w:rFonts w:hint="cs"/>
+          <w:szCs w:val="24"/>
+          <w:rtl/>
+          <w:lang w:bidi="fa-IR"/>
+        </w:rPr>
+        <w:t xml:space="preserve"> که برای هر کلاس بین 250 - 1000 ویدیو دارد ، 50 تا برای اعتبارسنجی</w:t>
+      </w:r>
+      <w:r>
+        <w:rPr>
+          <w:rStyle w:val="FootnoteReference"/>
+          <w:sz w:val="24"/>
+          <w:szCs w:val="24"/>
+          <w:rtl/>
+          <w:lang w:bidi="fa-IR"/>
+        </w:rPr>
+        <w:footnoteReference w:id="2"/>
+      </w:r>
+      <w:r>
+        <w:rPr>
+          <w:szCs w:val="24"/>
+          <w:lang w:bidi="fa-IR"/>
+        </w:rPr>
+        <w:t xml:space="preserve"> </w:t>
+      </w:r>
+      <w:r>
+        <w:rPr>
+          <w:rFonts w:hint="cs"/>
+          <w:szCs w:val="24"/>
+          <w:rtl/>
+          <w:lang w:bidi="fa-IR"/>
+        </w:rPr>
+        <w:t xml:space="preserve"> و در نهایت 100 ویدیو برای تست</w:t>
+      </w:r>
+      <w:r>
+        <w:rPr>
+          <w:rStyle w:val="FootnoteReference"/>
+          <w:sz w:val="24"/>
+          <w:szCs w:val="24"/>
+          <w:rtl/>
+          <w:lang w:bidi="fa-IR"/>
+        </w:rPr>
+        <w:footnoteReference w:id="3"/>
+      </w:r>
+      <w:r>
+        <w:rPr>
+          <w:szCs w:val="24"/>
+          <w:lang w:bidi="fa-IR"/>
+        </w:rPr>
+        <w:t xml:space="preserve"> </w:t>
+      </w:r>
+      <w:r>
+        <w:rPr>
+          <w:rFonts w:hint="cs"/>
+          <w:szCs w:val="24"/>
+          <w:rtl/>
+          <w:lang w:bidi="fa-IR"/>
+        </w:rPr>
+        <w:t xml:space="preserve"> برای هر کلاس موجود است.</w:t>
+      </w:r>
     </w:p>
     <w:p>
       <w:pPr>
         <w:pStyle w:val="a7"/>
+        <w:ind w:left="720"/>
+        <w:jc w:val="center"/>
+        <w:rPr>
+          <w:szCs w:val="24"/>
+          <w:lang w:bidi="fa-IR"/>
+        </w:rPr>
+      </w:pPr>
+      <w:r>
+        <w:rPr>
+          <w:rFonts w:hint="cs"/>
+          <w:noProof/>
+          <w:szCs w:val="24"/>
+          <w:lang w:bidi="fa-IR"/>
+        </w:rPr>
+        <w:drawing>
+          <wp:inline distT="0" distB="0" distL="0" distR="0" wp14:anchorId="1E898562" wp14:editId="1CCEBB0C">
+            <wp:extent cx="4401164" cy="1133633"/>
+            <wp:effectExtent l="0" t="0" r="0" b="9525"/>
+            <wp:docPr id="1" name="Picture 1"/>
+            <wp:cNvGraphicFramePr>
+              <a:graphicFrameLocks xmlns:a="http://schemas.openxmlformats.org/drawingml/2006/main" noChangeAspect="1"/>
+            </wp:cNvGraphicFramePr>
+            <a:graphic xmlns:a="http://schemas.openxmlformats.org/drawingml/2006/main">
+              <a:graphicData uri="http://schemas.openxmlformats.org/drawingml/2006/picture">
+                <pic:pic xmlns:pic="http://schemas.openxmlformats.org/drawingml/2006/picture">
+                  <pic:nvPicPr>
+                    <pic:cNvPr id="1" name="Picture 1"/>
+                    <pic:cNvPicPr/>
+                  </pic:nvPicPr>
+                  <pic:blipFill>
+                    <a:blip r:embed="rId12">
+                      <a:extLst>
+                        <a:ext uri="{28A0092B-C50C-407E-A947-70E740481C1C}">
+                          <a14:useLocalDpi xmlns:a14="http://schemas.microsoft.com/office/drawing/2010/main" val="0"/>
+                        </a:ext>
+                      </a:extLst>
+                    </a:blip>
+                    <a:stretch>
+                      <a:fillRect/>
+                    </a:stretch>
+                  </pic:blipFill>
+                  <pic:spPr>
+                    <a:xfrm>
+                      <a:off x="0" y="0"/>
+                      <a:ext cx="4401164" cy="1133633"/>
+                    </a:xfrm>
+                    <a:prstGeom prst="rect">
+                      <a:avLst/>
+                    </a:prstGeom>
+                  </pic:spPr>
+                </pic:pic>
+              </a:graphicData>
+            </a:graphic>
+          </wp:inline>
+        </w:drawing>
+      </w:r>
+    </w:p>
+    <w:p>
+      <w:pPr>
+        <w:pStyle w:val="a7"/>
+        <w:ind w:left="720"/>
+        <w:jc w:val="center"/>
+        <w:rPr>
+          <w:szCs w:val="24"/>
+          <w:rtl/>
+          <w:lang w:bidi="fa-IR"/>
+        </w:rPr>
+      </w:pPr>
+      <w:r>
+        <w:rPr>
+          <w:szCs w:val="24"/>
+          <w:rtl/>
+          <w:lang w:bidi="fa-IR"/>
+        </w:rPr>
+        <w:t>تعداد کل</w:t>
+      </w:r>
+      <w:r>
+        <w:rPr>
+          <w:rFonts w:hint="cs"/>
+          <w:szCs w:val="24"/>
+          <w:rtl/>
+          <w:lang w:bidi="fa-IR"/>
+        </w:rPr>
+        <w:t>ی</w:t>
+      </w:r>
+      <w:r>
+        <w:rPr>
+          <w:rFonts w:hint="eastAsia"/>
+          <w:szCs w:val="24"/>
+          <w:rtl/>
+          <w:lang w:bidi="fa-IR"/>
+        </w:rPr>
+        <w:t>پ</w:t>
+      </w:r>
+      <w:r>
+        <w:rPr>
+          <w:szCs w:val="24"/>
+          <w:rtl/>
+          <w:lang w:bidi="fa-IR"/>
+        </w:rPr>
+        <w:t xml:space="preserve"> ها برا</w:t>
+      </w:r>
+      <w:r>
+        <w:rPr>
+          <w:rFonts w:hint="cs"/>
+          <w:szCs w:val="24"/>
+          <w:rtl/>
+          <w:lang w:bidi="fa-IR"/>
+        </w:rPr>
+        <w:t>ی</w:t>
+      </w:r>
+      <w:r>
+        <w:rPr>
+          <w:szCs w:val="24"/>
+          <w:rtl/>
+          <w:lang w:bidi="fa-IR"/>
+        </w:rPr>
+        <w:t xml:space="preserve"> هر کلاس در پارت</w:t>
+      </w:r>
+      <w:r>
+        <w:rPr>
+          <w:rFonts w:hint="cs"/>
+          <w:szCs w:val="24"/>
+          <w:rtl/>
+          <w:lang w:bidi="fa-IR"/>
+        </w:rPr>
+        <w:t>ی</w:t>
+      </w:r>
+      <w:r>
+        <w:rPr>
+          <w:rFonts w:hint="eastAsia"/>
+          <w:szCs w:val="24"/>
+          <w:rtl/>
+          <w:lang w:bidi="fa-IR"/>
+        </w:rPr>
+        <w:t>شن</w:t>
+      </w:r>
+      <w:r>
+        <w:rPr>
+          <w:szCs w:val="24"/>
+          <w:rtl/>
+          <w:lang w:bidi="fa-IR"/>
+        </w:rPr>
+        <w:t xml:space="preserve"> ها</w:t>
+      </w:r>
+      <w:r>
+        <w:rPr>
+          <w:rFonts w:hint="cs"/>
+          <w:szCs w:val="24"/>
+          <w:rtl/>
+          <w:lang w:bidi="fa-IR"/>
+        </w:rPr>
+        <w:t>ی</w:t>
+      </w:r>
+      <w:r>
+        <w:rPr>
+          <w:szCs w:val="24"/>
+          <w:rtl/>
+          <w:lang w:bidi="fa-IR"/>
+        </w:rPr>
+        <w:t xml:space="preserve"> </w:t>
+      </w:r>
+      <w:r>
+        <w:rPr>
+          <w:rFonts w:hint="cs"/>
+          <w:szCs w:val="24"/>
+          <w:rtl/>
+          <w:lang w:bidi="fa-IR"/>
+        </w:rPr>
+        <w:t>یادگیری/اعتبارسنجی/تست</w:t>
+      </w:r>
+    </w:p>
+    <w:p>
+      <w:pPr>
+        <w:pStyle w:val="a7"/>
+        <w:ind w:left="720"/>
+        <w:jc w:val="left"/>
+        <w:rPr>
+          <w:szCs w:val="24"/>
+          <w:rtl/>
+          <w:lang w:bidi="fa-IR"/>
+        </w:rPr>
+      </w:pPr>
+    </w:p>
+    <w:p>
+      <w:pPr>
+        <w:pStyle w:val="a7"/>
+        <w:ind w:left="720"/>
+        <w:jc w:val="left"/>
+        <w:rPr>
+          <w:szCs w:val="24"/>
+          <w:lang w:bidi="fa-IR"/>
+        </w:rPr>
+      </w:pPr>
+      <w:r>
+        <w:rPr>
+          <w:rFonts w:hint="cs"/>
+          <w:szCs w:val="24"/>
+          <w:rtl/>
+          <w:lang w:bidi="fa-IR"/>
+        </w:rPr>
+        <w:t>در مقاله بحث شده در باره این دیتاست درباره موارد مختلفی مانند گیج کننده ترین کلاس ها و سخترین کلاس ها برای تصمیم گیری صحبت شده.</w:t>
+      </w:r>
+    </w:p>
+    <w:p>
+      <w:pPr>
+        <w:pStyle w:val="a7"/>
+        <w:ind w:left="720"/>
+        <w:jc w:val="left"/>
+        <w:rPr>
+          <w:szCs w:val="24"/>
+          <w:lang w:bidi="fa-IR"/>
+        </w:rPr>
+      </w:pPr>
+    </w:p>
+    <w:p>
+      <w:pPr>
+        <w:pStyle w:val="a7"/>
+        <w:ind w:left="720"/>
+        <w:jc w:val="left"/>
+        <w:rPr>
+          <w:szCs w:val="24"/>
+          <w:lang w:bidi="fa-IR"/>
+        </w:rPr>
+      </w:pPr>
+    </w:p>
+    <w:p>
+      <w:pPr>
+        <w:pStyle w:val="a7"/>
+        <w:ind w:left="720"/>
+        <w:jc w:val="left"/>
+        <w:rPr>
+          <w:rFonts w:hint="cs"/>
+          <w:szCs w:val="24"/>
+          <w:rtl/>
+          <w:lang w:bidi="fa-IR"/>
+        </w:rPr>
+      </w:pPr>
+    </w:p>
+    <w:p>
+      <w:pPr>
+        <w:pStyle w:val="a7"/>
+        <w:ind w:left="720" w:firstLine="720"/>
         <w:jc w:val="both"/>
         <w:rPr>
-          <w:rtl/>
-          <w:lang w:bidi="fa-IR"/>
-        </w:rPr>
-      </w:pPr>
+          <w:szCs w:val="24"/>
+          <w:lang w:bidi="fa-IR"/>
+        </w:rPr>
+      </w:pPr>
+      <w:hyperlink r:id="rId13" w:history="1">
+        <w:r>
+          <w:rPr>
+            <w:rStyle w:val="Hyperlink"/>
+            <w:rFonts w:cs="B Zar"/>
+            <w:szCs w:val="24"/>
+            <w:lang w:bidi="fa-IR"/>
+          </w:rPr>
+          <w:t>Ki</w:t>
+        </w:r>
+        <w:r>
+          <w:rPr>
+            <w:rStyle w:val="Hyperlink"/>
+            <w:rFonts w:cs="B Zar"/>
+            <w:szCs w:val="24"/>
+            <w:lang w:bidi="fa-IR"/>
+          </w:rPr>
+          <w:t>n</w:t>
+        </w:r>
+        <w:r>
+          <w:rPr>
+            <w:rStyle w:val="Hyperlink"/>
+            <w:rFonts w:cs="B Zar"/>
+            <w:szCs w:val="24"/>
+            <w:lang w:bidi="fa-IR"/>
+          </w:rPr>
+          <w:t>etic-</w:t>
+        </w:r>
+        <w:r>
+          <w:rPr>
+            <w:rStyle w:val="Hyperlink"/>
+            <w:rFonts w:cs="B Zar"/>
+            <w:szCs w:val="24"/>
+            <w:lang w:bidi="fa-IR"/>
+          </w:rPr>
+          <w:t>6</w:t>
+        </w:r>
+        <w:r>
+          <w:rPr>
+            <w:rStyle w:val="Hyperlink"/>
+            <w:rFonts w:cs="B Zar"/>
+            <w:szCs w:val="24"/>
+            <w:lang w:bidi="fa-IR"/>
+          </w:rPr>
+          <w:t>00</w:t>
+        </w:r>
+        <w:r>
+          <w:rPr>
+            <w:rStyle w:val="Hyperlink"/>
+            <w:rFonts w:cs="B Zar" w:hint="cs"/>
+            <w:szCs w:val="24"/>
+            <w:rtl/>
+            <w:lang w:bidi="fa-IR"/>
+          </w:rPr>
+          <w:t>:</w:t>
+        </w:r>
+      </w:hyperlink>
+      <w:r>
+        <w:rPr>
+          <w:rFonts w:hint="cs"/>
+          <w:b/>
+          <w:bCs/>
+          <w:szCs w:val="24"/>
+          <w:rtl/>
+          <w:lang w:bidi="fa-IR"/>
+        </w:rPr>
+        <w:t xml:space="preserve"> </w:t>
+      </w:r>
+      <w:r>
+        <w:rPr>
+          <w:rFonts w:hint="cs"/>
+          <w:szCs w:val="24"/>
+          <w:rtl/>
+          <w:lang w:bidi="fa-IR"/>
+        </w:rPr>
+        <w:t xml:space="preserve"> در حال حاضر در این ورژن از دیتاست </w:t>
+      </w:r>
+      <w:r>
+        <w:rPr>
+          <w:rFonts w:hint="cs"/>
+          <w:szCs w:val="24"/>
+          <w:rtl/>
+          <w:lang w:bidi="fa-IR"/>
+        </w:rPr>
+        <w:t xml:space="preserve">495547 </w:t>
+      </w:r>
+      <w:r>
+        <w:rPr>
+          <w:rFonts w:hint="cs"/>
+          <w:szCs w:val="24"/>
+          <w:rtl/>
+          <w:lang w:bidi="fa-IR"/>
+        </w:rPr>
+        <w:t xml:space="preserve">ویدیو موجود هست که هر کلاس </w:t>
+      </w:r>
+      <w:r>
+        <w:rPr>
+          <w:rFonts w:hint="cs"/>
+          <w:szCs w:val="24"/>
+          <w:rtl/>
+          <w:lang w:bidi="fa-IR"/>
+        </w:rPr>
+        <w:t>600</w:t>
+      </w:r>
+      <w:r>
+        <w:rPr>
+          <w:rFonts w:hint="cs"/>
+          <w:szCs w:val="24"/>
+          <w:rtl/>
+          <w:lang w:bidi="fa-IR"/>
+        </w:rPr>
+        <w:t xml:space="preserve"> - 1</w:t>
+      </w:r>
+      <w:r>
+        <w:rPr>
+          <w:rFonts w:hint="cs"/>
+          <w:szCs w:val="24"/>
+          <w:rtl/>
+          <w:lang w:bidi="fa-IR"/>
+        </w:rPr>
+        <w:t>20</w:t>
+      </w:r>
+      <w:r>
+        <w:rPr>
+          <w:rFonts w:hint="cs"/>
+          <w:szCs w:val="24"/>
+          <w:rtl/>
+          <w:lang w:bidi="fa-IR"/>
+        </w:rPr>
+        <w:t>0 تا ویدیو دارد که این ویدیو ها به سه قسمت تقسیم می‌شوند که یک قسمت برای یادگیری</w:t>
+      </w:r>
+      <w:r>
+        <w:rPr>
+          <w:rFonts w:hint="cs"/>
+          <w:szCs w:val="24"/>
+          <w:rtl/>
+          <w:lang w:bidi="fa-IR"/>
+        </w:rPr>
+        <w:t xml:space="preserve"> </w:t>
+      </w:r>
+      <w:r>
+        <w:rPr>
+          <w:rFonts w:hint="cs"/>
+          <w:szCs w:val="24"/>
+          <w:rtl/>
+          <w:lang w:bidi="fa-IR"/>
+        </w:rPr>
+        <w:t xml:space="preserve">که برای هر کلاس بین </w:t>
+      </w:r>
+      <w:r>
+        <w:rPr>
+          <w:rFonts w:hint="cs"/>
+          <w:szCs w:val="24"/>
+          <w:rtl/>
+          <w:lang w:bidi="fa-IR"/>
+        </w:rPr>
+        <w:t>45</w:t>
+      </w:r>
+      <w:r>
+        <w:rPr>
+          <w:rFonts w:hint="cs"/>
+          <w:szCs w:val="24"/>
+          <w:rtl/>
+          <w:lang w:bidi="fa-IR"/>
+        </w:rPr>
+        <w:t>0 - 1000 ویدیو دارد ، 50 تا برای اعتبارسنجی</w:t>
+      </w:r>
+      <w:r>
+        <w:rPr>
+          <w:szCs w:val="24"/>
+          <w:lang w:bidi="fa-IR"/>
+        </w:rPr>
+        <w:t xml:space="preserve"> </w:t>
+      </w:r>
+      <w:r>
+        <w:rPr>
+          <w:rFonts w:hint="cs"/>
+          <w:szCs w:val="24"/>
+          <w:rtl/>
+          <w:lang w:bidi="fa-IR"/>
+        </w:rPr>
+        <w:t xml:space="preserve">و در نهایت 100 ویدیو برای تست </w:t>
+      </w:r>
+      <w:r>
+        <w:rPr>
+          <w:rFonts w:hint="cs"/>
+          <w:szCs w:val="24"/>
+          <w:rtl/>
+          <w:lang w:bidi="fa-IR"/>
+        </w:rPr>
+        <w:t xml:space="preserve">و یک مجموعه تست اضافی حدودا 50تایی برای فعالیت های خاص در این ورژن در نظر میگیریم </w:t>
+      </w:r>
+      <w:r>
+        <w:rPr>
+          <w:rFonts w:hint="cs"/>
+          <w:szCs w:val="24"/>
+          <w:rtl/>
+          <w:lang w:bidi="fa-IR"/>
+        </w:rPr>
+        <w:t>ب</w:t>
+      </w:r>
+      <w:r>
+        <w:rPr>
+          <w:rFonts w:hint="cs"/>
+          <w:szCs w:val="24"/>
+          <w:rtl/>
+          <w:lang w:bidi="fa-IR"/>
+        </w:rPr>
+        <w:t>رای هر کلاس موجود است.</w:t>
+      </w:r>
+    </w:p>
+    <w:p>
+      <w:pPr>
+        <w:pStyle w:val="a7"/>
+        <w:ind w:left="720"/>
+        <w:jc w:val="center"/>
+        <w:rPr>
+          <w:szCs w:val="24"/>
+          <w:lang w:bidi="fa-IR"/>
+        </w:rPr>
+      </w:pPr>
+      <w:r>
+        <w:rPr>
+          <w:noProof/>
+          <w:szCs w:val="24"/>
+          <w:lang w:bidi="fa-IR"/>
+        </w:rPr>
+        <w:drawing>
+          <wp:inline distT="0" distB="0" distL="0" distR="0" wp14:anchorId="2A47ED6E" wp14:editId="77B641F3">
+            <wp:extent cx="5943600" cy="668655"/>
+            <wp:effectExtent l="0" t="0" r="0" b="0"/>
+            <wp:docPr id="3" name="Picture 3"/>
+            <wp:cNvGraphicFramePr>
+              <a:graphicFrameLocks xmlns:a="http://schemas.openxmlformats.org/drawingml/2006/main" noChangeAspect="1"/>
+            </wp:cNvGraphicFramePr>
+            <a:graphic xmlns:a="http://schemas.openxmlformats.org/drawingml/2006/main">
+              <a:graphicData uri="http://schemas.openxmlformats.org/drawingml/2006/picture">
+                <pic:pic xmlns:pic="http://schemas.openxmlformats.org/drawingml/2006/picture">
+                  <pic:nvPicPr>
+                    <pic:cNvPr id="3" name="Picture 3"/>
+                    <pic:cNvPicPr/>
+                  </pic:nvPicPr>
+                  <pic:blipFill>
+                    <a:blip r:embed="rId14">
+                      <a:extLst>
+                        <a:ext uri="{28A0092B-C50C-407E-A947-70E740481C1C}">
+                          <a14:useLocalDpi xmlns:a14="http://schemas.microsoft.com/office/drawing/2010/main" val="0"/>
+                        </a:ext>
+                      </a:extLst>
+                    </a:blip>
+                    <a:stretch>
+                      <a:fillRect/>
+                    </a:stretch>
+                  </pic:blipFill>
+                  <pic:spPr>
+                    <a:xfrm>
+                      <a:off x="0" y="0"/>
+                      <a:ext cx="5943600" cy="668655"/>
+                    </a:xfrm>
+                    <a:prstGeom prst="rect">
+                      <a:avLst/>
+                    </a:prstGeom>
+                  </pic:spPr>
+                </pic:pic>
+              </a:graphicData>
+            </a:graphic>
+          </wp:inline>
+        </w:drawing>
+      </w:r>
+    </w:p>
+    <w:p>
+      <w:pPr>
+        <w:pStyle w:val="a7"/>
+        <w:ind w:left="720"/>
+        <w:jc w:val="center"/>
+        <w:rPr>
+          <w:rFonts w:hint="cs"/>
+          <w:szCs w:val="24"/>
+          <w:rtl/>
+          <w:lang w:bidi="fa-IR"/>
+        </w:rPr>
+      </w:pPr>
+      <w:r>
+        <w:rPr>
+          <w:szCs w:val="24"/>
+          <w:rtl/>
+          <w:lang w:bidi="fa-IR"/>
+        </w:rPr>
+        <w:t>تعداد کل</w:t>
+      </w:r>
+      <w:r>
+        <w:rPr>
+          <w:rFonts w:hint="cs"/>
+          <w:szCs w:val="24"/>
+          <w:rtl/>
+          <w:lang w:bidi="fa-IR"/>
+        </w:rPr>
+        <w:t>ی</w:t>
+      </w:r>
+      <w:r>
+        <w:rPr>
+          <w:rFonts w:hint="eastAsia"/>
+          <w:szCs w:val="24"/>
+          <w:rtl/>
+          <w:lang w:bidi="fa-IR"/>
+        </w:rPr>
+        <w:t>پ</w:t>
+      </w:r>
+      <w:r>
+        <w:rPr>
+          <w:szCs w:val="24"/>
+          <w:rtl/>
+          <w:lang w:bidi="fa-IR"/>
+        </w:rPr>
+        <w:t xml:space="preserve"> ها برا</w:t>
+      </w:r>
+      <w:r>
+        <w:rPr>
+          <w:rFonts w:hint="cs"/>
+          <w:szCs w:val="24"/>
+          <w:rtl/>
+          <w:lang w:bidi="fa-IR"/>
+        </w:rPr>
+        <w:t>ی</w:t>
+      </w:r>
+      <w:r>
+        <w:rPr>
+          <w:szCs w:val="24"/>
+          <w:rtl/>
+          <w:lang w:bidi="fa-IR"/>
+        </w:rPr>
+        <w:t xml:space="preserve"> هر کلاس در پارت</w:t>
+      </w:r>
+      <w:r>
+        <w:rPr>
+          <w:rFonts w:hint="cs"/>
+          <w:szCs w:val="24"/>
+          <w:rtl/>
+          <w:lang w:bidi="fa-IR"/>
+        </w:rPr>
+        <w:t>ی</w:t>
+      </w:r>
+      <w:r>
+        <w:rPr>
+          <w:rFonts w:hint="eastAsia"/>
+          <w:szCs w:val="24"/>
+          <w:rtl/>
+          <w:lang w:bidi="fa-IR"/>
+        </w:rPr>
+        <w:t>شن</w:t>
+      </w:r>
+      <w:r>
+        <w:rPr>
+          <w:szCs w:val="24"/>
+          <w:rtl/>
+          <w:lang w:bidi="fa-IR"/>
+        </w:rPr>
+        <w:t xml:space="preserve"> ها</w:t>
+      </w:r>
+      <w:r>
+        <w:rPr>
+          <w:rFonts w:hint="cs"/>
+          <w:szCs w:val="24"/>
+          <w:rtl/>
+          <w:lang w:bidi="fa-IR"/>
+        </w:rPr>
+        <w:t>ی</w:t>
+      </w:r>
+      <w:r>
+        <w:rPr>
+          <w:szCs w:val="24"/>
+          <w:rtl/>
+          <w:lang w:bidi="fa-IR"/>
+        </w:rPr>
+        <w:t xml:space="preserve"> </w:t>
+      </w:r>
+      <w:r>
+        <w:rPr>
+          <w:rFonts w:hint="cs"/>
+          <w:szCs w:val="24"/>
+          <w:rtl/>
+          <w:lang w:bidi="fa-IR"/>
+        </w:rPr>
+        <w:t>یادگیری/اعتبارسنجی/تست</w:t>
+      </w:r>
+      <w:r>
+        <w:rPr>
+          <w:szCs w:val="24"/>
+          <w:lang w:bidi="fa-IR"/>
+        </w:rPr>
+        <w:t xml:space="preserve"> </w:t>
+      </w:r>
+      <w:r>
+        <w:rPr>
+          <w:rFonts w:hint="cs"/>
+          <w:szCs w:val="24"/>
+          <w:rtl/>
+          <w:lang w:bidi="fa-IR"/>
+        </w:rPr>
+        <w:t>(مقایسه با 400)</w:t>
+      </w:r>
+    </w:p>
+    <w:p>
+      <w:pPr>
+        <w:pStyle w:val="a7"/>
+        <w:ind w:left="720"/>
+        <w:jc w:val="left"/>
+        <w:rPr>
+          <w:szCs w:val="24"/>
+          <w:rtl/>
+          <w:lang w:bidi="fa-IR"/>
+        </w:rPr>
+      </w:pPr>
+    </w:p>
+    <w:p>
+      <w:pPr>
+        <w:pStyle w:val="a7"/>
+        <w:ind w:left="720"/>
+        <w:jc w:val="left"/>
+        <w:rPr>
+          <w:rFonts w:hint="cs"/>
+          <w:szCs w:val="24"/>
+          <w:rtl/>
+          <w:lang w:bidi="fa-IR"/>
+        </w:rPr>
+      </w:pPr>
+      <w:r>
+        <w:rPr>
+          <w:rFonts w:hint="cs"/>
+          <w:szCs w:val="24"/>
+          <w:rtl/>
+          <w:lang w:bidi="fa-IR"/>
+        </w:rPr>
+        <w:t>در مقاله بحث شده در باره این دیتاست درباره موارد مختلفی مانند گیج کننده ترین کلاس ها و سخترین کلاس ها برای تصمیم گیری صحبت شده.</w:t>
+      </w:r>
     </w:p>
     <w:p>
       <w:pPr>
         <w:pStyle w:val="a0"/>
-        <w:rPr>
-          <w:rtl/>
-        </w:rPr>
-      </w:pPr>
-      <w:bookmarkStart w:id="3" w:name="_Toc69291749"/>
-      <w:r>
-        <w:rPr>
-          <w:rFonts w:hint="cs"/>
-          <w:rtl/>
-        </w:rPr>
-        <w:t>جزئیات مجموعه دادگان</w:t>
-      </w:r>
-      <w:bookmarkEnd w:id="3"/>
-    </w:p>
-    <w:p>
-      <w:pPr>
-        <w:pStyle w:val="a7"/>
-        <w:jc w:val="both"/>
-        <w:rPr>
-          <w:rtl/>
-          <w:lang w:bidi="fa-IR"/>
-        </w:rPr>
-      </w:pPr>
-      <w:r>
-        <w:rPr>
-          <w:rFonts w:hint="cs"/>
-          <w:rtl/>
-          <w:lang w:bidi="fa-IR"/>
-        </w:rPr>
-        <w:t>متن.</w:t>
-      </w:r>
-    </w:p>
-    <w:p>
-      <w:pPr>
-        <w:pStyle w:val="a7"/>
-        <w:jc w:val="both"/>
-        <w:rPr>
-          <w:rtl/>
-          <w:lang w:bidi="fa-IR"/>
-        </w:rPr>
+        <w:numPr>
+          <w:ilvl w:val="0"/>
+          <w:numId w:val="0"/>
+        </w:numPr>
       </w:pPr>
     </w:p>
     <w:p>
       <w:pPr>
         <w:pStyle w:val="a0"/>
-        <w:rPr>
-          <w:rtl/>
-        </w:rPr>
-      </w:pPr>
-      <w:bookmarkStart w:id="4" w:name="_Toc69291750"/>
+        <w:numPr>
+          <w:ilvl w:val="0"/>
+          <w:numId w:val="0"/>
+        </w:numPr>
+      </w:pPr>
+    </w:p>
+    <w:p>
+      <w:pPr>
+        <w:pStyle w:val="a0"/>
+        <w:numPr>
+          <w:ilvl w:val="0"/>
+          <w:numId w:val="0"/>
+        </w:numPr>
+        <w:rPr>
+          <w:rtl/>
+        </w:rPr>
+      </w:pPr>
       <w:r>
         <w:rPr>
           <w:rFonts w:hint="cs"/>
@@ -4584,17 +5729,7 @@
           <w:sz w:val="21"/>
           <w:szCs w:val="21"/>
         </w:rPr>
-        <w:t>__file_</w:t>
-      </w:r>
-      <w:proofErr w:type="gramStart"/>
-      <w:r>
-        <w:rPr>
-          <w:rFonts w:ascii="Consolas" w:hAnsi="Consolas" w:cs="Times New Roman"/>
-          <w:color w:val="9CDCFE"/>
-          <w:sz w:val="21"/>
-          <w:szCs w:val="21"/>
-        </w:rPr>
-        <w:t>_</w:t>
+        <w:t>__file__</w:t>
       </w:r>
       <w:r>
         <w:rPr>
@@ -4603,9 +5738,17 @@
           <w:sz w:val="21"/>
           <w:szCs w:val="21"/>
         </w:rPr>
-        <w:t>.split</w:t>
-      </w:r>
-      <w:proofErr w:type="gramEnd"/>
+        <w:t>.split(</w:t>
+      </w:r>
+      <w:r>
+        <w:rPr>
+          <w:rFonts w:ascii="Consolas" w:hAnsi="Consolas" w:cs="Times New Roman"/>
+          <w:color w:val="CE9178"/>
+          <w:sz w:val="21"/>
+          <w:szCs w:val="21"/>
+        </w:rPr>
+        <w:t>'/'</w:t>
+      </w:r>
       <w:r>
         <w:rPr>
           <w:rFonts w:ascii="Consolas" w:hAnsi="Consolas" w:cs="Times New Roman"/>
@@ -4613,7 +5756,25 @@
           <w:sz w:val="21"/>
           <w:szCs w:val="21"/>
         </w:rPr>
-        <w:t>(</w:t>
+        <w:t>)[-</w:t>
+      </w:r>
+      <w:r>
+        <w:rPr>
+          <w:rFonts w:ascii="Consolas" w:hAnsi="Consolas" w:cs="Times New Roman"/>
+          <w:color w:val="B5CEA8"/>
+          <w:sz w:val="21"/>
+          <w:szCs w:val="21"/>
+        </w:rPr>
+        <w:t>1</w:t>
+      </w:r>
+      <w:r>
+        <w:rPr>
+          <w:rFonts w:ascii="Consolas" w:hAnsi="Consolas" w:cs="Times New Roman"/>
+          <w:color w:val="D4D4D4"/>
+          <w:sz w:val="21"/>
+          <w:szCs w:val="21"/>
+        </w:rPr>
+        <w:t>].split(</w:t>
       </w:r>
       <w:r>
         <w:rPr>
@@ -4622,7 +5783,7 @@
           <w:sz w:val="21"/>
           <w:szCs w:val="21"/>
         </w:rPr>
-        <w:t>'/'</w:t>
+        <w:t>'.'</w:t>
       </w:r>
       <w:r>
         <w:rPr>
@@ -4631,7 +5792,7 @@
           <w:sz w:val="21"/>
           <w:szCs w:val="21"/>
         </w:rPr>
-        <w:t>)[-</w:t>
+        <w:t>)[</w:t>
       </w:r>
       <w:r>
         <w:rPr>
@@ -4640,7 +5801,7 @@
           <w:sz w:val="21"/>
           <w:szCs w:val="21"/>
         </w:rPr>
-        <w:t>1</w:t>
+        <w:t>0</w:t>
       </w:r>
       <w:r>
         <w:rPr>
@@ -4649,7 +5810,38 @@
           <w:sz w:val="21"/>
           <w:szCs w:val="21"/>
         </w:rPr>
-        <w:t>].split(</w:t>
+        <w:t>],  </w:t>
+      </w:r>
+      <w:r>
+        <w:rPr>
+          <w:rFonts w:ascii="Consolas" w:hAnsi="Consolas" w:cs="Times New Roman"/>
+          <w:color w:val="6A9955"/>
+          <w:sz w:val="21"/>
+          <w:szCs w:val="21"/>
+        </w:rPr>
+        <w:t># name is filename</w:t>
+      </w:r>
+    </w:p>
+    <w:p>
+      <w:pPr>
+        <w:shd w:val="clear" w:color="auto" w:fill="1E1E1E"/>
+        <w:bidi w:val="0"/>
+        <w:spacing w:line="285" w:lineRule="atLeast"/>
+        <w:rPr>
+          <w:rFonts w:ascii="Consolas" w:hAnsi="Consolas" w:cs="Times New Roman"/>
+          <w:color w:val="D4D4D4"/>
+          <w:sz w:val="21"/>
+          <w:szCs w:val="21"/>
+        </w:rPr>
+      </w:pPr>
+      <w:r>
+        <w:rPr>
+          <w:rFonts w:ascii="Consolas" w:hAnsi="Consolas" w:cs="Times New Roman"/>
+          <w:color w:val="D4D4D4"/>
+          <w:sz w:val="21"/>
+          <w:szCs w:val="21"/>
+        </w:rPr>
+        <w:t>        </w:t>
       </w:r>
       <w:r>
         <w:rPr>
@@ -4658,7 +5850,27 @@
           <w:sz w:val="21"/>
           <w:szCs w:val="21"/>
         </w:rPr>
-        <w:t>'.'</w:t>
+        <w:t>'--print-</w:t>
+      </w:r>
+      <w:proofErr w:type="spellStart"/>
+      <w:r>
+        <w:rPr>
+          <w:rFonts w:ascii="Consolas" w:hAnsi="Consolas" w:cs="Times New Roman"/>
+          <w:color w:val="CE9178"/>
+          <w:sz w:val="21"/>
+          <w:szCs w:val="21"/>
+        </w:rPr>
+        <w:t>freq</w:t>
+      </w:r>
+      <w:proofErr w:type="spellEnd"/>
+      <w:r>
+        <w:rPr>
+          <w:rFonts w:ascii="Consolas" w:hAnsi="Consolas" w:cs="Times New Roman"/>
+          <w:color w:val="CE9178"/>
+          <w:sz w:val="21"/>
+          <w:szCs w:val="21"/>
+        </w:rPr>
+        <w:t>'</w:t>
       </w:r>
       <w:r>
         <w:rPr>
@@ -4667,16 +5879,16 @@
           <w:sz w:val="21"/>
           <w:szCs w:val="21"/>
         </w:rPr>
-        <w:t>)[</w:t>
+        <w:t>, </w:t>
       </w:r>
       <w:r>
         <w:rPr>
           <w:rFonts w:ascii="Consolas" w:hAnsi="Consolas" w:cs="Times New Roman"/>
-          <w:color w:val="B5CEA8"/>
+          <w:color w:val="CE9178"/>
           <w:sz w:val="21"/>
           <w:szCs w:val="21"/>
         </w:rPr>
-        <w:t>0</w:t>
+        <w:t>'1'</w:t>
       </w:r>
       <w:r>
         <w:rPr>
@@ -4685,16 +5897,7 @@
           <w:sz w:val="21"/>
           <w:szCs w:val="21"/>
         </w:rPr>
-        <w:t>],  </w:t>
-      </w:r>
-      <w:r>
-        <w:rPr>
-          <w:rFonts w:ascii="Consolas" w:hAnsi="Consolas" w:cs="Times New Roman"/>
-          <w:color w:val="6A9955"/>
-          <w:sz w:val="21"/>
-          <w:szCs w:val="21"/>
-        </w:rPr>
-        <w:t># name is filename</w:t>
+        <w:t>,</w:t>
       </w:r>
     </w:p>
     <w:p>
@@ -4725,9 +5928,17 @@
           <w:sz w:val="21"/>
           <w:szCs w:val="21"/>
         </w:rPr>
-        <w:t>'--print-</w:t>
-      </w:r>
-      <w:proofErr w:type="spellStart"/>
+        <w:t>'--data'</w:t>
+      </w:r>
+      <w:r>
+        <w:rPr>
+          <w:rFonts w:ascii="Consolas" w:hAnsi="Consolas" w:cs="Times New Roman"/>
+          <w:color w:val="D4D4D4"/>
+          <w:sz w:val="21"/>
+          <w:szCs w:val="21"/>
+        </w:rPr>
+        <w:t>, </w:t>
+      </w:r>
       <w:r>
         <w:rPr>
           <w:rFonts w:ascii="Consolas" w:hAnsi="Consolas" w:cs="Times New Roman"/>
@@ -4735,9 +5946,39 @@
           <w:sz w:val="21"/>
           <w:szCs w:val="21"/>
         </w:rPr>
-        <w:t>freq</w:t>
-      </w:r>
-      <w:proofErr w:type="spellEnd"/>
+        <w:t>'D:/Charades/Charades_v1_rgb/Charades_v1_rgb'</w:t>
+      </w:r>
+      <w:r>
+        <w:rPr>
+          <w:rFonts w:ascii="Consolas" w:hAnsi="Consolas" w:cs="Times New Roman"/>
+          <w:color w:val="D4D4D4"/>
+          <w:sz w:val="21"/>
+          <w:szCs w:val="21"/>
+        </w:rPr>
+        <w:t>,</w:t>
+      </w:r>
+    </w:p>
+    <w:p>
+      <w:pPr>
+        <w:shd w:val="clear" w:color="auto" w:fill="1E1E1E"/>
+        <w:bidi w:val="0"/>
+        <w:spacing w:line="285" w:lineRule="atLeast"/>
+        <w:rPr>
+          <w:rFonts w:ascii="Consolas" w:hAnsi="Consolas" w:cs="Times New Roman"/>
+          <w:color w:val="D4D4D4"/>
+          <w:sz w:val="21"/>
+          <w:szCs w:val="21"/>
+        </w:rPr>
+      </w:pPr>
+      <w:r>
+        <w:rPr>
+          <w:rFonts w:ascii="Consolas" w:hAnsi="Consolas" w:cs="Times New Roman"/>
+          <w:color w:val="D4D4D4"/>
+          <w:sz w:val="21"/>
+          <w:szCs w:val="21"/>
+        </w:rPr>
+        <w:t>        </w:t>
+      </w:r>
       <w:r>
         <w:rPr>
           <w:rFonts w:ascii="Consolas" w:hAnsi="Consolas" w:cs="Times New Roman"/>
@@ -4745,7 +5986,7 @@
           <w:sz w:val="21"/>
           <w:szCs w:val="21"/>
         </w:rPr>
-        <w:t>'</w:t>
+        <w:t>'--dataset'</w:t>
       </w:r>
       <w:r>
         <w:rPr>
@@ -4763,7 +6004,27 @@
           <w:sz w:val="21"/>
           <w:szCs w:val="21"/>
         </w:rPr>
-        <w:t>'1'</w:t>
+        <w:t>'</w:t>
+      </w:r>
+      <w:proofErr w:type="spellStart"/>
+      <w:r>
+        <w:rPr>
+          <w:rFonts w:ascii="Consolas" w:hAnsi="Consolas" w:cs="Times New Roman"/>
+          <w:color w:val="CE9178"/>
+          <w:sz w:val="21"/>
+          <w:szCs w:val="21"/>
+        </w:rPr>
+        <w:t>charadesrgb</w:t>
+      </w:r>
+      <w:proofErr w:type="spellEnd"/>
+      <w:r>
+        <w:rPr>
+          <w:rFonts w:ascii="Consolas" w:hAnsi="Consolas" w:cs="Times New Roman"/>
+          <w:color w:val="CE9178"/>
+          <w:sz w:val="21"/>
+          <w:szCs w:val="21"/>
+        </w:rPr>
+        <w:t>'</w:t>
       </w:r>
       <w:r>
         <w:rPr>
@@ -4803,7 +6064,27 @@
           <w:sz w:val="21"/>
           <w:szCs w:val="21"/>
         </w:rPr>
-        <w:t>'--data'</w:t>
+        <w:t>'--cache-</w:t>
+      </w:r>
+      <w:proofErr w:type="spellStart"/>
+      <w:r>
+        <w:rPr>
+          <w:rFonts w:ascii="Consolas" w:hAnsi="Consolas" w:cs="Times New Roman"/>
+          <w:color w:val="CE9178"/>
+          <w:sz w:val="21"/>
+          <w:szCs w:val="21"/>
+        </w:rPr>
+        <w:t>dir</w:t>
+      </w:r>
+      <w:proofErr w:type="spellEnd"/>
+      <w:r>
+        <w:rPr>
+          <w:rFonts w:ascii="Consolas" w:hAnsi="Consolas" w:cs="Times New Roman"/>
+          <w:color w:val="CE9178"/>
+          <w:sz w:val="21"/>
+          <w:szCs w:val="21"/>
+        </w:rPr>
+        <w:t>'</w:t>
       </w:r>
       <w:r>
         <w:rPr>
@@ -4812,7 +6093,7 @@
           <w:sz w:val="21"/>
           <w:szCs w:val="21"/>
         </w:rPr>
-        <w:t>, </w:t>
+        <w:t>,</w:t>
       </w:r>
       <w:r>
         <w:rPr>
@@ -4821,174 +6102,7 @@
           <w:sz w:val="21"/>
           <w:szCs w:val="21"/>
         </w:rPr>
-        <w:t>'D:/Charades/Charades_v1_rgb/Charades_v1_rgb'</w:t>
-      </w:r>
-      <w:r>
-        <w:rPr>
-          <w:rFonts w:ascii="Consolas" w:hAnsi="Consolas" w:cs="Times New Roman"/>
-          <w:color w:val="D4D4D4"/>
-          <w:sz w:val="21"/>
-          <w:szCs w:val="21"/>
-        </w:rPr>
-        <w:t>,</w:t>
-      </w:r>
-    </w:p>
-    <w:p>
-      <w:pPr>
-        <w:shd w:val="clear" w:color="auto" w:fill="1E1E1E"/>
-        <w:bidi w:val="0"/>
-        <w:spacing w:line="285" w:lineRule="atLeast"/>
-        <w:rPr>
-          <w:rFonts w:ascii="Consolas" w:hAnsi="Consolas" w:cs="Times New Roman"/>
-          <w:color w:val="D4D4D4"/>
-          <w:sz w:val="21"/>
-          <w:szCs w:val="21"/>
-        </w:rPr>
-      </w:pPr>
-      <w:r>
-        <w:rPr>
-          <w:rFonts w:ascii="Consolas" w:hAnsi="Consolas" w:cs="Times New Roman"/>
-          <w:color w:val="D4D4D4"/>
-          <w:sz w:val="21"/>
-          <w:szCs w:val="21"/>
-        </w:rPr>
-        <w:t>        </w:t>
-      </w:r>
-      <w:r>
-        <w:rPr>
-          <w:rFonts w:ascii="Consolas" w:hAnsi="Consolas" w:cs="Times New Roman"/>
-          <w:color w:val="CE9178"/>
-          <w:sz w:val="21"/>
-          <w:szCs w:val="21"/>
-        </w:rPr>
-        <w:t>'--dataset'</w:t>
-      </w:r>
-      <w:r>
-        <w:rPr>
-          <w:rFonts w:ascii="Consolas" w:hAnsi="Consolas" w:cs="Times New Roman"/>
-          <w:color w:val="D4D4D4"/>
-          <w:sz w:val="21"/>
-          <w:szCs w:val="21"/>
-        </w:rPr>
-        <w:t>, </w:t>
-      </w:r>
-      <w:r>
-        <w:rPr>
-          <w:rFonts w:ascii="Consolas" w:hAnsi="Consolas" w:cs="Times New Roman"/>
-          <w:color w:val="CE9178"/>
-          <w:sz w:val="21"/>
-          <w:szCs w:val="21"/>
-        </w:rPr>
-        <w:t>'</w:t>
-      </w:r>
-      <w:proofErr w:type="spellStart"/>
-      <w:r>
-        <w:rPr>
-          <w:rFonts w:ascii="Consolas" w:hAnsi="Consolas" w:cs="Times New Roman"/>
-          <w:color w:val="CE9178"/>
-          <w:sz w:val="21"/>
-          <w:szCs w:val="21"/>
-        </w:rPr>
-        <w:t>charadesrgb</w:t>
-      </w:r>
-      <w:proofErr w:type="spellEnd"/>
-      <w:r>
-        <w:rPr>
-          <w:rFonts w:ascii="Consolas" w:hAnsi="Consolas" w:cs="Times New Roman"/>
-          <w:color w:val="CE9178"/>
-          <w:sz w:val="21"/>
-          <w:szCs w:val="21"/>
-        </w:rPr>
-        <w:t>'</w:t>
-      </w:r>
-      <w:r>
-        <w:rPr>
-          <w:rFonts w:ascii="Consolas" w:hAnsi="Consolas" w:cs="Times New Roman"/>
-          <w:color w:val="D4D4D4"/>
-          <w:sz w:val="21"/>
-          <w:szCs w:val="21"/>
-        </w:rPr>
-        <w:t>,</w:t>
-      </w:r>
-    </w:p>
-    <w:p>
-      <w:pPr>
-        <w:shd w:val="clear" w:color="auto" w:fill="1E1E1E"/>
-        <w:bidi w:val="0"/>
-        <w:spacing w:line="285" w:lineRule="atLeast"/>
-        <w:rPr>
-          <w:rFonts w:ascii="Consolas" w:hAnsi="Consolas" w:cs="Times New Roman"/>
-          <w:color w:val="D4D4D4"/>
-          <w:sz w:val="21"/>
-          <w:szCs w:val="21"/>
-        </w:rPr>
-      </w:pPr>
-      <w:r>
-        <w:rPr>
-          <w:rFonts w:ascii="Consolas" w:hAnsi="Consolas" w:cs="Times New Roman"/>
-          <w:color w:val="D4D4D4"/>
-          <w:sz w:val="21"/>
-          <w:szCs w:val="21"/>
-        </w:rPr>
-        <w:t>        </w:t>
-      </w:r>
-      <w:r>
-        <w:rPr>
-          <w:rFonts w:ascii="Consolas" w:hAnsi="Consolas" w:cs="Times New Roman"/>
-          <w:color w:val="CE9178"/>
-          <w:sz w:val="21"/>
-          <w:szCs w:val="21"/>
-        </w:rPr>
-        <w:t>'--cache-</w:t>
-      </w:r>
-      <w:proofErr w:type="spellStart"/>
-      <w:r>
-        <w:rPr>
-          <w:rFonts w:ascii="Consolas" w:hAnsi="Consolas" w:cs="Times New Roman"/>
-          <w:color w:val="CE9178"/>
-          <w:sz w:val="21"/>
-          <w:szCs w:val="21"/>
-        </w:rPr>
-        <w:t>dir</w:t>
-      </w:r>
-      <w:proofErr w:type="spellEnd"/>
-      <w:r>
-        <w:rPr>
-          <w:rFonts w:ascii="Consolas" w:hAnsi="Consolas" w:cs="Times New Roman"/>
-          <w:color w:val="CE9178"/>
-          <w:sz w:val="21"/>
-          <w:szCs w:val="21"/>
-        </w:rPr>
-        <w:t>'</w:t>
-      </w:r>
-      <w:r>
-        <w:rPr>
-          <w:rFonts w:ascii="Consolas" w:hAnsi="Consolas" w:cs="Times New Roman"/>
-          <w:color w:val="D4D4D4"/>
-          <w:sz w:val="21"/>
-          <w:szCs w:val="21"/>
-        </w:rPr>
-        <w:t>,</w:t>
-      </w:r>
-      <w:proofErr w:type="gramStart"/>
-      <w:r>
-        <w:rPr>
-          <w:rFonts w:ascii="Consolas" w:hAnsi="Consolas" w:cs="Times New Roman"/>
-          <w:color w:val="CE9178"/>
-          <w:sz w:val="21"/>
-          <w:szCs w:val="21"/>
-        </w:rPr>
-        <w:t>'./</w:t>
-      </w:r>
-      <w:proofErr w:type="gramEnd"/>
-      <w:r>
-        <w:rPr>
-          <w:rFonts w:ascii="Consolas" w:hAnsi="Consolas" w:cs="Times New Roman"/>
-          <w:color w:val="CE9178"/>
-          <w:sz w:val="21"/>
-          <w:szCs w:val="21"/>
-        </w:rPr>
-        <w:t>cache/'</w:t>
+        <w:t>'./cache/'</w:t>
       </w:r>
       <w:r>
         <w:rPr>
@@ -6119,7 +7233,7 @@
       </w:r>
     </w:p>
     <w:sectPr>
-      <w:footerReference w:type="default" r:id="rId11"/>
+      <w:footerReference w:type="default" r:id="rId15"/>
       <w:footnotePr>
         <w:numRestart w:val="eachPage"/>
       </w:footnotePr>
@@ -6304,6 +7418,87 @@
     <w:p>
       <w:r>
         <w:continuationSeparator/>
+      </w:r>
+    </w:p>
+  </w:footnote>
+  <w:footnote w:id="1">
+    <w:p>
+      <w:pPr>
+        <w:pStyle w:val="FootnoteText"/>
+        <w:jc w:val="right"/>
+      </w:pPr>
+      <w:r>
+        <w:rPr>
+          <w:rStyle w:val="FootnoteReference"/>
+        </w:rPr>
+        <w:footnoteRef/>
+      </w:r>
+      <w:r>
+        <w:rPr>
+          <w:rtl/>
+        </w:rPr>
+        <w:t xml:space="preserve"> </w:t>
+      </w:r>
+      <w:r>
+        <w:t>Training</w:t>
+      </w:r>
+    </w:p>
+  </w:footnote>
+  <w:footnote w:id="2">
+    <w:p>
+      <w:pPr>
+        <w:pStyle w:val="FootnoteText"/>
+        <w:jc w:val="right"/>
+        <w:rPr>
+          <w:lang w:bidi="fa-IR"/>
+        </w:rPr>
+      </w:pPr>
+      <w:r>
+        <w:rPr>
+          <w:rStyle w:val="FootnoteReference"/>
+        </w:rPr>
+        <w:footnoteRef/>
+      </w:r>
+      <w:r>
+        <w:rPr>
+          <w:rtl/>
+        </w:rPr>
+        <w:t xml:space="preserve"> </w:t>
+      </w:r>
+      <w:r>
+        <w:rPr>
+          <w:lang w:bidi="fa-IR"/>
+        </w:rPr>
+        <w:t>Validations</w:t>
+      </w:r>
+    </w:p>
+  </w:footnote>
+  <w:footnote w:id="3">
+    <w:p>
+      <w:pPr>
+        <w:pStyle w:val="FootnoteText"/>
+        <w:jc w:val="right"/>
+        <w:rPr>
+          <w:lang w:bidi="fa-IR"/>
+        </w:rPr>
+      </w:pPr>
+      <w:r>
+        <w:rPr>
+          <w:rStyle w:val="FootnoteReference"/>
+        </w:rPr>
+        <w:footnoteRef/>
+      </w:r>
+      <w:r>
+        <w:rPr>
+          <w:rtl/>
+        </w:rPr>
+        <w:t xml:space="preserve"> </w:t>
+      </w:r>
+      <w:r>
+        <w:rPr>
+          <w:lang w:bidi="fa-IR"/>
+        </w:rPr>
+        <w:t>Test</w:t>
       </w:r>
     </w:p>
   </w:footnote>
@@ -6431,7 +7626,7 @@
         <v:path o:extrusionok="f" gradientshapeok="t" o:connecttype="rect"/>
         <o:lock v:ext="edit" aspectratio="t"/>
       </v:shapetype>
-      <v:shape id="_x0000_i1048" type="#_x0000_t75" style="width:19.5pt;height:20.25pt;visibility:visible" o:bullet="t">
+      <v:shape id="_x0000_i3449" type="#_x0000_t75" style="width:19.5pt;height:20.25pt;visibility:visible" o:bullet="t">
         <v:imagedata r:id="rId1" o:title=""/>
       </v:shape>
     </w:pict>
@@ -12990,6 +14185,30 @@
       <w:szCs w:val="30"/>
     </w:rPr>
   </w:style>
+  <w:style w:type="character" w:styleId="UnresolvedMention">
+    <w:name w:val="Unresolved Mention"/>
+    <w:basedOn w:val="DefaultParagraphFont"/>
+    <w:uiPriority w:val="99"/>
+    <w:semiHidden/>
+    <w:unhideWhenUsed/>
+    <w:rsid w:val="00F70818"/>
+    <w:rPr>
+      <w:color w:val="605E5C"/>
+      <w:shd w:val="clear" w:color="auto" w:fill="E1DFDD"/>
+    </w:rPr>
+  </w:style>
+  <w:style w:type="character" w:styleId="FollowedHyperlink">
+    <w:name w:val="FollowedHyperlink"/>
+    <w:basedOn w:val="DefaultParagraphFont"/>
+    <w:uiPriority w:val="99"/>
+    <w:semiHidden/>
+    <w:unhideWhenUsed/>
+    <w:rsid w:val="00F70818"/>
+    <w:rPr>
+      <w:color w:val="954F72" w:themeColor="followedHyperlink"/>
+      <w:u w:val="single"/>
+    </w:rPr>
+  </w:style>
 </w:styles>
 </file>
 

</xml_diff>

<commit_message>
add something something v2 :)
</commit_message>
<xml_diff>
--- a/Video Swin Transformer-Report(code_run_documentation).docx
+++ b/Video Swin Transformer-Report(code_run_documentation).docx
@@ -4179,11 +4179,26 @@
         <w:ind w:left="720"/>
         <w:jc w:val="both"/>
         <w:rPr>
+          <w:szCs w:val="24"/>
+          <w:lang w:bidi="fa-IR"/>
+        </w:rPr>
+      </w:pPr>
+      <w:r>
+        <w:rPr>
           <w:rFonts w:hint="cs"/>
           <w:szCs w:val="24"/>
-          <w:lang w:bidi="fa-IR"/>
-        </w:rPr>
-      </w:pPr>
+          <w:rtl/>
+          <w:lang w:bidi="fa-IR"/>
+        </w:rPr>
+        <w:t xml:space="preserve">به طور کلی </w:t>
+      </w:r>
+      <w:r>
+        <w:rPr>
+          <w:szCs w:val="24"/>
+          <w:lang w:bidi="fa-IR"/>
+        </w:rPr>
+        <w:t xml:space="preserve">  Kinetic</w:t>
+      </w:r>
       <w:r>
         <w:rPr>
           <w:rFonts w:hint="cs"/>
@@ -4191,14 +4206,7 @@
           <w:rtl/>
           <w:lang w:bidi="fa-IR"/>
         </w:rPr>
-        <w:t xml:space="preserve">به طور کلی </w:t>
-      </w:r>
-      <w:r>
-        <w:rPr>
-          <w:szCs w:val="24"/>
-          <w:lang w:bidi="fa-IR"/>
-        </w:rPr>
-        <w:t xml:space="preserve">  Kinetic</w:t>
+        <w:t xml:space="preserve"> دارای یک مجموعه از بیش از </w:t>
       </w:r>
       <w:r>
         <w:rPr>
@@ -4207,7 +4215,7 @@
           <w:rtl/>
           <w:lang w:bidi="fa-IR"/>
         </w:rPr>
-        <w:t xml:space="preserve"> دارای یک مجموعه از بیش از </w:t>
+        <w:t>650000</w:t>
       </w:r>
       <w:r>
         <w:rPr>
@@ -4216,7 +4224,15 @@
           <w:rtl/>
           <w:lang w:bidi="fa-IR"/>
         </w:rPr>
-        <w:t>650000</w:t>
+        <w:t xml:space="preserve"> ویدیو با کیفیت و اندازه مناسب است که کلاس بندی شده اند با توجه به ورژن دیتاست هست و </w:t>
+      </w:r>
+      <w:r>
+        <w:rPr>
+          <w:szCs w:val="24"/>
+          <w:rtl/>
+          <w:lang w:bidi="fa-IR"/>
+        </w:rPr>
+        <w:t>ا</w:t>
       </w:r>
       <w:r>
         <w:rPr>
@@ -4225,15 +4241,24 @@
           <w:rtl/>
           <w:lang w:bidi="fa-IR"/>
         </w:rPr>
-        <w:t xml:space="preserve"> ویدیو با کیفیت و اندازه مناسب است که کلاس بندی شده اند با توجه به ورژن دیتاست هست و </w:t>
-      </w:r>
-      <w:r>
-        <w:rPr>
+        <w:t>ی</w:t>
+      </w:r>
+      <w:r>
+        <w:rPr>
+          <w:rFonts w:hint="eastAsia"/>
           <w:szCs w:val="24"/>
           <w:rtl/>
           <w:lang w:bidi="fa-IR"/>
         </w:rPr>
-        <w:t>ا</w:t>
+        <w:t>ن</w:t>
+      </w:r>
+      <w:r>
+        <w:rPr>
+          <w:szCs w:val="24"/>
+          <w:rtl/>
+          <w:lang w:bidi="fa-IR"/>
+        </w:rPr>
+        <w:t xml:space="preserve"> و</w:t>
       </w:r>
       <w:r>
         <w:rPr>
@@ -4251,7 +4276,7 @@
           <w:rtl/>
           <w:lang w:bidi="fa-IR"/>
         </w:rPr>
-        <w:t>ن</w:t>
+        <w:t>دئوها</w:t>
       </w:r>
       <w:r>
         <w:rPr>
@@ -4259,7 +4284,7 @@
           <w:rtl/>
           <w:lang w:bidi="fa-IR"/>
         </w:rPr>
-        <w:t xml:space="preserve"> و</w:t>
+        <w:t xml:space="preserve"> شامل فعل و انفعالات ب</w:t>
       </w:r>
       <w:r>
         <w:rPr>
@@ -4277,7 +4302,7 @@
           <w:rtl/>
           <w:lang w:bidi="fa-IR"/>
         </w:rPr>
-        <w:t>دئوها</w:t>
+        <w:t>ن</w:t>
       </w:r>
       <w:r>
         <w:rPr>
@@ -4285,7 +4310,7 @@
           <w:rtl/>
           <w:lang w:bidi="fa-IR"/>
         </w:rPr>
-        <w:t xml:space="preserve"> شامل فعل و انفعالات ب</w:t>
+        <w:t xml:space="preserve"> انسان و ش</w:t>
       </w:r>
       <w:r>
         <w:rPr>
@@ -4303,7 +4328,7 @@
           <w:rtl/>
           <w:lang w:bidi="fa-IR"/>
         </w:rPr>
-        <w:t>ن</w:t>
+        <w:t>ء</w:t>
       </w:r>
       <w:r>
         <w:rPr>
@@ -4311,7 +4336,7 @@
           <w:rtl/>
           <w:lang w:bidi="fa-IR"/>
         </w:rPr>
-        <w:t xml:space="preserve"> انسان و ش</w:t>
+        <w:t xml:space="preserve"> مانند نواختن سازها ، و همچن</w:t>
       </w:r>
       <w:r>
         <w:rPr>
@@ -4329,7 +4354,7 @@
           <w:rtl/>
           <w:lang w:bidi="fa-IR"/>
         </w:rPr>
-        <w:t>ء</w:t>
+        <w:t>ن</w:t>
       </w:r>
       <w:r>
         <w:rPr>
@@ -4337,7 +4362,7 @@
           <w:rtl/>
           <w:lang w:bidi="fa-IR"/>
         </w:rPr>
-        <w:t xml:space="preserve"> مانند نواختن سازها ، و همچن</w:t>
+        <w:t xml:space="preserve"> تعاملات انسان با انسان مانند دست دادن و در آغوش گرفتن است.</w:t>
       </w:r>
       <w:r>
         <w:rPr>
@@ -4346,24 +4371,7 @@
           <w:rtl/>
           <w:lang w:bidi="fa-IR"/>
         </w:rPr>
-        <w:t>ی</w:t>
-      </w:r>
-      <w:r>
-        <w:rPr>
-          <w:rFonts w:hint="eastAsia"/>
-          <w:szCs w:val="24"/>
-          <w:rtl/>
-          <w:lang w:bidi="fa-IR"/>
-        </w:rPr>
-        <w:t>ن</w:t>
-      </w:r>
-      <w:r>
-        <w:rPr>
-          <w:szCs w:val="24"/>
-          <w:rtl/>
-          <w:lang w:bidi="fa-IR"/>
-        </w:rPr>
-        <w:t xml:space="preserve"> تعاملات انسان با انسان مانند دست دادن و در آغوش گرفتن است.</w:t>
+        <w:t xml:space="preserve"> که هر کدام از کلاس ها حداقل به اندازه تعداد کلاس ها ویدیو دارد، که هر ویدیو </w:t>
       </w:r>
       <w:r>
         <w:rPr>
@@ -4372,7 +4380,7 @@
           <w:rtl/>
           <w:lang w:bidi="fa-IR"/>
         </w:rPr>
-        <w:t xml:space="preserve"> که هر کدام از کلاس ها حداقل به اندازه تعداد کلاس ها ویدیو دارد، که هر ویدیو </w:t>
+        <w:t>فقط یک حرکت و حدودا 10 ثانیه زمان دارد.</w:t>
       </w:r>
       <w:r>
         <w:rPr>
@@ -4381,16 +4389,63 @@
           <w:rtl/>
           <w:lang w:bidi="fa-IR"/>
         </w:rPr>
-        <w:t>فقط یک حرکت و حدودا 10 ثانیه زمان دارد.</w:t>
-      </w:r>
-      <w:r>
+        <w:t xml:space="preserve"> اکثر این ویدیو ها از یوتیوب آورده شده.</w:t>
+      </w:r>
+    </w:p>
+    <w:p>
+      <w:pPr>
+        <w:pStyle w:val="a7"/>
+        <w:ind w:left="720"/>
+        <w:jc w:val="both"/>
+        <w:rPr>
+          <w:szCs w:val="24"/>
+          <w:lang w:bidi="fa-IR"/>
+        </w:rPr>
+      </w:pPr>
+    </w:p>
+    <w:p>
+      <w:pPr>
+        <w:pStyle w:val="a7"/>
+        <w:ind w:left="720"/>
+        <w:jc w:val="both"/>
         <w:rPr>
           <w:rFonts w:hint="cs"/>
           <w:szCs w:val="24"/>
           <w:rtl/>
           <w:lang w:bidi="fa-IR"/>
         </w:rPr>
-        <w:t xml:space="preserve"> اکثر این ویدیو ها از یوتیوب آورده شده.</w:t>
+      </w:pPr>
+      <w:r>
+        <w:rPr>
+          <w:szCs w:val="24"/>
+          <w:lang w:bidi="fa-IR"/>
+        </w:rPr>
+        <w:t>Something-something v2</w:t>
+      </w:r>
+      <w:r>
+        <w:rPr>
+          <w:rFonts w:hint="cs"/>
+          <w:szCs w:val="24"/>
+          <w:rtl/>
+          <w:lang w:bidi="fa-IR"/>
+        </w:rPr>
+        <w:t xml:space="preserve"> هم ورژنی آپدیت شده است که</w:t>
+      </w:r>
+      <w:r>
+        <w:rPr>
+          <w:szCs w:val="24"/>
+          <w:lang w:bidi="fa-IR"/>
+        </w:rPr>
+        <w:t xml:space="preserve"> </w:t>
+      </w:r>
+      <w:r>
+        <w:rPr>
+          <w:rFonts w:hint="cs"/>
+          <w:szCs w:val="24"/>
+          <w:rtl/>
+          <w:lang w:bidi="fa-IR"/>
+        </w:rPr>
+        <w:t>مجموعه بزرگی از کلیپ های ویدیویی دارای برچسب که نشان دهنده اقدامات اولیه پیش فرض انسان با اشیا روزمره را داراست که با استفاده از جمعیت زیادی از کارگران جمع آوری شده است.</w:t>
       </w:r>
     </w:p>
     <w:p>
@@ -4795,7 +4850,6 @@
         <w:rPr>
           <w:rFonts w:hint="cs"/>
           <w:szCs w:val="24"/>
-          <w:rtl/>
           <w:lang w:bidi="fa-IR"/>
         </w:rPr>
       </w:pPr>
@@ -4806,6 +4860,7 @@
           <w:rtl/>
           <w:lang w:bidi="fa-IR"/>
         </w:rPr>
+        <w:lastRenderedPageBreak/>
         <w:t xml:space="preserve">در مقاله </w:t>
       </w:r>
       <w:r>
@@ -7731,7 +7786,7 @@
         <v:path o:extrusionok="f" gradientshapeok="t" o:connecttype="rect"/>
         <o:lock v:ext="edit" aspectratio="t"/>
       </v:shapetype>
-      <v:shape id="_x0000_i4556" type="#_x0000_t75" style="width:19.5pt;height:20.25pt;visibility:visible" o:bullet="t">
+      <v:shape id="_x0000_i5530" type="#_x0000_t75" style="width:19.5pt;height:20.25pt;visibility:visible" o:bullet="t">
         <v:imagedata r:id="rId1" o:title=""/>
       </v:shape>
     </w:pict>

</xml_diff>

<commit_message>
The access to that data Kinetic
</commit_message>
<xml_diff>
--- a/Video Swin Transformer-Report(code_run_documentation).docx
+++ b/Video Swin Transformer-Report(code_run_documentation).docx
@@ -4045,6 +4045,38 @@
     <w:p>
       <w:pPr>
         <w:pStyle w:val="a7"/>
+        <w:spacing w:line="360" w:lineRule="auto"/>
+        <w:ind w:left="720" w:firstLine="720"/>
+        <w:jc w:val="both"/>
+        <w:rPr>
+          <w:szCs w:val="24"/>
+          <w:rtl/>
+          <w:lang w:bidi="fa-IR"/>
+        </w:rPr>
+      </w:pPr>
+      <w:r>
+        <w:rPr>
+          <w:rFonts w:hint="cs"/>
+          <w:szCs w:val="24"/>
+          <w:rtl/>
+          <w:lang w:bidi="fa-IR"/>
+        </w:rPr>
+        <w:t xml:space="preserve">در این </w:t>
+      </w:r>
+      <w:r>
+        <w:rPr>
+          <w:rFonts w:hint="cs"/>
+          <w:szCs w:val="24"/>
+          <w:rtl/>
+          <w:lang w:bidi="fa-IR"/>
+        </w:rPr>
+        <w:t>پروژه با توجه به این که ما دنبال این هستیم که حرکات انسان رو بشناسیم و یاد بگیریم از 3 نوع دیتاست استفاده می‌کنیم که از نظر نوع داده‌های آموزشی و تستی متفاوت هستند (مقدار و نوع پخش شدن داده‌ها)</w:t>
+      </w:r>
+    </w:p>
+    <w:p>
+      <w:pPr>
+        <w:pStyle w:val="a7"/>
+        <w:spacing w:line="360" w:lineRule="auto"/>
         <w:ind w:left="720"/>
         <w:jc w:val="both"/>
         <w:rPr>
@@ -4060,50 +4092,364 @@
           <w:rtl/>
           <w:lang w:bidi="fa-IR"/>
         </w:rPr>
-        <w:t xml:space="preserve">در این </w:t>
-      </w:r>
-      <w:r>
-        <w:rPr>
-          <w:rFonts w:hint="cs"/>
-          <w:szCs w:val="24"/>
-          <w:rtl/>
-          <w:lang w:bidi="fa-IR"/>
-        </w:rPr>
-        <w:t>پروژه با توجه به این که ما دنبال این هستیم که حرکات انسان رو بشناسیم و یاد بگیریم از 3 نوع دیتاست استفاده می‌کنیم که از نظر نوع داده‌های آموزشی و تستی متفاوت هستند (مقدار و نوع پخش شدن داده‌ها)</w:t>
+        <w:t xml:space="preserve">اولین دیتاستی که در مورد آن خواهیم گفت </w:t>
+      </w:r>
+      <w:r>
+        <w:rPr>
+          <w:szCs w:val="24"/>
+          <w:lang w:bidi="fa-IR"/>
+        </w:rPr>
+        <w:t>Kinetic-400</w:t>
+      </w:r>
+      <w:r>
+        <w:rPr>
+          <w:rFonts w:hint="cs"/>
+          <w:szCs w:val="24"/>
+          <w:rtl/>
+          <w:lang w:bidi="fa-IR"/>
+        </w:rPr>
+        <w:t xml:space="preserve"> </w:t>
+      </w:r>
+      <w:r>
+        <w:rPr>
+          <w:rFonts w:hint="cs"/>
+          <w:szCs w:val="24"/>
+          <w:rtl/>
+          <w:lang w:bidi="fa-IR"/>
+        </w:rPr>
+        <w:t xml:space="preserve">، سپس </w:t>
+      </w:r>
+      <w:r>
+        <w:rPr>
+          <w:szCs w:val="24"/>
+          <w:lang w:bidi="fa-IR"/>
+        </w:rPr>
+        <w:t>Kinetic-</w:t>
+      </w:r>
+      <w:r>
+        <w:rPr>
+          <w:szCs w:val="24"/>
+          <w:lang w:bidi="fa-IR"/>
+        </w:rPr>
+        <w:t>600</w:t>
+      </w:r>
+      <w:r>
+        <w:rPr>
+          <w:rFonts w:hint="cs"/>
+          <w:szCs w:val="24"/>
+          <w:rtl/>
+          <w:lang w:bidi="fa-IR"/>
+        </w:rPr>
+        <w:t xml:space="preserve"> و در نهایت</w:t>
+      </w:r>
+      <w:r>
+        <w:rPr>
+          <w:szCs w:val="24"/>
+          <w:lang w:bidi="fa-IR"/>
+        </w:rPr>
+        <w:br/>
+      </w:r>
+      <w:r>
+        <w:rPr>
+          <w:rFonts w:hint="cs"/>
+          <w:szCs w:val="24"/>
+          <w:rtl/>
+          <w:lang w:bidi="fa-IR"/>
+        </w:rPr>
+        <w:t xml:space="preserve"> </w:t>
+      </w:r>
+      <w:r>
+        <w:rPr>
+          <w:szCs w:val="24"/>
+          <w:lang w:bidi="fa-IR"/>
+        </w:rPr>
+        <w:t>Something-Something v2</w:t>
+      </w:r>
+      <w:r>
+        <w:rPr>
+          <w:rFonts w:hint="cs"/>
+          <w:szCs w:val="24"/>
+          <w:rtl/>
+          <w:lang w:bidi="fa-IR"/>
+        </w:rPr>
+        <w:t xml:space="preserve"> رو داریم.</w:t>
       </w:r>
     </w:p>
     <w:p>
       <w:pPr>
         <w:pStyle w:val="a7"/>
+        <w:spacing w:line="360" w:lineRule="auto"/>
+        <w:ind w:left="720" w:firstLine="720"/>
+        <w:jc w:val="both"/>
+        <w:rPr>
+          <w:szCs w:val="24"/>
+          <w:lang w:bidi="fa-IR"/>
+        </w:rPr>
+      </w:pPr>
+    </w:p>
+    <w:p>
+      <w:pPr>
+        <w:pStyle w:val="a7"/>
+        <w:spacing w:line="360" w:lineRule="auto"/>
+        <w:ind w:left="720" w:firstLine="720"/>
+        <w:jc w:val="both"/>
+        <w:rPr>
+          <w:szCs w:val="24"/>
+          <w:lang w:bidi="fa-IR"/>
+        </w:rPr>
+      </w:pPr>
+      <w:r>
+        <w:rPr>
+          <w:rFonts w:hint="cs"/>
+          <w:szCs w:val="24"/>
+          <w:rtl/>
+          <w:lang w:bidi="fa-IR"/>
+        </w:rPr>
+        <w:t xml:space="preserve">به طور کلی </w:t>
+      </w:r>
+      <w:r>
+        <w:rPr>
+          <w:szCs w:val="24"/>
+          <w:lang w:bidi="fa-IR"/>
+        </w:rPr>
+        <w:t xml:space="preserve">  Kinetic</w:t>
+      </w:r>
+      <w:r>
+        <w:rPr>
+          <w:rFonts w:hint="cs"/>
+          <w:szCs w:val="24"/>
+          <w:rtl/>
+          <w:lang w:bidi="fa-IR"/>
+        </w:rPr>
+        <w:t xml:space="preserve"> دارای یک مجموعه از بیش از </w:t>
+      </w:r>
+      <w:r>
+        <w:rPr>
+          <w:rFonts w:hint="cs"/>
+          <w:szCs w:val="24"/>
+          <w:rtl/>
+          <w:lang w:bidi="fa-IR"/>
+        </w:rPr>
+        <w:t>650000</w:t>
+      </w:r>
+      <w:r>
+        <w:rPr>
+          <w:rFonts w:hint="cs"/>
+          <w:szCs w:val="24"/>
+          <w:rtl/>
+          <w:lang w:bidi="fa-IR"/>
+        </w:rPr>
+        <w:t xml:space="preserve"> ویدیو با کیفیت و اندازه مناسب است که کلاس بندی شده اند با توجه به ورژن دیتاست هست و </w:t>
+      </w:r>
+      <w:r>
+        <w:rPr>
+          <w:szCs w:val="24"/>
+          <w:rtl/>
+          <w:lang w:bidi="fa-IR"/>
+        </w:rPr>
+        <w:t>ا</w:t>
+      </w:r>
+      <w:r>
+        <w:rPr>
+          <w:rFonts w:hint="cs"/>
+          <w:szCs w:val="24"/>
+          <w:rtl/>
+          <w:lang w:bidi="fa-IR"/>
+        </w:rPr>
+        <w:t>ی</w:t>
+      </w:r>
+      <w:r>
+        <w:rPr>
+          <w:rFonts w:hint="eastAsia"/>
+          <w:szCs w:val="24"/>
+          <w:rtl/>
+          <w:lang w:bidi="fa-IR"/>
+        </w:rPr>
+        <w:t>ن</w:t>
+      </w:r>
+      <w:r>
+        <w:rPr>
+          <w:szCs w:val="24"/>
+          <w:rtl/>
+          <w:lang w:bidi="fa-IR"/>
+        </w:rPr>
+        <w:t xml:space="preserve"> و</w:t>
+      </w:r>
+      <w:r>
+        <w:rPr>
+          <w:rFonts w:hint="cs"/>
+          <w:szCs w:val="24"/>
+          <w:rtl/>
+          <w:lang w:bidi="fa-IR"/>
+        </w:rPr>
+        <w:t>ی</w:t>
+      </w:r>
+      <w:r>
+        <w:rPr>
+          <w:rFonts w:hint="eastAsia"/>
+          <w:szCs w:val="24"/>
+          <w:rtl/>
+          <w:lang w:bidi="fa-IR"/>
+        </w:rPr>
+        <w:t>دئوها</w:t>
+      </w:r>
+      <w:r>
+        <w:rPr>
+          <w:szCs w:val="24"/>
+          <w:rtl/>
+          <w:lang w:bidi="fa-IR"/>
+        </w:rPr>
+        <w:t xml:space="preserve"> شامل فعل و انفعالات ب</w:t>
+      </w:r>
+      <w:r>
+        <w:rPr>
+          <w:rFonts w:hint="cs"/>
+          <w:szCs w:val="24"/>
+          <w:rtl/>
+          <w:lang w:bidi="fa-IR"/>
+        </w:rPr>
+        <w:t>ی</w:t>
+      </w:r>
+      <w:r>
+        <w:rPr>
+          <w:rFonts w:hint="eastAsia"/>
+          <w:szCs w:val="24"/>
+          <w:rtl/>
+          <w:lang w:bidi="fa-IR"/>
+        </w:rPr>
+        <w:t>ن</w:t>
+      </w:r>
+      <w:r>
+        <w:rPr>
+          <w:szCs w:val="24"/>
+          <w:rtl/>
+          <w:lang w:bidi="fa-IR"/>
+        </w:rPr>
+        <w:t xml:space="preserve"> انسان و ش</w:t>
+      </w:r>
+      <w:r>
+        <w:rPr>
+          <w:rFonts w:hint="cs"/>
+          <w:szCs w:val="24"/>
+          <w:rtl/>
+          <w:lang w:bidi="fa-IR"/>
+        </w:rPr>
+        <w:t>ی</w:t>
+      </w:r>
+      <w:r>
+        <w:rPr>
+          <w:rFonts w:hint="eastAsia"/>
+          <w:szCs w:val="24"/>
+          <w:rtl/>
+          <w:lang w:bidi="fa-IR"/>
+        </w:rPr>
+        <w:t>ء</w:t>
+      </w:r>
+      <w:r>
+        <w:rPr>
+          <w:szCs w:val="24"/>
+          <w:rtl/>
+          <w:lang w:bidi="fa-IR"/>
+        </w:rPr>
+        <w:t xml:space="preserve"> مانند نواختن سازها ، و همچن</w:t>
+      </w:r>
+      <w:r>
+        <w:rPr>
+          <w:rFonts w:hint="cs"/>
+          <w:szCs w:val="24"/>
+          <w:rtl/>
+          <w:lang w:bidi="fa-IR"/>
+        </w:rPr>
+        <w:t>ی</w:t>
+      </w:r>
+      <w:r>
+        <w:rPr>
+          <w:rFonts w:hint="eastAsia"/>
+          <w:szCs w:val="24"/>
+          <w:rtl/>
+          <w:lang w:bidi="fa-IR"/>
+        </w:rPr>
+        <w:t>ن</w:t>
+      </w:r>
+      <w:r>
+        <w:rPr>
+          <w:szCs w:val="24"/>
+          <w:rtl/>
+          <w:lang w:bidi="fa-IR"/>
+        </w:rPr>
+        <w:t xml:space="preserve"> تعاملات انسان با انسان مانند دست دادن و در آغوش گرفتن است.</w:t>
+      </w:r>
+      <w:r>
+        <w:rPr>
+          <w:rFonts w:hint="cs"/>
+          <w:szCs w:val="24"/>
+          <w:rtl/>
+          <w:lang w:bidi="fa-IR"/>
+        </w:rPr>
+        <w:t xml:space="preserve"> که هر کدام از کلاس ها حداقل به اندازه تعداد کلاس ها ویدیو دارد، که هر ویدیو </w:t>
+      </w:r>
+      <w:r>
+        <w:rPr>
+          <w:rFonts w:hint="cs"/>
+          <w:szCs w:val="24"/>
+          <w:rtl/>
+          <w:lang w:bidi="fa-IR"/>
+        </w:rPr>
+        <w:t>فقط یک حرکت و حدودا 10 ثانیه زمان دارد.</w:t>
+      </w:r>
+      <w:r>
+        <w:rPr>
+          <w:rFonts w:hint="cs"/>
+          <w:szCs w:val="24"/>
+          <w:rtl/>
+          <w:lang w:bidi="fa-IR"/>
+        </w:rPr>
+        <w:t xml:space="preserve"> اکثر این ویدیو ها از یوتیوب آورده شده.</w:t>
+      </w:r>
+    </w:p>
+    <w:p>
+      <w:pPr>
+        <w:pStyle w:val="a7"/>
+        <w:spacing w:line="360" w:lineRule="auto"/>
         <w:ind w:left="720"/>
         <w:jc w:val="both"/>
         <w:rPr>
           <w:szCs w:val="24"/>
-          <w:rtl/>
-          <w:lang w:bidi="fa-IR"/>
-        </w:rPr>
-      </w:pPr>
-      <w:r>
-        <w:rPr>
-          <w:rFonts w:hint="cs"/>
-          <w:szCs w:val="24"/>
-          <w:rtl/>
-          <w:lang w:bidi="fa-IR"/>
-        </w:rPr>
-        <w:t xml:space="preserve">اولین دیتاستی که در مورد آن خواهیم گفت </w:t>
-      </w:r>
-      <w:r>
-        <w:rPr>
-          <w:szCs w:val="24"/>
-          <w:lang w:bidi="fa-IR"/>
-        </w:rPr>
-        <w:t>Kinetic-400</w:t>
-      </w:r>
-      <w:r>
-        <w:rPr>
-          <w:rFonts w:hint="cs"/>
-          <w:szCs w:val="24"/>
-          <w:rtl/>
+          <w:lang w:bidi="fa-IR"/>
+        </w:rPr>
+      </w:pPr>
+    </w:p>
+    <w:p>
+      <w:pPr>
+        <w:pStyle w:val="a7"/>
+        <w:spacing w:line="360" w:lineRule="auto"/>
+        <w:ind w:left="720" w:firstLine="720"/>
+        <w:jc w:val="both"/>
+        <w:rPr>
+          <w:szCs w:val="24"/>
+          <w:rtl/>
+          <w:lang w:bidi="fa-IR"/>
+        </w:rPr>
+      </w:pPr>
+      <w:r>
+        <w:rPr>
+          <w:szCs w:val="24"/>
+          <w:lang w:bidi="fa-IR"/>
+        </w:rPr>
+        <w:t>Something-something v2</w:t>
+      </w:r>
+      <w:r>
+        <w:rPr>
+          <w:rFonts w:hint="cs"/>
+          <w:szCs w:val="24"/>
+          <w:rtl/>
+          <w:lang w:bidi="fa-IR"/>
+        </w:rPr>
+        <w:t xml:space="preserve"> هم ورژنی آپدیت شده است که</w:t>
+      </w:r>
+      <w:r>
+        <w:rPr>
+          <w:szCs w:val="24"/>
           <w:lang w:bidi="fa-IR"/>
         </w:rPr>
         <w:t xml:space="preserve"> </w:t>
@@ -4115,67 +4461,1726 @@
           <w:rtl/>
           <w:lang w:bidi="fa-IR"/>
         </w:rPr>
-        <w:t xml:space="preserve">، سپس </w:t>
-      </w:r>
-      <w:r>
-        <w:rPr>
-          <w:szCs w:val="24"/>
-          <w:lang w:bidi="fa-IR"/>
-        </w:rPr>
-        <w:t>Kinetic-</w:t>
-      </w:r>
-      <w:r>
-        <w:rPr>
-          <w:szCs w:val="24"/>
-          <w:lang w:bidi="fa-IR"/>
-        </w:rPr>
-        <w:t>600</w:t>
-      </w:r>
-      <w:r>
-        <w:rPr>
-          <w:rFonts w:hint="cs"/>
-          <w:szCs w:val="24"/>
-          <w:rtl/>
-          <w:lang w:bidi="fa-IR"/>
-        </w:rPr>
-        <w:t xml:space="preserve"> و در نهایت</w:t>
-      </w:r>
-      <w:r>
-        <w:rPr>
-          <w:szCs w:val="24"/>
-          <w:lang w:bidi="fa-IR"/>
-        </w:rPr>
-        <w:br/>
-      </w:r>
-      <w:r>
-        <w:rPr>
-          <w:rFonts w:hint="cs"/>
-          <w:szCs w:val="24"/>
-          <w:rtl/>
-          <w:lang w:bidi="fa-IR"/>
+        <w:t>مجموعه بزرگی از کلیپ های ویدیویی دارای برچسب که نشان دهنده اقدامات اولیه پیش فرض انسان با اشیا روزمره را داراست که با استفاده از جمعیت زیادی از کارگران جمع آوری شده است.</w:t>
+      </w:r>
+      <w:r>
+        <w:rPr>
+          <w:rtl/>
         </w:rPr>
         <w:t xml:space="preserve"> </w:t>
       </w:r>
       <w:r>
         <w:rPr>
           <w:szCs w:val="24"/>
-          <w:lang w:bidi="fa-IR"/>
-        </w:rPr>
-        <w:t>Something-Something v2</w:t>
-      </w:r>
-      <w:r>
-        <w:rPr>
-          <w:rFonts w:hint="cs"/>
-          <w:szCs w:val="24"/>
-          <w:rtl/>
-          <w:lang w:bidi="fa-IR"/>
-        </w:rPr>
-        <w:t xml:space="preserve"> رو داریم.</w:t>
+          <w:rtl/>
+          <w:lang w:bidi="fa-IR"/>
+        </w:rPr>
+        <w:t>ا</w:t>
+      </w:r>
+      <w:r>
+        <w:rPr>
+          <w:rFonts w:hint="cs"/>
+          <w:szCs w:val="24"/>
+          <w:rtl/>
+          <w:lang w:bidi="fa-IR"/>
+        </w:rPr>
+        <w:t>ی</w:t>
+      </w:r>
+      <w:r>
+        <w:rPr>
+          <w:rFonts w:hint="eastAsia"/>
+          <w:szCs w:val="24"/>
+          <w:rtl/>
+          <w:lang w:bidi="fa-IR"/>
+        </w:rPr>
+        <w:t>ن</w:t>
+      </w:r>
+      <w:r>
+        <w:rPr>
+          <w:szCs w:val="24"/>
+          <w:rtl/>
+          <w:lang w:bidi="fa-IR"/>
+        </w:rPr>
+        <w:t xml:space="preserve"> به مدلها</w:t>
+      </w:r>
+      <w:r>
+        <w:rPr>
+          <w:rFonts w:hint="cs"/>
+          <w:szCs w:val="24"/>
+          <w:rtl/>
+          <w:lang w:bidi="fa-IR"/>
+        </w:rPr>
+        <w:t>ی</w:t>
+      </w:r>
+      <w:r>
+        <w:rPr>
+          <w:szCs w:val="24"/>
+          <w:rtl/>
+          <w:lang w:bidi="fa-IR"/>
+        </w:rPr>
+        <w:t xml:space="preserve"> </w:t>
+      </w:r>
+      <w:r>
+        <w:rPr>
+          <w:rFonts w:hint="cs"/>
+          <w:szCs w:val="24"/>
+          <w:rtl/>
+          <w:lang w:bidi="fa-IR"/>
+        </w:rPr>
+        <w:t>ی</w:t>
+      </w:r>
+      <w:r>
+        <w:rPr>
+          <w:rFonts w:hint="eastAsia"/>
+          <w:szCs w:val="24"/>
+          <w:rtl/>
+          <w:lang w:bidi="fa-IR"/>
+        </w:rPr>
+        <w:t>ادگ</w:t>
+      </w:r>
+      <w:r>
+        <w:rPr>
+          <w:rFonts w:hint="cs"/>
+          <w:szCs w:val="24"/>
+          <w:rtl/>
+          <w:lang w:bidi="fa-IR"/>
+        </w:rPr>
+        <w:t>ی</w:t>
+      </w:r>
+      <w:r>
+        <w:rPr>
+          <w:rFonts w:hint="eastAsia"/>
+          <w:szCs w:val="24"/>
+          <w:rtl/>
+          <w:lang w:bidi="fa-IR"/>
+        </w:rPr>
+        <w:t>ر</w:t>
+      </w:r>
+      <w:r>
+        <w:rPr>
+          <w:rFonts w:hint="cs"/>
+          <w:szCs w:val="24"/>
+          <w:rtl/>
+          <w:lang w:bidi="fa-IR"/>
+        </w:rPr>
+        <w:t>ی</w:t>
+      </w:r>
+      <w:r>
+        <w:rPr>
+          <w:szCs w:val="24"/>
+          <w:rtl/>
+          <w:lang w:bidi="fa-IR"/>
+        </w:rPr>
+        <w:t xml:space="preserve"> ماش</w:t>
+      </w:r>
+      <w:r>
+        <w:rPr>
+          <w:rFonts w:hint="cs"/>
+          <w:szCs w:val="24"/>
+          <w:rtl/>
+          <w:lang w:bidi="fa-IR"/>
+        </w:rPr>
+        <w:t>ی</w:t>
+      </w:r>
+      <w:r>
+        <w:rPr>
+          <w:rFonts w:hint="eastAsia"/>
+          <w:szCs w:val="24"/>
+          <w:rtl/>
+          <w:lang w:bidi="fa-IR"/>
+        </w:rPr>
+        <w:t>ن</w:t>
+      </w:r>
+      <w:r>
+        <w:rPr>
+          <w:szCs w:val="24"/>
+          <w:rtl/>
+          <w:lang w:bidi="fa-IR"/>
+        </w:rPr>
+        <w:t xml:space="preserve"> اجازه م</w:t>
+      </w:r>
+      <w:r>
+        <w:rPr>
+          <w:rFonts w:hint="cs"/>
+          <w:szCs w:val="24"/>
+          <w:rtl/>
+          <w:lang w:bidi="fa-IR"/>
+        </w:rPr>
+        <w:t>ی</w:t>
+      </w:r>
+      <w:r>
+        <w:rPr>
+          <w:szCs w:val="24"/>
+          <w:rtl/>
+          <w:lang w:bidi="fa-IR"/>
+        </w:rPr>
+        <w:t xml:space="preserve"> دهد تا درک دق</w:t>
+      </w:r>
+      <w:r>
+        <w:rPr>
+          <w:rFonts w:hint="cs"/>
+          <w:szCs w:val="24"/>
+          <w:rtl/>
+          <w:lang w:bidi="fa-IR"/>
+        </w:rPr>
+        <w:t>ی</w:t>
+      </w:r>
+      <w:r>
+        <w:rPr>
+          <w:rFonts w:hint="eastAsia"/>
+          <w:szCs w:val="24"/>
+          <w:rtl/>
+          <w:lang w:bidi="fa-IR"/>
+        </w:rPr>
+        <w:t>ق</w:t>
+      </w:r>
+      <w:r>
+        <w:rPr>
+          <w:rFonts w:hint="cs"/>
+          <w:szCs w:val="24"/>
+          <w:rtl/>
+          <w:lang w:bidi="fa-IR"/>
+        </w:rPr>
+        <w:t>ی</w:t>
+      </w:r>
+      <w:r>
+        <w:rPr>
+          <w:szCs w:val="24"/>
+          <w:rtl/>
+          <w:lang w:bidi="fa-IR"/>
+        </w:rPr>
+        <w:t xml:space="preserve"> از اقدامات اساس</w:t>
+      </w:r>
+      <w:r>
+        <w:rPr>
+          <w:rFonts w:hint="cs"/>
+          <w:szCs w:val="24"/>
+          <w:rtl/>
+          <w:lang w:bidi="fa-IR"/>
+        </w:rPr>
+        <w:t>ی</w:t>
+      </w:r>
+      <w:r>
+        <w:rPr>
+          <w:szCs w:val="24"/>
+          <w:rtl/>
+          <w:lang w:bidi="fa-IR"/>
+        </w:rPr>
+        <w:t xml:space="preserve"> که در دن</w:t>
+      </w:r>
+      <w:r>
+        <w:rPr>
+          <w:rFonts w:hint="cs"/>
+          <w:szCs w:val="24"/>
+          <w:rtl/>
+          <w:lang w:bidi="fa-IR"/>
+        </w:rPr>
+        <w:t>ی</w:t>
+      </w:r>
+      <w:r>
+        <w:rPr>
+          <w:rFonts w:hint="eastAsia"/>
+          <w:szCs w:val="24"/>
+          <w:rtl/>
+          <w:lang w:bidi="fa-IR"/>
+        </w:rPr>
+        <w:t>ا</w:t>
+      </w:r>
+      <w:r>
+        <w:rPr>
+          <w:rFonts w:hint="cs"/>
+          <w:szCs w:val="24"/>
+          <w:rtl/>
+          <w:lang w:bidi="fa-IR"/>
+        </w:rPr>
+        <w:t>ی</w:t>
+      </w:r>
+      <w:r>
+        <w:rPr>
+          <w:szCs w:val="24"/>
+          <w:rtl/>
+          <w:lang w:bidi="fa-IR"/>
+        </w:rPr>
+        <w:t xml:space="preserve"> ف</w:t>
+      </w:r>
+      <w:r>
+        <w:rPr>
+          <w:rFonts w:hint="cs"/>
+          <w:szCs w:val="24"/>
+          <w:rtl/>
+          <w:lang w:bidi="fa-IR"/>
+        </w:rPr>
+        <w:t>ی</w:t>
+      </w:r>
+      <w:r>
+        <w:rPr>
+          <w:rFonts w:hint="eastAsia"/>
+          <w:szCs w:val="24"/>
+          <w:rtl/>
+          <w:lang w:bidi="fa-IR"/>
+        </w:rPr>
+        <w:t>ز</w:t>
+      </w:r>
+      <w:r>
+        <w:rPr>
+          <w:rFonts w:hint="cs"/>
+          <w:szCs w:val="24"/>
+          <w:rtl/>
+          <w:lang w:bidi="fa-IR"/>
+        </w:rPr>
+        <w:t>ی</w:t>
+      </w:r>
+      <w:r>
+        <w:rPr>
+          <w:rFonts w:hint="eastAsia"/>
+          <w:szCs w:val="24"/>
+          <w:rtl/>
+          <w:lang w:bidi="fa-IR"/>
+        </w:rPr>
+        <w:t>ک</w:t>
+      </w:r>
+      <w:r>
+        <w:rPr>
+          <w:rFonts w:hint="cs"/>
+          <w:szCs w:val="24"/>
+          <w:rtl/>
+          <w:lang w:bidi="fa-IR"/>
+        </w:rPr>
+        <w:t>ی</w:t>
+      </w:r>
+      <w:r>
+        <w:rPr>
+          <w:szCs w:val="24"/>
+          <w:rtl/>
+          <w:lang w:bidi="fa-IR"/>
+        </w:rPr>
+        <w:t xml:space="preserve"> رخ م</w:t>
+      </w:r>
+      <w:r>
+        <w:rPr>
+          <w:rFonts w:hint="cs"/>
+          <w:szCs w:val="24"/>
+          <w:rtl/>
+          <w:lang w:bidi="fa-IR"/>
+        </w:rPr>
+        <w:t>ی</w:t>
+      </w:r>
+      <w:r>
+        <w:rPr>
+          <w:szCs w:val="24"/>
+          <w:rtl/>
+          <w:lang w:bidi="fa-IR"/>
+        </w:rPr>
+        <w:t xml:space="preserve"> دهد توسعه دهند.</w:t>
       </w:r>
     </w:p>
     <w:p>
       <w:pPr>
         <w:pStyle w:val="a7"/>
+        <w:spacing w:line="360" w:lineRule="auto"/>
+        <w:ind w:left="720" w:firstLine="720"/>
+        <w:jc w:val="both"/>
+        <w:rPr>
+          <w:szCs w:val="24"/>
+          <w:rtl/>
+          <w:lang w:bidi="fa-IR"/>
+        </w:rPr>
+      </w:pPr>
+    </w:p>
+    <w:p>
+      <w:pPr>
+        <w:pStyle w:val="a7"/>
+        <w:spacing w:line="360" w:lineRule="auto"/>
+        <w:ind w:left="720" w:firstLine="720"/>
+        <w:jc w:val="both"/>
+        <w:rPr>
+          <w:szCs w:val="24"/>
+          <w:rtl/>
+          <w:lang w:bidi="fa-IR"/>
+        </w:rPr>
+      </w:pPr>
+    </w:p>
+    <w:p>
+      <w:pPr>
+        <w:pStyle w:val="a7"/>
+        <w:spacing w:line="360" w:lineRule="auto"/>
+        <w:ind w:left="720" w:firstLine="720"/>
+        <w:jc w:val="both"/>
+        <w:rPr>
+          <w:szCs w:val="24"/>
+          <w:rtl/>
+          <w:lang w:bidi="fa-IR"/>
+        </w:rPr>
+      </w:pPr>
+    </w:p>
+    <w:p>
+      <w:pPr>
+        <w:pStyle w:val="a7"/>
+        <w:spacing w:line="360" w:lineRule="auto"/>
+        <w:ind w:left="720" w:firstLine="720"/>
+        <w:jc w:val="both"/>
+        <w:rPr>
+          <w:szCs w:val="24"/>
+          <w:rtl/>
+          <w:lang w:bidi="fa-IR"/>
+        </w:rPr>
+      </w:pPr>
+    </w:p>
+    <w:p>
+      <w:pPr>
+        <w:pStyle w:val="a7"/>
+        <w:spacing w:line="360" w:lineRule="auto"/>
+        <w:ind w:left="720" w:firstLine="720"/>
+        <w:jc w:val="both"/>
+        <w:rPr>
+          <w:szCs w:val="24"/>
+          <w:rtl/>
+          <w:lang w:bidi="fa-IR"/>
+        </w:rPr>
+      </w:pPr>
+    </w:p>
+    <w:p>
+      <w:pPr>
+        <w:pStyle w:val="a7"/>
+        <w:spacing w:line="360" w:lineRule="auto"/>
+        <w:ind w:left="720" w:firstLine="720"/>
+        <w:jc w:val="both"/>
+        <w:rPr>
+          <w:szCs w:val="24"/>
+          <w:rtl/>
+          <w:lang w:bidi="fa-IR"/>
+        </w:rPr>
+      </w:pPr>
+    </w:p>
+    <w:p>
+      <w:pPr>
+        <w:pStyle w:val="a7"/>
+        <w:spacing w:line="360" w:lineRule="auto"/>
+        <w:ind w:left="720" w:firstLine="720"/>
+        <w:jc w:val="both"/>
+        <w:rPr>
+          <w:szCs w:val="24"/>
+          <w:rtl/>
+          <w:lang w:bidi="fa-IR"/>
+        </w:rPr>
+      </w:pPr>
+    </w:p>
+    <w:p>
+      <w:pPr>
+        <w:pStyle w:val="a7"/>
+        <w:spacing w:line="360" w:lineRule="auto"/>
+        <w:ind w:left="720" w:firstLine="720"/>
+        <w:jc w:val="both"/>
+        <w:rPr>
+          <w:szCs w:val="24"/>
+          <w:rtl/>
+          <w:lang w:bidi="fa-IR"/>
+        </w:rPr>
+      </w:pPr>
+    </w:p>
+    <w:p>
+      <w:pPr>
+        <w:pStyle w:val="a7"/>
+        <w:spacing w:line="360" w:lineRule="auto"/>
+        <w:ind w:left="720" w:firstLine="720"/>
+        <w:jc w:val="both"/>
+        <w:rPr>
+          <w:szCs w:val="24"/>
+          <w:rtl/>
+          <w:lang w:bidi="fa-IR"/>
+        </w:rPr>
+      </w:pPr>
+    </w:p>
+    <w:p>
+      <w:pPr>
+        <w:pStyle w:val="a7"/>
+        <w:spacing w:line="360" w:lineRule="auto"/>
+        <w:ind w:left="720" w:firstLine="720"/>
+        <w:jc w:val="both"/>
+        <w:rPr>
+          <w:szCs w:val="24"/>
+          <w:rtl/>
+          <w:lang w:bidi="fa-IR"/>
+        </w:rPr>
+      </w:pPr>
+    </w:p>
+    <w:p>
+      <w:pPr>
+        <w:pStyle w:val="a7"/>
+        <w:spacing w:line="360" w:lineRule="auto"/>
+        <w:ind w:left="720" w:firstLine="720"/>
+        <w:jc w:val="both"/>
+        <w:rPr>
+          <w:rFonts w:hint="cs"/>
+          <w:szCs w:val="24"/>
+          <w:lang w:bidi="fa-IR"/>
+        </w:rPr>
+      </w:pPr>
+    </w:p>
+    <w:p>
+      <w:pPr>
+        <w:pStyle w:val="a0"/>
+      </w:pPr>
+      <w:bookmarkStart w:id="2" w:name="_Toc69291748"/>
+      <w:r>
+        <w:rPr>
+          <w:rFonts w:hint="cs"/>
+          <w:rtl/>
+        </w:rPr>
+        <w:lastRenderedPageBreak/>
+        <w:t>نحوه دسترسی</w:t>
+      </w:r>
+      <w:bookmarkEnd w:id="2"/>
+    </w:p>
+    <w:p>
+      <w:pPr>
+        <w:pStyle w:val="a7"/>
+        <w:spacing w:line="360" w:lineRule="auto"/>
+        <w:ind w:left="720" w:firstLine="720"/>
+        <w:rPr>
+          <w:szCs w:val="24"/>
+          <w:rtl/>
+          <w:lang w:bidi="fa-IR"/>
+        </w:rPr>
+      </w:pPr>
+      <w:r>
+        <w:rPr>
+          <w:rFonts w:hint="cs"/>
+          <w:szCs w:val="24"/>
+          <w:rtl/>
+          <w:lang w:bidi="fa-IR"/>
+        </w:rPr>
+        <w:t>ویدیوی های دیتاست‌ها در دوحالت قابل دسترس خواهند بود اولی به صورت آنلاین و دیگری به صورت آفلاین(دانلود شده). ما با حالت اول کار داریم</w:t>
+      </w:r>
+      <w:r>
+        <w:rPr>
+          <w:rFonts w:hint="cs"/>
+          <w:szCs w:val="24"/>
+          <w:rtl/>
+          <w:lang w:bidi="fa-IR"/>
+        </w:rPr>
+        <w:t xml:space="preserve"> در این حالت ما یک فایل </w:t>
+      </w:r>
+      <w:r>
+        <w:rPr>
+          <w:szCs w:val="24"/>
+          <w:lang w:bidi="fa-IR"/>
+        </w:rPr>
+        <w:t>json</w:t>
+      </w:r>
+      <w:r>
+        <w:rPr>
+          <w:rFonts w:hint="cs"/>
+          <w:szCs w:val="24"/>
+          <w:rtl/>
+          <w:lang w:bidi="fa-IR"/>
+        </w:rPr>
+        <w:t xml:space="preserve"> یا </w:t>
+      </w:r>
+      <w:r>
+        <w:rPr>
+          <w:szCs w:val="24"/>
+          <w:lang w:bidi="fa-IR"/>
+        </w:rPr>
+        <w:t>csv</w:t>
+      </w:r>
+      <w:r>
+        <w:rPr>
+          <w:rFonts w:hint="cs"/>
+          <w:szCs w:val="24"/>
+          <w:rtl/>
+          <w:lang w:bidi="fa-IR"/>
+        </w:rPr>
+        <w:t xml:space="preserve"> داریم که دارای مشخصاتی به مانند </w:t>
+      </w:r>
+      <w:proofErr w:type="spellStart"/>
+      <w:r>
+        <w:rPr>
+          <w:szCs w:val="24"/>
+          <w:lang w:bidi="fa-IR"/>
+        </w:rPr>
+        <w:t>label,youtube_id,time_start,time_end,split</w:t>
+      </w:r>
+      <w:proofErr w:type="spellEnd"/>
+      <w:r>
+        <w:rPr>
+          <w:rFonts w:hint="cs"/>
+          <w:szCs w:val="24"/>
+          <w:rtl/>
+          <w:lang w:bidi="fa-IR"/>
+        </w:rPr>
+        <w:t xml:space="preserve"> که </w:t>
+      </w:r>
+      <w:r>
+        <w:rPr>
+          <w:szCs w:val="24"/>
+          <w:lang w:bidi="fa-IR"/>
+        </w:rPr>
+        <w:t>Split</w:t>
+      </w:r>
+      <w:r>
+        <w:rPr>
+          <w:rFonts w:hint="cs"/>
+          <w:szCs w:val="24"/>
+          <w:rtl/>
+          <w:lang w:bidi="fa-IR"/>
+        </w:rPr>
+        <w:t xml:space="preserve"> به معنی نوع استفاده‌ای برای ویدیو است(یادگیری/تست/اعتبارسنجی)</w:t>
+      </w:r>
+      <w:r>
+        <w:rPr>
+          <w:rFonts w:hint="cs"/>
+          <w:szCs w:val="24"/>
+          <w:rtl/>
+          <w:lang w:bidi="fa-IR"/>
+        </w:rPr>
+        <w:t xml:space="preserve">. این ویدیوها در فایلهای مانند </w:t>
+      </w:r>
+      <w:r>
+        <w:rPr>
+          <w:szCs w:val="24"/>
+          <w:lang w:bidi="fa-IR"/>
+        </w:rPr>
+        <w:t>csv</w:t>
+      </w:r>
+      <w:r>
+        <w:rPr>
+          <w:rFonts w:hint="cs"/>
+          <w:szCs w:val="24"/>
+          <w:rtl/>
+          <w:lang w:bidi="fa-IR"/>
+        </w:rPr>
+        <w:t xml:space="preserve"> به صورت زیر </w:t>
+      </w:r>
+      <w:r>
+        <w:rPr>
+          <w:rFonts w:hint="cs"/>
+          <w:szCs w:val="24"/>
+          <w:rtl/>
+          <w:lang w:bidi="fa-IR"/>
+        </w:rPr>
+        <w:t>برای مثال ذخیره میشود.</w:t>
+      </w:r>
+    </w:p>
+    <w:p>
+      <w:pPr>
+        <w:pStyle w:val="a7"/>
+        <w:bidi w:val="0"/>
+        <w:spacing w:line="360" w:lineRule="auto"/>
+        <w:jc w:val="left"/>
+        <w:rPr>
+          <w:szCs w:val="24"/>
+          <w:lang w:bidi="fa-IR"/>
+        </w:rPr>
+      </w:pPr>
+      <w:r>
+        <w:rPr>
+          <w:szCs w:val="24"/>
+          <w:rtl/>
+          <w:lang w:bidi="fa-IR"/>
+        </w:rPr>
+        <w:t>{</w:t>
+      </w:r>
+    </w:p>
+    <w:p>
+      <w:pPr>
+        <w:pStyle w:val="a7"/>
+        <w:bidi w:val="0"/>
+        <w:spacing w:line="360" w:lineRule="auto"/>
+        <w:jc w:val="left"/>
+        <w:rPr>
+          <w:szCs w:val="24"/>
+          <w:lang w:bidi="fa-IR"/>
+        </w:rPr>
+      </w:pPr>
+      <w:r>
+        <w:rPr>
+          <w:szCs w:val="24"/>
+          <w:rtl/>
+          <w:lang w:bidi="fa-IR"/>
+        </w:rPr>
+        <w:t xml:space="preserve"> "---</w:t>
+      </w:r>
+      <w:r>
+        <w:rPr>
+          <w:szCs w:val="24"/>
+          <w:lang w:bidi="fa-IR"/>
+        </w:rPr>
+        <w:t>QUuC4vJs</w:t>
+      </w:r>
+      <w:r>
+        <w:rPr>
+          <w:szCs w:val="24"/>
+          <w:rtl/>
+          <w:lang w:bidi="fa-IR"/>
+        </w:rPr>
+        <w:t>": {</w:t>
+      </w:r>
+    </w:p>
+    <w:p>
+      <w:pPr>
+        <w:pStyle w:val="a7"/>
+        <w:bidi w:val="0"/>
+        <w:spacing w:line="360" w:lineRule="auto"/>
+        <w:jc w:val="left"/>
+        <w:rPr>
+          <w:szCs w:val="24"/>
+          <w:lang w:bidi="fa-IR"/>
+        </w:rPr>
+      </w:pPr>
+      <w:r>
+        <w:rPr>
+          <w:szCs w:val="24"/>
+          <w:rtl/>
+          <w:lang w:bidi="fa-IR"/>
+        </w:rPr>
+        <w:t xml:space="preserve">  "</w:t>
+      </w:r>
+      <w:r>
+        <w:rPr>
+          <w:szCs w:val="24"/>
+          <w:lang w:bidi="fa-IR"/>
+        </w:rPr>
+        <w:t>annotations</w:t>
+      </w:r>
+      <w:r>
+        <w:rPr>
+          <w:szCs w:val="24"/>
+          <w:rtl/>
+          <w:lang w:bidi="fa-IR"/>
+        </w:rPr>
+        <w:t>": {</w:t>
+      </w:r>
+    </w:p>
+    <w:p>
+      <w:pPr>
+        <w:pStyle w:val="a7"/>
+        <w:bidi w:val="0"/>
+        <w:spacing w:line="360" w:lineRule="auto"/>
+        <w:jc w:val="left"/>
+        <w:rPr>
+          <w:szCs w:val="24"/>
+          <w:lang w:bidi="fa-IR"/>
+        </w:rPr>
+      </w:pPr>
+      <w:r>
+        <w:rPr>
+          <w:szCs w:val="24"/>
+          <w:rtl/>
+          <w:lang w:bidi="fa-IR"/>
+        </w:rPr>
+        <w:t xml:space="preserve">   "</w:t>
+      </w:r>
+      <w:r>
+        <w:rPr>
+          <w:szCs w:val="24"/>
+          <w:lang w:bidi="fa-IR"/>
+        </w:rPr>
+        <w:t>label": "testifying</w:t>
+      </w:r>
+      <w:r>
+        <w:rPr>
+          <w:szCs w:val="24"/>
+          <w:rtl/>
+          <w:lang w:bidi="fa-IR"/>
+        </w:rPr>
+        <w:t>",</w:t>
+      </w:r>
+    </w:p>
+    <w:p>
+      <w:pPr>
+        <w:pStyle w:val="a7"/>
+        <w:bidi w:val="0"/>
+        <w:spacing w:line="360" w:lineRule="auto"/>
+        <w:jc w:val="left"/>
+        <w:rPr>
+          <w:szCs w:val="24"/>
+          <w:lang w:bidi="fa-IR"/>
+        </w:rPr>
+      </w:pPr>
+      <w:r>
+        <w:rPr>
+          <w:szCs w:val="24"/>
+          <w:rtl/>
+          <w:lang w:bidi="fa-IR"/>
+        </w:rPr>
+        <w:t xml:space="preserve">   "</w:t>
+      </w:r>
+      <w:r>
+        <w:rPr>
+          <w:szCs w:val="24"/>
+          <w:lang w:bidi="fa-IR"/>
+        </w:rPr>
+        <w:t>segment</w:t>
+      </w:r>
+      <w:r>
+        <w:rPr>
+          <w:szCs w:val="24"/>
+          <w:rtl/>
+          <w:lang w:bidi="fa-IR"/>
+        </w:rPr>
+        <w:t>": [</w:t>
+      </w:r>
+    </w:p>
+    <w:p>
+      <w:pPr>
+        <w:pStyle w:val="a7"/>
+        <w:bidi w:val="0"/>
+        <w:spacing w:line="360" w:lineRule="auto"/>
+        <w:jc w:val="left"/>
+        <w:rPr>
+          <w:szCs w:val="24"/>
+          <w:lang w:bidi="fa-IR"/>
+        </w:rPr>
+      </w:pPr>
+      <w:r>
+        <w:rPr>
+          <w:szCs w:val="24"/>
+          <w:rtl/>
+          <w:lang w:bidi="fa-IR"/>
+        </w:rPr>
+        <w:t xml:space="preserve">    84.0,</w:t>
+      </w:r>
+    </w:p>
+    <w:p>
+      <w:pPr>
+        <w:pStyle w:val="a7"/>
+        <w:bidi w:val="0"/>
+        <w:spacing w:line="360" w:lineRule="auto"/>
+        <w:jc w:val="left"/>
+        <w:rPr>
+          <w:szCs w:val="24"/>
+          <w:lang w:bidi="fa-IR"/>
+        </w:rPr>
+      </w:pPr>
+      <w:r>
+        <w:rPr>
+          <w:szCs w:val="24"/>
+          <w:rtl/>
+          <w:lang w:bidi="fa-IR"/>
+        </w:rPr>
+        <w:t xml:space="preserve">    94.0</w:t>
+      </w:r>
+    </w:p>
+    <w:p>
+      <w:pPr>
+        <w:pStyle w:val="a7"/>
+        <w:bidi w:val="0"/>
+        <w:spacing w:line="360" w:lineRule="auto"/>
+        <w:jc w:val="left"/>
+        <w:rPr>
+          <w:szCs w:val="24"/>
+          <w:lang w:bidi="fa-IR"/>
+        </w:rPr>
+      </w:pPr>
+      <w:r>
+        <w:rPr>
+          <w:szCs w:val="24"/>
+          <w:rtl/>
+          <w:lang w:bidi="fa-IR"/>
+        </w:rPr>
+        <w:t xml:space="preserve">   ]</w:t>
+      </w:r>
+    </w:p>
+    <w:p>
+      <w:pPr>
+        <w:pStyle w:val="a7"/>
+        <w:bidi w:val="0"/>
+        <w:spacing w:line="360" w:lineRule="auto"/>
+        <w:jc w:val="left"/>
+        <w:rPr>
+          <w:szCs w:val="24"/>
+          <w:lang w:bidi="fa-IR"/>
+        </w:rPr>
+      </w:pPr>
+      <w:r>
+        <w:rPr>
+          <w:szCs w:val="24"/>
+          <w:rtl/>
+          <w:lang w:bidi="fa-IR"/>
+        </w:rPr>
+        <w:t xml:space="preserve">  },</w:t>
+      </w:r>
+    </w:p>
+    <w:p>
+      <w:pPr>
+        <w:pStyle w:val="a7"/>
+        <w:bidi w:val="0"/>
+        <w:spacing w:line="360" w:lineRule="auto"/>
+        <w:jc w:val="left"/>
+        <w:rPr>
+          <w:szCs w:val="24"/>
+          <w:lang w:bidi="fa-IR"/>
+        </w:rPr>
+      </w:pPr>
+      <w:r>
+        <w:rPr>
+          <w:szCs w:val="24"/>
+          <w:rtl/>
+          <w:lang w:bidi="fa-IR"/>
+        </w:rPr>
+        <w:t xml:space="preserve">  "</w:t>
+      </w:r>
+      <w:r>
+        <w:rPr>
+          <w:szCs w:val="24"/>
+          <w:lang w:bidi="fa-IR"/>
+        </w:rPr>
+        <w:t>duration": 10.0</w:t>
+      </w:r>
+      <w:r>
+        <w:rPr>
+          <w:szCs w:val="24"/>
+          <w:rtl/>
+          <w:lang w:bidi="fa-IR"/>
+        </w:rPr>
+        <w:t>,</w:t>
+      </w:r>
+    </w:p>
+    <w:p>
+      <w:pPr>
+        <w:pStyle w:val="a7"/>
+        <w:bidi w:val="0"/>
+        <w:spacing w:line="360" w:lineRule="auto"/>
+        <w:jc w:val="left"/>
+        <w:rPr>
+          <w:szCs w:val="24"/>
+          <w:lang w:bidi="fa-IR"/>
+        </w:rPr>
+      </w:pPr>
+      <w:r>
+        <w:rPr>
+          <w:szCs w:val="24"/>
+          <w:rtl/>
+          <w:lang w:bidi="fa-IR"/>
+        </w:rPr>
+        <w:t xml:space="preserve">  "</w:t>
+      </w:r>
+      <w:r>
+        <w:rPr>
+          <w:szCs w:val="24"/>
+          <w:lang w:bidi="fa-IR"/>
+        </w:rPr>
+        <w:t>subset": "validate</w:t>
+      </w:r>
+      <w:r>
+        <w:rPr>
+          <w:szCs w:val="24"/>
+          <w:rtl/>
+          <w:lang w:bidi="fa-IR"/>
+        </w:rPr>
+        <w:t>",</w:t>
+      </w:r>
+    </w:p>
+    <w:p>
+      <w:pPr>
+        <w:pStyle w:val="a7"/>
+        <w:bidi w:val="0"/>
+        <w:spacing w:line="360" w:lineRule="auto"/>
+        <w:jc w:val="left"/>
+        <w:rPr>
+          <w:szCs w:val="24"/>
+          <w:lang w:bidi="fa-IR"/>
+        </w:rPr>
+      </w:pPr>
+      <w:r>
+        <w:rPr>
+          <w:szCs w:val="24"/>
+          <w:rtl/>
+          <w:lang w:bidi="fa-IR"/>
+        </w:rPr>
+        <w:t xml:space="preserve">  "</w:t>
+      </w:r>
+      <w:proofErr w:type="spellStart"/>
+      <w:r>
+        <w:rPr>
+          <w:szCs w:val="24"/>
+          <w:lang w:bidi="fa-IR"/>
+        </w:rPr>
+        <w:t>url</w:t>
+      </w:r>
+      <w:proofErr w:type="spellEnd"/>
+      <w:r>
+        <w:rPr>
+          <w:szCs w:val="24"/>
+          <w:lang w:bidi="fa-IR"/>
+        </w:rPr>
+        <w:t>": "https://www.youtube.com/watch?v=---QUuC4vJs</w:t>
+      </w:r>
+      <w:r>
+        <w:rPr>
+          <w:szCs w:val="24"/>
+          <w:rtl/>
+          <w:lang w:bidi="fa-IR"/>
+        </w:rPr>
+        <w:t>"</w:t>
+      </w:r>
+    </w:p>
+    <w:p>
+      <w:pPr>
+        <w:pStyle w:val="a7"/>
+        <w:bidi w:val="0"/>
+        <w:spacing w:line="360" w:lineRule="auto"/>
+        <w:jc w:val="left"/>
+        <w:rPr>
+          <w:szCs w:val="24"/>
+          <w:lang w:bidi="fa-IR"/>
+        </w:rPr>
+      </w:pPr>
+      <w:r>
+        <w:rPr>
+          <w:szCs w:val="24"/>
+          <w:rtl/>
+          <w:lang w:bidi="fa-IR"/>
+        </w:rPr>
+        <w:t xml:space="preserve"> },</w:t>
+      </w:r>
+    </w:p>
+    <w:p>
+      <w:pPr>
+        <w:pStyle w:val="a7"/>
+        <w:bidi w:val="0"/>
+        <w:spacing w:line="360" w:lineRule="auto"/>
+        <w:jc w:val="left"/>
+        <w:rPr>
+          <w:szCs w:val="24"/>
+          <w:lang w:bidi="fa-IR"/>
+        </w:rPr>
+      </w:pPr>
+      <w:r>
+        <w:rPr>
+          <w:szCs w:val="24"/>
+          <w:rtl/>
+          <w:lang w:bidi="fa-IR"/>
+        </w:rPr>
+        <w:t xml:space="preserve"> "--</w:t>
+      </w:r>
+      <w:r>
+        <w:rPr>
+          <w:szCs w:val="24"/>
+          <w:lang w:bidi="fa-IR"/>
+        </w:rPr>
+        <w:t>GkrdYZ9Tc</w:t>
+      </w:r>
+      <w:r>
+        <w:rPr>
+          <w:szCs w:val="24"/>
+          <w:rtl/>
+          <w:lang w:bidi="fa-IR"/>
+        </w:rPr>
+        <w:t>": {</w:t>
+      </w:r>
+    </w:p>
+    <w:p>
+      <w:pPr>
+        <w:pStyle w:val="a7"/>
+        <w:bidi w:val="0"/>
+        <w:spacing w:line="360" w:lineRule="auto"/>
+        <w:jc w:val="left"/>
+        <w:rPr>
+          <w:szCs w:val="24"/>
+          <w:lang w:bidi="fa-IR"/>
+        </w:rPr>
+      </w:pPr>
+      <w:r>
+        <w:rPr>
+          <w:szCs w:val="24"/>
+          <w:rtl/>
+          <w:lang w:bidi="fa-IR"/>
+        </w:rPr>
+        <w:t xml:space="preserve">  "</w:t>
+      </w:r>
+      <w:r>
+        <w:rPr>
+          <w:szCs w:val="24"/>
+          <w:lang w:bidi="fa-IR"/>
+        </w:rPr>
+        <w:t>annotations</w:t>
+      </w:r>
+      <w:r>
+        <w:rPr>
+          <w:szCs w:val="24"/>
+          <w:rtl/>
+          <w:lang w:bidi="fa-IR"/>
+        </w:rPr>
+        <w:t>": {</w:t>
+      </w:r>
+    </w:p>
+    <w:p>
+      <w:pPr>
+        <w:pStyle w:val="a7"/>
+        <w:bidi w:val="0"/>
+        <w:spacing w:line="360" w:lineRule="auto"/>
+        <w:jc w:val="left"/>
+        <w:rPr>
+          <w:szCs w:val="24"/>
+          <w:lang w:bidi="fa-IR"/>
+        </w:rPr>
+      </w:pPr>
+      <w:r>
+        <w:rPr>
+          <w:szCs w:val="24"/>
+          <w:rtl/>
+          <w:lang w:bidi="fa-IR"/>
+        </w:rPr>
+        <w:t xml:space="preserve">   "</w:t>
+      </w:r>
+      <w:r>
+        <w:rPr>
+          <w:szCs w:val="24"/>
+          <w:lang w:bidi="fa-IR"/>
+        </w:rPr>
+        <w:t>label": "washing feet</w:t>
+      </w:r>
+      <w:r>
+        <w:rPr>
+          <w:szCs w:val="24"/>
+          <w:rtl/>
+          <w:lang w:bidi="fa-IR"/>
+        </w:rPr>
+        <w:t>",</w:t>
+      </w:r>
+    </w:p>
+    <w:p>
+      <w:pPr>
+        <w:pStyle w:val="a7"/>
+        <w:bidi w:val="0"/>
+        <w:spacing w:line="360" w:lineRule="auto"/>
+        <w:jc w:val="left"/>
+        <w:rPr>
+          <w:szCs w:val="24"/>
+          <w:lang w:bidi="fa-IR"/>
+        </w:rPr>
+      </w:pPr>
+      <w:r>
+        <w:rPr>
+          <w:szCs w:val="24"/>
+          <w:rtl/>
+          <w:lang w:bidi="fa-IR"/>
+        </w:rPr>
+        <w:t xml:space="preserve">   "</w:t>
+      </w:r>
+      <w:r>
+        <w:rPr>
+          <w:szCs w:val="24"/>
+          <w:lang w:bidi="fa-IR"/>
+        </w:rPr>
+        <w:t>segment</w:t>
+      </w:r>
+      <w:r>
+        <w:rPr>
+          <w:szCs w:val="24"/>
+          <w:rtl/>
+          <w:lang w:bidi="fa-IR"/>
+        </w:rPr>
+        <w:t>": [</w:t>
+      </w:r>
+    </w:p>
+    <w:p>
+      <w:pPr>
+        <w:pStyle w:val="a7"/>
+        <w:bidi w:val="0"/>
+        <w:spacing w:line="360" w:lineRule="auto"/>
+        <w:jc w:val="left"/>
+        <w:rPr>
+          <w:szCs w:val="24"/>
+          <w:lang w:bidi="fa-IR"/>
+        </w:rPr>
+      </w:pPr>
+      <w:r>
+        <w:rPr>
+          <w:szCs w:val="24"/>
+          <w:rtl/>
+          <w:lang w:bidi="fa-IR"/>
+        </w:rPr>
+        <w:t xml:space="preserve">    0.0,</w:t>
+      </w:r>
+    </w:p>
+    <w:p>
+      <w:pPr>
+        <w:pStyle w:val="a7"/>
+        <w:bidi w:val="0"/>
+        <w:spacing w:line="360" w:lineRule="auto"/>
+        <w:jc w:val="left"/>
+        <w:rPr>
+          <w:szCs w:val="24"/>
+          <w:lang w:bidi="fa-IR"/>
+        </w:rPr>
+      </w:pPr>
+      <w:r>
+        <w:rPr>
+          <w:szCs w:val="24"/>
+          <w:rtl/>
+          <w:lang w:bidi="fa-IR"/>
+        </w:rPr>
+        <w:t xml:space="preserve">    10.0</w:t>
+      </w:r>
+    </w:p>
+    <w:p>
+      <w:pPr>
+        <w:pStyle w:val="a7"/>
+        <w:bidi w:val="0"/>
+        <w:spacing w:line="360" w:lineRule="auto"/>
+        <w:jc w:val="left"/>
+        <w:rPr>
+          <w:szCs w:val="24"/>
+          <w:lang w:bidi="fa-IR"/>
+        </w:rPr>
+      </w:pPr>
+      <w:r>
+        <w:rPr>
+          <w:szCs w:val="24"/>
+          <w:rtl/>
+          <w:lang w:bidi="fa-IR"/>
+        </w:rPr>
+        <w:t xml:space="preserve">   ]</w:t>
+      </w:r>
+    </w:p>
+    <w:p>
+      <w:pPr>
+        <w:pStyle w:val="a7"/>
+        <w:bidi w:val="0"/>
+        <w:spacing w:line="360" w:lineRule="auto"/>
+        <w:jc w:val="left"/>
+        <w:rPr>
+          <w:szCs w:val="24"/>
+          <w:lang w:bidi="fa-IR"/>
+        </w:rPr>
+      </w:pPr>
+      <w:r>
+        <w:rPr>
+          <w:szCs w:val="24"/>
+          <w:rtl/>
+          <w:lang w:bidi="fa-IR"/>
+        </w:rPr>
+        <w:t xml:space="preserve">  },</w:t>
+      </w:r>
+    </w:p>
+    <w:p>
+      <w:pPr>
+        <w:pStyle w:val="a7"/>
+        <w:bidi w:val="0"/>
+        <w:spacing w:line="360" w:lineRule="auto"/>
+        <w:jc w:val="left"/>
+        <w:rPr>
+          <w:szCs w:val="24"/>
+          <w:lang w:bidi="fa-IR"/>
+        </w:rPr>
+      </w:pPr>
+      <w:r>
+        <w:rPr>
+          <w:szCs w:val="24"/>
+          <w:rtl/>
+          <w:lang w:bidi="fa-IR"/>
+        </w:rPr>
+        <w:t xml:space="preserve">  "</w:t>
+      </w:r>
+      <w:r>
+        <w:rPr>
+          <w:szCs w:val="24"/>
+          <w:lang w:bidi="fa-IR"/>
+        </w:rPr>
+        <w:t>duration": 10.0</w:t>
+      </w:r>
+      <w:r>
+        <w:rPr>
+          <w:szCs w:val="24"/>
+          <w:rtl/>
+          <w:lang w:bidi="fa-IR"/>
+        </w:rPr>
+        <w:t>,</w:t>
+      </w:r>
+    </w:p>
+    <w:p>
+      <w:pPr>
+        <w:pStyle w:val="a7"/>
+        <w:bidi w:val="0"/>
+        <w:spacing w:line="360" w:lineRule="auto"/>
+        <w:jc w:val="left"/>
+        <w:rPr>
+          <w:szCs w:val="24"/>
+          <w:lang w:bidi="fa-IR"/>
+        </w:rPr>
+      </w:pPr>
+      <w:r>
+        <w:rPr>
+          <w:szCs w:val="24"/>
+          <w:rtl/>
+          <w:lang w:bidi="fa-IR"/>
+        </w:rPr>
+        <w:t xml:space="preserve">  "</w:t>
+      </w:r>
+      <w:r>
+        <w:rPr>
+          <w:szCs w:val="24"/>
+          <w:lang w:bidi="fa-IR"/>
+        </w:rPr>
+        <w:t>subset": "validate</w:t>
+      </w:r>
+      <w:r>
+        <w:rPr>
+          <w:szCs w:val="24"/>
+          <w:rtl/>
+          <w:lang w:bidi="fa-IR"/>
+        </w:rPr>
+        <w:t>",</w:t>
+      </w:r>
+    </w:p>
+    <w:p>
+      <w:pPr>
+        <w:pStyle w:val="a7"/>
+        <w:bidi w:val="0"/>
+        <w:spacing w:line="360" w:lineRule="auto"/>
+        <w:jc w:val="left"/>
+        <w:rPr>
+          <w:szCs w:val="24"/>
+          <w:lang w:bidi="fa-IR"/>
+        </w:rPr>
+      </w:pPr>
+      <w:r>
+        <w:rPr>
+          <w:szCs w:val="24"/>
+          <w:rtl/>
+          <w:lang w:bidi="fa-IR"/>
+        </w:rPr>
+        <w:t xml:space="preserve">  "</w:t>
+      </w:r>
+      <w:proofErr w:type="spellStart"/>
+      <w:r>
+        <w:rPr>
+          <w:szCs w:val="24"/>
+          <w:lang w:bidi="fa-IR"/>
+        </w:rPr>
+        <w:t>url</w:t>
+      </w:r>
+      <w:proofErr w:type="spellEnd"/>
+      <w:r>
+        <w:rPr>
+          <w:szCs w:val="24"/>
+          <w:lang w:bidi="fa-IR"/>
+        </w:rPr>
+        <w:t>": "https://www.youtube.com/watch?v=--GkrdYZ9Tc</w:t>
+      </w:r>
+      <w:r>
+        <w:rPr>
+          <w:szCs w:val="24"/>
+          <w:rtl/>
+          <w:lang w:bidi="fa-IR"/>
+        </w:rPr>
+        <w:t>"</w:t>
+      </w:r>
+    </w:p>
+    <w:p>
+      <w:pPr>
+        <w:pStyle w:val="a7"/>
+        <w:bidi w:val="0"/>
+        <w:spacing w:line="360" w:lineRule="auto"/>
+        <w:jc w:val="left"/>
+        <w:rPr>
+          <w:szCs w:val="24"/>
+          <w:lang w:bidi="fa-IR"/>
+        </w:rPr>
+      </w:pPr>
+      <w:r>
+        <w:rPr>
+          <w:szCs w:val="24"/>
+          <w:rtl/>
+          <w:lang w:bidi="fa-IR"/>
+        </w:rPr>
+        <w:lastRenderedPageBreak/>
+        <w:t xml:space="preserve"> },</w:t>
+      </w:r>
+    </w:p>
+    <w:p>
+      <w:pPr>
+        <w:pStyle w:val="a7"/>
+        <w:bidi w:val="0"/>
+        <w:spacing w:line="360" w:lineRule="auto"/>
+        <w:jc w:val="left"/>
+        <w:rPr>
+          <w:szCs w:val="24"/>
+          <w:lang w:bidi="fa-IR"/>
+        </w:rPr>
+      </w:pPr>
+      <w:r>
+        <w:rPr>
+          <w:szCs w:val="24"/>
+          <w:rtl/>
+          <w:lang w:bidi="fa-IR"/>
+        </w:rPr>
+        <w:t>.</w:t>
+      </w:r>
+    </w:p>
+    <w:p>
+      <w:pPr>
+        <w:pStyle w:val="a7"/>
+        <w:bidi w:val="0"/>
+        <w:spacing w:line="360" w:lineRule="auto"/>
+        <w:jc w:val="left"/>
+        <w:rPr>
+          <w:szCs w:val="24"/>
+          <w:lang w:bidi="fa-IR"/>
+        </w:rPr>
+      </w:pPr>
+      <w:r>
+        <w:rPr>
+          <w:szCs w:val="24"/>
+          <w:rtl/>
+          <w:lang w:bidi="fa-IR"/>
+        </w:rPr>
+        <w:t>.</w:t>
+      </w:r>
+    </w:p>
+    <w:p>
+      <w:pPr>
+        <w:pStyle w:val="a7"/>
+        <w:bidi w:val="0"/>
+        <w:spacing w:line="360" w:lineRule="auto"/>
+        <w:jc w:val="left"/>
+        <w:rPr>
+          <w:szCs w:val="24"/>
+          <w:lang w:bidi="fa-IR"/>
+        </w:rPr>
+      </w:pPr>
+      <w:r>
+        <w:rPr>
+          <w:szCs w:val="24"/>
+          <w:rtl/>
+          <w:lang w:bidi="fa-IR"/>
+        </w:rPr>
+        <w:t>.</w:t>
+      </w:r>
+    </w:p>
+    <w:p>
+      <w:pPr>
+        <w:pStyle w:val="a7"/>
+        <w:bidi w:val="0"/>
+        <w:spacing w:line="360" w:lineRule="auto"/>
+        <w:jc w:val="left"/>
+        <w:rPr>
+          <w:szCs w:val="24"/>
+          <w:lang w:bidi="fa-IR"/>
+        </w:rPr>
+      </w:pPr>
+      <w:r>
+        <w:rPr>
+          <w:szCs w:val="24"/>
+          <w:rtl/>
+          <w:lang w:bidi="fa-IR"/>
+        </w:rPr>
+        <w:t>.</w:t>
+      </w:r>
+    </w:p>
+    <w:p>
+      <w:pPr>
+        <w:pStyle w:val="a7"/>
+        <w:bidi w:val="0"/>
+        <w:spacing w:line="360" w:lineRule="auto"/>
+        <w:jc w:val="left"/>
+        <w:rPr>
+          <w:szCs w:val="24"/>
+          <w:rtl/>
+          <w:lang w:bidi="fa-IR"/>
+        </w:rPr>
+      </w:pPr>
+      <w:r>
+        <w:rPr>
+          <w:szCs w:val="24"/>
+          <w:lang w:bidi="fa-IR"/>
+        </w:rPr>
+        <w:t>}</w:t>
+      </w:r>
+    </w:p>
+    <w:p>
+      <w:pPr>
+        <w:pStyle w:val="a7"/>
+        <w:spacing w:line="360" w:lineRule="auto"/>
+        <w:jc w:val="left"/>
+        <w:rPr>
+          <w:szCs w:val="24"/>
+          <w:rtl/>
+          <w:lang w:bidi="fa-IR"/>
+        </w:rPr>
+      </w:pPr>
+      <w:r>
+        <w:rPr>
+          <w:szCs w:val="24"/>
+          <w:rtl/>
+          <w:lang w:bidi="fa-IR"/>
+        </w:rPr>
+        <w:tab/>
+      </w:r>
+      <w:r>
+        <w:rPr>
+          <w:rFonts w:hint="cs"/>
+          <w:szCs w:val="24"/>
+          <w:rtl/>
+          <w:lang w:bidi="fa-IR"/>
+        </w:rPr>
+        <w:t>با داشتن فایل بالا می‌توان با خواند اطلاعات مورد نیاز از این فایل و دسته بندی قسمت های مختلف برای کلیپ ها (به عنوان مثال به صورت یک دیکشنری) در می‌آوریم و شروع به کار می‌کنیم.</w:t>
+      </w:r>
+      <w:r>
+        <w:rPr>
+          <w:rFonts w:hint="cs"/>
+          <w:szCs w:val="24"/>
+          <w:rtl/>
+          <w:lang w:bidi="fa-IR"/>
+        </w:rPr>
+        <w:t xml:space="preserve"> </w:t>
+      </w:r>
+    </w:p>
+    <w:p>
+      <w:pPr>
+        <w:pStyle w:val="a7"/>
+        <w:spacing w:line="360" w:lineRule="auto"/>
+        <w:jc w:val="left"/>
+        <w:rPr>
+          <w:szCs w:val="24"/>
+          <w:rtl/>
+          <w:lang w:bidi="fa-IR"/>
+        </w:rPr>
+      </w:pPr>
+    </w:p>
+    <w:p>
+      <w:pPr>
+        <w:pStyle w:val="a7"/>
+        <w:spacing w:line="360" w:lineRule="auto"/>
+        <w:jc w:val="left"/>
+        <w:rPr>
+          <w:szCs w:val="24"/>
+          <w:rtl/>
+          <w:lang w:bidi="fa-IR"/>
+        </w:rPr>
+      </w:pPr>
+    </w:p>
+    <w:p>
+      <w:pPr>
+        <w:pStyle w:val="a7"/>
+        <w:spacing w:line="360" w:lineRule="auto"/>
+        <w:jc w:val="left"/>
+        <w:rPr>
+          <w:szCs w:val="24"/>
+          <w:rtl/>
+          <w:lang w:bidi="fa-IR"/>
+        </w:rPr>
+      </w:pPr>
+    </w:p>
+    <w:p>
+      <w:pPr>
+        <w:pStyle w:val="a7"/>
+        <w:spacing w:line="360" w:lineRule="auto"/>
+        <w:jc w:val="left"/>
+        <w:rPr>
+          <w:szCs w:val="24"/>
+          <w:rtl/>
+          <w:lang w:bidi="fa-IR"/>
+        </w:rPr>
+      </w:pPr>
+    </w:p>
+    <w:p>
+      <w:pPr>
+        <w:pStyle w:val="a7"/>
+        <w:spacing w:line="360" w:lineRule="auto"/>
+        <w:jc w:val="left"/>
+        <w:rPr>
+          <w:szCs w:val="24"/>
+          <w:rtl/>
+          <w:lang w:bidi="fa-IR"/>
+        </w:rPr>
+      </w:pPr>
+    </w:p>
+    <w:p>
+      <w:pPr>
+        <w:pStyle w:val="a7"/>
+        <w:spacing w:line="360" w:lineRule="auto"/>
+        <w:jc w:val="left"/>
+        <w:rPr>
+          <w:szCs w:val="24"/>
+          <w:rtl/>
+          <w:lang w:bidi="fa-IR"/>
+        </w:rPr>
+      </w:pPr>
+    </w:p>
+    <w:p>
+      <w:pPr>
+        <w:pStyle w:val="a7"/>
+        <w:spacing w:line="360" w:lineRule="auto"/>
+        <w:jc w:val="left"/>
+        <w:rPr>
+          <w:szCs w:val="24"/>
+          <w:rtl/>
+          <w:lang w:bidi="fa-IR"/>
+        </w:rPr>
+      </w:pPr>
+    </w:p>
+    <w:p>
+      <w:pPr>
+        <w:pStyle w:val="a7"/>
+        <w:spacing w:line="360" w:lineRule="auto"/>
+        <w:jc w:val="left"/>
+        <w:rPr>
+          <w:szCs w:val="24"/>
+          <w:rtl/>
+          <w:lang w:bidi="fa-IR"/>
+        </w:rPr>
+      </w:pPr>
+    </w:p>
+    <w:p>
+      <w:pPr>
+        <w:pStyle w:val="a7"/>
+        <w:spacing w:line="360" w:lineRule="auto"/>
+        <w:jc w:val="left"/>
+        <w:rPr>
+          <w:szCs w:val="24"/>
+          <w:rtl/>
+          <w:lang w:bidi="fa-IR"/>
+        </w:rPr>
+      </w:pPr>
+    </w:p>
+    <w:p>
+      <w:pPr>
+        <w:pStyle w:val="a7"/>
+        <w:spacing w:line="360" w:lineRule="auto"/>
+        <w:jc w:val="left"/>
+        <w:rPr>
+          <w:szCs w:val="24"/>
+          <w:rtl/>
+          <w:lang w:bidi="fa-IR"/>
+        </w:rPr>
+      </w:pPr>
+    </w:p>
+    <w:p>
+      <w:pPr>
+        <w:pStyle w:val="a7"/>
+        <w:spacing w:line="360" w:lineRule="auto"/>
+        <w:jc w:val="left"/>
+        <w:rPr>
+          <w:szCs w:val="24"/>
+          <w:rtl/>
+          <w:lang w:bidi="fa-IR"/>
+        </w:rPr>
+      </w:pPr>
+    </w:p>
+    <w:p>
+      <w:pPr>
+        <w:pStyle w:val="a7"/>
+        <w:spacing w:line="360" w:lineRule="auto"/>
+        <w:jc w:val="left"/>
+        <w:rPr>
+          <w:szCs w:val="24"/>
+          <w:rtl/>
+          <w:lang w:bidi="fa-IR"/>
+        </w:rPr>
+      </w:pPr>
+    </w:p>
+    <w:p>
+      <w:pPr>
+        <w:pStyle w:val="a7"/>
+        <w:spacing w:line="360" w:lineRule="auto"/>
+        <w:jc w:val="left"/>
+        <w:rPr>
+          <w:szCs w:val="24"/>
+          <w:rtl/>
+          <w:lang w:bidi="fa-IR"/>
+        </w:rPr>
+      </w:pPr>
+    </w:p>
+    <w:p>
+      <w:pPr>
+        <w:pStyle w:val="a7"/>
+        <w:spacing w:line="360" w:lineRule="auto"/>
+        <w:jc w:val="left"/>
+        <w:rPr>
+          <w:szCs w:val="24"/>
+          <w:rtl/>
+          <w:lang w:bidi="fa-IR"/>
+        </w:rPr>
+      </w:pPr>
+    </w:p>
+    <w:p>
+      <w:pPr>
+        <w:pStyle w:val="a7"/>
+        <w:spacing w:line="360" w:lineRule="auto"/>
+        <w:jc w:val="left"/>
+        <w:rPr>
+          <w:szCs w:val="24"/>
+          <w:rtl/>
+          <w:lang w:bidi="fa-IR"/>
+        </w:rPr>
+      </w:pPr>
+    </w:p>
+    <w:p>
+      <w:pPr>
+        <w:pStyle w:val="a7"/>
+        <w:spacing w:line="360" w:lineRule="auto"/>
+        <w:jc w:val="left"/>
+        <w:rPr>
+          <w:szCs w:val="24"/>
+          <w:rtl/>
+          <w:lang w:bidi="fa-IR"/>
+        </w:rPr>
+      </w:pPr>
+    </w:p>
+    <w:p>
+      <w:pPr>
+        <w:pStyle w:val="a7"/>
+        <w:spacing w:line="360" w:lineRule="auto"/>
+        <w:jc w:val="left"/>
+        <w:rPr>
+          <w:szCs w:val="24"/>
+          <w:rtl/>
+          <w:lang w:bidi="fa-IR"/>
+        </w:rPr>
+      </w:pPr>
+    </w:p>
+    <w:p>
+      <w:pPr>
+        <w:pStyle w:val="a7"/>
+        <w:spacing w:line="360" w:lineRule="auto"/>
+        <w:jc w:val="left"/>
+        <w:rPr>
+          <w:szCs w:val="24"/>
+          <w:rtl/>
+          <w:lang w:bidi="fa-IR"/>
+        </w:rPr>
+      </w:pPr>
+    </w:p>
+    <w:p>
+      <w:pPr>
+        <w:pStyle w:val="a7"/>
+        <w:spacing w:line="360" w:lineRule="auto"/>
+        <w:jc w:val="left"/>
+        <w:rPr>
+          <w:rFonts w:hint="cs"/>
+          <w:szCs w:val="24"/>
+          <w:rtl/>
+          <w:lang w:bidi="fa-IR"/>
+        </w:rPr>
+      </w:pPr>
+    </w:p>
+    <w:p>
+      <w:pPr>
+        <w:pStyle w:val="a0"/>
+        <w:rPr>
+          <w:rtl/>
+        </w:rPr>
+      </w:pPr>
+      <w:bookmarkStart w:id="3" w:name="_Toc69291749"/>
+      <w:r>
+        <w:rPr>
+          <w:rFonts w:hint="cs"/>
+          <w:rtl/>
+        </w:rPr>
+        <w:lastRenderedPageBreak/>
+        <w:t>جزئیات مجموعه دادگان</w:t>
+      </w:r>
+      <w:bookmarkStart w:id="4" w:name="_Toc69291750"/>
+      <w:bookmarkEnd w:id="3"/>
+    </w:p>
+    <w:p>
+      <w:pPr>
+        <w:pStyle w:val="a7"/>
+        <w:spacing w:line="360" w:lineRule="auto"/>
         <w:ind w:left="720"/>
         <w:jc w:val="both"/>
         <w:rPr>
@@ -4185,625 +6190,6 @@
       </w:pPr>
       <w:r>
         <w:rPr>
-          <w:rFonts w:hint="cs"/>
-          <w:szCs w:val="24"/>
-          <w:rtl/>
-          <w:lang w:bidi="fa-IR"/>
-        </w:rPr>
-        <w:t xml:space="preserve">به طور کلی </w:t>
-      </w:r>
-      <w:r>
-        <w:rPr>
-          <w:szCs w:val="24"/>
-          <w:lang w:bidi="fa-IR"/>
-        </w:rPr>
-        <w:t xml:space="preserve">  Kinetic</w:t>
-      </w:r>
-      <w:r>
-        <w:rPr>
-          <w:rFonts w:hint="cs"/>
-          <w:szCs w:val="24"/>
-          <w:rtl/>
-          <w:lang w:bidi="fa-IR"/>
-        </w:rPr>
-        <w:t xml:space="preserve"> دارای یک مجموعه از بیش از </w:t>
-      </w:r>
-      <w:r>
-        <w:rPr>
-          <w:rFonts w:hint="cs"/>
-          <w:szCs w:val="24"/>
-          <w:rtl/>
-          <w:lang w:bidi="fa-IR"/>
-        </w:rPr>
-        <w:t>650000</w:t>
-      </w:r>
-      <w:r>
-        <w:rPr>
-          <w:rFonts w:hint="cs"/>
-          <w:szCs w:val="24"/>
-          <w:rtl/>
-          <w:lang w:bidi="fa-IR"/>
-        </w:rPr>
-        <w:t xml:space="preserve"> ویدیو با کیفیت و اندازه مناسب است که کلاس بندی شده اند با توجه به ورژن دیتاست هست و </w:t>
-      </w:r>
-      <w:r>
-        <w:rPr>
-          <w:szCs w:val="24"/>
-          <w:rtl/>
-          <w:lang w:bidi="fa-IR"/>
-        </w:rPr>
-        <w:t>ا</w:t>
-      </w:r>
-      <w:r>
-        <w:rPr>
-          <w:rFonts w:hint="cs"/>
-          <w:szCs w:val="24"/>
-          <w:rtl/>
-          <w:lang w:bidi="fa-IR"/>
-        </w:rPr>
-        <w:t>ی</w:t>
-      </w:r>
-      <w:r>
-        <w:rPr>
-          <w:rFonts w:hint="eastAsia"/>
-          <w:szCs w:val="24"/>
-          <w:rtl/>
-          <w:lang w:bidi="fa-IR"/>
-        </w:rPr>
-        <w:t>ن</w:t>
-      </w:r>
-      <w:r>
-        <w:rPr>
-          <w:szCs w:val="24"/>
-          <w:rtl/>
-          <w:lang w:bidi="fa-IR"/>
-        </w:rPr>
-        <w:t xml:space="preserve"> و</w:t>
-      </w:r>
-      <w:r>
-        <w:rPr>
-          <w:rFonts w:hint="cs"/>
-          <w:szCs w:val="24"/>
-          <w:rtl/>
-          <w:lang w:bidi="fa-IR"/>
-        </w:rPr>
-        <w:t>ی</w:t>
-      </w:r>
-      <w:r>
-        <w:rPr>
-          <w:rFonts w:hint="eastAsia"/>
-          <w:szCs w:val="24"/>
-          <w:rtl/>
-          <w:lang w:bidi="fa-IR"/>
-        </w:rPr>
-        <w:t>دئوها</w:t>
-      </w:r>
-      <w:r>
-        <w:rPr>
-          <w:szCs w:val="24"/>
-          <w:rtl/>
-          <w:lang w:bidi="fa-IR"/>
-        </w:rPr>
-        <w:t xml:space="preserve"> شامل فعل و انفعالات ب</w:t>
-      </w:r>
-      <w:r>
-        <w:rPr>
-          <w:rFonts w:hint="cs"/>
-          <w:szCs w:val="24"/>
-          <w:rtl/>
-          <w:lang w:bidi="fa-IR"/>
-        </w:rPr>
-        <w:t>ی</w:t>
-      </w:r>
-      <w:r>
-        <w:rPr>
-          <w:rFonts w:hint="eastAsia"/>
-          <w:szCs w:val="24"/>
-          <w:rtl/>
-          <w:lang w:bidi="fa-IR"/>
-        </w:rPr>
-        <w:t>ن</w:t>
-      </w:r>
-      <w:r>
-        <w:rPr>
-          <w:szCs w:val="24"/>
-          <w:rtl/>
-          <w:lang w:bidi="fa-IR"/>
-        </w:rPr>
-        <w:t xml:space="preserve"> انسان و ش</w:t>
-      </w:r>
-      <w:r>
-        <w:rPr>
-          <w:rFonts w:hint="cs"/>
-          <w:szCs w:val="24"/>
-          <w:rtl/>
-          <w:lang w:bidi="fa-IR"/>
-        </w:rPr>
-        <w:t>ی</w:t>
-      </w:r>
-      <w:r>
-        <w:rPr>
-          <w:rFonts w:hint="eastAsia"/>
-          <w:szCs w:val="24"/>
-          <w:rtl/>
-          <w:lang w:bidi="fa-IR"/>
-        </w:rPr>
-        <w:t>ء</w:t>
-      </w:r>
-      <w:r>
-        <w:rPr>
-          <w:szCs w:val="24"/>
-          <w:rtl/>
-          <w:lang w:bidi="fa-IR"/>
-        </w:rPr>
-        <w:t xml:space="preserve"> مانند نواختن سازها ، و همچن</w:t>
-      </w:r>
-      <w:r>
-        <w:rPr>
-          <w:rFonts w:hint="cs"/>
-          <w:szCs w:val="24"/>
-          <w:rtl/>
-          <w:lang w:bidi="fa-IR"/>
-        </w:rPr>
-        <w:t>ی</w:t>
-      </w:r>
-      <w:r>
-        <w:rPr>
-          <w:rFonts w:hint="eastAsia"/>
-          <w:szCs w:val="24"/>
-          <w:rtl/>
-          <w:lang w:bidi="fa-IR"/>
-        </w:rPr>
-        <w:t>ن</w:t>
-      </w:r>
-      <w:r>
-        <w:rPr>
-          <w:szCs w:val="24"/>
-          <w:rtl/>
-          <w:lang w:bidi="fa-IR"/>
-        </w:rPr>
-        <w:t xml:space="preserve"> تعاملات انسان با انسان مانند دست دادن و در آغوش گرفتن است.</w:t>
-      </w:r>
-      <w:r>
-        <w:rPr>
-          <w:rFonts w:hint="cs"/>
-          <w:szCs w:val="24"/>
-          <w:rtl/>
-          <w:lang w:bidi="fa-IR"/>
-        </w:rPr>
-        <w:t xml:space="preserve"> که هر کدام از کلاس ها حداقل به اندازه تعداد کلاس ها ویدیو دارد، که هر ویدیو </w:t>
-      </w:r>
-      <w:r>
-        <w:rPr>
-          <w:rFonts w:hint="cs"/>
-          <w:szCs w:val="24"/>
-          <w:rtl/>
-          <w:lang w:bidi="fa-IR"/>
-        </w:rPr>
-        <w:t>فقط یک حرکت و حدودا 10 ثانیه زمان دارد.</w:t>
-      </w:r>
-      <w:r>
-        <w:rPr>
-          <w:rFonts w:hint="cs"/>
-          <w:szCs w:val="24"/>
-          <w:rtl/>
-          <w:lang w:bidi="fa-IR"/>
-        </w:rPr>
-        <w:t xml:space="preserve"> اکثر این ویدیو ها از یوتیوب آورده شده.</w:t>
-      </w:r>
-    </w:p>
-    <w:p>
-      <w:pPr>
-        <w:pStyle w:val="a7"/>
-        <w:ind w:left="720"/>
-        <w:jc w:val="both"/>
-        <w:rPr>
-          <w:szCs w:val="24"/>
-          <w:lang w:bidi="fa-IR"/>
-        </w:rPr>
-      </w:pPr>
-    </w:p>
-    <w:p>
-      <w:pPr>
-        <w:pStyle w:val="a7"/>
-        <w:ind w:left="720"/>
-        <w:jc w:val="both"/>
-        <w:rPr>
-          <w:rFonts w:hint="cs"/>
-          <w:szCs w:val="24"/>
-          <w:lang w:bidi="fa-IR"/>
-        </w:rPr>
-      </w:pPr>
-      <w:r>
-        <w:rPr>
-          <w:szCs w:val="24"/>
-          <w:lang w:bidi="fa-IR"/>
-        </w:rPr>
-        <w:t>Something-something v2</w:t>
-      </w:r>
-      <w:r>
-        <w:rPr>
-          <w:rFonts w:hint="cs"/>
-          <w:szCs w:val="24"/>
-          <w:rtl/>
-          <w:lang w:bidi="fa-IR"/>
-        </w:rPr>
-        <w:t xml:space="preserve"> هم ورژنی آپدیت شده است که</w:t>
-      </w:r>
-      <w:r>
-        <w:rPr>
-          <w:szCs w:val="24"/>
-          <w:lang w:bidi="fa-IR"/>
-        </w:rPr>
-        <w:t xml:space="preserve"> </w:t>
-      </w:r>
-      <w:r>
-        <w:rPr>
-          <w:rFonts w:hint="cs"/>
-          <w:szCs w:val="24"/>
-          <w:rtl/>
-          <w:lang w:bidi="fa-IR"/>
-        </w:rPr>
-        <w:t>مجموعه بزرگی از کلیپ های ویدیویی دارای برچسب که نشان دهنده اقدامات اولیه پیش فرض انسان با اشیا روزمره را داراست که با استفاده از جمعیت زیادی از کارگران جمع آوری شده است.</w:t>
-      </w:r>
-      <w:r>
-        <w:rPr>
-          <w:rtl/>
-        </w:rPr>
-        <w:t xml:space="preserve"> </w:t>
-      </w:r>
-      <w:r>
-        <w:rPr>
-          <w:szCs w:val="24"/>
-          <w:rtl/>
-          <w:lang w:bidi="fa-IR"/>
-        </w:rPr>
-        <w:t>ا</w:t>
-      </w:r>
-      <w:r>
-        <w:rPr>
-          <w:rFonts w:hint="cs"/>
-          <w:szCs w:val="24"/>
-          <w:rtl/>
-          <w:lang w:bidi="fa-IR"/>
-        </w:rPr>
-        <w:t>ی</w:t>
-      </w:r>
-      <w:r>
-        <w:rPr>
-          <w:rFonts w:hint="eastAsia"/>
-          <w:szCs w:val="24"/>
-          <w:rtl/>
-          <w:lang w:bidi="fa-IR"/>
-        </w:rPr>
-        <w:t>ن</w:t>
-      </w:r>
-      <w:r>
-        <w:rPr>
-          <w:szCs w:val="24"/>
-          <w:rtl/>
-          <w:lang w:bidi="fa-IR"/>
-        </w:rPr>
-        <w:t xml:space="preserve"> به مدلها</w:t>
-      </w:r>
-      <w:r>
-        <w:rPr>
-          <w:rFonts w:hint="cs"/>
-          <w:szCs w:val="24"/>
-          <w:rtl/>
-          <w:lang w:bidi="fa-IR"/>
-        </w:rPr>
-        <w:t>ی</w:t>
-      </w:r>
-      <w:r>
-        <w:rPr>
-          <w:szCs w:val="24"/>
-          <w:rtl/>
-          <w:lang w:bidi="fa-IR"/>
-        </w:rPr>
-        <w:t xml:space="preserve"> </w:t>
-      </w:r>
-      <w:r>
-        <w:rPr>
-          <w:rFonts w:hint="cs"/>
-          <w:szCs w:val="24"/>
-          <w:rtl/>
-          <w:lang w:bidi="fa-IR"/>
-        </w:rPr>
-        <w:t>ی</w:t>
-      </w:r>
-      <w:r>
-        <w:rPr>
-          <w:rFonts w:hint="eastAsia"/>
-          <w:szCs w:val="24"/>
-          <w:rtl/>
-          <w:lang w:bidi="fa-IR"/>
-        </w:rPr>
-        <w:t>ادگ</w:t>
-      </w:r>
-      <w:r>
-        <w:rPr>
-          <w:rFonts w:hint="cs"/>
-          <w:szCs w:val="24"/>
-          <w:rtl/>
-          <w:lang w:bidi="fa-IR"/>
-        </w:rPr>
-        <w:t>ی</w:t>
-      </w:r>
-      <w:r>
-        <w:rPr>
-          <w:rFonts w:hint="eastAsia"/>
-          <w:szCs w:val="24"/>
-          <w:rtl/>
-          <w:lang w:bidi="fa-IR"/>
-        </w:rPr>
-        <w:t>ر</w:t>
-      </w:r>
-      <w:r>
-        <w:rPr>
-          <w:rFonts w:hint="cs"/>
-          <w:szCs w:val="24"/>
-          <w:rtl/>
-          <w:lang w:bidi="fa-IR"/>
-        </w:rPr>
-        <w:t>ی</w:t>
-      </w:r>
-      <w:r>
-        <w:rPr>
-          <w:szCs w:val="24"/>
-          <w:rtl/>
-          <w:lang w:bidi="fa-IR"/>
-        </w:rPr>
-        <w:t xml:space="preserve"> ماش</w:t>
-      </w:r>
-      <w:r>
-        <w:rPr>
-          <w:rFonts w:hint="cs"/>
-          <w:szCs w:val="24"/>
-          <w:rtl/>
-          <w:lang w:bidi="fa-IR"/>
-        </w:rPr>
-        <w:t>ی</w:t>
-      </w:r>
-      <w:r>
-        <w:rPr>
-          <w:rFonts w:hint="eastAsia"/>
-          <w:szCs w:val="24"/>
-          <w:rtl/>
-          <w:lang w:bidi="fa-IR"/>
-        </w:rPr>
-        <w:t>ن</w:t>
-      </w:r>
-      <w:r>
-        <w:rPr>
-          <w:szCs w:val="24"/>
-          <w:rtl/>
-          <w:lang w:bidi="fa-IR"/>
-        </w:rPr>
-        <w:t xml:space="preserve"> اجازه م</w:t>
-      </w:r>
-      <w:r>
-        <w:rPr>
-          <w:rFonts w:hint="cs"/>
-          <w:szCs w:val="24"/>
-          <w:rtl/>
-          <w:lang w:bidi="fa-IR"/>
-        </w:rPr>
-        <w:t>ی</w:t>
-      </w:r>
-      <w:r>
-        <w:rPr>
-          <w:szCs w:val="24"/>
-          <w:rtl/>
-          <w:lang w:bidi="fa-IR"/>
-        </w:rPr>
-        <w:t xml:space="preserve"> دهد تا درک دق</w:t>
-      </w:r>
-      <w:r>
-        <w:rPr>
-          <w:rFonts w:hint="cs"/>
-          <w:szCs w:val="24"/>
-          <w:rtl/>
-          <w:lang w:bidi="fa-IR"/>
-        </w:rPr>
-        <w:t>ی</w:t>
-      </w:r>
-      <w:r>
-        <w:rPr>
-          <w:rFonts w:hint="eastAsia"/>
-          <w:szCs w:val="24"/>
-          <w:rtl/>
-          <w:lang w:bidi="fa-IR"/>
-        </w:rPr>
-        <w:t>ق</w:t>
-      </w:r>
-      <w:r>
-        <w:rPr>
-          <w:rFonts w:hint="cs"/>
-          <w:szCs w:val="24"/>
-          <w:rtl/>
-          <w:lang w:bidi="fa-IR"/>
-        </w:rPr>
-        <w:t>ی</w:t>
-      </w:r>
-      <w:r>
-        <w:rPr>
-          <w:szCs w:val="24"/>
-          <w:rtl/>
-          <w:lang w:bidi="fa-IR"/>
-        </w:rPr>
-        <w:t xml:space="preserve"> از اقدامات اساس</w:t>
-      </w:r>
-      <w:r>
-        <w:rPr>
-          <w:rFonts w:hint="cs"/>
-          <w:szCs w:val="24"/>
-          <w:rtl/>
-          <w:lang w:bidi="fa-IR"/>
-        </w:rPr>
-        <w:t>ی</w:t>
-      </w:r>
-      <w:r>
-        <w:rPr>
-          <w:szCs w:val="24"/>
-          <w:rtl/>
-          <w:lang w:bidi="fa-IR"/>
-        </w:rPr>
-        <w:t xml:space="preserve"> که در دن</w:t>
-      </w:r>
-      <w:r>
-        <w:rPr>
-          <w:rFonts w:hint="cs"/>
-          <w:szCs w:val="24"/>
-          <w:rtl/>
-          <w:lang w:bidi="fa-IR"/>
-        </w:rPr>
-        <w:t>ی</w:t>
-      </w:r>
-      <w:r>
-        <w:rPr>
-          <w:rFonts w:hint="eastAsia"/>
-          <w:szCs w:val="24"/>
-          <w:rtl/>
-          <w:lang w:bidi="fa-IR"/>
-        </w:rPr>
-        <w:t>ا</w:t>
-      </w:r>
-      <w:r>
-        <w:rPr>
-          <w:rFonts w:hint="cs"/>
-          <w:szCs w:val="24"/>
-          <w:rtl/>
-          <w:lang w:bidi="fa-IR"/>
-        </w:rPr>
-        <w:t>ی</w:t>
-      </w:r>
-      <w:r>
-        <w:rPr>
-          <w:szCs w:val="24"/>
-          <w:rtl/>
-          <w:lang w:bidi="fa-IR"/>
-        </w:rPr>
-        <w:t xml:space="preserve"> ف</w:t>
-      </w:r>
-      <w:r>
-        <w:rPr>
-          <w:rFonts w:hint="cs"/>
-          <w:szCs w:val="24"/>
-          <w:rtl/>
-          <w:lang w:bidi="fa-IR"/>
-        </w:rPr>
-        <w:t>ی</w:t>
-      </w:r>
-      <w:r>
-        <w:rPr>
-          <w:rFonts w:hint="eastAsia"/>
-          <w:szCs w:val="24"/>
-          <w:rtl/>
-          <w:lang w:bidi="fa-IR"/>
-        </w:rPr>
-        <w:t>ز</w:t>
-      </w:r>
-      <w:r>
-        <w:rPr>
-          <w:rFonts w:hint="cs"/>
-          <w:szCs w:val="24"/>
-          <w:rtl/>
-          <w:lang w:bidi="fa-IR"/>
-        </w:rPr>
-        <w:t>ی</w:t>
-      </w:r>
-      <w:r>
-        <w:rPr>
-          <w:rFonts w:hint="eastAsia"/>
-          <w:szCs w:val="24"/>
-          <w:rtl/>
-          <w:lang w:bidi="fa-IR"/>
-        </w:rPr>
-        <w:t>ک</w:t>
-      </w:r>
-      <w:r>
-        <w:rPr>
-          <w:rFonts w:hint="cs"/>
-          <w:szCs w:val="24"/>
-          <w:rtl/>
-          <w:lang w:bidi="fa-IR"/>
-        </w:rPr>
-        <w:t>ی</w:t>
-      </w:r>
-      <w:r>
-        <w:rPr>
-          <w:szCs w:val="24"/>
-          <w:rtl/>
-          <w:lang w:bidi="fa-IR"/>
-        </w:rPr>
-        <w:t xml:space="preserve"> رخ م</w:t>
-      </w:r>
-      <w:r>
-        <w:rPr>
-          <w:rFonts w:hint="cs"/>
-          <w:szCs w:val="24"/>
-          <w:rtl/>
-          <w:lang w:bidi="fa-IR"/>
-        </w:rPr>
-        <w:t>ی</w:t>
-      </w:r>
-      <w:r>
-        <w:rPr>
-          <w:szCs w:val="24"/>
-          <w:rtl/>
-          <w:lang w:bidi="fa-IR"/>
-        </w:rPr>
-        <w:t xml:space="preserve"> دهد توسعه دهند.</w:t>
-      </w:r>
-    </w:p>
-    <w:p>
-      <w:pPr>
-        <w:pStyle w:val="a0"/>
-        <w:rPr>
-          <w:rtl/>
-        </w:rPr>
-      </w:pPr>
-      <w:bookmarkStart w:id="2" w:name="_Toc69291748"/>
-      <w:r>
-        <w:rPr>
-          <w:rFonts w:hint="cs"/>
-          <w:rtl/>
-        </w:rPr>
-        <w:t>نحوه دسترسی</w:t>
-      </w:r>
-      <w:bookmarkEnd w:id="2"/>
-    </w:p>
-    <w:p>
-      <w:pPr>
-        <w:pStyle w:val="a0"/>
-        <w:rPr>
-          <w:rtl/>
-        </w:rPr>
-      </w:pPr>
-      <w:bookmarkStart w:id="3" w:name="_Toc69291749"/>
-      <w:r>
-        <w:rPr>
-          <w:rFonts w:hint="cs"/>
-          <w:rtl/>
-        </w:rPr>
-        <w:t>جزئیات مجموعه دادگان</w:t>
-      </w:r>
-      <w:bookmarkStart w:id="4" w:name="_Toc69291750"/>
-      <w:bookmarkEnd w:id="3"/>
-    </w:p>
-    <w:p>
-      <w:pPr>
-        <w:pStyle w:val="a7"/>
-        <w:ind w:left="720"/>
-        <w:jc w:val="both"/>
-        <w:rPr>
-          <w:szCs w:val="24"/>
-          <w:lang w:bidi="fa-IR"/>
-        </w:rPr>
-      </w:pPr>
-      <w:r>
-        <w:rPr>
           <w:szCs w:val="24"/>
           <w:rtl/>
           <w:lang w:bidi="fa-IR"/>
@@ -4815,7 +6201,7 @@
           <w:rPr>
             <w:rStyle w:val="Hyperlink"/>
             <w:rFonts w:cs="B Zar"/>
-            <w:szCs w:val="24"/>
+            <w:sz w:val="28"/>
             <w:lang w:bidi="fa-IR"/>
           </w:rPr>
           <w:t>Ki</w:t>
@@ -4824,7 +6210,7 @@
           <w:rPr>
             <w:rStyle w:val="Hyperlink"/>
             <w:rFonts w:cs="B Zar"/>
-            <w:szCs w:val="24"/>
+            <w:sz w:val="28"/>
             <w:lang w:bidi="fa-IR"/>
           </w:rPr>
           <w:t>n</w:t>
@@ -4833,10 +6219,20 @@
           <w:rPr>
             <w:rStyle w:val="Hyperlink"/>
             <w:rFonts w:cs="B Zar"/>
-            <w:szCs w:val="24"/>
+            <w:sz w:val="28"/>
             <w:lang w:bidi="fa-IR"/>
           </w:rPr>
           <w:t>etic-400</w:t>
+        </w:r>
+        <w:r>
+          <w:rPr>
+            <w:rStyle w:val="Hyperlink"/>
+            <w:rFonts w:cs="B Zar" w:hint="cs"/>
+            <w:sz w:val="28"/>
+            <w:rtl/>
+            <w:lang w:bidi="fa-IR"/>
+          </w:rPr>
+          <w:t>:</w:t>
         </w:r>
         <w:r>
           <w:rPr>
@@ -4846,7 +6242,7 @@
             <w:rtl/>
             <w:lang w:bidi="fa-IR"/>
           </w:rPr>
-          <w:t xml:space="preserve">: </w:t>
+          <w:t xml:space="preserve"> </w:t>
         </w:r>
       </w:hyperlink>
       <w:r>
@@ -4967,6 +6363,7 @@
     <w:p>
       <w:pPr>
         <w:pStyle w:val="a7"/>
+        <w:spacing w:line="360" w:lineRule="auto"/>
         <w:ind w:left="720"/>
         <w:jc w:val="center"/>
         <w:rPr>
@@ -4982,9 +6379,9 @@
           <w:lang w:bidi="fa-IR"/>
         </w:rPr>
         <w:drawing>
-          <wp:inline distT="0" distB="0" distL="0" distR="0" wp14:anchorId="1E898562" wp14:editId="1CCEBB0C">
-            <wp:extent cx="4401164" cy="1133633"/>
-            <wp:effectExtent l="0" t="0" r="0" b="9525"/>
+          <wp:inline distT="0" distB="0" distL="0" distR="0" wp14:anchorId="1E898562" wp14:editId="04B21A76">
+            <wp:extent cx="2226272" cy="573434"/>
+            <wp:effectExtent l="0" t="0" r="3175" b="0"/>
             <wp:docPr id="1" name="Picture 1"/>
             <wp:cNvGraphicFramePr>
               <a:graphicFrameLocks xmlns:a="http://schemas.openxmlformats.org/drawingml/2006/main" noChangeAspect="1"/>
@@ -5011,7 +6408,7 @@
                   <pic:spPr>
                     <a:xfrm>
                       <a:off x="0" y="0"/>
-                      <a:ext cx="4401164" cy="1133633"/>
+                      <a:ext cx="2311305" cy="595336"/>
                     </a:xfrm>
                     <a:prstGeom prst="rect">
                       <a:avLst/>
@@ -5027,6 +6424,7 @@
     <w:p>
       <w:pPr>
         <w:pStyle w:val="a7"/>
+        <w:spacing w:line="360" w:lineRule="auto"/>
         <w:ind w:left="720"/>
         <w:jc w:val="center"/>
         <w:rPr>
@@ -5142,6 +6540,7 @@
     <w:p>
       <w:pPr>
         <w:pStyle w:val="a7"/>
+        <w:spacing w:line="360" w:lineRule="auto"/>
         <w:ind w:left="720"/>
         <w:jc w:val="left"/>
         <w:rPr>
@@ -5154,6 +6553,7 @@
     <w:p>
       <w:pPr>
         <w:pStyle w:val="a7"/>
+        <w:spacing w:line="360" w:lineRule="auto"/>
         <w:ind w:left="720"/>
         <w:jc w:val="left"/>
         <w:rPr>
@@ -5202,10 +6602,12 @@
     <w:p>
       <w:pPr>
         <w:pStyle w:val="a7"/>
-        <w:ind w:left="720"/>
+        <w:spacing w:line="360" w:lineRule="auto"/>
         <w:jc w:val="left"/>
         <w:rPr>
-          <w:szCs w:val="24"/>
+          <w:rFonts w:hint="cs"/>
+          <w:szCs w:val="24"/>
+          <w:rtl/>
           <w:lang w:bidi="fa-IR"/>
         </w:rPr>
       </w:pPr>
@@ -5213,30 +6615,7 @@
     <w:p>
       <w:pPr>
         <w:pStyle w:val="a7"/>
-        <w:ind w:left="720"/>
-        <w:jc w:val="left"/>
-        <w:rPr>
-          <w:szCs w:val="24"/>
-          <w:lang w:bidi="fa-IR"/>
-        </w:rPr>
-      </w:pPr>
-    </w:p>
-    <w:p>
-      <w:pPr>
-        <w:pStyle w:val="a7"/>
-        <w:ind w:left="720"/>
-        <w:jc w:val="left"/>
-        <w:rPr>
-          <w:rFonts w:hint="cs"/>
-          <w:szCs w:val="24"/>
-          <w:rtl/>
-          <w:lang w:bidi="fa-IR"/>
-        </w:rPr>
-      </w:pPr>
-    </w:p>
-    <w:p>
-      <w:pPr>
-        <w:pStyle w:val="a7"/>
+        <w:spacing w:line="360" w:lineRule="auto"/>
         <w:ind w:left="720" w:firstLine="720"/>
         <w:jc w:val="both"/>
         <w:rPr>
@@ -5251,7 +6630,7 @@
           <w:rPr>
             <w:rStyle w:val="Hyperlink"/>
             <w:rFonts w:cs="B Zar"/>
-            <w:szCs w:val="24"/>
+            <w:sz w:val="28"/>
             <w:lang w:bidi="fa-IR"/>
           </w:rPr>
           <w:t>Ki</w:t>
@@ -5260,7 +6639,7 @@
           <w:rPr>
             <w:rStyle w:val="Hyperlink"/>
             <w:rFonts w:cs="B Zar"/>
-            <w:szCs w:val="24"/>
+            <w:sz w:val="28"/>
             <w:lang w:bidi="fa-IR"/>
           </w:rPr>
           <w:t>n</w:t>
@@ -5269,7 +6648,7 @@
           <w:rPr>
             <w:rStyle w:val="Hyperlink"/>
             <w:rFonts w:cs="B Zar"/>
-            <w:szCs w:val="24"/>
+            <w:sz w:val="28"/>
             <w:lang w:bidi="fa-IR"/>
           </w:rPr>
           <w:t>etic-</w:t>
@@ -5278,7 +6657,7 @@
           <w:rPr>
             <w:rStyle w:val="Hyperlink"/>
             <w:rFonts w:cs="B Zar"/>
-            <w:szCs w:val="24"/>
+            <w:sz w:val="28"/>
             <w:lang w:bidi="fa-IR"/>
           </w:rPr>
           <w:t>6</w:t>
@@ -5287,7 +6666,7 @@
           <w:rPr>
             <w:rStyle w:val="Hyperlink"/>
             <w:rFonts w:cs="B Zar"/>
-            <w:szCs w:val="24"/>
+            <w:sz w:val="28"/>
             <w:lang w:bidi="fa-IR"/>
           </w:rPr>
           <w:t>00</w:t>
@@ -5296,7 +6675,7 @@
           <w:rPr>
             <w:rStyle w:val="Hyperlink"/>
             <w:rFonts w:cs="B Zar" w:hint="cs"/>
-            <w:szCs w:val="24"/>
+            <w:sz w:val="28"/>
             <w:rtl/>
             <w:lang w:bidi="fa-IR"/>
           </w:rPr>
@@ -5492,6 +6871,7 @@
     <w:p>
       <w:pPr>
         <w:pStyle w:val="a7"/>
+        <w:spacing w:line="360" w:lineRule="auto"/>
         <w:ind w:left="720"/>
         <w:jc w:val="center"/>
         <w:rPr>
@@ -5551,6 +6931,7 @@
     <w:p>
       <w:pPr>
         <w:pStyle w:val="a7"/>
+        <w:spacing w:line="360" w:lineRule="auto"/>
         <w:ind w:left="720"/>
         <w:jc w:val="center"/>
         <w:rPr>
@@ -5682,6 +7063,7 @@
     <w:p>
       <w:pPr>
         <w:pStyle w:val="a7"/>
+        <w:spacing w:line="360" w:lineRule="auto"/>
         <w:ind w:left="720"/>
         <w:jc w:val="left"/>
         <w:rPr>
@@ -5694,11 +7076,11 @@
     <w:p>
       <w:pPr>
         <w:pStyle w:val="a7"/>
+        <w:spacing w:line="360" w:lineRule="auto"/>
         <w:ind w:left="720"/>
         <w:jc w:val="left"/>
         <w:rPr>
           <w:szCs w:val="24"/>
-          <w:rtl/>
           <w:lang w:bidi="fa-IR"/>
         </w:rPr>
       </w:pPr>
@@ -5758,6 +7140,7 @@
     <w:p>
       <w:pPr>
         <w:pStyle w:val="a7"/>
+        <w:spacing w:line="360" w:lineRule="auto"/>
         <w:ind w:left="720"/>
         <w:jc w:val="left"/>
         <w:rPr>
@@ -5771,12 +7154,12 @@
     <w:p>
       <w:pPr>
         <w:pStyle w:val="a7"/>
+        <w:spacing w:line="360" w:lineRule="auto"/>
         <w:ind w:left="720" w:firstLine="720"/>
         <w:jc w:val="both"/>
         <w:rPr>
           <w:rFonts w:hint="cs"/>
           <w:szCs w:val="24"/>
-          <w:rtl/>
           <w:lang w:bidi="fa-IR"/>
         </w:rPr>
       </w:pPr>
@@ -5785,7 +7168,7 @@
           <w:rPr>
             <w:rStyle w:val="Hyperlink"/>
             <w:rFonts w:cs="B Zar"/>
-            <w:szCs w:val="24"/>
+            <w:sz w:val="28"/>
             <w:lang w:bidi="fa-IR"/>
           </w:rPr>
           <w:t>Something-Some</w:t>
@@ -5794,7 +7177,7 @@
           <w:rPr>
             <w:rStyle w:val="Hyperlink"/>
             <w:rFonts w:cs="B Zar"/>
-            <w:szCs w:val="24"/>
+            <w:sz w:val="28"/>
             <w:lang w:bidi="fa-IR"/>
           </w:rPr>
           <w:t>t</w:t>
@@ -5803,7 +7186,7 @@
           <w:rPr>
             <w:rStyle w:val="Hyperlink"/>
             <w:rFonts w:cs="B Zar"/>
-            <w:szCs w:val="24"/>
+            <w:sz w:val="28"/>
             <w:lang w:bidi="fa-IR"/>
           </w:rPr>
           <w:t>hing v2</w:t>
@@ -5812,7 +7195,7 @@
           <w:rPr>
             <w:rStyle w:val="Hyperlink"/>
             <w:rFonts w:cs="B Zar" w:hint="cs"/>
-            <w:szCs w:val="24"/>
+            <w:sz w:val="28"/>
             <w:rtl/>
             <w:lang w:bidi="fa-IR"/>
           </w:rPr>
@@ -5933,18 +7316,6 @@
         <w:jc w:val="center"/>
         <w:rPr>
           <w:szCs w:val="24"/>
-          <w:lang w:bidi="fa-IR"/>
-        </w:rPr>
-      </w:pPr>
-    </w:p>
-    <w:p>
-      <w:pPr>
-        <w:pStyle w:val="a7"/>
-        <w:ind w:left="720"/>
-        <w:jc w:val="left"/>
-        <w:rPr>
-          <w:szCs w:val="24"/>
-          <w:rtl/>
           <w:lang w:bidi="fa-IR"/>
         </w:rPr>
       </w:pPr>
@@ -6372,7 +7743,17 @@
           <w:sz w:val="21"/>
           <w:szCs w:val="21"/>
         </w:rPr>
-        <w:t>__file__</w:t>
+        <w:t>__file_</w:t>
+      </w:r>
+      <w:proofErr w:type="gramStart"/>
+      <w:r>
+        <w:rPr>
+          <w:rFonts w:ascii="Consolas" w:hAnsi="Consolas" w:cs="Times New Roman"/>
+          <w:color w:val="9CDCFE"/>
+          <w:sz w:val="21"/>
+          <w:szCs w:val="21"/>
+        </w:rPr>
+        <w:t>_</w:t>
       </w:r>
       <w:r>
         <w:rPr>
@@ -6381,7 +7762,17 @@
           <w:sz w:val="21"/>
           <w:szCs w:val="21"/>
         </w:rPr>
-        <w:t>.split(</w:t>
+        <w:t>.split</w:t>
+      </w:r>
+      <w:proofErr w:type="gramEnd"/>
+      <w:r>
+        <w:rPr>
+          <w:rFonts w:ascii="Consolas" w:hAnsi="Consolas" w:cs="Times New Roman"/>
+          <w:color w:val="D4D4D4"/>
+          <w:sz w:val="21"/>
+          <w:szCs w:val="21"/>
+        </w:rPr>
+        <w:t>(</w:t>
       </w:r>
       <w:r>
         <w:rPr>
@@ -6738,6 +8129,7 @@
         </w:rPr>
         <w:t>,</w:t>
       </w:r>
+      <w:proofErr w:type="gramStart"/>
       <w:r>
         <w:rPr>
           <w:rFonts w:ascii="Consolas" w:hAnsi="Consolas" w:cs="Times New Roman"/>
@@ -6745,7 +8137,17 @@
           <w:sz w:val="21"/>
           <w:szCs w:val="21"/>
         </w:rPr>
-        <w:t>'./cache/'</w:t>
+        <w:t>'./</w:t>
+      </w:r>
+      <w:proofErr w:type="gramEnd"/>
+      <w:r>
+        <w:rPr>
+          <w:rFonts w:ascii="Consolas" w:hAnsi="Consolas" w:cs="Times New Roman"/>
+          <w:color w:val="CE9178"/>
+          <w:sz w:val="21"/>
+          <w:szCs w:val="21"/>
+        </w:rPr>
+        <w:t>cache/'</w:t>
       </w:r>
       <w:r>
         <w:rPr>
@@ -8269,7 +9671,7 @@
         <v:path o:extrusionok="f" gradientshapeok="t" o:connecttype="rect"/>
         <o:lock v:ext="edit" aspectratio="t"/>
       </v:shapetype>
-      <v:shape id="_x0000_i8545" type="#_x0000_t75" style="width:19.5pt;height:20.25pt;visibility:visible" o:bullet="t">
+      <v:shape id="_x0000_i12465" type="#_x0000_t75" style="width:19.5pt;height:20.25pt;visibility:visible" o:bullet="t">
         <v:imagedata r:id="rId1" o:title=""/>
       </v:shape>
     </w:pict>

</xml_diff>

<commit_message>
The dataset edit finished
</commit_message>
<xml_diff>
--- a/Video Swin Transformer-Report(code_run_documentation).docx
+++ b/Video Swin Transformer-Report(code_run_documentation).docx
@@ -4124,14 +4124,7 @@
           <w:szCs w:val="24"/>
           <w:lang w:bidi="fa-IR"/>
         </w:rPr>
-        <w:t>Kinetic-</w:t>
-      </w:r>
-      <w:r>
-        <w:rPr>
-          <w:szCs w:val="24"/>
-          <w:lang w:bidi="fa-IR"/>
-        </w:rPr>
-        <w:t>600</w:t>
+        <w:t>Kinetic-600</w:t>
       </w:r>
       <w:r>
         <w:rPr>
@@ -4221,25 +4214,7 @@
           <w:rtl/>
           <w:lang w:bidi="fa-IR"/>
         </w:rPr>
-        <w:t xml:space="preserve"> دارای یک مجموعه از بیش از </w:t>
-      </w:r>
-      <w:r>
-        <w:rPr>
-          <w:rFonts w:hint="cs"/>
-          <w:szCs w:val="24"/>
-          <w:rtl/>
-          <w:lang w:bidi="fa-IR"/>
-        </w:rPr>
-        <w:t>650000</w:t>
-      </w:r>
-      <w:r>
-        <w:rPr>
-          <w:rFonts w:hint="cs"/>
-          <w:szCs w:val="24"/>
-          <w:rtl/>
-          <w:lang w:bidi="fa-IR"/>
-        </w:rPr>
-        <w:t xml:space="preserve"> ویدیو با کیفیت و اندازه مناسب است که کلاس بندی شده اند با توجه به ورژن دیتاست هست و </w:t>
+        <w:t xml:space="preserve"> دارای یک مجموعه از بیش از 650000 ویدیو با کیفیت و اندازه مناسب است که کلاس بندی شده اند با توجه به ورژن دیتاست هست و </w:t>
       </w:r>
       <w:r>
         <w:rPr>
@@ -4911,7 +4886,6 @@
         <w:ind w:left="720" w:firstLine="720"/>
         <w:jc w:val="both"/>
         <w:rPr>
-          <w:rFonts w:hint="cs"/>
           <w:szCs w:val="24"/>
           <w:lang w:bidi="fa-IR"/>
         </w:rPr>
@@ -6151,7 +6125,6 @@
         <w:spacing w:line="360" w:lineRule="auto"/>
         <w:jc w:val="left"/>
         <w:rPr>
-          <w:rFonts w:hint="cs"/>
           <w:szCs w:val="24"/>
           <w:lang w:bidi="fa-IR"/>
         </w:rPr>
@@ -6203,25 +6176,7 @@
             <w:sz w:val="28"/>
             <w:lang w:bidi="fa-IR"/>
           </w:rPr>
-          <w:t>Ki</w:t>
-        </w:r>
-        <w:r>
-          <w:rPr>
-            <w:rStyle w:val="Hyperlink"/>
-            <w:rFonts w:cs="B Zar"/>
-            <w:sz w:val="28"/>
-            <w:lang w:bidi="fa-IR"/>
-          </w:rPr>
-          <w:t>n</w:t>
-        </w:r>
-        <w:r>
-          <w:rPr>
-            <w:rStyle w:val="Hyperlink"/>
-            <w:rFonts w:cs="B Zar"/>
-            <w:sz w:val="28"/>
-            <w:lang w:bidi="fa-IR"/>
-          </w:rPr>
-          <w:t>etic-400</w:t>
+          <w:t>Kinetic-400</w:t>
         </w:r>
         <w:r>
           <w:rPr>
@@ -6556,7 +6511,6 @@
         <w:ind w:left="720"/>
         <w:jc w:val="left"/>
         <w:rPr>
-          <w:rFonts w:hint="cs"/>
           <w:szCs w:val="24"/>
           <w:lang w:bidi="fa-IR"/>
         </w:rPr>
@@ -6604,7 +6558,6 @@
         <w:spacing w:line="360" w:lineRule="auto"/>
         <w:jc w:val="left"/>
         <w:rPr>
-          <w:rFonts w:hint="cs"/>
           <w:szCs w:val="24"/>
           <w:rtl/>
           <w:lang w:bidi="fa-IR"/>
@@ -6618,7 +6571,6 @@
         <w:ind w:left="720" w:firstLine="720"/>
         <w:jc w:val="both"/>
         <w:rPr>
-          <w:rFonts w:hint="cs"/>
           <w:szCs w:val="24"/>
           <w:rtl/>
           <w:lang w:bidi="fa-IR"/>
@@ -6632,7 +6584,7 @@
             <w:sz w:val="28"/>
             <w:lang w:bidi="fa-IR"/>
           </w:rPr>
-          <w:t>Ki</w:t>
+          <w:t>Kinetic-</w:t>
         </w:r>
         <w:r>
           <w:rPr>
@@ -6641,34 +6593,7 @@
             <w:sz w:val="28"/>
             <w:lang w:bidi="fa-IR"/>
           </w:rPr>
-          <w:t>n</w:t>
-        </w:r>
-        <w:r>
-          <w:rPr>
-            <w:rStyle w:val="Hyperlink"/>
-            <w:rFonts w:cs="B Zar"/>
-            <w:sz w:val="28"/>
-            <w:lang w:bidi="fa-IR"/>
-          </w:rPr>
-          <w:t>etic-</w:t>
-        </w:r>
-        <w:r>
-          <w:rPr>
-            <w:rStyle w:val="Hyperlink"/>
-            <w:rFonts w:cs="B Zar"/>
-            <w:sz w:val="28"/>
-            <w:lang w:bidi="fa-IR"/>
-          </w:rPr>
-          <w:t>6</w:t>
-        </w:r>
-        <w:r>
-          <w:rPr>
-            <w:rStyle w:val="Hyperlink"/>
-            <w:rFonts w:cs="B Zar"/>
-            <w:sz w:val="28"/>
-            <w:lang w:bidi="fa-IR"/>
-          </w:rPr>
-          <w:t>00</w:t>
+          <w:t>600</w:t>
         </w:r>
         <w:r>
           <w:rPr>
@@ -6934,7 +6859,6 @@
         <w:ind w:left="720"/>
         <w:jc w:val="center"/>
         <w:rPr>
-          <w:rFonts w:hint="cs"/>
           <w:szCs w:val="24"/>
           <w:lang w:bidi="fa-IR"/>
         </w:rPr>
@@ -7143,7 +7067,6 @@
         <w:ind w:left="720"/>
         <w:jc w:val="left"/>
         <w:rPr>
-          <w:rFonts w:hint="cs"/>
           <w:szCs w:val="24"/>
           <w:rtl/>
           <w:lang w:bidi="fa-IR"/>
@@ -7157,7 +7080,6 @@
         <w:ind w:left="720" w:firstLine="720"/>
         <w:jc w:val="both"/>
         <w:rPr>
-          <w:rFonts w:hint="cs"/>
           <w:szCs w:val="24"/>
           <w:lang w:bidi="fa-IR"/>
         </w:rPr>
@@ -7170,25 +7092,7 @@
             <w:sz w:val="28"/>
             <w:lang w:bidi="fa-IR"/>
           </w:rPr>
-          <w:t>Something-Some</w:t>
-        </w:r>
-        <w:r>
-          <w:rPr>
-            <w:rStyle w:val="Hyperlink"/>
-            <w:rFonts w:cs="B Zar"/>
-            <w:sz w:val="28"/>
-            <w:lang w:bidi="fa-IR"/>
-          </w:rPr>
-          <w:t>t</w:t>
-        </w:r>
-        <w:r>
-          <w:rPr>
-            <w:rStyle w:val="Hyperlink"/>
-            <w:rFonts w:cs="B Zar"/>
-            <w:sz w:val="28"/>
-            <w:lang w:bidi="fa-IR"/>
-          </w:rPr>
-          <w:t>hing v2</w:t>
+          <w:t>Something-Something v2</w:t>
         </w:r>
         <w:r>
           <w:rPr>
@@ -7319,50 +7223,16 @@
         </w:rPr>
       </w:pPr>
     </w:p>
-    <w:p>
-      <w:pPr>
-        <w:pStyle w:val="a0"/>
-        <w:numPr>
-          <w:ilvl w:val="0"/>
-          <w:numId w:val="0"/>
-        </w:numPr>
-        <w:rPr>
-          <w:rtl/>
-        </w:rPr>
-      </w:pPr>
-      <w:r>
-        <w:rPr>
-          <w:rFonts w:hint="cs"/>
-          <w:rtl/>
-        </w:rPr>
-        <w:t>جمع‏بندی</w:t>
-      </w:r>
-      <w:bookmarkEnd w:id="4"/>
-    </w:p>
+    <w:bookmarkEnd w:id="4"/>
     <w:p>
       <w:pPr>
         <w:pStyle w:val="a7"/>
         <w:jc w:val="both"/>
         <w:rPr>
-          <w:rFonts w:hint="cs"/>
-          <w:rtl/>
-          <w:lang w:bidi="fa-IR"/>
-        </w:rPr>
-      </w:pPr>
-      <w:r>
-        <w:rPr>
-          <w:lang w:bidi="fa-IR"/>
-        </w:rPr>
-        <w:tab/>
-      </w:r>
-      <w:r>
-        <w:rPr>
-          <w:rFonts w:hint="cs"/>
-          <w:rtl/>
-          <w:lang w:bidi="fa-IR"/>
-        </w:rPr>
-        <w:t xml:space="preserve">با توجه به اطلاعاتی که نسبت به دیتاست ها بدست آوردیم حالا می‌توانیم برای </w:t>
-      </w:r>
+          <w:rtl/>
+          <w:lang w:bidi="fa-IR"/>
+        </w:rPr>
+      </w:pPr>
     </w:p>
     <w:p>
       <w:pPr>
@@ -9636,7 +9506,7 @@
         <v:path o:extrusionok="f" gradientshapeok="t" o:connecttype="rect"/>
         <o:lock v:ext="edit" aspectratio="t"/>
       </v:shapetype>
-      <v:shape id="_x0000_i12466" type="#_x0000_t75" style="width:19.5pt;height:20.25pt;visibility:visible" o:bullet="t">
+      <v:shape id="_x0000_i1035" type="#_x0000_t75" style="width:19.5pt;height:20.25pt;visibility:visible" o:bullet="t">
         <v:imagedata r:id="rId1" o:title=""/>
       </v:shape>
     </w:pict>

</xml_diff>

<commit_message>
the research is use
</commit_message>
<xml_diff>
--- a/Video Swin Transformer-Report(code_run_documentation).docx
+++ b/Video Swin Transformer-Report(code_run_documentation).docx
@@ -1123,6 +1123,14 @@
       <w:pPr>
         <w:pStyle w:val="TOC1"/>
         <w:rPr>
+          <w:rFonts w:cs="B Zar"/>
+        </w:rPr>
+      </w:pPr>
+    </w:p>
+    <w:p>
+      <w:pPr>
+        <w:pStyle w:val="TOC1"/>
+        <w:rPr>
           <w:rFonts w:asciiTheme="minorHAnsi" w:eastAsiaTheme="minorEastAsia" w:hAnsiTheme="minorHAnsi" w:cs="B Nazanin"/>
           <w:bCs w:val="0"/>
           <w:sz w:val="22"/>
@@ -1184,7 +1192,31 @@
             <w:rFonts w:cs="B Nazanin"/>
             <w:rtl/>
           </w:rPr>
-          <w:t>فصل 1: مجموعه دادگان</w:t>
+          <w:t xml:space="preserve">فصل </w:t>
+        </w:r>
+        <w:r>
+          <w:rPr>
+            <w:rStyle w:val="Hyperlink"/>
+            <w:rFonts w:cs="B Nazanin" w:hint="cs"/>
+            <w:rtl/>
+          </w:rPr>
+          <w:t>0</w:t>
+        </w:r>
+        <w:r>
+          <w:rPr>
+            <w:rStyle w:val="Hyperlink"/>
+            <w:rFonts w:cs="B Nazanin"/>
+            <w:rtl/>
+          </w:rPr>
+          <w:t xml:space="preserve">: </w:t>
+        </w:r>
+        <w:r>
+          <w:rPr>
+            <w:rStyle w:val="Hyperlink"/>
+            <w:rFonts w:cs="B Nazanin" w:hint="cs"/>
+            <w:rtl/>
+          </w:rPr>
+          <w:t>مقاله مربوط</w:t>
         </w:r>
         <w:r>
           <w:rPr>
@@ -1193,49 +1225,13 @@
           </w:rPr>
           <w:tab/>
         </w:r>
-        <w:r>
-          <w:rPr>
-            <w:rFonts w:cs="B Nazanin"/>
-            <w:webHidden/>
-          </w:rPr>
-          <w:fldChar w:fldCharType="begin"/>
-        </w:r>
-        <w:r>
-          <w:rPr>
-            <w:rFonts w:cs="B Nazanin"/>
-            <w:webHidden/>
-          </w:rPr>
-          <w:instrText xml:space="preserve"> PAGEREF _Toc69291746 \h </w:instrText>
-        </w:r>
-        <w:r>
-          <w:rPr>
-            <w:rFonts w:cs="B Nazanin"/>
-            <w:webHidden/>
-          </w:rPr>
-        </w:r>
-        <w:r>
-          <w:rPr>
-            <w:rFonts w:cs="B Nazanin"/>
-            <w:webHidden/>
-          </w:rPr>
-          <w:fldChar w:fldCharType="separate"/>
-        </w:r>
-        <w:r>
-          <w:rPr>
-            <w:rFonts w:cs="B Nazanin"/>
-            <w:webHidden/>
-            <w:lang w:bidi="ar-SA"/>
-          </w:rPr>
-          <w:t>1</w:t>
-        </w:r>
-        <w:r>
-          <w:rPr>
-            <w:rFonts w:cs="B Nazanin"/>
-            <w:webHidden/>
-          </w:rPr>
-          <w:fldChar w:fldCharType="end"/>
-        </w:r>
       </w:hyperlink>
+      <w:r>
+        <w:rPr>
+          <w:rFonts w:cs="B Nazanin"/>
+        </w:rPr>
+        <w:t>0</w:t>
+      </w:r>
     </w:p>
     <w:p>
       <w:pPr>
@@ -1251,10 +1247,18 @@
         <w:r>
           <w:rPr>
             <w:rStyle w:val="Hyperlink"/>
-            <w:rFonts w:cs="B Nazanin"/>
+            <w:rFonts w:cs="B Nazanin" w:hint="cs"/>
             <w:rtl/>
           </w:rPr>
-          <w:t>1-1- مقدمه</w:t>
+          <w:t>0</w:t>
+        </w:r>
+        <w:r>
+          <w:rPr>
+            <w:rStyle w:val="Hyperlink"/>
+            <w:rFonts w:cs="B Nazanin"/>
+            <w:rtl/>
+          </w:rPr>
+          <w:t>-1- مقدمه</w:t>
         </w:r>
         <w:r>
           <w:rPr>
@@ -1268,42 +1272,7 @@
             <w:rFonts w:cs="B Nazanin"/>
             <w:webHidden/>
           </w:rPr>
-          <w:fldChar w:fldCharType="begin"/>
-        </w:r>
-        <w:r>
-          <w:rPr>
-            <w:rFonts w:cs="B Nazanin"/>
-            <w:webHidden/>
-          </w:rPr>
-          <w:instrText xml:space="preserve"> PAGEREF _Toc69291747 \h </w:instrText>
-        </w:r>
-        <w:r>
-          <w:rPr>
-            <w:rFonts w:cs="B Nazanin"/>
-            <w:webHidden/>
-          </w:rPr>
-        </w:r>
-        <w:r>
-          <w:rPr>
-            <w:rFonts w:cs="B Nazanin"/>
-            <w:webHidden/>
-          </w:rPr>
-          <w:fldChar w:fldCharType="separate"/>
-        </w:r>
-        <w:r>
-          <w:rPr>
-            <w:rFonts w:cs="B Nazanin"/>
-            <w:webHidden/>
-            <w:lang w:bidi="ar-SA"/>
-          </w:rPr>
-          <w:t>2</w:t>
-        </w:r>
-        <w:r>
-          <w:rPr>
-            <w:rFonts w:cs="B Nazanin"/>
-            <w:webHidden/>
-          </w:rPr>
-          <w:fldChar w:fldCharType="end"/>
+          <w:t>0</w:t>
         </w:r>
       </w:hyperlink>
     </w:p>
@@ -1321,10 +1290,18 @@
         <w:r>
           <w:rPr>
             <w:rStyle w:val="Hyperlink"/>
-            <w:rFonts w:cs="B Nazanin"/>
+            <w:rFonts w:cs="B Nazanin" w:hint="cs"/>
             <w:rtl/>
           </w:rPr>
-          <w:t>1-2- نحوه دسترس</w:t>
+          <w:t>0</w:t>
+        </w:r>
+        <w:r>
+          <w:rPr>
+            <w:rStyle w:val="Hyperlink"/>
+            <w:rFonts w:cs="B Nazanin"/>
+            <w:rtl/>
+          </w:rPr>
+          <w:t xml:space="preserve">-2- </w:t>
         </w:r>
         <w:r>
           <w:rPr>
@@ -1332,7 +1309,7 @@
             <w:rFonts w:cs="B Nazanin" w:hint="cs"/>
             <w:rtl/>
           </w:rPr>
-          <w:t>ی</w:t>
+          <w:t>کارهای مرتبط</w:t>
         </w:r>
         <w:r>
           <w:rPr>
@@ -1346,42 +1323,7 @@
             <w:rFonts w:cs="B Nazanin"/>
             <w:webHidden/>
           </w:rPr>
-          <w:fldChar w:fldCharType="begin"/>
-        </w:r>
-        <w:r>
-          <w:rPr>
-            <w:rFonts w:cs="B Nazanin"/>
-            <w:webHidden/>
-          </w:rPr>
-          <w:instrText xml:space="preserve"> PAGEREF _Toc69291748 \h </w:instrText>
-        </w:r>
-        <w:r>
-          <w:rPr>
-            <w:rFonts w:cs="B Nazanin"/>
-            <w:webHidden/>
-          </w:rPr>
-        </w:r>
-        <w:r>
-          <w:rPr>
-            <w:rFonts w:cs="B Nazanin"/>
-            <w:webHidden/>
-          </w:rPr>
-          <w:fldChar w:fldCharType="separate"/>
-        </w:r>
-        <w:r>
-          <w:rPr>
-            <w:rFonts w:cs="B Nazanin"/>
-            <w:webHidden/>
-            <w:lang w:bidi="ar-SA"/>
-          </w:rPr>
-          <w:t>2</w:t>
-        </w:r>
-        <w:r>
-          <w:rPr>
-            <w:rFonts w:cs="B Nazanin"/>
-            <w:webHidden/>
-          </w:rPr>
-          <w:fldChar w:fldCharType="end"/>
+          <w:t>0</w:t>
         </w:r>
       </w:hyperlink>
     </w:p>
@@ -1399,10 +1341,18 @@
         <w:r>
           <w:rPr>
             <w:rStyle w:val="Hyperlink"/>
-            <w:rFonts w:cs="B Nazanin"/>
+            <w:rFonts w:cs="B Nazanin" w:hint="cs"/>
             <w:rtl/>
           </w:rPr>
-          <w:t>1-3- جزئ</w:t>
+          <w:t>0</w:t>
+        </w:r>
+        <w:r>
+          <w:rPr>
+            <w:rStyle w:val="Hyperlink"/>
+            <w:rFonts w:cs="B Nazanin"/>
+            <w:rtl/>
+          </w:rPr>
+          <w:t xml:space="preserve">-3- </w:t>
         </w:r>
         <w:r>
           <w:rPr>
@@ -1410,23 +1360,7 @@
             <w:rFonts w:cs="B Nazanin" w:hint="cs"/>
             <w:rtl/>
           </w:rPr>
-          <w:t>ی</w:t>
-        </w:r>
-        <w:r>
-          <w:rPr>
-            <w:rStyle w:val="Hyperlink"/>
-            <w:rFonts w:cs="B Nazanin" w:hint="eastAsia"/>
-            <w:rtl/>
-          </w:rPr>
-          <w:t>ات</w:t>
-        </w:r>
-        <w:r>
-          <w:rPr>
-            <w:rStyle w:val="Hyperlink"/>
-            <w:rFonts w:cs="B Nazanin"/>
-            <w:rtl/>
-          </w:rPr>
-          <w:t xml:space="preserve"> مجموعه دادگان</w:t>
+          <w:t>معماری شبکه</w:t>
         </w:r>
         <w:r>
           <w:rPr>
@@ -1440,42 +1374,7 @@
             <w:rFonts w:cs="B Nazanin"/>
             <w:webHidden/>
           </w:rPr>
-          <w:fldChar w:fldCharType="begin"/>
-        </w:r>
-        <w:r>
-          <w:rPr>
-            <w:rFonts w:cs="B Nazanin"/>
-            <w:webHidden/>
-          </w:rPr>
-          <w:instrText xml:space="preserve"> PAGEREF _Toc69291749 \h </w:instrText>
-        </w:r>
-        <w:r>
-          <w:rPr>
-            <w:rFonts w:cs="B Nazanin"/>
-            <w:webHidden/>
-          </w:rPr>
-        </w:r>
-        <w:r>
-          <w:rPr>
-            <w:rFonts w:cs="B Nazanin"/>
-            <w:webHidden/>
-          </w:rPr>
-          <w:fldChar w:fldCharType="separate"/>
-        </w:r>
-        <w:r>
-          <w:rPr>
-            <w:rFonts w:cs="B Nazanin"/>
-            <w:webHidden/>
-            <w:lang w:bidi="ar-SA"/>
-          </w:rPr>
-          <w:t>2</w:t>
-        </w:r>
-        <w:r>
-          <w:rPr>
-            <w:rFonts w:cs="B Nazanin"/>
-            <w:webHidden/>
-          </w:rPr>
-          <w:fldChar w:fldCharType="end"/>
+          <w:t>0</w:t>
         </w:r>
       </w:hyperlink>
     </w:p>
@@ -1483,27 +1382,32 @@
       <w:pPr>
         <w:pStyle w:val="TOC2"/>
         <w:rPr>
-          <w:rFonts w:asciiTheme="minorHAnsi" w:eastAsiaTheme="minorEastAsia" w:hAnsiTheme="minorHAnsi" w:cs="B Nazanin"/>
-          <w:sz w:val="22"/>
-          <w:szCs w:val="22"/>
-          <w:lang w:bidi="ar-SA"/>
+          <w:rFonts w:cs="B Nazanin"/>
         </w:rPr>
       </w:pPr>
       <w:hyperlink w:anchor="_Toc69291750" w:history="1">
-        <w:r>
-          <w:rPr>
-            <w:rStyle w:val="Hyperlink"/>
-            <w:rFonts w:cs="B Nazanin"/>
-            <w:rtl/>
-          </w:rPr>
-          <w:t>1-4- جمع‏بند</w:t>
-        </w:r>
         <w:r>
           <w:rPr>
             <w:rStyle w:val="Hyperlink"/>
             <w:rFonts w:cs="B Nazanin" w:hint="cs"/>
             <w:rtl/>
           </w:rPr>
+          <w:t>0</w:t>
+        </w:r>
+        <w:r>
+          <w:rPr>
+            <w:rStyle w:val="Hyperlink"/>
+            <w:rFonts w:cs="B Nazanin"/>
+            <w:rtl/>
+          </w:rPr>
+          <w:t>-4- جمع‏بند</w:t>
+        </w:r>
+        <w:r>
+          <w:rPr>
+            <w:rStyle w:val="Hyperlink"/>
+            <w:rFonts w:cs="B Nazanin" w:hint="cs"/>
+            <w:rtl/>
+          </w:rPr>
           <w:t>ی</w:t>
         </w:r>
         <w:r>
@@ -1518,42 +1422,7 @@
             <w:rFonts w:cs="B Nazanin"/>
             <w:webHidden/>
           </w:rPr>
-          <w:fldChar w:fldCharType="begin"/>
-        </w:r>
-        <w:r>
-          <w:rPr>
-            <w:rFonts w:cs="B Nazanin"/>
-            <w:webHidden/>
-          </w:rPr>
-          <w:instrText xml:space="preserve"> PAGEREF _Toc69291750 \h </w:instrText>
-        </w:r>
-        <w:r>
-          <w:rPr>
-            <w:rFonts w:cs="B Nazanin"/>
-            <w:webHidden/>
-          </w:rPr>
-        </w:r>
-        <w:r>
-          <w:rPr>
-            <w:rFonts w:cs="B Nazanin"/>
-            <w:webHidden/>
-          </w:rPr>
-          <w:fldChar w:fldCharType="separate"/>
-        </w:r>
-        <w:r>
-          <w:rPr>
-            <w:rFonts w:cs="B Nazanin"/>
-            <w:webHidden/>
-            <w:lang w:bidi="ar-SA"/>
-          </w:rPr>
-          <w:t>2</w:t>
-        </w:r>
-        <w:r>
-          <w:rPr>
-            <w:rFonts w:cs="B Nazanin"/>
-            <w:webHidden/>
-          </w:rPr>
-          <w:fldChar w:fldCharType="end"/>
+          <w:t>0</w:t>
         </w:r>
       </w:hyperlink>
     </w:p>
@@ -1568,45 +1437,14 @@
           <w:lang w:bidi="ar-SA"/>
         </w:rPr>
       </w:pPr>
-      <w:hyperlink w:anchor="_Toc69291751" w:history="1">
+      <w:hyperlink w:anchor="_Toc69291746" w:history="1">
         <w:r>
           <w:rPr>
             <w:rStyle w:val="Hyperlink"/>
             <w:rFonts w:cs="B Nazanin"/>
             <w:rtl/>
           </w:rPr>
-          <w:t>فصل 2: راه‏انداز</w:t>
-        </w:r>
-        <w:r>
-          <w:rPr>
-            <w:rStyle w:val="Hyperlink"/>
-            <w:rFonts w:cs="B Nazanin" w:hint="cs"/>
-            <w:rtl/>
-          </w:rPr>
-          <w:t>ی</w:t>
-        </w:r>
-        <w:r>
-          <w:rPr>
-            <w:rStyle w:val="Hyperlink"/>
-            <w:rFonts w:cs="B Nazanin"/>
-            <w:rtl/>
-          </w:rPr>
-          <w:t xml:space="preserve"> کد به صورت برخط (</w:t>
-        </w:r>
-        <w:r>
-          <w:rPr>
-            <w:rStyle w:val="Hyperlink"/>
-            <w:rFonts w:cs="B Nazanin"/>
-          </w:rPr>
-          <w:t>Online</w:t>
-        </w:r>
-        <w:r>
-          <w:rPr>
-            <w:rStyle w:val="Hyperlink"/>
-            <w:rFonts w:cs="B Nazanin"/>
-            <w:rtl/>
-          </w:rPr>
-          <w:t>)</w:t>
+          <w:t>فصل 1: مجموعه دادگان</w:t>
         </w:r>
         <w:r>
           <w:rPr>
@@ -1627,7 +1465,7 @@
             <w:rFonts w:cs="B Nazanin"/>
             <w:webHidden/>
           </w:rPr>
-          <w:instrText xml:space="preserve"> PAGEREF _Toc69291751 \h </w:instrText>
+          <w:instrText xml:space="preserve"> PAGEREF _Toc69291746 \h </w:instrText>
         </w:r>
         <w:r>
           <w:rPr>
@@ -1648,7 +1486,7 @@
             <w:webHidden/>
             <w:lang w:bidi="ar-SA"/>
           </w:rPr>
-          <w:t>3</w:t>
+          <w:t>1</w:t>
         </w:r>
         <w:r>
           <w:rPr>
@@ -1669,14 +1507,14 @@
           <w:lang w:bidi="ar-SA"/>
         </w:rPr>
       </w:pPr>
-      <w:hyperlink w:anchor="_Toc69291752" w:history="1">
+      <w:hyperlink w:anchor="_Toc69291747" w:history="1">
         <w:r>
           <w:rPr>
             <w:rStyle w:val="Hyperlink"/>
             <w:rFonts w:cs="B Nazanin"/>
             <w:rtl/>
           </w:rPr>
-          <w:t>2-1- مقدمه</w:t>
+          <w:t>1-1- مقدمه</w:t>
         </w:r>
         <w:r>
           <w:rPr>
@@ -1697,7 +1535,7 @@
             <w:rFonts w:cs="B Nazanin"/>
             <w:webHidden/>
           </w:rPr>
-          <w:instrText xml:space="preserve"> PAGEREF _Toc69291752 \h </w:instrText>
+          <w:instrText xml:space="preserve"> PAGEREF _Toc69291747 \h </w:instrText>
         </w:r>
         <w:r>
           <w:rPr>
@@ -1718,7 +1556,7 @@
             <w:webHidden/>
             <w:lang w:bidi="ar-SA"/>
           </w:rPr>
-          <w:t>4</w:t>
+          <w:t>2</w:t>
         </w:r>
         <w:r>
           <w:rPr>
@@ -1739,14 +1577,14 @@
           <w:lang w:bidi="ar-SA"/>
         </w:rPr>
       </w:pPr>
-      <w:hyperlink w:anchor="_Toc69291753" w:history="1">
+      <w:hyperlink w:anchor="_Toc69291748" w:history="1">
         <w:r>
           <w:rPr>
             <w:rStyle w:val="Hyperlink"/>
             <w:rFonts w:cs="B Nazanin"/>
             <w:rtl/>
           </w:rPr>
-          <w:t>2-2- نصب پک</w:t>
+          <w:t>1-2- نحوه دسترس</w:t>
         </w:r>
         <w:r>
           <w:rPr>
@@ -1758,54 +1596,6 @@
         </w:r>
         <w:r>
           <w:rPr>
-            <w:rStyle w:val="Hyperlink"/>
-            <w:rFonts w:cs="B Nazanin" w:hint="eastAsia"/>
-            <w:rtl/>
-          </w:rPr>
-          <w:t>ج‏ها</w:t>
-        </w:r>
-        <w:r>
-          <w:rPr>
-            <w:rStyle w:val="Hyperlink"/>
-            <w:rFonts w:cs="B Nazanin"/>
-            <w:rtl/>
-          </w:rPr>
-          <w:t xml:space="preserve"> و پ</w:t>
-        </w:r>
-        <w:r>
-          <w:rPr>
-            <w:rStyle w:val="Hyperlink"/>
-            <w:rFonts w:cs="B Nazanin" w:hint="cs"/>
-            <w:rtl/>
-          </w:rPr>
-          <w:t>ی</w:t>
-        </w:r>
-        <w:r>
-          <w:rPr>
-            <w:rStyle w:val="Hyperlink"/>
-            <w:rFonts w:cs="B Nazanin" w:hint="eastAsia"/>
-            <w:rtl/>
-          </w:rPr>
-          <w:t>ش‏ن</w:t>
-        </w:r>
-        <w:r>
-          <w:rPr>
-            <w:rStyle w:val="Hyperlink"/>
-            <w:rFonts w:cs="B Nazanin" w:hint="cs"/>
-            <w:rtl/>
-          </w:rPr>
-          <w:t>ی</w:t>
-        </w:r>
-        <w:r>
-          <w:rPr>
-            <w:rStyle w:val="Hyperlink"/>
-            <w:rFonts w:cs="B Nazanin" w:hint="eastAsia"/>
-            <w:rtl/>
-          </w:rPr>
-          <w:t>ازها</w:t>
-        </w:r>
-        <w:r>
-          <w:rPr>
             <w:rFonts w:cs="B Nazanin"/>
             <w:webHidden/>
           </w:rPr>
@@ -1823,7 +1613,7 @@
             <w:rFonts w:cs="B Nazanin"/>
             <w:webHidden/>
           </w:rPr>
-          <w:instrText xml:space="preserve"> PAGEREF _Toc69291753 \h </w:instrText>
+          <w:instrText xml:space="preserve"> PAGEREF _Toc69291748 \h </w:instrText>
         </w:r>
         <w:r>
           <w:rPr>
@@ -1844,7 +1634,7 @@
             <w:webHidden/>
             <w:lang w:bidi="ar-SA"/>
           </w:rPr>
-          <w:t>4</w:t>
+          <w:t>2</w:t>
         </w:r>
         <w:r>
           <w:rPr>
@@ -1865,14 +1655,14 @@
           <w:lang w:bidi="ar-SA"/>
         </w:rPr>
       </w:pPr>
-      <w:hyperlink w:anchor="_Toc69291754" w:history="1">
+      <w:hyperlink w:anchor="_Toc69291749" w:history="1">
         <w:r>
           <w:rPr>
             <w:rStyle w:val="Hyperlink"/>
             <w:rFonts w:cs="B Nazanin"/>
             <w:rtl/>
           </w:rPr>
-          <w:t>2-3- نحوه دسترس</w:t>
+          <w:t>1-3- جزئ</w:t>
         </w:r>
         <w:r>
           <w:rPr>
@@ -1884,6 +1674,22 @@
         </w:r>
         <w:r>
           <w:rPr>
+            <w:rStyle w:val="Hyperlink"/>
+            <w:rFonts w:cs="B Nazanin" w:hint="eastAsia"/>
+            <w:rtl/>
+          </w:rPr>
+          <w:t>ات</w:t>
+        </w:r>
+        <w:r>
+          <w:rPr>
+            <w:rStyle w:val="Hyperlink"/>
+            <w:rFonts w:cs="B Nazanin"/>
+            <w:rtl/>
+          </w:rPr>
+          <w:t xml:space="preserve"> مجموعه دادگان</w:t>
+        </w:r>
+        <w:r>
+          <w:rPr>
             <w:rFonts w:cs="B Nazanin"/>
             <w:webHidden/>
           </w:rPr>
@@ -1901,7 +1707,7 @@
             <w:rFonts w:cs="B Nazanin"/>
             <w:webHidden/>
           </w:rPr>
-          <w:instrText xml:space="preserve"> PAGEREF _Toc69291754 \h </w:instrText>
+          <w:instrText xml:space="preserve"> PAGEREF _Toc69291749 \h </w:instrText>
         </w:r>
         <w:r>
           <w:rPr>
@@ -1922,7 +1728,7 @@
             <w:webHidden/>
             <w:lang w:bidi="ar-SA"/>
           </w:rPr>
-          <w:t>4</w:t>
+          <w:t>2</w:t>
         </w:r>
         <w:r>
           <w:rPr>
@@ -1943,14 +1749,14 @@
           <w:lang w:bidi="ar-SA"/>
         </w:rPr>
       </w:pPr>
-      <w:hyperlink w:anchor="_Toc69291755" w:history="1">
+      <w:hyperlink w:anchor="_Toc69291750" w:history="1">
         <w:r>
           <w:rPr>
             <w:rStyle w:val="Hyperlink"/>
             <w:rFonts w:cs="B Nazanin"/>
             <w:rtl/>
           </w:rPr>
-          <w:t>2-4- راه‏انداز</w:t>
+          <w:t>1-4- جمع‏بند</w:t>
         </w:r>
         <w:r>
           <w:rPr>
@@ -1962,30 +1768,6 @@
         </w:r>
         <w:r>
           <w:rPr>
-            <w:rStyle w:val="Hyperlink"/>
-            <w:rFonts w:cs="B Nazanin"/>
-            <w:rtl/>
-          </w:rPr>
-          <w:t xml:space="preserve"> سر</w:t>
-        </w:r>
-        <w:r>
-          <w:rPr>
-            <w:rStyle w:val="Hyperlink"/>
-            <w:rFonts w:cs="B Nazanin" w:hint="cs"/>
-            <w:rtl/>
-          </w:rPr>
-          <w:t>ی</w:t>
-        </w:r>
-        <w:r>
-          <w:rPr>
-            <w:rStyle w:val="Hyperlink"/>
-            <w:rFonts w:cs="B Nazanin" w:hint="eastAsia"/>
-            <w:rtl/>
-          </w:rPr>
-          <w:t>ع</w:t>
-        </w:r>
-        <w:r>
-          <w:rPr>
             <w:rFonts w:cs="B Nazanin"/>
             <w:webHidden/>
           </w:rPr>
@@ -2003,7 +1785,7 @@
             <w:rFonts w:cs="B Nazanin"/>
             <w:webHidden/>
           </w:rPr>
-          <w:instrText xml:space="preserve"> PAGEREF _Toc69291755 \h </w:instrText>
+          <w:instrText xml:space="preserve"> PAGEREF _Toc69291750 \h </w:instrText>
         </w:r>
         <w:r>
           <w:rPr>
@@ -2024,187 +1806,7 @@
             <w:webHidden/>
             <w:lang w:bidi="ar-SA"/>
           </w:rPr>
-          <w:t>4</w:t>
-        </w:r>
-        <w:r>
-          <w:rPr>
-            <w:rFonts w:cs="B Nazanin"/>
-            <w:webHidden/>
-          </w:rPr>
-          <w:fldChar w:fldCharType="end"/>
-        </w:r>
-      </w:hyperlink>
-    </w:p>
-    <w:p>
-      <w:pPr>
-        <w:pStyle w:val="TOC2"/>
-        <w:rPr>
-          <w:rFonts w:asciiTheme="minorHAnsi" w:eastAsiaTheme="minorEastAsia" w:hAnsiTheme="minorHAnsi" w:cs="B Nazanin"/>
-          <w:sz w:val="22"/>
-          <w:szCs w:val="22"/>
-          <w:lang w:bidi="ar-SA"/>
-        </w:rPr>
-      </w:pPr>
-      <w:hyperlink w:anchor="_Toc69291756" w:history="1">
-        <w:r>
-          <w:rPr>
-            <w:rStyle w:val="Hyperlink"/>
-            <w:rFonts w:cs="B Nazanin"/>
-            <w:rtl/>
-          </w:rPr>
-          <w:t>2-5- بررس</w:t>
-        </w:r>
-        <w:r>
-          <w:rPr>
-            <w:rStyle w:val="Hyperlink"/>
-            <w:rFonts w:cs="B Nazanin" w:hint="cs"/>
-            <w:rtl/>
-          </w:rPr>
-          <w:t>ی</w:t>
-        </w:r>
-        <w:r>
-          <w:rPr>
-            <w:rStyle w:val="Hyperlink"/>
-            <w:rFonts w:cs="B Nazanin"/>
-            <w:rtl/>
-          </w:rPr>
-          <w:t xml:space="preserve"> جزئ</w:t>
-        </w:r>
-        <w:r>
-          <w:rPr>
-            <w:rStyle w:val="Hyperlink"/>
-            <w:rFonts w:cs="B Nazanin" w:hint="cs"/>
-            <w:rtl/>
-          </w:rPr>
-          <w:t>ی</w:t>
-        </w:r>
-        <w:r>
-          <w:rPr>
-            <w:rStyle w:val="Hyperlink"/>
-            <w:rFonts w:cs="B Nazanin" w:hint="eastAsia"/>
-            <w:rtl/>
-          </w:rPr>
-          <w:t>ات</w:t>
-        </w:r>
-        <w:r>
-          <w:rPr>
-            <w:rFonts w:cs="B Nazanin"/>
-            <w:webHidden/>
-          </w:rPr>
-          <w:tab/>
-        </w:r>
-        <w:r>
-          <w:rPr>
-            <w:rFonts w:cs="B Nazanin"/>
-            <w:webHidden/>
-          </w:rPr>
-          <w:fldChar w:fldCharType="begin"/>
-        </w:r>
-        <w:r>
-          <w:rPr>
-            <w:rFonts w:cs="B Nazanin"/>
-            <w:webHidden/>
-          </w:rPr>
-          <w:instrText xml:space="preserve"> PAGEREF _Toc69291756 \h </w:instrText>
-        </w:r>
-        <w:r>
-          <w:rPr>
-            <w:rFonts w:cs="B Nazanin"/>
-            <w:webHidden/>
-          </w:rPr>
-        </w:r>
-        <w:r>
-          <w:rPr>
-            <w:rFonts w:cs="B Nazanin"/>
-            <w:webHidden/>
-          </w:rPr>
-          <w:fldChar w:fldCharType="separate"/>
-        </w:r>
-        <w:r>
-          <w:rPr>
-            <w:rFonts w:cs="B Nazanin"/>
-            <w:webHidden/>
-            <w:lang w:bidi="ar-SA"/>
-          </w:rPr>
-          <w:t>5</w:t>
-        </w:r>
-        <w:r>
-          <w:rPr>
-            <w:rFonts w:cs="B Nazanin"/>
-            <w:webHidden/>
-          </w:rPr>
-          <w:fldChar w:fldCharType="end"/>
-        </w:r>
-      </w:hyperlink>
-    </w:p>
-    <w:p>
-      <w:pPr>
-        <w:pStyle w:val="TOC2"/>
-        <w:rPr>
-          <w:rFonts w:asciiTheme="minorHAnsi" w:eastAsiaTheme="minorEastAsia" w:hAnsiTheme="minorHAnsi" w:cs="B Nazanin"/>
-          <w:sz w:val="22"/>
-          <w:szCs w:val="22"/>
-          <w:lang w:bidi="ar-SA"/>
-        </w:rPr>
-      </w:pPr>
-      <w:hyperlink w:anchor="_Toc69291757" w:history="1">
-        <w:r>
-          <w:rPr>
-            <w:rStyle w:val="Hyperlink"/>
-            <w:rFonts w:cs="B Nazanin"/>
-            <w:rtl/>
-          </w:rPr>
-          <w:t>2-6- جمع‏بند</w:t>
-        </w:r>
-        <w:r>
-          <w:rPr>
-            <w:rStyle w:val="Hyperlink"/>
-            <w:rFonts w:cs="B Nazanin" w:hint="cs"/>
-            <w:rtl/>
-          </w:rPr>
-          <w:t>ی</w:t>
-        </w:r>
-        <w:r>
-          <w:rPr>
-            <w:rFonts w:cs="B Nazanin"/>
-            <w:webHidden/>
-          </w:rPr>
-          <w:tab/>
-        </w:r>
-        <w:r>
-          <w:rPr>
-            <w:rFonts w:cs="B Nazanin"/>
-            <w:webHidden/>
-          </w:rPr>
-          <w:fldChar w:fldCharType="begin"/>
-        </w:r>
-        <w:r>
-          <w:rPr>
-            <w:rFonts w:cs="B Nazanin"/>
-            <w:webHidden/>
-          </w:rPr>
-          <w:instrText xml:space="preserve"> PAGEREF _Toc69291757 \h </w:instrText>
-        </w:r>
-        <w:r>
-          <w:rPr>
-            <w:rFonts w:cs="B Nazanin"/>
-            <w:webHidden/>
-          </w:rPr>
-        </w:r>
-        <w:r>
-          <w:rPr>
-            <w:rFonts w:cs="B Nazanin"/>
-            <w:webHidden/>
-          </w:rPr>
-          <w:fldChar w:fldCharType="separate"/>
-        </w:r>
-        <w:r>
-          <w:rPr>
-            <w:rFonts w:cs="B Nazanin"/>
-            <w:webHidden/>
-            <w:lang w:bidi="ar-SA"/>
-          </w:rPr>
-          <w:t>6</w:t>
+          <w:t>2</w:t>
         </w:r>
         <w:r>
           <w:rPr>
@@ -2226,14 +1828,14 @@
           <w:lang w:bidi="ar-SA"/>
         </w:rPr>
       </w:pPr>
-      <w:hyperlink w:anchor="_Toc69291758" w:history="1">
+      <w:hyperlink w:anchor="_Toc69291751" w:history="1">
         <w:r>
           <w:rPr>
             <w:rStyle w:val="Hyperlink"/>
             <w:rFonts w:cs="B Nazanin"/>
             <w:rtl/>
           </w:rPr>
-          <w:t>فصل 3: راه‏انداز</w:t>
+          <w:t>فصل 2: راه‏انداز</w:t>
         </w:r>
         <w:r>
           <w:rPr>
@@ -2249,14 +1851,14 @@
             <w:rFonts w:cs="B Nazanin"/>
             <w:rtl/>
           </w:rPr>
-          <w:t xml:space="preserve"> کد به صورت برون خط (</w:t>
+          <w:t xml:space="preserve"> کد به صورت برخط (</w:t>
         </w:r>
         <w:r>
           <w:rPr>
             <w:rStyle w:val="Hyperlink"/>
             <w:rFonts w:cs="B Nazanin"/>
           </w:rPr>
-          <w:t>Offline</w:t>
+          <w:t>Online</w:t>
         </w:r>
         <w:r>
           <w:rPr>
@@ -2285,7 +1887,7 @@
             <w:rFonts w:cs="B Nazanin"/>
             <w:webHidden/>
           </w:rPr>
-          <w:instrText xml:space="preserve"> PAGEREF _Toc69291758 \h </w:instrText>
+          <w:instrText xml:space="preserve"> PAGEREF _Toc69291751 \h </w:instrText>
         </w:r>
         <w:r>
           <w:rPr>
@@ -2306,7 +1908,7 @@
             <w:webHidden/>
             <w:lang w:bidi="ar-SA"/>
           </w:rPr>
-          <w:t>7</w:t>
+          <w:t>3</w:t>
         </w:r>
         <w:r>
           <w:rPr>
@@ -2327,14 +1929,14 @@
           <w:lang w:bidi="ar-SA"/>
         </w:rPr>
       </w:pPr>
-      <w:hyperlink w:anchor="_Toc69291759" w:history="1">
+      <w:hyperlink w:anchor="_Toc69291752" w:history="1">
         <w:r>
           <w:rPr>
             <w:rStyle w:val="Hyperlink"/>
             <w:rFonts w:cs="B Nazanin"/>
             <w:rtl/>
           </w:rPr>
-          <w:t>3-1- مقدمه</w:t>
+          <w:t>2-1- مقدمه</w:t>
         </w:r>
         <w:r>
           <w:rPr>
@@ -2355,7 +1957,7 @@
             <w:rFonts w:cs="B Nazanin"/>
             <w:webHidden/>
           </w:rPr>
-          <w:instrText xml:space="preserve"> PAGEREF _Toc69291759 \h </w:instrText>
+          <w:instrText xml:space="preserve"> PAGEREF _Toc69291752 \h </w:instrText>
         </w:r>
         <w:r>
           <w:rPr>
@@ -2376,7 +1978,7 @@
             <w:webHidden/>
             <w:lang w:bidi="ar-SA"/>
           </w:rPr>
-          <w:t>8</w:t>
+          <w:t>4</w:t>
         </w:r>
         <w:r>
           <w:rPr>
@@ -2397,14 +1999,14 @@
           <w:lang w:bidi="ar-SA"/>
         </w:rPr>
       </w:pPr>
-      <w:hyperlink w:anchor="_Toc69291760" w:history="1">
+      <w:hyperlink w:anchor="_Toc69291753" w:history="1">
         <w:r>
           <w:rPr>
             <w:rStyle w:val="Hyperlink"/>
             <w:rFonts w:cs="B Nazanin"/>
             <w:rtl/>
           </w:rPr>
-          <w:t>3-2- نحوه دسترس</w:t>
+          <w:t>2-2- نصب پک</w:t>
         </w:r>
         <w:r>
           <w:rPr>
@@ -2416,6 +2018,54 @@
         </w:r>
         <w:r>
           <w:rPr>
+            <w:rStyle w:val="Hyperlink"/>
+            <w:rFonts w:cs="B Nazanin" w:hint="eastAsia"/>
+            <w:rtl/>
+          </w:rPr>
+          <w:t>ج‏ها</w:t>
+        </w:r>
+        <w:r>
+          <w:rPr>
+            <w:rStyle w:val="Hyperlink"/>
+            <w:rFonts w:cs="B Nazanin"/>
+            <w:rtl/>
+          </w:rPr>
+          <w:t xml:space="preserve"> و پ</w:t>
+        </w:r>
+        <w:r>
+          <w:rPr>
+            <w:rStyle w:val="Hyperlink"/>
+            <w:rFonts w:cs="B Nazanin" w:hint="cs"/>
+            <w:rtl/>
+          </w:rPr>
+          <w:t>ی</w:t>
+        </w:r>
+        <w:r>
+          <w:rPr>
+            <w:rStyle w:val="Hyperlink"/>
+            <w:rFonts w:cs="B Nazanin" w:hint="eastAsia"/>
+            <w:rtl/>
+          </w:rPr>
+          <w:t>ش‏ن</w:t>
+        </w:r>
+        <w:r>
+          <w:rPr>
+            <w:rStyle w:val="Hyperlink"/>
+            <w:rFonts w:cs="B Nazanin" w:hint="cs"/>
+            <w:rtl/>
+          </w:rPr>
+          <w:t>ی</w:t>
+        </w:r>
+        <w:r>
+          <w:rPr>
+            <w:rStyle w:val="Hyperlink"/>
+            <w:rFonts w:cs="B Nazanin" w:hint="eastAsia"/>
+            <w:rtl/>
+          </w:rPr>
+          <w:t>ازها</w:t>
+        </w:r>
+        <w:r>
+          <w:rPr>
             <w:rFonts w:cs="B Nazanin"/>
             <w:webHidden/>
           </w:rPr>
@@ -2433,7 +2083,7 @@
             <w:rFonts w:cs="B Nazanin"/>
             <w:webHidden/>
           </w:rPr>
-          <w:instrText xml:space="preserve"> PAGEREF _Toc69291760 \h </w:instrText>
+          <w:instrText xml:space="preserve"> PAGEREF _Toc69291753 \h </w:instrText>
         </w:r>
         <w:r>
           <w:rPr>
@@ -2454,7 +2104,7 @@
             <w:webHidden/>
             <w:lang w:bidi="ar-SA"/>
           </w:rPr>
-          <w:t>8</w:t>
+          <w:t>4</w:t>
         </w:r>
         <w:r>
           <w:rPr>
@@ -2475,14 +2125,14 @@
           <w:lang w:bidi="ar-SA"/>
         </w:rPr>
       </w:pPr>
-      <w:hyperlink w:anchor="_Toc69291761" w:history="1">
+      <w:hyperlink w:anchor="_Toc69291754" w:history="1">
         <w:r>
           <w:rPr>
             <w:rStyle w:val="Hyperlink"/>
             <w:rFonts w:cs="B Nazanin"/>
             <w:rtl/>
           </w:rPr>
-          <w:t>3-3- نصب پ</w:t>
+          <w:t>2-3- نحوه دسترس</w:t>
         </w:r>
         <w:r>
           <w:rPr>
@@ -2494,45 +2144,6 @@
         </w:r>
         <w:r>
           <w:rPr>
-            <w:rStyle w:val="Hyperlink"/>
-            <w:rFonts w:cs="B Nazanin" w:hint="eastAsia"/>
-            <w:rtl/>
-          </w:rPr>
-          <w:t>ش‏ن</w:t>
-        </w:r>
-        <w:r>
-          <w:rPr>
-            <w:rStyle w:val="Hyperlink"/>
-            <w:rFonts w:cs="B Nazanin" w:hint="cs"/>
-            <w:rtl/>
-          </w:rPr>
-          <w:t>ی</w:t>
-        </w:r>
-        <w:r>
-          <w:rPr>
-            <w:rStyle w:val="Hyperlink"/>
-            <w:rFonts w:cs="B Nazanin" w:hint="eastAsia"/>
-            <w:rtl/>
-          </w:rPr>
-          <w:t>ازها</w:t>
-        </w:r>
-        <w:r>
-          <w:rPr>
-            <w:rStyle w:val="Hyperlink"/>
-            <w:rFonts w:cs="B Nazanin"/>
-            <w:rtl/>
-          </w:rPr>
-          <w:t xml:space="preserve"> به صورت </w:t>
-        </w:r>
-        <w:r>
-          <w:rPr>
-            <w:rStyle w:val="Hyperlink"/>
-            <w:rFonts w:cs="B Nazanin"/>
-          </w:rPr>
-          <w:t>Offline</w:t>
-        </w:r>
-        <w:r>
-          <w:rPr>
             <w:rFonts w:cs="B Nazanin"/>
             <w:webHidden/>
           </w:rPr>
@@ -2550,7 +2161,7 @@
             <w:rFonts w:cs="B Nazanin"/>
             <w:webHidden/>
           </w:rPr>
-          <w:instrText xml:space="preserve"> PAGEREF _Toc69291761 \h </w:instrText>
+          <w:instrText xml:space="preserve"> PAGEREF _Toc69291754 \h </w:instrText>
         </w:r>
         <w:r>
           <w:rPr>
@@ -2571,7 +2182,7 @@
             <w:webHidden/>
             <w:lang w:bidi="ar-SA"/>
           </w:rPr>
-          <w:t>8</w:t>
+          <w:t>4</w:t>
         </w:r>
         <w:r>
           <w:rPr>
@@ -2592,14 +2203,14 @@
           <w:lang w:bidi="ar-SA"/>
         </w:rPr>
       </w:pPr>
-      <w:hyperlink w:anchor="_Toc69291762" w:history="1">
+      <w:hyperlink w:anchor="_Toc69291755" w:history="1">
         <w:r>
           <w:rPr>
             <w:rStyle w:val="Hyperlink"/>
             <w:rFonts w:cs="B Nazanin"/>
             <w:rtl/>
           </w:rPr>
-          <w:t>3-4- راه‏انداز</w:t>
+          <w:t>2-4- راه‏انداز</w:t>
         </w:r>
         <w:r>
           <w:rPr>
@@ -2652,7 +2263,7 @@
             <w:rFonts w:cs="B Nazanin"/>
             <w:webHidden/>
           </w:rPr>
-          <w:instrText xml:space="preserve"> PAGEREF _Toc69291762 \h </w:instrText>
+          <w:instrText xml:space="preserve"> PAGEREF _Toc69291755 \h </w:instrText>
         </w:r>
         <w:r>
           <w:rPr>
@@ -2673,7 +2284,7 @@
             <w:webHidden/>
             <w:lang w:bidi="ar-SA"/>
           </w:rPr>
-          <w:t>8</w:t>
+          <w:t>4</w:t>
         </w:r>
         <w:r>
           <w:rPr>
@@ -2694,14 +2305,14 @@
           <w:lang w:bidi="ar-SA"/>
         </w:rPr>
       </w:pPr>
-      <w:hyperlink w:anchor="_Toc69291763" w:history="1">
+      <w:hyperlink w:anchor="_Toc69291756" w:history="1">
         <w:r>
           <w:rPr>
             <w:rStyle w:val="Hyperlink"/>
             <w:rFonts w:cs="B Nazanin"/>
             <w:rtl/>
           </w:rPr>
-          <w:t>3-5- بررس</w:t>
+          <w:t>2-5- بررس</w:t>
         </w:r>
         <w:r>
           <w:rPr>
@@ -2737,14 +2348,6 @@
         </w:r>
         <w:r>
           <w:rPr>
-            <w:rStyle w:val="Hyperlink"/>
-            <w:rFonts w:cs="B Nazanin"/>
-            <w:rtl/>
-          </w:rPr>
-          <w:t xml:space="preserve"> کد</w:t>
-        </w:r>
-        <w:r>
-          <w:rPr>
             <w:rFonts w:cs="B Nazanin"/>
             <w:webHidden/>
           </w:rPr>
@@ -2762,7 +2365,7 @@
             <w:rFonts w:cs="B Nazanin"/>
             <w:webHidden/>
           </w:rPr>
-          <w:instrText xml:space="preserve"> PAGEREF _Toc69291763 \h </w:instrText>
+          <w:instrText xml:space="preserve"> PAGEREF _Toc69291756 \h </w:instrText>
         </w:r>
         <w:r>
           <w:rPr>
@@ -2783,7 +2386,7 @@
             <w:webHidden/>
             <w:lang w:bidi="ar-SA"/>
           </w:rPr>
-          <w:t>8</w:t>
+          <w:t>5</w:t>
         </w:r>
         <w:r>
           <w:rPr>
@@ -2804,14 +2407,14 @@
           <w:lang w:bidi="ar-SA"/>
         </w:rPr>
       </w:pPr>
-      <w:hyperlink w:anchor="_Toc69291764" w:history="1">
+      <w:hyperlink w:anchor="_Toc69291757" w:history="1">
         <w:r>
           <w:rPr>
             <w:rStyle w:val="Hyperlink"/>
             <w:rFonts w:cs="B Nazanin"/>
             <w:rtl/>
           </w:rPr>
-          <w:t>3-6- جمع‏بند</w:t>
+          <w:t>2-6- جمع‏بند</w:t>
         </w:r>
         <w:r>
           <w:rPr>
@@ -2840,7 +2443,7 @@
             <w:rFonts w:cs="B Nazanin"/>
             <w:webHidden/>
           </w:rPr>
-          <w:instrText xml:space="preserve"> PAGEREF _Toc69291764 \h </w:instrText>
+          <w:instrText xml:space="preserve"> PAGEREF _Toc69291757 \h </w:instrText>
         </w:r>
         <w:r>
           <w:rPr>
@@ -2861,7 +2464,7 @@
             <w:webHidden/>
             <w:lang w:bidi="ar-SA"/>
           </w:rPr>
-          <w:t>9</w:t>
+          <w:t>6</w:t>
         </w:r>
         <w:r>
           <w:rPr>
@@ -2883,6 +2486,663 @@
           <w:lang w:bidi="ar-SA"/>
         </w:rPr>
       </w:pPr>
+      <w:hyperlink w:anchor="_Toc69291758" w:history="1">
+        <w:r>
+          <w:rPr>
+            <w:rStyle w:val="Hyperlink"/>
+            <w:rFonts w:cs="B Nazanin"/>
+            <w:rtl/>
+          </w:rPr>
+          <w:t>فصل 3: راه‏انداز</w:t>
+        </w:r>
+        <w:r>
+          <w:rPr>
+            <w:rStyle w:val="Hyperlink"/>
+            <w:rFonts w:cs="B Nazanin" w:hint="cs"/>
+            <w:rtl/>
+          </w:rPr>
+          <w:t>ی</w:t>
+        </w:r>
+        <w:r>
+          <w:rPr>
+            <w:rStyle w:val="Hyperlink"/>
+            <w:rFonts w:cs="B Nazanin"/>
+            <w:rtl/>
+          </w:rPr>
+          <w:t xml:space="preserve"> کد به صورت برون خط (</w:t>
+        </w:r>
+        <w:r>
+          <w:rPr>
+            <w:rStyle w:val="Hyperlink"/>
+            <w:rFonts w:cs="B Nazanin"/>
+          </w:rPr>
+          <w:t>Offline</w:t>
+        </w:r>
+        <w:r>
+          <w:rPr>
+            <w:rStyle w:val="Hyperlink"/>
+            <w:rFonts w:cs="B Nazanin"/>
+            <w:rtl/>
+          </w:rPr>
+          <w:t>)</w:t>
+        </w:r>
+        <w:r>
+          <w:rPr>
+            <w:rFonts w:cs="B Nazanin"/>
+            <w:webHidden/>
+          </w:rPr>
+          <w:tab/>
+        </w:r>
+        <w:r>
+          <w:rPr>
+            <w:rFonts w:cs="B Nazanin"/>
+            <w:webHidden/>
+          </w:rPr>
+          <w:fldChar w:fldCharType="begin"/>
+        </w:r>
+        <w:r>
+          <w:rPr>
+            <w:rFonts w:cs="B Nazanin"/>
+            <w:webHidden/>
+          </w:rPr>
+          <w:instrText xml:space="preserve"> PAGEREF _Toc69291758 \h </w:instrText>
+        </w:r>
+        <w:r>
+          <w:rPr>
+            <w:rFonts w:cs="B Nazanin"/>
+            <w:webHidden/>
+          </w:rPr>
+        </w:r>
+        <w:r>
+          <w:rPr>
+            <w:rFonts w:cs="B Nazanin"/>
+            <w:webHidden/>
+          </w:rPr>
+          <w:fldChar w:fldCharType="separate"/>
+        </w:r>
+        <w:r>
+          <w:rPr>
+            <w:rFonts w:cs="B Nazanin"/>
+            <w:webHidden/>
+            <w:lang w:bidi="ar-SA"/>
+          </w:rPr>
+          <w:t>7</w:t>
+        </w:r>
+        <w:r>
+          <w:rPr>
+            <w:rFonts w:cs="B Nazanin"/>
+            <w:webHidden/>
+          </w:rPr>
+          <w:fldChar w:fldCharType="end"/>
+        </w:r>
+      </w:hyperlink>
+    </w:p>
+    <w:p>
+      <w:pPr>
+        <w:pStyle w:val="TOC2"/>
+        <w:rPr>
+          <w:rFonts w:asciiTheme="minorHAnsi" w:eastAsiaTheme="minorEastAsia" w:hAnsiTheme="minorHAnsi" w:cs="B Nazanin"/>
+          <w:sz w:val="22"/>
+          <w:szCs w:val="22"/>
+          <w:lang w:bidi="ar-SA"/>
+        </w:rPr>
+      </w:pPr>
+      <w:hyperlink w:anchor="_Toc69291759" w:history="1">
+        <w:r>
+          <w:rPr>
+            <w:rStyle w:val="Hyperlink"/>
+            <w:rFonts w:cs="B Nazanin"/>
+            <w:rtl/>
+          </w:rPr>
+          <w:t>3-1- مقدمه</w:t>
+        </w:r>
+        <w:r>
+          <w:rPr>
+            <w:rFonts w:cs="B Nazanin"/>
+            <w:webHidden/>
+          </w:rPr>
+          <w:tab/>
+        </w:r>
+        <w:r>
+          <w:rPr>
+            <w:rFonts w:cs="B Nazanin"/>
+            <w:webHidden/>
+          </w:rPr>
+          <w:fldChar w:fldCharType="begin"/>
+        </w:r>
+        <w:r>
+          <w:rPr>
+            <w:rFonts w:cs="B Nazanin"/>
+            <w:webHidden/>
+          </w:rPr>
+          <w:instrText xml:space="preserve"> PAGEREF _Toc69291759 \h </w:instrText>
+        </w:r>
+        <w:r>
+          <w:rPr>
+            <w:rFonts w:cs="B Nazanin"/>
+            <w:webHidden/>
+          </w:rPr>
+        </w:r>
+        <w:r>
+          <w:rPr>
+            <w:rFonts w:cs="B Nazanin"/>
+            <w:webHidden/>
+          </w:rPr>
+          <w:fldChar w:fldCharType="separate"/>
+        </w:r>
+        <w:r>
+          <w:rPr>
+            <w:rFonts w:cs="B Nazanin"/>
+            <w:webHidden/>
+            <w:lang w:bidi="ar-SA"/>
+          </w:rPr>
+          <w:t>8</w:t>
+        </w:r>
+        <w:r>
+          <w:rPr>
+            <w:rFonts w:cs="B Nazanin"/>
+            <w:webHidden/>
+          </w:rPr>
+          <w:fldChar w:fldCharType="end"/>
+        </w:r>
+      </w:hyperlink>
+    </w:p>
+    <w:p>
+      <w:pPr>
+        <w:pStyle w:val="TOC2"/>
+        <w:rPr>
+          <w:rFonts w:asciiTheme="minorHAnsi" w:eastAsiaTheme="minorEastAsia" w:hAnsiTheme="minorHAnsi" w:cs="B Nazanin"/>
+          <w:sz w:val="22"/>
+          <w:szCs w:val="22"/>
+          <w:lang w:bidi="ar-SA"/>
+        </w:rPr>
+      </w:pPr>
+      <w:hyperlink w:anchor="_Toc69291760" w:history="1">
+        <w:r>
+          <w:rPr>
+            <w:rStyle w:val="Hyperlink"/>
+            <w:rFonts w:cs="B Nazanin"/>
+            <w:rtl/>
+          </w:rPr>
+          <w:t>3-2- نحوه دسترس</w:t>
+        </w:r>
+        <w:r>
+          <w:rPr>
+            <w:rStyle w:val="Hyperlink"/>
+            <w:rFonts w:cs="B Nazanin" w:hint="cs"/>
+            <w:rtl/>
+          </w:rPr>
+          <w:t>ی</w:t>
+        </w:r>
+        <w:r>
+          <w:rPr>
+            <w:rFonts w:cs="B Nazanin"/>
+            <w:webHidden/>
+          </w:rPr>
+          <w:tab/>
+        </w:r>
+        <w:r>
+          <w:rPr>
+            <w:rFonts w:cs="B Nazanin"/>
+            <w:webHidden/>
+          </w:rPr>
+          <w:fldChar w:fldCharType="begin"/>
+        </w:r>
+        <w:r>
+          <w:rPr>
+            <w:rFonts w:cs="B Nazanin"/>
+            <w:webHidden/>
+          </w:rPr>
+          <w:instrText xml:space="preserve"> PAGEREF _Toc69291760 \h </w:instrText>
+        </w:r>
+        <w:r>
+          <w:rPr>
+            <w:rFonts w:cs="B Nazanin"/>
+            <w:webHidden/>
+          </w:rPr>
+        </w:r>
+        <w:r>
+          <w:rPr>
+            <w:rFonts w:cs="B Nazanin"/>
+            <w:webHidden/>
+          </w:rPr>
+          <w:fldChar w:fldCharType="separate"/>
+        </w:r>
+        <w:r>
+          <w:rPr>
+            <w:rFonts w:cs="B Nazanin"/>
+            <w:webHidden/>
+            <w:lang w:bidi="ar-SA"/>
+          </w:rPr>
+          <w:t>8</w:t>
+        </w:r>
+        <w:r>
+          <w:rPr>
+            <w:rFonts w:cs="B Nazanin"/>
+            <w:webHidden/>
+          </w:rPr>
+          <w:fldChar w:fldCharType="end"/>
+        </w:r>
+      </w:hyperlink>
+    </w:p>
+    <w:p>
+      <w:pPr>
+        <w:pStyle w:val="TOC2"/>
+        <w:rPr>
+          <w:rFonts w:asciiTheme="minorHAnsi" w:eastAsiaTheme="minorEastAsia" w:hAnsiTheme="minorHAnsi" w:cs="B Nazanin"/>
+          <w:sz w:val="22"/>
+          <w:szCs w:val="22"/>
+          <w:lang w:bidi="ar-SA"/>
+        </w:rPr>
+      </w:pPr>
+      <w:hyperlink w:anchor="_Toc69291761" w:history="1">
+        <w:r>
+          <w:rPr>
+            <w:rStyle w:val="Hyperlink"/>
+            <w:rFonts w:cs="B Nazanin"/>
+            <w:rtl/>
+          </w:rPr>
+          <w:t>3-3- نصب پ</w:t>
+        </w:r>
+        <w:r>
+          <w:rPr>
+            <w:rStyle w:val="Hyperlink"/>
+            <w:rFonts w:cs="B Nazanin" w:hint="cs"/>
+            <w:rtl/>
+          </w:rPr>
+          <w:t>ی</w:t>
+        </w:r>
+        <w:r>
+          <w:rPr>
+            <w:rStyle w:val="Hyperlink"/>
+            <w:rFonts w:cs="B Nazanin" w:hint="eastAsia"/>
+            <w:rtl/>
+          </w:rPr>
+          <w:t>ش‏ن</w:t>
+        </w:r>
+        <w:r>
+          <w:rPr>
+            <w:rStyle w:val="Hyperlink"/>
+            <w:rFonts w:cs="B Nazanin" w:hint="cs"/>
+            <w:rtl/>
+          </w:rPr>
+          <w:t>ی</w:t>
+        </w:r>
+        <w:r>
+          <w:rPr>
+            <w:rStyle w:val="Hyperlink"/>
+            <w:rFonts w:cs="B Nazanin" w:hint="eastAsia"/>
+            <w:rtl/>
+          </w:rPr>
+          <w:t>ازها</w:t>
+        </w:r>
+        <w:r>
+          <w:rPr>
+            <w:rStyle w:val="Hyperlink"/>
+            <w:rFonts w:cs="B Nazanin"/>
+            <w:rtl/>
+          </w:rPr>
+          <w:t xml:space="preserve"> به صورت </w:t>
+        </w:r>
+        <w:r>
+          <w:rPr>
+            <w:rStyle w:val="Hyperlink"/>
+            <w:rFonts w:cs="B Nazanin"/>
+          </w:rPr>
+          <w:t>Offline</w:t>
+        </w:r>
+        <w:r>
+          <w:rPr>
+            <w:rFonts w:cs="B Nazanin"/>
+            <w:webHidden/>
+          </w:rPr>
+          <w:tab/>
+        </w:r>
+        <w:r>
+          <w:rPr>
+            <w:rFonts w:cs="B Nazanin"/>
+            <w:webHidden/>
+          </w:rPr>
+          <w:fldChar w:fldCharType="begin"/>
+        </w:r>
+        <w:r>
+          <w:rPr>
+            <w:rFonts w:cs="B Nazanin"/>
+            <w:webHidden/>
+          </w:rPr>
+          <w:instrText xml:space="preserve"> PAGEREF _Toc69291761 \h </w:instrText>
+        </w:r>
+        <w:r>
+          <w:rPr>
+            <w:rFonts w:cs="B Nazanin"/>
+            <w:webHidden/>
+          </w:rPr>
+        </w:r>
+        <w:r>
+          <w:rPr>
+            <w:rFonts w:cs="B Nazanin"/>
+            <w:webHidden/>
+          </w:rPr>
+          <w:fldChar w:fldCharType="separate"/>
+        </w:r>
+        <w:r>
+          <w:rPr>
+            <w:rFonts w:cs="B Nazanin"/>
+            <w:webHidden/>
+            <w:lang w:bidi="ar-SA"/>
+          </w:rPr>
+          <w:t>8</w:t>
+        </w:r>
+        <w:r>
+          <w:rPr>
+            <w:rFonts w:cs="B Nazanin"/>
+            <w:webHidden/>
+          </w:rPr>
+          <w:fldChar w:fldCharType="end"/>
+        </w:r>
+      </w:hyperlink>
+    </w:p>
+    <w:p>
+      <w:pPr>
+        <w:pStyle w:val="TOC2"/>
+        <w:rPr>
+          <w:rFonts w:asciiTheme="minorHAnsi" w:eastAsiaTheme="minorEastAsia" w:hAnsiTheme="minorHAnsi" w:cs="B Nazanin"/>
+          <w:sz w:val="22"/>
+          <w:szCs w:val="22"/>
+          <w:lang w:bidi="ar-SA"/>
+        </w:rPr>
+      </w:pPr>
+      <w:hyperlink w:anchor="_Toc69291762" w:history="1">
+        <w:r>
+          <w:rPr>
+            <w:rStyle w:val="Hyperlink"/>
+            <w:rFonts w:cs="B Nazanin"/>
+            <w:rtl/>
+          </w:rPr>
+          <w:t>3-4- راه‏انداز</w:t>
+        </w:r>
+        <w:r>
+          <w:rPr>
+            <w:rStyle w:val="Hyperlink"/>
+            <w:rFonts w:cs="B Nazanin" w:hint="cs"/>
+            <w:rtl/>
+          </w:rPr>
+          <w:t>ی</w:t>
+        </w:r>
+        <w:r>
+          <w:rPr>
+            <w:rStyle w:val="Hyperlink"/>
+            <w:rFonts w:cs="B Nazanin"/>
+            <w:rtl/>
+          </w:rPr>
+          <w:t xml:space="preserve"> سر</w:t>
+        </w:r>
+        <w:r>
+          <w:rPr>
+            <w:rStyle w:val="Hyperlink"/>
+            <w:rFonts w:cs="B Nazanin" w:hint="cs"/>
+            <w:rtl/>
+          </w:rPr>
+          <w:t>ی</w:t>
+        </w:r>
+        <w:r>
+          <w:rPr>
+            <w:rStyle w:val="Hyperlink"/>
+            <w:rFonts w:cs="B Nazanin" w:hint="eastAsia"/>
+            <w:rtl/>
+          </w:rPr>
+          <w:t>ع</w:t>
+        </w:r>
+        <w:r>
+          <w:rPr>
+            <w:rFonts w:cs="B Nazanin"/>
+            <w:webHidden/>
+          </w:rPr>
+          <w:tab/>
+        </w:r>
+        <w:r>
+          <w:rPr>
+            <w:rFonts w:cs="B Nazanin"/>
+            <w:webHidden/>
+          </w:rPr>
+          <w:fldChar w:fldCharType="begin"/>
+        </w:r>
+        <w:r>
+          <w:rPr>
+            <w:rFonts w:cs="B Nazanin"/>
+            <w:webHidden/>
+          </w:rPr>
+          <w:instrText xml:space="preserve"> PAGEREF _Toc69291762 \h </w:instrText>
+        </w:r>
+        <w:r>
+          <w:rPr>
+            <w:rFonts w:cs="B Nazanin"/>
+            <w:webHidden/>
+          </w:rPr>
+        </w:r>
+        <w:r>
+          <w:rPr>
+            <w:rFonts w:cs="B Nazanin"/>
+            <w:webHidden/>
+          </w:rPr>
+          <w:fldChar w:fldCharType="separate"/>
+        </w:r>
+        <w:r>
+          <w:rPr>
+            <w:rFonts w:cs="B Nazanin"/>
+            <w:webHidden/>
+            <w:lang w:bidi="ar-SA"/>
+          </w:rPr>
+          <w:t>8</w:t>
+        </w:r>
+        <w:r>
+          <w:rPr>
+            <w:rFonts w:cs="B Nazanin"/>
+            <w:webHidden/>
+          </w:rPr>
+          <w:fldChar w:fldCharType="end"/>
+        </w:r>
+      </w:hyperlink>
+    </w:p>
+    <w:p>
+      <w:pPr>
+        <w:pStyle w:val="TOC2"/>
+        <w:rPr>
+          <w:rFonts w:asciiTheme="minorHAnsi" w:eastAsiaTheme="minorEastAsia" w:hAnsiTheme="minorHAnsi" w:cs="B Nazanin"/>
+          <w:sz w:val="22"/>
+          <w:szCs w:val="22"/>
+          <w:lang w:bidi="ar-SA"/>
+        </w:rPr>
+      </w:pPr>
+      <w:hyperlink w:anchor="_Toc69291763" w:history="1">
+        <w:r>
+          <w:rPr>
+            <w:rStyle w:val="Hyperlink"/>
+            <w:rFonts w:cs="B Nazanin"/>
+            <w:rtl/>
+          </w:rPr>
+          <w:t>3-5- بررس</w:t>
+        </w:r>
+        <w:r>
+          <w:rPr>
+            <w:rStyle w:val="Hyperlink"/>
+            <w:rFonts w:cs="B Nazanin" w:hint="cs"/>
+            <w:rtl/>
+          </w:rPr>
+          <w:t>ی</w:t>
+        </w:r>
+        <w:r>
+          <w:rPr>
+            <w:rStyle w:val="Hyperlink"/>
+            <w:rFonts w:cs="B Nazanin"/>
+            <w:rtl/>
+          </w:rPr>
+          <w:t xml:space="preserve"> جزئ</w:t>
+        </w:r>
+        <w:r>
+          <w:rPr>
+            <w:rStyle w:val="Hyperlink"/>
+            <w:rFonts w:cs="B Nazanin" w:hint="cs"/>
+            <w:rtl/>
+          </w:rPr>
+          <w:t>ی</w:t>
+        </w:r>
+        <w:r>
+          <w:rPr>
+            <w:rStyle w:val="Hyperlink"/>
+            <w:rFonts w:cs="B Nazanin" w:hint="eastAsia"/>
+            <w:rtl/>
+          </w:rPr>
+          <w:t>ات</w:t>
+        </w:r>
+        <w:r>
+          <w:rPr>
+            <w:rStyle w:val="Hyperlink"/>
+            <w:rFonts w:cs="B Nazanin"/>
+            <w:rtl/>
+          </w:rPr>
+          <w:t xml:space="preserve"> کد</w:t>
+        </w:r>
+        <w:r>
+          <w:rPr>
+            <w:rFonts w:cs="B Nazanin"/>
+            <w:webHidden/>
+          </w:rPr>
+          <w:tab/>
+        </w:r>
+        <w:r>
+          <w:rPr>
+            <w:rFonts w:cs="B Nazanin"/>
+            <w:webHidden/>
+          </w:rPr>
+          <w:fldChar w:fldCharType="begin"/>
+        </w:r>
+        <w:r>
+          <w:rPr>
+            <w:rFonts w:cs="B Nazanin"/>
+            <w:webHidden/>
+          </w:rPr>
+          <w:instrText xml:space="preserve"> PAGEREF _Toc69291763 \h </w:instrText>
+        </w:r>
+        <w:r>
+          <w:rPr>
+            <w:rFonts w:cs="B Nazanin"/>
+            <w:webHidden/>
+          </w:rPr>
+        </w:r>
+        <w:r>
+          <w:rPr>
+            <w:rFonts w:cs="B Nazanin"/>
+            <w:webHidden/>
+          </w:rPr>
+          <w:fldChar w:fldCharType="separate"/>
+        </w:r>
+        <w:r>
+          <w:rPr>
+            <w:rFonts w:cs="B Nazanin"/>
+            <w:webHidden/>
+            <w:lang w:bidi="ar-SA"/>
+          </w:rPr>
+          <w:t>8</w:t>
+        </w:r>
+        <w:r>
+          <w:rPr>
+            <w:rFonts w:cs="B Nazanin"/>
+            <w:webHidden/>
+          </w:rPr>
+          <w:fldChar w:fldCharType="end"/>
+        </w:r>
+      </w:hyperlink>
+    </w:p>
+    <w:p>
+      <w:pPr>
+        <w:pStyle w:val="TOC2"/>
+        <w:rPr>
+          <w:rFonts w:asciiTheme="minorHAnsi" w:eastAsiaTheme="minorEastAsia" w:hAnsiTheme="minorHAnsi" w:cs="B Nazanin"/>
+          <w:sz w:val="22"/>
+          <w:szCs w:val="22"/>
+          <w:lang w:bidi="ar-SA"/>
+        </w:rPr>
+      </w:pPr>
+      <w:hyperlink w:anchor="_Toc69291764" w:history="1">
+        <w:r>
+          <w:rPr>
+            <w:rStyle w:val="Hyperlink"/>
+            <w:rFonts w:cs="B Nazanin"/>
+            <w:rtl/>
+          </w:rPr>
+          <w:t>3-6- جمع‏بند</w:t>
+        </w:r>
+        <w:r>
+          <w:rPr>
+            <w:rStyle w:val="Hyperlink"/>
+            <w:rFonts w:cs="B Nazanin" w:hint="cs"/>
+            <w:rtl/>
+          </w:rPr>
+          <w:t>ی</w:t>
+        </w:r>
+        <w:r>
+          <w:rPr>
+            <w:rFonts w:cs="B Nazanin"/>
+            <w:webHidden/>
+          </w:rPr>
+          <w:tab/>
+        </w:r>
+        <w:r>
+          <w:rPr>
+            <w:rFonts w:cs="B Nazanin"/>
+            <w:webHidden/>
+          </w:rPr>
+          <w:fldChar w:fldCharType="begin"/>
+        </w:r>
+        <w:r>
+          <w:rPr>
+            <w:rFonts w:cs="B Nazanin"/>
+            <w:webHidden/>
+          </w:rPr>
+          <w:instrText xml:space="preserve"> PAGEREF _Toc69291764 \h </w:instrText>
+        </w:r>
+        <w:r>
+          <w:rPr>
+            <w:rFonts w:cs="B Nazanin"/>
+            <w:webHidden/>
+          </w:rPr>
+        </w:r>
+        <w:r>
+          <w:rPr>
+            <w:rFonts w:cs="B Nazanin"/>
+            <w:webHidden/>
+          </w:rPr>
+          <w:fldChar w:fldCharType="separate"/>
+        </w:r>
+        <w:r>
+          <w:rPr>
+            <w:rFonts w:cs="B Nazanin"/>
+            <w:webHidden/>
+            <w:lang w:bidi="ar-SA"/>
+          </w:rPr>
+          <w:t>9</w:t>
+        </w:r>
+        <w:r>
+          <w:rPr>
+            <w:rFonts w:cs="B Nazanin"/>
+            <w:webHidden/>
+          </w:rPr>
+          <w:fldChar w:fldCharType="end"/>
+        </w:r>
+      </w:hyperlink>
+    </w:p>
+    <w:p>
+      <w:pPr>
+        <w:pStyle w:val="TOC1"/>
+        <w:rPr>
+          <w:rFonts w:asciiTheme="minorHAnsi" w:eastAsiaTheme="minorEastAsia" w:hAnsiTheme="minorHAnsi" w:cs="B Nazanin"/>
+          <w:bCs w:val="0"/>
+          <w:sz w:val="22"/>
+          <w:szCs w:val="22"/>
+          <w:lang w:bidi="ar-SA"/>
+        </w:rPr>
+      </w:pPr>
       <w:hyperlink w:anchor="_Toc69291765" w:history="1">
         <w:r>
           <w:rPr>
@@ -3942,6 +4202,668 @@
       <w:pPr>
         <w:pStyle w:val="a7"/>
         <w:jc w:val="center"/>
+        <w:rPr>
+          <w:rtl/>
+          <w:lang w:bidi="fa-IR"/>
+        </w:rPr>
+      </w:pPr>
+    </w:p>
+    <w:p>
+      <w:pPr>
+        <w:pStyle w:val="a7"/>
+        <w:jc w:val="center"/>
+        <w:rPr>
+          <w:rtl/>
+          <w:lang w:bidi="fa-IR"/>
+        </w:rPr>
+      </w:pPr>
+    </w:p>
+    <w:p>
+      <w:pPr>
+        <w:pStyle w:val="a7"/>
+        <w:jc w:val="center"/>
+        <w:rPr>
+          <w:rtl/>
+          <w:lang w:bidi="fa-IR"/>
+        </w:rPr>
+      </w:pPr>
+    </w:p>
+    <w:p>
+      <w:pPr>
+        <w:pStyle w:val="a7"/>
+        <w:jc w:val="center"/>
+        <w:rPr>
+          <w:rtl/>
+          <w:lang w:bidi="fa-IR"/>
+        </w:rPr>
+      </w:pPr>
+    </w:p>
+    <w:p>
+      <w:pPr>
+        <w:pStyle w:val="a7"/>
+        <w:jc w:val="center"/>
+        <w:rPr>
+          <w:rtl/>
+          <w:lang w:bidi="fa-IR"/>
+        </w:rPr>
+      </w:pPr>
+    </w:p>
+    <w:p>
+      <w:pPr>
+        <w:pStyle w:val="a7"/>
+        <w:jc w:val="center"/>
+        <w:rPr>
+          <w:rtl/>
+          <w:lang w:bidi="fa-IR"/>
+        </w:rPr>
+      </w:pPr>
+    </w:p>
+    <w:p>
+      <w:pPr>
+        <w:pStyle w:val="a7"/>
+        <w:jc w:val="center"/>
+        <w:rPr>
+          <w:rtl/>
+          <w:lang w:bidi="fa-IR"/>
+        </w:rPr>
+      </w:pPr>
+    </w:p>
+    <w:p>
+      <w:pPr>
+        <w:pStyle w:val="a7"/>
+        <w:jc w:val="center"/>
+        <w:rPr>
+          <w:rtl/>
+          <w:lang w:bidi="fa-IR"/>
+        </w:rPr>
+      </w:pPr>
+    </w:p>
+    <w:p>
+      <w:pPr>
+        <w:pStyle w:val="a7"/>
+        <w:jc w:val="center"/>
+        <w:rPr>
+          <w:rtl/>
+          <w:lang w:bidi="fa-IR"/>
+        </w:rPr>
+      </w:pPr>
+    </w:p>
+    <w:p>
+      <w:pPr>
+        <w:pStyle w:val="a7"/>
+        <w:jc w:val="center"/>
+        <w:rPr>
+          <w:rtl/>
+          <w:lang w:bidi="fa-IR"/>
+        </w:rPr>
+      </w:pPr>
+    </w:p>
+    <w:p>
+      <w:pPr>
+        <w:pStyle w:val="a7"/>
+        <w:jc w:val="center"/>
+        <w:rPr>
+          <w:rtl/>
+          <w:lang w:bidi="fa-IR"/>
+        </w:rPr>
+      </w:pPr>
+    </w:p>
+    <w:p>
+      <w:pPr>
+        <w:pStyle w:val="a7"/>
+        <w:jc w:val="center"/>
+        <w:rPr>
+          <w:rtl/>
+          <w:lang w:bidi="fa-IR"/>
+        </w:rPr>
+      </w:pPr>
+    </w:p>
+    <w:p>
+      <w:pPr>
+        <w:pStyle w:val="a7"/>
+        <w:jc w:val="center"/>
+        <w:rPr>
+          <w:rtl/>
+          <w:lang w:bidi="fa-IR"/>
+        </w:rPr>
+      </w:pPr>
+    </w:p>
+    <w:p>
+      <w:pPr>
+        <w:pStyle w:val="a7"/>
+        <w:jc w:val="center"/>
+        <w:rPr>
+          <w:rtl/>
+          <w:lang w:bidi="fa-IR"/>
+        </w:rPr>
+      </w:pPr>
+    </w:p>
+    <w:p>
+      <w:pPr>
+        <w:pStyle w:val="a7"/>
+        <w:jc w:val="center"/>
+        <w:rPr>
+          <w:rtl/>
+          <w:lang w:bidi="fa-IR"/>
+        </w:rPr>
+      </w:pPr>
+    </w:p>
+    <w:p>
+      <w:pPr>
+        <w:pStyle w:val="a7"/>
+        <w:jc w:val="center"/>
+        <w:rPr>
+          <w:rtl/>
+          <w:lang w:bidi="fa-IR"/>
+        </w:rPr>
+      </w:pPr>
+    </w:p>
+    <w:p>
+      <w:pPr>
+        <w:pStyle w:val="a7"/>
+        <w:jc w:val="center"/>
+        <w:rPr>
+          <w:rtl/>
+          <w:lang w:bidi="fa-IR"/>
+        </w:rPr>
+      </w:pPr>
+    </w:p>
+    <w:p>
+      <w:pPr>
+        <w:pStyle w:val="a7"/>
+        <w:jc w:val="center"/>
+        <w:rPr>
+          <w:rtl/>
+          <w:lang w:bidi="fa-IR"/>
+        </w:rPr>
+      </w:pPr>
+    </w:p>
+    <w:p>
+      <w:pPr>
+        <w:pStyle w:val="a7"/>
+        <w:jc w:val="center"/>
+        <w:rPr>
+          <w:rtl/>
+          <w:lang w:bidi="fa-IR"/>
+        </w:rPr>
+      </w:pPr>
+    </w:p>
+    <w:p>
+      <w:pPr>
+        <w:pStyle w:val="a7"/>
+        <w:jc w:val="center"/>
+        <w:rPr>
+          <w:rtl/>
+          <w:lang w:bidi="fa-IR"/>
+        </w:rPr>
+      </w:pPr>
+    </w:p>
+    <w:p>
+      <w:pPr>
+        <w:pStyle w:val="a7"/>
+        <w:jc w:val="center"/>
+        <w:rPr>
+          <w:rtl/>
+          <w:lang w:bidi="fa-IR"/>
+        </w:rPr>
+      </w:pPr>
+    </w:p>
+    <w:p>
+      <w:pPr>
+        <w:pStyle w:val="a7"/>
+        <w:jc w:val="center"/>
+        <w:rPr>
+          <w:rtl/>
+          <w:lang w:bidi="fa-IR"/>
+        </w:rPr>
+      </w:pPr>
+    </w:p>
+    <w:p>
+      <w:pPr>
+        <w:pStyle w:val="a7"/>
+        <w:jc w:val="center"/>
+        <w:rPr>
+          <w:rtl/>
+          <w:lang w:bidi="fa-IR"/>
+        </w:rPr>
+      </w:pPr>
+    </w:p>
+    <w:p>
+      <w:pPr>
+        <w:pStyle w:val="a7"/>
+        <w:jc w:val="center"/>
+        <w:rPr>
+          <w:rtl/>
+          <w:lang w:bidi="fa-IR"/>
+        </w:rPr>
+      </w:pPr>
+    </w:p>
+    <w:p>
+      <w:pPr>
+        <w:pStyle w:val="a7"/>
+        <w:jc w:val="center"/>
+        <w:rPr>
+          <w:rtl/>
+          <w:lang w:bidi="fa-IR"/>
+        </w:rPr>
+      </w:pPr>
+    </w:p>
+    <w:p>
+      <w:pPr>
+        <w:pStyle w:val="a7"/>
+        <w:jc w:val="center"/>
+        <w:rPr>
+          <w:rtl/>
+          <w:lang w:bidi="fa-IR"/>
+        </w:rPr>
+      </w:pPr>
+    </w:p>
+    <w:p>
+      <w:pPr>
+        <w:pStyle w:val="a7"/>
+        <w:jc w:val="center"/>
+        <w:rPr>
+          <w:rtl/>
+          <w:lang w:bidi="fa-IR"/>
+        </w:rPr>
+      </w:pPr>
+    </w:p>
+    <w:p>
+      <w:pPr>
+        <w:pStyle w:val="a7"/>
+        <w:jc w:val="center"/>
+        <w:rPr>
+          <w:rtl/>
+          <w:lang w:bidi="fa-IR"/>
+        </w:rPr>
+      </w:pPr>
+    </w:p>
+    <w:p>
+      <w:pPr>
+        <w:pStyle w:val="a7"/>
+        <w:jc w:val="center"/>
+        <w:rPr>
+          <w:rtl/>
+          <w:lang w:bidi="fa-IR"/>
+        </w:rPr>
+      </w:pPr>
+    </w:p>
+    <w:p>
+      <w:pPr>
+        <w:pStyle w:val="a7"/>
+        <w:jc w:val="center"/>
+        <w:rPr>
+          <w:rtl/>
+          <w:lang w:bidi="fa-IR"/>
+        </w:rPr>
+      </w:pPr>
+    </w:p>
+    <w:p>
+      <w:pPr>
+        <w:pStyle w:val="a"/>
+        <w:rPr>
+          <w:rtl/>
+        </w:rPr>
+      </w:pPr>
+      <w:r>
+        <w:rPr>
+          <w:rFonts w:hint="cs"/>
+          <w:rtl/>
+        </w:rPr>
+        <w:lastRenderedPageBreak/>
+        <w:t>مقاله مربوطه</w:t>
+      </w:r>
+    </w:p>
+    <w:p>
+      <w:pPr>
+        <w:pStyle w:val="a7"/>
+        <w:jc w:val="center"/>
+        <w:rPr>
+          <w:rtl/>
+          <w:lang w:bidi="fa-IR"/>
+        </w:rPr>
+      </w:pPr>
+    </w:p>
+    <w:p>
+      <w:pPr>
+        <w:pStyle w:val="a7"/>
+        <w:jc w:val="left"/>
+        <w:rPr>
+          <w:rtl/>
+          <w:lang w:bidi="fa-IR"/>
+        </w:rPr>
+      </w:pPr>
+    </w:p>
+    <w:p>
+      <w:pPr>
+        <w:pStyle w:val="a7"/>
+        <w:jc w:val="left"/>
+        <w:rPr>
+          <w:rtl/>
+          <w:lang w:bidi="fa-IR"/>
+        </w:rPr>
+      </w:pPr>
+    </w:p>
+    <w:p>
+      <w:pPr>
+        <w:pStyle w:val="a7"/>
+        <w:jc w:val="left"/>
+        <w:rPr>
+          <w:rtl/>
+          <w:lang w:bidi="fa-IR"/>
+        </w:rPr>
+      </w:pPr>
+    </w:p>
+    <w:p>
+      <w:pPr>
+        <w:pStyle w:val="a7"/>
+        <w:jc w:val="left"/>
+        <w:rPr>
+          <w:rtl/>
+          <w:lang w:bidi="fa-IR"/>
+        </w:rPr>
+      </w:pPr>
+    </w:p>
+    <w:p>
+      <w:pPr>
+        <w:pStyle w:val="a7"/>
+        <w:jc w:val="left"/>
+        <w:rPr>
+          <w:rtl/>
+          <w:lang w:bidi="fa-IR"/>
+        </w:rPr>
+      </w:pPr>
+    </w:p>
+    <w:p>
+      <w:pPr>
+        <w:pStyle w:val="a7"/>
+        <w:jc w:val="left"/>
+        <w:rPr>
+          <w:rtl/>
+          <w:lang w:bidi="fa-IR"/>
+        </w:rPr>
+      </w:pPr>
+    </w:p>
+    <w:p>
+      <w:pPr>
+        <w:pStyle w:val="a7"/>
+        <w:jc w:val="left"/>
+        <w:rPr>
+          <w:rtl/>
+          <w:lang w:bidi="fa-IR"/>
+        </w:rPr>
+      </w:pPr>
+    </w:p>
+    <w:p>
+      <w:pPr>
+        <w:pStyle w:val="a7"/>
+        <w:jc w:val="left"/>
+        <w:rPr>
+          <w:rtl/>
+          <w:lang w:bidi="fa-IR"/>
+        </w:rPr>
+      </w:pPr>
+    </w:p>
+    <w:p>
+      <w:pPr>
+        <w:pStyle w:val="a7"/>
+        <w:jc w:val="left"/>
+        <w:rPr>
+          <w:rtl/>
+          <w:lang w:bidi="fa-IR"/>
+        </w:rPr>
+      </w:pPr>
+    </w:p>
+    <w:p>
+      <w:pPr>
+        <w:pStyle w:val="a7"/>
+        <w:jc w:val="left"/>
+        <w:rPr>
+          <w:rtl/>
+          <w:lang w:bidi="fa-IR"/>
+        </w:rPr>
+      </w:pPr>
+    </w:p>
+    <w:p>
+      <w:pPr>
+        <w:pStyle w:val="a7"/>
+        <w:jc w:val="left"/>
+        <w:rPr>
+          <w:rtl/>
+          <w:lang w:bidi="fa-IR"/>
+        </w:rPr>
+      </w:pPr>
+    </w:p>
+    <w:p>
+      <w:pPr>
+        <w:pStyle w:val="a7"/>
+        <w:jc w:val="left"/>
+        <w:rPr>
+          <w:rtl/>
+          <w:lang w:bidi="fa-IR"/>
+        </w:rPr>
+      </w:pPr>
+    </w:p>
+    <w:p>
+      <w:pPr>
+        <w:pStyle w:val="a7"/>
+        <w:jc w:val="left"/>
+        <w:rPr>
+          <w:rtl/>
+          <w:lang w:bidi="fa-IR"/>
+        </w:rPr>
+      </w:pPr>
+    </w:p>
+    <w:p>
+      <w:pPr>
+        <w:pStyle w:val="a7"/>
+        <w:jc w:val="left"/>
+        <w:rPr>
+          <w:rtl/>
+          <w:lang w:bidi="fa-IR"/>
+        </w:rPr>
+      </w:pPr>
+    </w:p>
+    <w:p>
+      <w:pPr>
+        <w:pStyle w:val="a7"/>
+        <w:jc w:val="left"/>
+        <w:rPr>
+          <w:rtl/>
+          <w:lang w:bidi="fa-IR"/>
+        </w:rPr>
+      </w:pPr>
+    </w:p>
+    <w:p>
+      <w:pPr>
+        <w:pStyle w:val="a7"/>
+        <w:jc w:val="left"/>
+        <w:rPr>
+          <w:rtl/>
+          <w:lang w:bidi="fa-IR"/>
+        </w:rPr>
+      </w:pPr>
+    </w:p>
+    <w:p>
+      <w:pPr>
+        <w:pStyle w:val="a7"/>
+        <w:jc w:val="left"/>
+        <w:rPr>
+          <w:rtl/>
+          <w:lang w:bidi="fa-IR"/>
+        </w:rPr>
+      </w:pPr>
+    </w:p>
+    <w:p>
+      <w:pPr>
+        <w:pStyle w:val="a7"/>
+        <w:jc w:val="left"/>
+        <w:rPr>
+          <w:rtl/>
+          <w:lang w:bidi="fa-IR"/>
+        </w:rPr>
+      </w:pPr>
+    </w:p>
+    <w:p>
+      <w:pPr>
+        <w:pStyle w:val="a7"/>
+        <w:jc w:val="left"/>
+        <w:rPr>
+          <w:rtl/>
+          <w:lang w:bidi="fa-IR"/>
+        </w:rPr>
+      </w:pPr>
+    </w:p>
+    <w:p>
+      <w:pPr>
+        <w:pStyle w:val="a7"/>
+        <w:jc w:val="left"/>
+        <w:rPr>
+          <w:rtl/>
+          <w:lang w:bidi="fa-IR"/>
+        </w:rPr>
+      </w:pPr>
+    </w:p>
+    <w:p>
+      <w:pPr>
+        <w:pStyle w:val="a7"/>
+        <w:jc w:val="left"/>
+        <w:rPr>
+          <w:rtl/>
+          <w:lang w:bidi="fa-IR"/>
+        </w:rPr>
+      </w:pPr>
+    </w:p>
+    <w:p>
+      <w:pPr>
+        <w:pStyle w:val="a7"/>
+        <w:jc w:val="left"/>
+        <w:rPr>
+          <w:rtl/>
+          <w:lang w:bidi="fa-IR"/>
+        </w:rPr>
+      </w:pPr>
+    </w:p>
+    <w:p>
+      <w:pPr>
+        <w:pStyle w:val="a7"/>
+        <w:jc w:val="left"/>
+        <w:rPr>
+          <w:rtl/>
+          <w:lang w:bidi="fa-IR"/>
+        </w:rPr>
+      </w:pPr>
+    </w:p>
+    <w:p>
+      <w:pPr>
+        <w:pStyle w:val="a7"/>
+        <w:jc w:val="left"/>
+        <w:rPr>
+          <w:rtl/>
+          <w:lang w:bidi="fa-IR"/>
+        </w:rPr>
+      </w:pPr>
+    </w:p>
+    <w:p>
+      <w:pPr>
+        <w:pStyle w:val="a7"/>
+        <w:jc w:val="left"/>
+        <w:rPr>
+          <w:rtl/>
+          <w:lang w:bidi="fa-IR"/>
+        </w:rPr>
+      </w:pPr>
+    </w:p>
+    <w:p>
+      <w:pPr>
+        <w:pStyle w:val="a7"/>
+        <w:jc w:val="left"/>
+        <w:rPr>
+          <w:rtl/>
+          <w:lang w:bidi="fa-IR"/>
+        </w:rPr>
+      </w:pPr>
+    </w:p>
+    <w:p>
+      <w:pPr>
+        <w:pStyle w:val="a7"/>
+        <w:jc w:val="left"/>
+        <w:rPr>
+          <w:rtl/>
+          <w:lang w:bidi="fa-IR"/>
+        </w:rPr>
+      </w:pPr>
+    </w:p>
+    <w:p>
+      <w:pPr>
+        <w:pStyle w:val="a7"/>
+        <w:jc w:val="left"/>
+        <w:rPr>
+          <w:rtl/>
+          <w:lang w:bidi="fa-IR"/>
+        </w:rPr>
+      </w:pPr>
+    </w:p>
+    <w:p>
+      <w:pPr>
+        <w:pStyle w:val="a7"/>
+        <w:jc w:val="left"/>
+        <w:rPr>
+          <w:rtl/>
+          <w:lang w:bidi="fa-IR"/>
+        </w:rPr>
+      </w:pPr>
+    </w:p>
+    <w:p>
+      <w:pPr>
+        <w:pStyle w:val="a7"/>
+        <w:jc w:val="left"/>
+        <w:rPr>
+          <w:rtl/>
+          <w:lang w:bidi="fa-IR"/>
+        </w:rPr>
+      </w:pPr>
+    </w:p>
+    <w:p>
+      <w:pPr>
+        <w:pStyle w:val="a7"/>
+        <w:jc w:val="left"/>
+        <w:rPr>
+          <w:rtl/>
+          <w:lang w:bidi="fa-IR"/>
+        </w:rPr>
+      </w:pPr>
+    </w:p>
+    <w:p>
+      <w:pPr>
+        <w:pStyle w:val="a0"/>
+        <w:rPr>
+          <w:rtl/>
+        </w:rPr>
+      </w:pPr>
+      <w:r>
+        <w:rPr>
+          <w:rFonts w:hint="cs"/>
+          <w:rtl/>
+        </w:rPr>
+        <w:t>مقدمه</w:t>
+      </w:r>
+    </w:p>
+    <w:p>
+      <w:pPr>
+        <w:pStyle w:val="a7"/>
+        <w:ind w:left="720"/>
+        <w:jc w:val="left"/>
+        <w:rPr>
+          <w:rtl/>
+          <w:lang w:bidi="fa-IR"/>
+        </w:rPr>
+      </w:pPr>
+    </w:p>
+    <w:p>
+      <w:pPr>
+        <w:pStyle w:val="a7"/>
+        <w:jc w:val="left"/>
         <w:rPr>
           <w:rtl/>
           <w:lang w:bidi="fa-IR"/>
@@ -7618,7 +8540,17 @@
           <w:sz w:val="21"/>
           <w:szCs w:val="21"/>
         </w:rPr>
-        <w:t>__file__</w:t>
+        <w:t>__file_</w:t>
+      </w:r>
+      <w:proofErr w:type="gramStart"/>
+      <w:r>
+        <w:rPr>
+          <w:rFonts w:ascii="Consolas" w:hAnsi="Consolas" w:cs="Times New Roman"/>
+          <w:color w:val="9CDCFE"/>
+          <w:sz w:val="21"/>
+          <w:szCs w:val="21"/>
+        </w:rPr>
+        <w:t>_</w:t>
       </w:r>
       <w:r>
         <w:rPr>
@@ -7627,7 +8559,17 @@
           <w:sz w:val="21"/>
           <w:szCs w:val="21"/>
         </w:rPr>
-        <w:t>.split(</w:t>
+        <w:t>.split</w:t>
+      </w:r>
+      <w:proofErr w:type="gramEnd"/>
+      <w:r>
+        <w:rPr>
+          <w:rFonts w:ascii="Consolas" w:hAnsi="Consolas" w:cs="Times New Roman"/>
+          <w:color w:val="D4D4D4"/>
+          <w:sz w:val="21"/>
+          <w:szCs w:val="21"/>
+        </w:rPr>
+        <w:t>(</w:t>
       </w:r>
       <w:r>
         <w:rPr>
@@ -7984,6 +8926,7 @@
         </w:rPr>
         <w:t>,</w:t>
       </w:r>
+      <w:proofErr w:type="gramStart"/>
       <w:r>
         <w:rPr>
           <w:rFonts w:ascii="Consolas" w:hAnsi="Consolas" w:cs="Times New Roman"/>
@@ -7991,7 +8934,17 @@
           <w:sz w:val="21"/>
           <w:szCs w:val="21"/>
         </w:rPr>
-        <w:t>'./cache/'</w:t>
+        <w:t>'./</w:t>
+      </w:r>
+      <w:proofErr w:type="gramEnd"/>
+      <w:r>
+        <w:rPr>
+          <w:rFonts w:ascii="Consolas" w:hAnsi="Consolas" w:cs="Times New Roman"/>
+          <w:color w:val="CE9178"/>
+          <w:sz w:val="21"/>
+          <w:szCs w:val="21"/>
+        </w:rPr>
+        <w:t>cache/'</w:t>
       </w:r>
       <w:r>
         <w:rPr>
@@ -9203,7 +10156,15 @@
             <w:noProof/>
             <w:rtl/>
           </w:rPr>
-          <w:t>‌د</w:t>
+          <w:t>‌</w:t>
+        </w:r>
+        <w:r>
+          <w:rPr>
+            <w:rFonts w:cs="B Nazanin" w:hint="eastAsia"/>
+            <w:noProof/>
+            <w:rtl/>
+          </w:rPr>
+          <w:t>د</w:t>
         </w:r>
         <w:r>
           <w:rPr>
@@ -9515,7 +10476,7 @@
         <v:path o:extrusionok="f" gradientshapeok="t" o:connecttype="rect"/>
         <o:lock v:ext="edit" aspectratio="t"/>
       </v:shapetype>
-      <v:shape id="_x0000_i1038" type="#_x0000_t75" style="width:19.5pt;height:20.25pt;visibility:visible" o:bullet="t">
+      <v:shape id="_x0000_i1076" type="#_x0000_t75" style="width:19.65pt;height:20.55pt;visibility:visible" o:bullet="t">
         <v:imagedata r:id="rId1" o:title=""/>
       </v:shape>
     </w:pict>
@@ -9530,7 +10491,7 @@
       <w:lvlText w:val="%1)"/>
       <w:lvlJc w:val="left"/>
       <w:pPr>
-        <w:ind w:left="720" w:hanging="360"/>
+        <w:ind w:left="3960" w:hanging="360"/>
       </w:pPr>
       <w:rPr>
         <w:rFonts w:hint="default"/>
@@ -9542,7 +10503,7 @@
       <w:lvlText w:val="%2."/>
       <w:lvlJc w:val="left"/>
       <w:pPr>
-        <w:ind w:left="1440" w:hanging="360"/>
+        <w:ind w:left="4680" w:hanging="360"/>
       </w:pPr>
     </w:lvl>
     <w:lvl w:ilvl="2" w:tplc="0409001B" w:tentative="1">
@@ -9551,7 +10512,7 @@
       <w:lvlText w:val="%3."/>
       <w:lvlJc w:val="right"/>
       <w:pPr>
-        <w:ind w:left="2160" w:hanging="180"/>
+        <w:ind w:left="5400" w:hanging="180"/>
       </w:pPr>
     </w:lvl>
     <w:lvl w:ilvl="3" w:tplc="0409000F" w:tentative="1">
@@ -9560,7 +10521,7 @@
       <w:lvlText w:val="%4."/>
       <w:lvlJc w:val="left"/>
       <w:pPr>
-        <w:ind w:left="2880" w:hanging="360"/>
+        <w:ind w:left="6120" w:hanging="360"/>
       </w:pPr>
     </w:lvl>
     <w:lvl w:ilvl="4" w:tplc="04090019" w:tentative="1">
@@ -9569,7 +10530,7 @@
       <w:lvlText w:val="%5."/>
       <w:lvlJc w:val="left"/>
       <w:pPr>
-        <w:ind w:left="3600" w:hanging="360"/>
+        <w:ind w:left="6840" w:hanging="360"/>
       </w:pPr>
     </w:lvl>
     <w:lvl w:ilvl="5" w:tplc="0409001B" w:tentative="1">
@@ -9578,7 +10539,7 @@
       <w:lvlText w:val="%6."/>
       <w:lvlJc w:val="right"/>
       <w:pPr>
-        <w:ind w:left="4320" w:hanging="180"/>
+        <w:ind w:left="7560" w:hanging="180"/>
       </w:pPr>
     </w:lvl>
     <w:lvl w:ilvl="6" w:tplc="0409000F" w:tentative="1">
@@ -9587,7 +10548,7 @@
       <w:lvlText w:val="%7."/>
       <w:lvlJc w:val="left"/>
       <w:pPr>
-        <w:ind w:left="5040" w:hanging="360"/>
+        <w:ind w:left="8280" w:hanging="360"/>
       </w:pPr>
     </w:lvl>
     <w:lvl w:ilvl="7" w:tplc="04090019" w:tentative="1">
@@ -9596,7 +10557,7 @@
       <w:lvlText w:val="%8."/>
       <w:lvlJc w:val="left"/>
       <w:pPr>
-        <w:ind w:left="5760" w:hanging="360"/>
+        <w:ind w:left="9000" w:hanging="360"/>
       </w:pPr>
     </w:lvl>
     <w:lvl w:ilvl="8" w:tplc="0409001B" w:tentative="1">
@@ -9605,7 +10566,7 @@
       <w:lvlText w:val="%9."/>
       <w:lvlJc w:val="right"/>
       <w:pPr>
-        <w:ind w:left="6480" w:hanging="180"/>
+        <w:ind w:left="9720" w:hanging="180"/>
       </w:pPr>
     </w:lvl>
   </w:abstractNum>

</xml_diff>

<commit_message>
The Kinetic imag add
</commit_message>
<xml_diff>
--- a/Video Swin Transformer-Report(code_run_documentation).docx
+++ b/Video Swin Transformer-Report(code_run_documentation).docx
@@ -1200,7 +1200,7 @@
             <w:rFonts w:cs="B Nazanin" w:hint="cs"/>
             <w:rtl/>
           </w:rPr>
-          <w:t>0</w:t>
+          <w:t>1</w:t>
         </w:r>
         <w:r>
           <w:rPr>
@@ -1250,7 +1250,7 @@
             <w:rFonts w:cs="B Nazanin" w:hint="cs"/>
             <w:rtl/>
           </w:rPr>
-          <w:t>0</w:t>
+          <w:t>1</w:t>
         </w:r>
         <w:r>
           <w:rPr>
@@ -1293,7 +1293,7 @@
             <w:rFonts w:cs="B Nazanin" w:hint="cs"/>
             <w:rtl/>
           </w:rPr>
-          <w:t>0</w:t>
+          <w:t>1</w:t>
         </w:r>
         <w:r>
           <w:rPr>
@@ -1344,7 +1344,7 @@
             <w:rFonts w:cs="B Nazanin" w:hint="cs"/>
             <w:rtl/>
           </w:rPr>
-          <w:t>0</w:t>
+          <w:t>1</w:t>
         </w:r>
         <w:r>
           <w:rPr>
@@ -1392,7 +1392,7 @@
             <w:rFonts w:cs="B Nazanin" w:hint="cs"/>
             <w:rtl/>
           </w:rPr>
-          <w:t>0</w:t>
+          <w:t>1</w:t>
         </w:r>
         <w:r>
           <w:rPr>
@@ -1444,7 +1444,23 @@
             <w:rFonts w:cs="B Nazanin"/>
             <w:rtl/>
           </w:rPr>
-          <w:t>فصل 1: مجموعه دادگان</w:t>
+          <w:t xml:space="preserve">فصل </w:t>
+        </w:r>
+        <w:r>
+          <w:rPr>
+            <w:rStyle w:val="Hyperlink"/>
+            <w:rFonts w:cs="B Nazanin" w:hint="cs"/>
+            <w:rtl/>
+          </w:rPr>
+          <w:t>2</w:t>
+        </w:r>
+        <w:r>
+          <w:rPr>
+            <w:rStyle w:val="Hyperlink"/>
+            <w:rFonts w:cs="B Nazanin"/>
+            <w:rtl/>
+          </w:rPr>
+          <w:t>: مجموعه دادگان</w:t>
         </w:r>
         <w:r>
           <w:rPr>
@@ -1511,10 +1527,18 @@
         <w:r>
           <w:rPr>
             <w:rStyle w:val="Hyperlink"/>
-            <w:rFonts w:cs="B Nazanin"/>
+            <w:rFonts w:cs="B Nazanin" w:hint="cs"/>
             <w:rtl/>
           </w:rPr>
-          <w:t>1-1- مقدمه</w:t>
+          <w:t>2</w:t>
+        </w:r>
+        <w:r>
+          <w:rPr>
+            <w:rStyle w:val="Hyperlink"/>
+            <w:rFonts w:cs="B Nazanin"/>
+            <w:rtl/>
+          </w:rPr>
+          <w:t>-1- مقدمه</w:t>
         </w:r>
         <w:r>
           <w:rPr>
@@ -1581,10 +1605,18 @@
         <w:r>
           <w:rPr>
             <w:rStyle w:val="Hyperlink"/>
-            <w:rFonts w:cs="B Nazanin"/>
+            <w:rFonts w:cs="B Nazanin" w:hint="cs"/>
             <w:rtl/>
           </w:rPr>
-          <w:t>1-2- نحوه دسترس</w:t>
+          <w:t>2</w:t>
+        </w:r>
+        <w:r>
+          <w:rPr>
+            <w:rStyle w:val="Hyperlink"/>
+            <w:rFonts w:cs="B Nazanin"/>
+            <w:rtl/>
+          </w:rPr>
+          <w:t>-2- نحوه دسترس</w:t>
         </w:r>
         <w:r>
           <w:rPr>
@@ -1659,10 +1691,18 @@
         <w:r>
           <w:rPr>
             <w:rStyle w:val="Hyperlink"/>
-            <w:rFonts w:cs="B Nazanin"/>
+            <w:rFonts w:cs="B Nazanin" w:hint="cs"/>
             <w:rtl/>
           </w:rPr>
-          <w:t>1-3- جزئ</w:t>
+          <w:t>2</w:t>
+        </w:r>
+        <w:r>
+          <w:rPr>
+            <w:rStyle w:val="Hyperlink"/>
+            <w:rFonts w:cs="B Nazanin"/>
+            <w:rtl/>
+          </w:rPr>
+          <w:t>-3- جزئ</w:t>
         </w:r>
         <w:r>
           <w:rPr>
@@ -1753,10 +1793,18 @@
         <w:r>
           <w:rPr>
             <w:rStyle w:val="Hyperlink"/>
-            <w:rFonts w:cs="B Nazanin"/>
+            <w:rFonts w:cs="B Nazanin" w:hint="cs"/>
             <w:rtl/>
           </w:rPr>
-          <w:t>1-4- جمع‏بند</w:t>
+          <w:t>2</w:t>
+        </w:r>
+        <w:r>
+          <w:rPr>
+            <w:rStyle w:val="Hyperlink"/>
+            <w:rFonts w:cs="B Nazanin"/>
+            <w:rtl/>
+          </w:rPr>
+          <w:t>-4- جمع‏بند</w:t>
         </w:r>
         <w:r>
           <w:rPr>
@@ -1835,7 +1883,23 @@
             <w:rFonts w:cs="B Nazanin"/>
             <w:rtl/>
           </w:rPr>
-          <w:t>فصل 2: راه‏انداز</w:t>
+          <w:t xml:space="preserve">فصل </w:t>
+        </w:r>
+        <w:r>
+          <w:rPr>
+            <w:rStyle w:val="Hyperlink"/>
+            <w:rFonts w:cs="B Nazanin" w:hint="cs"/>
+            <w:rtl/>
+          </w:rPr>
+          <w:t>3</w:t>
+        </w:r>
+        <w:r>
+          <w:rPr>
+            <w:rStyle w:val="Hyperlink"/>
+            <w:rFonts w:cs="B Nazanin"/>
+            <w:rtl/>
+          </w:rPr>
+          <w:t>: راه‏انداز</w:t>
         </w:r>
         <w:r>
           <w:rPr>
@@ -1933,10 +1997,18 @@
         <w:r>
           <w:rPr>
             <w:rStyle w:val="Hyperlink"/>
-            <w:rFonts w:cs="B Nazanin"/>
+            <w:rFonts w:cs="B Nazanin" w:hint="cs"/>
             <w:rtl/>
           </w:rPr>
-          <w:t>2-1- مقدمه</w:t>
+          <w:t>3</w:t>
+        </w:r>
+        <w:r>
+          <w:rPr>
+            <w:rStyle w:val="Hyperlink"/>
+            <w:rFonts w:cs="B Nazanin"/>
+            <w:rtl/>
+          </w:rPr>
+          <w:t>-1- مقدمه</w:t>
         </w:r>
         <w:r>
           <w:rPr>
@@ -2003,10 +2075,18 @@
         <w:r>
           <w:rPr>
             <w:rStyle w:val="Hyperlink"/>
-            <w:rFonts w:cs="B Nazanin"/>
+            <w:rFonts w:cs="B Nazanin" w:hint="cs"/>
             <w:rtl/>
           </w:rPr>
-          <w:t>2-2- نصب پک</w:t>
+          <w:t>3</w:t>
+        </w:r>
+        <w:r>
+          <w:rPr>
+            <w:rStyle w:val="Hyperlink"/>
+            <w:rFonts w:cs="B Nazanin"/>
+            <w:rtl/>
+          </w:rPr>
+          <w:t>-2- نصب پک</w:t>
         </w:r>
         <w:r>
           <w:rPr>
@@ -2129,10 +2209,18 @@
         <w:r>
           <w:rPr>
             <w:rStyle w:val="Hyperlink"/>
-            <w:rFonts w:cs="B Nazanin"/>
+            <w:rFonts w:cs="B Nazanin" w:hint="cs"/>
             <w:rtl/>
           </w:rPr>
-          <w:t>2-3- نحوه دسترس</w:t>
+          <w:t>3</w:t>
+        </w:r>
+        <w:r>
+          <w:rPr>
+            <w:rStyle w:val="Hyperlink"/>
+            <w:rFonts w:cs="B Nazanin"/>
+            <w:rtl/>
+          </w:rPr>
+          <w:t>-3- نحوه دسترس</w:t>
         </w:r>
         <w:r>
           <w:rPr>
@@ -2207,10 +2295,18 @@
         <w:r>
           <w:rPr>
             <w:rStyle w:val="Hyperlink"/>
-            <w:rFonts w:cs="B Nazanin"/>
+            <w:rFonts w:cs="B Nazanin" w:hint="cs"/>
             <w:rtl/>
           </w:rPr>
-          <w:t>2-4- راه‏انداز</w:t>
+          <w:t>3</w:t>
+        </w:r>
+        <w:r>
+          <w:rPr>
+            <w:rStyle w:val="Hyperlink"/>
+            <w:rFonts w:cs="B Nazanin"/>
+            <w:rtl/>
+          </w:rPr>
+          <w:t>-4- راه‏انداز</w:t>
         </w:r>
         <w:r>
           <w:rPr>
@@ -2309,10 +2405,18 @@
         <w:r>
           <w:rPr>
             <w:rStyle w:val="Hyperlink"/>
-            <w:rFonts w:cs="B Nazanin"/>
+            <w:rFonts w:cs="B Nazanin" w:hint="cs"/>
             <w:rtl/>
           </w:rPr>
-          <w:t>2-5- بررس</w:t>
+          <w:t>3</w:t>
+        </w:r>
+        <w:r>
+          <w:rPr>
+            <w:rStyle w:val="Hyperlink"/>
+            <w:rFonts w:cs="B Nazanin"/>
+            <w:rtl/>
+          </w:rPr>
+          <w:t>-5- بررس</w:t>
         </w:r>
         <w:r>
           <w:rPr>
@@ -2411,10 +2515,18 @@
         <w:r>
           <w:rPr>
             <w:rStyle w:val="Hyperlink"/>
-            <w:rFonts w:cs="B Nazanin"/>
+            <w:rFonts w:cs="B Nazanin" w:hint="cs"/>
             <w:rtl/>
           </w:rPr>
-          <w:t>2-6- جمع‏بند</w:t>
+          <w:t>3</w:t>
+        </w:r>
+        <w:r>
+          <w:rPr>
+            <w:rStyle w:val="Hyperlink"/>
+            <w:rFonts w:cs="B Nazanin"/>
+            <w:rtl/>
+          </w:rPr>
+          <w:t>-6- جمع‏بند</w:t>
         </w:r>
         <w:r>
           <w:rPr>
@@ -2493,7 +2605,23 @@
             <w:rFonts w:cs="B Nazanin"/>
             <w:rtl/>
           </w:rPr>
-          <w:t>فصل 3: راه‏انداز</w:t>
+          <w:t xml:space="preserve">فصل </w:t>
+        </w:r>
+        <w:r>
+          <w:rPr>
+            <w:rStyle w:val="Hyperlink"/>
+            <w:rFonts w:cs="B Nazanin" w:hint="cs"/>
+            <w:rtl/>
+          </w:rPr>
+          <w:t>4</w:t>
+        </w:r>
+        <w:r>
+          <w:rPr>
+            <w:rStyle w:val="Hyperlink"/>
+            <w:rFonts w:cs="B Nazanin"/>
+            <w:rtl/>
+          </w:rPr>
+          <w:t>: راه‏انداز</w:t>
         </w:r>
         <w:r>
           <w:rPr>
@@ -2591,10 +2719,18 @@
         <w:r>
           <w:rPr>
             <w:rStyle w:val="Hyperlink"/>
-            <w:rFonts w:cs="B Nazanin"/>
+            <w:rFonts w:cs="B Nazanin" w:hint="cs"/>
             <w:rtl/>
           </w:rPr>
-          <w:t>3-1- مقدمه</w:t>
+          <w:t>4</w:t>
+        </w:r>
+        <w:r>
+          <w:rPr>
+            <w:rStyle w:val="Hyperlink"/>
+            <w:rFonts w:cs="B Nazanin"/>
+            <w:rtl/>
+          </w:rPr>
+          <w:t>-1- مقدمه</w:t>
         </w:r>
         <w:r>
           <w:rPr>
@@ -2661,10 +2797,18 @@
         <w:r>
           <w:rPr>
             <w:rStyle w:val="Hyperlink"/>
-            <w:rFonts w:cs="B Nazanin"/>
+            <w:rFonts w:cs="B Nazanin" w:hint="cs"/>
             <w:rtl/>
           </w:rPr>
-          <w:t>3-2- نحوه دسترس</w:t>
+          <w:t>4</w:t>
+        </w:r>
+        <w:r>
+          <w:rPr>
+            <w:rStyle w:val="Hyperlink"/>
+            <w:rFonts w:cs="B Nazanin"/>
+            <w:rtl/>
+          </w:rPr>
+          <w:t>-2- نحوه دسترس</w:t>
         </w:r>
         <w:r>
           <w:rPr>
@@ -2739,10 +2883,18 @@
         <w:r>
           <w:rPr>
             <w:rStyle w:val="Hyperlink"/>
-            <w:rFonts w:cs="B Nazanin"/>
+            <w:rFonts w:cs="B Nazanin" w:hint="cs"/>
             <w:rtl/>
           </w:rPr>
-          <w:t>3-3- نصب پ</w:t>
+          <w:t>4</w:t>
+        </w:r>
+        <w:r>
+          <w:rPr>
+            <w:rStyle w:val="Hyperlink"/>
+            <w:rFonts w:cs="B Nazanin"/>
+            <w:rtl/>
+          </w:rPr>
+          <w:t>-3- نصب پ</w:t>
         </w:r>
         <w:r>
           <w:rPr>
@@ -2856,10 +3008,18 @@
         <w:r>
           <w:rPr>
             <w:rStyle w:val="Hyperlink"/>
-            <w:rFonts w:cs="B Nazanin"/>
+            <w:rFonts w:cs="B Nazanin" w:hint="cs"/>
             <w:rtl/>
           </w:rPr>
-          <w:t>3-4- راه‏انداز</w:t>
+          <w:t>4</w:t>
+        </w:r>
+        <w:r>
+          <w:rPr>
+            <w:rStyle w:val="Hyperlink"/>
+            <w:rFonts w:cs="B Nazanin"/>
+            <w:rtl/>
+          </w:rPr>
+          <w:t>-4- راه‏انداز</w:t>
         </w:r>
         <w:r>
           <w:rPr>
@@ -2958,10 +3118,18 @@
         <w:r>
           <w:rPr>
             <w:rStyle w:val="Hyperlink"/>
-            <w:rFonts w:cs="B Nazanin"/>
+            <w:rFonts w:cs="B Nazanin" w:hint="cs"/>
             <w:rtl/>
           </w:rPr>
-          <w:t>3-5- بررس</w:t>
+          <w:t>4</w:t>
+        </w:r>
+        <w:r>
+          <w:rPr>
+            <w:rStyle w:val="Hyperlink"/>
+            <w:rFonts w:cs="B Nazanin"/>
+            <w:rtl/>
+          </w:rPr>
+          <w:t>-5- بررس</w:t>
         </w:r>
         <w:r>
           <w:rPr>
@@ -3068,10 +3236,18 @@
         <w:r>
           <w:rPr>
             <w:rStyle w:val="Hyperlink"/>
-            <w:rFonts w:cs="B Nazanin"/>
+            <w:rFonts w:cs="B Nazanin" w:hint="cs"/>
             <w:rtl/>
           </w:rPr>
-          <w:t>3-6- جمع‏بند</w:t>
+          <w:t>4</w:t>
+        </w:r>
+        <w:r>
+          <w:rPr>
+            <w:rStyle w:val="Hyperlink"/>
+            <w:rFonts w:cs="B Nazanin"/>
+            <w:rtl/>
+          </w:rPr>
+          <w:t>-6- جمع‏بند</w:t>
         </w:r>
         <w:r>
           <w:rPr>
@@ -3150,7 +3326,23 @@
             <w:rFonts w:cs="B Nazanin"/>
             <w:rtl/>
           </w:rPr>
-          <w:t>فصل 4: جمع‏بند</w:t>
+          <w:t xml:space="preserve">فصل </w:t>
+        </w:r>
+        <w:r>
+          <w:rPr>
+            <w:rStyle w:val="Hyperlink"/>
+            <w:rFonts w:cs="B Nazanin" w:hint="cs"/>
+            <w:rtl/>
+          </w:rPr>
+          <w:t>5</w:t>
+        </w:r>
+        <w:r>
+          <w:rPr>
+            <w:rStyle w:val="Hyperlink"/>
+            <w:rFonts w:cs="B Nazanin"/>
+            <w:rtl/>
+          </w:rPr>
+          <w:t>: جمع‏بند</w:t>
         </w:r>
         <w:r>
           <w:rPr>
@@ -3249,10 +3441,18 @@
         <w:r>
           <w:rPr>
             <w:rStyle w:val="Hyperlink"/>
-            <w:rFonts w:cs="B Nazanin"/>
+            <w:rFonts w:cs="B Nazanin" w:hint="cs"/>
             <w:rtl/>
           </w:rPr>
-          <w:t>4-1- مقدمه</w:t>
+          <w:t>5</w:t>
+        </w:r>
+        <w:r>
+          <w:rPr>
+            <w:rStyle w:val="Hyperlink"/>
+            <w:rFonts w:cs="B Nazanin"/>
+            <w:rtl/>
+          </w:rPr>
+          <w:t>-1- مقدمه</w:t>
         </w:r>
         <w:r>
           <w:rPr>
@@ -3319,10 +3519,18 @@
         <w:r>
           <w:rPr>
             <w:rStyle w:val="Hyperlink"/>
-            <w:rFonts w:cs="B Nazanin"/>
+            <w:rFonts w:cs="B Nazanin" w:hint="cs"/>
             <w:rtl/>
           </w:rPr>
-          <w:t>4-2- جمع‏بند</w:t>
+          <w:t>5</w:t>
+        </w:r>
+        <w:r>
+          <w:rPr>
+            <w:rStyle w:val="Hyperlink"/>
+            <w:rFonts w:cs="B Nazanin"/>
+            <w:rtl/>
+          </w:rPr>
+          <w:t>-2- جمع‏بند</w:t>
         </w:r>
         <w:r>
           <w:rPr>
@@ -3437,10 +3645,18 @@
         <w:r>
           <w:rPr>
             <w:rStyle w:val="Hyperlink"/>
-            <w:rFonts w:cs="B Nazanin"/>
+            <w:rFonts w:cs="B Nazanin" w:hint="cs"/>
             <w:rtl/>
           </w:rPr>
-          <w:t>4-3- کارها</w:t>
+          <w:t>5</w:t>
+        </w:r>
+        <w:r>
+          <w:rPr>
+            <w:rStyle w:val="Hyperlink"/>
+            <w:rFonts w:cs="B Nazanin"/>
+            <w:rtl/>
+          </w:rPr>
+          <w:t>-3- کارها</w:t>
         </w:r>
         <w:r>
           <w:rPr>
@@ -3539,10 +3755,18 @@
         <w:r>
           <w:rPr>
             <w:rStyle w:val="Hyperlink"/>
-            <w:rFonts w:cs="B Nazanin"/>
+            <w:rFonts w:cs="B Nazanin" w:hint="cs"/>
             <w:rtl/>
           </w:rPr>
-          <w:t>4-4- جمع‏بند</w:t>
+          <w:t>5</w:t>
+        </w:r>
+        <w:r>
+          <w:rPr>
+            <w:rStyle w:val="Hyperlink"/>
+            <w:rFonts w:cs="B Nazanin"/>
+            <w:rtl/>
+          </w:rPr>
+          <w:t>-4- جمع‏بند</w:t>
         </w:r>
         <w:r>
           <w:rPr>
@@ -4497,525 +4721,6 @@
           <w:lang w:bidi="fa-IR"/>
         </w:rPr>
       </w:pPr>
-    </w:p>
-    <w:p>
-      <w:pPr>
-        <w:pStyle w:val="a"/>
-        <w:rPr>
-          <w:rtl/>
-        </w:rPr>
-      </w:pPr>
-      <w:r>
-        <w:rPr>
-          <w:rFonts w:hint="cs"/>
-          <w:rtl/>
-        </w:rPr>
-        <w:lastRenderedPageBreak/>
-        <w:t>مقاله مربوطه</w:t>
-      </w:r>
-    </w:p>
-    <w:p>
-      <w:pPr>
-        <w:pStyle w:val="a7"/>
-        <w:jc w:val="center"/>
-        <w:rPr>
-          <w:rtl/>
-          <w:lang w:bidi="fa-IR"/>
-        </w:rPr>
-      </w:pPr>
-    </w:p>
-    <w:p>
-      <w:pPr>
-        <w:pStyle w:val="a7"/>
-        <w:jc w:val="left"/>
-        <w:rPr>
-          <w:rtl/>
-          <w:lang w:bidi="fa-IR"/>
-        </w:rPr>
-      </w:pPr>
-    </w:p>
-    <w:p>
-      <w:pPr>
-        <w:pStyle w:val="a7"/>
-        <w:jc w:val="left"/>
-        <w:rPr>
-          <w:rtl/>
-          <w:lang w:bidi="fa-IR"/>
-        </w:rPr>
-      </w:pPr>
-    </w:p>
-    <w:p>
-      <w:pPr>
-        <w:pStyle w:val="a7"/>
-        <w:jc w:val="left"/>
-        <w:rPr>
-          <w:rtl/>
-          <w:lang w:bidi="fa-IR"/>
-        </w:rPr>
-      </w:pPr>
-    </w:p>
-    <w:p>
-      <w:pPr>
-        <w:pStyle w:val="a7"/>
-        <w:jc w:val="left"/>
-        <w:rPr>
-          <w:rtl/>
-          <w:lang w:bidi="fa-IR"/>
-        </w:rPr>
-      </w:pPr>
-    </w:p>
-    <w:p>
-      <w:pPr>
-        <w:pStyle w:val="a7"/>
-        <w:jc w:val="left"/>
-        <w:rPr>
-          <w:rtl/>
-          <w:lang w:bidi="fa-IR"/>
-        </w:rPr>
-      </w:pPr>
-    </w:p>
-    <w:p>
-      <w:pPr>
-        <w:pStyle w:val="a7"/>
-        <w:jc w:val="left"/>
-        <w:rPr>
-          <w:rtl/>
-          <w:lang w:bidi="fa-IR"/>
-        </w:rPr>
-      </w:pPr>
-    </w:p>
-    <w:p>
-      <w:pPr>
-        <w:pStyle w:val="a7"/>
-        <w:jc w:val="left"/>
-        <w:rPr>
-          <w:rtl/>
-          <w:lang w:bidi="fa-IR"/>
-        </w:rPr>
-      </w:pPr>
-    </w:p>
-    <w:p>
-      <w:pPr>
-        <w:pStyle w:val="a7"/>
-        <w:jc w:val="left"/>
-        <w:rPr>
-          <w:rtl/>
-          <w:lang w:bidi="fa-IR"/>
-        </w:rPr>
-      </w:pPr>
-    </w:p>
-    <w:p>
-      <w:pPr>
-        <w:pStyle w:val="a7"/>
-        <w:jc w:val="left"/>
-        <w:rPr>
-          <w:rtl/>
-          <w:lang w:bidi="fa-IR"/>
-        </w:rPr>
-      </w:pPr>
-    </w:p>
-    <w:p>
-      <w:pPr>
-        <w:pStyle w:val="a7"/>
-        <w:jc w:val="left"/>
-        <w:rPr>
-          <w:rtl/>
-          <w:lang w:bidi="fa-IR"/>
-        </w:rPr>
-      </w:pPr>
-    </w:p>
-    <w:p>
-      <w:pPr>
-        <w:pStyle w:val="a7"/>
-        <w:jc w:val="left"/>
-        <w:rPr>
-          <w:rtl/>
-          <w:lang w:bidi="fa-IR"/>
-        </w:rPr>
-      </w:pPr>
-    </w:p>
-    <w:p>
-      <w:pPr>
-        <w:pStyle w:val="a7"/>
-        <w:jc w:val="left"/>
-        <w:rPr>
-          <w:rtl/>
-          <w:lang w:bidi="fa-IR"/>
-        </w:rPr>
-      </w:pPr>
-    </w:p>
-    <w:p>
-      <w:pPr>
-        <w:pStyle w:val="a7"/>
-        <w:jc w:val="left"/>
-        <w:rPr>
-          <w:rtl/>
-          <w:lang w:bidi="fa-IR"/>
-        </w:rPr>
-      </w:pPr>
-    </w:p>
-    <w:p>
-      <w:pPr>
-        <w:pStyle w:val="a7"/>
-        <w:jc w:val="left"/>
-        <w:rPr>
-          <w:rtl/>
-          <w:lang w:bidi="fa-IR"/>
-        </w:rPr>
-      </w:pPr>
-    </w:p>
-    <w:p>
-      <w:pPr>
-        <w:pStyle w:val="a7"/>
-        <w:jc w:val="left"/>
-        <w:rPr>
-          <w:rtl/>
-          <w:lang w:bidi="fa-IR"/>
-        </w:rPr>
-      </w:pPr>
-    </w:p>
-    <w:p>
-      <w:pPr>
-        <w:pStyle w:val="a7"/>
-        <w:jc w:val="left"/>
-        <w:rPr>
-          <w:rtl/>
-          <w:lang w:bidi="fa-IR"/>
-        </w:rPr>
-      </w:pPr>
-    </w:p>
-    <w:p>
-      <w:pPr>
-        <w:pStyle w:val="a7"/>
-        <w:jc w:val="left"/>
-        <w:rPr>
-          <w:rtl/>
-          <w:lang w:bidi="fa-IR"/>
-        </w:rPr>
-      </w:pPr>
-    </w:p>
-    <w:p>
-      <w:pPr>
-        <w:pStyle w:val="a7"/>
-        <w:jc w:val="left"/>
-        <w:rPr>
-          <w:rtl/>
-          <w:lang w:bidi="fa-IR"/>
-        </w:rPr>
-      </w:pPr>
-    </w:p>
-    <w:p>
-      <w:pPr>
-        <w:pStyle w:val="a7"/>
-        <w:jc w:val="left"/>
-        <w:rPr>
-          <w:rtl/>
-          <w:lang w:bidi="fa-IR"/>
-        </w:rPr>
-      </w:pPr>
-    </w:p>
-    <w:p>
-      <w:pPr>
-        <w:pStyle w:val="a7"/>
-        <w:jc w:val="left"/>
-        <w:rPr>
-          <w:rtl/>
-          <w:lang w:bidi="fa-IR"/>
-        </w:rPr>
-      </w:pPr>
-    </w:p>
-    <w:p>
-      <w:pPr>
-        <w:pStyle w:val="a7"/>
-        <w:jc w:val="left"/>
-        <w:rPr>
-          <w:rtl/>
-          <w:lang w:bidi="fa-IR"/>
-        </w:rPr>
-      </w:pPr>
-    </w:p>
-    <w:p>
-      <w:pPr>
-        <w:pStyle w:val="a7"/>
-        <w:jc w:val="left"/>
-        <w:rPr>
-          <w:rtl/>
-          <w:lang w:bidi="fa-IR"/>
-        </w:rPr>
-      </w:pPr>
-    </w:p>
-    <w:p>
-      <w:pPr>
-        <w:pStyle w:val="a7"/>
-        <w:jc w:val="left"/>
-        <w:rPr>
-          <w:rtl/>
-          <w:lang w:bidi="fa-IR"/>
-        </w:rPr>
-      </w:pPr>
-    </w:p>
-    <w:p>
-      <w:pPr>
-        <w:pStyle w:val="a7"/>
-        <w:jc w:val="left"/>
-        <w:rPr>
-          <w:rtl/>
-          <w:lang w:bidi="fa-IR"/>
-        </w:rPr>
-      </w:pPr>
-    </w:p>
-    <w:p>
-      <w:pPr>
-        <w:pStyle w:val="a7"/>
-        <w:jc w:val="left"/>
-        <w:rPr>
-          <w:rtl/>
-          <w:lang w:bidi="fa-IR"/>
-        </w:rPr>
-      </w:pPr>
-    </w:p>
-    <w:p>
-      <w:pPr>
-        <w:pStyle w:val="a7"/>
-        <w:jc w:val="left"/>
-        <w:rPr>
-          <w:rtl/>
-          <w:lang w:bidi="fa-IR"/>
-        </w:rPr>
-      </w:pPr>
-    </w:p>
-    <w:p>
-      <w:pPr>
-        <w:pStyle w:val="a7"/>
-        <w:jc w:val="left"/>
-        <w:rPr>
-          <w:rtl/>
-          <w:lang w:bidi="fa-IR"/>
-        </w:rPr>
-      </w:pPr>
-    </w:p>
-    <w:p>
-      <w:pPr>
-        <w:pStyle w:val="a7"/>
-        <w:jc w:val="left"/>
-        <w:rPr>
-          <w:rtl/>
-          <w:lang w:bidi="fa-IR"/>
-        </w:rPr>
-      </w:pPr>
-    </w:p>
-    <w:p>
-      <w:pPr>
-        <w:pStyle w:val="a7"/>
-        <w:jc w:val="left"/>
-        <w:rPr>
-          <w:rtl/>
-          <w:lang w:bidi="fa-IR"/>
-        </w:rPr>
-      </w:pPr>
-    </w:p>
-    <w:p>
-      <w:pPr>
-        <w:pStyle w:val="a7"/>
-        <w:jc w:val="left"/>
-        <w:rPr>
-          <w:rtl/>
-          <w:lang w:bidi="fa-IR"/>
-        </w:rPr>
-      </w:pPr>
-    </w:p>
-    <w:p>
-      <w:pPr>
-        <w:pStyle w:val="a7"/>
-        <w:jc w:val="left"/>
-        <w:rPr>
-          <w:rtl/>
-          <w:lang w:bidi="fa-IR"/>
-        </w:rPr>
-      </w:pPr>
-    </w:p>
-    <w:p>
-      <w:pPr>
-        <w:pStyle w:val="a0"/>
-        <w:rPr>
-          <w:rtl/>
-        </w:rPr>
-      </w:pPr>
-      <w:r>
-        <w:rPr>
-          <w:rFonts w:hint="cs"/>
-          <w:rtl/>
-        </w:rPr>
-        <w:t>مقدمه</w:t>
-      </w:r>
-    </w:p>
-    <w:p>
-      <w:pPr>
-        <w:pStyle w:val="a7"/>
-        <w:ind w:left="720"/>
-        <w:jc w:val="left"/>
-        <w:rPr>
-          <w:rtl/>
-          <w:lang w:bidi="fa-IR"/>
-        </w:rPr>
-      </w:pPr>
-    </w:p>
-    <w:p>
-      <w:pPr>
-        <w:pStyle w:val="a7"/>
-        <w:ind w:left="720"/>
-        <w:jc w:val="left"/>
-        <w:rPr>
-          <w:rtl/>
-          <w:lang w:bidi="fa-IR"/>
-        </w:rPr>
-      </w:pPr>
-    </w:p>
-    <w:p>
-      <w:pPr>
-        <w:pStyle w:val="a7"/>
-        <w:ind w:left="720"/>
-        <w:jc w:val="left"/>
-        <w:rPr>
-          <w:rtl/>
-          <w:lang w:bidi="fa-IR"/>
-        </w:rPr>
-      </w:pPr>
-    </w:p>
-    <w:p>
-      <w:pPr>
-        <w:pStyle w:val="a7"/>
-        <w:ind w:left="720"/>
-        <w:jc w:val="left"/>
-        <w:rPr>
-          <w:rtl/>
-          <w:lang w:bidi="fa-IR"/>
-        </w:rPr>
-      </w:pPr>
-    </w:p>
-    <w:p>
-      <w:pPr>
-        <w:pStyle w:val="a7"/>
-        <w:ind w:left="720"/>
-        <w:jc w:val="left"/>
-        <w:rPr>
-          <w:rtl/>
-          <w:lang w:bidi="fa-IR"/>
-        </w:rPr>
-      </w:pPr>
-    </w:p>
-    <w:p>
-      <w:pPr>
-        <w:pStyle w:val="a7"/>
-        <w:ind w:left="720"/>
-        <w:jc w:val="left"/>
-        <w:rPr>
-          <w:rtl/>
-          <w:lang w:bidi="fa-IR"/>
-        </w:rPr>
-      </w:pPr>
-    </w:p>
-    <w:p>
-      <w:pPr>
-        <w:pStyle w:val="a0"/>
-      </w:pPr>
-      <w:r>
-        <w:rPr>
-          <w:rFonts w:hint="cs"/>
-          <w:rtl/>
-        </w:rPr>
-        <w:t>کارهای مرتبط</w:t>
-      </w:r>
-    </w:p>
-    <w:p>
-      <w:pPr>
-        <w:pStyle w:val="a7"/>
-        <w:ind w:left="720"/>
-        <w:jc w:val="left"/>
-        <w:rPr>
-          <w:rtl/>
-          <w:lang w:bidi="fa-IR"/>
-        </w:rPr>
-      </w:pPr>
-    </w:p>
-    <w:p>
-      <w:pPr>
-        <w:pStyle w:val="a7"/>
-        <w:ind w:left="720"/>
-        <w:jc w:val="left"/>
-        <w:rPr>
-          <w:rtl/>
-          <w:lang w:bidi="fa-IR"/>
-        </w:rPr>
-      </w:pPr>
-    </w:p>
-    <w:p>
-      <w:pPr>
-        <w:pStyle w:val="a7"/>
-        <w:ind w:left="720"/>
-        <w:jc w:val="left"/>
-        <w:rPr>
-          <w:rtl/>
-          <w:lang w:bidi="fa-IR"/>
-        </w:rPr>
-      </w:pPr>
-    </w:p>
-    <w:p>
-      <w:pPr>
-        <w:pStyle w:val="a0"/>
-      </w:pPr>
-      <w:r>
-        <w:rPr>
-          <w:rFonts w:hint="cs"/>
-          <w:rtl/>
-        </w:rPr>
-        <w:t>معماری شبکه</w:t>
-      </w:r>
-    </w:p>
-    <w:p>
-      <w:pPr>
-        <w:pStyle w:val="a7"/>
-        <w:ind w:left="720"/>
-        <w:jc w:val="left"/>
-        <w:rPr>
-          <w:rtl/>
-          <w:lang w:bidi="fa-IR"/>
-        </w:rPr>
-      </w:pPr>
-    </w:p>
-    <w:p>
-      <w:pPr>
-        <w:pStyle w:val="a7"/>
-        <w:ind w:left="720"/>
-        <w:jc w:val="left"/>
-        <w:rPr>
-          <w:rtl/>
-          <w:lang w:bidi="fa-IR"/>
-        </w:rPr>
-      </w:pPr>
-    </w:p>
-    <w:p>
-      <w:pPr>
-        <w:pStyle w:val="a7"/>
-        <w:ind w:left="720"/>
-        <w:jc w:val="left"/>
-        <w:rPr>
-          <w:rtl/>
-          <w:lang w:bidi="fa-IR"/>
-        </w:rPr>
-      </w:pPr>
-    </w:p>
-    <w:p>
-      <w:pPr>
-        <w:pStyle w:val="a0"/>
-      </w:pPr>
-      <w:r>
-        <w:rPr>
-          <w:rFonts w:hint="cs"/>
-          <w:rtl/>
-        </w:rPr>
-        <w:t>جمع بندی</w:t>
-      </w:r>
     </w:p>
     <w:p>
       <w:pPr>
@@ -5062,6 +4767,21 @@
     </w:p>
     <w:p>
       <w:pPr>
+        <w:pStyle w:val="a"/>
+        <w:rPr>
+          <w:rtl/>
+        </w:rPr>
+      </w:pPr>
+      <w:r>
+        <w:rPr>
+          <w:rFonts w:hint="cs"/>
+          <w:rtl/>
+        </w:rPr>
+        <w:t>مقاله مربوطه</w:t>
+      </w:r>
+    </w:p>
+    <w:p>
+      <w:pPr>
         <w:pStyle w:val="a7"/>
         <w:jc w:val="center"/>
         <w:rPr>
@@ -5072,6 +4792,529 @@
     </w:p>
     <w:p>
       <w:pPr>
+        <w:pStyle w:val="a7"/>
+        <w:jc w:val="left"/>
+        <w:rPr>
+          <w:rtl/>
+          <w:lang w:bidi="fa-IR"/>
+        </w:rPr>
+      </w:pPr>
+    </w:p>
+    <w:p>
+      <w:pPr>
+        <w:pStyle w:val="a7"/>
+        <w:jc w:val="left"/>
+        <w:rPr>
+          <w:rtl/>
+          <w:lang w:bidi="fa-IR"/>
+        </w:rPr>
+      </w:pPr>
+    </w:p>
+    <w:p>
+      <w:pPr>
+        <w:pStyle w:val="a7"/>
+        <w:jc w:val="left"/>
+        <w:rPr>
+          <w:rtl/>
+          <w:lang w:bidi="fa-IR"/>
+        </w:rPr>
+      </w:pPr>
+    </w:p>
+    <w:p>
+      <w:pPr>
+        <w:pStyle w:val="a7"/>
+        <w:jc w:val="left"/>
+        <w:rPr>
+          <w:rtl/>
+          <w:lang w:bidi="fa-IR"/>
+        </w:rPr>
+      </w:pPr>
+    </w:p>
+    <w:p>
+      <w:pPr>
+        <w:pStyle w:val="a7"/>
+        <w:jc w:val="left"/>
+        <w:rPr>
+          <w:rtl/>
+          <w:lang w:bidi="fa-IR"/>
+        </w:rPr>
+      </w:pPr>
+    </w:p>
+    <w:p>
+      <w:pPr>
+        <w:pStyle w:val="a7"/>
+        <w:jc w:val="left"/>
+        <w:rPr>
+          <w:rtl/>
+          <w:lang w:bidi="fa-IR"/>
+        </w:rPr>
+      </w:pPr>
+    </w:p>
+    <w:p>
+      <w:pPr>
+        <w:pStyle w:val="a7"/>
+        <w:jc w:val="left"/>
+        <w:rPr>
+          <w:rtl/>
+          <w:lang w:bidi="fa-IR"/>
+        </w:rPr>
+      </w:pPr>
+    </w:p>
+    <w:p>
+      <w:pPr>
+        <w:pStyle w:val="a7"/>
+        <w:jc w:val="left"/>
+        <w:rPr>
+          <w:rtl/>
+          <w:lang w:bidi="fa-IR"/>
+        </w:rPr>
+      </w:pPr>
+    </w:p>
+    <w:p>
+      <w:pPr>
+        <w:pStyle w:val="a7"/>
+        <w:jc w:val="left"/>
+        <w:rPr>
+          <w:rtl/>
+          <w:lang w:bidi="fa-IR"/>
+        </w:rPr>
+      </w:pPr>
+    </w:p>
+    <w:p>
+      <w:pPr>
+        <w:pStyle w:val="a7"/>
+        <w:jc w:val="left"/>
+        <w:rPr>
+          <w:rtl/>
+          <w:lang w:bidi="fa-IR"/>
+        </w:rPr>
+      </w:pPr>
+    </w:p>
+    <w:p>
+      <w:pPr>
+        <w:pStyle w:val="a7"/>
+        <w:jc w:val="left"/>
+        <w:rPr>
+          <w:rtl/>
+          <w:lang w:bidi="fa-IR"/>
+        </w:rPr>
+      </w:pPr>
+    </w:p>
+    <w:p>
+      <w:pPr>
+        <w:pStyle w:val="a7"/>
+        <w:jc w:val="left"/>
+        <w:rPr>
+          <w:rtl/>
+          <w:lang w:bidi="fa-IR"/>
+        </w:rPr>
+      </w:pPr>
+    </w:p>
+    <w:p>
+      <w:pPr>
+        <w:pStyle w:val="a7"/>
+        <w:jc w:val="left"/>
+        <w:rPr>
+          <w:rtl/>
+          <w:lang w:bidi="fa-IR"/>
+        </w:rPr>
+      </w:pPr>
+    </w:p>
+    <w:p>
+      <w:pPr>
+        <w:pStyle w:val="a7"/>
+        <w:jc w:val="left"/>
+        <w:rPr>
+          <w:rtl/>
+          <w:lang w:bidi="fa-IR"/>
+        </w:rPr>
+      </w:pPr>
+    </w:p>
+    <w:p>
+      <w:pPr>
+        <w:pStyle w:val="a7"/>
+        <w:jc w:val="left"/>
+        <w:rPr>
+          <w:rtl/>
+          <w:lang w:bidi="fa-IR"/>
+        </w:rPr>
+      </w:pPr>
+    </w:p>
+    <w:p>
+      <w:pPr>
+        <w:pStyle w:val="a7"/>
+        <w:jc w:val="left"/>
+        <w:rPr>
+          <w:rtl/>
+          <w:lang w:bidi="fa-IR"/>
+        </w:rPr>
+      </w:pPr>
+    </w:p>
+    <w:p>
+      <w:pPr>
+        <w:pStyle w:val="a7"/>
+        <w:jc w:val="left"/>
+        <w:rPr>
+          <w:rtl/>
+          <w:lang w:bidi="fa-IR"/>
+        </w:rPr>
+      </w:pPr>
+    </w:p>
+    <w:p>
+      <w:pPr>
+        <w:pStyle w:val="a7"/>
+        <w:jc w:val="left"/>
+        <w:rPr>
+          <w:rtl/>
+          <w:lang w:bidi="fa-IR"/>
+        </w:rPr>
+      </w:pPr>
+    </w:p>
+    <w:p>
+      <w:pPr>
+        <w:pStyle w:val="a7"/>
+        <w:jc w:val="left"/>
+        <w:rPr>
+          <w:rtl/>
+          <w:lang w:bidi="fa-IR"/>
+        </w:rPr>
+      </w:pPr>
+    </w:p>
+    <w:p>
+      <w:pPr>
+        <w:pStyle w:val="a7"/>
+        <w:jc w:val="left"/>
+        <w:rPr>
+          <w:rtl/>
+          <w:lang w:bidi="fa-IR"/>
+        </w:rPr>
+      </w:pPr>
+    </w:p>
+    <w:p>
+      <w:pPr>
+        <w:pStyle w:val="a7"/>
+        <w:jc w:val="left"/>
+        <w:rPr>
+          <w:rtl/>
+          <w:lang w:bidi="fa-IR"/>
+        </w:rPr>
+      </w:pPr>
+    </w:p>
+    <w:p>
+      <w:pPr>
+        <w:pStyle w:val="a7"/>
+        <w:jc w:val="left"/>
+        <w:rPr>
+          <w:rtl/>
+          <w:lang w:bidi="fa-IR"/>
+        </w:rPr>
+      </w:pPr>
+    </w:p>
+    <w:p>
+      <w:pPr>
+        <w:pStyle w:val="a7"/>
+        <w:jc w:val="left"/>
+        <w:rPr>
+          <w:rtl/>
+          <w:lang w:bidi="fa-IR"/>
+        </w:rPr>
+      </w:pPr>
+    </w:p>
+    <w:p>
+      <w:pPr>
+        <w:pStyle w:val="a7"/>
+        <w:jc w:val="left"/>
+        <w:rPr>
+          <w:rtl/>
+          <w:lang w:bidi="fa-IR"/>
+        </w:rPr>
+      </w:pPr>
+    </w:p>
+    <w:p>
+      <w:pPr>
+        <w:pStyle w:val="a7"/>
+        <w:jc w:val="left"/>
+        <w:rPr>
+          <w:rtl/>
+          <w:lang w:bidi="fa-IR"/>
+        </w:rPr>
+      </w:pPr>
+    </w:p>
+    <w:p>
+      <w:pPr>
+        <w:pStyle w:val="a7"/>
+        <w:jc w:val="left"/>
+        <w:rPr>
+          <w:rtl/>
+          <w:lang w:bidi="fa-IR"/>
+        </w:rPr>
+      </w:pPr>
+    </w:p>
+    <w:p>
+      <w:pPr>
+        <w:pStyle w:val="a7"/>
+        <w:jc w:val="left"/>
+        <w:rPr>
+          <w:rtl/>
+          <w:lang w:bidi="fa-IR"/>
+        </w:rPr>
+      </w:pPr>
+    </w:p>
+    <w:p>
+      <w:pPr>
+        <w:pStyle w:val="a7"/>
+        <w:jc w:val="left"/>
+        <w:rPr>
+          <w:rtl/>
+          <w:lang w:bidi="fa-IR"/>
+        </w:rPr>
+      </w:pPr>
+    </w:p>
+    <w:p>
+      <w:pPr>
+        <w:pStyle w:val="a7"/>
+        <w:jc w:val="left"/>
+        <w:rPr>
+          <w:rtl/>
+          <w:lang w:bidi="fa-IR"/>
+        </w:rPr>
+      </w:pPr>
+    </w:p>
+    <w:p>
+      <w:pPr>
+        <w:pStyle w:val="a7"/>
+        <w:jc w:val="left"/>
+        <w:rPr>
+          <w:rtl/>
+          <w:lang w:bidi="fa-IR"/>
+        </w:rPr>
+      </w:pPr>
+    </w:p>
+    <w:p>
+      <w:pPr>
+        <w:pStyle w:val="a7"/>
+        <w:jc w:val="left"/>
+        <w:rPr>
+          <w:rtl/>
+          <w:lang w:bidi="fa-IR"/>
+        </w:rPr>
+      </w:pPr>
+    </w:p>
+    <w:p>
+      <w:pPr>
+        <w:pStyle w:val="a0"/>
+        <w:rPr>
+          <w:rtl/>
+        </w:rPr>
+      </w:pPr>
+      <w:r>
+        <w:rPr>
+          <w:rFonts w:hint="cs"/>
+          <w:rtl/>
+        </w:rPr>
+        <w:t>مقدمه</w:t>
+      </w:r>
+    </w:p>
+    <w:p>
+      <w:pPr>
+        <w:pStyle w:val="a7"/>
+        <w:ind w:left="720"/>
+        <w:jc w:val="left"/>
+        <w:rPr>
+          <w:rtl/>
+          <w:lang w:bidi="fa-IR"/>
+        </w:rPr>
+      </w:pPr>
+    </w:p>
+    <w:p>
+      <w:pPr>
+        <w:pStyle w:val="a7"/>
+        <w:ind w:left="720"/>
+        <w:jc w:val="left"/>
+        <w:rPr>
+          <w:rtl/>
+          <w:lang w:bidi="fa-IR"/>
+        </w:rPr>
+      </w:pPr>
+    </w:p>
+    <w:p>
+      <w:pPr>
+        <w:pStyle w:val="a7"/>
+        <w:ind w:left="720"/>
+        <w:jc w:val="left"/>
+        <w:rPr>
+          <w:rtl/>
+          <w:lang w:bidi="fa-IR"/>
+        </w:rPr>
+      </w:pPr>
+    </w:p>
+    <w:p>
+      <w:pPr>
+        <w:pStyle w:val="a7"/>
+        <w:ind w:left="720"/>
+        <w:jc w:val="left"/>
+        <w:rPr>
+          <w:rtl/>
+          <w:lang w:bidi="fa-IR"/>
+        </w:rPr>
+      </w:pPr>
+    </w:p>
+    <w:p>
+      <w:pPr>
+        <w:pStyle w:val="a7"/>
+        <w:ind w:left="720"/>
+        <w:jc w:val="left"/>
+        <w:rPr>
+          <w:rtl/>
+          <w:lang w:bidi="fa-IR"/>
+        </w:rPr>
+      </w:pPr>
+    </w:p>
+    <w:p>
+      <w:pPr>
+        <w:pStyle w:val="a7"/>
+        <w:ind w:left="720"/>
+        <w:jc w:val="left"/>
+        <w:rPr>
+          <w:rtl/>
+          <w:lang w:bidi="fa-IR"/>
+        </w:rPr>
+      </w:pPr>
+    </w:p>
+    <w:p>
+      <w:pPr>
+        <w:pStyle w:val="a0"/>
+      </w:pPr>
+      <w:r>
+        <w:rPr>
+          <w:rFonts w:hint="cs"/>
+          <w:rtl/>
+        </w:rPr>
+        <w:t>کارهای مرتبط</w:t>
+      </w:r>
+    </w:p>
+    <w:p>
+      <w:pPr>
+        <w:pStyle w:val="a7"/>
+        <w:ind w:left="720"/>
+        <w:jc w:val="left"/>
+        <w:rPr>
+          <w:rtl/>
+          <w:lang w:bidi="fa-IR"/>
+        </w:rPr>
+      </w:pPr>
+    </w:p>
+    <w:p>
+      <w:pPr>
+        <w:pStyle w:val="a7"/>
+        <w:ind w:left="720"/>
+        <w:jc w:val="left"/>
+        <w:rPr>
+          <w:rtl/>
+          <w:lang w:bidi="fa-IR"/>
+        </w:rPr>
+      </w:pPr>
+    </w:p>
+    <w:p>
+      <w:pPr>
+        <w:pStyle w:val="a7"/>
+        <w:ind w:left="720"/>
+        <w:jc w:val="left"/>
+        <w:rPr>
+          <w:rtl/>
+          <w:lang w:bidi="fa-IR"/>
+        </w:rPr>
+      </w:pPr>
+    </w:p>
+    <w:p>
+      <w:pPr>
+        <w:pStyle w:val="a0"/>
+      </w:pPr>
+      <w:r>
+        <w:rPr>
+          <w:rFonts w:hint="cs"/>
+          <w:rtl/>
+        </w:rPr>
+        <w:t>معماری شبکه</w:t>
+      </w:r>
+    </w:p>
+    <w:p>
+      <w:pPr>
+        <w:pStyle w:val="a7"/>
+        <w:ind w:left="720"/>
+        <w:jc w:val="left"/>
+        <w:rPr>
+          <w:rtl/>
+          <w:lang w:bidi="fa-IR"/>
+        </w:rPr>
+      </w:pPr>
+    </w:p>
+    <w:p>
+      <w:pPr>
+        <w:pStyle w:val="a7"/>
+        <w:ind w:left="720"/>
+        <w:jc w:val="left"/>
+        <w:rPr>
+          <w:rtl/>
+          <w:lang w:bidi="fa-IR"/>
+        </w:rPr>
+      </w:pPr>
+    </w:p>
+    <w:p>
+      <w:pPr>
+        <w:pStyle w:val="a7"/>
+        <w:ind w:left="720"/>
+        <w:jc w:val="left"/>
+        <w:rPr>
+          <w:rtl/>
+          <w:lang w:bidi="fa-IR"/>
+        </w:rPr>
+      </w:pPr>
+    </w:p>
+    <w:p>
+      <w:pPr>
+        <w:pStyle w:val="a0"/>
+      </w:pPr>
+      <w:r>
+        <w:rPr>
+          <w:rFonts w:hint="cs"/>
+          <w:rtl/>
+        </w:rPr>
+        <w:t>جمع بندی</w:t>
+      </w:r>
+    </w:p>
+    <w:p>
+      <w:pPr>
+        <w:pStyle w:val="a7"/>
+        <w:jc w:val="center"/>
+        <w:rPr>
+          <w:rtl/>
+          <w:lang w:bidi="fa-IR"/>
+        </w:rPr>
+      </w:pPr>
+    </w:p>
+    <w:p>
+      <w:pPr>
+        <w:pStyle w:val="a7"/>
+        <w:jc w:val="center"/>
+        <w:rPr>
+          <w:rtl/>
+          <w:lang w:bidi="fa-IR"/>
+        </w:rPr>
+      </w:pPr>
+    </w:p>
+    <w:p>
+      <w:pPr>
+        <w:pStyle w:val="a7"/>
+        <w:jc w:val="center"/>
+        <w:rPr>
+          <w:rtl/>
+          <w:lang w:bidi="fa-IR"/>
+        </w:rPr>
+      </w:pPr>
+    </w:p>
+    <w:p>
+      <w:pPr>
         <w:pStyle w:val="a"/>
         <w:rPr>
           <w:rtl/>
@@ -5083,6 +5326,7 @@
           <w:rFonts w:hint="cs"/>
           <w:rtl/>
         </w:rPr>
+        <w:lastRenderedPageBreak/>
         <w:t>مجموعه دادگان</w:t>
       </w:r>
       <w:bookmarkEnd w:id="0"/>
@@ -5160,7 +5404,43 @@
           <w:rtl/>
           <w:lang w:bidi="fa-IR"/>
         </w:rPr>
-        <w:t>پروژه با توجه به این که ما دنبال این هستیم که حرکات انسان رو بشناسیم و یاد بگیریم از 3 نوع دیتاست استفاده می‌کنیم که از نظر نوع داده‌های آموزشی و تستی متفاوت هستند (مقدار و نوع پخش شدن داده‌ها)</w:t>
+        <w:t>پروژه با توجه به این که ما دنبال این هستیم که حرکات انسان رو بشناسیم و یاد بگیریم</w:t>
+      </w:r>
+      <w:r>
+        <w:rPr>
+          <w:rFonts w:hint="cs"/>
+          <w:szCs w:val="24"/>
+          <w:rtl/>
+          <w:lang w:bidi="fa-IR"/>
+        </w:rPr>
+        <w:t xml:space="preserve"> نوع حرکات انسان در ویدیو ها،</w:t>
+      </w:r>
+      <w:r>
+        <w:rPr>
+          <w:rFonts w:hint="cs"/>
+          <w:szCs w:val="24"/>
+          <w:rtl/>
+          <w:lang w:bidi="fa-IR"/>
+        </w:rPr>
+        <w:t xml:space="preserve"> از 3 نوع دیتاست استفاده می‌کنیم که از نظر نوع داده‌های آموزشی و تستی متفاوت هستند</w:t>
+      </w:r>
+      <w:r>
+        <w:rPr>
+          <w:rFonts w:hint="cs"/>
+          <w:szCs w:val="24"/>
+          <w:rtl/>
+          <w:lang w:bidi="fa-IR"/>
+        </w:rPr>
+        <w:t>.</w:t>
+      </w:r>
+      <w:r>
+        <w:rPr>
+          <w:rFonts w:hint="cs"/>
+          <w:szCs w:val="24"/>
+          <w:rtl/>
+          <w:lang w:bidi="fa-IR"/>
+        </w:rPr>
+        <w:t xml:space="preserve"> (مقدار و نوع پخش شدن داده‌ها)</w:t>
       </w:r>
     </w:p>
     <w:p>
@@ -5304,7 +5584,25 @@
           <w:rtl/>
           <w:lang w:bidi="fa-IR"/>
         </w:rPr>
-        <w:t xml:space="preserve"> دارای یک مجموعه از بیش از 650000 ویدیو با کیفیت و اندازه مناسب است که کلاس بندی شده اند با توجه به ورژن دیتاست هست و </w:t>
+        <w:t>دارای یک مجموعه از بیش از 650000 ویدیو با کیفیت و اندازه مناسب است که کلاس بندی شده اند با توجه به ورژن</w:t>
+      </w:r>
+      <w:r>
+        <w:rPr>
+          <w:rFonts w:hint="cs"/>
+          <w:szCs w:val="24"/>
+          <w:rtl/>
+          <w:lang w:bidi="fa-IR"/>
+        </w:rPr>
+        <w:t xml:space="preserve"> آن</w:t>
+      </w:r>
+      <w:r>
+        <w:rPr>
+          <w:rFonts w:hint="cs"/>
+          <w:szCs w:val="24"/>
+          <w:rtl/>
+          <w:lang w:bidi="fa-IR"/>
+        </w:rPr>
+        <w:t xml:space="preserve"> دیتاست هست و </w:t>
       </w:r>
       <w:r>
         <w:rPr>
@@ -5469,7 +5767,61 @@
           <w:rtl/>
           <w:lang w:bidi="fa-IR"/>
         </w:rPr>
-        <w:t xml:space="preserve"> اکثر این ویدیو ها از یوتیوب آورده شده.</w:t>
+        <w:t xml:space="preserve"> اکثر این ویدیو ها از یوتیوب</w:t>
+      </w:r>
+      <w:r>
+        <w:rPr>
+          <w:rFonts w:hint="cs"/>
+          <w:szCs w:val="24"/>
+          <w:rtl/>
+          <w:lang w:bidi="fa-IR"/>
+        </w:rPr>
+        <w:t xml:space="preserve"> جمع</w:t>
+      </w:r>
+      <w:r>
+        <w:rPr>
+          <w:rFonts w:hint="cs"/>
+          <w:szCs w:val="24"/>
+          <w:rtl/>
+          <w:lang w:bidi="fa-IR"/>
+        </w:rPr>
+        <w:t xml:space="preserve"> آور</w:t>
+      </w:r>
+      <w:r>
+        <w:rPr>
+          <w:rFonts w:hint="cs"/>
+          <w:szCs w:val="24"/>
+          <w:rtl/>
+          <w:lang w:bidi="fa-IR"/>
+        </w:rPr>
+        <w:t>ی</w:t>
+      </w:r>
+      <w:r>
+        <w:rPr>
+          <w:rFonts w:hint="cs"/>
+          <w:szCs w:val="24"/>
+          <w:rtl/>
+          <w:lang w:bidi="fa-IR"/>
+        </w:rPr>
+        <w:t xml:space="preserve"> شده</w:t>
+      </w:r>
+      <w:r>
+        <w:rPr>
+          <w:rFonts w:hint="cs"/>
+          <w:szCs w:val="24"/>
+          <w:rtl/>
+          <w:lang w:bidi="fa-IR"/>
+        </w:rPr>
+        <w:t xml:space="preserve"> است</w:t>
+      </w:r>
+      <w:r>
+        <w:rPr>
+          <w:rFonts w:hint="cs"/>
+          <w:szCs w:val="24"/>
+          <w:rtl/>
+          <w:lang w:bidi="fa-IR"/>
+        </w:rPr>
+        <w:t>.</w:t>
       </w:r>
     </w:p>
     <w:p>
@@ -6014,7 +6366,23 @@
           <w:rtl/>
           <w:lang w:bidi="fa-IR"/>
         </w:rPr>
-        <w:t>ویدیوی های دیتاست‌ها در دوحالت قابل دسترس خواهند بود اولی به صورت آنلاین و دیگری به صورت آفلاین(دانلود شده). ما با حالت اول کار داریم</w:t>
+        <w:t>ویدیوی</w:t>
+      </w:r>
+      <w:r>
+        <w:rPr>
+          <w:szCs w:val="24"/>
+          <w:lang w:bidi="fa-IR"/>
+        </w:rPr>
+        <w:t>‎</w:t>
+      </w:r>
+      <w:r>
+        <w:rPr>
+          <w:rFonts w:hint="cs"/>
+          <w:szCs w:val="24"/>
+          <w:rtl/>
+          <w:lang w:bidi="fa-IR"/>
+        </w:rPr>
+        <w:t>های دیتاست‌ها در دوحالت قابل دسترس خواهند بود اولی به صورت آنلاین و دیگری به صورت آفلاین(دانلود شده). ما با حالت اول کار داریم</w:t>
       </w:r>
       <w:r>
         <w:rPr>
@@ -6123,7 +6491,25 @@
           <w:rtl/>
           <w:lang w:bidi="fa-IR"/>
         </w:rPr>
-        <w:t>برای مثال ذخیره میشود.</w:t>
+        <w:t>برای مثال ذخیره می</w:t>
+      </w:r>
+      <w:r>
+        <w:rPr>
+          <w:rFonts w:hint="cs"/>
+          <w:szCs w:val="24"/>
+          <w:rtl/>
+          <w:lang w:bidi="fa-IR"/>
+        </w:rPr>
+        <w:t>‌</w:t>
+      </w:r>
+      <w:r>
+        <w:rPr>
+          <w:rFonts w:hint="cs"/>
+          <w:szCs w:val="24"/>
+          <w:rtl/>
+          <w:lang w:bidi="fa-IR"/>
+        </w:rPr>
+        <w:t>شود.</w:t>
       </w:r>
     </w:p>
     <w:p>
@@ -6851,7 +7237,6 @@
           <w:rtl/>
           <w:lang w:bidi="fa-IR"/>
         </w:rPr>
-        <w:lastRenderedPageBreak/>
         <w:t xml:space="preserve"> },</w:t>
       </w:r>
     </w:p>
@@ -6872,6 +7257,7 @@
           <w:rtl/>
           <w:lang w:bidi="fa-IR"/>
         </w:rPr>
+        <w:lastRenderedPageBreak/>
         <w:t>.</w:t>
       </w:r>
     </w:p>
@@ -6992,6 +7378,18 @@
         </w:rPr>
         <w:t xml:space="preserve"> </w:t>
       </w:r>
+    </w:p>
+    <w:p>
+      <w:pPr>
+        <w:pStyle w:val="a7"/>
+        <w:spacing w:line="360" w:lineRule="auto"/>
+        <w:jc w:val="left"/>
+        <w:rPr>
+          <w:szCs w:val="24"/>
+          <w:rtl/>
+          <w:lang w:bidi="fa-IR"/>
+        </w:rPr>
+      </w:pPr>
     </w:p>
     <w:p>
       <w:pPr>
@@ -7602,6 +8000,7 @@
         <w:jc w:val="left"/>
         <w:rPr>
           <w:szCs w:val="24"/>
+          <w:rtl/>
           <w:lang w:bidi="fa-IR"/>
         </w:rPr>
       </w:pPr>
@@ -7641,11 +8040,20 @@
         </w:rPr>
         <w:t>(در مورد 400 کلاس که چه موضوعی هست گفته شده)</w:t>
       </w:r>
+      <w:r>
+        <w:rPr>
+          <w:szCs w:val="24"/>
+          <w:rtl/>
+          <w:lang w:bidi="fa-IR"/>
+        </w:rPr>
+        <w:tab/>
+      </w:r>
     </w:p>
     <w:p>
       <w:pPr>
         <w:pStyle w:val="a7"/>
         <w:spacing w:line="360" w:lineRule="auto"/>
+        <w:ind w:left="720"/>
         <w:jc w:val="left"/>
         <w:rPr>
           <w:szCs w:val="24"/>
@@ -8094,6 +8502,7 @@
         <w:jc w:val="left"/>
         <w:rPr>
           <w:szCs w:val="24"/>
+          <w:rtl/>
           <w:lang w:bidi="fa-IR"/>
         </w:rPr>
       </w:pPr>
@@ -8167,6 +8576,115 @@
       <w:pPr>
         <w:pStyle w:val="a7"/>
         <w:spacing w:line="360" w:lineRule="auto"/>
+        <w:ind w:left="720"/>
+        <w:jc w:val="left"/>
+        <w:rPr>
+          <w:szCs w:val="24"/>
+          <w:lang w:bidi="fa-IR"/>
+        </w:rPr>
+      </w:pPr>
+      <w:r>
+        <w:rPr>
+          <w:noProof/>
+          <w:szCs w:val="24"/>
+          <w:lang w:bidi="fa-IR"/>
+        </w:rPr>
+        <w:drawing>
+          <wp:inline distT="0" distB="0" distL="0" distR="0" wp14:anchorId="534A68D7" wp14:editId="6DF2C22C">
+            <wp:extent cx="5227671" cy="2624447"/>
+            <wp:effectExtent l="0" t="0" r="0" b="5080"/>
+            <wp:docPr id="2" name="Picture 2"/>
+            <wp:cNvGraphicFramePr>
+              <a:graphicFrameLocks xmlns:a="http://schemas.openxmlformats.org/drawingml/2006/main" noChangeAspect="1"/>
+            </wp:cNvGraphicFramePr>
+            <a:graphic xmlns:a="http://schemas.openxmlformats.org/drawingml/2006/main">
+              <a:graphicData uri="http://schemas.openxmlformats.org/drawingml/2006/picture">
+                <pic:pic xmlns:pic="http://schemas.openxmlformats.org/drawingml/2006/picture">
+                  <pic:nvPicPr>
+                    <pic:cNvPr id="2" name="Picture 2"/>
+                    <pic:cNvPicPr/>
+                  </pic:nvPicPr>
+                  <pic:blipFill>
+                    <a:blip r:embed="rId15">
+                      <a:extLst>
+                        <a:ext uri="{28A0092B-C50C-407E-A947-70E740481C1C}">
+                          <a14:useLocalDpi xmlns:a14="http://schemas.microsoft.com/office/drawing/2010/main" val="0"/>
+                        </a:ext>
+                      </a:extLst>
+                    </a:blip>
+                    <a:stretch>
+                      <a:fillRect/>
+                    </a:stretch>
+                  </pic:blipFill>
+                  <pic:spPr>
+                    <a:xfrm>
+                      <a:off x="0" y="0"/>
+                      <a:ext cx="5244515" cy="2632903"/>
+                    </a:xfrm>
+                    <a:prstGeom prst="rect">
+                      <a:avLst/>
+                    </a:prstGeom>
+                  </pic:spPr>
+                </pic:pic>
+              </a:graphicData>
+            </a:graphic>
+          </wp:inline>
+        </w:drawing>
+      </w:r>
+    </w:p>
+    <w:p>
+      <w:pPr>
+        <w:pStyle w:val="a7"/>
+        <w:spacing w:line="360" w:lineRule="auto"/>
+        <w:ind w:left="720"/>
+        <w:jc w:val="center"/>
+        <w:rPr>
+          <w:szCs w:val="24"/>
+          <w:lang w:bidi="fa-IR"/>
+        </w:rPr>
+      </w:pPr>
+      <w:r>
+        <w:rPr>
+          <w:rFonts w:hint="cs"/>
+          <w:szCs w:val="24"/>
+          <w:rtl/>
+          <w:lang w:bidi="fa-IR"/>
+        </w:rPr>
+        <w:t xml:space="preserve">شکل 1- نمونه‌ای از </w:t>
+      </w:r>
+      <w:r>
+        <w:rPr>
+          <w:rFonts w:hint="cs"/>
+          <w:szCs w:val="24"/>
+          <w:rtl/>
+          <w:lang w:bidi="fa-IR"/>
+        </w:rPr>
+        <w:t xml:space="preserve">ویدیو‌های </w:t>
+      </w:r>
+      <w:r>
+        <w:rPr>
+          <w:szCs w:val="24"/>
+          <w:lang w:bidi="fa-IR"/>
+        </w:rPr>
+        <w:t>Kinetic</w:t>
+      </w:r>
+    </w:p>
+    <w:p>
+      <w:pPr>
+        <w:pStyle w:val="a7"/>
+        <w:spacing w:line="360" w:lineRule="auto"/>
+        <w:ind w:left="720"/>
+        <w:jc w:val="center"/>
+        <w:rPr>
+          <w:szCs w:val="24"/>
+          <w:lang w:bidi="fa-IR"/>
+        </w:rPr>
+      </w:pPr>
+    </w:p>
+    <w:p>
+      <w:pPr>
+        <w:pStyle w:val="a7"/>
+        <w:spacing w:line="360" w:lineRule="auto"/>
         <w:ind w:left="720" w:firstLine="720"/>
         <w:jc w:val="both"/>
         <w:rPr>
@@ -8174,7 +8692,7 @@
           <w:lang w:bidi="fa-IR"/>
         </w:rPr>
       </w:pPr>
-      <w:hyperlink r:id="rId15" w:history="1">
+      <w:hyperlink r:id="rId16" w:history="1">
         <w:r>
           <w:rPr>
             <w:rStyle w:val="Hyperlink"/>
@@ -8302,18 +8820,24 @@
         <w:t xml:space="preserve"> 30408 تا شی متمایز از یکدیگر داریم.</w:t>
       </w:r>
     </w:p>
-    <w:p>
-      <w:pPr>
-        <w:pStyle w:val="a7"/>
-        <w:ind w:left="720"/>
-        <w:jc w:val="center"/>
-        <w:rPr>
-          <w:szCs w:val="24"/>
-          <w:lang w:bidi="fa-IR"/>
-        </w:rPr>
-      </w:pPr>
-    </w:p>
     <w:bookmarkEnd w:id="4"/>
+    <w:p>
+      <w:pPr>
+        <w:pStyle w:val="a7"/>
+        <w:jc w:val="both"/>
+        <w:rPr>
+          <w:szCs w:val="24"/>
+          <w:lang w:bidi="fa-IR"/>
+        </w:rPr>
+      </w:pPr>
+      <w:r>
+        <w:rPr>
+          <w:szCs w:val="24"/>
+          <w:lang w:bidi="fa-IR"/>
+        </w:rPr>
+        <w:tab/>
+      </w:r>
+    </w:p>
     <w:p>
       <w:pPr>
         <w:pStyle w:val="a7"/>
@@ -10267,7 +10791,7 @@
       </w:r>
     </w:p>
     <w:sectPr>
-      <w:footerReference w:type="default" r:id="rId16"/>
+      <w:footerReference w:type="default" r:id="rId17"/>
       <w:footnotePr>
         <w:numRestart w:val="eachPage"/>
       </w:footnotePr>
@@ -10660,7 +11184,7 @@
         <v:path o:extrusionok="f" gradientshapeok="t" o:connecttype="rect"/>
         <o:lock v:ext="edit" aspectratio="t"/>
       </v:shapetype>
-      <v:shape id="_x0000_i1034" type="#_x0000_t75" style="width:19.65pt;height:20.55pt;visibility:visible" o:bullet="t">
+      <v:shape id="_x0000_i1242" type="#_x0000_t75" style="width:19.65pt;height:20.55pt;visibility:visible" o:bullet="t">
         <v:imagedata r:id="rId1" o:title=""/>
       </v:shape>
     </w:pict>

</xml_diff>

<commit_message>
The Installation part start
</commit_message>
<xml_diff>
--- a/Video Swin Transformer-Report(code_run_documentation).docx
+++ b/Video Swin Transformer-Report(code_run_documentation).docx
@@ -8577,7 +8577,7 @@
         <w:pStyle w:val="a7"/>
         <w:spacing w:line="360" w:lineRule="auto"/>
         <w:ind w:left="720"/>
-        <w:jc w:val="left"/>
+        <w:jc w:val="center"/>
         <w:rPr>
           <w:szCs w:val="24"/>
           <w:lang w:bidi="fa-IR"/>
@@ -8985,7 +8985,7 @@
           <w:rtl/>
           <w:lang w:bidi="fa-IR"/>
         </w:rPr>
-        <w:t>بالاخره برای هر پروژه‌ای از تعدادی از نرم افزارها</w:t>
+        <w:t>برای هر پروژه‌ای از تعدادی از نرم افزارها</w:t>
       </w:r>
       <w:r>
         <w:rPr>
@@ -9027,6 +9027,14 @@
         </w:rPr>
         <w:t xml:space="preserve">. </w:t>
       </w:r>
+      <w:r>
+        <w:rPr>
+          <w:rFonts w:hint="cs"/>
+          <w:rtl/>
+          <w:lang w:bidi="fa-IR"/>
+        </w:rPr>
+        <w:t>در این پروژه با توجه به اینکه از زبان پایتون استفاده شده است بایستی یکسری از کتابخانه‌های مربوط به این زبان و یکسری ابزار مربوط به این زبان در راستای کار کردن با ویدیو را بر روی سیستم خود نصب کنیم.</w:t>
+      </w:r>
     </w:p>
     <w:p>
       <w:pPr>
@@ -9048,6 +9056,7 @@
     <w:p>
       <w:pPr>
         <w:pStyle w:val="a7"/>
+        <w:ind w:left="720"/>
         <w:jc w:val="both"/>
         <w:rPr>
           <w:rtl/>
@@ -9060,14 +9069,783 @@
           <w:rtl/>
           <w:lang w:bidi="fa-IR"/>
         </w:rPr>
-        <w:t>متن.</w:t>
-      </w:r>
-    </w:p>
-    <w:p>
-      <w:pPr>
-        <w:pStyle w:val="a7"/>
+        <w:t>با توجه به اینکه زبان مورد استفاده در این پروژه پایتون هست بهتر است در ابتدا از نصب شدن زبان مورد نظر اطمینان کافی داشته باشیم و حدالمقدور آخرین نسخه آن در اختیار باشد.</w:t>
+      </w:r>
+    </w:p>
+    <w:p>
+      <w:pPr>
+        <w:pStyle w:val="a7"/>
+        <w:ind w:left="720"/>
         <w:jc w:val="both"/>
         <w:rPr>
+          <w:rtl/>
+          <w:lang w:bidi="fa-IR"/>
+        </w:rPr>
+      </w:pPr>
+    </w:p>
+    <w:p>
+      <w:pPr>
+        <w:pStyle w:val="a7"/>
+        <w:ind w:left="720"/>
+        <w:jc w:val="center"/>
+        <w:rPr>
+          <w:rtl/>
+          <w:lang w:bidi="fa-IR"/>
+        </w:rPr>
+      </w:pPr>
+      <w:r>
+        <w:rPr>
+          <w:noProof/>
+          <w:rtl/>
+          <w:lang w:val="fa-IR" w:bidi="fa-IR"/>
+        </w:rPr>
+        <w:drawing>
+          <wp:inline distT="0" distB="0" distL="0" distR="0" wp14:anchorId="2422CFEC" wp14:editId="4691B77C">
+            <wp:extent cx="5096586" cy="438211"/>
+            <wp:effectExtent l="0" t="0" r="8890" b="0"/>
+            <wp:docPr id="4" name="Picture 4"/>
+            <wp:cNvGraphicFramePr>
+              <a:graphicFrameLocks xmlns:a="http://schemas.openxmlformats.org/drawingml/2006/main" noChangeAspect="1"/>
+            </wp:cNvGraphicFramePr>
+            <a:graphic xmlns:a="http://schemas.openxmlformats.org/drawingml/2006/main">
+              <a:graphicData uri="http://schemas.openxmlformats.org/drawingml/2006/picture">
+                <pic:pic xmlns:pic="http://schemas.openxmlformats.org/drawingml/2006/picture">
+                  <pic:nvPicPr>
+                    <pic:cNvPr id="4" name="Picture 4"/>
+                    <pic:cNvPicPr/>
+                  </pic:nvPicPr>
+                  <pic:blipFill>
+                    <a:blip r:embed="rId17">
+                      <a:extLst>
+                        <a:ext uri="{28A0092B-C50C-407E-A947-70E740481C1C}">
+                          <a14:useLocalDpi xmlns:a14="http://schemas.microsoft.com/office/drawing/2010/main" val="0"/>
+                        </a:ext>
+                      </a:extLst>
+                    </a:blip>
+                    <a:stretch>
+                      <a:fillRect/>
+                    </a:stretch>
+                  </pic:blipFill>
+                  <pic:spPr>
+                    <a:xfrm>
+                      <a:off x="0" y="0"/>
+                      <a:ext cx="5096586" cy="438211"/>
+                    </a:xfrm>
+                    <a:prstGeom prst="rect">
+                      <a:avLst/>
+                    </a:prstGeom>
+                  </pic:spPr>
+                </pic:pic>
+              </a:graphicData>
+            </a:graphic>
+          </wp:inline>
+        </w:drawing>
+      </w:r>
+    </w:p>
+    <w:p>
+      <w:pPr>
+        <w:pStyle w:val="a7"/>
+        <w:ind w:left="720"/>
+        <w:jc w:val="center"/>
+        <w:rPr>
+          <w:rtl/>
+          <w:lang w:bidi="fa-IR"/>
+        </w:rPr>
+      </w:pPr>
+      <w:r>
+        <w:rPr>
+          <w:rFonts w:hint="cs"/>
+          <w:rtl/>
+          <w:lang w:bidi="fa-IR"/>
+        </w:rPr>
+        <w:t>شکل 1-3: نصب و نسخه پایتون</w:t>
+      </w:r>
+    </w:p>
+    <w:p>
+      <w:pPr>
+        <w:pStyle w:val="a7"/>
+        <w:ind w:left="720"/>
+        <w:jc w:val="center"/>
+        <w:rPr>
+          <w:rtl/>
+          <w:lang w:bidi="fa-IR"/>
+        </w:rPr>
+      </w:pPr>
+    </w:p>
+    <w:p>
+      <w:pPr>
+        <w:pStyle w:val="a7"/>
+        <w:jc w:val="both"/>
+        <w:rPr>
+          <w:rtl/>
+          <w:lang w:bidi="fa-IR"/>
+        </w:rPr>
+      </w:pPr>
+      <w:r>
+        <w:rPr>
+          <w:rtl/>
+          <w:lang w:bidi="fa-IR"/>
+        </w:rPr>
+        <w:tab/>
+      </w:r>
+      <w:proofErr w:type="spellStart"/>
+      <w:r>
+        <w:rPr>
+          <w:lang w:bidi="fa-IR"/>
+        </w:rPr>
+        <w:t>Pytorch</w:t>
+      </w:r>
+      <w:proofErr w:type="spellEnd"/>
+      <w:r>
+        <w:rPr>
+          <w:rFonts w:hint="cs"/>
+          <w:rtl/>
+          <w:lang w:bidi="fa-IR"/>
+        </w:rPr>
+        <w:t xml:space="preserve"> یک کتابخانه‌ای از زبان پایتون هست</w:t>
+      </w:r>
+      <w:r>
+        <w:rPr>
+          <w:rFonts w:hint="cs"/>
+          <w:rtl/>
+          <w:lang w:bidi="fa-IR"/>
+        </w:rPr>
+        <w:t xml:space="preserve">، که منبع باز برای یادگیری ماشین است که بر مبنای کتابخانه </w:t>
+      </w:r>
+      <w:r>
+        <w:rPr>
+          <w:lang w:bidi="fa-IR"/>
+        </w:rPr>
+        <w:t>Torch</w:t>
+      </w:r>
+      <w:r>
+        <w:rPr>
+          <w:rFonts w:hint="cs"/>
+          <w:rtl/>
+          <w:lang w:bidi="fa-IR"/>
+        </w:rPr>
+        <w:t xml:space="preserve"> هست که در کاربردهای بینایی ماشین و پردازش زبان استفاده می‌شود که توسط گروه هوش مصنوعی فیسبوک طراحی شده است. برا</w:t>
+      </w:r>
+      <w:r>
+        <w:rPr>
+          <w:rFonts w:hint="cs"/>
+          <w:rtl/>
+          <w:lang w:bidi="fa-IR"/>
+        </w:rPr>
+        <w:t xml:space="preserve">ی نصب آخرین ورژن این کتابخانه می توانیم از دستور </w:t>
+      </w:r>
+      <w:r>
+        <w:rPr>
+          <w:lang w:bidi="fa-IR"/>
+        </w:rPr>
+        <w:t>Pip install torch</w:t>
+      </w:r>
+      <w:r>
+        <w:rPr>
+          <w:rFonts w:hint="cs"/>
+          <w:rtl/>
+          <w:lang w:bidi="fa-IR"/>
+        </w:rPr>
+        <w:t xml:space="preserve"> استفاده کنیم.</w:t>
+      </w:r>
+    </w:p>
+    <w:p>
+      <w:pPr>
+        <w:pStyle w:val="a7"/>
+        <w:jc w:val="both"/>
+        <w:rPr>
+          <w:rtl/>
+          <w:lang w:bidi="fa-IR"/>
+        </w:rPr>
+      </w:pPr>
+    </w:p>
+    <w:p>
+      <w:pPr>
+        <w:pStyle w:val="a7"/>
+        <w:jc w:val="center"/>
+        <w:rPr>
+          <w:rtl/>
+          <w:lang w:bidi="fa-IR"/>
+        </w:rPr>
+      </w:pPr>
+      <w:r>
+        <w:rPr>
+          <w:rFonts w:hint="cs"/>
+          <w:noProof/>
+          <w:rtl/>
+          <w:lang w:val="fa-IR" w:bidi="fa-IR"/>
+        </w:rPr>
+        <w:drawing>
+          <wp:inline distT="0" distB="0" distL="0" distR="0" wp14:anchorId="3075100F" wp14:editId="11CD9E0E">
+            <wp:extent cx="5410955" cy="1276528"/>
+            <wp:effectExtent l="0" t="0" r="0" b="0"/>
+            <wp:docPr id="5" name="Picture 5"/>
+            <wp:cNvGraphicFramePr>
+              <a:graphicFrameLocks xmlns:a="http://schemas.openxmlformats.org/drawingml/2006/main" noChangeAspect="1"/>
+            </wp:cNvGraphicFramePr>
+            <a:graphic xmlns:a="http://schemas.openxmlformats.org/drawingml/2006/main">
+              <a:graphicData uri="http://schemas.openxmlformats.org/drawingml/2006/picture">
+                <pic:pic xmlns:pic="http://schemas.openxmlformats.org/drawingml/2006/picture">
+                  <pic:nvPicPr>
+                    <pic:cNvPr id="5" name="Picture 5"/>
+                    <pic:cNvPicPr/>
+                  </pic:nvPicPr>
+                  <pic:blipFill>
+                    <a:blip r:embed="rId18">
+                      <a:extLst>
+                        <a:ext uri="{28A0092B-C50C-407E-A947-70E740481C1C}">
+                          <a14:useLocalDpi xmlns:a14="http://schemas.microsoft.com/office/drawing/2010/main" val="0"/>
+                        </a:ext>
+                      </a:extLst>
+                    </a:blip>
+                    <a:stretch>
+                      <a:fillRect/>
+                    </a:stretch>
+                  </pic:blipFill>
+                  <pic:spPr>
+                    <a:xfrm>
+                      <a:off x="0" y="0"/>
+                      <a:ext cx="5410955" cy="1276528"/>
+                    </a:xfrm>
+                    <a:prstGeom prst="rect">
+                      <a:avLst/>
+                    </a:prstGeom>
+                  </pic:spPr>
+                </pic:pic>
+              </a:graphicData>
+            </a:graphic>
+          </wp:inline>
+        </w:drawing>
+      </w:r>
+    </w:p>
+    <w:p>
+      <w:pPr>
+        <w:pStyle w:val="a7"/>
+        <w:ind w:left="720"/>
+        <w:jc w:val="center"/>
+        <w:rPr>
+          <w:lang w:bidi="fa-IR"/>
+        </w:rPr>
+      </w:pPr>
+      <w:r>
+        <w:rPr>
+          <w:rFonts w:hint="cs"/>
+          <w:rtl/>
+          <w:lang w:bidi="fa-IR"/>
+        </w:rPr>
+        <w:t xml:space="preserve">شکل </w:t>
+      </w:r>
+      <w:r>
+        <w:rPr>
+          <w:rFonts w:hint="cs"/>
+          <w:rtl/>
+          <w:lang w:bidi="fa-IR"/>
+        </w:rPr>
+        <w:t>2</w:t>
+      </w:r>
+      <w:r>
+        <w:rPr>
+          <w:rFonts w:hint="cs"/>
+          <w:rtl/>
+          <w:lang w:bidi="fa-IR"/>
+        </w:rPr>
+        <w:t xml:space="preserve">-3: نصب </w:t>
+      </w:r>
+      <w:proofErr w:type="spellStart"/>
+      <w:r>
+        <w:rPr>
+          <w:lang w:bidi="fa-IR"/>
+        </w:rPr>
+        <w:t>pytorch</w:t>
+      </w:r>
+      <w:proofErr w:type="spellEnd"/>
+    </w:p>
+    <w:p>
+      <w:pPr>
+        <w:pStyle w:val="a7"/>
+        <w:jc w:val="left"/>
+        <w:rPr>
+          <w:rtl/>
+          <w:lang w:bidi="fa-IR"/>
+        </w:rPr>
+      </w:pPr>
+    </w:p>
+    <w:p>
+      <w:pPr>
+        <w:pStyle w:val="a7"/>
+        <w:jc w:val="left"/>
+        <w:rPr>
+          <w:rtl/>
+          <w:lang w:bidi="fa-IR"/>
+        </w:rPr>
+      </w:pPr>
+      <w:r>
+        <w:rPr>
+          <w:rtl/>
+          <w:lang w:bidi="fa-IR"/>
+        </w:rPr>
+        <w:tab/>
+      </w:r>
+      <w:r>
+        <w:rPr>
+          <w:rFonts w:hint="cs"/>
+          <w:rtl/>
+          <w:lang w:bidi="fa-IR"/>
+        </w:rPr>
+        <w:t xml:space="preserve">برای چک کردن ورژن نسخه </w:t>
+      </w:r>
+      <w:proofErr w:type="spellStart"/>
+      <w:r>
+        <w:rPr>
+          <w:lang w:bidi="fa-IR"/>
+        </w:rPr>
+        <w:t>Pytorch</w:t>
+      </w:r>
+      <w:proofErr w:type="spellEnd"/>
+      <w:r>
+        <w:rPr>
+          <w:rFonts w:hint="cs"/>
+          <w:rtl/>
+          <w:lang w:bidi="fa-IR"/>
+        </w:rPr>
+        <w:t xml:space="preserve"> میتوانیم از کامپایل فایل </w:t>
+      </w:r>
+      <w:r>
+        <w:rPr>
+          <w:lang w:bidi="fa-IR"/>
+        </w:rPr>
+        <w:t>pytorch-V.py</w:t>
+      </w:r>
+      <w:r>
+        <w:rPr>
+          <w:rFonts w:hint="cs"/>
+          <w:rtl/>
+          <w:lang w:bidi="fa-IR"/>
+        </w:rPr>
+        <w:t xml:space="preserve"> موجود در پروژه استفاده کرد.</w:t>
+      </w:r>
+    </w:p>
+    <w:p>
+      <w:pPr>
+        <w:pStyle w:val="a7"/>
+        <w:jc w:val="left"/>
+        <w:rPr>
+          <w:rtl/>
+          <w:lang w:bidi="fa-IR"/>
+        </w:rPr>
+      </w:pPr>
+    </w:p>
+    <w:p>
+      <w:pPr>
+        <w:pStyle w:val="a7"/>
+        <w:jc w:val="left"/>
+        <w:rPr>
+          <w:rtl/>
+          <w:lang w:bidi="fa-IR"/>
+        </w:rPr>
+      </w:pPr>
+    </w:p>
+    <w:p>
+      <w:pPr>
+        <w:pStyle w:val="a7"/>
+        <w:jc w:val="left"/>
+        <w:rPr>
+          <w:rtl/>
+          <w:lang w:bidi="fa-IR"/>
+        </w:rPr>
+      </w:pPr>
+      <w:r>
+        <w:rPr>
+          <w:rtl/>
+          <w:lang w:bidi="fa-IR"/>
+        </w:rPr>
+        <w:lastRenderedPageBreak/>
+        <w:tab/>
+      </w:r>
+      <w:r>
+        <w:rPr>
+          <w:lang w:bidi="fa-IR"/>
+        </w:rPr>
+        <w:t>CUDA</w:t>
+      </w:r>
+      <w:r>
+        <w:rPr>
+          <w:rFonts w:hint="cs"/>
+          <w:rtl/>
+          <w:lang w:bidi="fa-IR"/>
+        </w:rPr>
+        <w:t xml:space="preserve"> یک نرم افزار (پلتفرم) محاسباتی موازی و مدل برنامه نویسی است که توسط </w:t>
+      </w:r>
+      <w:r>
+        <w:rPr>
+          <w:lang w:bidi="fa-IR"/>
+        </w:rPr>
+        <w:t>Nvidia</w:t>
+      </w:r>
+      <w:r>
+        <w:rPr>
+          <w:rFonts w:hint="cs"/>
+          <w:rtl/>
+          <w:lang w:bidi="fa-IR"/>
+        </w:rPr>
+        <w:t xml:space="preserve"> برای محاسبات عمومی در </w:t>
+      </w:r>
+      <w:r>
+        <w:rPr>
+          <w:lang w:bidi="fa-IR"/>
+        </w:rPr>
+        <w:t>GPU</w:t>
+      </w:r>
+      <w:r>
+        <w:rPr>
+          <w:rFonts w:hint="cs"/>
+          <w:rtl/>
+          <w:lang w:bidi="fa-IR"/>
+        </w:rPr>
+        <w:t xml:space="preserve"> ها </w:t>
+      </w:r>
+      <w:r>
+        <w:rPr>
+          <w:rFonts w:hint="cs"/>
+          <w:rtl/>
+          <w:lang w:bidi="fa-IR"/>
+        </w:rPr>
+        <w:t xml:space="preserve">توسعه یافته است. </w:t>
+      </w:r>
+      <w:r>
+        <w:rPr>
+          <w:lang w:bidi="fa-IR"/>
+        </w:rPr>
+        <w:t>CUDA</w:t>
+      </w:r>
+      <w:r>
+        <w:rPr>
+          <w:rtl/>
+          <w:lang w:bidi="fa-IR"/>
+        </w:rPr>
+        <w:t xml:space="preserve"> توسعه دهندگان را قادر م</w:t>
+      </w:r>
+      <w:r>
+        <w:rPr>
+          <w:rFonts w:hint="cs"/>
+          <w:rtl/>
+          <w:lang w:bidi="fa-IR"/>
+        </w:rPr>
+        <w:t>ی</w:t>
+      </w:r>
+      <w:r>
+        <w:rPr>
+          <w:rtl/>
+          <w:lang w:bidi="fa-IR"/>
+        </w:rPr>
+        <w:t xml:space="preserve"> سازد تا با استفاده از قدرت پردازنده ها</w:t>
+      </w:r>
+      <w:r>
+        <w:rPr>
+          <w:rFonts w:hint="cs"/>
+          <w:rtl/>
+          <w:lang w:bidi="fa-IR"/>
+        </w:rPr>
+        <w:t>ی</w:t>
+      </w:r>
+      <w:r>
+        <w:rPr>
+          <w:rtl/>
+          <w:lang w:bidi="fa-IR"/>
+        </w:rPr>
+        <w:t xml:space="preserve"> گراف</w:t>
+      </w:r>
+      <w:r>
+        <w:rPr>
+          <w:rFonts w:hint="cs"/>
+          <w:rtl/>
+          <w:lang w:bidi="fa-IR"/>
+        </w:rPr>
+        <w:t>ی</w:t>
+      </w:r>
+      <w:r>
+        <w:rPr>
+          <w:rFonts w:hint="eastAsia"/>
+          <w:rtl/>
+          <w:lang w:bidi="fa-IR"/>
+        </w:rPr>
+        <w:t>ک</w:t>
+      </w:r>
+      <w:r>
+        <w:rPr>
+          <w:rFonts w:hint="cs"/>
+          <w:rtl/>
+          <w:lang w:bidi="fa-IR"/>
+        </w:rPr>
+        <w:t>ی</w:t>
+      </w:r>
+      <w:r>
+        <w:rPr>
+          <w:rtl/>
+          <w:lang w:bidi="fa-IR"/>
+        </w:rPr>
+        <w:t xml:space="preserve"> در بخش مواز</w:t>
+      </w:r>
+      <w:r>
+        <w:rPr>
+          <w:rFonts w:hint="cs"/>
+          <w:rtl/>
+          <w:lang w:bidi="fa-IR"/>
+        </w:rPr>
+        <w:t>ی</w:t>
+      </w:r>
+      <w:r>
+        <w:rPr>
+          <w:rtl/>
+          <w:lang w:bidi="fa-IR"/>
+        </w:rPr>
+        <w:t xml:space="preserve"> ساز</w:t>
+      </w:r>
+      <w:r>
+        <w:rPr>
+          <w:rFonts w:hint="cs"/>
+          <w:rtl/>
+          <w:lang w:bidi="fa-IR"/>
+        </w:rPr>
+        <w:t>ی</w:t>
+      </w:r>
+      <w:r>
+        <w:rPr>
+          <w:rtl/>
+          <w:lang w:bidi="fa-IR"/>
+        </w:rPr>
+        <w:t xml:space="preserve"> محاسبات ، برنامه ها</w:t>
+      </w:r>
+      <w:r>
+        <w:rPr>
+          <w:rFonts w:hint="cs"/>
+          <w:rtl/>
+          <w:lang w:bidi="fa-IR"/>
+        </w:rPr>
+        <w:t>ی</w:t>
+      </w:r>
+      <w:r>
+        <w:rPr>
+          <w:rtl/>
+          <w:lang w:bidi="fa-IR"/>
+        </w:rPr>
+        <w:t xml:space="preserve"> کاربرد</w:t>
+      </w:r>
+      <w:r>
+        <w:rPr>
+          <w:rFonts w:hint="cs"/>
+          <w:rtl/>
+          <w:lang w:bidi="fa-IR"/>
+        </w:rPr>
+        <w:t>ی</w:t>
+      </w:r>
+      <w:r>
+        <w:rPr>
+          <w:rtl/>
+          <w:lang w:bidi="fa-IR"/>
+        </w:rPr>
+        <w:t xml:space="preserve"> با سرعت بالا را افزا</w:t>
+      </w:r>
+      <w:r>
+        <w:rPr>
+          <w:rFonts w:hint="cs"/>
+          <w:rtl/>
+          <w:lang w:bidi="fa-IR"/>
+        </w:rPr>
+        <w:t>ی</w:t>
+      </w:r>
+      <w:r>
+        <w:rPr>
+          <w:rFonts w:hint="eastAsia"/>
+          <w:rtl/>
+          <w:lang w:bidi="fa-IR"/>
+        </w:rPr>
+        <w:t>ش</w:t>
+      </w:r>
+      <w:r>
+        <w:rPr>
+          <w:rtl/>
+          <w:lang w:bidi="fa-IR"/>
+        </w:rPr>
+        <w:t xml:space="preserve"> دهند.</w:t>
+      </w:r>
+    </w:p>
+    <w:p>
+      <w:pPr>
+        <w:pStyle w:val="a7"/>
+        <w:jc w:val="left"/>
+        <w:rPr>
+          <w:rtl/>
+          <w:lang w:bidi="fa-IR"/>
+        </w:rPr>
+      </w:pPr>
+      <w:r>
+        <w:rPr>
+          <w:rtl/>
+          <w:lang w:bidi="fa-IR"/>
+        </w:rPr>
+        <w:tab/>
+      </w:r>
+      <w:r>
+        <w:rPr>
+          <w:rFonts w:hint="cs"/>
+          <w:rtl/>
+          <w:lang w:bidi="fa-IR"/>
+        </w:rPr>
+        <w:t xml:space="preserve">برای نصب آن بایستی فایل نصبی آن از آدرس </w:t>
+      </w:r>
+      <w:hyperlink r:id="rId19" w:history="1">
+        <w:proofErr w:type="spellStart"/>
+        <w:r>
+          <w:rPr>
+            <w:rStyle w:val="Hyperlink"/>
+            <w:rFonts w:cs="B Zar"/>
+            <w:lang w:bidi="fa-IR"/>
+          </w:rPr>
+          <w:t>cuda</w:t>
+        </w:r>
+        <w:proofErr w:type="spellEnd"/>
+        <w:r>
+          <w:rPr>
+            <w:rStyle w:val="Hyperlink"/>
+            <w:rFonts w:cs="B Zar"/>
+            <w:lang w:bidi="fa-IR"/>
+          </w:rPr>
+          <w:t>-download</w:t>
+        </w:r>
+      </w:hyperlink>
+      <w:r>
+        <w:rPr>
+          <w:rFonts w:hint="cs"/>
+          <w:rtl/>
+          <w:lang w:bidi="fa-IR"/>
+        </w:rPr>
+        <w:t xml:space="preserve"> دریافت کرده و نصب کنیم (البته نیاز به نصب </w:t>
+      </w:r>
+      <w:r>
+        <w:rPr>
+          <w:lang w:bidi="fa-IR"/>
+        </w:rPr>
+        <w:t>visual studio</w:t>
+      </w:r>
+      <w:r>
+        <w:rPr>
+          <w:rFonts w:hint="cs"/>
+          <w:rtl/>
+          <w:lang w:bidi="fa-IR"/>
+        </w:rPr>
+        <w:t xml:space="preserve"> نیز هست).</w:t>
+      </w:r>
+    </w:p>
+    <w:p>
+      <w:pPr>
+        <w:pStyle w:val="a7"/>
+        <w:jc w:val="left"/>
+        <w:rPr>
+          <w:rtl/>
+          <w:lang w:bidi="fa-IR"/>
+        </w:rPr>
+      </w:pPr>
+    </w:p>
+    <w:p>
+      <w:pPr>
+        <w:pStyle w:val="a7"/>
+        <w:jc w:val="center"/>
+        <w:rPr>
+          <w:rtl/>
+          <w:lang w:bidi="fa-IR"/>
+        </w:rPr>
+      </w:pPr>
+      <w:r>
+        <w:rPr>
+          <w:rFonts w:hint="cs"/>
+          <w:noProof/>
+          <w:rtl/>
+          <w:lang w:val="fa-IR" w:bidi="fa-IR"/>
+        </w:rPr>
+        <w:drawing>
+          <wp:inline distT="0" distB="0" distL="0" distR="0" wp14:anchorId="5FE662A7" wp14:editId="246A1521">
+            <wp:extent cx="5639587" cy="1019317"/>
+            <wp:effectExtent l="0" t="0" r="0" b="9525"/>
+            <wp:docPr id="6" name="Picture 6"/>
+            <wp:cNvGraphicFramePr>
+              <a:graphicFrameLocks xmlns:a="http://schemas.openxmlformats.org/drawingml/2006/main" noChangeAspect="1"/>
+            </wp:cNvGraphicFramePr>
+            <a:graphic xmlns:a="http://schemas.openxmlformats.org/drawingml/2006/main">
+              <a:graphicData uri="http://schemas.openxmlformats.org/drawingml/2006/picture">
+                <pic:pic xmlns:pic="http://schemas.openxmlformats.org/drawingml/2006/picture">
+                  <pic:nvPicPr>
+                    <pic:cNvPr id="6" name="Picture 6"/>
+                    <pic:cNvPicPr/>
+                  </pic:nvPicPr>
+                  <pic:blipFill>
+                    <a:blip r:embed="rId20">
+                      <a:extLst>
+                        <a:ext uri="{28A0092B-C50C-407E-A947-70E740481C1C}">
+                          <a14:useLocalDpi xmlns:a14="http://schemas.microsoft.com/office/drawing/2010/main" val="0"/>
+                        </a:ext>
+                      </a:extLst>
+                    </a:blip>
+                    <a:stretch>
+                      <a:fillRect/>
+                    </a:stretch>
+                  </pic:blipFill>
+                  <pic:spPr>
+                    <a:xfrm>
+                      <a:off x="0" y="0"/>
+                      <a:ext cx="5639587" cy="1019317"/>
+                    </a:xfrm>
+                    <a:prstGeom prst="rect">
+                      <a:avLst/>
+                    </a:prstGeom>
+                  </pic:spPr>
+                </pic:pic>
+              </a:graphicData>
+            </a:graphic>
+          </wp:inline>
+        </w:drawing>
+      </w:r>
+    </w:p>
+    <w:p>
+      <w:pPr>
+        <w:pStyle w:val="a7"/>
+        <w:ind w:left="720"/>
+        <w:jc w:val="center"/>
+        <w:rPr>
+          <w:lang w:bidi="fa-IR"/>
+        </w:rPr>
+      </w:pPr>
+      <w:r>
+        <w:rPr>
+          <w:rFonts w:hint="cs"/>
+          <w:rtl/>
+          <w:lang w:bidi="fa-IR"/>
+        </w:rPr>
+        <w:t xml:space="preserve">شکل 2-3: </w:t>
+      </w:r>
+      <w:r>
+        <w:rPr>
+          <w:rFonts w:hint="cs"/>
+          <w:rtl/>
+          <w:lang w:bidi="fa-IR"/>
+        </w:rPr>
+        <w:t xml:space="preserve">نسخه </w:t>
+      </w:r>
+      <w:proofErr w:type="spellStart"/>
+      <w:r>
+        <w:rPr>
+          <w:lang w:bidi="fa-IR"/>
+        </w:rPr>
+        <w:t>cuda</w:t>
+      </w:r>
+      <w:proofErr w:type="spellEnd"/>
+    </w:p>
+    <w:p>
+      <w:pPr>
+        <w:pStyle w:val="a7"/>
+        <w:jc w:val="center"/>
+        <w:rPr>
+          <w:rFonts w:hint="cs"/>
           <w:rtl/>
           <w:lang w:bidi="fa-IR"/>
         </w:rPr>
@@ -9824,6 +10602,7 @@
                 <w:rtl/>
                 <w:lang w:bidi="fa-IR"/>
               </w:rPr>
+              <w:lastRenderedPageBreak/>
               <w:t>خطای 1: خطای عدم وجود کتابخانه</w:t>
             </w:r>
           </w:p>
@@ -9921,7 +10700,6 @@
           <w:rFonts w:hint="cs"/>
           <w:rtl/>
         </w:rPr>
-        <w:lastRenderedPageBreak/>
         <w:t>بررسی جزئیات</w:t>
       </w:r>
       <w:bookmarkEnd w:id="10"/>
@@ -10791,7 +11569,7 @@
       </w:r>
     </w:p>
     <w:sectPr>
-      <w:footerReference w:type="default" r:id="rId17"/>
+      <w:footerReference w:type="default" r:id="rId21"/>
       <w:footnotePr>
         <w:numRestart w:val="eachPage"/>
       </w:footnotePr>
@@ -11184,7 +11962,7 @@
         <v:path o:extrusionok="f" gradientshapeok="t" o:connecttype="rect"/>
         <o:lock v:ext="edit" aspectratio="t"/>
       </v:shapetype>
-      <v:shape id="_x0000_i1242" type="#_x0000_t75" style="width:19.65pt;height:20.55pt;visibility:visible" o:bullet="t">
+      <v:shape id="_x0000_i1061" type="#_x0000_t75" style="width:19.65pt;height:20.55pt;visibility:visible" o:bullet="t">
         <v:imagedata r:id="rId1" o:title=""/>
       </v:shape>
     </w:pict>

</xml_diff>

<commit_message>
Pytprch , cuda , gcc
</commit_message>
<xml_diff>
--- a/Video Swin Transformer-Report(code_run_documentation).docx
+++ b/Video Swin Transformer-Report(code_run_documentation).docx
@@ -9333,23 +9333,7 @@
           <w:rtl/>
           <w:lang w:bidi="fa-IR"/>
         </w:rPr>
-        <w:t xml:space="preserve">شکل </w:t>
-      </w:r>
-      <w:r>
-        <w:rPr>
-          <w:rFonts w:hint="cs"/>
-          <w:rtl/>
-          <w:lang w:bidi="fa-IR"/>
-        </w:rPr>
-        <w:t>2</w:t>
-      </w:r>
-      <w:r>
-        <w:rPr>
-          <w:rFonts w:hint="cs"/>
-          <w:rtl/>
-          <w:lang w:bidi="fa-IR"/>
-        </w:rPr>
-        <w:t xml:space="preserve">-3: نصب </w:t>
+        <w:t xml:space="preserve">شکل 2-3: نصب </w:t>
       </w:r>
       <w:proofErr w:type="spellStart"/>
       <w:r>
@@ -9694,26 +9678,41 @@
         </w:rPr>
         <w:t xml:space="preserve">برای نصب آن بایستی فایل نصبی آن از آدرس </w:t>
       </w:r>
-      <w:hyperlink r:id="rId19" w:history="1">
-        <w:proofErr w:type="spellStart"/>
-        <w:r>
-          <w:rPr>
-            <w:rStyle w:val="Hyperlink"/>
-            <w:rFonts w:cs="B Zar"/>
-            <w:lang w:bidi="fa-IR"/>
-          </w:rPr>
-          <w:t>cuda</w:t>
-        </w:r>
-        <w:proofErr w:type="spellEnd"/>
-        <w:r>
-          <w:rPr>
-            <w:rStyle w:val="Hyperlink"/>
-            <w:rFonts w:cs="B Zar"/>
-            <w:lang w:bidi="fa-IR"/>
-          </w:rPr>
-          <w:t>-download</w:t>
-        </w:r>
-      </w:hyperlink>
+      <w:r>
+        <w:fldChar w:fldCharType="begin"/>
+      </w:r>
+      <w:r>
+        <w:instrText xml:space="preserve"> HYPERLINK "https://developer.nvidia.com/cuda-downloads" </w:instrText>
+      </w:r>
+      <w:r>
+        <w:fldChar w:fldCharType="separate"/>
+      </w:r>
+      <w:proofErr w:type="spellStart"/>
+      <w:r>
+        <w:rPr>
+          <w:rStyle w:val="Hyperlink"/>
+          <w:rFonts w:cs="B Zar"/>
+          <w:lang w:bidi="fa-IR"/>
+        </w:rPr>
+        <w:t>cuda</w:t>
+      </w:r>
+      <w:proofErr w:type="spellEnd"/>
+      <w:r>
+        <w:rPr>
+          <w:rStyle w:val="Hyperlink"/>
+          <w:rFonts w:cs="B Zar"/>
+          <w:lang w:bidi="fa-IR"/>
+        </w:rPr>
+        <w:t>-download</w:t>
+      </w:r>
+      <w:r>
+        <w:rPr>
+          <w:rStyle w:val="Hyperlink"/>
+          <w:rFonts w:cs="B Zar"/>
+          <w:lang w:bidi="fa-IR"/>
+        </w:rPr>
+        <w:fldChar w:fldCharType="end"/>
+      </w:r>
       <w:r>
         <w:rPr>
           <w:rFonts w:hint="cs"/>
@@ -9779,7 +9778,7 @@
                     <pic:cNvPicPr/>
                   </pic:nvPicPr>
                   <pic:blipFill>
-                    <a:blip r:embed="rId20">
+                    <a:blip r:embed="rId19">
                       <a:extLst>
                         <a:ext uri="{28A0092B-C50C-407E-A947-70E740481C1C}">
                           <a14:useLocalDpi xmlns:a14="http://schemas.microsoft.com/office/drawing/2010/main" val="0"/>
@@ -9821,15 +9820,7 @@
           <w:rtl/>
           <w:lang w:bidi="fa-IR"/>
         </w:rPr>
-        <w:t xml:space="preserve">شکل 2-3: </w:t>
-      </w:r>
-      <w:r>
-        <w:rPr>
-          <w:rFonts w:hint="cs"/>
-          <w:rtl/>
-          <w:lang w:bidi="fa-IR"/>
-        </w:rPr>
-        <w:t xml:space="preserve">نسخه </w:t>
+        <w:t xml:space="preserve">شکل 2-3: نسخه </w:t>
       </w:r>
       <w:proofErr w:type="spellStart"/>
       <w:r>
@@ -9843,13 +9834,596 @@
     <w:p>
       <w:pPr>
         <w:pStyle w:val="a7"/>
+        <w:jc w:val="left"/>
+        <w:rPr>
+          <w:lang w:bidi="fa-IR"/>
+        </w:rPr>
+      </w:pPr>
+      <w:r>
+        <w:rPr>
+          <w:lang w:bidi="fa-IR"/>
+        </w:rPr>
+        <w:tab/>
+      </w:r>
+    </w:p>
+    <w:p>
+      <w:pPr>
+        <w:pStyle w:val="a7"/>
+        <w:jc w:val="left"/>
+        <w:rPr>
+          <w:rtl/>
+          <w:lang w:bidi="fa-IR"/>
+        </w:rPr>
+      </w:pPr>
+      <w:r>
+        <w:rPr>
+          <w:lang w:bidi="fa-IR"/>
+        </w:rPr>
+        <w:tab/>
+      </w:r>
+      <w:r>
+        <w:rPr>
+          <w:rtl/>
+          <w:lang w:bidi="fa-IR"/>
+        </w:rPr>
+        <w:t>مجموعه کامپا</w:t>
+      </w:r>
+      <w:r>
+        <w:rPr>
+          <w:rFonts w:hint="cs"/>
+          <w:rtl/>
+          <w:lang w:bidi="fa-IR"/>
+        </w:rPr>
+        <w:t>ی</w:t>
+      </w:r>
+      <w:r>
+        <w:rPr>
+          <w:rFonts w:hint="eastAsia"/>
+          <w:rtl/>
+          <w:lang w:bidi="fa-IR"/>
+        </w:rPr>
+        <w:t>لر</w:t>
+      </w:r>
+      <w:r>
+        <w:rPr>
+          <w:rtl/>
+          <w:lang w:bidi="fa-IR"/>
+        </w:rPr>
+        <w:t xml:space="preserve"> </w:t>
+      </w:r>
+      <w:r>
+        <w:rPr>
+          <w:lang w:bidi="fa-IR"/>
+        </w:rPr>
+        <w:t>GNU</w:t>
+      </w:r>
+      <w:r>
+        <w:rPr>
+          <w:rtl/>
+          <w:lang w:bidi="fa-IR"/>
+        </w:rPr>
+        <w:t xml:space="preserve"> </w:t>
+      </w:r>
+      <w:r>
+        <w:rPr>
+          <w:rFonts w:hint="cs"/>
+          <w:rtl/>
+          <w:lang w:bidi="fa-IR"/>
+        </w:rPr>
+        <w:t>ی</w:t>
+      </w:r>
+      <w:r>
+        <w:rPr>
+          <w:rFonts w:hint="eastAsia"/>
+          <w:rtl/>
+          <w:lang w:bidi="fa-IR"/>
+        </w:rPr>
+        <w:t>ک</w:t>
+      </w:r>
+      <w:r>
+        <w:rPr>
+          <w:rtl/>
+          <w:lang w:bidi="fa-IR"/>
+        </w:rPr>
+        <w:t xml:space="preserve"> کامپا</w:t>
+      </w:r>
+      <w:r>
+        <w:rPr>
+          <w:rFonts w:hint="cs"/>
+          <w:rtl/>
+          <w:lang w:bidi="fa-IR"/>
+        </w:rPr>
+        <w:t>ی</w:t>
+      </w:r>
+      <w:r>
+        <w:rPr>
+          <w:rFonts w:hint="eastAsia"/>
+          <w:rtl/>
+          <w:lang w:bidi="fa-IR"/>
+        </w:rPr>
+        <w:t>لر</w:t>
+      </w:r>
+      <w:r>
+        <w:rPr>
+          <w:rtl/>
+          <w:lang w:bidi="fa-IR"/>
+        </w:rPr>
+        <w:t xml:space="preserve"> به</w:t>
+      </w:r>
+      <w:r>
+        <w:rPr>
+          <w:rFonts w:hint="cs"/>
+          <w:rtl/>
+          <w:lang w:bidi="fa-IR"/>
+        </w:rPr>
+        <w:t>ی</w:t>
+      </w:r>
+      <w:r>
+        <w:rPr>
+          <w:rFonts w:hint="eastAsia"/>
+          <w:rtl/>
+          <w:lang w:bidi="fa-IR"/>
+        </w:rPr>
+        <w:t>نه</w:t>
+      </w:r>
+      <w:r>
+        <w:rPr>
+          <w:rtl/>
+          <w:lang w:bidi="fa-IR"/>
+        </w:rPr>
+        <w:t xml:space="preserve"> ساز است که توسط پروژه </w:t>
+      </w:r>
+      <w:r>
+        <w:rPr>
+          <w:lang w:bidi="fa-IR"/>
+        </w:rPr>
+        <w:t>GNU</w:t>
+      </w:r>
+      <w:r>
+        <w:rPr>
+          <w:rtl/>
+          <w:lang w:bidi="fa-IR"/>
+        </w:rPr>
+        <w:t xml:space="preserve"> تول</w:t>
+      </w:r>
+      <w:r>
+        <w:rPr>
+          <w:rFonts w:hint="cs"/>
+          <w:rtl/>
+          <w:lang w:bidi="fa-IR"/>
+        </w:rPr>
+        <w:t>ی</w:t>
+      </w:r>
+      <w:r>
+        <w:rPr>
+          <w:rFonts w:hint="eastAsia"/>
+          <w:rtl/>
+          <w:lang w:bidi="fa-IR"/>
+        </w:rPr>
+        <w:t>د</w:t>
+      </w:r>
+      <w:r>
+        <w:rPr>
+          <w:rtl/>
+          <w:lang w:bidi="fa-IR"/>
+        </w:rPr>
+        <w:t xml:space="preserve"> شده و از زبانها</w:t>
+      </w:r>
+      <w:r>
+        <w:rPr>
+          <w:rFonts w:hint="cs"/>
+          <w:rtl/>
+          <w:lang w:bidi="fa-IR"/>
+        </w:rPr>
+        <w:t>ی</w:t>
+      </w:r>
+      <w:r>
+        <w:rPr>
+          <w:rtl/>
+          <w:lang w:bidi="fa-IR"/>
+        </w:rPr>
+        <w:t xml:space="preserve"> برنامه نو</w:t>
+      </w:r>
+      <w:r>
+        <w:rPr>
+          <w:rFonts w:hint="cs"/>
+          <w:rtl/>
+          <w:lang w:bidi="fa-IR"/>
+        </w:rPr>
+        <w:t>ی</w:t>
+      </w:r>
+      <w:r>
+        <w:rPr>
+          <w:rFonts w:hint="eastAsia"/>
+          <w:rtl/>
+          <w:lang w:bidi="fa-IR"/>
+        </w:rPr>
+        <w:t>س</w:t>
+      </w:r>
+      <w:r>
+        <w:rPr>
+          <w:rFonts w:hint="cs"/>
+          <w:rtl/>
+          <w:lang w:bidi="fa-IR"/>
+        </w:rPr>
+        <w:t>ی</w:t>
+      </w:r>
+      <w:r>
+        <w:rPr>
+          <w:rtl/>
+          <w:lang w:bidi="fa-IR"/>
+        </w:rPr>
+        <w:t xml:space="preserve"> مختلف ، معمار</w:t>
+      </w:r>
+      <w:r>
+        <w:rPr>
+          <w:rFonts w:hint="cs"/>
+          <w:rtl/>
+          <w:lang w:bidi="fa-IR"/>
+        </w:rPr>
+        <w:t>ی</w:t>
+      </w:r>
+      <w:r>
+        <w:rPr>
+          <w:rtl/>
+          <w:lang w:bidi="fa-IR"/>
+        </w:rPr>
+        <w:t xml:space="preserve"> سخت افزار و س</w:t>
+      </w:r>
+      <w:r>
+        <w:rPr>
+          <w:rFonts w:hint="cs"/>
+          <w:rtl/>
+          <w:lang w:bidi="fa-IR"/>
+        </w:rPr>
+        <w:t>ی</w:t>
+      </w:r>
+      <w:r>
+        <w:rPr>
+          <w:rFonts w:hint="eastAsia"/>
+          <w:rtl/>
+          <w:lang w:bidi="fa-IR"/>
+        </w:rPr>
+        <w:t>ستم</w:t>
+      </w:r>
+      <w:r>
+        <w:rPr>
+          <w:rtl/>
+          <w:lang w:bidi="fa-IR"/>
+        </w:rPr>
+        <w:t xml:space="preserve"> عامل پشت</w:t>
+      </w:r>
+      <w:r>
+        <w:rPr>
+          <w:rFonts w:hint="cs"/>
+          <w:rtl/>
+          <w:lang w:bidi="fa-IR"/>
+        </w:rPr>
+        <w:t>ی</w:t>
+      </w:r>
+      <w:r>
+        <w:rPr>
+          <w:rFonts w:hint="eastAsia"/>
+          <w:rtl/>
+          <w:lang w:bidi="fa-IR"/>
+        </w:rPr>
+        <w:t>بان</w:t>
+      </w:r>
+      <w:r>
+        <w:rPr>
+          <w:rFonts w:hint="cs"/>
+          <w:rtl/>
+          <w:lang w:bidi="fa-IR"/>
+        </w:rPr>
+        <w:t>ی</w:t>
+      </w:r>
+      <w:r>
+        <w:rPr>
+          <w:rtl/>
+          <w:lang w:bidi="fa-IR"/>
+        </w:rPr>
+        <w:t xml:space="preserve"> م</w:t>
+      </w:r>
+      <w:r>
+        <w:rPr>
+          <w:rFonts w:hint="cs"/>
+          <w:rtl/>
+          <w:lang w:bidi="fa-IR"/>
+        </w:rPr>
+        <w:t>ی</w:t>
+      </w:r>
+      <w:r>
+        <w:rPr>
+          <w:rtl/>
+          <w:lang w:bidi="fa-IR"/>
+        </w:rPr>
+        <w:t xml:space="preserve"> کند. بن</w:t>
+      </w:r>
+      <w:r>
+        <w:rPr>
+          <w:rFonts w:hint="cs"/>
+          <w:rtl/>
+          <w:lang w:bidi="fa-IR"/>
+        </w:rPr>
+        <w:t>ی</w:t>
+      </w:r>
+      <w:r>
+        <w:rPr>
+          <w:rFonts w:hint="eastAsia"/>
+          <w:rtl/>
+          <w:lang w:bidi="fa-IR"/>
+        </w:rPr>
+        <w:t>اد</w:t>
+      </w:r>
+      <w:r>
+        <w:rPr>
+          <w:rtl/>
+          <w:lang w:bidi="fa-IR"/>
+        </w:rPr>
+        <w:t xml:space="preserve"> نرم افزار آزاد </w:t>
+      </w:r>
+      <w:r>
+        <w:rPr>
+          <w:lang w:bidi="fa-IR"/>
+        </w:rPr>
+        <w:t>GCC</w:t>
+      </w:r>
+      <w:r>
+        <w:rPr>
+          <w:rtl/>
+          <w:lang w:bidi="fa-IR"/>
+        </w:rPr>
+        <w:t xml:space="preserve"> را به عنوان نرم افزار را</w:t>
+      </w:r>
+      <w:r>
+        <w:rPr>
+          <w:rFonts w:hint="cs"/>
+          <w:rtl/>
+          <w:lang w:bidi="fa-IR"/>
+        </w:rPr>
+        <w:t>ی</w:t>
+      </w:r>
+      <w:r>
+        <w:rPr>
+          <w:rFonts w:hint="eastAsia"/>
+          <w:rtl/>
+          <w:lang w:bidi="fa-IR"/>
+        </w:rPr>
+        <w:t>گان</w:t>
+      </w:r>
+      <w:r>
+        <w:rPr>
+          <w:rtl/>
+          <w:lang w:bidi="fa-IR"/>
+        </w:rPr>
+        <w:t xml:space="preserve"> تحت مجوز عموم</w:t>
+      </w:r>
+      <w:r>
+        <w:rPr>
+          <w:rFonts w:hint="cs"/>
+          <w:rtl/>
+          <w:lang w:bidi="fa-IR"/>
+        </w:rPr>
+        <w:t>ی</w:t>
+      </w:r>
+      <w:r>
+        <w:rPr>
+          <w:rtl/>
+          <w:lang w:bidi="fa-IR"/>
+        </w:rPr>
+        <w:t xml:space="preserve"> </w:t>
+      </w:r>
+      <w:r>
+        <w:rPr>
+          <w:lang w:bidi="fa-IR"/>
+        </w:rPr>
+        <w:t>GNU</w:t>
+      </w:r>
+      <w:r>
+        <w:rPr>
+          <w:rtl/>
+          <w:lang w:bidi="fa-IR"/>
+        </w:rPr>
+        <w:t xml:space="preserve"> توز</w:t>
+      </w:r>
+      <w:r>
+        <w:rPr>
+          <w:rFonts w:hint="cs"/>
+          <w:rtl/>
+          <w:lang w:bidi="fa-IR"/>
+        </w:rPr>
+        <w:t>ی</w:t>
+      </w:r>
+      <w:r>
+        <w:rPr>
+          <w:rFonts w:hint="eastAsia"/>
+          <w:rtl/>
+          <w:lang w:bidi="fa-IR"/>
+        </w:rPr>
+        <w:t>ع</w:t>
+      </w:r>
+      <w:r>
+        <w:rPr>
+          <w:rtl/>
+          <w:lang w:bidi="fa-IR"/>
+        </w:rPr>
+        <w:t xml:space="preserve"> م</w:t>
+      </w:r>
+      <w:r>
+        <w:rPr>
+          <w:rFonts w:hint="cs"/>
+          <w:rtl/>
+          <w:lang w:bidi="fa-IR"/>
+        </w:rPr>
+        <w:t>ی</w:t>
+      </w:r>
+      <w:r>
+        <w:rPr>
+          <w:rtl/>
+          <w:lang w:bidi="fa-IR"/>
+        </w:rPr>
+        <w:t xml:space="preserve"> کند</w:t>
+      </w:r>
+      <w:r>
+        <w:rPr>
+          <w:lang w:bidi="fa-IR"/>
+        </w:rPr>
+        <w:t>.</w:t>
+      </w:r>
+      <w:r>
+        <w:rPr>
+          <w:rFonts w:hint="cs"/>
+          <w:rtl/>
+          <w:lang w:bidi="fa-IR"/>
+        </w:rPr>
+        <w:t xml:space="preserve"> برای نصب آن از </w:t>
+      </w:r>
+      <w:r>
+        <w:rPr>
+          <w:lang w:bidi="fa-IR"/>
+        </w:rPr>
+        <w:t>Cygwin</w:t>
+      </w:r>
+      <w:r>
+        <w:rPr>
+          <w:rFonts w:hint="cs"/>
+          <w:rtl/>
+          <w:lang w:bidi="fa-IR"/>
+        </w:rPr>
+        <w:t xml:space="preserve"> استفاده میکنیم تا پکیج های لازم را برای آن بالا بیاورد.</w:t>
+      </w:r>
+    </w:p>
+    <w:p>
+      <w:pPr>
+        <w:pStyle w:val="a7"/>
+        <w:jc w:val="left"/>
+        <w:rPr>
+          <w:rtl/>
+          <w:lang w:bidi="fa-IR"/>
+        </w:rPr>
+      </w:pPr>
+    </w:p>
+    <w:p>
+      <w:pPr>
+        <w:pStyle w:val="a7"/>
         <w:jc w:val="center"/>
         <w:rPr>
-          <w:rFonts w:hint="cs"/>
-          <w:rtl/>
-          <w:lang w:bidi="fa-IR"/>
-        </w:rPr>
-      </w:pPr>
+          <w:rtl/>
+          <w:lang w:bidi="fa-IR"/>
+        </w:rPr>
+      </w:pPr>
+      <w:r>
+        <w:rPr>
+          <w:rFonts w:hint="cs"/>
+          <w:noProof/>
+          <w:rtl/>
+          <w:lang w:val="fa-IR" w:bidi="fa-IR"/>
+        </w:rPr>
+        <w:drawing>
+          <wp:inline distT="0" distB="0" distL="0" distR="0" wp14:anchorId="6EFBDF61" wp14:editId="2174C624">
+            <wp:extent cx="5943600" cy="2039620"/>
+            <wp:effectExtent l="0" t="0" r="0" b="0"/>
+            <wp:docPr id="7" name="Picture 7"/>
+            <wp:cNvGraphicFramePr>
+              <a:graphicFrameLocks xmlns:a="http://schemas.openxmlformats.org/drawingml/2006/main" noChangeAspect="1"/>
+            </wp:cNvGraphicFramePr>
+            <a:graphic xmlns:a="http://schemas.openxmlformats.org/drawingml/2006/main">
+              <a:graphicData uri="http://schemas.openxmlformats.org/drawingml/2006/picture">
+                <pic:pic xmlns:pic="http://schemas.openxmlformats.org/drawingml/2006/picture">
+                  <pic:nvPicPr>
+                    <pic:cNvPr id="7" name="Picture 7"/>
+                    <pic:cNvPicPr/>
+                  </pic:nvPicPr>
+                  <pic:blipFill>
+                    <a:blip r:embed="rId20">
+                      <a:extLst>
+                        <a:ext uri="{28A0092B-C50C-407E-A947-70E740481C1C}">
+                          <a14:useLocalDpi xmlns:a14="http://schemas.microsoft.com/office/drawing/2010/main" val="0"/>
+                        </a:ext>
+                      </a:extLst>
+                    </a:blip>
+                    <a:stretch>
+                      <a:fillRect/>
+                    </a:stretch>
+                  </pic:blipFill>
+                  <pic:spPr>
+                    <a:xfrm>
+                      <a:off x="0" y="0"/>
+                      <a:ext cx="5943600" cy="2039620"/>
+                    </a:xfrm>
+                    <a:prstGeom prst="rect">
+                      <a:avLst/>
+                    </a:prstGeom>
+                  </pic:spPr>
+                </pic:pic>
+              </a:graphicData>
+            </a:graphic>
+          </wp:inline>
+        </w:drawing>
+      </w:r>
+    </w:p>
+    <w:p>
+      <w:pPr>
+        <w:pStyle w:val="a7"/>
+        <w:ind w:left="720"/>
+        <w:jc w:val="center"/>
+        <w:rPr>
+          <w:lang w:bidi="fa-IR"/>
+        </w:rPr>
+      </w:pPr>
+      <w:r>
+        <w:rPr>
+          <w:rFonts w:hint="cs"/>
+          <w:rtl/>
+          <w:lang w:bidi="fa-IR"/>
+        </w:rPr>
+        <w:t xml:space="preserve">شکل 2-3: نسخه </w:t>
+      </w:r>
+      <w:proofErr w:type="spellStart"/>
+      <w:r>
+        <w:rPr>
+          <w:lang w:bidi="fa-IR"/>
+        </w:rPr>
+        <w:t>gcc</w:t>
+      </w:r>
+      <w:proofErr w:type="spellEnd"/>
+    </w:p>
+    <w:p>
+      <w:pPr>
+        <w:pStyle w:val="a7"/>
+        <w:ind w:left="720"/>
+        <w:jc w:val="left"/>
+        <w:rPr>
+          <w:lang w:bidi="fa-IR"/>
+        </w:rPr>
+      </w:pPr>
+    </w:p>
+    <w:p>
+      <w:pPr>
+        <w:pStyle w:val="a7"/>
+        <w:ind w:left="720"/>
+        <w:jc w:val="left"/>
+        <w:rPr>
+          <w:rFonts w:hint="cs"/>
+          <w:lang w:bidi="fa-IR"/>
+        </w:rPr>
+      </w:pPr>
+      <w:proofErr w:type="spellStart"/>
+      <w:r>
+        <w:rPr>
+          <w:lang w:bidi="fa-IR"/>
+        </w:rPr>
+        <w:t>Mmcv</w:t>
+      </w:r>
+      <w:proofErr w:type="spellEnd"/>
+      <w:r>
+        <w:rPr>
+          <w:rFonts w:hint="cs"/>
+          <w:rtl/>
+          <w:lang w:bidi="fa-IR"/>
+        </w:rPr>
+        <w:t xml:space="preserve"> یک کتابخانه اساسی و کاربردی پایتون برای بینایی ماشین است. برای نصب آن از </w:t>
+      </w:r>
     </w:p>
     <w:p>
       <w:pPr>
@@ -9863,6 +10437,7 @@
           <w:rFonts w:hint="cs"/>
           <w:rtl/>
         </w:rPr>
+        <w:lastRenderedPageBreak/>
         <w:t xml:space="preserve"> </w:t>
       </w:r>
       <w:bookmarkStart w:id="8" w:name="_Toc69291754"/>
@@ -10034,17 +10609,7 @@
           <w:sz w:val="21"/>
           <w:szCs w:val="21"/>
         </w:rPr>
-        <w:t>__file_</w:t>
-      </w:r>
-      <w:proofErr w:type="gramStart"/>
-      <w:r>
-        <w:rPr>
-          <w:rFonts w:ascii="Consolas" w:hAnsi="Consolas" w:cs="Times New Roman"/>
-          <w:color w:val="9CDCFE"/>
-          <w:sz w:val="21"/>
-          <w:szCs w:val="21"/>
-        </w:rPr>
-        <w:t>_</w:t>
+        <w:t>__file__</w:t>
       </w:r>
       <w:r>
         <w:rPr>
@@ -10053,9 +10618,17 @@
           <w:sz w:val="21"/>
           <w:szCs w:val="21"/>
         </w:rPr>
-        <w:t>.split</w:t>
-      </w:r>
-      <w:proofErr w:type="gramEnd"/>
+        <w:t>.split(</w:t>
+      </w:r>
+      <w:r>
+        <w:rPr>
+          <w:rFonts w:ascii="Consolas" w:hAnsi="Consolas" w:cs="Times New Roman"/>
+          <w:color w:val="CE9178"/>
+          <w:sz w:val="21"/>
+          <w:szCs w:val="21"/>
+        </w:rPr>
+        <w:t>'/'</w:t>
+      </w:r>
       <w:r>
         <w:rPr>
           <w:rFonts w:ascii="Consolas" w:hAnsi="Consolas" w:cs="Times New Roman"/>
@@ -10063,7 +10636,25 @@
           <w:sz w:val="21"/>
           <w:szCs w:val="21"/>
         </w:rPr>
-        <w:t>(</w:t>
+        <w:t>)[-</w:t>
+      </w:r>
+      <w:r>
+        <w:rPr>
+          <w:rFonts w:ascii="Consolas" w:hAnsi="Consolas" w:cs="Times New Roman"/>
+          <w:color w:val="B5CEA8"/>
+          <w:sz w:val="21"/>
+          <w:szCs w:val="21"/>
+        </w:rPr>
+        <w:t>1</w:t>
+      </w:r>
+      <w:r>
+        <w:rPr>
+          <w:rFonts w:ascii="Consolas" w:hAnsi="Consolas" w:cs="Times New Roman"/>
+          <w:color w:val="D4D4D4"/>
+          <w:sz w:val="21"/>
+          <w:szCs w:val="21"/>
+        </w:rPr>
+        <w:t>].split(</w:t>
       </w:r>
       <w:r>
         <w:rPr>
@@ -10072,7 +10663,7 @@
           <w:sz w:val="21"/>
           <w:szCs w:val="21"/>
         </w:rPr>
-        <w:t>'/'</w:t>
+        <w:t>'.'</w:t>
       </w:r>
       <w:r>
         <w:rPr>
@@ -10081,7 +10672,7 @@
           <w:sz w:val="21"/>
           <w:szCs w:val="21"/>
         </w:rPr>
-        <w:t>)[-</w:t>
+        <w:t>)[</w:t>
       </w:r>
       <w:r>
         <w:rPr>
@@ -10090,7 +10681,7 @@
           <w:sz w:val="21"/>
           <w:szCs w:val="21"/>
         </w:rPr>
-        <w:t>1</w:t>
+        <w:t>0</w:t>
       </w:r>
       <w:r>
         <w:rPr>
@@ -10099,7 +10690,38 @@
           <w:sz w:val="21"/>
           <w:szCs w:val="21"/>
         </w:rPr>
-        <w:t>].split(</w:t>
+        <w:t>],  </w:t>
+      </w:r>
+      <w:r>
+        <w:rPr>
+          <w:rFonts w:ascii="Consolas" w:hAnsi="Consolas" w:cs="Times New Roman"/>
+          <w:color w:val="6A9955"/>
+          <w:sz w:val="21"/>
+          <w:szCs w:val="21"/>
+        </w:rPr>
+        <w:t># name is filename</w:t>
+      </w:r>
+    </w:p>
+    <w:p>
+      <w:pPr>
+        <w:shd w:val="clear" w:color="auto" w:fill="1E1E1E"/>
+        <w:bidi w:val="0"/>
+        <w:spacing w:line="285" w:lineRule="atLeast"/>
+        <w:rPr>
+          <w:rFonts w:ascii="Consolas" w:hAnsi="Consolas" w:cs="Times New Roman"/>
+          <w:color w:val="D4D4D4"/>
+          <w:sz w:val="21"/>
+          <w:szCs w:val="21"/>
+        </w:rPr>
+      </w:pPr>
+      <w:r>
+        <w:rPr>
+          <w:rFonts w:ascii="Consolas" w:hAnsi="Consolas" w:cs="Times New Roman"/>
+          <w:color w:val="D4D4D4"/>
+          <w:sz w:val="21"/>
+          <w:szCs w:val="21"/>
+        </w:rPr>
+        <w:t>        </w:t>
       </w:r>
       <w:r>
         <w:rPr>
@@ -10108,7 +10730,27 @@
           <w:sz w:val="21"/>
           <w:szCs w:val="21"/>
         </w:rPr>
-        <w:t>'.'</w:t>
+        <w:t>'--print-</w:t>
+      </w:r>
+      <w:proofErr w:type="spellStart"/>
+      <w:r>
+        <w:rPr>
+          <w:rFonts w:ascii="Consolas" w:hAnsi="Consolas" w:cs="Times New Roman"/>
+          <w:color w:val="CE9178"/>
+          <w:sz w:val="21"/>
+          <w:szCs w:val="21"/>
+        </w:rPr>
+        <w:t>freq</w:t>
+      </w:r>
+      <w:proofErr w:type="spellEnd"/>
+      <w:r>
+        <w:rPr>
+          <w:rFonts w:ascii="Consolas" w:hAnsi="Consolas" w:cs="Times New Roman"/>
+          <w:color w:val="CE9178"/>
+          <w:sz w:val="21"/>
+          <w:szCs w:val="21"/>
+        </w:rPr>
+        <w:t>'</w:t>
       </w:r>
       <w:r>
         <w:rPr>
@@ -10117,16 +10759,16 @@
           <w:sz w:val="21"/>
           <w:szCs w:val="21"/>
         </w:rPr>
-        <w:t>)[</w:t>
+        <w:t>, </w:t>
       </w:r>
       <w:r>
         <w:rPr>
           <w:rFonts w:ascii="Consolas" w:hAnsi="Consolas" w:cs="Times New Roman"/>
-          <w:color w:val="B5CEA8"/>
+          <w:color w:val="CE9178"/>
           <w:sz w:val="21"/>
           <w:szCs w:val="21"/>
         </w:rPr>
-        <w:t>0</w:t>
+        <w:t>'1'</w:t>
       </w:r>
       <w:r>
         <w:rPr>
@@ -10135,16 +10777,7 @@
           <w:sz w:val="21"/>
           <w:szCs w:val="21"/>
         </w:rPr>
-        <w:t>],  </w:t>
-      </w:r>
-      <w:r>
-        <w:rPr>
-          <w:rFonts w:ascii="Consolas" w:hAnsi="Consolas" w:cs="Times New Roman"/>
-          <w:color w:val="6A9955"/>
-          <w:sz w:val="21"/>
-          <w:szCs w:val="21"/>
-        </w:rPr>
-        <w:t># name is filename</w:t>
+        <w:t>,</w:t>
       </w:r>
     </w:p>
     <w:p>
@@ -10175,9 +10808,17 @@
           <w:sz w:val="21"/>
           <w:szCs w:val="21"/>
         </w:rPr>
-        <w:t>'--print-</w:t>
-      </w:r>
-      <w:proofErr w:type="spellStart"/>
+        <w:t>'--data'</w:t>
+      </w:r>
+      <w:r>
+        <w:rPr>
+          <w:rFonts w:ascii="Consolas" w:hAnsi="Consolas" w:cs="Times New Roman"/>
+          <w:color w:val="D4D4D4"/>
+          <w:sz w:val="21"/>
+          <w:szCs w:val="21"/>
+        </w:rPr>
+        <w:t>, </w:t>
+      </w:r>
       <w:r>
         <w:rPr>
           <w:rFonts w:ascii="Consolas" w:hAnsi="Consolas" w:cs="Times New Roman"/>
@@ -10185,9 +10826,39 @@
           <w:sz w:val="21"/>
           <w:szCs w:val="21"/>
         </w:rPr>
-        <w:t>freq</w:t>
-      </w:r>
-      <w:proofErr w:type="spellEnd"/>
+        <w:t>'D:/Charades/Charades_v1_rgb/Charades_v1_rgb'</w:t>
+      </w:r>
+      <w:r>
+        <w:rPr>
+          <w:rFonts w:ascii="Consolas" w:hAnsi="Consolas" w:cs="Times New Roman"/>
+          <w:color w:val="D4D4D4"/>
+          <w:sz w:val="21"/>
+          <w:szCs w:val="21"/>
+        </w:rPr>
+        <w:t>,</w:t>
+      </w:r>
+    </w:p>
+    <w:p>
+      <w:pPr>
+        <w:shd w:val="clear" w:color="auto" w:fill="1E1E1E"/>
+        <w:bidi w:val="0"/>
+        <w:spacing w:line="285" w:lineRule="atLeast"/>
+        <w:rPr>
+          <w:rFonts w:ascii="Consolas" w:hAnsi="Consolas" w:cs="Times New Roman"/>
+          <w:color w:val="D4D4D4"/>
+          <w:sz w:val="21"/>
+          <w:szCs w:val="21"/>
+        </w:rPr>
+      </w:pPr>
+      <w:r>
+        <w:rPr>
+          <w:rFonts w:ascii="Consolas" w:hAnsi="Consolas" w:cs="Times New Roman"/>
+          <w:color w:val="D4D4D4"/>
+          <w:sz w:val="21"/>
+          <w:szCs w:val="21"/>
+        </w:rPr>
+        <w:t>        </w:t>
+      </w:r>
       <w:r>
         <w:rPr>
           <w:rFonts w:ascii="Consolas" w:hAnsi="Consolas" w:cs="Times New Roman"/>
@@ -10195,7 +10866,7 @@
           <w:sz w:val="21"/>
           <w:szCs w:val="21"/>
         </w:rPr>
-        <w:t>'</w:t>
+        <w:t>'--dataset'</w:t>
       </w:r>
       <w:r>
         <w:rPr>
@@ -10213,7 +10884,27 @@
           <w:sz w:val="21"/>
           <w:szCs w:val="21"/>
         </w:rPr>
-        <w:t>'1'</w:t>
+        <w:t>'</w:t>
+      </w:r>
+      <w:proofErr w:type="spellStart"/>
+      <w:r>
+        <w:rPr>
+          <w:rFonts w:ascii="Consolas" w:hAnsi="Consolas" w:cs="Times New Roman"/>
+          <w:color w:val="CE9178"/>
+          <w:sz w:val="21"/>
+          <w:szCs w:val="21"/>
+        </w:rPr>
+        <w:t>charadesrgb</w:t>
+      </w:r>
+      <w:proofErr w:type="spellEnd"/>
+      <w:r>
+        <w:rPr>
+          <w:rFonts w:ascii="Consolas" w:hAnsi="Consolas" w:cs="Times New Roman"/>
+          <w:color w:val="CE9178"/>
+          <w:sz w:val="21"/>
+          <w:szCs w:val="21"/>
+        </w:rPr>
+        <w:t>'</w:t>
       </w:r>
       <w:r>
         <w:rPr>
@@ -10253,7 +10944,27 @@
           <w:sz w:val="21"/>
           <w:szCs w:val="21"/>
         </w:rPr>
-        <w:t>'--data'</w:t>
+        <w:t>'--cache-</w:t>
+      </w:r>
+      <w:proofErr w:type="spellStart"/>
+      <w:r>
+        <w:rPr>
+          <w:rFonts w:ascii="Consolas" w:hAnsi="Consolas" w:cs="Times New Roman"/>
+          <w:color w:val="CE9178"/>
+          <w:sz w:val="21"/>
+          <w:szCs w:val="21"/>
+        </w:rPr>
+        <w:t>dir</w:t>
+      </w:r>
+      <w:proofErr w:type="spellEnd"/>
+      <w:r>
+        <w:rPr>
+          <w:rFonts w:ascii="Consolas" w:hAnsi="Consolas" w:cs="Times New Roman"/>
+          <w:color w:val="CE9178"/>
+          <w:sz w:val="21"/>
+          <w:szCs w:val="21"/>
+        </w:rPr>
+        <w:t>'</w:t>
       </w:r>
       <w:r>
         <w:rPr>
@@ -10262,7 +10973,7 @@
           <w:sz w:val="21"/>
           <w:szCs w:val="21"/>
         </w:rPr>
-        <w:t>, </w:t>
+        <w:t>,</w:t>
       </w:r>
       <w:r>
         <w:rPr>
@@ -10271,174 +10982,7 @@
           <w:sz w:val="21"/>
           <w:szCs w:val="21"/>
         </w:rPr>
-        <w:t>'D:/Charades/Charades_v1_rgb/Charades_v1_rgb'</w:t>
-      </w:r>
-      <w:r>
-        <w:rPr>
-          <w:rFonts w:ascii="Consolas" w:hAnsi="Consolas" w:cs="Times New Roman"/>
-          <w:color w:val="D4D4D4"/>
-          <w:sz w:val="21"/>
-          <w:szCs w:val="21"/>
-        </w:rPr>
-        <w:t>,</w:t>
-      </w:r>
-    </w:p>
-    <w:p>
-      <w:pPr>
-        <w:shd w:val="clear" w:color="auto" w:fill="1E1E1E"/>
-        <w:bidi w:val="0"/>
-        <w:spacing w:line="285" w:lineRule="atLeast"/>
-        <w:rPr>
-          <w:rFonts w:ascii="Consolas" w:hAnsi="Consolas" w:cs="Times New Roman"/>
-          <w:color w:val="D4D4D4"/>
-          <w:sz w:val="21"/>
-          <w:szCs w:val="21"/>
-        </w:rPr>
-      </w:pPr>
-      <w:r>
-        <w:rPr>
-          <w:rFonts w:ascii="Consolas" w:hAnsi="Consolas" w:cs="Times New Roman"/>
-          <w:color w:val="D4D4D4"/>
-          <w:sz w:val="21"/>
-          <w:szCs w:val="21"/>
-        </w:rPr>
-        <w:t>        </w:t>
-      </w:r>
-      <w:r>
-        <w:rPr>
-          <w:rFonts w:ascii="Consolas" w:hAnsi="Consolas" w:cs="Times New Roman"/>
-          <w:color w:val="CE9178"/>
-          <w:sz w:val="21"/>
-          <w:szCs w:val="21"/>
-        </w:rPr>
-        <w:t>'--dataset'</w:t>
-      </w:r>
-      <w:r>
-        <w:rPr>
-          <w:rFonts w:ascii="Consolas" w:hAnsi="Consolas" w:cs="Times New Roman"/>
-          <w:color w:val="D4D4D4"/>
-          <w:sz w:val="21"/>
-          <w:szCs w:val="21"/>
-        </w:rPr>
-        <w:t>, </w:t>
-      </w:r>
-      <w:r>
-        <w:rPr>
-          <w:rFonts w:ascii="Consolas" w:hAnsi="Consolas" w:cs="Times New Roman"/>
-          <w:color w:val="CE9178"/>
-          <w:sz w:val="21"/>
-          <w:szCs w:val="21"/>
-        </w:rPr>
-        <w:t>'</w:t>
-      </w:r>
-      <w:proofErr w:type="spellStart"/>
-      <w:r>
-        <w:rPr>
-          <w:rFonts w:ascii="Consolas" w:hAnsi="Consolas" w:cs="Times New Roman"/>
-          <w:color w:val="CE9178"/>
-          <w:sz w:val="21"/>
-          <w:szCs w:val="21"/>
-        </w:rPr>
-        <w:t>charadesrgb</w:t>
-      </w:r>
-      <w:proofErr w:type="spellEnd"/>
-      <w:r>
-        <w:rPr>
-          <w:rFonts w:ascii="Consolas" w:hAnsi="Consolas" w:cs="Times New Roman"/>
-          <w:color w:val="CE9178"/>
-          <w:sz w:val="21"/>
-          <w:szCs w:val="21"/>
-        </w:rPr>
-        <w:t>'</w:t>
-      </w:r>
-      <w:r>
-        <w:rPr>
-          <w:rFonts w:ascii="Consolas" w:hAnsi="Consolas" w:cs="Times New Roman"/>
-          <w:color w:val="D4D4D4"/>
-          <w:sz w:val="21"/>
-          <w:szCs w:val="21"/>
-        </w:rPr>
-        <w:t>,</w:t>
-      </w:r>
-    </w:p>
-    <w:p>
-      <w:pPr>
-        <w:shd w:val="clear" w:color="auto" w:fill="1E1E1E"/>
-        <w:bidi w:val="0"/>
-        <w:spacing w:line="285" w:lineRule="atLeast"/>
-        <w:rPr>
-          <w:rFonts w:ascii="Consolas" w:hAnsi="Consolas" w:cs="Times New Roman"/>
-          <w:color w:val="D4D4D4"/>
-          <w:sz w:val="21"/>
-          <w:szCs w:val="21"/>
-        </w:rPr>
-      </w:pPr>
-      <w:r>
-        <w:rPr>
-          <w:rFonts w:ascii="Consolas" w:hAnsi="Consolas" w:cs="Times New Roman"/>
-          <w:color w:val="D4D4D4"/>
-          <w:sz w:val="21"/>
-          <w:szCs w:val="21"/>
-        </w:rPr>
-        <w:t>        </w:t>
-      </w:r>
-      <w:r>
-        <w:rPr>
-          <w:rFonts w:ascii="Consolas" w:hAnsi="Consolas" w:cs="Times New Roman"/>
-          <w:color w:val="CE9178"/>
-          <w:sz w:val="21"/>
-          <w:szCs w:val="21"/>
-        </w:rPr>
-        <w:t>'--cache-</w:t>
-      </w:r>
-      <w:proofErr w:type="spellStart"/>
-      <w:r>
-        <w:rPr>
-          <w:rFonts w:ascii="Consolas" w:hAnsi="Consolas" w:cs="Times New Roman"/>
-          <w:color w:val="CE9178"/>
-          <w:sz w:val="21"/>
-          <w:szCs w:val="21"/>
-        </w:rPr>
-        <w:t>dir</w:t>
-      </w:r>
-      <w:proofErr w:type="spellEnd"/>
-      <w:r>
-        <w:rPr>
-          <w:rFonts w:ascii="Consolas" w:hAnsi="Consolas" w:cs="Times New Roman"/>
-          <w:color w:val="CE9178"/>
-          <w:sz w:val="21"/>
-          <w:szCs w:val="21"/>
-        </w:rPr>
-        <w:t>'</w:t>
-      </w:r>
-      <w:r>
-        <w:rPr>
-          <w:rFonts w:ascii="Consolas" w:hAnsi="Consolas" w:cs="Times New Roman"/>
-          <w:color w:val="D4D4D4"/>
-          <w:sz w:val="21"/>
-          <w:szCs w:val="21"/>
-        </w:rPr>
-        <w:t>,</w:t>
-      </w:r>
-      <w:proofErr w:type="gramStart"/>
-      <w:r>
-        <w:rPr>
-          <w:rFonts w:ascii="Consolas" w:hAnsi="Consolas" w:cs="Times New Roman"/>
-          <w:color w:val="CE9178"/>
-          <w:sz w:val="21"/>
-          <w:szCs w:val="21"/>
-        </w:rPr>
-        <w:t>'./</w:t>
-      </w:r>
-      <w:proofErr w:type="gramEnd"/>
-      <w:r>
-        <w:rPr>
-          <w:rFonts w:ascii="Consolas" w:hAnsi="Consolas" w:cs="Times New Roman"/>
-          <w:color w:val="CE9178"/>
-          <w:sz w:val="21"/>
-          <w:szCs w:val="21"/>
-        </w:rPr>
-        <w:t>cache/'</w:t>
+        <w:t>'./cache/'</w:t>
       </w:r>
       <w:r>
         <w:rPr>
@@ -10602,7 +11146,6 @@
                 <w:rtl/>
                 <w:lang w:bidi="fa-IR"/>
               </w:rPr>
-              <w:lastRenderedPageBreak/>
               <w:t>خطای 1: خطای عدم وجود کتابخانه</w:t>
             </w:r>
           </w:p>
@@ -11962,7 +12505,7 @@
         <v:path o:extrusionok="f" gradientshapeok="t" o:connecttype="rect"/>
         <o:lock v:ext="edit" aspectratio="t"/>
       </v:shapetype>
-      <v:shape id="_x0000_i1061" type="#_x0000_t75" style="width:19.65pt;height:20.55pt;visibility:visible" o:bullet="t">
+      <v:shape id="_x0000_i1038" type="#_x0000_t75" style="width:19.65pt;height:20.55pt;visibility:visible" o:bullet="t">
         <v:imagedata r:id="rId1" o:title=""/>
       </v:shape>
     </w:pict>

</xml_diff>

<commit_message>
The Introduction edit and new file for Univercity
</commit_message>
<xml_diff>
--- a/Video Swin Transformer-Report(code_run_documentation).docx
+++ b/Video Swin Transformer-Report(code_run_documentation).docx
@@ -5067,7 +5067,6 @@
         <w:jc w:val="center"/>
         <w:rPr>
           <w:rFonts w:cs="B Nazanin"/>
-          <w:rtl/>
           <w:lang w:bidi="fa-IR"/>
         </w:rPr>
       </w:pPr>
@@ -5078,7 +5077,6 @@
         <w:jc w:val="center"/>
         <w:rPr>
           <w:rFonts w:cs="B Nazanin"/>
-          <w:rtl/>
           <w:lang w:bidi="fa-IR"/>
         </w:rPr>
       </w:pPr>
@@ -5089,7 +5087,6 @@
         <w:jc w:val="center"/>
         <w:rPr>
           <w:rFonts w:cs="B Nazanin"/>
-          <w:rtl/>
           <w:lang w:bidi="fa-IR"/>
         </w:rPr>
       </w:pPr>
@@ -5100,7 +5097,6 @@
         <w:jc w:val="center"/>
         <w:rPr>
           <w:rFonts w:cs="B Nazanin"/>
-          <w:rtl/>
           <w:lang w:bidi="fa-IR"/>
         </w:rPr>
       </w:pPr>
@@ -5111,7 +5107,6 @@
         <w:jc w:val="center"/>
         <w:rPr>
           <w:rFonts w:cs="B Nazanin"/>
-          <w:rtl/>
           <w:lang w:bidi="fa-IR"/>
         </w:rPr>
       </w:pPr>
@@ -5122,7 +5117,6 @@
         <w:jc w:val="center"/>
         <w:rPr>
           <w:rFonts w:cs="B Nazanin"/>
-          <w:rtl/>
           <w:lang w:bidi="fa-IR"/>
         </w:rPr>
       </w:pPr>
@@ -5133,18 +5127,6 @@
         <w:jc w:val="center"/>
         <w:rPr>
           <w:rFonts w:cs="B Nazanin"/>
-          <w:rtl/>
-          <w:lang w:bidi="fa-IR"/>
-        </w:rPr>
-      </w:pPr>
-    </w:p>
-    <w:p>
-      <w:pPr>
-        <w:pStyle w:val="a7"/>
-        <w:jc w:val="center"/>
-        <w:rPr>
-          <w:rFonts w:cs="B Nazanin"/>
-          <w:rtl/>
           <w:lang w:bidi="fa-IR"/>
         </w:rPr>
       </w:pPr>
@@ -5174,24 +5156,56 @@
     </w:p>
     <w:p>
       <w:pPr>
-        <w:pStyle w:val="Heading1"/>
-        <w:rPr>
-          <w:rFonts w:cs="B Nazanin"/>
-        </w:rPr>
-      </w:pPr>
-      <w:bookmarkStart w:id="0" w:name="_Toc115553011"/>
-      <w:bookmarkStart w:id="1" w:name="_Toc118681153"/>
-    </w:p>
-    <w:p>
-      <w:pPr>
-        <w:pStyle w:val="Heading1"/>
-        <w:rPr>
-          <w:rFonts w:cs="B Nazanin"/>
-        </w:rPr>
-      </w:pPr>
-    </w:p>
-    <w:bookmarkEnd w:id="0"/>
-    <w:bookmarkEnd w:id="1"/>
+        <w:pStyle w:val="a7"/>
+        <w:jc w:val="left"/>
+        <w:rPr>
+          <w:rFonts w:cs="B Nazanin"/>
+          <w:lang w:bidi="fa-IR"/>
+        </w:rPr>
+      </w:pPr>
+    </w:p>
+    <w:p>
+      <w:pPr>
+        <w:pStyle w:val="a7"/>
+        <w:jc w:val="center"/>
+        <w:rPr>
+          <w:rFonts w:cs="B Nazanin"/>
+          <w:lang w:bidi="fa-IR"/>
+        </w:rPr>
+      </w:pPr>
+    </w:p>
+    <w:p>
+      <w:pPr>
+        <w:pStyle w:val="a7"/>
+        <w:jc w:val="center"/>
+        <w:rPr>
+          <w:rFonts w:cs="B Nazanin"/>
+          <w:rtl/>
+          <w:lang w:bidi="fa-IR"/>
+        </w:rPr>
+      </w:pPr>
+    </w:p>
+    <w:p>
+      <w:pPr>
+        <w:pStyle w:val="a7"/>
+        <w:jc w:val="center"/>
+        <w:rPr>
+          <w:rFonts w:cs="B Nazanin"/>
+          <w:lang w:bidi="fa-IR"/>
+        </w:rPr>
+      </w:pPr>
+    </w:p>
+    <w:p>
+      <w:pPr>
+        <w:pStyle w:val="a7"/>
+        <w:jc w:val="center"/>
+        <w:rPr>
+          <w:rFonts w:cs="B Nazanin"/>
+          <w:rtl/>
+          <w:lang w:bidi="fa-IR"/>
+        </w:rPr>
+      </w:pPr>
+    </w:p>
     <w:p>
       <w:pPr>
         <w:pStyle w:val="a"/>
@@ -5204,16 +5218,11 @@
       </w:pPr>
       <w:r>
         <w:rPr>
+          <w:sz w:val="36"/>
+          <w:szCs w:val="36"/>
           <w:rtl/>
         </w:rPr>
         <w:br/>
-      </w:r>
-      <w:r>
-        <w:rPr>
-          <w:rFonts w:hint="cs"/>
-          <w:rtl/>
-        </w:rPr>
-        <w:t xml:space="preserve">  </w:t>
       </w:r>
       <w:r>
         <w:rPr>
@@ -5222,612 +5231,7 @@
           <w:szCs w:val="36"/>
           <w:rtl/>
         </w:rPr>
-        <w:t>مقدمه</w:t>
-      </w:r>
-    </w:p>
-    <w:p>
-      <w:pPr>
-        <w:pStyle w:val="a7"/>
-        <w:jc w:val="left"/>
-        <w:rPr>
-          <w:rFonts w:cs="B Nazanin"/>
-          <w:rtl/>
-          <w:lang w:bidi="fa-IR"/>
-        </w:rPr>
-      </w:pPr>
-    </w:p>
-    <w:p>
-      <w:pPr>
-        <w:pStyle w:val="a7"/>
-        <w:jc w:val="left"/>
-        <w:rPr>
-          <w:rFonts w:cs="B Nazanin"/>
-          <w:rtl/>
-          <w:lang w:bidi="fa-IR"/>
-        </w:rPr>
-      </w:pPr>
-    </w:p>
-    <w:p>
-      <w:pPr>
-        <w:pStyle w:val="a7"/>
-        <w:jc w:val="left"/>
-        <w:rPr>
-          <w:rFonts w:cs="B Nazanin"/>
-          <w:rtl/>
-          <w:lang w:bidi="fa-IR"/>
-        </w:rPr>
-      </w:pPr>
-    </w:p>
-    <w:p>
-      <w:pPr>
-        <w:pStyle w:val="a7"/>
-        <w:jc w:val="left"/>
-        <w:rPr>
-          <w:rFonts w:cs="B Nazanin"/>
-          <w:rtl/>
-          <w:lang w:bidi="fa-IR"/>
-        </w:rPr>
-      </w:pPr>
-    </w:p>
-    <w:p>
-      <w:pPr>
-        <w:pStyle w:val="a7"/>
-        <w:jc w:val="left"/>
-        <w:rPr>
-          <w:rFonts w:cs="B Nazanin"/>
-          <w:rtl/>
-          <w:lang w:bidi="fa-IR"/>
-        </w:rPr>
-      </w:pPr>
-    </w:p>
-    <w:p>
-      <w:pPr>
-        <w:pStyle w:val="a7"/>
-        <w:jc w:val="left"/>
-        <w:rPr>
-          <w:rFonts w:cs="B Nazanin"/>
-          <w:rtl/>
-          <w:lang w:bidi="fa-IR"/>
-        </w:rPr>
-      </w:pPr>
-    </w:p>
-    <w:p>
-      <w:pPr>
-        <w:pStyle w:val="a7"/>
-        <w:jc w:val="left"/>
-        <w:rPr>
-          <w:rFonts w:cs="B Nazanin"/>
-          <w:rtl/>
-          <w:lang w:bidi="fa-IR"/>
-        </w:rPr>
-      </w:pPr>
-    </w:p>
-    <w:p>
-      <w:pPr>
-        <w:pStyle w:val="a7"/>
-        <w:jc w:val="left"/>
-        <w:rPr>
-          <w:rFonts w:cs="B Nazanin"/>
-          <w:rtl/>
-          <w:lang w:bidi="fa-IR"/>
-        </w:rPr>
-      </w:pPr>
-    </w:p>
-    <w:p>
-      <w:pPr>
-        <w:pStyle w:val="a7"/>
-        <w:jc w:val="left"/>
-        <w:rPr>
-          <w:rFonts w:cs="B Nazanin"/>
-          <w:rtl/>
-          <w:lang w:bidi="fa-IR"/>
-        </w:rPr>
-      </w:pPr>
-    </w:p>
-    <w:p>
-      <w:pPr>
-        <w:pStyle w:val="a7"/>
-        <w:jc w:val="left"/>
-        <w:rPr>
-          <w:rFonts w:cs="B Nazanin"/>
-          <w:rtl/>
-          <w:lang w:bidi="fa-IR"/>
-        </w:rPr>
-      </w:pPr>
-    </w:p>
-    <w:p>
-      <w:pPr>
-        <w:pStyle w:val="a7"/>
-        <w:jc w:val="left"/>
-        <w:rPr>
-          <w:rFonts w:cs="B Nazanin"/>
-          <w:rtl/>
-          <w:lang w:bidi="fa-IR"/>
-        </w:rPr>
-      </w:pPr>
-    </w:p>
-    <w:p>
-      <w:pPr>
-        <w:pStyle w:val="a7"/>
-        <w:jc w:val="left"/>
-        <w:rPr>
-          <w:rFonts w:cs="B Nazanin"/>
-          <w:rtl/>
-          <w:lang w:bidi="fa-IR"/>
-        </w:rPr>
-      </w:pPr>
-    </w:p>
-    <w:p>
-      <w:pPr>
-        <w:pStyle w:val="a7"/>
-        <w:jc w:val="left"/>
-        <w:rPr>
-          <w:rFonts w:cs="B Nazanin"/>
-          <w:rtl/>
-          <w:lang w:bidi="fa-IR"/>
-        </w:rPr>
-      </w:pPr>
-    </w:p>
-    <w:p>
-      <w:pPr>
-        <w:pStyle w:val="a7"/>
-        <w:jc w:val="left"/>
-        <w:rPr>
-          <w:rFonts w:cs="B Nazanin"/>
-          <w:rtl/>
-          <w:lang w:bidi="fa-IR"/>
-        </w:rPr>
-      </w:pPr>
-    </w:p>
-    <w:p>
-      <w:pPr>
-        <w:pStyle w:val="a7"/>
-        <w:jc w:val="left"/>
-        <w:rPr>
-          <w:rFonts w:cs="B Nazanin"/>
-          <w:rtl/>
-          <w:lang w:bidi="fa-IR"/>
-        </w:rPr>
-      </w:pPr>
-    </w:p>
-    <w:p>
-      <w:pPr>
-        <w:pStyle w:val="a7"/>
-        <w:jc w:val="left"/>
-        <w:rPr>
-          <w:rFonts w:cs="B Nazanin"/>
-          <w:rtl/>
-          <w:lang w:bidi="fa-IR"/>
-        </w:rPr>
-      </w:pPr>
-    </w:p>
-    <w:p>
-      <w:pPr>
-        <w:pStyle w:val="a7"/>
-        <w:jc w:val="left"/>
-        <w:rPr>
-          <w:rFonts w:cs="B Nazanin"/>
-          <w:rtl/>
-          <w:lang w:bidi="fa-IR"/>
-        </w:rPr>
-      </w:pPr>
-    </w:p>
-    <w:p>
-      <w:pPr>
-        <w:pStyle w:val="a7"/>
-        <w:jc w:val="left"/>
-        <w:rPr>
-          <w:rFonts w:cs="B Nazanin"/>
-          <w:rtl/>
-          <w:lang w:bidi="fa-IR"/>
-        </w:rPr>
-      </w:pPr>
-    </w:p>
-    <w:p>
-      <w:pPr>
-        <w:pStyle w:val="a7"/>
-        <w:jc w:val="left"/>
-        <w:rPr>
-          <w:rFonts w:cs="B Nazanin"/>
-          <w:rtl/>
-          <w:lang w:bidi="fa-IR"/>
-        </w:rPr>
-      </w:pPr>
-    </w:p>
-    <w:p>
-      <w:pPr>
-        <w:pStyle w:val="a7"/>
-        <w:jc w:val="left"/>
-        <w:rPr>
-          <w:rFonts w:cs="B Nazanin"/>
-          <w:rtl/>
-          <w:lang w:bidi="fa-IR"/>
-        </w:rPr>
-      </w:pPr>
-    </w:p>
-    <w:p>
-      <w:pPr>
-        <w:pStyle w:val="a7"/>
-        <w:jc w:val="left"/>
-        <w:rPr>
-          <w:rFonts w:cs="B Nazanin"/>
-          <w:rtl/>
-          <w:lang w:bidi="fa-IR"/>
-        </w:rPr>
-      </w:pPr>
-    </w:p>
-    <w:p>
-      <w:pPr>
-        <w:pStyle w:val="a7"/>
-        <w:jc w:val="left"/>
-        <w:rPr>
-          <w:rFonts w:cs="B Nazanin"/>
-          <w:rtl/>
-          <w:lang w:bidi="fa-IR"/>
-        </w:rPr>
-      </w:pPr>
-    </w:p>
-    <w:p>
-      <w:pPr>
-        <w:pStyle w:val="a7"/>
-        <w:jc w:val="left"/>
-        <w:rPr>
-          <w:rFonts w:cs="B Nazanin"/>
-          <w:rtl/>
-          <w:lang w:bidi="fa-IR"/>
-        </w:rPr>
-      </w:pPr>
-    </w:p>
-    <w:p>
-      <w:pPr>
-        <w:pStyle w:val="a7"/>
-        <w:jc w:val="left"/>
-        <w:rPr>
-          <w:rFonts w:cs="B Nazanin"/>
-          <w:rtl/>
-          <w:lang w:bidi="fa-IR"/>
-        </w:rPr>
-      </w:pPr>
-    </w:p>
-    <w:p>
-      <w:pPr>
-        <w:pStyle w:val="a7"/>
-        <w:jc w:val="left"/>
-        <w:rPr>
-          <w:rFonts w:cs="B Nazanin" w:hint="cs"/>
-          <w:rtl/>
-          <w:lang w:bidi="fa-IR"/>
-        </w:rPr>
-      </w:pPr>
-    </w:p>
-    <w:p>
-      <w:pPr>
-        <w:pStyle w:val="a0"/>
-        <w:rPr>
-          <w:rFonts w:cs="B Nazanin"/>
-          <w:rtl/>
-        </w:rPr>
-      </w:pPr>
-      <w:r>
-        <w:rPr>
-          <w:rFonts w:cs="B Nazanin" w:hint="cs"/>
-          <w:rtl/>
-        </w:rPr>
-        <w:t>مقدمه</w:t>
-      </w:r>
-    </w:p>
-    <w:p>
-      <w:pPr>
-        <w:pStyle w:val="a7"/>
-        <w:ind w:left="720"/>
-        <w:jc w:val="left"/>
-        <w:rPr>
-          <w:rFonts w:cs="B Nazanin"/>
-          <w:lang w:bidi="fa-IR"/>
-        </w:rPr>
-      </w:pPr>
-    </w:p>
-    <w:p>
-      <w:pPr>
-        <w:pStyle w:val="a7"/>
-        <w:ind w:left="720"/>
-        <w:jc w:val="left"/>
-        <w:rPr>
-          <w:rFonts w:cs="B Nazanin"/>
-          <w:rtl/>
-          <w:lang w:bidi="fa-IR"/>
-        </w:rPr>
-      </w:pPr>
-    </w:p>
-    <w:p>
-      <w:pPr>
-        <w:pStyle w:val="a7"/>
-        <w:ind w:left="720"/>
-        <w:jc w:val="left"/>
-        <w:rPr>
-          <w:rFonts w:cs="B Nazanin"/>
-          <w:rtl/>
-          <w:lang w:bidi="fa-IR"/>
-        </w:rPr>
-      </w:pPr>
-    </w:p>
-    <w:p>
-      <w:pPr>
-        <w:pStyle w:val="a7"/>
-        <w:ind w:left="720"/>
-        <w:jc w:val="left"/>
-        <w:rPr>
-          <w:rFonts w:cs="B Nazanin"/>
-          <w:rtl/>
-          <w:lang w:bidi="fa-IR"/>
-        </w:rPr>
-      </w:pPr>
-    </w:p>
-    <w:p>
-      <w:pPr>
-        <w:pStyle w:val="a7"/>
-        <w:ind w:left="720"/>
-        <w:jc w:val="left"/>
-        <w:rPr>
-          <w:rFonts w:cs="B Nazanin"/>
-          <w:rtl/>
-          <w:lang w:bidi="fa-IR"/>
-        </w:rPr>
-      </w:pPr>
-    </w:p>
-    <w:p>
-      <w:pPr>
-        <w:pStyle w:val="a7"/>
-        <w:ind w:left="720"/>
-        <w:jc w:val="left"/>
-        <w:rPr>
-          <w:rFonts w:cs="B Nazanin"/>
-          <w:rtl/>
-          <w:lang w:bidi="fa-IR"/>
-        </w:rPr>
-      </w:pPr>
-    </w:p>
-    <w:p>
-      <w:pPr>
-        <w:pStyle w:val="a0"/>
-        <w:rPr>
-          <w:rFonts w:cs="B Nazanin"/>
-        </w:rPr>
-      </w:pPr>
-      <w:r>
-        <w:rPr>
-          <w:rFonts w:cs="B Nazanin" w:hint="cs"/>
-          <w:rtl/>
-        </w:rPr>
-        <w:t>بینایی ماشین و پردازش تصویر</w:t>
-      </w:r>
-    </w:p>
-    <w:p>
-      <w:pPr>
-        <w:pStyle w:val="a7"/>
-        <w:ind w:left="720"/>
-        <w:jc w:val="left"/>
-        <w:rPr>
-          <w:rFonts w:cs="B Nazanin"/>
-          <w:rtl/>
-          <w:lang w:bidi="fa-IR"/>
-        </w:rPr>
-      </w:pPr>
-    </w:p>
-    <w:p>
-      <w:pPr>
-        <w:pStyle w:val="a7"/>
-        <w:ind w:left="720"/>
-        <w:jc w:val="left"/>
-        <w:rPr>
-          <w:rFonts w:cs="B Nazanin"/>
-          <w:rtl/>
-          <w:lang w:bidi="fa-IR"/>
-        </w:rPr>
-      </w:pPr>
-    </w:p>
-    <w:p>
-      <w:pPr>
-        <w:pStyle w:val="a7"/>
-        <w:ind w:left="720"/>
-        <w:jc w:val="left"/>
-        <w:rPr>
-          <w:rFonts w:cs="B Nazanin"/>
-          <w:rtl/>
-          <w:lang w:bidi="fa-IR"/>
-        </w:rPr>
-      </w:pPr>
-    </w:p>
-    <w:p>
-      <w:pPr>
-        <w:pStyle w:val="a0"/>
-        <w:rPr>
-          <w:rFonts w:cs="B Nazanin"/>
-        </w:rPr>
-      </w:pPr>
-      <w:r>
-        <w:rPr>
-          <w:rFonts w:cs="B Nazanin"/>
-          <w:rtl/>
-        </w:rPr>
-        <w:t>ترانسفورماتور چرخش تصو</w:t>
-      </w:r>
-      <w:r>
-        <w:rPr>
-          <w:rFonts w:cs="B Nazanin" w:hint="cs"/>
-          <w:rtl/>
-        </w:rPr>
-        <w:t>ی</w:t>
-      </w:r>
-      <w:r>
-        <w:rPr>
-          <w:rFonts w:cs="B Nazanin" w:hint="eastAsia"/>
-          <w:rtl/>
-        </w:rPr>
-        <w:t>ر</w:t>
-      </w:r>
-      <w:r>
-        <w:rPr>
-          <w:rFonts w:cs="B Nazanin" w:hint="cs"/>
-          <w:rtl/>
-        </w:rPr>
-        <w:t>ی</w:t>
-      </w:r>
-      <w:r>
-        <w:rPr>
-          <w:rStyle w:val="FootnoteReference"/>
-          <w:rFonts w:cs="B Nazanin"/>
-          <w:rtl/>
-        </w:rPr>
-        <w:footnoteReference w:id="3"/>
-      </w:r>
-    </w:p>
-    <w:p>
-      <w:pPr>
-        <w:pStyle w:val="a7"/>
-        <w:ind w:left="720"/>
-        <w:jc w:val="left"/>
-        <w:rPr>
-          <w:rFonts w:cs="B Nazanin"/>
-          <w:rtl/>
-          <w:lang w:bidi="fa-IR"/>
-        </w:rPr>
-      </w:pPr>
-    </w:p>
-    <w:p>
-      <w:pPr>
-        <w:pStyle w:val="a7"/>
-        <w:ind w:left="720"/>
-        <w:jc w:val="left"/>
-        <w:rPr>
-          <w:rFonts w:cs="B Nazanin"/>
-          <w:rtl/>
-          <w:lang w:bidi="fa-IR"/>
-        </w:rPr>
-      </w:pPr>
-    </w:p>
-    <w:p>
-      <w:pPr>
-        <w:pStyle w:val="a7"/>
-        <w:ind w:left="720"/>
-        <w:jc w:val="left"/>
-        <w:rPr>
-          <w:rFonts w:cs="B Nazanin"/>
-          <w:rtl/>
-          <w:lang w:bidi="fa-IR"/>
-        </w:rPr>
-      </w:pPr>
-    </w:p>
-    <w:p>
-      <w:pPr>
-        <w:pStyle w:val="a0"/>
-        <w:rPr>
-          <w:rFonts w:cs="B Nazanin"/>
-        </w:rPr>
-      </w:pPr>
-      <w:r>
-        <w:rPr>
-          <w:rFonts w:cs="B Nazanin" w:hint="cs"/>
-          <w:rtl/>
-        </w:rPr>
-        <w:t>جمع بندی</w:t>
-      </w:r>
-    </w:p>
-    <w:p>
-      <w:pPr>
-        <w:pStyle w:val="a7"/>
-        <w:jc w:val="center"/>
-        <w:rPr>
-          <w:rFonts w:cs="B Nazanin"/>
-          <w:rtl/>
-          <w:lang w:bidi="fa-IR"/>
-        </w:rPr>
-      </w:pPr>
-    </w:p>
-    <w:p>
-      <w:pPr>
-        <w:pStyle w:val="a7"/>
-        <w:jc w:val="center"/>
-        <w:rPr>
-          <w:rFonts w:cs="B Nazanin"/>
-          <w:rtl/>
-          <w:lang w:bidi="fa-IR"/>
-        </w:rPr>
-      </w:pPr>
-    </w:p>
-    <w:p>
-      <w:pPr>
-        <w:pStyle w:val="a7"/>
-        <w:jc w:val="center"/>
-        <w:rPr>
-          <w:rFonts w:cs="B Nazanin"/>
-          <w:rtl/>
-          <w:lang w:bidi="fa-IR"/>
-        </w:rPr>
-      </w:pPr>
-    </w:p>
-    <w:p>
-      <w:pPr>
-        <w:pStyle w:val="a7"/>
-        <w:jc w:val="center"/>
-        <w:rPr>
-          <w:rFonts w:cs="B Nazanin"/>
-          <w:rtl/>
-          <w:lang w:bidi="fa-IR"/>
-        </w:rPr>
-      </w:pPr>
-    </w:p>
-    <w:p>
-      <w:pPr>
-        <w:pStyle w:val="a7"/>
-        <w:jc w:val="center"/>
-        <w:rPr>
-          <w:rFonts w:cs="B Nazanin"/>
-          <w:rtl/>
-          <w:lang w:bidi="fa-IR"/>
-        </w:rPr>
-      </w:pPr>
-    </w:p>
-    <w:p>
-      <w:pPr>
-        <w:pStyle w:val="a7"/>
-        <w:jc w:val="center"/>
-        <w:rPr>
-          <w:rFonts w:cs="B Nazanin"/>
-          <w:rtl/>
-          <w:lang w:bidi="fa-IR"/>
-        </w:rPr>
-      </w:pPr>
-    </w:p>
-    <w:p>
-      <w:pPr>
-        <w:pStyle w:val="a7"/>
-        <w:jc w:val="center"/>
-        <w:rPr>
-          <w:rFonts w:cs="B Nazanin"/>
-          <w:rtl/>
-          <w:lang w:bidi="fa-IR"/>
-        </w:rPr>
-      </w:pPr>
-    </w:p>
-    <w:p>
-      <w:pPr>
-        <w:pStyle w:val="a"/>
-        <w:jc w:val="left"/>
-        <w:rPr>
-          <w:sz w:val="36"/>
-          <w:szCs w:val="36"/>
-          <w:rtl/>
-        </w:rPr>
-      </w:pPr>
-      <w:bookmarkStart w:id="2" w:name="_Toc69291746"/>
-      <w:r>
-        <w:rPr>
-          <w:sz w:val="36"/>
-          <w:szCs w:val="36"/>
-          <w:rtl/>
-        </w:rPr>
-        <w:br/>
+        <w:t xml:space="preserve"> م</w:t>
       </w:r>
       <w:r>
         <w:rPr>
@@ -5836,7 +5240,7 @@
           <w:szCs w:val="36"/>
           <w:rtl/>
         </w:rPr>
-        <w:t xml:space="preserve"> معرفی محل کارآموزی</w:t>
+        <w:t>قدمه</w:t>
       </w:r>
     </w:p>
     <w:p>
@@ -5844,7 +5248,7 @@
         <w:bidi w:val="0"/>
         <w:spacing w:after="160" w:line="259" w:lineRule="auto"/>
         <w:rPr>
-          <w:rFonts w:cs="B Nazanin"/>
+          <w:rFonts w:cs="B Nazanin" w:hint="cs"/>
           <w:b/>
           <w:bCs/>
           <w:sz w:val="52"/>
@@ -5861,14 +5265,339 @@
         <w:br w:type="page"/>
       </w:r>
     </w:p>
-    <w:bookmarkEnd w:id="2"/>
+    <w:p>
+      <w:pPr>
+        <w:pStyle w:val="a0"/>
+        <w:rPr>
+          <w:rFonts w:cs="B Nazanin"/>
+          <w:rtl/>
+        </w:rPr>
+      </w:pPr>
+      <w:r>
+        <w:rPr>
+          <w:rFonts w:cs="B Nazanin" w:hint="cs"/>
+          <w:rtl/>
+        </w:rPr>
+        <w:lastRenderedPageBreak/>
+        <w:t>مقدمه</w:t>
+      </w:r>
+    </w:p>
+    <w:p>
+      <w:pPr>
+        <w:pStyle w:val="a7"/>
+        <w:ind w:left="720"/>
+        <w:jc w:val="left"/>
+        <w:rPr>
+          <w:rFonts w:cs="B Nazanin"/>
+          <w:lang w:bidi="fa-IR"/>
+        </w:rPr>
+      </w:pPr>
+    </w:p>
+    <w:p>
+      <w:pPr>
+        <w:pStyle w:val="a7"/>
+        <w:ind w:left="720"/>
+        <w:jc w:val="left"/>
+        <w:rPr>
+          <w:rFonts w:cs="B Nazanin"/>
+          <w:rtl/>
+          <w:lang w:bidi="fa-IR"/>
+        </w:rPr>
+      </w:pPr>
+    </w:p>
+    <w:p>
+      <w:pPr>
+        <w:pStyle w:val="a7"/>
+        <w:ind w:left="720"/>
+        <w:jc w:val="left"/>
+        <w:rPr>
+          <w:rFonts w:cs="B Nazanin"/>
+          <w:rtl/>
+          <w:lang w:bidi="fa-IR"/>
+        </w:rPr>
+      </w:pPr>
+    </w:p>
+    <w:p>
+      <w:pPr>
+        <w:pStyle w:val="a7"/>
+        <w:ind w:left="720"/>
+        <w:jc w:val="left"/>
+        <w:rPr>
+          <w:rFonts w:cs="B Nazanin"/>
+          <w:rtl/>
+          <w:lang w:bidi="fa-IR"/>
+        </w:rPr>
+      </w:pPr>
+    </w:p>
+    <w:p>
+      <w:pPr>
+        <w:pStyle w:val="a7"/>
+        <w:ind w:left="720"/>
+        <w:jc w:val="left"/>
+        <w:rPr>
+          <w:rFonts w:cs="B Nazanin"/>
+          <w:rtl/>
+          <w:lang w:bidi="fa-IR"/>
+        </w:rPr>
+      </w:pPr>
+    </w:p>
+    <w:p>
+      <w:pPr>
+        <w:pStyle w:val="a7"/>
+        <w:ind w:left="720"/>
+        <w:jc w:val="left"/>
+        <w:rPr>
+          <w:rFonts w:cs="B Nazanin"/>
+          <w:rtl/>
+          <w:lang w:bidi="fa-IR"/>
+        </w:rPr>
+      </w:pPr>
+    </w:p>
+    <w:p>
+      <w:pPr>
+        <w:pStyle w:val="a0"/>
+        <w:rPr>
+          <w:rFonts w:cs="B Nazanin"/>
+        </w:rPr>
+      </w:pPr>
+      <w:r>
+        <w:rPr>
+          <w:rFonts w:cs="B Nazanin" w:hint="cs"/>
+          <w:rtl/>
+        </w:rPr>
+        <w:t>بینایی ماشین و پردازش تصویر</w:t>
+      </w:r>
+    </w:p>
+    <w:p>
+      <w:pPr>
+        <w:pStyle w:val="a7"/>
+        <w:ind w:left="720"/>
+        <w:jc w:val="left"/>
+        <w:rPr>
+          <w:rFonts w:cs="B Nazanin"/>
+          <w:rtl/>
+          <w:lang w:bidi="fa-IR"/>
+        </w:rPr>
+      </w:pPr>
+    </w:p>
+    <w:p>
+      <w:pPr>
+        <w:pStyle w:val="a7"/>
+        <w:ind w:left="720"/>
+        <w:jc w:val="left"/>
+        <w:rPr>
+          <w:rFonts w:cs="B Nazanin"/>
+          <w:rtl/>
+          <w:lang w:bidi="fa-IR"/>
+        </w:rPr>
+      </w:pPr>
+    </w:p>
+    <w:p>
+      <w:pPr>
+        <w:pStyle w:val="a7"/>
+        <w:ind w:left="720"/>
+        <w:jc w:val="left"/>
+        <w:rPr>
+          <w:rFonts w:cs="B Nazanin"/>
+          <w:rtl/>
+          <w:lang w:bidi="fa-IR"/>
+        </w:rPr>
+      </w:pPr>
+    </w:p>
+    <w:p>
+      <w:pPr>
+        <w:pStyle w:val="a0"/>
+        <w:rPr>
+          <w:rFonts w:cs="B Nazanin"/>
+        </w:rPr>
+      </w:pPr>
+      <w:r>
+        <w:rPr>
+          <w:rFonts w:cs="B Nazanin"/>
+          <w:rtl/>
+        </w:rPr>
+        <w:t>ترانسفورماتور چرخش تصو</w:t>
+      </w:r>
+      <w:r>
+        <w:rPr>
+          <w:rFonts w:cs="B Nazanin" w:hint="cs"/>
+          <w:rtl/>
+        </w:rPr>
+        <w:t>ی</w:t>
+      </w:r>
+      <w:r>
+        <w:rPr>
+          <w:rFonts w:cs="B Nazanin" w:hint="eastAsia"/>
+          <w:rtl/>
+        </w:rPr>
+        <w:t>ر</w:t>
+      </w:r>
+      <w:r>
+        <w:rPr>
+          <w:rFonts w:cs="B Nazanin" w:hint="cs"/>
+          <w:rtl/>
+        </w:rPr>
+        <w:t>ی</w:t>
+      </w:r>
+      <w:r>
+        <w:rPr>
+          <w:rStyle w:val="FootnoteReference"/>
+          <w:rFonts w:cs="B Nazanin"/>
+          <w:rtl/>
+        </w:rPr>
+        <w:footnoteReference w:id="3"/>
+      </w:r>
+    </w:p>
+    <w:p>
+      <w:pPr>
+        <w:pStyle w:val="a7"/>
+        <w:ind w:left="720"/>
+        <w:jc w:val="left"/>
+        <w:rPr>
+          <w:rFonts w:cs="B Nazanin"/>
+          <w:rtl/>
+          <w:lang w:bidi="fa-IR"/>
+        </w:rPr>
+      </w:pPr>
+    </w:p>
+    <w:p>
+      <w:pPr>
+        <w:pStyle w:val="a7"/>
+        <w:ind w:left="720"/>
+        <w:jc w:val="left"/>
+        <w:rPr>
+          <w:rFonts w:cs="B Nazanin"/>
+          <w:rtl/>
+          <w:lang w:bidi="fa-IR"/>
+        </w:rPr>
+      </w:pPr>
+    </w:p>
+    <w:p>
+      <w:pPr>
+        <w:pStyle w:val="a7"/>
+        <w:ind w:left="720"/>
+        <w:jc w:val="left"/>
+        <w:rPr>
+          <w:rFonts w:cs="B Nazanin"/>
+          <w:rtl/>
+          <w:lang w:bidi="fa-IR"/>
+        </w:rPr>
+      </w:pPr>
+    </w:p>
+    <w:p>
+      <w:pPr>
+        <w:pStyle w:val="a0"/>
+        <w:rPr>
+          <w:rFonts w:cs="B Nazanin"/>
+        </w:rPr>
+      </w:pPr>
+      <w:r>
+        <w:rPr>
+          <w:rFonts w:cs="B Nazanin" w:hint="cs"/>
+          <w:rtl/>
+        </w:rPr>
+        <w:t>جمع بندی</w:t>
+      </w:r>
+    </w:p>
+    <w:p>
+      <w:pPr>
+        <w:pStyle w:val="a7"/>
+        <w:jc w:val="center"/>
+        <w:rPr>
+          <w:rFonts w:cs="B Nazanin"/>
+          <w:rtl/>
+          <w:lang w:bidi="fa-IR"/>
+        </w:rPr>
+      </w:pPr>
+    </w:p>
+    <w:p>
+      <w:pPr>
+        <w:pStyle w:val="a7"/>
+        <w:jc w:val="center"/>
+        <w:rPr>
+          <w:rFonts w:cs="B Nazanin"/>
+          <w:rtl/>
+          <w:lang w:bidi="fa-IR"/>
+        </w:rPr>
+      </w:pPr>
+    </w:p>
+    <w:p>
+      <w:pPr>
+        <w:pStyle w:val="a7"/>
+        <w:jc w:val="center"/>
+        <w:rPr>
+          <w:rFonts w:cs="B Nazanin"/>
+          <w:rtl/>
+          <w:lang w:bidi="fa-IR"/>
+        </w:rPr>
+      </w:pPr>
+    </w:p>
+    <w:p>
+      <w:pPr>
+        <w:pStyle w:val="a7"/>
+        <w:jc w:val="center"/>
+        <w:rPr>
+          <w:rFonts w:cs="B Nazanin"/>
+          <w:rtl/>
+          <w:lang w:bidi="fa-IR"/>
+        </w:rPr>
+      </w:pPr>
+    </w:p>
+    <w:p>
+      <w:pPr>
+        <w:pStyle w:val="a7"/>
+        <w:jc w:val="center"/>
+        <w:rPr>
+          <w:rFonts w:cs="B Nazanin"/>
+          <w:lang w:bidi="fa-IR"/>
+        </w:rPr>
+      </w:pPr>
+    </w:p>
+    <w:p>
+      <w:pPr>
+        <w:pStyle w:val="a7"/>
+        <w:jc w:val="center"/>
+        <w:rPr>
+          <w:rFonts w:cs="B Nazanin"/>
+          <w:lang w:bidi="fa-IR"/>
+        </w:rPr>
+      </w:pPr>
+    </w:p>
+    <w:p>
+      <w:pPr>
+        <w:pStyle w:val="a7"/>
+        <w:jc w:val="center"/>
+        <w:rPr>
+          <w:rFonts w:cs="B Nazanin"/>
+          <w:rtl/>
+          <w:lang w:bidi="fa-IR"/>
+        </w:rPr>
+      </w:pPr>
+    </w:p>
+    <w:p>
+      <w:pPr>
+        <w:pStyle w:val="a7"/>
+        <w:jc w:val="center"/>
+        <w:rPr>
+          <w:rFonts w:cs="B Nazanin"/>
+          <w:lang w:bidi="fa-IR"/>
+        </w:rPr>
+      </w:pPr>
+    </w:p>
+    <w:p>
+      <w:pPr>
+        <w:pStyle w:val="a7"/>
+        <w:jc w:val="center"/>
+        <w:rPr>
+          <w:rFonts w:cs="B Nazanin"/>
+          <w:rtl/>
+          <w:lang w:bidi="fa-IR"/>
+        </w:rPr>
+      </w:pPr>
+    </w:p>
     <w:p>
       <w:pPr>
         <w:pStyle w:val="a"/>
-        <w:numPr>
-          <w:ilvl w:val="0"/>
-          <w:numId w:val="0"/>
-        </w:numPr>
         <w:jc w:val="left"/>
         <w:rPr>
           <w:sz w:val="36"/>
@@ -5876,50 +5605,7 @@
           <w:rtl/>
         </w:rPr>
       </w:pPr>
-    </w:p>
-    <w:p>
-      <w:pPr>
-        <w:pStyle w:val="a7"/>
-        <w:rPr>
-          <w:rtl/>
-          <w:lang w:bidi="fa-IR"/>
-        </w:rPr>
-      </w:pPr>
-    </w:p>
-    <w:p>
-      <w:pPr>
-        <w:pStyle w:val="a"/>
-        <w:numPr>
-          <w:ilvl w:val="0"/>
-          <w:numId w:val="0"/>
-        </w:numPr>
-        <w:jc w:val="left"/>
-        <w:rPr>
-          <w:sz w:val="36"/>
-          <w:szCs w:val="36"/>
-          <w:rtl/>
-        </w:rPr>
-      </w:pPr>
-    </w:p>
-    <w:p>
-      <w:pPr>
-        <w:pStyle w:val="a7"/>
-        <w:rPr>
-          <w:rtl/>
-          <w:lang w:bidi="fa-IR"/>
-        </w:rPr>
-      </w:pPr>
-    </w:p>
-    <w:p>
-      <w:pPr>
-        <w:pStyle w:val="a"/>
-        <w:jc w:val="left"/>
-        <w:rPr>
-          <w:sz w:val="36"/>
-          <w:szCs w:val="36"/>
-          <w:rtl/>
-        </w:rPr>
-      </w:pPr>
+      <w:bookmarkStart w:id="0" w:name="_Toc69291746"/>
       <w:r>
         <w:rPr>
           <w:sz w:val="36"/>
@@ -5935,17 +5621,8 @@
           <w:szCs w:val="36"/>
           <w:rtl/>
         </w:rPr>
-        <w:t xml:space="preserve"> مجموعه دادگان</w:t>
-      </w:r>
-    </w:p>
-    <w:p>
-      <w:pPr>
-        <w:pStyle w:val="a7"/>
-        <w:rPr>
-          <w:rtl/>
-          <w:lang w:bidi="fa-IR"/>
-        </w:rPr>
-      </w:pPr>
+        <w:t xml:space="preserve"> معرفی محل کارآموزی</w:t>
+      </w:r>
     </w:p>
     <w:p>
       <w:pPr>
@@ -5953,18 +5630,114 @@
         <w:spacing w:after="160" w:line="259" w:lineRule="auto"/>
         <w:rPr>
           <w:rFonts w:cs="B Nazanin"/>
-          <w:rtl/>
-          <w:lang w:bidi="fa-IR"/>
-        </w:rPr>
-      </w:pPr>
-      <w:r>
-        <w:rPr>
-          <w:rFonts w:cs="B Nazanin"/>
-          <w:rtl/>
-          <w:lang w:bidi="fa-IR"/>
+          <w:b/>
+          <w:bCs/>
+          <w:sz w:val="52"/>
+          <w:szCs w:val="60"/>
+          <w:rtl/>
+          <w:lang w:bidi="fa-IR"/>
+        </w:rPr>
+      </w:pPr>
+      <w:r>
+        <w:rPr>
+          <w:rFonts w:cs="B Nazanin"/>
+          <w:rtl/>
         </w:rPr>
         <w:br w:type="page"/>
       </w:r>
+      <w:bookmarkEnd w:id="0"/>
+    </w:p>
+    <w:p>
+      <w:pPr>
+        <w:pStyle w:val="a7"/>
+        <w:rPr>
+          <w:rtl/>
+          <w:lang w:bidi="fa-IR"/>
+        </w:rPr>
+      </w:pPr>
+    </w:p>
+    <w:p>
+      <w:pPr>
+        <w:pStyle w:val="a7"/>
+        <w:rPr>
+          <w:rtl/>
+          <w:lang w:bidi="fa-IR"/>
+        </w:rPr>
+      </w:pPr>
+    </w:p>
+    <w:p>
+      <w:pPr>
+        <w:pStyle w:val="a7"/>
+        <w:rPr>
+          <w:rtl/>
+          <w:lang w:bidi="fa-IR"/>
+        </w:rPr>
+      </w:pPr>
+    </w:p>
+    <w:p>
+      <w:pPr>
+        <w:pStyle w:val="a7"/>
+        <w:rPr>
+          <w:rtl/>
+          <w:lang w:bidi="fa-IR"/>
+        </w:rPr>
+      </w:pPr>
+    </w:p>
+    <w:p>
+      <w:pPr>
+        <w:pStyle w:val="a"/>
+        <w:jc w:val="left"/>
+        <w:rPr>
+          <w:sz w:val="36"/>
+          <w:szCs w:val="36"/>
+          <w:rtl/>
+        </w:rPr>
+      </w:pPr>
+      <w:r>
+        <w:rPr>
+          <w:sz w:val="36"/>
+          <w:szCs w:val="36"/>
+          <w:rtl/>
+        </w:rPr>
+        <w:br/>
+      </w:r>
+      <w:r>
+        <w:rPr>
+          <w:rFonts w:hint="cs"/>
+          <w:sz w:val="36"/>
+          <w:szCs w:val="36"/>
+          <w:rtl/>
+        </w:rPr>
+        <w:t xml:space="preserve"> مجموعه دادگان</w:t>
+      </w:r>
+    </w:p>
+    <w:p>
+      <w:pPr>
+        <w:pStyle w:val="a7"/>
+        <w:rPr>
+          <w:rtl/>
+          <w:lang w:bidi="fa-IR"/>
+        </w:rPr>
+      </w:pPr>
+    </w:p>
+    <w:p>
+      <w:pPr>
+        <w:bidi w:val="0"/>
+        <w:spacing w:after="160" w:line="259" w:lineRule="auto"/>
+        <w:rPr>
+          <w:rFonts w:cs="B Nazanin"/>
+          <w:rtl/>
+          <w:lang w:bidi="fa-IR"/>
+        </w:rPr>
+      </w:pPr>
+      <w:r>
+        <w:rPr>
+          <w:rFonts w:cs="B Nazanin"/>
+          <w:rtl/>
+          <w:lang w:bidi="fa-IR"/>
+        </w:rPr>
+        <w:br w:type="page"/>
+      </w:r>
     </w:p>
     <w:p>
       <w:pPr>
@@ -5974,7 +5747,7 @@
           <w:rtl/>
         </w:rPr>
       </w:pPr>
-      <w:bookmarkStart w:id="3" w:name="_Toc69291747"/>
+      <w:bookmarkStart w:id="1" w:name="_Toc69291747"/>
       <w:r>
         <w:rPr>
           <w:rFonts w:cs="B Nazanin" w:hint="cs"/>
@@ -5983,7 +5756,7 @@
         <w:lastRenderedPageBreak/>
         <w:t>مقدمه</w:t>
       </w:r>
-      <w:bookmarkEnd w:id="3"/>
+      <w:bookmarkEnd w:id="1"/>
     </w:p>
     <w:p>
       <w:pPr>
@@ -6982,7 +6755,7 @@
           <w:rFonts w:cs="B Nazanin"/>
         </w:rPr>
       </w:pPr>
-      <w:bookmarkStart w:id="4" w:name="_Toc69291748"/>
+      <w:bookmarkStart w:id="2" w:name="_Toc69291748"/>
       <w:r>
         <w:rPr>
           <w:rFonts w:cs="B Nazanin" w:hint="cs"/>
@@ -6991,7 +6764,7 @@
         <w:lastRenderedPageBreak/>
         <w:t>نحوه دسترسی</w:t>
       </w:r>
-      <w:bookmarkEnd w:id="4"/>
+      <w:bookmarkEnd w:id="2"/>
     </w:p>
     <w:p>
       <w:pPr>
@@ -8381,7 +8154,7 @@
           <w:rtl/>
         </w:rPr>
       </w:pPr>
-      <w:bookmarkStart w:id="5" w:name="_Toc69291749"/>
+      <w:bookmarkStart w:id="3" w:name="_Toc69291749"/>
       <w:r>
         <w:rPr>
           <w:rFonts w:cs="B Nazanin" w:hint="cs"/>
@@ -8390,8 +8163,8 @@
         <w:lastRenderedPageBreak/>
         <w:t>جزئیات مجموعه دادگان</w:t>
       </w:r>
-      <w:bookmarkStart w:id="6" w:name="_Toc69291750"/>
-      <w:bookmarkEnd w:id="5"/>
+      <w:bookmarkStart w:id="4" w:name="_Toc69291750"/>
+      <w:bookmarkEnd w:id="3"/>
     </w:p>
     <w:p>
       <w:pPr>
@@ -9604,7 +9377,7 @@
         <w:t xml:space="preserve"> 30408 تا شی متمایز از یکدیگر داریم.</w:t>
       </w:r>
     </w:p>
-    <w:bookmarkEnd w:id="6"/>
+    <w:bookmarkEnd w:id="4"/>
     <w:p>
       <w:pPr>
         <w:pStyle w:val="a7"/>
@@ -9705,29 +9478,17 @@
     <w:p>
       <w:pPr>
         <w:pStyle w:val="a7"/>
-        <w:jc w:val="both"/>
-        <w:rPr>
-          <w:rFonts w:cs="B Nazanin"/>
-          <w:rtl/>
-          <w:lang w:bidi="fa-IR"/>
-        </w:rPr>
-      </w:pPr>
-    </w:p>
-    <w:p>
-      <w:pPr>
-        <w:pStyle w:val="a7"/>
-        <w:jc w:val="both"/>
-        <w:rPr>
-          <w:rFonts w:cs="B Nazanin"/>
-          <w:rtl/>
-          <w:lang w:bidi="fa-IR"/>
-        </w:rPr>
-      </w:pPr>
-    </w:p>
-    <w:p>
-      <w:pPr>
-        <w:pStyle w:val="a7"/>
-        <w:jc w:val="both"/>
+        <w:jc w:val="center"/>
+        <w:rPr>
+          <w:rFonts w:cs="B Nazanin"/>
+          <w:lang w:bidi="fa-IR"/>
+        </w:rPr>
+      </w:pPr>
+    </w:p>
+    <w:p>
+      <w:pPr>
+        <w:pStyle w:val="a7"/>
+        <w:jc w:val="left"/>
         <w:rPr>
           <w:rFonts w:cs="B Nazanin"/>
           <w:rtl/>
@@ -9739,47 +9500,38 @@
       <w:pPr>
         <w:pStyle w:val="a"/>
         <w:jc w:val="left"/>
-      </w:pPr>
-      <w:bookmarkStart w:id="7" w:name="_Toc69291751"/>
-    </w:p>
-    <w:p>
-      <w:pPr>
-        <w:pStyle w:val="a"/>
-        <w:numPr>
-          <w:ilvl w:val="0"/>
-          <w:numId w:val="0"/>
-        </w:numPr>
-        <w:jc w:val="left"/>
-        <w:rPr>
-          <w:rtl/>
-        </w:rPr>
-      </w:pPr>
+        <w:rPr>
+          <w:sz w:val="36"/>
+          <w:szCs w:val="36"/>
+          <w:rtl/>
+        </w:rPr>
+      </w:pPr>
+      <w:r>
+        <w:rPr>
+          <w:sz w:val="36"/>
+          <w:szCs w:val="36"/>
+          <w:rtl/>
+        </w:rPr>
+        <w:br/>
+      </w:r>
       <w:r>
         <w:rPr>
           <w:rFonts w:hint="cs"/>
-          <w:rtl/>
-        </w:rPr>
-        <w:t>راه‏اندازی کد</w:t>
-      </w:r>
-      <w:bookmarkEnd w:id="7"/>
+          <w:sz w:val="36"/>
+          <w:szCs w:val="36"/>
+          <w:rtl/>
+        </w:rPr>
+        <w:t xml:space="preserve"> </w:t>
+      </w:r>
       <w:r>
         <w:rPr>
           <w:rFonts w:hint="cs"/>
-          <w:rtl/>
-        </w:rPr>
-        <w:t xml:space="preserve"> </w:t>
-      </w:r>
-    </w:p>
-    <w:p>
-      <w:pPr>
-        <w:pStyle w:val="a7"/>
-        <w:jc w:val="both"/>
-        <w:rPr>
-          <w:rFonts w:cs="B Nazanin"/>
-          <w:rtl/>
-          <w:lang w:bidi="fa-IR"/>
-        </w:rPr>
-      </w:pPr>
+          <w:sz w:val="36"/>
+          <w:szCs w:val="36"/>
+          <w:rtl/>
+        </w:rPr>
+        <w:t>راه اندازی کد</w:t>
+      </w:r>
     </w:p>
     <w:p>
       <w:pPr>
@@ -9787,28 +9539,61 @@
         <w:spacing w:after="160" w:line="259" w:lineRule="auto"/>
         <w:rPr>
           <w:rFonts w:cs="B Nazanin"/>
-          <w:rtl/>
-          <w:lang w:bidi="fa-IR"/>
-        </w:rPr>
-      </w:pPr>
-      <w:r>
-        <w:rPr>
-          <w:rFonts w:cs="B Nazanin"/>
-          <w:rtl/>
-          <w:lang w:bidi="fa-IR"/>
+          <w:b/>
+          <w:bCs/>
+          <w:sz w:val="52"/>
+          <w:szCs w:val="60"/>
+          <w:rtl/>
+          <w:lang w:bidi="fa-IR"/>
+        </w:rPr>
+      </w:pPr>
+      <w:r>
+        <w:rPr>
+          <w:rFonts w:cs="B Nazanin"/>
+          <w:rtl/>
         </w:rPr>
         <w:br w:type="page"/>
       </w:r>
     </w:p>
     <w:p>
       <w:pPr>
+        <w:pStyle w:val="a7"/>
+        <w:jc w:val="both"/>
+        <w:rPr>
+          <w:rFonts w:cs="B Nazanin"/>
+          <w:rtl/>
+          <w:lang w:bidi="fa-IR"/>
+        </w:rPr>
+      </w:pPr>
+    </w:p>
+    <w:p>
+      <w:pPr>
+        <w:bidi w:val="0"/>
+        <w:spacing w:after="160" w:line="259" w:lineRule="auto"/>
+        <w:rPr>
+          <w:rFonts w:cs="B Nazanin"/>
+          <w:rtl/>
+          <w:lang w:bidi="fa-IR"/>
+        </w:rPr>
+      </w:pPr>
+      <w:r>
+        <w:rPr>
+          <w:rFonts w:cs="B Nazanin"/>
+          <w:rtl/>
+          <w:lang w:bidi="fa-IR"/>
+        </w:rPr>
+        <w:br w:type="page"/>
+      </w:r>
+    </w:p>
+    <w:p>
+      <w:pPr>
         <w:pStyle w:val="a0"/>
         <w:rPr>
           <w:rFonts w:cs="B Nazanin"/>
           <w:rtl/>
         </w:rPr>
       </w:pPr>
-      <w:bookmarkStart w:id="8" w:name="_Toc69291752"/>
+      <w:bookmarkStart w:id="5" w:name="_Toc69291752"/>
       <w:r>
         <w:rPr>
           <w:rFonts w:cs="B Nazanin" w:hint="cs"/>
@@ -9817,7 +9602,7 @@
         <w:lastRenderedPageBreak/>
         <w:t>مقدمه</w:t>
       </w:r>
-      <w:bookmarkEnd w:id="8"/>
+      <w:bookmarkEnd w:id="5"/>
     </w:p>
     <w:p>
       <w:pPr>
@@ -9895,7 +9680,7 @@
           <w:rtl/>
         </w:rPr>
       </w:pPr>
-      <w:bookmarkStart w:id="9" w:name="_Toc69291753"/>
+      <w:bookmarkStart w:id="6" w:name="_Toc69291753"/>
       <w:r>
         <w:rPr>
           <w:rFonts w:cs="B Nazanin" w:hint="cs"/>
@@ -9903,7 +9688,7 @@
         </w:rPr>
         <w:t>نصب پکیج‏ها و پیش‏نیازها</w:t>
       </w:r>
-      <w:bookmarkEnd w:id="9"/>
+      <w:bookmarkEnd w:id="6"/>
     </w:p>
     <w:p>
       <w:pPr>
@@ -11382,7 +11167,7 @@
         <w:lastRenderedPageBreak/>
         <w:t xml:space="preserve"> </w:t>
       </w:r>
-      <w:bookmarkStart w:id="10" w:name="_Toc69291754"/>
+      <w:bookmarkStart w:id="7" w:name="_Toc69291754"/>
       <w:r>
         <w:rPr>
           <w:rFonts w:cs="B Nazanin" w:hint="cs"/>
@@ -11390,7 +11175,7 @@
         </w:rPr>
         <w:t>نحوه دسترسی</w:t>
       </w:r>
-      <w:bookmarkEnd w:id="10"/>
+      <w:bookmarkEnd w:id="7"/>
     </w:p>
     <w:p>
       <w:pPr>
@@ -11418,7 +11203,7 @@
           <w:rtl/>
         </w:rPr>
       </w:pPr>
-      <w:bookmarkStart w:id="11" w:name="_Toc69291755"/>
+      <w:bookmarkStart w:id="8" w:name="_Toc69291755"/>
       <w:r>
         <w:rPr>
           <w:rFonts w:cs="B Nazanin" w:hint="cs"/>
@@ -11426,7 +11211,7 @@
         </w:rPr>
         <w:t>راه‏اندازی سریع</w:t>
       </w:r>
-      <w:bookmarkEnd w:id="11"/>
+      <w:bookmarkEnd w:id="8"/>
     </w:p>
     <w:p>
       <w:pPr>
@@ -12221,7 +12006,7 @@
           <w:rtl/>
         </w:rPr>
       </w:pPr>
-      <w:bookmarkStart w:id="12" w:name="_Toc69291756"/>
+      <w:bookmarkStart w:id="9" w:name="_Toc69291756"/>
       <w:r>
         <w:rPr>
           <w:rFonts w:cs="B Nazanin" w:hint="cs"/>
@@ -12229,7 +12014,7 @@
         </w:rPr>
         <w:t>بررسی جزئیات</w:t>
       </w:r>
-      <w:bookmarkEnd w:id="12"/>
+      <w:bookmarkEnd w:id="9"/>
     </w:p>
     <w:p>
       <w:pPr>
@@ -12317,7 +12102,7 @@
           <w:rtl/>
         </w:rPr>
       </w:pPr>
-      <w:bookmarkStart w:id="13" w:name="_Toc69291757"/>
+      <w:bookmarkStart w:id="10" w:name="_Toc69291757"/>
       <w:r>
         <w:rPr>
           <w:rFonts w:cs="B Nazanin" w:hint="cs"/>
@@ -12326,7 +12111,7 @@
         <w:lastRenderedPageBreak/>
         <w:t>جمع‏بندی</w:t>
       </w:r>
-      <w:bookmarkEnd w:id="13"/>
+      <w:bookmarkEnd w:id="10"/>
     </w:p>
     <w:p>
       <w:pPr>
@@ -12469,10 +12254,105 @@
     </w:p>
     <w:p>
       <w:pPr>
+        <w:pStyle w:val="a7"/>
+        <w:jc w:val="center"/>
+        <w:rPr>
+          <w:rFonts w:cs="B Nazanin"/>
+          <w:rtl/>
+          <w:lang w:bidi="fa-IR"/>
+        </w:rPr>
+      </w:pPr>
+    </w:p>
+    <w:p>
+      <w:pPr>
+        <w:pStyle w:val="a7"/>
+        <w:jc w:val="center"/>
+        <w:rPr>
+          <w:rFonts w:cs="B Nazanin"/>
+          <w:rtl/>
+          <w:lang w:bidi="fa-IR"/>
+        </w:rPr>
+      </w:pPr>
+    </w:p>
+    <w:p>
+      <w:pPr>
+        <w:pStyle w:val="a7"/>
+        <w:jc w:val="center"/>
+        <w:rPr>
+          <w:rFonts w:cs="B Nazanin"/>
+          <w:rtl/>
+          <w:lang w:bidi="fa-IR"/>
+        </w:rPr>
+      </w:pPr>
+    </w:p>
+    <w:p>
+      <w:pPr>
+        <w:pStyle w:val="a7"/>
+        <w:jc w:val="center"/>
+        <w:rPr>
+          <w:rFonts w:cs="B Nazanin"/>
+          <w:rtl/>
+          <w:lang w:bidi="fa-IR"/>
+        </w:rPr>
+      </w:pPr>
+    </w:p>
+    <w:p>
+      <w:pPr>
+        <w:pStyle w:val="a"/>
+        <w:jc w:val="left"/>
+        <w:rPr>
+          <w:sz w:val="36"/>
+          <w:szCs w:val="36"/>
+          <w:rtl/>
+        </w:rPr>
+      </w:pPr>
+      <w:r>
+        <w:rPr>
+          <w:sz w:val="36"/>
+          <w:szCs w:val="36"/>
+          <w:rtl/>
+        </w:rPr>
+        <w:br/>
+      </w:r>
+      <w:r>
+        <w:rPr>
+          <w:rFonts w:hint="cs"/>
+          <w:sz w:val="36"/>
+          <w:szCs w:val="36"/>
+          <w:rtl/>
+        </w:rPr>
+        <w:t>جمع بندی و پیشنهادات</w:t>
+      </w:r>
+    </w:p>
+    <w:p>
+      <w:pPr>
         <w:bidi w:val="0"/>
         <w:spacing w:after="160" w:line="259" w:lineRule="auto"/>
         <w:rPr>
           <w:rFonts w:cs="B Nazanin"/>
+          <w:b/>
+          <w:bCs/>
+          <w:sz w:val="52"/>
+          <w:szCs w:val="60"/>
+          <w:rtl/>
+          <w:lang w:bidi="fa-IR"/>
+        </w:rPr>
+      </w:pPr>
+      <w:r>
+        <w:rPr>
+          <w:rFonts w:cs="B Nazanin"/>
+          <w:rtl/>
+        </w:rPr>
+        <w:br w:type="page"/>
+      </w:r>
+    </w:p>
+    <w:p>
+      <w:pPr>
+        <w:bidi w:val="0"/>
+        <w:spacing w:after="160" w:line="259" w:lineRule="auto"/>
+        <w:jc w:val="right"/>
+        <w:rPr>
+          <w:rFonts w:cs="B Nazanin"/>
           <w:rtl/>
           <w:lang w:bidi="fa-IR"/>
         </w:rPr>
@@ -12489,50 +12369,13 @@
     </w:p>
     <w:p>
       <w:pPr>
-        <w:pStyle w:val="a"/>
-        <w:rPr>
-          <w:rtl/>
-        </w:rPr>
-      </w:pPr>
-      <w:bookmarkStart w:id="14" w:name="_Toc69291765"/>
-      <w:r>
-        <w:rPr>
-          <w:rFonts w:hint="cs"/>
-          <w:rtl/>
-        </w:rPr>
-        <w:lastRenderedPageBreak/>
-        <w:t>جمع‏بندی و پیشنهادات</w:t>
-      </w:r>
-      <w:bookmarkEnd w:id="14"/>
-    </w:p>
-    <w:p>
-      <w:pPr>
-        <w:bidi w:val="0"/>
-        <w:spacing w:after="160" w:line="259" w:lineRule="auto"/>
-        <w:rPr>
-          <w:rFonts w:cs="B Nazanin"/>
-          <w:rtl/>
-          <w:lang w:bidi="fa-IR"/>
-        </w:rPr>
-      </w:pPr>
-      <w:r>
-        <w:rPr>
-          <w:rFonts w:cs="B Nazanin"/>
-          <w:rtl/>
-          <w:lang w:bidi="fa-IR"/>
-        </w:rPr>
-        <w:br w:type="page"/>
-      </w:r>
-    </w:p>
-    <w:p>
-      <w:pPr>
         <w:pStyle w:val="a0"/>
         <w:rPr>
           <w:rFonts w:cs="B Nazanin"/>
           <w:rtl/>
         </w:rPr>
       </w:pPr>
-      <w:bookmarkStart w:id="15" w:name="_Toc69291766"/>
+      <w:bookmarkStart w:id="11" w:name="_Toc69291766"/>
       <w:r>
         <w:rPr>
           <w:rFonts w:cs="B Nazanin" w:hint="cs"/>
@@ -12541,6 +12384,84 @@
         <w:lastRenderedPageBreak/>
         <w:t>مقدمه</w:t>
       </w:r>
+      <w:bookmarkEnd w:id="11"/>
+    </w:p>
+    <w:p>
+      <w:pPr>
+        <w:pStyle w:val="a7"/>
+        <w:jc w:val="both"/>
+        <w:rPr>
+          <w:rFonts w:cs="B Nazanin"/>
+          <w:rtl/>
+          <w:lang w:bidi="fa-IR"/>
+        </w:rPr>
+      </w:pPr>
+      <w:r>
+        <w:rPr>
+          <w:rFonts w:cs="B Nazanin" w:hint="cs"/>
+          <w:rtl/>
+          <w:lang w:bidi="fa-IR"/>
+        </w:rPr>
+        <w:t>متن.</w:t>
+      </w:r>
+    </w:p>
+    <w:p>
+      <w:pPr>
+        <w:pStyle w:val="a0"/>
+        <w:rPr>
+          <w:rFonts w:cs="B Nazanin"/>
+          <w:rtl/>
+        </w:rPr>
+      </w:pPr>
+      <w:bookmarkStart w:id="12" w:name="_Toc34821056"/>
+      <w:bookmarkStart w:id="13" w:name="_Toc69291767"/>
+      <w:r>
+        <w:rPr>
+          <w:rFonts w:cs="B Nazanin" w:hint="cs"/>
+          <w:rtl/>
+        </w:rPr>
+        <w:t>جمع‏بندی کلی و پیشنهادات</w:t>
+      </w:r>
+      <w:bookmarkEnd w:id="12"/>
+      <w:bookmarkEnd w:id="13"/>
+    </w:p>
+    <w:p>
+      <w:pPr>
+        <w:pStyle w:val="a7"/>
+        <w:jc w:val="both"/>
+        <w:rPr>
+          <w:rFonts w:cs="B Nazanin"/>
+          <w:rtl/>
+          <w:lang w:bidi="fa-IR"/>
+        </w:rPr>
+      </w:pPr>
+      <w:r>
+        <w:rPr>
+          <w:rFonts w:cs="B Nazanin" w:hint="cs"/>
+          <w:rtl/>
+          <w:lang w:bidi="fa-IR"/>
+        </w:rPr>
+        <w:t>متن.</w:t>
+      </w:r>
+    </w:p>
+    <w:p>
+      <w:pPr>
+        <w:pStyle w:val="a0"/>
+        <w:rPr>
+          <w:rFonts w:cs="B Nazanin"/>
+          <w:rtl/>
+        </w:rPr>
+      </w:pPr>
+      <w:bookmarkStart w:id="14" w:name="_Toc34821057"/>
+      <w:bookmarkStart w:id="15" w:name="_Toc69291768"/>
+      <w:r>
+        <w:rPr>
+          <w:rFonts w:cs="B Nazanin" w:hint="cs"/>
+          <w:rtl/>
+        </w:rPr>
+        <w:t>کارهای آینده</w:t>
+      </w:r>
+      <w:bookmarkEnd w:id="14"/>
       <w:bookmarkEnd w:id="15"/>
     </w:p>
     <w:p>
@@ -12570,95 +12491,17 @@
           <w:rtl/>
         </w:rPr>
       </w:pPr>
-      <w:bookmarkStart w:id="16" w:name="_Toc34821056"/>
-      <w:bookmarkStart w:id="17" w:name="_Toc69291767"/>
-      <w:r>
-        <w:rPr>
-          <w:rFonts w:cs="B Nazanin" w:hint="cs"/>
-          <w:rtl/>
-        </w:rPr>
-        <w:t>جمع‏بندی کلی و پیشنهادات</w:t>
+      <w:bookmarkStart w:id="16" w:name="_Toc34821058"/>
+      <w:bookmarkStart w:id="17" w:name="_Toc69291769"/>
+      <w:r>
+        <w:rPr>
+          <w:rFonts w:cs="B Nazanin" w:hint="cs"/>
+          <w:rtl/>
+        </w:rPr>
+        <w:t>جمع‏بندی</w:t>
       </w:r>
       <w:bookmarkEnd w:id="16"/>
       <w:bookmarkEnd w:id="17"/>
-    </w:p>
-    <w:p>
-      <w:pPr>
-        <w:pStyle w:val="a7"/>
-        <w:jc w:val="both"/>
-        <w:rPr>
-          <w:rFonts w:cs="B Nazanin"/>
-          <w:rtl/>
-          <w:lang w:bidi="fa-IR"/>
-        </w:rPr>
-      </w:pPr>
-      <w:r>
-        <w:rPr>
-          <w:rFonts w:cs="B Nazanin" w:hint="cs"/>
-          <w:rtl/>
-          <w:lang w:bidi="fa-IR"/>
-        </w:rPr>
-        <w:t>متن.</w:t>
-      </w:r>
-    </w:p>
-    <w:p>
-      <w:pPr>
-        <w:pStyle w:val="a0"/>
-        <w:rPr>
-          <w:rFonts w:cs="B Nazanin"/>
-          <w:rtl/>
-        </w:rPr>
-      </w:pPr>
-      <w:bookmarkStart w:id="18" w:name="_Toc34821057"/>
-      <w:bookmarkStart w:id="19" w:name="_Toc69291768"/>
-      <w:r>
-        <w:rPr>
-          <w:rFonts w:cs="B Nazanin" w:hint="cs"/>
-          <w:rtl/>
-        </w:rPr>
-        <w:t>کارهای آینده</w:t>
-      </w:r>
-      <w:bookmarkEnd w:id="18"/>
-      <w:bookmarkEnd w:id="19"/>
-    </w:p>
-    <w:p>
-      <w:pPr>
-        <w:pStyle w:val="a7"/>
-        <w:jc w:val="both"/>
-        <w:rPr>
-          <w:rFonts w:cs="B Nazanin"/>
-          <w:rtl/>
-          <w:lang w:bidi="fa-IR"/>
-        </w:rPr>
-      </w:pPr>
-      <w:r>
-        <w:rPr>
-          <w:rFonts w:cs="B Nazanin" w:hint="cs"/>
-          <w:rtl/>
-          <w:lang w:bidi="fa-IR"/>
-        </w:rPr>
-        <w:t>متن.</w:t>
-      </w:r>
-    </w:p>
-    <w:p>
-      <w:pPr>
-        <w:pStyle w:val="a0"/>
-        <w:rPr>
-          <w:rFonts w:cs="B Nazanin"/>
-          <w:rtl/>
-        </w:rPr>
-      </w:pPr>
-      <w:bookmarkStart w:id="20" w:name="_Toc34821058"/>
-      <w:bookmarkStart w:id="21" w:name="_Toc69291769"/>
-      <w:r>
-        <w:rPr>
-          <w:rFonts w:cs="B Nazanin" w:hint="cs"/>
-          <w:rtl/>
-        </w:rPr>
-        <w:t>جمع‏بندی</w:t>
-      </w:r>
-      <w:bookmarkEnd w:id="20"/>
-      <w:bookmarkEnd w:id="21"/>
     </w:p>
     <w:p>
       <w:pPr>
@@ -12739,7 +12582,7 @@
           <w:rFonts w:cs="B Nazanin"/>
         </w:rPr>
       </w:pPr>
-      <w:bookmarkStart w:id="22" w:name="_Toc69291770"/>
+      <w:bookmarkStart w:id="18" w:name="_Toc69291770"/>
       <w:r>
         <w:rPr>
           <w:rFonts w:cs="B Nazanin" w:hint="cs"/>
@@ -12748,7 +12591,7 @@
         <w:lastRenderedPageBreak/>
         <w:t>مراجع</w:t>
       </w:r>
-      <w:bookmarkEnd w:id="22"/>
+      <w:bookmarkEnd w:id="18"/>
     </w:p>
     <w:p>
       <w:pPr>
@@ -13492,7 +13335,7 @@
         <v:path o:extrusionok="f" gradientshapeok="t" o:connecttype="rect"/>
         <o:lock v:ext="edit" aspectratio="t"/>
       </v:shapetype>
-      <v:shape id="_x0000_i1148" type="#_x0000_t75" style="width:19.5pt;height:20.25pt;visibility:visible" o:bullet="t">
+      <v:shape id="_x0000_i1158" type="#_x0000_t75" style="width:19.5pt;height:20.25pt;visibility:visible" o:bullet="t">
         <v:imagedata r:id="rId1" o:title=""/>
       </v:shape>
     </w:pict>

</xml_diff>

<commit_message>
Introducing the internship place
</commit_message>
<xml_diff>
--- a/Video Swin Transformer-Report(code_run_documentation).docx
+++ b/Video Swin Transformer-Report(code_run_documentation).docx
@@ -5287,8 +5287,7 @@
         <w:pStyle w:val="a7"/>
         <w:jc w:val="left"/>
         <w:rPr>
-          <w:rFonts w:cs="B Nazanin" w:hint="cs"/>
-          <w:rtl/>
+          <w:rFonts w:cs="B Nazanin"/>
           <w:lang w:bidi="fa-IR"/>
         </w:rPr>
       </w:pPr>
@@ -5642,7 +5641,6 @@
         <w:rPr>
           <w:sz w:val="36"/>
           <w:szCs w:val="36"/>
-          <w:rtl/>
         </w:rPr>
       </w:pPr>
       <w:bookmarkStart w:id="0" w:name="_Toc69291746"/>
@@ -5666,32 +5664,3907 @@
     </w:p>
     <w:p>
       <w:pPr>
-        <w:bidi w:val="0"/>
-        <w:spacing w:after="160" w:line="259" w:lineRule="auto"/>
+        <w:pStyle w:val="a7"/>
+        <w:rPr>
+          <w:lang w:bidi="fa-IR"/>
+        </w:rPr>
+      </w:pPr>
+    </w:p>
+    <w:p>
+      <w:pPr>
+        <w:pStyle w:val="a7"/>
+        <w:rPr>
+          <w:lang w:bidi="fa-IR"/>
+        </w:rPr>
+      </w:pPr>
+    </w:p>
+    <w:p>
+      <w:pPr>
+        <w:pStyle w:val="a7"/>
+        <w:rPr>
+          <w:lang w:bidi="fa-IR"/>
+        </w:rPr>
+      </w:pPr>
+    </w:p>
+    <w:p>
+      <w:pPr>
+        <w:pStyle w:val="a7"/>
+        <w:rPr>
+          <w:lang w:bidi="fa-IR"/>
+        </w:rPr>
+      </w:pPr>
+    </w:p>
+    <w:p>
+      <w:pPr>
+        <w:pStyle w:val="a7"/>
+        <w:rPr>
+          <w:lang w:bidi="fa-IR"/>
+        </w:rPr>
+      </w:pPr>
+    </w:p>
+    <w:p>
+      <w:pPr>
+        <w:pStyle w:val="a7"/>
+        <w:rPr>
+          <w:lang w:bidi="fa-IR"/>
+        </w:rPr>
+      </w:pPr>
+    </w:p>
+    <w:p>
+      <w:pPr>
+        <w:pStyle w:val="a7"/>
+        <w:rPr>
+          <w:lang w:bidi="fa-IR"/>
+        </w:rPr>
+      </w:pPr>
+    </w:p>
+    <w:p>
+      <w:pPr>
+        <w:pStyle w:val="a7"/>
+        <w:rPr>
+          <w:lang w:bidi="fa-IR"/>
+        </w:rPr>
+      </w:pPr>
+    </w:p>
+    <w:p>
+      <w:pPr>
+        <w:pStyle w:val="a7"/>
+        <w:rPr>
+          <w:lang w:bidi="fa-IR"/>
+        </w:rPr>
+      </w:pPr>
+    </w:p>
+    <w:p>
+      <w:pPr>
+        <w:pStyle w:val="a7"/>
+        <w:rPr>
+          <w:lang w:bidi="fa-IR"/>
+        </w:rPr>
+      </w:pPr>
+    </w:p>
+    <w:p>
+      <w:pPr>
+        <w:pStyle w:val="a7"/>
+        <w:rPr>
+          <w:lang w:bidi="fa-IR"/>
+        </w:rPr>
+      </w:pPr>
+    </w:p>
+    <w:p>
+      <w:pPr>
+        <w:pStyle w:val="a7"/>
+        <w:rPr>
+          <w:lang w:bidi="fa-IR"/>
+        </w:rPr>
+      </w:pPr>
+    </w:p>
+    <w:p>
+      <w:pPr>
+        <w:pStyle w:val="a7"/>
+        <w:rPr>
+          <w:lang w:bidi="fa-IR"/>
+        </w:rPr>
+      </w:pPr>
+    </w:p>
+    <w:p>
+      <w:pPr>
+        <w:pStyle w:val="a7"/>
+        <w:rPr>
+          <w:lang w:bidi="fa-IR"/>
+        </w:rPr>
+      </w:pPr>
+    </w:p>
+    <w:p>
+      <w:pPr>
+        <w:pStyle w:val="a7"/>
+        <w:rPr>
+          <w:lang w:bidi="fa-IR"/>
+        </w:rPr>
+      </w:pPr>
+    </w:p>
+    <w:p>
+      <w:pPr>
+        <w:pStyle w:val="a7"/>
+        <w:rPr>
+          <w:lang w:bidi="fa-IR"/>
+        </w:rPr>
+      </w:pPr>
+    </w:p>
+    <w:p>
+      <w:pPr>
+        <w:pStyle w:val="a7"/>
+        <w:rPr>
+          <w:lang w:bidi="fa-IR"/>
+        </w:rPr>
+      </w:pPr>
+    </w:p>
+    <w:p>
+      <w:pPr>
+        <w:pStyle w:val="a7"/>
+        <w:rPr>
+          <w:lang w:bidi="fa-IR"/>
+        </w:rPr>
+      </w:pPr>
+    </w:p>
+    <w:p>
+      <w:pPr>
+        <w:pStyle w:val="a7"/>
+        <w:rPr>
+          <w:lang w:bidi="fa-IR"/>
+        </w:rPr>
+      </w:pPr>
+    </w:p>
+    <w:p>
+      <w:pPr>
+        <w:pStyle w:val="a7"/>
+        <w:rPr>
+          <w:lang w:bidi="fa-IR"/>
+        </w:rPr>
+      </w:pPr>
+    </w:p>
+    <w:p>
+      <w:pPr>
+        <w:pStyle w:val="a7"/>
+        <w:rPr>
+          <w:lang w:bidi="fa-IR"/>
+        </w:rPr>
+      </w:pPr>
+    </w:p>
+    <w:p>
+      <w:pPr>
+        <w:pStyle w:val="a7"/>
+        <w:rPr>
+          <w:lang w:bidi="fa-IR"/>
+        </w:rPr>
+      </w:pPr>
+    </w:p>
+    <w:p>
+      <w:pPr>
+        <w:pStyle w:val="a7"/>
+        <w:rPr>
+          <w:lang w:bidi="fa-IR"/>
+        </w:rPr>
+      </w:pPr>
+    </w:p>
+    <w:p>
+      <w:pPr>
+        <w:pStyle w:val="a0"/>
+        <w:rPr>
+          <w:rFonts w:cs="B Nazanin"/>
+        </w:rPr>
+      </w:pPr>
+      <w:r>
+        <w:rPr>
+          <w:rFonts w:cs="B Nazanin" w:hint="cs"/>
+          <w:rtl/>
+        </w:rPr>
+        <w:t>تاریخچه</w:t>
+      </w:r>
+    </w:p>
+    <w:p>
+      <w:pPr>
+        <w:pStyle w:val="a7"/>
+        <w:rPr>
+          <w:rFonts w:cs="B Nazanin"/>
+          <w:lang w:bidi="fa-IR"/>
+        </w:rPr>
+      </w:pPr>
+      <w:r>
+        <w:rPr>
+          <w:rFonts w:cs="B Nazanin"/>
+          <w:rtl/>
+          <w:lang w:bidi="fa-IR"/>
+        </w:rPr>
+        <w:t>م</w:t>
+      </w:r>
+      <w:r>
+        <w:rPr>
+          <w:rFonts w:cs="B Nazanin" w:hint="cs"/>
+          <w:rtl/>
+          <w:lang w:bidi="fa-IR"/>
+        </w:rPr>
+        <w:t>ی</w:t>
+      </w:r>
+      <w:r>
+        <w:rPr>
+          <w:rFonts w:cs="B Nazanin" w:hint="eastAsia"/>
+          <w:rtl/>
+          <w:lang w:bidi="fa-IR"/>
+        </w:rPr>
+        <w:t>زان</w:t>
+      </w:r>
+      <w:r>
+        <w:rPr>
+          <w:rFonts w:cs="B Nazanin"/>
+          <w:rtl/>
+          <w:lang w:bidi="fa-IR"/>
+        </w:rPr>
+        <w:t xml:space="preserve"> توسعه </w:t>
+      </w:r>
+      <w:r>
+        <w:rPr>
+          <w:rFonts w:cs="B Nazanin" w:hint="cs"/>
+          <w:rtl/>
+          <w:lang w:bidi="fa-IR"/>
+        </w:rPr>
+        <w:t>ی</w:t>
+      </w:r>
+      <w:r>
+        <w:rPr>
+          <w:rFonts w:cs="B Nazanin" w:hint="eastAsia"/>
+          <w:rtl/>
+          <w:lang w:bidi="fa-IR"/>
+        </w:rPr>
+        <w:t>افتگ</w:t>
+      </w:r>
+      <w:r>
+        <w:rPr>
+          <w:rFonts w:cs="B Nazanin" w:hint="cs"/>
+          <w:rtl/>
+          <w:lang w:bidi="fa-IR"/>
+        </w:rPr>
+        <w:t>ی</w:t>
+      </w:r>
+      <w:r>
+        <w:rPr>
+          <w:rFonts w:cs="B Nazanin"/>
+          <w:rtl/>
+          <w:lang w:bidi="fa-IR"/>
+        </w:rPr>
+        <w:t xml:space="preserve"> کشورها در جهان  امروز بر مبنا</w:t>
+      </w:r>
+      <w:r>
+        <w:rPr>
+          <w:rFonts w:cs="B Nazanin" w:hint="cs"/>
+          <w:rtl/>
+          <w:lang w:bidi="fa-IR"/>
+        </w:rPr>
+        <w:t>ی</w:t>
+      </w:r>
+      <w:r>
+        <w:rPr>
+          <w:rFonts w:cs="B Nazanin"/>
+          <w:rtl/>
+          <w:lang w:bidi="fa-IR"/>
+        </w:rPr>
+        <w:t xml:space="preserve"> علم و دانش استوار است. پژوهش و تول</w:t>
+      </w:r>
+      <w:r>
+        <w:rPr>
+          <w:rFonts w:cs="B Nazanin" w:hint="cs"/>
+          <w:rtl/>
+          <w:lang w:bidi="fa-IR"/>
+        </w:rPr>
+        <w:t>ی</w:t>
+      </w:r>
+      <w:r>
+        <w:rPr>
+          <w:rFonts w:cs="B Nazanin" w:hint="eastAsia"/>
+          <w:rtl/>
+          <w:lang w:bidi="fa-IR"/>
+        </w:rPr>
+        <w:t>د</w:t>
+      </w:r>
+      <w:r>
+        <w:rPr>
+          <w:rFonts w:cs="B Nazanin"/>
+          <w:rtl/>
+          <w:lang w:bidi="fa-IR"/>
+        </w:rPr>
+        <w:t xml:space="preserve"> علم و انواع فناور</w:t>
+      </w:r>
+      <w:r>
+        <w:rPr>
+          <w:rFonts w:cs="B Nazanin" w:hint="cs"/>
+          <w:rtl/>
+          <w:lang w:bidi="fa-IR"/>
+        </w:rPr>
+        <w:t>ی</w:t>
+      </w:r>
+      <w:r>
+        <w:rPr>
+          <w:rFonts w:cs="B Nazanin" w:hint="eastAsia"/>
+          <w:rtl/>
+          <w:lang w:bidi="fa-IR"/>
+        </w:rPr>
+        <w:t>،</w:t>
+      </w:r>
+      <w:r>
+        <w:rPr>
+          <w:rFonts w:cs="B Nazanin"/>
+          <w:rtl/>
+          <w:lang w:bidi="fa-IR"/>
+        </w:rPr>
+        <w:t xml:space="preserve"> از مهم تر</w:t>
+      </w:r>
+      <w:r>
+        <w:rPr>
+          <w:rFonts w:cs="B Nazanin" w:hint="cs"/>
+          <w:rtl/>
+          <w:lang w:bidi="fa-IR"/>
+        </w:rPr>
+        <w:t>ی</w:t>
+      </w:r>
+      <w:r>
+        <w:rPr>
+          <w:rFonts w:cs="B Nazanin" w:hint="eastAsia"/>
+          <w:rtl/>
+          <w:lang w:bidi="fa-IR"/>
+        </w:rPr>
+        <w:t>ن</w:t>
+      </w:r>
+      <w:r>
+        <w:rPr>
+          <w:rFonts w:cs="B Nazanin"/>
+          <w:rtl/>
+          <w:lang w:bidi="fa-IR"/>
+        </w:rPr>
+        <w:t xml:space="preserve"> عناصر رشد و توسعه </w:t>
+      </w:r>
+      <w:r>
+        <w:rPr>
+          <w:rFonts w:cs="B Nazanin" w:hint="cs"/>
+          <w:rtl/>
+          <w:lang w:bidi="fa-IR"/>
+        </w:rPr>
+        <w:t>ی</w:t>
+      </w:r>
+      <w:r>
+        <w:rPr>
+          <w:rFonts w:cs="B Nazanin"/>
+          <w:rtl/>
+          <w:lang w:bidi="fa-IR"/>
+        </w:rPr>
+        <w:t xml:space="preserve"> اقتصاد</w:t>
+      </w:r>
+      <w:r>
+        <w:rPr>
+          <w:rFonts w:cs="B Nazanin" w:hint="cs"/>
+          <w:rtl/>
+          <w:lang w:bidi="fa-IR"/>
+        </w:rPr>
+        <w:t>ی</w:t>
+      </w:r>
+      <w:r>
+        <w:rPr>
+          <w:rFonts w:cs="B Nazanin" w:hint="eastAsia"/>
+          <w:rtl/>
+          <w:lang w:bidi="fa-IR"/>
+        </w:rPr>
+        <w:t>،</w:t>
+      </w:r>
+      <w:r>
+        <w:rPr>
+          <w:rFonts w:cs="B Nazanin"/>
+          <w:rtl/>
+          <w:lang w:bidi="fa-IR"/>
+        </w:rPr>
+        <w:t xml:space="preserve"> اجتماع</w:t>
+      </w:r>
+      <w:r>
+        <w:rPr>
+          <w:rFonts w:cs="B Nazanin" w:hint="cs"/>
+          <w:rtl/>
+          <w:lang w:bidi="fa-IR"/>
+        </w:rPr>
+        <w:t>ی</w:t>
+      </w:r>
+      <w:r>
+        <w:rPr>
+          <w:rFonts w:cs="B Nazanin" w:hint="eastAsia"/>
+          <w:rtl/>
+          <w:lang w:bidi="fa-IR"/>
+        </w:rPr>
+        <w:t>،</w:t>
+      </w:r>
+      <w:r>
+        <w:rPr>
+          <w:rFonts w:cs="B Nazanin"/>
+          <w:rtl/>
+          <w:lang w:bidi="fa-IR"/>
+        </w:rPr>
+        <w:t xml:space="preserve"> فرهنگ</w:t>
+      </w:r>
+      <w:r>
+        <w:rPr>
+          <w:rFonts w:cs="B Nazanin" w:hint="cs"/>
+          <w:rtl/>
+          <w:lang w:bidi="fa-IR"/>
+        </w:rPr>
+        <w:t>ی</w:t>
+      </w:r>
+      <w:r>
+        <w:rPr>
+          <w:rFonts w:cs="B Nazanin"/>
+          <w:rtl/>
+          <w:lang w:bidi="fa-IR"/>
+        </w:rPr>
+        <w:t xml:space="preserve"> و س</w:t>
+      </w:r>
+      <w:r>
+        <w:rPr>
+          <w:rFonts w:cs="B Nazanin" w:hint="cs"/>
+          <w:rtl/>
+          <w:lang w:bidi="fa-IR"/>
+        </w:rPr>
+        <w:t>ی</w:t>
+      </w:r>
+      <w:r>
+        <w:rPr>
+          <w:rFonts w:cs="B Nazanin" w:hint="eastAsia"/>
+          <w:rtl/>
+          <w:lang w:bidi="fa-IR"/>
+        </w:rPr>
+        <w:t>اس</w:t>
+      </w:r>
+      <w:r>
+        <w:rPr>
+          <w:rFonts w:cs="B Nazanin" w:hint="cs"/>
+          <w:rtl/>
+          <w:lang w:bidi="fa-IR"/>
+        </w:rPr>
+        <w:t>ی</w:t>
+      </w:r>
+      <w:r>
+        <w:rPr>
+          <w:rFonts w:cs="B Nazanin"/>
+          <w:rtl/>
+          <w:lang w:bidi="fa-IR"/>
+        </w:rPr>
+        <w:t xml:space="preserve"> هر کشور</w:t>
+      </w:r>
+      <w:r>
+        <w:rPr>
+          <w:rFonts w:cs="B Nazanin" w:hint="cs"/>
+          <w:rtl/>
+          <w:lang w:bidi="fa-IR"/>
+        </w:rPr>
+        <w:t>ی</w:t>
+      </w:r>
+      <w:r>
+        <w:rPr>
+          <w:rFonts w:cs="B Nazanin"/>
+          <w:rtl/>
+          <w:lang w:bidi="fa-IR"/>
+        </w:rPr>
+        <w:t xml:space="preserve"> به حساب م</w:t>
+      </w:r>
+      <w:r>
+        <w:rPr>
+          <w:rFonts w:cs="B Nazanin" w:hint="cs"/>
+          <w:rtl/>
+          <w:lang w:bidi="fa-IR"/>
+        </w:rPr>
+        <w:t>ی</w:t>
+      </w:r>
+      <w:r>
+        <w:rPr>
+          <w:rFonts w:cs="B Nazanin"/>
+          <w:rtl/>
+          <w:lang w:bidi="fa-IR"/>
+        </w:rPr>
+        <w:t xml:space="preserve"> آ</w:t>
+      </w:r>
+      <w:r>
+        <w:rPr>
+          <w:rFonts w:cs="B Nazanin" w:hint="cs"/>
+          <w:rtl/>
+          <w:lang w:bidi="fa-IR"/>
+        </w:rPr>
+        <w:t>ی</w:t>
+      </w:r>
+      <w:r>
+        <w:rPr>
+          <w:rFonts w:cs="B Nazanin" w:hint="eastAsia"/>
+          <w:rtl/>
+          <w:lang w:bidi="fa-IR"/>
+        </w:rPr>
+        <w:t>د</w:t>
+      </w:r>
+      <w:r>
+        <w:rPr>
+          <w:rFonts w:cs="B Nazanin"/>
+          <w:rtl/>
+          <w:lang w:bidi="fa-IR"/>
+        </w:rPr>
+        <w:t xml:space="preserve"> ا</w:t>
+      </w:r>
+      <w:r>
+        <w:rPr>
+          <w:rFonts w:cs="B Nazanin" w:hint="cs"/>
+          <w:rtl/>
+          <w:lang w:bidi="fa-IR"/>
+        </w:rPr>
+        <w:t>ی</w:t>
+      </w:r>
+      <w:r>
+        <w:rPr>
+          <w:rFonts w:cs="B Nazanin" w:hint="eastAsia"/>
+          <w:rtl/>
+          <w:lang w:bidi="fa-IR"/>
+        </w:rPr>
+        <w:t>ران</w:t>
+      </w:r>
+      <w:r>
+        <w:rPr>
+          <w:rFonts w:cs="B Nazanin"/>
+          <w:rtl/>
+          <w:lang w:bidi="fa-IR"/>
+        </w:rPr>
+        <w:t xml:space="preserve"> اسلام</w:t>
+      </w:r>
+      <w:r>
+        <w:rPr>
+          <w:rFonts w:cs="B Nazanin" w:hint="cs"/>
+          <w:rtl/>
+          <w:lang w:bidi="fa-IR"/>
+        </w:rPr>
+        <w:t>ی</w:t>
+      </w:r>
+      <w:r>
+        <w:rPr>
+          <w:rFonts w:cs="B Nazanin"/>
+          <w:rtl/>
+          <w:lang w:bidi="fa-IR"/>
+        </w:rPr>
+        <w:t xml:space="preserve"> حداقل از دو دهه </w:t>
+      </w:r>
+      <w:r>
+        <w:rPr>
+          <w:rFonts w:cs="B Nazanin" w:hint="cs"/>
+          <w:rtl/>
+          <w:lang w:bidi="fa-IR"/>
+        </w:rPr>
+        <w:t>ی</w:t>
+      </w:r>
+      <w:r>
+        <w:rPr>
+          <w:rFonts w:cs="B Nazanin"/>
+          <w:rtl/>
+          <w:lang w:bidi="fa-IR"/>
+        </w:rPr>
+        <w:t xml:space="preserve"> اخ</w:t>
+      </w:r>
+      <w:r>
+        <w:rPr>
+          <w:rFonts w:cs="B Nazanin" w:hint="cs"/>
+          <w:rtl/>
+          <w:lang w:bidi="fa-IR"/>
+        </w:rPr>
+        <w:t>ی</w:t>
+      </w:r>
+      <w:r>
+        <w:rPr>
+          <w:rFonts w:cs="B Nazanin" w:hint="eastAsia"/>
+          <w:rtl/>
+          <w:lang w:bidi="fa-IR"/>
+        </w:rPr>
+        <w:t>ر،</w:t>
+      </w:r>
+      <w:r>
+        <w:rPr>
+          <w:rFonts w:cs="B Nazanin"/>
+          <w:rtl/>
+          <w:lang w:bidi="fa-IR"/>
+        </w:rPr>
+        <w:t xml:space="preserve"> گام ها</w:t>
+      </w:r>
+      <w:r>
+        <w:rPr>
+          <w:rFonts w:cs="B Nazanin" w:hint="cs"/>
+          <w:rtl/>
+          <w:lang w:bidi="fa-IR"/>
+        </w:rPr>
+        <w:t>ی</w:t>
+      </w:r>
+      <w:r>
+        <w:rPr>
+          <w:rFonts w:cs="B Nazanin"/>
+          <w:rtl/>
+          <w:lang w:bidi="fa-IR"/>
+        </w:rPr>
+        <w:t xml:space="preserve"> استوار</w:t>
+      </w:r>
+      <w:r>
+        <w:rPr>
+          <w:rFonts w:cs="B Nazanin" w:hint="cs"/>
+          <w:rtl/>
+          <w:lang w:bidi="fa-IR"/>
+        </w:rPr>
+        <w:t>ی</w:t>
+      </w:r>
+      <w:r>
+        <w:rPr>
+          <w:rFonts w:cs="B Nazanin"/>
+          <w:rtl/>
+          <w:lang w:bidi="fa-IR"/>
+        </w:rPr>
+        <w:t xml:space="preserve"> را در م</w:t>
+      </w:r>
+      <w:r>
+        <w:rPr>
+          <w:rFonts w:cs="B Nazanin" w:hint="eastAsia"/>
+          <w:rtl/>
+          <w:lang w:bidi="fa-IR"/>
+        </w:rPr>
+        <w:t>س</w:t>
+      </w:r>
+      <w:r>
+        <w:rPr>
+          <w:rFonts w:cs="B Nazanin" w:hint="cs"/>
+          <w:rtl/>
+          <w:lang w:bidi="fa-IR"/>
+        </w:rPr>
+        <w:t>ی</w:t>
+      </w:r>
+      <w:r>
+        <w:rPr>
+          <w:rFonts w:cs="B Nazanin" w:hint="eastAsia"/>
+          <w:rtl/>
+          <w:lang w:bidi="fa-IR"/>
+        </w:rPr>
+        <w:t>ر</w:t>
+      </w:r>
+      <w:r>
+        <w:rPr>
+          <w:rFonts w:cs="B Nazanin"/>
+          <w:rtl/>
+          <w:lang w:bidi="fa-IR"/>
+        </w:rPr>
+        <w:t xml:space="preserve"> توسعه و عزت برداشته و با توجه به هم</w:t>
+      </w:r>
+      <w:r>
+        <w:rPr>
+          <w:rFonts w:cs="B Nazanin" w:hint="cs"/>
+          <w:rtl/>
+          <w:lang w:bidi="fa-IR"/>
+        </w:rPr>
+        <w:t>ی</w:t>
+      </w:r>
+      <w:r>
+        <w:rPr>
+          <w:rFonts w:cs="B Nazanin" w:hint="eastAsia"/>
+          <w:rtl/>
+          <w:lang w:bidi="fa-IR"/>
+        </w:rPr>
+        <w:t>ن</w:t>
+      </w:r>
+      <w:r>
+        <w:rPr>
+          <w:rFonts w:cs="B Nazanin"/>
+          <w:rtl/>
+          <w:lang w:bidi="fa-IR"/>
+        </w:rPr>
+        <w:t xml:space="preserve"> بالندگ</w:t>
+      </w:r>
+      <w:r>
+        <w:rPr>
+          <w:rFonts w:cs="B Nazanin" w:hint="cs"/>
+          <w:rtl/>
+          <w:lang w:bidi="fa-IR"/>
+        </w:rPr>
+        <w:t>ی</w:t>
+      </w:r>
+      <w:r>
+        <w:rPr>
+          <w:rFonts w:cs="B Nazanin"/>
+          <w:rtl/>
+          <w:lang w:bidi="fa-IR"/>
+        </w:rPr>
+        <w:t xml:space="preserve"> سرزم</w:t>
+      </w:r>
+      <w:r>
+        <w:rPr>
+          <w:rFonts w:cs="B Nazanin" w:hint="cs"/>
+          <w:rtl/>
+          <w:lang w:bidi="fa-IR"/>
+        </w:rPr>
+        <w:t>ی</w:t>
+      </w:r>
+      <w:r>
+        <w:rPr>
+          <w:rFonts w:cs="B Nazanin" w:hint="eastAsia"/>
+          <w:rtl/>
+          <w:lang w:bidi="fa-IR"/>
+        </w:rPr>
+        <w:t>ن</w:t>
+      </w:r>
+      <w:r>
+        <w:rPr>
+          <w:rFonts w:cs="B Nazanin"/>
+          <w:rtl/>
+          <w:lang w:bidi="fa-IR"/>
+        </w:rPr>
+        <w:t xml:space="preserve"> پر افتخارمان در مس</w:t>
+      </w:r>
+      <w:r>
+        <w:rPr>
+          <w:rFonts w:cs="B Nazanin" w:hint="cs"/>
+          <w:rtl/>
+          <w:lang w:bidi="fa-IR"/>
+        </w:rPr>
+        <w:t>ی</w:t>
+      </w:r>
+      <w:r>
+        <w:rPr>
+          <w:rFonts w:cs="B Nazanin" w:hint="eastAsia"/>
+          <w:rtl/>
+          <w:lang w:bidi="fa-IR"/>
+        </w:rPr>
+        <w:t>ر</w:t>
+      </w:r>
+      <w:r>
+        <w:rPr>
+          <w:rFonts w:cs="B Nazanin"/>
+          <w:rtl/>
+          <w:lang w:bidi="fa-IR"/>
+        </w:rPr>
+        <w:t xml:space="preserve"> توسعه و عزت، مؤسسان پژوهشگاه توسعه  فناور</w:t>
+      </w:r>
+      <w:r>
+        <w:rPr>
+          <w:rFonts w:cs="B Nazanin" w:hint="cs"/>
+          <w:rtl/>
+          <w:lang w:bidi="fa-IR"/>
+        </w:rPr>
+        <w:t>ی</w:t>
+      </w:r>
+      <w:r>
+        <w:rPr>
+          <w:rFonts w:cs="B Nazanin"/>
+          <w:rtl/>
+          <w:lang w:bidi="fa-IR"/>
+        </w:rPr>
+        <w:t xml:space="preserve"> ها</w:t>
+      </w:r>
+      <w:r>
+        <w:rPr>
+          <w:rFonts w:cs="B Nazanin" w:hint="cs"/>
+          <w:rtl/>
+          <w:lang w:bidi="fa-IR"/>
+        </w:rPr>
+        <w:t>ی</w:t>
+      </w:r>
+      <w:r>
+        <w:rPr>
+          <w:rFonts w:cs="B Nazanin"/>
+          <w:rtl/>
+          <w:lang w:bidi="fa-IR"/>
+        </w:rPr>
+        <w:t xml:space="preserve"> پ</w:t>
+      </w:r>
+      <w:r>
+        <w:rPr>
+          <w:rFonts w:cs="B Nazanin" w:hint="cs"/>
+          <w:rtl/>
+          <w:lang w:bidi="fa-IR"/>
+        </w:rPr>
+        <w:t>ی</w:t>
+      </w:r>
+      <w:r>
+        <w:rPr>
+          <w:rFonts w:cs="B Nazanin" w:hint="eastAsia"/>
+          <w:rtl/>
+          <w:lang w:bidi="fa-IR"/>
+        </w:rPr>
+        <w:t>شرفته</w:t>
+      </w:r>
+      <w:r>
+        <w:rPr>
+          <w:rFonts w:cs="B Nazanin"/>
+          <w:rtl/>
+          <w:lang w:bidi="fa-IR"/>
+        </w:rPr>
+        <w:t xml:space="preserve"> خواجه نص</w:t>
+      </w:r>
+      <w:r>
+        <w:rPr>
+          <w:rFonts w:cs="B Nazanin" w:hint="cs"/>
+          <w:rtl/>
+          <w:lang w:bidi="fa-IR"/>
+        </w:rPr>
+        <w:t>ی</w:t>
+      </w:r>
+      <w:r>
+        <w:rPr>
+          <w:rFonts w:cs="B Nazanin" w:hint="eastAsia"/>
+          <w:rtl/>
+          <w:lang w:bidi="fa-IR"/>
+        </w:rPr>
+        <w:t>رالد</w:t>
+      </w:r>
+      <w:r>
+        <w:rPr>
+          <w:rFonts w:cs="B Nazanin" w:hint="cs"/>
+          <w:rtl/>
+          <w:lang w:bidi="fa-IR"/>
+        </w:rPr>
+        <w:t>ی</w:t>
+      </w:r>
+      <w:r>
+        <w:rPr>
+          <w:rFonts w:cs="B Nazanin" w:hint="eastAsia"/>
+          <w:rtl/>
+          <w:lang w:bidi="fa-IR"/>
+        </w:rPr>
+        <w:t>ن</w:t>
+      </w:r>
+      <w:r>
+        <w:rPr>
+          <w:rFonts w:cs="B Nazanin"/>
+          <w:rtl/>
+          <w:lang w:bidi="fa-IR"/>
+        </w:rPr>
+        <w:t xml:space="preserve"> طوس</w:t>
+      </w:r>
+      <w:r>
+        <w:rPr>
+          <w:rFonts w:cs="B Nazanin" w:hint="cs"/>
+          <w:rtl/>
+          <w:lang w:bidi="fa-IR"/>
+        </w:rPr>
+        <w:t>ی</w:t>
+      </w:r>
+      <w:r>
+        <w:rPr>
+          <w:rFonts w:cs="B Nazanin"/>
+          <w:rtl/>
+          <w:lang w:bidi="fa-IR"/>
+        </w:rPr>
+        <w:t xml:space="preserve"> در سال 1371 با تأس</w:t>
+      </w:r>
+      <w:r>
+        <w:rPr>
+          <w:rFonts w:cs="B Nazanin" w:hint="cs"/>
+          <w:rtl/>
+          <w:lang w:bidi="fa-IR"/>
+        </w:rPr>
+        <w:t>ی</w:t>
+      </w:r>
+      <w:r>
+        <w:rPr>
+          <w:rFonts w:cs="B Nazanin" w:hint="eastAsia"/>
+          <w:rtl/>
+          <w:lang w:bidi="fa-IR"/>
+        </w:rPr>
+        <w:t>س</w:t>
+      </w:r>
+      <w:r>
+        <w:rPr>
+          <w:rFonts w:cs="B Nazanin"/>
+          <w:rtl/>
+          <w:lang w:bidi="fa-IR"/>
+        </w:rPr>
+        <w:t xml:space="preserve"> </w:t>
+      </w:r>
+      <w:r>
+        <w:rPr>
+          <w:rFonts w:cs="B Nazanin" w:hint="cs"/>
+          <w:rtl/>
+          <w:lang w:bidi="fa-IR"/>
+        </w:rPr>
+        <w:t>ی</w:t>
+      </w:r>
+      <w:r>
+        <w:rPr>
+          <w:rFonts w:cs="B Nazanin" w:hint="eastAsia"/>
+          <w:rtl/>
+          <w:lang w:bidi="fa-IR"/>
+        </w:rPr>
+        <w:t>ک</w:t>
+      </w:r>
+      <w:r>
+        <w:rPr>
+          <w:rFonts w:cs="B Nazanin"/>
+          <w:rtl/>
+          <w:lang w:bidi="fa-IR"/>
+        </w:rPr>
+        <w:t xml:space="preserve"> مرکز تحق</w:t>
+      </w:r>
+      <w:r>
+        <w:rPr>
+          <w:rFonts w:cs="B Nazanin" w:hint="cs"/>
+          <w:rtl/>
+          <w:lang w:bidi="fa-IR"/>
+        </w:rPr>
+        <w:t>ی</w:t>
+      </w:r>
+      <w:r>
+        <w:rPr>
+          <w:rFonts w:cs="B Nazanin" w:hint="eastAsia"/>
+          <w:rtl/>
+          <w:lang w:bidi="fa-IR"/>
+        </w:rPr>
+        <w:t>قات</w:t>
+      </w:r>
+      <w:r>
+        <w:rPr>
+          <w:rFonts w:cs="B Nazanin" w:hint="cs"/>
+          <w:rtl/>
+          <w:lang w:bidi="fa-IR"/>
+        </w:rPr>
+        <w:t>ی</w:t>
+      </w:r>
+      <w:r>
+        <w:rPr>
+          <w:rFonts w:cs="B Nazanin" w:hint="eastAsia"/>
+          <w:rtl/>
+          <w:lang w:bidi="fa-IR"/>
+        </w:rPr>
+        <w:t>،</w:t>
+      </w:r>
+      <w:r>
+        <w:rPr>
+          <w:rFonts w:cs="B Nazanin"/>
+          <w:rtl/>
+          <w:lang w:bidi="fa-IR"/>
+        </w:rPr>
+        <w:t xml:space="preserve"> از پ</w:t>
+      </w:r>
+      <w:r>
+        <w:rPr>
+          <w:rFonts w:cs="B Nazanin" w:hint="cs"/>
+          <w:rtl/>
+          <w:lang w:bidi="fa-IR"/>
+        </w:rPr>
+        <w:t>ی</w:t>
+      </w:r>
+      <w:r>
+        <w:rPr>
+          <w:rFonts w:cs="B Nazanin" w:hint="eastAsia"/>
+          <w:rtl/>
+          <w:lang w:bidi="fa-IR"/>
+        </w:rPr>
+        <w:t>شگامان</w:t>
+      </w:r>
+      <w:r>
+        <w:rPr>
+          <w:rFonts w:cs="B Nazanin"/>
+          <w:rtl/>
+          <w:lang w:bidi="fa-IR"/>
+        </w:rPr>
+        <w:t xml:space="preserve"> حرکت در ا</w:t>
+      </w:r>
+      <w:r>
+        <w:rPr>
+          <w:rFonts w:cs="B Nazanin" w:hint="cs"/>
+          <w:rtl/>
+          <w:lang w:bidi="fa-IR"/>
+        </w:rPr>
+        <w:t>ی</w:t>
+      </w:r>
+      <w:r>
+        <w:rPr>
+          <w:rFonts w:cs="B Nazanin" w:hint="eastAsia"/>
+          <w:rtl/>
+          <w:lang w:bidi="fa-IR"/>
+        </w:rPr>
+        <w:t>ن</w:t>
+      </w:r>
+      <w:r>
+        <w:rPr>
+          <w:rFonts w:cs="B Nazanin"/>
+          <w:rtl/>
+          <w:lang w:bidi="fa-IR"/>
+        </w:rPr>
+        <w:t xml:space="preserve"> مس</w:t>
+      </w:r>
+      <w:r>
+        <w:rPr>
+          <w:rFonts w:cs="B Nazanin" w:hint="cs"/>
+          <w:rtl/>
+          <w:lang w:bidi="fa-IR"/>
+        </w:rPr>
+        <w:t>ی</w:t>
+      </w:r>
+      <w:r>
+        <w:rPr>
+          <w:rFonts w:cs="B Nazanin" w:hint="eastAsia"/>
+          <w:rtl/>
+          <w:lang w:bidi="fa-IR"/>
+        </w:rPr>
+        <w:t>ر</w:t>
+      </w:r>
+      <w:r>
+        <w:rPr>
+          <w:rFonts w:cs="B Nazanin"/>
+          <w:rtl/>
+          <w:lang w:bidi="fa-IR"/>
+        </w:rPr>
+        <w:t xml:space="preserve"> سرنوشت ساز بوده اند. در سال 1381 ب</w:t>
+      </w:r>
+      <w:r>
+        <w:rPr>
+          <w:rFonts w:cs="B Nazanin" w:hint="eastAsia"/>
+          <w:rtl/>
+          <w:lang w:bidi="fa-IR"/>
+        </w:rPr>
+        <w:t>ا</w:t>
+      </w:r>
+      <w:r>
+        <w:rPr>
+          <w:rFonts w:cs="B Nazanin"/>
+          <w:rtl/>
+          <w:lang w:bidi="fa-IR"/>
+        </w:rPr>
+        <w:t xml:space="preserve"> تلاش شبانه روز</w:t>
+      </w:r>
+      <w:r>
+        <w:rPr>
+          <w:rFonts w:cs="B Nazanin" w:hint="cs"/>
+          <w:rtl/>
+          <w:lang w:bidi="fa-IR"/>
+        </w:rPr>
+        <w:t>ی</w:t>
+      </w:r>
+      <w:r>
+        <w:rPr>
+          <w:rFonts w:cs="B Nazanin"/>
+          <w:rtl/>
+          <w:lang w:bidi="fa-IR"/>
+        </w:rPr>
+        <w:t xml:space="preserve"> و با شعار "ما م</w:t>
+      </w:r>
+      <w:r>
+        <w:rPr>
+          <w:rFonts w:cs="B Nazanin" w:hint="cs"/>
+          <w:rtl/>
+          <w:lang w:bidi="fa-IR"/>
+        </w:rPr>
+        <w:t>ی</w:t>
+      </w:r>
+      <w:r>
+        <w:rPr>
+          <w:rFonts w:cs="B Nazanin"/>
+          <w:rtl/>
+          <w:lang w:bidi="fa-IR"/>
+        </w:rPr>
+        <w:t xml:space="preserve"> توان</w:t>
+      </w:r>
+      <w:r>
+        <w:rPr>
+          <w:rFonts w:cs="B Nazanin" w:hint="cs"/>
+          <w:rtl/>
+          <w:lang w:bidi="fa-IR"/>
+        </w:rPr>
+        <w:t>ی</w:t>
+      </w:r>
+      <w:r>
+        <w:rPr>
+          <w:rFonts w:cs="B Nazanin" w:hint="eastAsia"/>
+          <w:rtl/>
+          <w:lang w:bidi="fa-IR"/>
+        </w:rPr>
+        <w:t>م</w:t>
+      </w:r>
+      <w:r>
+        <w:rPr>
+          <w:rFonts w:cs="B Nazanin"/>
+          <w:rtl/>
+          <w:lang w:bidi="fa-IR"/>
+        </w:rPr>
+        <w:t>" و جذب استادان و نخبگان از دانشگاه‌ها</w:t>
+      </w:r>
+      <w:r>
+        <w:rPr>
+          <w:rFonts w:cs="B Nazanin" w:hint="cs"/>
+          <w:rtl/>
+          <w:lang w:bidi="fa-IR"/>
+        </w:rPr>
+        <w:t>ی</w:t>
+      </w:r>
+      <w:r>
+        <w:rPr>
+          <w:rFonts w:cs="B Nazanin"/>
+          <w:rtl/>
+          <w:lang w:bidi="fa-IR"/>
+        </w:rPr>
+        <w:t xml:space="preserve"> تراز اول کشور، ا</w:t>
+      </w:r>
+      <w:r>
+        <w:rPr>
+          <w:rFonts w:cs="B Nazanin" w:hint="cs"/>
+          <w:rtl/>
+          <w:lang w:bidi="fa-IR"/>
+        </w:rPr>
+        <w:t>ی</w:t>
+      </w:r>
+      <w:r>
+        <w:rPr>
+          <w:rFonts w:cs="B Nazanin" w:hint="eastAsia"/>
+          <w:rtl/>
+          <w:lang w:bidi="fa-IR"/>
+        </w:rPr>
+        <w:t>ن</w:t>
+      </w:r>
+      <w:r>
+        <w:rPr>
+          <w:rFonts w:cs="B Nazanin"/>
+          <w:rtl/>
+          <w:lang w:bidi="fa-IR"/>
+        </w:rPr>
+        <w:t xml:space="preserve"> مرکز تحق</w:t>
+      </w:r>
+      <w:r>
+        <w:rPr>
+          <w:rFonts w:cs="B Nazanin" w:hint="cs"/>
+          <w:rtl/>
+          <w:lang w:bidi="fa-IR"/>
+        </w:rPr>
+        <w:t>ی</w:t>
+      </w:r>
+      <w:r>
+        <w:rPr>
+          <w:rFonts w:cs="B Nazanin" w:hint="eastAsia"/>
+          <w:rtl/>
+          <w:lang w:bidi="fa-IR"/>
+        </w:rPr>
+        <w:t>قات</w:t>
+      </w:r>
+      <w:r>
+        <w:rPr>
+          <w:rFonts w:cs="B Nazanin" w:hint="cs"/>
+          <w:rtl/>
+          <w:lang w:bidi="fa-IR"/>
+        </w:rPr>
+        <w:t>ی</w:t>
+      </w:r>
+      <w:r>
+        <w:rPr>
+          <w:rFonts w:cs="B Nazanin"/>
+          <w:rtl/>
+          <w:lang w:bidi="fa-IR"/>
+        </w:rPr>
+        <w:t xml:space="preserve"> با اخذ مجوز از وزارت علوم، تحق</w:t>
+      </w:r>
+      <w:r>
+        <w:rPr>
+          <w:rFonts w:cs="B Nazanin" w:hint="cs"/>
+          <w:rtl/>
+          <w:lang w:bidi="fa-IR"/>
+        </w:rPr>
+        <w:t>ی</w:t>
+      </w:r>
+      <w:r>
+        <w:rPr>
+          <w:rFonts w:cs="B Nazanin" w:hint="eastAsia"/>
+          <w:rtl/>
+          <w:lang w:bidi="fa-IR"/>
+        </w:rPr>
+        <w:t>قات</w:t>
+      </w:r>
+      <w:r>
+        <w:rPr>
+          <w:rFonts w:cs="B Nazanin"/>
+          <w:rtl/>
+          <w:lang w:bidi="fa-IR"/>
+        </w:rPr>
+        <w:t xml:space="preserve"> و فناور</w:t>
+      </w:r>
+      <w:r>
+        <w:rPr>
+          <w:rFonts w:cs="B Nazanin" w:hint="cs"/>
+          <w:rtl/>
+          <w:lang w:bidi="fa-IR"/>
+        </w:rPr>
+        <w:t>ی</w:t>
+      </w:r>
+      <w:r>
+        <w:rPr>
+          <w:rFonts w:cs="B Nazanin" w:hint="eastAsia"/>
+          <w:rtl/>
+          <w:lang w:bidi="fa-IR"/>
+        </w:rPr>
+        <w:t>،</w:t>
+      </w:r>
+      <w:r>
+        <w:rPr>
+          <w:rFonts w:cs="B Nazanin"/>
+          <w:rtl/>
+          <w:lang w:bidi="fa-IR"/>
+        </w:rPr>
+        <w:t xml:space="preserve"> تبد</w:t>
+      </w:r>
+      <w:r>
+        <w:rPr>
+          <w:rFonts w:cs="B Nazanin" w:hint="cs"/>
+          <w:rtl/>
+          <w:lang w:bidi="fa-IR"/>
+        </w:rPr>
+        <w:t>ی</w:t>
+      </w:r>
+      <w:r>
+        <w:rPr>
+          <w:rFonts w:cs="B Nazanin" w:hint="eastAsia"/>
+          <w:rtl/>
+          <w:lang w:bidi="fa-IR"/>
+        </w:rPr>
+        <w:t>ل</w:t>
+      </w:r>
+      <w:r>
+        <w:rPr>
+          <w:rFonts w:cs="B Nazanin"/>
+          <w:rtl/>
+          <w:lang w:bidi="fa-IR"/>
+        </w:rPr>
+        <w:t xml:space="preserve"> به پژوهشکده شد تا بتواند سهم ب</w:t>
+      </w:r>
+      <w:r>
+        <w:rPr>
+          <w:rFonts w:cs="B Nazanin" w:hint="cs"/>
+          <w:rtl/>
+          <w:lang w:bidi="fa-IR"/>
+        </w:rPr>
+        <w:t>ی</w:t>
+      </w:r>
+      <w:r>
+        <w:rPr>
+          <w:rFonts w:cs="B Nazanin" w:hint="eastAsia"/>
+          <w:rtl/>
+          <w:lang w:bidi="fa-IR"/>
+        </w:rPr>
+        <w:t>شتر</w:t>
+      </w:r>
+      <w:r>
+        <w:rPr>
+          <w:rFonts w:cs="B Nazanin" w:hint="cs"/>
+          <w:rtl/>
+          <w:lang w:bidi="fa-IR"/>
+        </w:rPr>
+        <w:t>ی</w:t>
+      </w:r>
+      <w:r>
+        <w:rPr>
+          <w:rFonts w:cs="B Nazanin"/>
+          <w:rtl/>
+          <w:lang w:bidi="fa-IR"/>
+        </w:rPr>
+        <w:t xml:space="preserve"> در تول</w:t>
+      </w:r>
+      <w:r>
+        <w:rPr>
+          <w:rFonts w:cs="B Nazanin" w:hint="cs"/>
+          <w:rtl/>
+          <w:lang w:bidi="fa-IR"/>
+        </w:rPr>
+        <w:t>ی</w:t>
+      </w:r>
+      <w:r>
+        <w:rPr>
+          <w:rFonts w:cs="B Nazanin" w:hint="eastAsia"/>
+          <w:rtl/>
+          <w:lang w:bidi="fa-IR"/>
+        </w:rPr>
+        <w:t>د</w:t>
+      </w:r>
+      <w:r>
+        <w:rPr>
+          <w:rFonts w:cs="B Nazanin"/>
+          <w:rtl/>
+          <w:lang w:bidi="fa-IR"/>
+        </w:rPr>
+        <w:t xml:space="preserve"> علم در کشور داشته باشد. با گسترش فعال</w:t>
+      </w:r>
+      <w:r>
+        <w:rPr>
+          <w:rFonts w:cs="B Nazanin" w:hint="cs"/>
+          <w:rtl/>
+          <w:lang w:bidi="fa-IR"/>
+        </w:rPr>
+        <w:t>ی</w:t>
+      </w:r>
+      <w:r>
+        <w:rPr>
+          <w:rFonts w:cs="B Nazanin" w:hint="eastAsia"/>
+          <w:rtl/>
+          <w:lang w:bidi="fa-IR"/>
+        </w:rPr>
+        <w:t>ت</w:t>
+      </w:r>
+      <w:r>
+        <w:rPr>
+          <w:rFonts w:cs="B Nazanin"/>
+          <w:rtl/>
+          <w:lang w:bidi="fa-IR"/>
+        </w:rPr>
+        <w:t xml:space="preserve"> ها</w:t>
+      </w:r>
+      <w:r>
+        <w:rPr>
+          <w:rFonts w:cs="B Nazanin" w:hint="cs"/>
+          <w:rtl/>
+          <w:lang w:bidi="fa-IR"/>
+        </w:rPr>
+        <w:t>ی</w:t>
+      </w:r>
+      <w:r>
+        <w:rPr>
+          <w:rFonts w:cs="B Nazanin"/>
+          <w:rtl/>
+          <w:lang w:bidi="fa-IR"/>
+        </w:rPr>
+        <w:t xml:space="preserve"> رو</w:t>
+      </w:r>
+      <w:r>
+        <w:rPr>
+          <w:rFonts w:cs="B Nazanin" w:hint="eastAsia"/>
+          <w:rtl/>
+          <w:lang w:bidi="fa-IR"/>
+        </w:rPr>
+        <w:t>زافزون</w:t>
+      </w:r>
+      <w:r>
+        <w:rPr>
+          <w:rFonts w:cs="B Nazanin"/>
+          <w:rtl/>
+          <w:lang w:bidi="fa-IR"/>
+        </w:rPr>
+        <w:t xml:space="preserve"> ا</w:t>
+      </w:r>
+      <w:r>
+        <w:rPr>
+          <w:rFonts w:cs="B Nazanin" w:hint="cs"/>
+          <w:rtl/>
+          <w:lang w:bidi="fa-IR"/>
+        </w:rPr>
+        <w:t>ی</w:t>
+      </w:r>
+      <w:r>
+        <w:rPr>
+          <w:rFonts w:cs="B Nazanin" w:hint="eastAsia"/>
+          <w:rtl/>
+          <w:lang w:bidi="fa-IR"/>
+        </w:rPr>
+        <w:t>ن</w:t>
+      </w:r>
+      <w:r>
+        <w:rPr>
+          <w:rFonts w:cs="B Nazanin"/>
+          <w:rtl/>
+          <w:lang w:bidi="fa-IR"/>
+        </w:rPr>
+        <w:t xml:space="preserve"> پژوهشکده و رشد تقر</w:t>
+      </w:r>
+      <w:r>
+        <w:rPr>
+          <w:rFonts w:cs="B Nazanin" w:hint="cs"/>
+          <w:rtl/>
+          <w:lang w:bidi="fa-IR"/>
+        </w:rPr>
+        <w:t>ی</w:t>
+      </w:r>
+      <w:r>
+        <w:rPr>
+          <w:rFonts w:cs="B Nazanin" w:hint="eastAsia"/>
+          <w:rtl/>
+          <w:lang w:bidi="fa-IR"/>
+        </w:rPr>
+        <w:t>باً</w:t>
+      </w:r>
+      <w:r>
+        <w:rPr>
+          <w:rFonts w:cs="B Nazanin"/>
+          <w:rtl/>
+          <w:lang w:bidi="fa-IR"/>
+        </w:rPr>
+        <w:t xml:space="preserve"> ب</w:t>
+      </w:r>
+      <w:r>
+        <w:rPr>
+          <w:rFonts w:cs="B Nazanin" w:hint="cs"/>
+          <w:rtl/>
+          <w:lang w:bidi="fa-IR"/>
+        </w:rPr>
+        <w:t>ی</w:t>
+      </w:r>
+      <w:r>
+        <w:rPr>
+          <w:rFonts w:cs="B Nazanin" w:hint="eastAsia"/>
+          <w:rtl/>
+          <w:lang w:bidi="fa-IR"/>
+        </w:rPr>
+        <w:t>ست</w:t>
+      </w:r>
+      <w:r>
+        <w:rPr>
+          <w:rFonts w:cs="B Nazanin"/>
+          <w:rtl/>
+          <w:lang w:bidi="fa-IR"/>
+        </w:rPr>
+        <w:t xml:space="preserve"> برابر</w:t>
+      </w:r>
+      <w:r>
+        <w:rPr>
+          <w:rFonts w:cs="B Nazanin" w:hint="cs"/>
+          <w:rtl/>
+          <w:lang w:bidi="fa-IR"/>
+        </w:rPr>
+        <w:t>ی</w:t>
+      </w:r>
+      <w:r>
+        <w:rPr>
+          <w:rFonts w:cs="B Nazanin"/>
+          <w:rtl/>
+          <w:lang w:bidi="fa-IR"/>
+        </w:rPr>
+        <w:t xml:space="preserve"> در جذب محققان و پژوهشگران، در سال 1391 با تبد</w:t>
+      </w:r>
+      <w:r>
+        <w:rPr>
+          <w:rFonts w:cs="B Nazanin" w:hint="cs"/>
+          <w:rtl/>
+          <w:lang w:bidi="fa-IR"/>
+        </w:rPr>
+        <w:t>ی</w:t>
+      </w:r>
+      <w:r>
+        <w:rPr>
+          <w:rFonts w:cs="B Nazanin" w:hint="eastAsia"/>
+          <w:rtl/>
+          <w:lang w:bidi="fa-IR"/>
+        </w:rPr>
+        <w:t>ل</w:t>
+      </w:r>
+      <w:r>
+        <w:rPr>
+          <w:rFonts w:cs="B Nazanin"/>
+          <w:rtl/>
+          <w:lang w:bidi="fa-IR"/>
+        </w:rPr>
+        <w:t xml:space="preserve"> پژوهشکده به پژوهشگاه برگ زر</w:t>
+      </w:r>
+      <w:r>
+        <w:rPr>
+          <w:rFonts w:cs="B Nazanin" w:hint="cs"/>
+          <w:rtl/>
+          <w:lang w:bidi="fa-IR"/>
+        </w:rPr>
+        <w:t>ی</w:t>
+      </w:r>
+      <w:r>
+        <w:rPr>
+          <w:rFonts w:cs="B Nazanin" w:hint="eastAsia"/>
+          <w:rtl/>
+          <w:lang w:bidi="fa-IR"/>
+        </w:rPr>
+        <w:t>ن</w:t>
+      </w:r>
+      <w:r>
+        <w:rPr>
+          <w:rFonts w:cs="B Nazanin"/>
+          <w:rtl/>
+          <w:lang w:bidi="fa-IR"/>
+        </w:rPr>
+        <w:t xml:space="preserve"> د</w:t>
+      </w:r>
+      <w:r>
+        <w:rPr>
+          <w:rFonts w:cs="B Nazanin" w:hint="cs"/>
+          <w:rtl/>
+          <w:lang w:bidi="fa-IR"/>
+        </w:rPr>
+        <w:t>ی</w:t>
+      </w:r>
+      <w:r>
+        <w:rPr>
+          <w:rFonts w:cs="B Nazanin" w:hint="eastAsia"/>
+          <w:rtl/>
+          <w:lang w:bidi="fa-IR"/>
+        </w:rPr>
+        <w:t>گر</w:t>
+      </w:r>
+      <w:r>
+        <w:rPr>
+          <w:rFonts w:cs="B Nazanin" w:hint="cs"/>
+          <w:rtl/>
+          <w:lang w:bidi="fa-IR"/>
+        </w:rPr>
+        <w:t>ی</w:t>
+      </w:r>
+      <w:r>
+        <w:rPr>
+          <w:rFonts w:cs="B Nazanin"/>
+          <w:rtl/>
+          <w:lang w:bidi="fa-IR"/>
+        </w:rPr>
+        <w:t xml:space="preserve"> بر افتخارات ا</w:t>
+      </w:r>
+      <w:r>
+        <w:rPr>
+          <w:rFonts w:cs="B Nazanin" w:hint="cs"/>
+          <w:rtl/>
+          <w:lang w:bidi="fa-IR"/>
+        </w:rPr>
+        <w:t>ی</w:t>
+      </w:r>
+      <w:r>
+        <w:rPr>
+          <w:rFonts w:cs="B Nazanin" w:hint="eastAsia"/>
+          <w:rtl/>
+          <w:lang w:bidi="fa-IR"/>
+        </w:rPr>
+        <w:t>ن</w:t>
+      </w:r>
+      <w:r>
+        <w:rPr>
+          <w:rFonts w:cs="B Nazanin"/>
+          <w:rtl/>
+          <w:lang w:bidi="fa-IR"/>
+        </w:rPr>
+        <w:t xml:space="preserve"> پژوهشگاه افزوده شد. پژوهشگاه توسعه فناور</w:t>
+      </w:r>
+      <w:r>
+        <w:rPr>
+          <w:rFonts w:cs="B Nazanin" w:hint="cs"/>
+          <w:rtl/>
+          <w:lang w:bidi="fa-IR"/>
+        </w:rPr>
+        <w:t>ی</w:t>
+      </w:r>
+      <w:r>
+        <w:rPr>
+          <w:rFonts w:cs="B Nazanin"/>
+          <w:rtl/>
+          <w:lang w:bidi="fa-IR"/>
+        </w:rPr>
+        <w:t xml:space="preserve"> ها</w:t>
+      </w:r>
+      <w:r>
+        <w:rPr>
+          <w:rFonts w:cs="B Nazanin" w:hint="cs"/>
+          <w:rtl/>
+          <w:lang w:bidi="fa-IR"/>
+        </w:rPr>
+        <w:t>ی</w:t>
+      </w:r>
+      <w:r>
+        <w:rPr>
+          <w:rFonts w:cs="B Nazanin"/>
+          <w:rtl/>
+          <w:lang w:bidi="fa-IR"/>
+        </w:rPr>
+        <w:t xml:space="preserve"> پ</w:t>
+      </w:r>
+      <w:r>
+        <w:rPr>
+          <w:rFonts w:cs="B Nazanin" w:hint="cs"/>
+          <w:rtl/>
+          <w:lang w:bidi="fa-IR"/>
+        </w:rPr>
+        <w:t>ی</w:t>
+      </w:r>
+      <w:r>
+        <w:rPr>
+          <w:rFonts w:cs="B Nazanin" w:hint="eastAsia"/>
+          <w:rtl/>
+          <w:lang w:bidi="fa-IR"/>
+        </w:rPr>
+        <w:t>شرفته</w:t>
+      </w:r>
+      <w:r>
+        <w:rPr>
+          <w:rFonts w:cs="B Nazanin"/>
+          <w:rtl/>
+          <w:lang w:bidi="fa-IR"/>
+        </w:rPr>
+        <w:t xml:space="preserve"> خواجه نص</w:t>
+      </w:r>
+      <w:r>
+        <w:rPr>
+          <w:rFonts w:cs="B Nazanin" w:hint="cs"/>
+          <w:rtl/>
+          <w:lang w:bidi="fa-IR"/>
+        </w:rPr>
+        <w:t>ی</w:t>
+      </w:r>
+      <w:r>
+        <w:rPr>
+          <w:rFonts w:cs="B Nazanin" w:hint="eastAsia"/>
+          <w:rtl/>
+          <w:lang w:bidi="fa-IR"/>
+        </w:rPr>
+        <w:t>ر</w:t>
+      </w:r>
+      <w:r>
+        <w:rPr>
+          <w:rFonts w:cs="B Nazanin"/>
+          <w:rtl/>
+          <w:lang w:bidi="fa-IR"/>
+        </w:rPr>
+        <w:t xml:space="preserve"> الد</w:t>
+      </w:r>
+      <w:r>
+        <w:rPr>
+          <w:rFonts w:cs="B Nazanin" w:hint="cs"/>
+          <w:rtl/>
+          <w:lang w:bidi="fa-IR"/>
+        </w:rPr>
+        <w:t>ی</w:t>
+      </w:r>
+      <w:r>
+        <w:rPr>
+          <w:rFonts w:cs="B Nazanin" w:hint="eastAsia"/>
+          <w:rtl/>
+          <w:lang w:bidi="fa-IR"/>
+        </w:rPr>
+        <w:t>ن</w:t>
+      </w:r>
+      <w:r>
+        <w:rPr>
+          <w:rFonts w:cs="B Nazanin"/>
+          <w:rtl/>
+          <w:lang w:bidi="fa-IR"/>
+        </w:rPr>
+        <w:t xml:space="preserve"> طوس</w:t>
+      </w:r>
+      <w:r>
+        <w:rPr>
+          <w:rFonts w:cs="B Nazanin" w:hint="cs"/>
+          <w:rtl/>
+          <w:lang w:bidi="fa-IR"/>
+        </w:rPr>
+        <w:t>ی</w:t>
+      </w:r>
+      <w:r>
+        <w:rPr>
+          <w:rFonts w:cs="B Nazanin"/>
+          <w:rtl/>
+          <w:lang w:bidi="fa-IR"/>
+        </w:rPr>
+        <w:t xml:space="preserve"> در قالب پنج پژوهشکده و </w:t>
+      </w:r>
+      <w:r>
+        <w:rPr>
+          <w:rFonts w:cs="B Nazanin" w:hint="cs"/>
+          <w:rtl/>
+          <w:lang w:bidi="fa-IR"/>
+        </w:rPr>
+        <w:t>ی</w:t>
+      </w:r>
+      <w:r>
+        <w:rPr>
+          <w:rFonts w:cs="B Nazanin" w:hint="eastAsia"/>
+          <w:rtl/>
+          <w:lang w:bidi="fa-IR"/>
+        </w:rPr>
+        <w:t>ک</w:t>
+      </w:r>
+      <w:r>
+        <w:rPr>
+          <w:rFonts w:cs="B Nazanin"/>
+          <w:rtl/>
+          <w:lang w:bidi="fa-IR"/>
+        </w:rPr>
+        <w:t xml:space="preserve"> مؤسسة فر</w:t>
+      </w:r>
+      <w:r>
+        <w:rPr>
+          <w:rFonts w:cs="B Nazanin" w:hint="eastAsia"/>
+          <w:rtl/>
+          <w:lang w:bidi="fa-IR"/>
+        </w:rPr>
+        <w:t>هنگ</w:t>
+      </w:r>
+      <w:r>
+        <w:rPr>
+          <w:rFonts w:cs="B Nazanin" w:hint="cs"/>
+          <w:rtl/>
+          <w:lang w:bidi="fa-IR"/>
+        </w:rPr>
+        <w:t>ی</w:t>
+      </w:r>
+      <w:r>
+        <w:rPr>
+          <w:rFonts w:cs="B Nazanin"/>
+          <w:rtl/>
+          <w:lang w:bidi="fa-IR"/>
+        </w:rPr>
+        <w:t xml:space="preserve"> هنر</w:t>
+      </w:r>
+      <w:r>
+        <w:rPr>
+          <w:rFonts w:cs="B Nazanin" w:hint="cs"/>
+          <w:rtl/>
+          <w:lang w:bidi="fa-IR"/>
+        </w:rPr>
+        <w:t>ی</w:t>
+      </w:r>
+      <w:r>
+        <w:rPr>
+          <w:rFonts w:cs="B Nazanin"/>
+          <w:rtl/>
+          <w:lang w:bidi="fa-IR"/>
+        </w:rPr>
+        <w:t xml:space="preserve"> و با به کارگ</w:t>
+      </w:r>
+      <w:r>
+        <w:rPr>
+          <w:rFonts w:cs="B Nazanin" w:hint="cs"/>
+          <w:rtl/>
+          <w:lang w:bidi="fa-IR"/>
+        </w:rPr>
+        <w:t>ی</w:t>
+      </w:r>
+      <w:r>
+        <w:rPr>
+          <w:rFonts w:cs="B Nazanin" w:hint="eastAsia"/>
+          <w:rtl/>
+          <w:lang w:bidi="fa-IR"/>
+        </w:rPr>
+        <w:t>ر</w:t>
+      </w:r>
+      <w:r>
+        <w:rPr>
+          <w:rFonts w:cs="B Nazanin" w:hint="cs"/>
+          <w:rtl/>
+          <w:lang w:bidi="fa-IR"/>
+        </w:rPr>
+        <w:t>ی</w:t>
+      </w:r>
+      <w:r>
+        <w:rPr>
+          <w:rFonts w:cs="B Nazanin"/>
+          <w:rtl/>
+          <w:lang w:bidi="fa-IR"/>
+        </w:rPr>
+        <w:t xml:space="preserve"> حدود 200 نفر از دانش آموختگان و فارغ التحص</w:t>
+      </w:r>
+      <w:r>
+        <w:rPr>
+          <w:rFonts w:cs="B Nazanin" w:hint="cs"/>
+          <w:rtl/>
+          <w:lang w:bidi="fa-IR"/>
+        </w:rPr>
+        <w:t>ی</w:t>
+      </w:r>
+      <w:r>
+        <w:rPr>
+          <w:rFonts w:cs="B Nazanin" w:hint="eastAsia"/>
+          <w:rtl/>
+          <w:lang w:bidi="fa-IR"/>
+        </w:rPr>
+        <w:t>لان</w:t>
+      </w:r>
+      <w:r>
+        <w:rPr>
+          <w:rFonts w:cs="B Nazanin"/>
+          <w:rtl/>
+          <w:lang w:bidi="fa-IR"/>
+        </w:rPr>
+        <w:t xml:space="preserve"> برتر دانشگاه ها</w:t>
+      </w:r>
+      <w:r>
+        <w:rPr>
+          <w:rFonts w:cs="B Nazanin" w:hint="cs"/>
+          <w:rtl/>
+          <w:lang w:bidi="fa-IR"/>
+        </w:rPr>
+        <w:t>ی</w:t>
+      </w:r>
+      <w:r>
+        <w:rPr>
+          <w:rFonts w:cs="B Nazanin"/>
+          <w:rtl/>
+          <w:lang w:bidi="fa-IR"/>
+        </w:rPr>
+        <w:t xml:space="preserve"> کشور مشغول به فعال</w:t>
+      </w:r>
+      <w:r>
+        <w:rPr>
+          <w:rFonts w:cs="B Nazanin" w:hint="cs"/>
+          <w:rtl/>
+          <w:lang w:bidi="fa-IR"/>
+        </w:rPr>
+        <w:t>ی</w:t>
+      </w:r>
+      <w:r>
+        <w:rPr>
+          <w:rFonts w:cs="B Nazanin" w:hint="eastAsia"/>
+          <w:rtl/>
+          <w:lang w:bidi="fa-IR"/>
+        </w:rPr>
+        <w:t>ت</w:t>
+      </w:r>
+      <w:r>
+        <w:rPr>
+          <w:rFonts w:cs="B Nazanin"/>
+          <w:rtl/>
+          <w:lang w:bidi="fa-IR"/>
+        </w:rPr>
+        <w:t xml:space="preserve"> است. </w:t>
+      </w:r>
+    </w:p>
+    <w:p>
+      <w:pPr>
+        <w:pStyle w:val="a7"/>
+        <w:rPr>
+          <w:rFonts w:cs="B Nazanin"/>
+          <w:lang w:bidi="fa-IR"/>
+        </w:rPr>
+      </w:pPr>
+    </w:p>
+    <w:p>
+      <w:pPr>
+        <w:pStyle w:val="a7"/>
+        <w:rPr>
+          <w:rFonts w:cs="B Nazanin"/>
+          <w:lang w:bidi="fa-IR"/>
+        </w:rPr>
+      </w:pPr>
+    </w:p>
+    <w:p>
+      <w:pPr>
+        <w:pStyle w:val="a7"/>
+        <w:rPr>
+          <w:rFonts w:cs="B Nazanin"/>
+          <w:lang w:bidi="fa-IR"/>
+        </w:rPr>
+      </w:pPr>
+    </w:p>
+    <w:p>
+      <w:pPr>
+        <w:pStyle w:val="a7"/>
+        <w:rPr>
+          <w:rFonts w:cs="B Nazanin"/>
+          <w:lang w:bidi="fa-IR"/>
+        </w:rPr>
+      </w:pPr>
+    </w:p>
+    <w:p>
+      <w:pPr>
+        <w:pStyle w:val="a7"/>
+        <w:rPr>
+          <w:rFonts w:cs="B Nazanin"/>
+          <w:lang w:bidi="fa-IR"/>
+        </w:rPr>
+      </w:pPr>
+    </w:p>
+    <w:p>
+      <w:pPr>
+        <w:pStyle w:val="a7"/>
+        <w:rPr>
+          <w:rFonts w:cs="B Nazanin"/>
+          <w:lang w:bidi="fa-IR"/>
+        </w:rPr>
+      </w:pPr>
+    </w:p>
+    <w:p>
+      <w:pPr>
+        <w:pStyle w:val="a7"/>
+        <w:rPr>
+          <w:rFonts w:cs="B Nazanin"/>
+          <w:lang w:bidi="fa-IR"/>
+        </w:rPr>
+      </w:pPr>
+    </w:p>
+    <w:p>
+      <w:pPr>
+        <w:pStyle w:val="a7"/>
+        <w:rPr>
+          <w:rFonts w:cs="B Nazanin"/>
+          <w:lang w:bidi="fa-IR"/>
+        </w:rPr>
+      </w:pPr>
+    </w:p>
+    <w:p>
+      <w:pPr>
+        <w:pStyle w:val="a7"/>
+        <w:rPr>
+          <w:rFonts w:cs="B Nazanin"/>
+          <w:lang w:bidi="fa-IR"/>
+        </w:rPr>
+      </w:pPr>
+    </w:p>
+    <w:p>
+      <w:pPr>
+        <w:pStyle w:val="a0"/>
+        <w:rPr>
+          <w:rFonts w:cs="B Nazanin"/>
+          <w:rtl/>
+        </w:rPr>
+      </w:pPr>
+      <w:r>
+        <w:rPr>
+          <w:rFonts w:cs="B Nazanin" w:hint="cs"/>
+          <w:rtl/>
+        </w:rPr>
+        <w:lastRenderedPageBreak/>
+        <w:t>معرفی کلی شرکت</w:t>
+      </w:r>
+    </w:p>
+    <w:p>
+      <w:pPr>
+        <w:pStyle w:val="a7"/>
+        <w:rPr>
+          <w:rFonts w:ascii="BMitra" w:hAnsi="BMitra" w:cs="B Nazanin"/>
+          <w:color w:val="222222"/>
+          <w:sz w:val="28"/>
+          <w:rtl/>
+        </w:rPr>
+      </w:pPr>
+      <w:r>
+        <w:rPr>
+          <w:rFonts w:ascii="BMitra" w:hAnsi="BMitra" w:cs="B Nazanin"/>
+          <w:color w:val="222222"/>
+          <w:sz w:val="28"/>
+          <w:rtl/>
+        </w:rPr>
+        <w:t xml:space="preserve"> </w:t>
+      </w:r>
+      <w:bookmarkEnd w:id="0"/>
+      <w:r>
+        <w:rPr>
+          <w:rFonts w:ascii="BMitra" w:hAnsi="BMitra" w:cs="B Nazanin"/>
+          <w:color w:val="222222"/>
+          <w:sz w:val="28"/>
+          <w:rtl/>
+        </w:rPr>
+        <w:t>راه و هدف ملت ا</w:t>
+      </w:r>
+      <w:r>
+        <w:rPr>
+          <w:rFonts w:ascii="BMitra" w:hAnsi="BMitra" w:cs="B Nazanin" w:hint="cs"/>
+          <w:color w:val="222222"/>
+          <w:sz w:val="28"/>
+          <w:rtl/>
+        </w:rPr>
+        <w:t>ی</w:t>
+      </w:r>
+      <w:r>
+        <w:rPr>
+          <w:rFonts w:ascii="BMitra" w:hAnsi="BMitra" w:cs="B Nazanin" w:hint="eastAsia"/>
+          <w:color w:val="222222"/>
+          <w:sz w:val="28"/>
+          <w:rtl/>
+        </w:rPr>
+        <w:t>ران،</w:t>
+      </w:r>
+      <w:r>
+        <w:rPr>
+          <w:rFonts w:ascii="BMitra" w:hAnsi="BMitra" w:cs="B Nazanin"/>
+          <w:color w:val="222222"/>
+          <w:sz w:val="28"/>
+          <w:rtl/>
+        </w:rPr>
+        <w:t xml:space="preserve"> الگو‌شدن در جهات گوناگون در دن</w:t>
+      </w:r>
+      <w:r>
+        <w:rPr>
+          <w:rFonts w:ascii="BMitra" w:hAnsi="BMitra" w:cs="B Nazanin" w:hint="cs"/>
+          <w:color w:val="222222"/>
+          <w:sz w:val="28"/>
+          <w:rtl/>
+        </w:rPr>
+        <w:t>ی</w:t>
+      </w:r>
+      <w:r>
+        <w:rPr>
+          <w:rFonts w:ascii="BMitra" w:hAnsi="BMitra" w:cs="B Nazanin" w:hint="eastAsia"/>
+          <w:color w:val="222222"/>
+          <w:sz w:val="28"/>
+          <w:rtl/>
+        </w:rPr>
+        <w:t>ا</w:t>
+      </w:r>
+      <w:r>
+        <w:rPr>
+          <w:rFonts w:ascii="BMitra" w:hAnsi="BMitra" w:cs="B Nazanin"/>
+          <w:color w:val="222222"/>
+          <w:sz w:val="28"/>
+          <w:rtl/>
+        </w:rPr>
+        <w:t xml:space="preserve"> و تمدّن‌ساز</w:t>
+      </w:r>
+      <w:r>
+        <w:rPr>
+          <w:rFonts w:ascii="BMitra" w:hAnsi="BMitra" w:cs="B Nazanin" w:hint="cs"/>
+          <w:color w:val="222222"/>
+          <w:sz w:val="28"/>
+          <w:rtl/>
+        </w:rPr>
+        <w:t>ی</w:t>
+      </w:r>
+      <w:r>
+        <w:rPr>
+          <w:rFonts w:ascii="BMitra" w:hAnsi="BMitra" w:cs="B Nazanin"/>
+          <w:color w:val="222222"/>
+          <w:sz w:val="28"/>
+          <w:rtl/>
+        </w:rPr>
+        <w:t xml:space="preserve"> نو</w:t>
+      </w:r>
+      <w:r>
+        <w:rPr>
+          <w:rFonts w:ascii="BMitra" w:hAnsi="BMitra" w:cs="B Nazanin" w:hint="cs"/>
+          <w:color w:val="222222"/>
+          <w:sz w:val="28"/>
+          <w:rtl/>
+        </w:rPr>
+        <w:t>ی</w:t>
+      </w:r>
+      <w:r>
+        <w:rPr>
+          <w:rFonts w:ascii="BMitra" w:hAnsi="BMitra" w:cs="B Nazanin" w:hint="eastAsia"/>
+          <w:color w:val="222222"/>
+          <w:sz w:val="28"/>
+          <w:rtl/>
+        </w:rPr>
+        <w:t>ن</w:t>
+      </w:r>
+      <w:r>
+        <w:rPr>
+          <w:rFonts w:ascii="BMitra" w:hAnsi="BMitra" w:cs="B Nazanin"/>
+          <w:color w:val="222222"/>
+          <w:sz w:val="28"/>
+          <w:rtl/>
+        </w:rPr>
+        <w:t xml:space="preserve"> اسلام</w:t>
+      </w:r>
+      <w:r>
+        <w:rPr>
+          <w:rFonts w:ascii="BMitra" w:hAnsi="BMitra" w:cs="B Nazanin" w:hint="cs"/>
+          <w:color w:val="222222"/>
+          <w:sz w:val="28"/>
+          <w:rtl/>
+        </w:rPr>
+        <w:t>ی</w:t>
+      </w:r>
+      <w:r>
+        <w:rPr>
+          <w:rFonts w:ascii="BMitra" w:hAnsi="BMitra" w:cs="B Nazanin"/>
+          <w:color w:val="222222"/>
+          <w:sz w:val="28"/>
+          <w:rtl/>
+        </w:rPr>
+        <w:t xml:space="preserve"> است که </w:t>
+      </w:r>
+      <w:r>
+        <w:rPr>
+          <w:rFonts w:ascii="BMitra" w:hAnsi="BMitra" w:cs="B Nazanin" w:hint="cs"/>
+          <w:color w:val="222222"/>
+          <w:sz w:val="28"/>
+          <w:rtl/>
+        </w:rPr>
+        <w:t>ی</w:t>
+      </w:r>
+      <w:r>
+        <w:rPr>
+          <w:rFonts w:ascii="BMitra" w:hAnsi="BMitra" w:cs="B Nazanin" w:hint="eastAsia"/>
+          <w:color w:val="222222"/>
+          <w:sz w:val="28"/>
+          <w:rtl/>
+        </w:rPr>
+        <w:t>ک</w:t>
+      </w:r>
+      <w:r>
+        <w:rPr>
+          <w:rFonts w:ascii="BMitra" w:hAnsi="BMitra" w:cs="B Nazanin" w:hint="cs"/>
+          <w:color w:val="222222"/>
+          <w:sz w:val="28"/>
+          <w:rtl/>
+        </w:rPr>
+        <w:t>ی</w:t>
+      </w:r>
+      <w:r>
+        <w:rPr>
+          <w:rFonts w:ascii="BMitra" w:hAnsi="BMitra" w:cs="B Nazanin"/>
+          <w:color w:val="222222"/>
+          <w:sz w:val="28"/>
+          <w:rtl/>
+        </w:rPr>
+        <w:t xml:space="preserve"> از پا</w:t>
+      </w:r>
+      <w:r>
+        <w:rPr>
+          <w:rFonts w:ascii="BMitra" w:hAnsi="BMitra" w:cs="B Nazanin" w:hint="cs"/>
+          <w:color w:val="222222"/>
+          <w:sz w:val="28"/>
+          <w:rtl/>
+        </w:rPr>
+        <w:t>ی</w:t>
+      </w:r>
+      <w:r>
+        <w:rPr>
+          <w:rFonts w:ascii="BMitra" w:hAnsi="BMitra" w:cs="B Nazanin" w:hint="eastAsia"/>
+          <w:color w:val="222222"/>
+          <w:sz w:val="28"/>
+          <w:rtl/>
+        </w:rPr>
+        <w:t>ه‌ها</w:t>
+      </w:r>
+      <w:r>
+        <w:rPr>
+          <w:rFonts w:ascii="BMitra" w:hAnsi="BMitra" w:cs="B Nazanin" w:hint="cs"/>
+          <w:color w:val="222222"/>
+          <w:sz w:val="28"/>
+          <w:rtl/>
+        </w:rPr>
+        <w:t>ی</w:t>
+      </w:r>
+      <w:r>
+        <w:rPr>
+          <w:rFonts w:ascii="BMitra" w:hAnsi="BMitra" w:cs="B Nazanin"/>
+          <w:color w:val="222222"/>
+          <w:sz w:val="28"/>
+          <w:rtl/>
+        </w:rPr>
+        <w:t xml:space="preserve"> اصل</w:t>
+      </w:r>
+      <w:r>
+        <w:rPr>
+          <w:rFonts w:ascii="BMitra" w:hAnsi="BMitra" w:cs="B Nazanin" w:hint="cs"/>
+          <w:color w:val="222222"/>
+          <w:sz w:val="28"/>
+          <w:rtl/>
+        </w:rPr>
+        <w:t>ی</w:t>
+      </w:r>
+      <w:r>
+        <w:rPr>
+          <w:rFonts w:ascii="BMitra" w:hAnsi="BMitra" w:cs="B Nazanin"/>
+          <w:color w:val="222222"/>
+          <w:sz w:val="28"/>
+          <w:rtl/>
+        </w:rPr>
+        <w:t xml:space="preserve"> ا</w:t>
+      </w:r>
+      <w:r>
+        <w:rPr>
+          <w:rFonts w:ascii="BMitra" w:hAnsi="BMitra" w:cs="B Nazanin" w:hint="cs"/>
+          <w:color w:val="222222"/>
+          <w:sz w:val="28"/>
+          <w:rtl/>
+        </w:rPr>
+        <w:t>ی</w:t>
+      </w:r>
+      <w:r>
+        <w:rPr>
+          <w:rFonts w:ascii="BMitra" w:hAnsi="BMitra" w:cs="B Nazanin" w:hint="eastAsia"/>
+          <w:color w:val="222222"/>
+          <w:sz w:val="28"/>
+          <w:rtl/>
+        </w:rPr>
+        <w:t>ن</w:t>
+      </w:r>
+      <w:r>
+        <w:rPr>
+          <w:rFonts w:ascii="BMitra" w:hAnsi="BMitra" w:cs="B Nazanin"/>
+          <w:color w:val="222222"/>
+          <w:sz w:val="28"/>
+          <w:rtl/>
+        </w:rPr>
+        <w:t xml:space="preserve"> تمدّن، علم و فناور</w:t>
+      </w:r>
+      <w:r>
+        <w:rPr>
+          <w:rFonts w:ascii="BMitra" w:hAnsi="BMitra" w:cs="B Nazanin" w:hint="cs"/>
+          <w:color w:val="222222"/>
+          <w:sz w:val="28"/>
+          <w:rtl/>
+        </w:rPr>
+        <w:t>ی</w:t>
+      </w:r>
+      <w:r>
+        <w:rPr>
+          <w:rFonts w:ascii="BMitra" w:hAnsi="BMitra" w:cs="B Nazanin"/>
+          <w:color w:val="222222"/>
+          <w:sz w:val="28"/>
+          <w:rtl/>
+        </w:rPr>
+        <w:t xml:space="preserve"> بوده و ا</w:t>
+      </w:r>
+      <w:r>
+        <w:rPr>
+          <w:rFonts w:ascii="BMitra" w:hAnsi="BMitra" w:cs="B Nazanin" w:hint="cs"/>
+          <w:color w:val="222222"/>
+          <w:sz w:val="28"/>
+          <w:rtl/>
+        </w:rPr>
+        <w:t>ی</w:t>
+      </w:r>
+      <w:r>
+        <w:rPr>
+          <w:rFonts w:ascii="BMitra" w:hAnsi="BMitra" w:cs="B Nazanin" w:hint="eastAsia"/>
+          <w:color w:val="222222"/>
+          <w:sz w:val="28"/>
+          <w:rtl/>
+        </w:rPr>
+        <w:t>ران</w:t>
+      </w:r>
+      <w:r>
+        <w:rPr>
+          <w:rFonts w:ascii="BMitra" w:hAnsi="BMitra" w:cs="B Nazanin"/>
+          <w:color w:val="222222"/>
+          <w:sz w:val="28"/>
+          <w:rtl/>
+        </w:rPr>
+        <w:t xml:space="preserve"> اسلام</w:t>
+      </w:r>
+      <w:r>
+        <w:rPr>
+          <w:rFonts w:ascii="BMitra" w:hAnsi="BMitra" w:cs="B Nazanin" w:hint="cs"/>
+          <w:color w:val="222222"/>
+          <w:sz w:val="28"/>
+          <w:rtl/>
+        </w:rPr>
+        <w:t>ی</w:t>
+      </w:r>
+      <w:r>
+        <w:rPr>
+          <w:rFonts w:ascii="BMitra" w:hAnsi="BMitra" w:cs="B Nazanin"/>
+          <w:color w:val="222222"/>
+          <w:sz w:val="28"/>
+          <w:rtl/>
+        </w:rPr>
+        <w:t xml:space="preserve"> تاکنون گام‌ها</w:t>
+      </w:r>
+      <w:r>
+        <w:rPr>
+          <w:rFonts w:ascii="BMitra" w:hAnsi="BMitra" w:cs="B Nazanin" w:hint="cs"/>
+          <w:color w:val="222222"/>
+          <w:sz w:val="28"/>
+          <w:rtl/>
+        </w:rPr>
+        <w:t>ی</w:t>
+      </w:r>
+      <w:r>
+        <w:rPr>
+          <w:rFonts w:ascii="BMitra" w:hAnsi="BMitra" w:cs="B Nazanin"/>
+          <w:color w:val="222222"/>
+          <w:sz w:val="28"/>
+          <w:rtl/>
+        </w:rPr>
+        <w:t xml:space="preserve"> استوار</w:t>
+      </w:r>
+      <w:r>
+        <w:rPr>
+          <w:rFonts w:ascii="BMitra" w:hAnsi="BMitra" w:cs="B Nazanin" w:hint="cs"/>
+          <w:color w:val="222222"/>
+          <w:sz w:val="28"/>
+          <w:rtl/>
+        </w:rPr>
+        <w:t>ی</w:t>
+      </w:r>
+      <w:r>
+        <w:rPr>
+          <w:rFonts w:ascii="BMitra" w:hAnsi="BMitra" w:cs="B Nazanin"/>
+          <w:color w:val="222222"/>
+          <w:sz w:val="28"/>
+          <w:rtl/>
+        </w:rPr>
+        <w:t xml:space="preserve"> در مس</w:t>
+      </w:r>
+      <w:r>
+        <w:rPr>
+          <w:rFonts w:ascii="BMitra" w:hAnsi="BMitra" w:cs="B Nazanin" w:hint="cs"/>
+          <w:color w:val="222222"/>
+          <w:sz w:val="28"/>
+          <w:rtl/>
+        </w:rPr>
+        <w:t>ی</w:t>
+      </w:r>
+      <w:r>
+        <w:rPr>
+          <w:rFonts w:ascii="BMitra" w:hAnsi="BMitra" w:cs="B Nazanin" w:hint="eastAsia"/>
+          <w:color w:val="222222"/>
+          <w:sz w:val="28"/>
+          <w:rtl/>
+        </w:rPr>
+        <w:t>ر</w:t>
+      </w:r>
+      <w:r>
+        <w:rPr>
+          <w:rFonts w:ascii="BMitra" w:hAnsi="BMitra" w:cs="B Nazanin"/>
+          <w:color w:val="222222"/>
+          <w:sz w:val="28"/>
+          <w:rtl/>
+        </w:rPr>
+        <w:t xml:space="preserve"> اقتدار و عزّت امت اسلام</w:t>
+      </w:r>
+      <w:r>
+        <w:rPr>
+          <w:rFonts w:ascii="BMitra" w:hAnsi="BMitra" w:cs="B Nazanin" w:hint="cs"/>
+          <w:color w:val="222222"/>
+          <w:sz w:val="28"/>
+          <w:rtl/>
+        </w:rPr>
+        <w:t>ی</w:t>
+      </w:r>
+      <w:r>
+        <w:rPr>
+          <w:rFonts w:ascii="BMitra" w:hAnsi="BMitra" w:cs="B Nazanin"/>
+          <w:color w:val="222222"/>
+          <w:sz w:val="28"/>
+          <w:rtl/>
+        </w:rPr>
+        <w:t xml:space="preserve"> با توانمند</w:t>
+      </w:r>
+      <w:r>
+        <w:rPr>
+          <w:rFonts w:ascii="BMitra" w:hAnsi="BMitra" w:cs="B Nazanin" w:hint="cs"/>
+          <w:color w:val="222222"/>
+          <w:sz w:val="28"/>
+          <w:rtl/>
+        </w:rPr>
+        <w:t>ی</w:t>
+      </w:r>
+      <w:r>
+        <w:rPr>
+          <w:rFonts w:ascii="BMitra" w:hAnsi="BMitra" w:cs="B Nazanin"/>
+          <w:color w:val="222222"/>
+          <w:sz w:val="28"/>
+          <w:rtl/>
+        </w:rPr>
+        <w:t xml:space="preserve"> در علم و فناور</w:t>
+      </w:r>
+      <w:r>
+        <w:rPr>
+          <w:rFonts w:ascii="BMitra" w:hAnsi="BMitra" w:cs="B Nazanin" w:hint="cs"/>
+          <w:color w:val="222222"/>
+          <w:sz w:val="28"/>
+          <w:rtl/>
+        </w:rPr>
+        <w:t>ی</w:t>
+      </w:r>
+      <w:r>
+        <w:rPr>
+          <w:rFonts w:ascii="BMitra" w:hAnsi="BMitra" w:cs="B Nazanin"/>
+          <w:color w:val="222222"/>
+          <w:sz w:val="28"/>
+          <w:rtl/>
+        </w:rPr>
+        <w:t xml:space="preserve"> برداشته است.  مؤسسان </w:t>
+      </w:r>
+      <w:r>
+        <w:rPr>
+          <w:rFonts w:ascii="BMitra" w:hAnsi="BMitra" w:cs="B Nazanin" w:hint="eastAsia"/>
+          <w:color w:val="222222"/>
+          <w:sz w:val="28"/>
+          <w:rtl/>
+        </w:rPr>
+        <w:t>پژوهشگاه</w:t>
+      </w:r>
+      <w:r>
+        <w:rPr>
+          <w:rFonts w:ascii="BMitra" w:hAnsi="BMitra" w:cs="B Nazanin"/>
+          <w:color w:val="222222"/>
+          <w:sz w:val="28"/>
+          <w:rtl/>
+        </w:rPr>
+        <w:t xml:space="preserve"> توسعه فناور</w:t>
+      </w:r>
+      <w:r>
+        <w:rPr>
+          <w:rFonts w:ascii="BMitra" w:hAnsi="BMitra" w:cs="B Nazanin" w:hint="cs"/>
+          <w:color w:val="222222"/>
+          <w:sz w:val="28"/>
+          <w:rtl/>
+        </w:rPr>
+        <w:t>ی‌</w:t>
+      </w:r>
+      <w:r>
+        <w:rPr>
+          <w:rFonts w:ascii="BMitra" w:hAnsi="BMitra" w:cs="B Nazanin" w:hint="eastAsia"/>
+          <w:color w:val="222222"/>
+          <w:sz w:val="28"/>
+          <w:rtl/>
+        </w:rPr>
+        <w:t>ها</w:t>
+      </w:r>
+      <w:r>
+        <w:rPr>
+          <w:rFonts w:ascii="BMitra" w:hAnsi="BMitra" w:cs="B Nazanin" w:hint="cs"/>
+          <w:color w:val="222222"/>
+          <w:sz w:val="28"/>
+          <w:rtl/>
+        </w:rPr>
+        <w:t>ی</w:t>
+      </w:r>
+      <w:r>
+        <w:rPr>
+          <w:rFonts w:ascii="BMitra" w:hAnsi="BMitra" w:cs="B Nazanin"/>
+          <w:color w:val="222222"/>
+          <w:sz w:val="28"/>
+          <w:rtl/>
+        </w:rPr>
+        <w:t xml:space="preserve"> پ</w:t>
+      </w:r>
+      <w:r>
+        <w:rPr>
+          <w:rFonts w:ascii="BMitra" w:hAnsi="BMitra" w:cs="B Nazanin" w:hint="cs"/>
+          <w:color w:val="222222"/>
+          <w:sz w:val="28"/>
+          <w:rtl/>
+        </w:rPr>
+        <w:t>ی</w:t>
+      </w:r>
+      <w:r>
+        <w:rPr>
+          <w:rFonts w:ascii="BMitra" w:hAnsi="BMitra" w:cs="B Nazanin" w:hint="eastAsia"/>
+          <w:color w:val="222222"/>
+          <w:sz w:val="28"/>
+          <w:rtl/>
+        </w:rPr>
+        <w:t>شرفته</w:t>
+      </w:r>
+      <w:r>
+        <w:rPr>
+          <w:rFonts w:ascii="BMitra" w:hAnsi="BMitra" w:cs="B Nazanin"/>
+          <w:color w:val="222222"/>
+          <w:sz w:val="28"/>
+          <w:rtl/>
+        </w:rPr>
+        <w:t xml:space="preserve"> خواجه‌ نص</w:t>
+      </w:r>
+      <w:r>
+        <w:rPr>
+          <w:rFonts w:ascii="BMitra" w:hAnsi="BMitra" w:cs="B Nazanin" w:hint="cs"/>
+          <w:color w:val="222222"/>
+          <w:sz w:val="28"/>
+          <w:rtl/>
+        </w:rPr>
+        <w:t>ی</w:t>
+      </w:r>
+      <w:r>
+        <w:rPr>
+          <w:rFonts w:ascii="BMitra" w:hAnsi="BMitra" w:cs="B Nazanin" w:hint="eastAsia"/>
+          <w:color w:val="222222"/>
+          <w:sz w:val="28"/>
+          <w:rtl/>
+        </w:rPr>
+        <w:t>رالد</w:t>
+      </w:r>
+      <w:r>
+        <w:rPr>
+          <w:rFonts w:ascii="BMitra" w:hAnsi="BMitra" w:cs="B Nazanin" w:hint="cs"/>
+          <w:color w:val="222222"/>
+          <w:sz w:val="28"/>
+          <w:rtl/>
+        </w:rPr>
+        <w:t>ی</w:t>
+      </w:r>
+      <w:r>
+        <w:rPr>
+          <w:rFonts w:ascii="BMitra" w:hAnsi="BMitra" w:cs="B Nazanin" w:hint="eastAsia"/>
+          <w:color w:val="222222"/>
+          <w:sz w:val="28"/>
+          <w:rtl/>
+        </w:rPr>
+        <w:t>ن</w:t>
+      </w:r>
+      <w:r>
+        <w:rPr>
+          <w:rFonts w:ascii="BMitra" w:hAnsi="BMitra" w:cs="B Nazanin"/>
+          <w:color w:val="222222"/>
+          <w:sz w:val="28"/>
+          <w:rtl/>
+        </w:rPr>
+        <w:t xml:space="preserve"> طوس</w:t>
+      </w:r>
+      <w:r>
+        <w:rPr>
+          <w:rFonts w:ascii="BMitra" w:hAnsi="BMitra" w:cs="B Nazanin" w:hint="cs"/>
+          <w:color w:val="222222"/>
+          <w:sz w:val="28"/>
+          <w:rtl/>
+        </w:rPr>
+        <w:t>ی</w:t>
+      </w:r>
+      <w:r>
+        <w:rPr>
+          <w:rFonts w:ascii="BMitra" w:hAnsi="BMitra" w:cs="B Nazanin"/>
+          <w:color w:val="222222"/>
+          <w:sz w:val="28"/>
+          <w:rtl/>
+        </w:rPr>
+        <w:t xml:space="preserve"> در سال 1371 با تأس</w:t>
+      </w:r>
+      <w:r>
+        <w:rPr>
+          <w:rFonts w:ascii="BMitra" w:hAnsi="BMitra" w:cs="B Nazanin" w:hint="cs"/>
+          <w:color w:val="222222"/>
+          <w:sz w:val="28"/>
+          <w:rtl/>
+        </w:rPr>
+        <w:t>ی</w:t>
+      </w:r>
+      <w:r>
+        <w:rPr>
+          <w:rFonts w:ascii="BMitra" w:hAnsi="BMitra" w:cs="B Nazanin" w:hint="eastAsia"/>
+          <w:color w:val="222222"/>
+          <w:sz w:val="28"/>
+          <w:rtl/>
+        </w:rPr>
+        <w:t>س</w:t>
+      </w:r>
+      <w:r>
+        <w:rPr>
+          <w:rFonts w:ascii="BMitra" w:hAnsi="BMitra" w:cs="B Nazanin"/>
+          <w:color w:val="222222"/>
+          <w:sz w:val="28"/>
+          <w:rtl/>
+        </w:rPr>
+        <w:t xml:space="preserve"> </w:t>
+      </w:r>
+      <w:r>
+        <w:rPr>
+          <w:rFonts w:ascii="BMitra" w:hAnsi="BMitra" w:cs="B Nazanin" w:hint="cs"/>
+          <w:color w:val="222222"/>
+          <w:sz w:val="28"/>
+          <w:rtl/>
+        </w:rPr>
+        <w:t>ی</w:t>
+      </w:r>
+      <w:r>
+        <w:rPr>
+          <w:rFonts w:ascii="BMitra" w:hAnsi="BMitra" w:cs="B Nazanin" w:hint="eastAsia"/>
+          <w:color w:val="222222"/>
+          <w:sz w:val="28"/>
+          <w:rtl/>
+        </w:rPr>
+        <w:t>ک</w:t>
+      </w:r>
+      <w:r>
+        <w:rPr>
+          <w:rFonts w:ascii="BMitra" w:hAnsi="BMitra" w:cs="B Nazanin"/>
+          <w:color w:val="222222"/>
+          <w:sz w:val="28"/>
+          <w:rtl/>
+        </w:rPr>
+        <w:t xml:space="preserve"> مرکز تحق</w:t>
+      </w:r>
+      <w:r>
+        <w:rPr>
+          <w:rFonts w:ascii="BMitra" w:hAnsi="BMitra" w:cs="B Nazanin" w:hint="cs"/>
+          <w:color w:val="222222"/>
+          <w:sz w:val="28"/>
+          <w:rtl/>
+        </w:rPr>
+        <w:t>ی</w:t>
+      </w:r>
+      <w:r>
+        <w:rPr>
+          <w:rFonts w:ascii="BMitra" w:hAnsi="BMitra" w:cs="B Nazanin" w:hint="eastAsia"/>
+          <w:color w:val="222222"/>
+          <w:sz w:val="28"/>
+          <w:rtl/>
+        </w:rPr>
+        <w:t>قات</w:t>
+      </w:r>
+      <w:r>
+        <w:rPr>
+          <w:rFonts w:ascii="BMitra" w:hAnsi="BMitra" w:cs="B Nazanin" w:hint="cs"/>
+          <w:color w:val="222222"/>
+          <w:sz w:val="28"/>
+          <w:rtl/>
+        </w:rPr>
+        <w:t>ی</w:t>
+      </w:r>
+      <w:r>
+        <w:rPr>
+          <w:rFonts w:ascii="BMitra" w:hAnsi="BMitra" w:cs="B Nazanin"/>
+          <w:color w:val="222222"/>
+          <w:sz w:val="28"/>
+          <w:rtl/>
+        </w:rPr>
+        <w:t xml:space="preserve"> از پ</w:t>
+      </w:r>
+      <w:r>
+        <w:rPr>
+          <w:rFonts w:ascii="BMitra" w:hAnsi="BMitra" w:cs="B Nazanin" w:hint="cs"/>
+          <w:color w:val="222222"/>
+          <w:sz w:val="28"/>
+          <w:rtl/>
+        </w:rPr>
+        <w:t>ی</w:t>
+      </w:r>
+      <w:r>
+        <w:rPr>
+          <w:rFonts w:ascii="BMitra" w:hAnsi="BMitra" w:cs="B Nazanin" w:hint="eastAsia"/>
+          <w:color w:val="222222"/>
+          <w:sz w:val="28"/>
+          <w:rtl/>
+        </w:rPr>
+        <w:t>شگامان</w:t>
+      </w:r>
+      <w:r>
+        <w:rPr>
+          <w:rFonts w:ascii="BMitra" w:hAnsi="BMitra" w:cs="B Nazanin"/>
+          <w:color w:val="222222"/>
+          <w:sz w:val="28"/>
+          <w:rtl/>
+        </w:rPr>
+        <w:t xml:space="preserve"> حرکت در ا</w:t>
+      </w:r>
+      <w:r>
+        <w:rPr>
+          <w:rFonts w:ascii="BMitra" w:hAnsi="BMitra" w:cs="B Nazanin" w:hint="cs"/>
+          <w:color w:val="222222"/>
+          <w:sz w:val="28"/>
+          <w:rtl/>
+        </w:rPr>
+        <w:t>ی</w:t>
+      </w:r>
+      <w:r>
+        <w:rPr>
+          <w:rFonts w:ascii="BMitra" w:hAnsi="BMitra" w:cs="B Nazanin" w:hint="eastAsia"/>
+          <w:color w:val="222222"/>
+          <w:sz w:val="28"/>
+          <w:rtl/>
+        </w:rPr>
+        <w:t>ن</w:t>
+      </w:r>
+      <w:r>
+        <w:rPr>
+          <w:rFonts w:ascii="BMitra" w:hAnsi="BMitra" w:cs="B Nazanin"/>
+          <w:color w:val="222222"/>
+          <w:sz w:val="28"/>
+          <w:rtl/>
+        </w:rPr>
+        <w:t xml:space="preserve"> مس</w:t>
+      </w:r>
+      <w:r>
+        <w:rPr>
+          <w:rFonts w:ascii="BMitra" w:hAnsi="BMitra" w:cs="B Nazanin" w:hint="cs"/>
+          <w:color w:val="222222"/>
+          <w:sz w:val="28"/>
+          <w:rtl/>
+        </w:rPr>
+        <w:t>ی</w:t>
+      </w:r>
+      <w:r>
+        <w:rPr>
+          <w:rFonts w:ascii="BMitra" w:hAnsi="BMitra" w:cs="B Nazanin" w:hint="eastAsia"/>
+          <w:color w:val="222222"/>
+          <w:sz w:val="28"/>
+          <w:rtl/>
+        </w:rPr>
+        <w:t>ر</w:t>
+      </w:r>
+      <w:r>
+        <w:rPr>
+          <w:rFonts w:ascii="BMitra" w:hAnsi="BMitra" w:cs="B Nazanin"/>
+          <w:color w:val="222222"/>
+          <w:sz w:val="28"/>
+          <w:rtl/>
+        </w:rPr>
+        <w:t xml:space="preserve"> سرنوشت‌ساز بوده‌اند و پس از </w:t>
+      </w:r>
+      <w:r>
+        <w:rPr>
+          <w:rFonts w:ascii="BMitra" w:hAnsi="BMitra" w:cs="B Nazanin" w:hint="cs"/>
+          <w:color w:val="222222"/>
+          <w:sz w:val="28"/>
+          <w:rtl/>
+        </w:rPr>
+        <w:t>ی</w:t>
+      </w:r>
+      <w:r>
+        <w:rPr>
+          <w:rFonts w:ascii="BMitra" w:hAnsi="BMitra" w:cs="B Nazanin" w:hint="eastAsia"/>
+          <w:color w:val="222222"/>
+          <w:sz w:val="28"/>
+          <w:rtl/>
+        </w:rPr>
+        <w:t>ک</w:t>
+      </w:r>
+      <w:r>
+        <w:rPr>
+          <w:rFonts w:ascii="BMitra" w:hAnsi="BMitra" w:cs="B Nazanin"/>
+          <w:color w:val="222222"/>
+          <w:sz w:val="28"/>
+          <w:rtl/>
+        </w:rPr>
+        <w:t xml:space="preserve"> دهه فعال</w:t>
+      </w:r>
+      <w:r>
+        <w:rPr>
+          <w:rFonts w:ascii="BMitra" w:hAnsi="BMitra" w:cs="B Nazanin" w:hint="cs"/>
+          <w:color w:val="222222"/>
+          <w:sz w:val="28"/>
+          <w:rtl/>
+        </w:rPr>
+        <w:t>ی</w:t>
+      </w:r>
+      <w:r>
+        <w:rPr>
+          <w:rFonts w:ascii="BMitra" w:hAnsi="BMitra" w:cs="B Nazanin" w:hint="eastAsia"/>
+          <w:color w:val="222222"/>
+          <w:sz w:val="28"/>
+          <w:rtl/>
+        </w:rPr>
+        <w:t>ت</w:t>
+      </w:r>
+      <w:r>
+        <w:rPr>
+          <w:rFonts w:ascii="BMitra" w:hAnsi="BMitra" w:cs="B Nazanin"/>
+          <w:color w:val="222222"/>
+          <w:sz w:val="28"/>
+          <w:rtl/>
+        </w:rPr>
+        <w:t xml:space="preserve"> علم</w:t>
+      </w:r>
+      <w:r>
+        <w:rPr>
+          <w:rFonts w:ascii="BMitra" w:hAnsi="BMitra" w:cs="B Nazanin" w:hint="cs"/>
+          <w:color w:val="222222"/>
+          <w:sz w:val="28"/>
+          <w:rtl/>
+        </w:rPr>
+        <w:t>ی</w:t>
+      </w:r>
+      <w:r>
+        <w:rPr>
+          <w:rFonts w:ascii="BMitra" w:hAnsi="BMitra" w:cs="B Nazanin"/>
+          <w:color w:val="222222"/>
+          <w:sz w:val="28"/>
+          <w:rtl/>
+        </w:rPr>
+        <w:t xml:space="preserve"> با جذب فره</w:t>
+      </w:r>
+      <w:r>
+        <w:rPr>
+          <w:rFonts w:ascii="BMitra" w:hAnsi="BMitra" w:cs="B Nazanin" w:hint="cs"/>
+          <w:color w:val="222222"/>
+          <w:sz w:val="28"/>
+          <w:rtl/>
+        </w:rPr>
+        <w:t>ی</w:t>
+      </w:r>
+      <w:r>
+        <w:rPr>
+          <w:rFonts w:ascii="BMitra" w:hAnsi="BMitra" w:cs="B Nazanin" w:hint="eastAsia"/>
+          <w:color w:val="222222"/>
+          <w:sz w:val="28"/>
+          <w:rtl/>
+        </w:rPr>
+        <w:t>ختگان</w:t>
+      </w:r>
+      <w:r>
+        <w:rPr>
+          <w:rFonts w:ascii="BMitra" w:hAnsi="BMitra" w:cs="B Nazanin"/>
+          <w:color w:val="222222"/>
+          <w:sz w:val="28"/>
+          <w:rtl/>
+        </w:rPr>
+        <w:t xml:space="preserve"> و پژوهشگران متعهد و متخصص کشور توانستند با اخذ مجوز پژوهشکده از وزارت علوم، تحق</w:t>
+      </w:r>
+      <w:r>
+        <w:rPr>
+          <w:rFonts w:ascii="BMitra" w:hAnsi="BMitra" w:cs="B Nazanin" w:hint="cs"/>
+          <w:color w:val="222222"/>
+          <w:sz w:val="28"/>
+          <w:rtl/>
+        </w:rPr>
+        <w:t>ی</w:t>
+      </w:r>
+      <w:r>
+        <w:rPr>
+          <w:rFonts w:ascii="BMitra" w:hAnsi="BMitra" w:cs="B Nazanin" w:hint="eastAsia"/>
+          <w:color w:val="222222"/>
+          <w:sz w:val="28"/>
+          <w:rtl/>
+        </w:rPr>
+        <w:t>قات</w:t>
+      </w:r>
+      <w:r>
+        <w:rPr>
+          <w:rFonts w:ascii="BMitra" w:hAnsi="BMitra" w:cs="B Nazanin"/>
+          <w:color w:val="222222"/>
+          <w:sz w:val="28"/>
+          <w:rtl/>
+        </w:rPr>
+        <w:t xml:space="preserve"> و فناور</w:t>
+      </w:r>
+      <w:r>
+        <w:rPr>
+          <w:rFonts w:ascii="BMitra" w:hAnsi="BMitra" w:cs="B Nazanin" w:hint="cs"/>
+          <w:color w:val="222222"/>
+          <w:sz w:val="28"/>
+          <w:rtl/>
+        </w:rPr>
+        <w:t>ی</w:t>
+      </w:r>
+      <w:r>
+        <w:rPr>
+          <w:rFonts w:ascii="BMitra" w:hAnsi="BMitra" w:cs="B Nazanin" w:hint="eastAsia"/>
+          <w:color w:val="222222"/>
+          <w:sz w:val="28"/>
+          <w:rtl/>
+        </w:rPr>
+        <w:t>،</w:t>
+      </w:r>
+      <w:r>
+        <w:rPr>
+          <w:rFonts w:ascii="BMitra" w:hAnsi="BMitra" w:cs="B Nazanin"/>
+          <w:color w:val="222222"/>
+          <w:sz w:val="28"/>
+          <w:rtl/>
+        </w:rPr>
+        <w:t xml:space="preserve"> نقش مؤثر</w:t>
+      </w:r>
+      <w:r>
+        <w:rPr>
+          <w:rFonts w:ascii="BMitra" w:hAnsi="BMitra" w:cs="B Nazanin" w:hint="cs"/>
+          <w:color w:val="222222"/>
+          <w:sz w:val="28"/>
+          <w:rtl/>
+        </w:rPr>
+        <w:t>ی</w:t>
+      </w:r>
+      <w:r>
+        <w:rPr>
+          <w:rFonts w:ascii="BMitra" w:hAnsi="BMitra" w:cs="B Nazanin"/>
+          <w:color w:val="222222"/>
+          <w:sz w:val="28"/>
+          <w:rtl/>
+        </w:rPr>
+        <w:t xml:space="preserve"> در بالندگ</w:t>
+      </w:r>
+      <w:r>
+        <w:rPr>
+          <w:rFonts w:ascii="BMitra" w:hAnsi="BMitra" w:cs="B Nazanin" w:hint="cs"/>
+          <w:color w:val="222222"/>
+          <w:sz w:val="28"/>
+          <w:rtl/>
+        </w:rPr>
+        <w:t>ی</w:t>
+      </w:r>
+      <w:r>
+        <w:rPr>
+          <w:rFonts w:ascii="BMitra" w:hAnsi="BMitra" w:cs="B Nazanin"/>
+          <w:color w:val="222222"/>
+          <w:sz w:val="28"/>
+          <w:rtl/>
+        </w:rPr>
+        <w:t xml:space="preserve"> سرزم</w:t>
+      </w:r>
+      <w:r>
+        <w:rPr>
+          <w:rFonts w:ascii="BMitra" w:hAnsi="BMitra" w:cs="B Nazanin" w:hint="cs"/>
+          <w:color w:val="222222"/>
+          <w:sz w:val="28"/>
+          <w:rtl/>
+        </w:rPr>
+        <w:t>ی</w:t>
+      </w:r>
+      <w:r>
+        <w:rPr>
+          <w:rFonts w:ascii="BMitra" w:hAnsi="BMitra" w:cs="B Nazanin" w:hint="eastAsia"/>
+          <w:color w:val="222222"/>
+          <w:sz w:val="28"/>
+          <w:rtl/>
+        </w:rPr>
+        <w:t>ن</w:t>
+      </w:r>
+      <w:r>
+        <w:rPr>
+          <w:rFonts w:ascii="BMitra" w:hAnsi="BMitra" w:cs="B Nazanin"/>
+          <w:color w:val="222222"/>
+          <w:sz w:val="28"/>
+          <w:rtl/>
+        </w:rPr>
+        <w:t xml:space="preserve"> پر افتخارمان داشته باشند. در سال 1391، با گسترش فعال</w:t>
+      </w:r>
+      <w:r>
+        <w:rPr>
+          <w:rFonts w:ascii="BMitra" w:hAnsi="BMitra" w:cs="B Nazanin" w:hint="cs"/>
+          <w:color w:val="222222"/>
+          <w:sz w:val="28"/>
+          <w:rtl/>
+        </w:rPr>
+        <w:t>ی</w:t>
+      </w:r>
+      <w:r>
+        <w:rPr>
+          <w:rFonts w:ascii="BMitra" w:hAnsi="BMitra" w:cs="B Nazanin" w:hint="eastAsia"/>
+          <w:color w:val="222222"/>
+          <w:sz w:val="28"/>
+          <w:rtl/>
+        </w:rPr>
+        <w:t>ت‌ها</w:t>
+      </w:r>
+      <w:r>
+        <w:rPr>
+          <w:rFonts w:ascii="BMitra" w:hAnsi="BMitra" w:cs="B Nazanin" w:hint="cs"/>
+          <w:color w:val="222222"/>
+          <w:sz w:val="28"/>
+          <w:rtl/>
+        </w:rPr>
+        <w:t>ی</w:t>
+      </w:r>
+      <w:r>
+        <w:rPr>
+          <w:rFonts w:ascii="BMitra" w:hAnsi="BMitra" w:cs="B Nazanin"/>
+          <w:color w:val="222222"/>
+          <w:sz w:val="28"/>
+          <w:rtl/>
+        </w:rPr>
+        <w:t xml:space="preserve"> علم</w:t>
+      </w:r>
+      <w:r>
+        <w:rPr>
+          <w:rFonts w:ascii="BMitra" w:hAnsi="BMitra" w:cs="B Nazanin" w:hint="cs"/>
+          <w:color w:val="222222"/>
+          <w:sz w:val="28"/>
+          <w:rtl/>
+        </w:rPr>
+        <w:t>ی</w:t>
+      </w:r>
+      <w:r>
+        <w:rPr>
+          <w:rFonts w:ascii="BMitra" w:hAnsi="BMitra" w:cs="B Nazanin"/>
+          <w:color w:val="222222"/>
+          <w:sz w:val="28"/>
+          <w:rtl/>
+        </w:rPr>
+        <w:t xml:space="preserve"> و فناور</w:t>
+      </w:r>
+      <w:r>
+        <w:rPr>
+          <w:rFonts w:ascii="BMitra" w:hAnsi="BMitra" w:cs="B Nazanin" w:hint="cs"/>
+          <w:color w:val="222222"/>
+          <w:sz w:val="28"/>
+          <w:rtl/>
+        </w:rPr>
+        <w:t>ی</w:t>
+      </w:r>
+      <w:r>
+        <w:rPr>
+          <w:rFonts w:ascii="BMitra" w:hAnsi="BMitra" w:cs="B Nazanin"/>
+          <w:color w:val="222222"/>
+          <w:sz w:val="28"/>
+          <w:rtl/>
+        </w:rPr>
+        <w:t xml:space="preserve"> و رشد ب</w:t>
+      </w:r>
+      <w:r>
+        <w:rPr>
+          <w:rFonts w:ascii="BMitra" w:hAnsi="BMitra" w:cs="B Nazanin" w:hint="cs"/>
+          <w:color w:val="222222"/>
+          <w:sz w:val="28"/>
+          <w:rtl/>
+        </w:rPr>
+        <w:t>ی</w:t>
+      </w:r>
+      <w:r>
+        <w:rPr>
+          <w:rFonts w:ascii="BMitra" w:hAnsi="BMitra" w:cs="B Nazanin" w:hint="eastAsia"/>
+          <w:color w:val="222222"/>
+          <w:sz w:val="28"/>
+          <w:rtl/>
+        </w:rPr>
+        <w:t>ست</w:t>
+      </w:r>
+      <w:r>
+        <w:rPr>
+          <w:rFonts w:ascii="BMitra" w:hAnsi="BMitra" w:cs="B Nazanin"/>
+          <w:color w:val="222222"/>
+          <w:sz w:val="28"/>
+          <w:rtl/>
+        </w:rPr>
+        <w:t xml:space="preserve"> برابر</w:t>
+      </w:r>
+      <w:r>
+        <w:rPr>
+          <w:rFonts w:ascii="BMitra" w:hAnsi="BMitra" w:cs="B Nazanin" w:hint="cs"/>
+          <w:color w:val="222222"/>
+          <w:sz w:val="28"/>
+          <w:rtl/>
+        </w:rPr>
+        <w:t>ی</w:t>
+      </w:r>
+      <w:r>
+        <w:rPr>
+          <w:rFonts w:ascii="BMitra" w:hAnsi="BMitra" w:cs="B Nazanin"/>
+          <w:color w:val="222222"/>
+          <w:sz w:val="28"/>
+          <w:rtl/>
+        </w:rPr>
+        <w:t xml:space="preserve"> جذب محققان و پژوهشگران، وزارت علوم، تحق</w:t>
+      </w:r>
+      <w:r>
+        <w:rPr>
+          <w:rFonts w:ascii="BMitra" w:hAnsi="BMitra" w:cs="B Nazanin" w:hint="cs"/>
+          <w:color w:val="222222"/>
+          <w:sz w:val="28"/>
+          <w:rtl/>
+        </w:rPr>
+        <w:t>ی</w:t>
+      </w:r>
+      <w:r>
+        <w:rPr>
+          <w:rFonts w:ascii="BMitra" w:hAnsi="BMitra" w:cs="B Nazanin" w:hint="eastAsia"/>
+          <w:color w:val="222222"/>
+          <w:sz w:val="28"/>
+          <w:rtl/>
+        </w:rPr>
+        <w:t>قات</w:t>
+      </w:r>
+      <w:r>
+        <w:rPr>
+          <w:rFonts w:ascii="BMitra" w:hAnsi="BMitra" w:cs="B Nazanin"/>
+          <w:color w:val="222222"/>
+          <w:sz w:val="28"/>
+          <w:rtl/>
+        </w:rPr>
+        <w:t xml:space="preserve"> و فناور</w:t>
+      </w:r>
+      <w:r>
+        <w:rPr>
+          <w:rFonts w:ascii="BMitra" w:hAnsi="BMitra" w:cs="B Nazanin" w:hint="cs"/>
+          <w:color w:val="222222"/>
+          <w:sz w:val="28"/>
+          <w:rtl/>
+        </w:rPr>
+        <w:t>ی</w:t>
+      </w:r>
+      <w:r>
+        <w:rPr>
+          <w:rFonts w:ascii="BMitra" w:hAnsi="BMitra" w:cs="B Nazanin"/>
+          <w:color w:val="222222"/>
+          <w:sz w:val="28"/>
+          <w:rtl/>
+        </w:rPr>
+        <w:t xml:space="preserve"> با تبد</w:t>
+      </w:r>
+      <w:r>
+        <w:rPr>
+          <w:rFonts w:ascii="BMitra" w:hAnsi="BMitra" w:cs="B Nazanin" w:hint="cs"/>
+          <w:color w:val="222222"/>
+          <w:sz w:val="28"/>
+          <w:rtl/>
+        </w:rPr>
+        <w:t>ی</w:t>
+      </w:r>
+      <w:r>
+        <w:rPr>
+          <w:rFonts w:ascii="BMitra" w:hAnsi="BMitra" w:cs="B Nazanin" w:hint="eastAsia"/>
+          <w:color w:val="222222"/>
+          <w:sz w:val="28"/>
+          <w:rtl/>
+        </w:rPr>
+        <w:t>ل</w:t>
+      </w:r>
+      <w:r>
+        <w:rPr>
+          <w:rFonts w:ascii="BMitra" w:hAnsi="BMitra" w:cs="B Nazanin"/>
+          <w:color w:val="222222"/>
+          <w:sz w:val="28"/>
+          <w:rtl/>
+        </w:rPr>
+        <w:t xml:space="preserve"> وضع</w:t>
+      </w:r>
+      <w:r>
+        <w:rPr>
+          <w:rFonts w:ascii="BMitra" w:hAnsi="BMitra" w:cs="B Nazanin" w:hint="cs"/>
+          <w:color w:val="222222"/>
+          <w:sz w:val="28"/>
+          <w:rtl/>
+        </w:rPr>
+        <w:t>ی</w:t>
+      </w:r>
+      <w:r>
+        <w:rPr>
+          <w:rFonts w:ascii="BMitra" w:hAnsi="BMitra" w:cs="B Nazanin" w:hint="eastAsia"/>
+          <w:color w:val="222222"/>
+          <w:sz w:val="28"/>
+          <w:rtl/>
+        </w:rPr>
+        <w:t>ت</w:t>
+      </w:r>
+      <w:r>
+        <w:rPr>
+          <w:rFonts w:ascii="BMitra" w:hAnsi="BMitra" w:cs="B Nazanin"/>
+          <w:color w:val="222222"/>
+          <w:sz w:val="28"/>
+          <w:rtl/>
+        </w:rPr>
+        <w:t xml:space="preserve"> پژوهشکده به پژوهشگاه موافقت کرد و برگ زر</w:t>
+      </w:r>
+      <w:r>
+        <w:rPr>
+          <w:rFonts w:ascii="BMitra" w:hAnsi="BMitra" w:cs="B Nazanin" w:hint="cs"/>
+          <w:color w:val="222222"/>
+          <w:sz w:val="28"/>
+          <w:rtl/>
+        </w:rPr>
+        <w:t>ی</w:t>
+      </w:r>
+      <w:r>
+        <w:rPr>
+          <w:rFonts w:ascii="BMitra" w:hAnsi="BMitra" w:cs="B Nazanin" w:hint="eastAsia"/>
+          <w:color w:val="222222"/>
+          <w:sz w:val="28"/>
+          <w:rtl/>
+        </w:rPr>
+        <w:t>ن</w:t>
+      </w:r>
+      <w:r>
+        <w:rPr>
+          <w:rFonts w:ascii="BMitra" w:hAnsi="BMitra" w:cs="B Nazanin"/>
+          <w:color w:val="222222"/>
+          <w:sz w:val="28"/>
+          <w:rtl/>
+        </w:rPr>
+        <w:t xml:space="preserve"> د</w:t>
+      </w:r>
+      <w:r>
+        <w:rPr>
+          <w:rFonts w:ascii="BMitra" w:hAnsi="BMitra" w:cs="B Nazanin" w:hint="cs"/>
+          <w:color w:val="222222"/>
+          <w:sz w:val="28"/>
+          <w:rtl/>
+        </w:rPr>
+        <w:t>ی</w:t>
+      </w:r>
+      <w:r>
+        <w:rPr>
+          <w:rFonts w:ascii="BMitra" w:hAnsi="BMitra" w:cs="B Nazanin" w:hint="eastAsia"/>
+          <w:color w:val="222222"/>
+          <w:sz w:val="28"/>
+          <w:rtl/>
+        </w:rPr>
+        <w:t>گر</w:t>
+      </w:r>
+      <w:r>
+        <w:rPr>
+          <w:rFonts w:ascii="BMitra" w:hAnsi="BMitra" w:cs="B Nazanin" w:hint="cs"/>
+          <w:color w:val="222222"/>
+          <w:sz w:val="28"/>
+          <w:rtl/>
+        </w:rPr>
+        <w:t>ی</w:t>
+      </w:r>
+      <w:r>
+        <w:rPr>
+          <w:rFonts w:ascii="BMitra" w:hAnsi="BMitra" w:cs="B Nazanin"/>
+          <w:color w:val="222222"/>
+          <w:sz w:val="28"/>
+          <w:rtl/>
+        </w:rPr>
+        <w:t xml:space="preserve"> بر افتخارات ا</w:t>
+      </w:r>
+      <w:r>
+        <w:rPr>
+          <w:rFonts w:ascii="BMitra" w:hAnsi="BMitra" w:cs="B Nazanin" w:hint="cs"/>
+          <w:color w:val="222222"/>
+          <w:sz w:val="28"/>
+          <w:rtl/>
+        </w:rPr>
+        <w:t>ی</w:t>
+      </w:r>
+      <w:r>
+        <w:rPr>
+          <w:rFonts w:ascii="BMitra" w:hAnsi="BMitra" w:cs="B Nazanin" w:hint="eastAsia"/>
+          <w:color w:val="222222"/>
+          <w:sz w:val="28"/>
+          <w:rtl/>
+        </w:rPr>
+        <w:t>ن</w:t>
+      </w:r>
+      <w:r>
+        <w:rPr>
+          <w:rFonts w:ascii="BMitra" w:hAnsi="BMitra" w:cs="B Nazanin"/>
+          <w:color w:val="222222"/>
+          <w:sz w:val="28"/>
+          <w:rtl/>
+        </w:rPr>
+        <w:t xml:space="preserve"> مرکز علم</w:t>
+      </w:r>
+      <w:r>
+        <w:rPr>
+          <w:rFonts w:ascii="BMitra" w:hAnsi="BMitra" w:cs="B Nazanin" w:hint="cs"/>
+          <w:color w:val="222222"/>
+          <w:sz w:val="28"/>
+          <w:rtl/>
+        </w:rPr>
+        <w:t>ی</w:t>
+      </w:r>
+      <w:r>
+        <w:rPr>
+          <w:rFonts w:ascii="BMitra" w:hAnsi="BMitra" w:cs="B Nazanin"/>
+          <w:color w:val="222222"/>
+          <w:sz w:val="28"/>
+          <w:rtl/>
+        </w:rPr>
+        <w:t xml:space="preserve"> افزوده شد. ا</w:t>
+      </w:r>
+      <w:r>
+        <w:rPr>
+          <w:rFonts w:ascii="BMitra" w:hAnsi="BMitra" w:cs="B Nazanin" w:hint="cs"/>
+          <w:color w:val="222222"/>
+          <w:sz w:val="28"/>
+          <w:rtl/>
+        </w:rPr>
+        <w:t>ی</w:t>
+      </w:r>
+      <w:r>
+        <w:rPr>
+          <w:rFonts w:ascii="BMitra" w:hAnsi="BMitra" w:cs="B Nazanin" w:hint="eastAsia"/>
+          <w:color w:val="222222"/>
+          <w:sz w:val="28"/>
+          <w:rtl/>
+        </w:rPr>
+        <w:t>ن</w:t>
+      </w:r>
+      <w:r>
+        <w:rPr>
+          <w:rFonts w:ascii="BMitra" w:hAnsi="BMitra" w:cs="B Nazanin"/>
+          <w:color w:val="222222"/>
+          <w:sz w:val="28"/>
+          <w:rtl/>
+        </w:rPr>
+        <w:t xml:space="preserve"> پژوهشگاه در جهت انجام طرح ها</w:t>
+      </w:r>
+      <w:r>
+        <w:rPr>
+          <w:rFonts w:ascii="BMitra" w:hAnsi="BMitra" w:cs="B Nazanin" w:hint="cs"/>
+          <w:color w:val="222222"/>
+          <w:sz w:val="28"/>
+          <w:rtl/>
+        </w:rPr>
+        <w:t>ی</w:t>
+      </w:r>
+      <w:r>
+        <w:rPr>
+          <w:rFonts w:ascii="BMitra" w:hAnsi="BMitra" w:cs="B Nazanin"/>
+          <w:color w:val="222222"/>
+          <w:sz w:val="28"/>
+          <w:rtl/>
+        </w:rPr>
+        <w:t xml:space="preserve"> پژوهش</w:t>
+      </w:r>
+      <w:r>
+        <w:rPr>
+          <w:rFonts w:ascii="BMitra" w:hAnsi="BMitra" w:cs="B Nazanin" w:hint="cs"/>
+          <w:color w:val="222222"/>
+          <w:sz w:val="28"/>
+          <w:rtl/>
+        </w:rPr>
+        <w:t>ی</w:t>
+      </w:r>
+      <w:r>
+        <w:rPr>
+          <w:rFonts w:ascii="BMitra" w:hAnsi="BMitra" w:cs="B Nazanin"/>
+          <w:color w:val="222222"/>
+          <w:sz w:val="28"/>
+          <w:rtl/>
+        </w:rPr>
+        <w:t xml:space="preserve"> و پروژه‌ها</w:t>
+      </w:r>
+      <w:r>
+        <w:rPr>
+          <w:rFonts w:ascii="BMitra" w:hAnsi="BMitra" w:cs="B Nazanin" w:hint="cs"/>
+          <w:color w:val="222222"/>
+          <w:sz w:val="28"/>
+          <w:rtl/>
+        </w:rPr>
+        <w:t>ی</w:t>
+      </w:r>
+      <w:r>
+        <w:rPr>
+          <w:rFonts w:ascii="BMitra" w:hAnsi="BMitra" w:cs="B Nazanin"/>
+          <w:color w:val="222222"/>
+          <w:sz w:val="28"/>
+          <w:rtl/>
+        </w:rPr>
+        <w:t xml:space="preserve"> فناور</w:t>
+      </w:r>
+      <w:r>
+        <w:rPr>
+          <w:rFonts w:ascii="BMitra" w:hAnsi="BMitra" w:cs="B Nazanin" w:hint="cs"/>
+          <w:color w:val="222222"/>
+          <w:sz w:val="28"/>
+          <w:rtl/>
+        </w:rPr>
+        <w:t>ی</w:t>
+      </w:r>
+      <w:r>
+        <w:rPr>
+          <w:rFonts w:ascii="BMitra" w:hAnsi="BMitra" w:cs="B Nazanin"/>
+          <w:color w:val="222222"/>
+          <w:sz w:val="28"/>
+          <w:rtl/>
+        </w:rPr>
+        <w:t xml:space="preserve"> مورد ن</w:t>
+      </w:r>
+      <w:r>
+        <w:rPr>
+          <w:rFonts w:ascii="BMitra" w:hAnsi="BMitra" w:cs="B Nazanin" w:hint="cs"/>
+          <w:color w:val="222222"/>
+          <w:sz w:val="28"/>
+          <w:rtl/>
+        </w:rPr>
+        <w:t>ی</w:t>
+      </w:r>
+      <w:r>
+        <w:rPr>
+          <w:rFonts w:ascii="BMitra" w:hAnsi="BMitra" w:cs="B Nazanin" w:hint="eastAsia"/>
+          <w:color w:val="222222"/>
+          <w:sz w:val="28"/>
+          <w:rtl/>
+        </w:rPr>
+        <w:t>از</w:t>
+      </w:r>
+      <w:r>
+        <w:rPr>
+          <w:rFonts w:ascii="BMitra" w:hAnsi="BMitra" w:cs="B Nazanin"/>
+          <w:color w:val="222222"/>
+          <w:sz w:val="28"/>
+          <w:rtl/>
+        </w:rPr>
+        <w:t xml:space="preserve"> سازمان‌ها و شرکت‌ها </w:t>
+      </w:r>
+      <w:r>
+        <w:rPr>
+          <w:rFonts w:ascii="BMitra" w:hAnsi="BMitra" w:cs="B Nazanin" w:hint="cs"/>
+          <w:color w:val="222222"/>
+          <w:sz w:val="28"/>
+          <w:rtl/>
+        </w:rPr>
+        <w:t>ی</w:t>
+      </w:r>
+      <w:r>
+        <w:rPr>
+          <w:rFonts w:ascii="BMitra" w:hAnsi="BMitra" w:cs="B Nazanin"/>
+          <w:color w:val="222222"/>
+          <w:sz w:val="28"/>
+          <w:rtl/>
+        </w:rPr>
+        <w:t xml:space="preserve"> ا</w:t>
+      </w:r>
+      <w:r>
+        <w:rPr>
+          <w:rFonts w:ascii="BMitra" w:hAnsi="BMitra" w:cs="B Nazanin" w:hint="cs"/>
+          <w:color w:val="222222"/>
+          <w:sz w:val="28"/>
+          <w:rtl/>
+        </w:rPr>
+        <w:t>ی</w:t>
+      </w:r>
+      <w:r>
+        <w:rPr>
+          <w:rFonts w:ascii="BMitra" w:hAnsi="BMitra" w:cs="B Nazanin" w:hint="eastAsia"/>
+          <w:color w:val="222222"/>
+          <w:sz w:val="28"/>
+          <w:rtl/>
+        </w:rPr>
+        <w:t>ران</w:t>
+      </w:r>
+      <w:r>
+        <w:rPr>
+          <w:rFonts w:ascii="BMitra" w:hAnsi="BMitra" w:cs="B Nazanin" w:hint="cs"/>
+          <w:color w:val="222222"/>
+          <w:sz w:val="28"/>
+          <w:rtl/>
+        </w:rPr>
+        <w:t>ی</w:t>
+      </w:r>
+      <w:r>
+        <w:rPr>
+          <w:rFonts w:ascii="BMitra" w:hAnsi="BMitra" w:cs="B Nazanin"/>
+          <w:color w:val="222222"/>
+          <w:sz w:val="28"/>
+          <w:rtl/>
+        </w:rPr>
+        <w:t xml:space="preserve"> با استفاده از قابل</w:t>
+      </w:r>
+      <w:r>
+        <w:rPr>
+          <w:rFonts w:ascii="BMitra" w:hAnsi="BMitra" w:cs="B Nazanin" w:hint="cs"/>
+          <w:color w:val="222222"/>
+          <w:sz w:val="28"/>
+          <w:rtl/>
+        </w:rPr>
+        <w:t>ی</w:t>
+      </w:r>
+      <w:r>
+        <w:rPr>
+          <w:rFonts w:ascii="BMitra" w:hAnsi="BMitra" w:cs="B Nazanin" w:hint="eastAsia"/>
+          <w:color w:val="222222"/>
+          <w:sz w:val="28"/>
+          <w:rtl/>
+        </w:rPr>
+        <w:t>ت‌ها</w:t>
+      </w:r>
+      <w:r>
+        <w:rPr>
+          <w:rFonts w:ascii="BMitra" w:hAnsi="BMitra" w:cs="B Nazanin"/>
+          <w:color w:val="222222"/>
+          <w:sz w:val="28"/>
+          <w:rtl/>
+        </w:rPr>
+        <w:t xml:space="preserve"> و ظرف</w:t>
+      </w:r>
+      <w:r>
+        <w:rPr>
+          <w:rFonts w:ascii="BMitra" w:hAnsi="BMitra" w:cs="B Nazanin" w:hint="cs"/>
+          <w:color w:val="222222"/>
+          <w:sz w:val="28"/>
+          <w:rtl/>
+        </w:rPr>
+        <w:t>ی</w:t>
+      </w:r>
+      <w:r>
+        <w:rPr>
+          <w:rFonts w:ascii="BMitra" w:hAnsi="BMitra" w:cs="B Nazanin" w:hint="eastAsia"/>
+          <w:color w:val="222222"/>
+          <w:sz w:val="28"/>
+          <w:rtl/>
+        </w:rPr>
+        <w:t>ت‌ها</w:t>
+      </w:r>
+      <w:r>
+        <w:rPr>
+          <w:rFonts w:ascii="BMitra" w:hAnsi="BMitra" w:cs="B Nazanin" w:hint="cs"/>
+          <w:color w:val="222222"/>
+          <w:sz w:val="28"/>
+          <w:rtl/>
+        </w:rPr>
+        <w:t>ی</w:t>
+      </w:r>
+      <w:r>
+        <w:rPr>
+          <w:rFonts w:ascii="BMitra" w:hAnsi="BMitra" w:cs="B Nazanin"/>
+          <w:color w:val="222222"/>
+          <w:sz w:val="28"/>
+          <w:rtl/>
+        </w:rPr>
+        <w:t xml:space="preserve"> در دسترس کشور در قالب پنچ پژوهشکده ز</w:t>
+      </w:r>
+      <w:r>
+        <w:rPr>
+          <w:rFonts w:ascii="BMitra" w:hAnsi="BMitra" w:cs="B Nazanin" w:hint="cs"/>
+          <w:color w:val="222222"/>
+          <w:sz w:val="28"/>
+          <w:rtl/>
+        </w:rPr>
+        <w:t>ی</w:t>
+      </w:r>
+      <w:r>
+        <w:rPr>
+          <w:rFonts w:ascii="BMitra" w:hAnsi="BMitra" w:cs="B Nazanin" w:hint="eastAsia"/>
+          <w:color w:val="222222"/>
+          <w:sz w:val="28"/>
+          <w:rtl/>
+        </w:rPr>
+        <w:t>ر</w:t>
+      </w:r>
+      <w:r>
+        <w:rPr>
+          <w:rFonts w:ascii="BMitra" w:hAnsi="BMitra" w:cs="B Nazanin"/>
+          <w:color w:val="222222"/>
+          <w:sz w:val="28"/>
+          <w:rtl/>
+        </w:rPr>
+        <w:t xml:space="preserve"> مشغول به فعال</w:t>
+      </w:r>
+      <w:r>
+        <w:rPr>
+          <w:rFonts w:ascii="BMitra" w:hAnsi="BMitra" w:cs="B Nazanin" w:hint="cs"/>
+          <w:color w:val="222222"/>
+          <w:sz w:val="28"/>
+          <w:rtl/>
+        </w:rPr>
+        <w:t>ی</w:t>
+      </w:r>
+      <w:r>
+        <w:rPr>
+          <w:rFonts w:ascii="BMitra" w:hAnsi="BMitra" w:cs="B Nazanin" w:hint="eastAsia"/>
+          <w:color w:val="222222"/>
+          <w:sz w:val="28"/>
+          <w:rtl/>
+        </w:rPr>
+        <w:t>ت</w:t>
+      </w:r>
+      <w:r>
+        <w:rPr>
+          <w:rFonts w:ascii="BMitra" w:hAnsi="BMitra" w:cs="B Nazanin"/>
+          <w:color w:val="222222"/>
+          <w:sz w:val="28"/>
+          <w:rtl/>
+        </w:rPr>
+        <w:t xml:space="preserve"> م</w:t>
+      </w:r>
+      <w:r>
+        <w:rPr>
+          <w:rFonts w:ascii="BMitra" w:hAnsi="BMitra" w:cs="B Nazanin" w:hint="cs"/>
+          <w:color w:val="222222"/>
+          <w:sz w:val="28"/>
+          <w:rtl/>
+        </w:rPr>
+        <w:t>ی</w:t>
+      </w:r>
+      <w:r>
+        <w:rPr>
+          <w:rFonts w:ascii="BMitra" w:hAnsi="BMitra" w:cs="B Nazanin"/>
+          <w:color w:val="222222"/>
+          <w:sz w:val="28"/>
+          <w:rtl/>
+        </w:rPr>
+        <w:t xml:space="preserve"> باشد :</w:t>
+      </w:r>
+    </w:p>
+    <w:p>
+      <w:pPr>
+        <w:pStyle w:val="a7"/>
+        <w:rPr>
+          <w:rFonts w:ascii="BMitra" w:hAnsi="BMitra"/>
+          <w:color w:val="222222"/>
+          <w:sz w:val="27"/>
+          <w:szCs w:val="27"/>
+          <w:rtl/>
+        </w:rPr>
+      </w:pPr>
+    </w:p>
+    <w:p>
+      <w:pPr>
+        <w:pStyle w:val="a7"/>
+        <w:numPr>
+          <w:ilvl w:val="0"/>
+          <w:numId w:val="48"/>
+        </w:numPr>
+        <w:rPr>
+          <w:rFonts w:ascii="BMitra" w:hAnsi="BMitra" w:cs="B Nazanin"/>
+          <w:color w:val="222222"/>
+          <w:sz w:val="28"/>
+          <w:rtl/>
+        </w:rPr>
+      </w:pPr>
+      <w:r>
+        <w:rPr>
+          <w:rFonts w:ascii="BMitra" w:hAnsi="BMitra" w:cs="B Nazanin" w:hint="eastAsia"/>
+          <w:color w:val="222222"/>
+          <w:sz w:val="28"/>
+          <w:rtl/>
+        </w:rPr>
+        <w:t>پژوهشکده</w:t>
+      </w:r>
+      <w:r>
+        <w:rPr>
+          <w:rFonts w:ascii="BMitra" w:hAnsi="BMitra" w:cs="B Nazanin"/>
+          <w:color w:val="222222"/>
+          <w:sz w:val="28"/>
+          <w:rtl/>
+        </w:rPr>
+        <w:t xml:space="preserve"> پردازش داده</w:t>
+      </w:r>
+    </w:p>
+    <w:p>
+      <w:pPr>
+        <w:pStyle w:val="a7"/>
+        <w:numPr>
+          <w:ilvl w:val="0"/>
+          <w:numId w:val="48"/>
+        </w:numPr>
+        <w:rPr>
+          <w:rFonts w:ascii="BMitra" w:hAnsi="BMitra" w:cs="B Nazanin"/>
+          <w:color w:val="222222"/>
+          <w:sz w:val="28"/>
+          <w:rtl/>
+        </w:rPr>
+      </w:pPr>
+      <w:r>
+        <w:rPr>
+          <w:rFonts w:ascii="BMitra" w:hAnsi="BMitra" w:cs="B Nazanin" w:hint="eastAsia"/>
+          <w:color w:val="222222"/>
+          <w:sz w:val="28"/>
+          <w:rtl/>
+        </w:rPr>
+        <w:t>پژوهشکده</w:t>
+      </w:r>
+      <w:r>
+        <w:rPr>
+          <w:rFonts w:ascii="BMitra" w:hAnsi="BMitra" w:cs="B Nazanin"/>
+          <w:color w:val="222222"/>
+          <w:sz w:val="28"/>
+          <w:rtl/>
+        </w:rPr>
+        <w:t xml:space="preserve"> افتا (امن</w:t>
+      </w:r>
+      <w:r>
+        <w:rPr>
+          <w:rFonts w:ascii="BMitra" w:hAnsi="BMitra" w:cs="B Nazanin" w:hint="cs"/>
+          <w:color w:val="222222"/>
+          <w:sz w:val="28"/>
+          <w:rtl/>
+        </w:rPr>
+        <w:t>ی</w:t>
+      </w:r>
+      <w:r>
+        <w:rPr>
+          <w:rFonts w:ascii="BMitra" w:hAnsi="BMitra" w:cs="B Nazanin" w:hint="eastAsia"/>
+          <w:color w:val="222222"/>
+          <w:sz w:val="28"/>
+          <w:rtl/>
+        </w:rPr>
+        <w:t>ت</w:t>
+      </w:r>
+      <w:r>
+        <w:rPr>
+          <w:rFonts w:ascii="BMitra" w:hAnsi="BMitra" w:cs="B Nazanin"/>
+          <w:color w:val="222222"/>
+          <w:sz w:val="28"/>
+          <w:rtl/>
+        </w:rPr>
+        <w:t xml:space="preserve"> فضا</w:t>
+      </w:r>
+      <w:r>
+        <w:rPr>
+          <w:rFonts w:ascii="BMitra" w:hAnsi="BMitra" w:cs="B Nazanin" w:hint="cs"/>
+          <w:color w:val="222222"/>
+          <w:sz w:val="28"/>
+          <w:rtl/>
+        </w:rPr>
+        <w:t>ی</w:t>
+      </w:r>
+      <w:r>
+        <w:rPr>
+          <w:rFonts w:ascii="BMitra" w:hAnsi="BMitra" w:cs="B Nazanin"/>
+          <w:color w:val="222222"/>
+          <w:sz w:val="28"/>
+          <w:rtl/>
+        </w:rPr>
+        <w:t xml:space="preserve"> تبادل اطلاعات )</w:t>
+      </w:r>
+    </w:p>
+    <w:p>
+      <w:pPr>
+        <w:pStyle w:val="a7"/>
+        <w:numPr>
+          <w:ilvl w:val="0"/>
+          <w:numId w:val="48"/>
+        </w:numPr>
+        <w:rPr>
+          <w:rFonts w:ascii="BMitra" w:hAnsi="BMitra" w:cs="B Nazanin"/>
+          <w:color w:val="222222"/>
+          <w:sz w:val="28"/>
+          <w:rtl/>
+        </w:rPr>
+      </w:pPr>
+      <w:r>
+        <w:rPr>
+          <w:rFonts w:ascii="BMitra" w:hAnsi="BMitra" w:cs="B Nazanin" w:hint="eastAsia"/>
+          <w:color w:val="222222"/>
+          <w:sz w:val="28"/>
+          <w:rtl/>
+        </w:rPr>
+        <w:t>پژوهشکده</w:t>
+      </w:r>
+      <w:r>
+        <w:rPr>
+          <w:rFonts w:ascii="BMitra" w:hAnsi="BMitra" w:cs="B Nazanin"/>
+          <w:color w:val="222222"/>
+          <w:sz w:val="28"/>
+          <w:rtl/>
+        </w:rPr>
+        <w:t xml:space="preserve"> فاوا (فناور</w:t>
+      </w:r>
+      <w:r>
+        <w:rPr>
+          <w:rFonts w:ascii="BMitra" w:hAnsi="BMitra" w:cs="B Nazanin" w:hint="cs"/>
+          <w:color w:val="222222"/>
+          <w:sz w:val="28"/>
+          <w:rtl/>
+        </w:rPr>
+        <w:t>ی</w:t>
+      </w:r>
+      <w:r>
+        <w:rPr>
+          <w:rFonts w:ascii="BMitra" w:hAnsi="BMitra" w:cs="B Nazanin"/>
+          <w:color w:val="222222"/>
+          <w:sz w:val="28"/>
+          <w:rtl/>
+        </w:rPr>
+        <w:t xml:space="preserve"> ارتباطات و اطلاعات )</w:t>
+      </w:r>
+    </w:p>
+    <w:p>
+      <w:pPr>
+        <w:pStyle w:val="a7"/>
+        <w:numPr>
+          <w:ilvl w:val="0"/>
+          <w:numId w:val="48"/>
+        </w:numPr>
+        <w:rPr>
+          <w:rFonts w:ascii="BMitra" w:hAnsi="BMitra" w:cs="B Nazanin"/>
+          <w:color w:val="222222"/>
+          <w:sz w:val="28"/>
+          <w:rtl/>
+        </w:rPr>
+      </w:pPr>
+      <w:r>
+        <w:rPr>
+          <w:rFonts w:ascii="BMitra" w:hAnsi="BMitra" w:cs="B Nazanin" w:hint="eastAsia"/>
+          <w:color w:val="222222"/>
+          <w:sz w:val="28"/>
+          <w:rtl/>
+        </w:rPr>
+        <w:t>پژوهشکده</w:t>
+      </w:r>
+      <w:r>
+        <w:rPr>
+          <w:rFonts w:ascii="BMitra" w:hAnsi="BMitra" w:cs="B Nazanin"/>
+          <w:color w:val="222222"/>
+          <w:sz w:val="28"/>
+          <w:rtl/>
+        </w:rPr>
+        <w:t xml:space="preserve"> ک</w:t>
+      </w:r>
+      <w:r>
+        <w:rPr>
+          <w:rFonts w:ascii="BMitra" w:hAnsi="BMitra" w:cs="B Nazanin" w:hint="cs"/>
+          <w:color w:val="222222"/>
+          <w:sz w:val="28"/>
+          <w:rtl/>
+        </w:rPr>
+        <w:t>ی</w:t>
+      </w:r>
+      <w:r>
+        <w:rPr>
+          <w:rFonts w:ascii="BMitra" w:hAnsi="BMitra" w:cs="B Nazanin" w:hint="eastAsia"/>
+          <w:color w:val="222222"/>
+          <w:sz w:val="28"/>
+          <w:rtl/>
+        </w:rPr>
+        <w:t>م</w:t>
+      </w:r>
+      <w:r>
+        <w:rPr>
+          <w:rFonts w:ascii="BMitra" w:hAnsi="BMitra" w:cs="B Nazanin" w:hint="cs"/>
+          <w:color w:val="222222"/>
+          <w:sz w:val="28"/>
+          <w:rtl/>
+        </w:rPr>
+        <w:t>ی</w:t>
+      </w:r>
+      <w:r>
+        <w:rPr>
+          <w:rFonts w:ascii="BMitra" w:hAnsi="BMitra" w:cs="B Nazanin" w:hint="eastAsia"/>
+          <w:color w:val="222222"/>
+          <w:sz w:val="28"/>
+          <w:rtl/>
+        </w:rPr>
+        <w:t>از</w:t>
+      </w:r>
+      <w:r>
+        <w:rPr>
+          <w:rFonts w:ascii="BMitra" w:hAnsi="BMitra" w:cs="B Nazanin" w:hint="cs"/>
+          <w:color w:val="222222"/>
+          <w:sz w:val="28"/>
+          <w:rtl/>
+        </w:rPr>
+        <w:t>ی</w:t>
+      </w:r>
+    </w:p>
+    <w:p>
+      <w:pPr>
+        <w:pStyle w:val="a7"/>
+        <w:numPr>
+          <w:ilvl w:val="0"/>
+          <w:numId w:val="48"/>
+        </w:numPr>
+        <w:rPr>
+          <w:rFonts w:ascii="BMitra" w:hAnsi="BMitra" w:cs="B Nazanin"/>
+          <w:color w:val="222222"/>
+          <w:sz w:val="28"/>
+        </w:rPr>
+      </w:pPr>
+      <w:r>
+        <w:rPr>
+          <w:rFonts w:ascii="BMitra" w:hAnsi="BMitra" w:cs="B Nazanin" w:hint="eastAsia"/>
+          <w:color w:val="222222"/>
+          <w:sz w:val="28"/>
+          <w:rtl/>
+        </w:rPr>
+        <w:t>پژوهشکده</w:t>
+      </w:r>
+      <w:r>
+        <w:rPr>
+          <w:rFonts w:ascii="BMitra" w:hAnsi="BMitra" w:cs="B Nazanin"/>
+          <w:color w:val="222222"/>
+          <w:sz w:val="28"/>
+          <w:rtl/>
+        </w:rPr>
+        <w:t xml:space="preserve"> هوافضا</w:t>
+      </w:r>
+    </w:p>
+    <w:p>
+      <w:pPr>
+        <w:pStyle w:val="a7"/>
+        <w:rPr>
+          <w:rFonts w:ascii="BMitra" w:hAnsi="BMitra" w:cs="B Nazanin"/>
+          <w:color w:val="222222"/>
+          <w:sz w:val="28"/>
+        </w:rPr>
+      </w:pPr>
+    </w:p>
+    <w:p>
+      <w:pPr>
+        <w:pStyle w:val="a7"/>
+        <w:rPr>
+          <w:rFonts w:ascii="BMitra" w:hAnsi="BMitra" w:cs="B Nazanin"/>
+          <w:color w:val="222222"/>
+          <w:sz w:val="28"/>
+        </w:rPr>
+      </w:pPr>
+    </w:p>
+    <w:p>
+      <w:pPr>
+        <w:pStyle w:val="a7"/>
+        <w:rPr>
+          <w:rFonts w:ascii="BMitra" w:hAnsi="BMitra" w:cs="B Nazanin"/>
+          <w:color w:val="222222"/>
+          <w:sz w:val="28"/>
+        </w:rPr>
+      </w:pPr>
+    </w:p>
+    <w:p>
+      <w:pPr>
+        <w:pStyle w:val="a7"/>
+        <w:rPr>
+          <w:rFonts w:ascii="BMitra" w:hAnsi="BMitra" w:cs="B Nazanin"/>
+          <w:color w:val="222222"/>
+          <w:sz w:val="28"/>
+        </w:rPr>
+      </w:pPr>
+    </w:p>
+    <w:p>
+      <w:pPr>
+        <w:pStyle w:val="a7"/>
+        <w:rPr>
+          <w:rFonts w:ascii="BMitra" w:hAnsi="BMitra" w:cs="B Nazanin"/>
+          <w:color w:val="222222"/>
+          <w:sz w:val="28"/>
+        </w:rPr>
+      </w:pPr>
+    </w:p>
+    <w:p>
+      <w:pPr>
+        <w:pStyle w:val="a7"/>
         <w:rPr>
           <w:rFonts w:cs="B Nazanin"/>
           <w:b/>
           <w:bCs/>
-          <w:sz w:val="52"/>
-          <w:szCs w:val="60"/>
-          <w:rtl/>
-          <w:lang w:bidi="fa-IR"/>
-        </w:rPr>
-      </w:pPr>
-      <w:r>
-        <w:rPr>
-          <w:rFonts w:cs="B Nazanin"/>
-          <w:rtl/>
-        </w:rPr>
-        <w:br w:type="page"/>
-      </w:r>
-      <w:bookmarkEnd w:id="0"/>
-    </w:p>
-    <w:p>
-      <w:pPr>
-        <w:pStyle w:val="a7"/>
-        <w:rPr>
-          <w:rtl/>
+          <w:sz w:val="28"/>
+          <w:rtl/>
+          <w:lang w:bidi="fa-IR"/>
+        </w:rPr>
+      </w:pPr>
+    </w:p>
+    <w:p>
+      <w:pPr>
+        <w:pStyle w:val="a7"/>
+        <w:rPr>
+          <w:lang w:bidi="fa-IR"/>
+        </w:rPr>
+      </w:pPr>
+    </w:p>
+    <w:p>
+      <w:pPr>
+        <w:pStyle w:val="a7"/>
+        <w:rPr>
           <w:lang w:bidi="fa-IR"/>
         </w:rPr>
       </w:pPr>
@@ -5739,6 +9612,7 @@
           <w:szCs w:val="36"/>
           <w:rtl/>
         </w:rPr>
+        <w:lastRenderedPageBreak/>
         <w:br/>
       </w:r>
       <w:r>
@@ -11356,17 +15230,7 @@
           <w:sz w:val="21"/>
           <w:szCs w:val="21"/>
         </w:rPr>
-        <w:t>__file_</w:t>
-      </w:r>
-      <w:proofErr w:type="gramStart"/>
-      <w:r>
-        <w:rPr>
-          <w:rFonts w:ascii="Consolas" w:hAnsi="Consolas" w:cs="B Nazanin"/>
-          <w:color w:val="9CDCFE"/>
-          <w:sz w:val="21"/>
-          <w:szCs w:val="21"/>
-        </w:rPr>
-        <w:t>_</w:t>
+        <w:t>__file__</w:t>
       </w:r>
       <w:r>
         <w:rPr>
@@ -11375,9 +15239,17 @@
           <w:sz w:val="21"/>
           <w:szCs w:val="21"/>
         </w:rPr>
-        <w:t>.split</w:t>
-      </w:r>
-      <w:proofErr w:type="gramEnd"/>
+        <w:t>.split(</w:t>
+      </w:r>
+      <w:r>
+        <w:rPr>
+          <w:rFonts w:ascii="Consolas" w:hAnsi="Consolas" w:cs="B Nazanin"/>
+          <w:color w:val="CE9178"/>
+          <w:sz w:val="21"/>
+          <w:szCs w:val="21"/>
+        </w:rPr>
+        <w:t>'/'</w:t>
+      </w:r>
       <w:r>
         <w:rPr>
           <w:rFonts w:ascii="Consolas" w:hAnsi="Consolas" w:cs="B Nazanin"/>
@@ -11385,7 +15257,25 @@
           <w:sz w:val="21"/>
           <w:szCs w:val="21"/>
         </w:rPr>
-        <w:t>(</w:t>
+        <w:t>)[-</w:t>
+      </w:r>
+      <w:r>
+        <w:rPr>
+          <w:rFonts w:ascii="Consolas" w:hAnsi="Consolas" w:cs="B Nazanin"/>
+          <w:color w:val="B5CEA8"/>
+          <w:sz w:val="21"/>
+          <w:szCs w:val="21"/>
+        </w:rPr>
+        <w:t>1</w:t>
+      </w:r>
+      <w:r>
+        <w:rPr>
+          <w:rFonts w:ascii="Consolas" w:hAnsi="Consolas" w:cs="B Nazanin"/>
+          <w:color w:val="D4D4D4"/>
+          <w:sz w:val="21"/>
+          <w:szCs w:val="21"/>
+        </w:rPr>
+        <w:t>].split(</w:t>
       </w:r>
       <w:r>
         <w:rPr>
@@ -11394,7 +15284,7 @@
           <w:sz w:val="21"/>
           <w:szCs w:val="21"/>
         </w:rPr>
-        <w:t>'/'</w:t>
+        <w:t>'.'</w:t>
       </w:r>
       <w:r>
         <w:rPr>
@@ -11403,7 +15293,7 @@
           <w:sz w:val="21"/>
           <w:szCs w:val="21"/>
         </w:rPr>
-        <w:t>)[-</w:t>
+        <w:t>)[</w:t>
       </w:r>
       <w:r>
         <w:rPr>
@@ -11412,7 +15302,7 @@
           <w:sz w:val="21"/>
           <w:szCs w:val="21"/>
         </w:rPr>
-        <w:t>1</w:t>
+        <w:t>0</w:t>
       </w:r>
       <w:r>
         <w:rPr>
@@ -11421,7 +15311,38 @@
           <w:sz w:val="21"/>
           <w:szCs w:val="21"/>
         </w:rPr>
-        <w:t>].split(</w:t>
+        <w:t>],  </w:t>
+      </w:r>
+      <w:r>
+        <w:rPr>
+          <w:rFonts w:ascii="Consolas" w:hAnsi="Consolas" w:cs="B Nazanin"/>
+          <w:color w:val="6A9955"/>
+          <w:sz w:val="21"/>
+          <w:szCs w:val="21"/>
+        </w:rPr>
+        <w:t># name is filename</w:t>
+      </w:r>
+    </w:p>
+    <w:p>
+      <w:pPr>
+        <w:shd w:val="clear" w:color="auto" w:fill="1E1E1E"/>
+        <w:bidi w:val="0"/>
+        <w:spacing w:line="285" w:lineRule="atLeast"/>
+        <w:rPr>
+          <w:rFonts w:ascii="Consolas" w:hAnsi="Consolas" w:cs="B Nazanin"/>
+          <w:color w:val="D4D4D4"/>
+          <w:sz w:val="21"/>
+          <w:szCs w:val="21"/>
+        </w:rPr>
+      </w:pPr>
+      <w:r>
+        <w:rPr>
+          <w:rFonts w:ascii="Consolas" w:hAnsi="Consolas" w:cs="B Nazanin"/>
+          <w:color w:val="D4D4D4"/>
+          <w:sz w:val="21"/>
+          <w:szCs w:val="21"/>
+        </w:rPr>
+        <w:t>        </w:t>
       </w:r>
       <w:r>
         <w:rPr>
@@ -11430,7 +15351,27 @@
           <w:sz w:val="21"/>
           <w:szCs w:val="21"/>
         </w:rPr>
-        <w:t>'.'</w:t>
+        <w:t>'--print-</w:t>
+      </w:r>
+      <w:proofErr w:type="spellStart"/>
+      <w:r>
+        <w:rPr>
+          <w:rFonts w:ascii="Consolas" w:hAnsi="Consolas" w:cs="B Nazanin"/>
+          <w:color w:val="CE9178"/>
+          <w:sz w:val="21"/>
+          <w:szCs w:val="21"/>
+        </w:rPr>
+        <w:t>freq</w:t>
+      </w:r>
+      <w:proofErr w:type="spellEnd"/>
+      <w:r>
+        <w:rPr>
+          <w:rFonts w:ascii="Consolas" w:hAnsi="Consolas" w:cs="B Nazanin"/>
+          <w:color w:val="CE9178"/>
+          <w:sz w:val="21"/>
+          <w:szCs w:val="21"/>
+        </w:rPr>
+        <w:t>'</w:t>
       </w:r>
       <w:r>
         <w:rPr>
@@ -11439,16 +15380,16 @@
           <w:sz w:val="21"/>
           <w:szCs w:val="21"/>
         </w:rPr>
-        <w:t>)[</w:t>
+        <w:t>, </w:t>
       </w:r>
       <w:r>
         <w:rPr>
           <w:rFonts w:ascii="Consolas" w:hAnsi="Consolas" w:cs="B Nazanin"/>
-          <w:color w:val="B5CEA8"/>
+          <w:color w:val="CE9178"/>
           <w:sz w:val="21"/>
           <w:szCs w:val="21"/>
         </w:rPr>
-        <w:t>0</w:t>
+        <w:t>'1'</w:t>
       </w:r>
       <w:r>
         <w:rPr>
@@ -11457,16 +15398,7 @@
           <w:sz w:val="21"/>
           <w:szCs w:val="21"/>
         </w:rPr>
-        <w:t>],  </w:t>
-      </w:r>
-      <w:r>
-        <w:rPr>
-          <w:rFonts w:ascii="Consolas" w:hAnsi="Consolas" w:cs="B Nazanin"/>
-          <w:color w:val="6A9955"/>
-          <w:sz w:val="21"/>
-          <w:szCs w:val="21"/>
-        </w:rPr>
-        <w:t># name is filename</w:t>
+        <w:t>,</w:t>
       </w:r>
     </w:p>
     <w:p>
@@ -11497,9 +15429,17 @@
           <w:sz w:val="21"/>
           <w:szCs w:val="21"/>
         </w:rPr>
-        <w:t>'--print-</w:t>
-      </w:r>
-      <w:proofErr w:type="spellStart"/>
+        <w:t>'--data'</w:t>
+      </w:r>
+      <w:r>
+        <w:rPr>
+          <w:rFonts w:ascii="Consolas" w:hAnsi="Consolas" w:cs="B Nazanin"/>
+          <w:color w:val="D4D4D4"/>
+          <w:sz w:val="21"/>
+          <w:szCs w:val="21"/>
+        </w:rPr>
+        <w:t>, </w:t>
+      </w:r>
       <w:r>
         <w:rPr>
           <w:rFonts w:ascii="Consolas" w:hAnsi="Consolas" w:cs="B Nazanin"/>
@@ -11507,9 +15447,39 @@
           <w:sz w:val="21"/>
           <w:szCs w:val="21"/>
         </w:rPr>
-        <w:t>freq</w:t>
-      </w:r>
-      <w:proofErr w:type="spellEnd"/>
+        <w:t>'D:/Charades/Charades_v1_rgb/Charades_v1_rgb'</w:t>
+      </w:r>
+      <w:r>
+        <w:rPr>
+          <w:rFonts w:ascii="Consolas" w:hAnsi="Consolas" w:cs="B Nazanin"/>
+          <w:color w:val="D4D4D4"/>
+          <w:sz w:val="21"/>
+          <w:szCs w:val="21"/>
+        </w:rPr>
+        <w:t>,</w:t>
+      </w:r>
+    </w:p>
+    <w:p>
+      <w:pPr>
+        <w:shd w:val="clear" w:color="auto" w:fill="1E1E1E"/>
+        <w:bidi w:val="0"/>
+        <w:spacing w:line="285" w:lineRule="atLeast"/>
+        <w:rPr>
+          <w:rFonts w:ascii="Consolas" w:hAnsi="Consolas" w:cs="B Nazanin"/>
+          <w:color w:val="D4D4D4"/>
+          <w:sz w:val="21"/>
+          <w:szCs w:val="21"/>
+        </w:rPr>
+      </w:pPr>
+      <w:r>
+        <w:rPr>
+          <w:rFonts w:ascii="Consolas" w:hAnsi="Consolas" w:cs="B Nazanin"/>
+          <w:color w:val="D4D4D4"/>
+          <w:sz w:val="21"/>
+          <w:szCs w:val="21"/>
+        </w:rPr>
+        <w:t>        </w:t>
+      </w:r>
       <w:r>
         <w:rPr>
           <w:rFonts w:ascii="Consolas" w:hAnsi="Consolas" w:cs="B Nazanin"/>
@@ -11517,7 +15487,7 @@
           <w:sz w:val="21"/>
           <w:szCs w:val="21"/>
         </w:rPr>
-        <w:t>'</w:t>
+        <w:t>'--dataset'</w:t>
       </w:r>
       <w:r>
         <w:rPr>
@@ -11535,7 +15505,27 @@
           <w:sz w:val="21"/>
           <w:szCs w:val="21"/>
         </w:rPr>
-        <w:t>'1'</w:t>
+        <w:t>'</w:t>
+      </w:r>
+      <w:proofErr w:type="spellStart"/>
+      <w:r>
+        <w:rPr>
+          <w:rFonts w:ascii="Consolas" w:hAnsi="Consolas" w:cs="B Nazanin"/>
+          <w:color w:val="CE9178"/>
+          <w:sz w:val="21"/>
+          <w:szCs w:val="21"/>
+        </w:rPr>
+        <w:t>charadesrgb</w:t>
+      </w:r>
+      <w:proofErr w:type="spellEnd"/>
+      <w:r>
+        <w:rPr>
+          <w:rFonts w:ascii="Consolas" w:hAnsi="Consolas" w:cs="B Nazanin"/>
+          <w:color w:val="CE9178"/>
+          <w:sz w:val="21"/>
+          <w:szCs w:val="21"/>
+        </w:rPr>
+        <w:t>'</w:t>
       </w:r>
       <w:r>
         <w:rPr>
@@ -11575,7 +15565,27 @@
           <w:sz w:val="21"/>
           <w:szCs w:val="21"/>
         </w:rPr>
-        <w:t>'--data'</w:t>
+        <w:t>'--cache-</w:t>
+      </w:r>
+      <w:proofErr w:type="spellStart"/>
+      <w:r>
+        <w:rPr>
+          <w:rFonts w:ascii="Consolas" w:hAnsi="Consolas" w:cs="B Nazanin"/>
+          <w:color w:val="CE9178"/>
+          <w:sz w:val="21"/>
+          <w:szCs w:val="21"/>
+        </w:rPr>
+        <w:t>dir</w:t>
+      </w:r>
+      <w:proofErr w:type="spellEnd"/>
+      <w:r>
+        <w:rPr>
+          <w:rFonts w:ascii="Consolas" w:hAnsi="Consolas" w:cs="B Nazanin"/>
+          <w:color w:val="CE9178"/>
+          <w:sz w:val="21"/>
+          <w:szCs w:val="21"/>
+        </w:rPr>
+        <w:t>'</w:t>
       </w:r>
       <w:r>
         <w:rPr>
@@ -11584,7 +15594,7 @@
           <w:sz w:val="21"/>
           <w:szCs w:val="21"/>
         </w:rPr>
-        <w:t>, </w:t>
+        <w:t>,</w:t>
       </w:r>
       <w:r>
         <w:rPr>
@@ -11593,174 +15603,7 @@
           <w:sz w:val="21"/>
           <w:szCs w:val="21"/>
         </w:rPr>
-        <w:t>'D:/Charades/Charades_v1_rgb/Charades_v1_rgb'</w:t>
-      </w:r>
-      <w:r>
-        <w:rPr>
-          <w:rFonts w:ascii="Consolas" w:hAnsi="Consolas" w:cs="B Nazanin"/>
-          <w:color w:val="D4D4D4"/>
-          <w:sz w:val="21"/>
-          <w:szCs w:val="21"/>
-        </w:rPr>
-        <w:t>,</w:t>
-      </w:r>
-    </w:p>
-    <w:p>
-      <w:pPr>
-        <w:shd w:val="clear" w:color="auto" w:fill="1E1E1E"/>
-        <w:bidi w:val="0"/>
-        <w:spacing w:line="285" w:lineRule="atLeast"/>
-        <w:rPr>
-          <w:rFonts w:ascii="Consolas" w:hAnsi="Consolas" w:cs="B Nazanin"/>
-          <w:color w:val="D4D4D4"/>
-          <w:sz w:val="21"/>
-          <w:szCs w:val="21"/>
-        </w:rPr>
-      </w:pPr>
-      <w:r>
-        <w:rPr>
-          <w:rFonts w:ascii="Consolas" w:hAnsi="Consolas" w:cs="B Nazanin"/>
-          <w:color w:val="D4D4D4"/>
-          <w:sz w:val="21"/>
-          <w:szCs w:val="21"/>
-        </w:rPr>
-        <w:t>        </w:t>
-      </w:r>
-      <w:r>
-        <w:rPr>
-          <w:rFonts w:ascii="Consolas" w:hAnsi="Consolas" w:cs="B Nazanin"/>
-          <w:color w:val="CE9178"/>
-          <w:sz w:val="21"/>
-          <w:szCs w:val="21"/>
-        </w:rPr>
-        <w:t>'--dataset'</w:t>
-      </w:r>
-      <w:r>
-        <w:rPr>
-          <w:rFonts w:ascii="Consolas" w:hAnsi="Consolas" w:cs="B Nazanin"/>
-          <w:color w:val="D4D4D4"/>
-          <w:sz w:val="21"/>
-          <w:szCs w:val="21"/>
-        </w:rPr>
-        <w:t>, </w:t>
-      </w:r>
-      <w:r>
-        <w:rPr>
-          <w:rFonts w:ascii="Consolas" w:hAnsi="Consolas" w:cs="B Nazanin"/>
-          <w:color w:val="CE9178"/>
-          <w:sz w:val="21"/>
-          <w:szCs w:val="21"/>
-        </w:rPr>
-        <w:t>'</w:t>
-      </w:r>
-      <w:proofErr w:type="spellStart"/>
-      <w:r>
-        <w:rPr>
-          <w:rFonts w:ascii="Consolas" w:hAnsi="Consolas" w:cs="B Nazanin"/>
-          <w:color w:val="CE9178"/>
-          <w:sz w:val="21"/>
-          <w:szCs w:val="21"/>
-        </w:rPr>
-        <w:t>charadesrgb</w:t>
-      </w:r>
-      <w:proofErr w:type="spellEnd"/>
-      <w:r>
-        <w:rPr>
-          <w:rFonts w:ascii="Consolas" w:hAnsi="Consolas" w:cs="B Nazanin"/>
-          <w:color w:val="CE9178"/>
-          <w:sz w:val="21"/>
-          <w:szCs w:val="21"/>
-        </w:rPr>
-        <w:t>'</w:t>
-      </w:r>
-      <w:r>
-        <w:rPr>
-          <w:rFonts w:ascii="Consolas" w:hAnsi="Consolas" w:cs="B Nazanin"/>
-          <w:color w:val="D4D4D4"/>
-          <w:sz w:val="21"/>
-          <w:szCs w:val="21"/>
-        </w:rPr>
-        <w:t>,</w:t>
-      </w:r>
-    </w:p>
-    <w:p>
-      <w:pPr>
-        <w:shd w:val="clear" w:color="auto" w:fill="1E1E1E"/>
-        <w:bidi w:val="0"/>
-        <w:spacing w:line="285" w:lineRule="atLeast"/>
-        <w:rPr>
-          <w:rFonts w:ascii="Consolas" w:hAnsi="Consolas" w:cs="B Nazanin"/>
-          <w:color w:val="D4D4D4"/>
-          <w:sz w:val="21"/>
-          <w:szCs w:val="21"/>
-        </w:rPr>
-      </w:pPr>
-      <w:r>
-        <w:rPr>
-          <w:rFonts w:ascii="Consolas" w:hAnsi="Consolas" w:cs="B Nazanin"/>
-          <w:color w:val="D4D4D4"/>
-          <w:sz w:val="21"/>
-          <w:szCs w:val="21"/>
-        </w:rPr>
-        <w:t>        </w:t>
-      </w:r>
-      <w:r>
-        <w:rPr>
-          <w:rFonts w:ascii="Consolas" w:hAnsi="Consolas" w:cs="B Nazanin"/>
-          <w:color w:val="CE9178"/>
-          <w:sz w:val="21"/>
-          <w:szCs w:val="21"/>
-        </w:rPr>
-        <w:t>'--cache-</w:t>
-      </w:r>
-      <w:proofErr w:type="spellStart"/>
-      <w:r>
-        <w:rPr>
-          <w:rFonts w:ascii="Consolas" w:hAnsi="Consolas" w:cs="B Nazanin"/>
-          <w:color w:val="CE9178"/>
-          <w:sz w:val="21"/>
-          <w:szCs w:val="21"/>
-        </w:rPr>
-        <w:t>dir</w:t>
-      </w:r>
-      <w:proofErr w:type="spellEnd"/>
-      <w:r>
-        <w:rPr>
-          <w:rFonts w:ascii="Consolas" w:hAnsi="Consolas" w:cs="B Nazanin"/>
-          <w:color w:val="CE9178"/>
-          <w:sz w:val="21"/>
-          <w:szCs w:val="21"/>
-        </w:rPr>
-        <w:t>'</w:t>
-      </w:r>
-      <w:r>
-        <w:rPr>
-          <w:rFonts w:ascii="Consolas" w:hAnsi="Consolas" w:cs="B Nazanin"/>
-          <w:color w:val="D4D4D4"/>
-          <w:sz w:val="21"/>
-          <w:szCs w:val="21"/>
-        </w:rPr>
-        <w:t>,</w:t>
-      </w:r>
-      <w:proofErr w:type="gramStart"/>
-      <w:r>
-        <w:rPr>
-          <w:rFonts w:ascii="Consolas" w:hAnsi="Consolas" w:cs="B Nazanin"/>
-          <w:color w:val="CE9178"/>
-          <w:sz w:val="21"/>
-          <w:szCs w:val="21"/>
-        </w:rPr>
-        <w:t>'./</w:t>
-      </w:r>
-      <w:proofErr w:type="gramEnd"/>
-      <w:r>
-        <w:rPr>
-          <w:rFonts w:ascii="Consolas" w:hAnsi="Consolas" w:cs="B Nazanin"/>
-          <w:color w:val="CE9178"/>
-          <w:sz w:val="21"/>
-          <w:szCs w:val="21"/>
-        </w:rPr>
-        <w:t>cache/'</w:t>
+        <w:t>'./cache/'</w:t>
       </w:r>
       <w:r>
         <w:rPr>
@@ -13351,7 +17194,7 @@
         <v:path o:extrusionok="f" gradientshapeok="t" o:connecttype="rect"/>
         <o:lock v:ext="edit" aspectratio="t"/>
       </v:shapetype>
-      <v:shape id="_x0000_i1086" type="#_x0000_t75" style="width:19.5pt;height:20.25pt;visibility:visible" o:bullet="t">
+      <v:shape id="_x0000_i1189" type="#_x0000_t75" style="width:19.5pt;height:20.25pt;visibility:visible" o:bullet="t">
         <v:imagedata r:id="rId1" o:title=""/>
       </v:shape>
     </w:pict>
@@ -16553,6 +20396,119 @@
     </w:lvl>
   </w:abstractNum>
   <w:abstractNum w:abstractNumId="30" w15:restartNumberingAfterBreak="0">
+    <w:nsid w:val="74390D21"/>
+    <w:multiLevelType w:val="hybridMultilevel"/>
+    <w:tmpl w:val="019AA9E6"/>
+    <w:lvl w:ilvl="0" w:tplc="04090001">
+      <w:start w:val="1"/>
+      <w:numFmt w:val="bullet"/>
+      <w:lvlText w:val=""/>
+      <w:lvlJc w:val="left"/>
+      <w:pPr>
+        <w:ind w:left="720" w:hanging="360"/>
+      </w:pPr>
+      <w:rPr>
+        <w:rFonts w:ascii="Symbol" w:hAnsi="Symbol" w:hint="default"/>
+      </w:rPr>
+    </w:lvl>
+    <w:lvl w:ilvl="1" w:tplc="04090003" w:tentative="1">
+      <w:start w:val="1"/>
+      <w:numFmt w:val="bullet"/>
+      <w:lvlText w:val="o"/>
+      <w:lvlJc w:val="left"/>
+      <w:pPr>
+        <w:ind w:left="1440" w:hanging="360"/>
+      </w:pPr>
+      <w:rPr>
+        <w:rFonts w:ascii="Courier New" w:hAnsi="Courier New" w:cs="Courier New" w:hint="default"/>
+      </w:rPr>
+    </w:lvl>
+    <w:lvl w:ilvl="2" w:tplc="04090005" w:tentative="1">
+      <w:start w:val="1"/>
+      <w:numFmt w:val="bullet"/>
+      <w:lvlText w:val=""/>
+      <w:lvlJc w:val="left"/>
+      <w:pPr>
+        <w:ind w:left="2160" w:hanging="360"/>
+      </w:pPr>
+      <w:rPr>
+        <w:rFonts w:ascii="Wingdings" w:hAnsi="Wingdings" w:hint="default"/>
+      </w:rPr>
+    </w:lvl>
+    <w:lvl w:ilvl="3" w:tplc="04090001" w:tentative="1">
+      <w:start w:val="1"/>
+      <w:numFmt w:val="bullet"/>
+      <w:lvlText w:val=""/>
+      <w:lvlJc w:val="left"/>
+      <w:pPr>
+        <w:ind w:left="2880" w:hanging="360"/>
+      </w:pPr>
+      <w:rPr>
+        <w:rFonts w:ascii="Symbol" w:hAnsi="Symbol" w:hint="default"/>
+      </w:rPr>
+    </w:lvl>
+    <w:lvl w:ilvl="4" w:tplc="04090003" w:tentative="1">
+      <w:start w:val="1"/>
+      <w:numFmt w:val="bullet"/>
+      <w:lvlText w:val="o"/>
+      <w:lvlJc w:val="left"/>
+      <w:pPr>
+        <w:ind w:left="3600" w:hanging="360"/>
+      </w:pPr>
+      <w:rPr>
+        <w:rFonts w:ascii="Courier New" w:hAnsi="Courier New" w:cs="Courier New" w:hint="default"/>
+      </w:rPr>
+    </w:lvl>
+    <w:lvl w:ilvl="5" w:tplc="04090005" w:tentative="1">
+      <w:start w:val="1"/>
+      <w:numFmt w:val="bullet"/>
+      <w:lvlText w:val=""/>
+      <w:lvlJc w:val="left"/>
+      <w:pPr>
+        <w:ind w:left="4320" w:hanging="360"/>
+      </w:pPr>
+      <w:rPr>
+        <w:rFonts w:ascii="Wingdings" w:hAnsi="Wingdings" w:hint="default"/>
+      </w:rPr>
+    </w:lvl>
+    <w:lvl w:ilvl="6" w:tplc="04090001" w:tentative="1">
+      <w:start w:val="1"/>
+      <w:numFmt w:val="bullet"/>
+      <w:lvlText w:val=""/>
+      <w:lvlJc w:val="left"/>
+      <w:pPr>
+        <w:ind w:left="5040" w:hanging="360"/>
+      </w:pPr>
+      <w:rPr>
+        <w:rFonts w:ascii="Symbol" w:hAnsi="Symbol" w:hint="default"/>
+      </w:rPr>
+    </w:lvl>
+    <w:lvl w:ilvl="7" w:tplc="04090003" w:tentative="1">
+      <w:start w:val="1"/>
+      <w:numFmt w:val="bullet"/>
+      <w:lvlText w:val="o"/>
+      <w:lvlJc w:val="left"/>
+      <w:pPr>
+        <w:ind w:left="5760" w:hanging="360"/>
+      </w:pPr>
+      <w:rPr>
+        <w:rFonts w:ascii="Courier New" w:hAnsi="Courier New" w:cs="Courier New" w:hint="default"/>
+      </w:rPr>
+    </w:lvl>
+    <w:lvl w:ilvl="8" w:tplc="04090005" w:tentative="1">
+      <w:start w:val="1"/>
+      <w:numFmt w:val="bullet"/>
+      <w:lvlText w:val=""/>
+      <w:lvlJc w:val="left"/>
+      <w:pPr>
+        <w:ind w:left="6480" w:hanging="360"/>
+      </w:pPr>
+      <w:rPr>
+        <w:rFonts w:ascii="Wingdings" w:hAnsi="Wingdings" w:hint="default"/>
+      </w:rPr>
+    </w:lvl>
+  </w:abstractNum>
+  <w:abstractNum w:abstractNumId="31" w15:restartNumberingAfterBreak="0">
     <w:nsid w:val="760D21A1"/>
     <w:multiLevelType w:val="hybridMultilevel"/>
     <w:tmpl w:val="8B129FB6"/>
@@ -16692,7 +20648,7 @@
       </w:rPr>
     </w:lvl>
   </w:abstractNum>
-  <w:abstractNum w:abstractNumId="31" w15:restartNumberingAfterBreak="0">
+  <w:abstractNum w:abstractNumId="32" w15:restartNumberingAfterBreak="0">
     <w:nsid w:val="776117D7"/>
     <w:multiLevelType w:val="hybridMultilevel"/>
     <w:tmpl w:val="6DA23B7E"/>
@@ -16833,7 +20789,7 @@
       </w:rPr>
     </w:lvl>
   </w:abstractNum>
-  <w:abstractNum w:abstractNumId="32" w15:restartNumberingAfterBreak="0">
+  <w:abstractNum w:abstractNumId="33" w15:restartNumberingAfterBreak="0">
     <w:nsid w:val="787F6504"/>
     <w:multiLevelType w:val="hybridMultilevel"/>
     <w:tmpl w:val="0DCC8CEE"/>
@@ -16919,7 +20875,7 @@
       </w:pPr>
     </w:lvl>
   </w:abstractNum>
-  <w:abstractNum w:abstractNumId="33" w15:restartNumberingAfterBreak="0">
+  <w:abstractNum w:abstractNumId="34" w15:restartNumberingAfterBreak="0">
     <w:nsid w:val="7AA012A1"/>
     <w:multiLevelType w:val="hybridMultilevel"/>
     <w:tmpl w:val="D1509672"/>
@@ -17064,7 +21020,7 @@
       </w:rPr>
     </w:lvl>
   </w:abstractNum>
-  <w:abstractNum w:abstractNumId="34" w15:restartNumberingAfterBreak="0">
+  <w:abstractNum w:abstractNumId="35" w15:restartNumberingAfterBreak="0">
     <w:nsid w:val="7BF952E1"/>
     <w:multiLevelType w:val="hybridMultilevel"/>
     <w:tmpl w:val="6B7E4F3C"/>
@@ -17204,7 +21160,7 @@
       </w:rPr>
     </w:lvl>
   </w:abstractNum>
-  <w:abstractNum w:abstractNumId="35" w15:restartNumberingAfterBreak="0">
+  <w:abstractNum w:abstractNumId="36" w15:restartNumberingAfterBreak="0">
     <w:nsid w:val="7C3A07FC"/>
     <w:multiLevelType w:val="hybridMultilevel"/>
     <w:tmpl w:val="E918DD44"/>
@@ -17344,7 +21300,7 @@
       </w:rPr>
     </w:lvl>
   </w:abstractNum>
-  <w:abstractNum w:abstractNumId="36" w15:restartNumberingAfterBreak="0">
+  <w:abstractNum w:abstractNumId="37" w15:restartNumberingAfterBreak="0">
     <w:nsid w:val="7ED61F1B"/>
     <w:multiLevelType w:val="hybridMultilevel"/>
     <w:tmpl w:val="1E48F90A"/>
@@ -17430,7 +21386,7 @@
       </w:pPr>
     </w:lvl>
   </w:abstractNum>
-  <w:abstractNum w:abstractNumId="37" w15:restartNumberingAfterBreak="0">
+  <w:abstractNum w:abstractNumId="38" w15:restartNumberingAfterBreak="0">
     <w:nsid w:val="7FAA6BB8"/>
     <w:multiLevelType w:val="multilevel"/>
     <w:tmpl w:val="6B2A9E84"/>
@@ -17536,7 +21492,7 @@
     <w:abstractNumId w:val="8"/>
   </w:num>
   <w:num w:numId="6">
-    <w:abstractNumId w:val="33"/>
+    <w:abstractNumId w:val="34"/>
   </w:num>
   <w:num w:numId="7">
     <w:abstractNumId w:val="8"/>
@@ -17560,10 +21516,10 @@
     <w:abstractNumId w:val="10"/>
   </w:num>
   <w:num w:numId="14">
-    <w:abstractNumId w:val="35"/>
+    <w:abstractNumId w:val="36"/>
   </w:num>
   <w:num w:numId="15">
-    <w:abstractNumId w:val="34"/>
+    <w:abstractNumId w:val="35"/>
   </w:num>
   <w:num w:numId="16">
     <w:abstractNumId w:val="13"/>
@@ -17572,7 +21528,7 @@
     <w:abstractNumId w:val="4"/>
   </w:num>
   <w:num w:numId="18">
-    <w:abstractNumId w:val="30"/>
+    <w:abstractNumId w:val="31"/>
   </w:num>
   <w:num w:numId="19">
     <w:abstractNumId w:val="5"/>
@@ -17590,10 +21546,10 @@
     <w:abstractNumId w:val="25"/>
   </w:num>
   <w:num w:numId="24">
-    <w:abstractNumId w:val="36"/>
+    <w:abstractNumId w:val="37"/>
   </w:num>
   <w:num w:numId="25">
-    <w:abstractNumId w:val="37"/>
+    <w:abstractNumId w:val="38"/>
   </w:num>
   <w:num w:numId="26">
     <w:abstractNumId w:val="20"/>
@@ -17617,7 +21573,7 @@
     <w:abstractNumId w:val="26"/>
   </w:num>
   <w:num w:numId="33">
-    <w:abstractNumId w:val="32"/>
+    <w:abstractNumId w:val="33"/>
   </w:num>
   <w:num w:numId="34">
     <w:abstractNumId w:val="3"/>
@@ -17638,7 +21594,7 @@
     <w:abstractNumId w:val="23"/>
   </w:num>
   <w:num w:numId="40">
-    <w:abstractNumId w:val="31"/>
+    <w:abstractNumId w:val="32"/>
   </w:num>
   <w:num w:numId="41">
     <w:abstractNumId w:val="12"/>
@@ -17741,6 +21697,9 @@
     <w:lvlOverride w:ilvl="8">
       <w:startOverride w:val="1"/>
     </w:lvlOverride>
+  </w:num>
+  <w:num w:numId="48">
+    <w:abstractNumId w:val="30"/>
   </w:num>
 </w:numbering>
 </file>

</xml_diff>

<commit_message>
Make The number Persian
</commit_message>
<xml_diff>
--- a/Video Swin Transformer-Report(code_run_documentation).docx
+++ b/Video Swin Transformer-Report(code_run_documentation).docx
@@ -1886,45 +1886,11 @@
         </w:r>
         <w:r>
           <w:rPr>
-            <w:rFonts w:cs="B Nazanin"/>
+            <w:rFonts w:cs="B Nazanin" w:hint="cs"/>
             <w:webHidden/>
-          </w:rPr>
-          <w:fldChar w:fldCharType="begin"/>
-        </w:r>
-        <w:r>
-          <w:rPr>
-            <w:rFonts w:cs="B Nazanin"/>
-            <w:webHidden/>
-          </w:rPr>
-          <w:instrText xml:space="preserve"> PAGEREF _Toc69291746 \h </w:instrText>
-        </w:r>
-        <w:r>
-          <w:rPr>
-            <w:rFonts w:cs="B Nazanin"/>
-            <w:webHidden/>
-          </w:rPr>
-        </w:r>
-        <w:r>
-          <w:rPr>
-            <w:rFonts w:cs="B Nazanin"/>
-            <w:webHidden/>
-          </w:rPr>
-          <w:fldChar w:fldCharType="separate"/>
-        </w:r>
-        <w:r>
-          <w:rPr>
-            <w:rFonts w:cs="B Nazanin"/>
-            <w:webHidden/>
-            <w:lang w:bidi="ar-SA"/>
+            <w:rtl/>
           </w:rPr>
           <w:t>1</w:t>
-        </w:r>
-        <w:r>
-          <w:rPr>
-            <w:rFonts w:cs="B Nazanin"/>
-            <w:webHidden/>
-          </w:rPr>
-          <w:fldChar w:fldCharType="end"/>
         </w:r>
       </w:hyperlink>
     </w:p>
@@ -1964,45 +1930,11 @@
         </w:r>
         <w:r>
           <w:rPr>
-            <w:rFonts w:cs="B Nazanin"/>
+            <w:rFonts w:cs="B Nazanin" w:hint="cs"/>
             <w:webHidden/>
-          </w:rPr>
-          <w:fldChar w:fldCharType="begin"/>
-        </w:r>
-        <w:r>
-          <w:rPr>
-            <w:rFonts w:cs="B Nazanin"/>
-            <w:webHidden/>
-          </w:rPr>
-          <w:instrText xml:space="preserve"> PAGEREF _Toc69291747 \h </w:instrText>
-        </w:r>
-        <w:r>
-          <w:rPr>
-            <w:rFonts w:cs="B Nazanin"/>
-            <w:webHidden/>
-          </w:rPr>
-        </w:r>
-        <w:r>
-          <w:rPr>
-            <w:rFonts w:cs="B Nazanin"/>
-            <w:webHidden/>
-          </w:rPr>
-          <w:fldChar w:fldCharType="separate"/>
-        </w:r>
-        <w:r>
-          <w:rPr>
-            <w:rFonts w:cs="B Nazanin"/>
-            <w:webHidden/>
-            <w:lang w:bidi="ar-SA"/>
+            <w:rtl/>
           </w:rPr>
           <w:t>2</w:t>
-        </w:r>
-        <w:r>
-          <w:rPr>
-            <w:rFonts w:cs="B Nazanin"/>
-            <w:webHidden/>
-          </w:rPr>
-          <w:fldChar w:fldCharType="end"/>
         </w:r>
       </w:hyperlink>
     </w:p>
@@ -2050,45 +1982,11 @@
         </w:r>
         <w:r>
           <w:rPr>
-            <w:rFonts w:cs="B Nazanin"/>
+            <w:rFonts w:cs="B Nazanin" w:hint="cs"/>
             <w:webHidden/>
-          </w:rPr>
-          <w:fldChar w:fldCharType="begin"/>
-        </w:r>
-        <w:r>
-          <w:rPr>
-            <w:rFonts w:cs="B Nazanin"/>
-            <w:webHidden/>
-          </w:rPr>
-          <w:instrText xml:space="preserve"> PAGEREF _Toc69291748 \h </w:instrText>
-        </w:r>
-        <w:r>
-          <w:rPr>
-            <w:rFonts w:cs="B Nazanin"/>
-            <w:webHidden/>
-          </w:rPr>
-        </w:r>
-        <w:r>
-          <w:rPr>
-            <w:rFonts w:cs="B Nazanin"/>
-            <w:webHidden/>
-          </w:rPr>
-          <w:fldChar w:fldCharType="separate"/>
-        </w:r>
-        <w:r>
-          <w:rPr>
-            <w:rFonts w:cs="B Nazanin"/>
-            <w:webHidden/>
-            <w:lang w:bidi="ar-SA"/>
+            <w:rtl/>
           </w:rPr>
           <w:t>2</w:t>
-        </w:r>
-        <w:r>
-          <w:rPr>
-            <w:rFonts w:cs="B Nazanin"/>
-            <w:webHidden/>
-          </w:rPr>
-          <w:fldChar w:fldCharType="end"/>
         </w:r>
       </w:hyperlink>
     </w:p>
@@ -2152,45 +2050,11 @@
         </w:r>
         <w:r>
           <w:rPr>
-            <w:rFonts w:cs="B Nazanin"/>
+            <w:rFonts w:cs="B Nazanin" w:hint="cs"/>
             <w:webHidden/>
-          </w:rPr>
-          <w:fldChar w:fldCharType="begin"/>
-        </w:r>
-        <w:r>
-          <w:rPr>
-            <w:rFonts w:cs="B Nazanin"/>
-            <w:webHidden/>
-          </w:rPr>
-          <w:instrText xml:space="preserve"> PAGEREF _Toc69291749 \h </w:instrText>
-        </w:r>
-        <w:r>
-          <w:rPr>
-            <w:rFonts w:cs="B Nazanin"/>
-            <w:webHidden/>
-          </w:rPr>
-        </w:r>
-        <w:r>
-          <w:rPr>
-            <w:rFonts w:cs="B Nazanin"/>
-            <w:webHidden/>
-          </w:rPr>
-          <w:fldChar w:fldCharType="separate"/>
-        </w:r>
-        <w:r>
-          <w:rPr>
-            <w:rFonts w:cs="B Nazanin"/>
-            <w:webHidden/>
-            <w:lang w:bidi="ar-SA"/>
+            <w:rtl/>
           </w:rPr>
           <w:t>2</w:t>
-        </w:r>
-        <w:r>
-          <w:rPr>
-            <w:rFonts w:cs="B Nazanin"/>
-            <w:webHidden/>
-          </w:rPr>
-          <w:fldChar w:fldCharType="end"/>
         </w:r>
       </w:hyperlink>
     </w:p>
@@ -2238,45 +2102,11 @@
         </w:r>
         <w:r>
           <w:rPr>
-            <w:rFonts w:cs="B Nazanin"/>
+            <w:rFonts w:cs="B Nazanin" w:hint="cs"/>
             <w:webHidden/>
-          </w:rPr>
-          <w:fldChar w:fldCharType="begin"/>
-        </w:r>
-        <w:r>
-          <w:rPr>
-            <w:rFonts w:cs="B Nazanin"/>
-            <w:webHidden/>
-          </w:rPr>
-          <w:instrText xml:space="preserve"> PAGEREF _Toc69291750 \h </w:instrText>
-        </w:r>
-        <w:r>
-          <w:rPr>
-            <w:rFonts w:cs="B Nazanin"/>
-            <w:webHidden/>
-          </w:rPr>
-        </w:r>
-        <w:r>
-          <w:rPr>
-            <w:rFonts w:cs="B Nazanin"/>
-            <w:webHidden/>
-          </w:rPr>
-          <w:fldChar w:fldCharType="separate"/>
-        </w:r>
-        <w:r>
-          <w:rPr>
-            <w:rFonts w:cs="B Nazanin"/>
-            <w:webHidden/>
-            <w:lang w:bidi="ar-SA"/>
+            <w:rtl/>
           </w:rPr>
           <w:t>2</w:t>
-        </w:r>
-        <w:r>
-          <w:rPr>
-            <w:rFonts w:cs="B Nazanin"/>
-            <w:webHidden/>
-          </w:rPr>
-          <w:fldChar w:fldCharType="end"/>
         </w:r>
       </w:hyperlink>
     </w:p>
@@ -5253,7 +5083,6 @@
           <w:bCs/>
           <w:sz w:val="52"/>
           <w:szCs w:val="60"/>
-          <w:rtl/>
           <w:lang w:bidi="fa-IR"/>
         </w:rPr>
       </w:pPr>
@@ -7497,26 +7326,68 @@
     <w:p>
       <w:pPr>
         <w:pStyle w:val="a7"/>
-        <w:rPr>
-          <w:rFonts w:cs="B Nazanin"/>
-          <w:lang w:bidi="fa-IR"/>
-        </w:rPr>
-      </w:pPr>
-    </w:p>
-    <w:p>
-      <w:pPr>
-        <w:pStyle w:val="a7"/>
-        <w:rPr>
-          <w:rFonts w:cs="B Nazanin"/>
-          <w:lang w:bidi="fa-IR"/>
-        </w:rPr>
-      </w:pPr>
-    </w:p>
-    <w:p>
-      <w:pPr>
-        <w:pStyle w:val="a7"/>
-        <w:rPr>
-          <w:rFonts w:cs="B Nazanin"/>
+        <w:jc w:val="center"/>
+        <w:rPr>
+          <w:rFonts w:cs="B Nazanin"/>
+          <w:lang w:bidi="fa-IR"/>
+        </w:rPr>
+      </w:pPr>
+      <w:r>
+        <w:rPr>
+          <w:rFonts w:cs="B Nazanin"/>
+          <w:noProof/>
+          <w:lang w:bidi="fa-IR"/>
+        </w:rPr>
+        <w:drawing>
+          <wp:inline distT="0" distB="0" distL="0" distR="0" wp14:anchorId="1D4EC460" wp14:editId="4C0E5102">
+            <wp:extent cx="4580915" cy="2636116"/>
+            <wp:effectExtent l="0" t="0" r="0" b="0"/>
+            <wp:docPr id="9" name="Picture 9"/>
+            <wp:cNvGraphicFramePr>
+              <a:graphicFrameLocks xmlns:a="http://schemas.openxmlformats.org/drawingml/2006/main" noChangeAspect="1"/>
+            </wp:cNvGraphicFramePr>
+            <a:graphic xmlns:a="http://schemas.openxmlformats.org/drawingml/2006/main">
+              <a:graphicData uri="http://schemas.openxmlformats.org/drawingml/2006/picture">
+                <pic:pic xmlns:pic="http://schemas.openxmlformats.org/drawingml/2006/picture">
+                  <pic:nvPicPr>
+                    <pic:cNvPr id="9" name="Picture 9"/>
+                    <pic:cNvPicPr/>
+                  </pic:nvPicPr>
+                  <pic:blipFill>
+                    <a:blip r:embed="rId13">
+                      <a:extLst>
+                        <a:ext uri="{28A0092B-C50C-407E-A947-70E740481C1C}">
+                          <a14:useLocalDpi xmlns:a14="http://schemas.microsoft.com/office/drawing/2010/main" val="0"/>
+                        </a:ext>
+                      </a:extLst>
+                    </a:blip>
+                    <a:stretch>
+                      <a:fillRect/>
+                    </a:stretch>
+                  </pic:blipFill>
+                  <pic:spPr>
+                    <a:xfrm>
+                      <a:off x="0" y="0"/>
+                      <a:ext cx="4609689" cy="2652674"/>
+                    </a:xfrm>
+                    <a:prstGeom prst="rect">
+                      <a:avLst/>
+                    </a:prstGeom>
+                  </pic:spPr>
+                </pic:pic>
+              </a:graphicData>
+            </a:graphic>
+          </wp:inline>
+        </w:drawing>
+      </w:r>
+    </w:p>
+    <w:p>
+      <w:pPr>
+        <w:pStyle w:val="a7"/>
+        <w:jc w:val="center"/>
+        <w:rPr>
+          <w:rFonts w:cs="B Nazanin" w:hint="cs"/>
+          <w:rtl/>
           <w:lang w:bidi="fa-IR"/>
         </w:rPr>
       </w:pPr>
@@ -7588,7 +7459,6 @@
           <w:rFonts w:cs="B Nazanin" w:hint="cs"/>
           <w:rtl/>
         </w:rPr>
-        <w:lastRenderedPageBreak/>
         <w:t>معرفی کلی شرکت</w:t>
       </w:r>
     </w:p>
@@ -9612,7 +9482,6 @@
           <w:szCs w:val="36"/>
           <w:rtl/>
         </w:rPr>
-        <w:lastRenderedPageBreak/>
         <w:br/>
       </w:r>
       <w:r>
@@ -12101,7 +11970,7 @@
         </w:rPr>
         <w:tab/>
       </w:r>
-      <w:hyperlink r:id="rId13" w:history="1">
+      <w:hyperlink r:id="rId14" w:history="1">
         <w:r>
           <w:rPr>
             <w:rStyle w:val="Hyperlink"/>
@@ -12288,7 +12157,7 @@
                     <pic:cNvPicPr/>
                   </pic:nvPicPr>
                   <pic:blipFill>
-                    <a:blip r:embed="rId14">
+                    <a:blip r:embed="rId15">
                       <a:extLst>
                         <a:ext uri="{28A0092B-C50C-407E-A947-70E740481C1C}">
                           <a14:useLocalDpi xmlns:a14="http://schemas.microsoft.com/office/drawing/2010/main" val="0"/>
@@ -12537,7 +12406,7 @@
           <w:lang w:bidi="fa-IR"/>
         </w:rPr>
       </w:pPr>
-      <w:hyperlink r:id="rId15" w:history="1">
+      <w:hyperlink r:id="rId16" w:history="1">
         <w:r>
           <w:rPr>
             <w:rStyle w:val="Hyperlink"/>
@@ -12791,7 +12660,7 @@
                     <pic:cNvPicPr/>
                   </pic:nvPicPr>
                   <pic:blipFill>
-                    <a:blip r:embed="rId16">
+                    <a:blip r:embed="rId17">
                       <a:extLst>
                         <a:ext uri="{28A0092B-C50C-407E-A947-70E740481C1C}">
                           <a14:useLocalDpi xmlns:a14="http://schemas.microsoft.com/office/drawing/2010/main" val="0"/>
@@ -12990,6 +12859,7 @@
           <w:rtl/>
           <w:lang w:bidi="fa-IR"/>
         </w:rPr>
+        <w:lastRenderedPageBreak/>
         <w:t xml:space="preserve">در مقاله </w:t>
       </w:r>
       <w:r>
@@ -13034,17 +12904,7 @@
           <w:rtl/>
           <w:lang w:bidi="fa-IR"/>
         </w:rPr>
-        <w:t xml:space="preserve"> در انتهای مقاله </w:t>
-      </w:r>
-      <w:r>
-        <w:rPr>
-          <w:rFonts w:cs="B Nazanin" w:hint="cs"/>
-          <w:szCs w:val="24"/>
-          <w:rtl/>
-          <w:lang w:bidi="fa-IR"/>
-        </w:rPr>
-        <w:lastRenderedPageBreak/>
-        <w:t>ارجاع داده شده صحبت شده)</w:t>
+        <w:t xml:space="preserve"> در انتهای مقاله ارجاع داده شده صحبت شده)</w:t>
       </w:r>
     </w:p>
     <w:p>
@@ -13096,7 +12956,7 @@
                     <pic:cNvPicPr/>
                   </pic:nvPicPr>
                   <pic:blipFill>
-                    <a:blip r:embed="rId17">
+                    <a:blip r:embed="rId18">
                       <a:extLst>
                         <a:ext uri="{28A0092B-C50C-407E-A947-70E740481C1C}">
                           <a14:useLocalDpi xmlns:a14="http://schemas.microsoft.com/office/drawing/2010/main" val="0"/>
@@ -13187,7 +13047,7 @@
           <w:lang w:bidi="fa-IR"/>
         </w:rPr>
       </w:pPr>
-      <w:hyperlink r:id="rId18" w:history="1">
+      <w:hyperlink r:id="rId19" w:history="1">
         <w:r>
           <w:rPr>
             <w:rStyle w:val="Hyperlink"/>
@@ -13670,7 +13530,7 @@
                     <pic:cNvPicPr/>
                   </pic:nvPicPr>
                   <pic:blipFill>
-                    <a:blip r:embed="rId19">
+                    <a:blip r:embed="rId20">
                       <a:extLst>
                         <a:ext uri="{28A0092B-C50C-407E-A947-70E740481C1C}">
                           <a14:useLocalDpi xmlns:a14="http://schemas.microsoft.com/office/drawing/2010/main" val="0"/>
@@ -13855,7 +13715,7 @@
                     <pic:cNvPicPr/>
                   </pic:nvPicPr>
                   <pic:blipFill>
-                    <a:blip r:embed="rId20">
+                    <a:blip r:embed="rId21">
                       <a:extLst>
                         <a:ext uri="{28A0092B-C50C-407E-A947-70E740481C1C}">
                           <a14:useLocalDpi xmlns:a14="http://schemas.microsoft.com/office/drawing/2010/main" val="0"/>
@@ -14267,7 +14127,7 @@
         </w:rPr>
         <w:t xml:space="preserve">برای نصب آن بایستی فایل نصبی آن از آدرس </w:t>
       </w:r>
-      <w:hyperlink r:id="rId21" w:history="1">
+      <w:hyperlink r:id="rId22" w:history="1">
         <w:proofErr w:type="spellStart"/>
         <w:r>
           <w:rPr>
@@ -14355,7 +14215,7 @@
                     <pic:cNvPicPr/>
                   </pic:nvPicPr>
                   <pic:blipFill>
-                    <a:blip r:embed="rId22">
+                    <a:blip r:embed="rId23">
                       <a:extLst>
                         <a:ext uri="{28A0092B-C50C-407E-A947-70E740481C1C}">
                           <a14:useLocalDpi xmlns:a14="http://schemas.microsoft.com/office/drawing/2010/main" val="0"/>
@@ -14947,7 +14807,7 @@
                     <pic:cNvPicPr/>
                   </pic:nvPicPr>
                   <pic:blipFill>
-                    <a:blip r:embed="rId23">
+                    <a:blip r:embed="rId24">
                       <a:extLst>
                         <a:ext uri="{28A0092B-C50C-407E-A947-70E740481C1C}">
                           <a14:useLocalDpi xmlns:a14="http://schemas.microsoft.com/office/drawing/2010/main" val="0"/>
@@ -16528,7 +16388,7 @@
       </w:r>
     </w:p>
     <w:sectPr>
-      <w:footerReference w:type="default" r:id="rId24"/>
+      <w:footerReference w:type="default" r:id="rId25"/>
       <w:footnotePr>
         <w:numRestart w:val="eachPage"/>
       </w:footnotePr>
@@ -17194,7 +17054,7 @@
         <v:path o:extrusionok="f" gradientshapeok="t" o:connecttype="rect"/>
         <o:lock v:ext="edit" aspectratio="t"/>
       </v:shapetype>
-      <v:shape id="_x0000_i1189" type="#_x0000_t75" style="width:19.5pt;height:20.25pt;visibility:visible" o:bullet="t">
+      <v:shape id="_x0000_i1204" type="#_x0000_t75" style="width:21.6pt;height:21.6pt;visibility:visible" o:bullet="t">
         <v:imagedata r:id="rId1" o:title=""/>
       </v:shape>
     </w:pict>

</xml_diff>

<commit_message>
Introducing the internship place finish
</commit_message>
<xml_diff>
--- a/Video Swin Transformer-Report(code_run_documentation).docx
+++ b/Video Swin Transformer-Report(code_run_documentation).docx
@@ -4990,6 +4990,16 @@
     <w:p>
       <w:pPr>
         <w:pStyle w:val="a7"/>
+        <w:jc w:val="both"/>
+        <w:rPr>
+          <w:rFonts w:cs="B Nazanin"/>
+          <w:lang w:bidi="fa-IR"/>
+        </w:rPr>
+      </w:pPr>
+    </w:p>
+    <w:p>
+      <w:pPr>
+        <w:pStyle w:val="a7"/>
         <w:jc w:val="left"/>
         <w:rPr>
           <w:rFonts w:cs="B Nazanin"/>
@@ -5000,38 +5010,29 @@
     <w:p>
       <w:pPr>
         <w:pStyle w:val="a7"/>
-        <w:jc w:val="center"/>
-        <w:rPr>
-          <w:rFonts w:cs="B Nazanin"/>
-          <w:lang w:bidi="fa-IR"/>
-        </w:rPr>
-      </w:pPr>
-    </w:p>
-    <w:p>
-      <w:pPr>
-        <w:pStyle w:val="a7"/>
-        <w:jc w:val="center"/>
-        <w:rPr>
-          <w:rFonts w:cs="B Nazanin"/>
-          <w:rtl/>
-          <w:lang w:bidi="fa-IR"/>
-        </w:rPr>
-      </w:pPr>
-    </w:p>
-    <w:p>
-      <w:pPr>
-        <w:pStyle w:val="a7"/>
-        <w:jc w:val="center"/>
-        <w:rPr>
-          <w:rFonts w:cs="B Nazanin"/>
-          <w:lang w:bidi="fa-IR"/>
-        </w:rPr>
-      </w:pPr>
-    </w:p>
-    <w:p>
-      <w:pPr>
-        <w:pStyle w:val="a7"/>
-        <w:jc w:val="center"/>
+        <w:ind w:left="720" w:hanging="720"/>
+        <w:jc w:val="left"/>
+        <w:rPr>
+          <w:rFonts w:cs="B Nazanin"/>
+          <w:rtl/>
+          <w:lang w:bidi="fa-IR"/>
+        </w:rPr>
+      </w:pPr>
+    </w:p>
+    <w:p>
+      <w:pPr>
+        <w:pStyle w:val="a7"/>
+        <w:jc w:val="left"/>
+        <w:rPr>
+          <w:rFonts w:cs="B Nazanin"/>
+          <w:lang w:bidi="fa-IR"/>
+        </w:rPr>
+      </w:pPr>
+    </w:p>
+    <w:p>
+      <w:pPr>
+        <w:pStyle w:val="a7"/>
+        <w:jc w:val="left"/>
         <w:rPr>
           <w:rFonts w:cs="B Nazanin"/>
           <w:rtl/>
@@ -5443,70 +5444,65 @@
     <w:p>
       <w:pPr>
         <w:pStyle w:val="a7"/>
-        <w:jc w:val="center"/>
-        <w:rPr>
-          <w:rFonts w:cs="B Nazanin"/>
-          <w:rtl/>
-          <w:lang w:bidi="fa-IR"/>
-        </w:rPr>
-      </w:pPr>
-    </w:p>
-    <w:p>
-      <w:pPr>
-        <w:pStyle w:val="a7"/>
-        <w:jc w:val="center"/>
-        <w:rPr>
-          <w:rFonts w:cs="B Nazanin"/>
-          <w:rtl/>
-          <w:lang w:bidi="fa-IR"/>
-        </w:rPr>
-      </w:pPr>
-    </w:p>
-    <w:p>
-      <w:pPr>
-        <w:pStyle w:val="a7"/>
-        <w:jc w:val="center"/>
-        <w:rPr>
-          <w:rFonts w:cs="B Nazanin"/>
-          <w:lang w:bidi="fa-IR"/>
-        </w:rPr>
-      </w:pPr>
-    </w:p>
-    <w:p>
-      <w:pPr>
-        <w:pStyle w:val="a7"/>
-        <w:jc w:val="center"/>
-        <w:rPr>
-          <w:rFonts w:cs="B Nazanin"/>
-          <w:lang w:bidi="fa-IR"/>
-        </w:rPr>
-      </w:pPr>
-    </w:p>
-    <w:p>
-      <w:pPr>
-        <w:pStyle w:val="a7"/>
-        <w:jc w:val="center"/>
-        <w:rPr>
-          <w:rFonts w:cs="B Nazanin"/>
-          <w:rtl/>
-          <w:lang w:bidi="fa-IR"/>
-        </w:rPr>
-      </w:pPr>
-    </w:p>
-    <w:p>
-      <w:pPr>
-        <w:pStyle w:val="a7"/>
-        <w:jc w:val="center"/>
-        <w:rPr>
-          <w:rFonts w:cs="B Nazanin"/>
-          <w:lang w:bidi="fa-IR"/>
-        </w:rPr>
-      </w:pPr>
-    </w:p>
-    <w:p>
-      <w:pPr>
-        <w:pStyle w:val="a7"/>
-        <w:jc w:val="center"/>
+        <w:jc w:val="left"/>
+        <w:rPr>
+          <w:rFonts w:cs="B Nazanin"/>
+          <w:lang w:bidi="fa-IR"/>
+        </w:rPr>
+      </w:pPr>
+    </w:p>
+    <w:p>
+      <w:pPr>
+        <w:pStyle w:val="a7"/>
+        <w:tabs>
+          <w:tab w:val="left" w:pos="6027"/>
+        </w:tabs>
+        <w:jc w:val="left"/>
+        <w:rPr>
+          <w:rFonts w:cs="B Nazanin"/>
+          <w:rtl/>
+          <w:lang w:bidi="fa-IR"/>
+        </w:rPr>
+      </w:pPr>
+    </w:p>
+    <w:p>
+      <w:pPr>
+        <w:pStyle w:val="a7"/>
+        <w:tabs>
+          <w:tab w:val="left" w:pos="6027"/>
+        </w:tabs>
+        <w:jc w:val="left"/>
+        <w:rPr>
+          <w:rFonts w:cs="B Nazanin"/>
+          <w:lang w:bidi="fa-IR"/>
+        </w:rPr>
+      </w:pPr>
+    </w:p>
+    <w:p>
+      <w:pPr>
+        <w:pStyle w:val="a7"/>
+        <w:jc w:val="left"/>
+        <w:rPr>
+          <w:rFonts w:cs="B Nazanin"/>
+          <w:rtl/>
+          <w:lang w:bidi="fa-IR"/>
+        </w:rPr>
+      </w:pPr>
+    </w:p>
+    <w:p>
+      <w:pPr>
+        <w:pStyle w:val="a7"/>
+        <w:jc w:val="both"/>
+        <w:rPr>
+          <w:rFonts w:cs="B Nazanin"/>
+          <w:lang w:bidi="fa-IR"/>
+        </w:rPr>
+      </w:pPr>
+    </w:p>
+    <w:p>
+      <w:pPr>
+        <w:pStyle w:val="a7"/>
+        <w:jc w:val="left"/>
         <w:rPr>
           <w:rFonts w:cs="B Nazanin"/>
           <w:rtl/>
@@ -5720,14 +5716,6 @@
     </w:p>
     <w:p>
       <w:pPr>
-        <w:pStyle w:val="a7"/>
-        <w:rPr>
-          <w:lang w:bidi="fa-IR"/>
-        </w:rPr>
-      </w:pPr>
-    </w:p>
-    <w:p>
-      <w:pPr>
         <w:pStyle w:val="a0"/>
         <w:rPr>
           <w:rFonts w:cs="B Nazanin"/>
@@ -5738,6 +5726,7 @@
           <w:rFonts w:cs="B Nazanin" w:hint="cs"/>
           <w:rtl/>
         </w:rPr>
+        <w:lastRenderedPageBreak/>
         <w:t>تاریخچه</w:t>
       </w:r>
     </w:p>
@@ -11066,6 +11055,7 @@
           <w:rFonts w:ascii="BMitra" w:hAnsi="BMitra" w:cs="B Nazanin"/>
           <w:color w:val="222222"/>
           <w:sz w:val="28"/>
+          <w:rtl/>
         </w:rPr>
       </w:pPr>
       <w:r>
@@ -12360,6 +12350,38 @@
     </w:p>
     <w:p>
       <w:pPr>
+        <w:pStyle w:val="a7"/>
+        <w:rPr>
+          <w:rFonts w:ascii="BMitra" w:hAnsi="BMitra" w:cs="B Nazanin"/>
+          <w:color w:val="222222"/>
+          <w:sz w:val="28"/>
+          <w:rtl/>
+        </w:rPr>
+      </w:pPr>
+    </w:p>
+    <w:p>
+      <w:pPr>
+        <w:pStyle w:val="a7"/>
+        <w:rPr>
+          <w:rFonts w:ascii="BMitra" w:hAnsi="BMitra" w:cs="B Nazanin"/>
+          <w:color w:val="222222"/>
+          <w:sz w:val="28"/>
+          <w:rtl/>
+        </w:rPr>
+      </w:pPr>
+    </w:p>
+    <w:p>
+      <w:pPr>
+        <w:pStyle w:val="a7"/>
+        <w:rPr>
+          <w:rFonts w:ascii="BMitra" w:hAnsi="BMitra" w:cs="B Nazanin"/>
+          <w:color w:val="222222"/>
+          <w:sz w:val="28"/>
+        </w:rPr>
+      </w:pPr>
+    </w:p>
+    <w:p>
+      <w:pPr>
         <w:pStyle w:val="a0"/>
         <w:rPr>
           <w:rtl/>
@@ -12370,6 +12392,7 @@
           <w:rFonts w:hint="cs"/>
           <w:rtl/>
         </w:rPr>
+        <w:lastRenderedPageBreak/>
         <w:t>افتخارات</w:t>
       </w:r>
     </w:p>
@@ -12537,7 +12560,7 @@
           <w:rtl/>
           <w:lang w:bidi="fa-IR"/>
         </w:rPr>
-        <w:t>رتبه سوم تحقيقات کاربردي يازدهمين جشنواره بين ­المللي خوارزمي در سال 1376</w:t>
+        <w:t>رتبه سوم تحقيقات کاربردي يازدهمين جشنواره بين المللي خوارزمي در سال 1376</w:t>
       </w:r>
     </w:p>
     <w:p>
@@ -12557,8 +12580,7 @@
           <w:rtl/>
           <w:lang w:bidi="fa-IR"/>
         </w:rPr>
-        <w:lastRenderedPageBreak/>
-        <w:t xml:space="preserve">انتخاب به ­عنوان پژوهشکده </w:t>
+        <w:t xml:space="preserve">انتخاب به عنوان پژوهشکده </w:t>
       </w:r>
       <w:r>
         <w:rPr>
@@ -12749,7 +12771,7 @@
           <w:rtl/>
           <w:lang w:bidi="fa-IR"/>
         </w:rPr>
-        <w:t xml:space="preserve"> لوح و تنديس از ششمين كنفرانس بين ­المللي انجمن رمز  ايران در سال 1388</w:t>
+        <w:t xml:space="preserve"> لوح و تنديس از ششمين كنفرانس بين المللي انجمن رمز  ايران در سال 1388</w:t>
       </w:r>
     </w:p>
     <w:p>
@@ -12950,7 +12972,7 @@
           <w:rtl/>
           <w:lang w:bidi="fa-IR"/>
         </w:rPr>
-        <w:t xml:space="preserve"> اوّل به ­عنوان پژوهشكد </w:t>
+        <w:t xml:space="preserve"> اوّل به عنوان پژوهشكد </w:t>
       </w:r>
       <w:r>
         <w:rPr>
@@ -12971,9 +12993,6 @@
     <w:p>
       <w:pPr>
         <w:pStyle w:val="a0"/>
-        <w:rPr>
-          <w:rtl/>
-        </w:rPr>
       </w:pPr>
       <w:r>
         <w:rPr>
@@ -12987,9 +13006,178 @@
       <w:pPr>
         <w:pStyle w:val="a7"/>
         <w:rPr>
-          <w:lang w:bidi="fa-IR"/>
-        </w:rPr>
-      </w:pPr>
+          <w:rtl/>
+          <w:lang w:bidi="fa-IR"/>
+        </w:rPr>
+      </w:pPr>
+      <w:r>
+        <w:rPr>
+          <w:rFonts w:hint="cs"/>
+          <w:rtl/>
+          <w:lang w:bidi="fa-IR"/>
+        </w:rPr>
+        <w:t xml:space="preserve">با توجه به نیازهای که در ادامه به </w:t>
+      </w:r>
+      <w:r>
+        <w:rPr>
+          <w:rFonts w:hint="cs"/>
+          <w:rtl/>
+          <w:lang w:bidi="fa-IR"/>
+        </w:rPr>
+        <w:t>تغییر و تکمیل نرم افزارهای هوش مصنوعی و تکمیل نوع کاربردی آنها</w:t>
+      </w:r>
+      <w:r>
+        <w:rPr>
+          <w:rFonts w:hint="cs"/>
+          <w:rtl/>
+          <w:lang w:bidi="fa-IR"/>
+        </w:rPr>
+        <w:t xml:space="preserve"> و رسیدن به درآمد زایی، </w:t>
+      </w:r>
+      <w:r>
+        <w:rPr>
+          <w:rtl/>
+          <w:lang w:bidi="fa-IR"/>
+        </w:rPr>
+        <w:t>پژوهشگاه توسعه فناور</w:t>
+      </w:r>
+      <w:r>
+        <w:rPr>
+          <w:rFonts w:hint="cs"/>
+          <w:rtl/>
+          <w:lang w:bidi="fa-IR"/>
+        </w:rPr>
+        <w:t>ی‌</w:t>
+      </w:r>
+      <w:r>
+        <w:rPr>
+          <w:rFonts w:hint="eastAsia"/>
+          <w:rtl/>
+          <w:lang w:bidi="fa-IR"/>
+        </w:rPr>
+        <w:t>ها</w:t>
+      </w:r>
+      <w:r>
+        <w:rPr>
+          <w:rFonts w:hint="cs"/>
+          <w:rtl/>
+          <w:lang w:bidi="fa-IR"/>
+        </w:rPr>
+        <w:t>ی</w:t>
+      </w:r>
+      <w:r>
+        <w:rPr>
+          <w:rtl/>
+          <w:lang w:bidi="fa-IR"/>
+        </w:rPr>
+        <w:t xml:space="preserve"> پ</w:t>
+      </w:r>
+      <w:r>
+        <w:rPr>
+          <w:rFonts w:hint="cs"/>
+          <w:rtl/>
+          <w:lang w:bidi="fa-IR"/>
+        </w:rPr>
+        <w:t>ی</w:t>
+      </w:r>
+      <w:r>
+        <w:rPr>
+          <w:rFonts w:hint="eastAsia"/>
+          <w:rtl/>
+          <w:lang w:bidi="fa-IR"/>
+        </w:rPr>
+        <w:t>شرفته</w:t>
+      </w:r>
+      <w:r>
+        <w:rPr>
+          <w:rFonts w:hint="cs"/>
+          <w:rtl/>
+          <w:lang w:bidi="fa-IR"/>
+        </w:rPr>
+        <w:t xml:space="preserve"> اهدافی به مانند زیر را در دستور کار خود قرار داده است:</w:t>
+      </w:r>
+    </w:p>
+    <w:p>
+      <w:pPr>
+        <w:pStyle w:val="a7"/>
+        <w:numPr>
+          <w:ilvl w:val="0"/>
+          <w:numId w:val="11"/>
+        </w:numPr>
+        <w:rPr>
+          <w:lang w:bidi="fa-IR"/>
+        </w:rPr>
+      </w:pPr>
+      <w:r>
+        <w:rPr>
+          <w:rFonts w:hint="cs"/>
+          <w:rtl/>
+          <w:lang w:bidi="fa-IR"/>
+        </w:rPr>
+        <w:t xml:space="preserve">توسعه و گسترش پژوهش در زمینه فناوری‌های پیشرفته </w:t>
+      </w:r>
+    </w:p>
+    <w:p>
+      <w:pPr>
+        <w:pStyle w:val="a7"/>
+        <w:numPr>
+          <w:ilvl w:val="0"/>
+          <w:numId w:val="11"/>
+        </w:numPr>
+        <w:rPr>
+          <w:lang w:bidi="fa-IR"/>
+        </w:rPr>
+      </w:pPr>
+      <w:r>
+        <w:rPr>
+          <w:rFonts w:hint="cs"/>
+          <w:rtl/>
+          <w:lang w:bidi="fa-IR"/>
+        </w:rPr>
+        <w:t>تجاری سازی دستاوردهای پژوهشی</w:t>
+      </w:r>
+    </w:p>
+    <w:p>
+      <w:pPr>
+        <w:pStyle w:val="a7"/>
+        <w:numPr>
+          <w:ilvl w:val="0"/>
+          <w:numId w:val="11"/>
+        </w:numPr>
+        <w:rPr>
+          <w:lang w:bidi="fa-IR"/>
+        </w:rPr>
+      </w:pPr>
+      <w:r>
+        <w:rPr>
+          <w:rFonts w:hint="cs"/>
+          <w:rtl/>
+          <w:lang w:bidi="fa-IR"/>
+        </w:rPr>
+        <w:t xml:space="preserve">عمومی سازی کاربرد فناوری‌های پیشرفته </w:t>
+      </w:r>
+    </w:p>
+    <w:p>
+      <w:pPr>
+        <w:pStyle w:val="a7"/>
+        <w:numPr>
+          <w:ilvl w:val="0"/>
+          <w:numId w:val="11"/>
+        </w:numPr>
+        <w:rPr>
+          <w:rFonts w:hint="cs"/>
+          <w:rtl/>
+          <w:lang w:bidi="fa-IR"/>
+        </w:rPr>
+      </w:pPr>
+      <w:r>
+        <w:rPr>
+          <w:rFonts w:hint="cs"/>
+          <w:rtl/>
+          <w:lang w:bidi="fa-IR"/>
+        </w:rPr>
+        <w:t>زمینه‌سازی مناسب برای ارتقای فعالیت‌های پژوهشی مرتبط در چهارچوب‌های مبانی ارزش انقلاب اسلامی</w:t>
+      </w:r>
     </w:p>
     <w:p>
       <w:pPr>
@@ -13003,6 +13191,7 @@
           <w:rFonts w:hint="cs"/>
           <w:rtl/>
         </w:rPr>
+        <w:lastRenderedPageBreak/>
         <w:t>جمع بندی</w:t>
       </w:r>
       <w:bookmarkEnd w:id="1"/>
@@ -13104,7 +13293,29 @@
           <w:rtl/>
           <w:lang w:bidi="fa-IR"/>
         </w:rPr>
-        <w:t>تحیلیل و بررسی تشخیص ویدیو</w:t>
+        <w:t>تحیلیل و بررسی</w:t>
+      </w:r>
+      <w:r>
+        <w:rPr>
+          <w:lang w:bidi="fa-IR"/>
+        </w:rPr>
+        <w:t xml:space="preserve"> </w:t>
+      </w:r>
+      <w:r>
+        <w:rPr>
+          <w:rFonts w:hint="cs"/>
+          <w:rtl/>
+          <w:lang w:bidi="fa-IR"/>
+        </w:rPr>
+        <w:t xml:space="preserve"> پروژه </w:t>
+      </w:r>
+      <w:r>
+        <w:rPr>
+          <w:rFonts w:hint="cs"/>
+          <w:rtl/>
+          <w:lang w:bidi="fa-IR"/>
+        </w:rPr>
+        <w:t>تشخیص ویدیو</w:t>
       </w:r>
       <w:r>
         <w:rPr>
@@ -13286,6 +13497,241 @@
     <w:p>
       <w:pPr>
         <w:pStyle w:val="a7"/>
+        <w:rPr>
+          <w:rtl/>
+          <w:lang w:bidi="fa-IR"/>
+        </w:rPr>
+      </w:pPr>
+    </w:p>
+    <w:p>
+      <w:pPr>
+        <w:pStyle w:val="a7"/>
+        <w:rPr>
+          <w:rtl/>
+          <w:lang w:bidi="fa-IR"/>
+        </w:rPr>
+      </w:pPr>
+    </w:p>
+    <w:p>
+      <w:pPr>
+        <w:pStyle w:val="a7"/>
+        <w:rPr>
+          <w:rtl/>
+          <w:lang w:bidi="fa-IR"/>
+        </w:rPr>
+      </w:pPr>
+    </w:p>
+    <w:p>
+      <w:pPr>
+        <w:pStyle w:val="a7"/>
+        <w:rPr>
+          <w:rtl/>
+          <w:lang w:bidi="fa-IR"/>
+        </w:rPr>
+      </w:pPr>
+    </w:p>
+    <w:p>
+      <w:pPr>
+        <w:pStyle w:val="a7"/>
+        <w:rPr>
+          <w:rtl/>
+          <w:lang w:bidi="fa-IR"/>
+        </w:rPr>
+      </w:pPr>
+    </w:p>
+    <w:p>
+      <w:pPr>
+        <w:pStyle w:val="a7"/>
+        <w:rPr>
+          <w:rtl/>
+          <w:lang w:bidi="fa-IR"/>
+        </w:rPr>
+      </w:pPr>
+    </w:p>
+    <w:p>
+      <w:pPr>
+        <w:pStyle w:val="a7"/>
+        <w:rPr>
+          <w:rtl/>
+          <w:lang w:bidi="fa-IR"/>
+        </w:rPr>
+      </w:pPr>
+    </w:p>
+    <w:p>
+      <w:pPr>
+        <w:pStyle w:val="a7"/>
+        <w:rPr>
+          <w:rtl/>
+          <w:lang w:bidi="fa-IR"/>
+        </w:rPr>
+      </w:pPr>
+    </w:p>
+    <w:p>
+      <w:pPr>
+        <w:pStyle w:val="a7"/>
+        <w:rPr>
+          <w:rtl/>
+          <w:lang w:bidi="fa-IR"/>
+        </w:rPr>
+      </w:pPr>
+    </w:p>
+    <w:p>
+      <w:pPr>
+        <w:pStyle w:val="a7"/>
+        <w:rPr>
+          <w:rtl/>
+          <w:lang w:bidi="fa-IR"/>
+        </w:rPr>
+      </w:pPr>
+    </w:p>
+    <w:p>
+      <w:pPr>
+        <w:pStyle w:val="a7"/>
+        <w:rPr>
+          <w:rtl/>
+          <w:lang w:bidi="fa-IR"/>
+        </w:rPr>
+      </w:pPr>
+    </w:p>
+    <w:p>
+      <w:pPr>
+        <w:pStyle w:val="a7"/>
+        <w:rPr>
+          <w:rtl/>
+          <w:lang w:bidi="fa-IR"/>
+        </w:rPr>
+      </w:pPr>
+    </w:p>
+    <w:p>
+      <w:pPr>
+        <w:pStyle w:val="a7"/>
+        <w:rPr>
+          <w:rtl/>
+          <w:lang w:bidi="fa-IR"/>
+        </w:rPr>
+      </w:pPr>
+    </w:p>
+    <w:p>
+      <w:pPr>
+        <w:pStyle w:val="a7"/>
+        <w:rPr>
+          <w:rtl/>
+          <w:lang w:bidi="fa-IR"/>
+        </w:rPr>
+      </w:pPr>
+    </w:p>
+    <w:p>
+      <w:pPr>
+        <w:pStyle w:val="a7"/>
+        <w:rPr>
+          <w:rtl/>
+          <w:lang w:bidi="fa-IR"/>
+        </w:rPr>
+      </w:pPr>
+    </w:p>
+    <w:p>
+      <w:pPr>
+        <w:pStyle w:val="a7"/>
+        <w:rPr>
+          <w:rtl/>
+          <w:lang w:bidi="fa-IR"/>
+        </w:rPr>
+      </w:pPr>
+    </w:p>
+    <w:p>
+      <w:pPr>
+        <w:pStyle w:val="a7"/>
+        <w:rPr>
+          <w:rtl/>
+          <w:lang w:bidi="fa-IR"/>
+        </w:rPr>
+      </w:pPr>
+    </w:p>
+    <w:p>
+      <w:pPr>
+        <w:pStyle w:val="a7"/>
+        <w:rPr>
+          <w:rtl/>
+          <w:lang w:bidi="fa-IR"/>
+        </w:rPr>
+      </w:pPr>
+    </w:p>
+    <w:p>
+      <w:pPr>
+        <w:pStyle w:val="a7"/>
+        <w:rPr>
+          <w:rtl/>
+          <w:lang w:bidi="fa-IR"/>
+        </w:rPr>
+      </w:pPr>
+    </w:p>
+    <w:p>
+      <w:pPr>
+        <w:pStyle w:val="a7"/>
+        <w:rPr>
+          <w:rtl/>
+          <w:lang w:bidi="fa-IR"/>
+        </w:rPr>
+      </w:pPr>
+    </w:p>
+    <w:p>
+      <w:pPr>
+        <w:pStyle w:val="a7"/>
+        <w:rPr>
+          <w:rtl/>
+          <w:lang w:bidi="fa-IR"/>
+        </w:rPr>
+      </w:pPr>
+    </w:p>
+    <w:p>
+      <w:pPr>
+        <w:pStyle w:val="a7"/>
+        <w:rPr>
+          <w:rtl/>
+          <w:lang w:bidi="fa-IR"/>
+        </w:rPr>
+      </w:pPr>
+    </w:p>
+    <w:p>
+      <w:pPr>
+        <w:pStyle w:val="a7"/>
+        <w:rPr>
+          <w:rtl/>
+          <w:lang w:bidi="fa-IR"/>
+        </w:rPr>
+      </w:pPr>
+    </w:p>
+    <w:p>
+      <w:pPr>
+        <w:pStyle w:val="a7"/>
+        <w:rPr>
+          <w:rtl/>
+          <w:lang w:bidi="fa-IR"/>
+        </w:rPr>
+      </w:pPr>
+    </w:p>
+    <w:p>
+      <w:pPr>
+        <w:pStyle w:val="a7"/>
+        <w:rPr>
+          <w:rtl/>
+          <w:lang w:bidi="fa-IR"/>
+        </w:rPr>
+      </w:pPr>
+    </w:p>
+    <w:p>
+      <w:pPr>
+        <w:pStyle w:val="a7"/>
+        <w:rPr>
+          <w:rtl/>
+          <w:lang w:bidi="fa-IR"/>
+        </w:rPr>
+      </w:pPr>
+    </w:p>
+    <w:p>
+      <w:pPr>
+        <w:pStyle w:val="a7"/>
+        <w:bidi w:val="0"/>
         <w:rPr>
           <w:rtl/>
           <w:lang w:bidi="fa-IR"/>
@@ -21688,9 +22134,9 @@
     </w:lvl>
   </w:abstractNum>
   <w:abstractNum w:abstractNumId="5" w15:restartNumberingAfterBreak="0">
-    <w:nsid w:val="45535100"/>
+    <w:nsid w:val="3D7E3A9C"/>
     <w:multiLevelType w:val="hybridMultilevel"/>
-    <w:tmpl w:val="A8540958"/>
+    <w:tmpl w:val="5EFEBEA0"/>
     <w:lvl w:ilvl="0" w:tplc="04090001">
       <w:start w:val="1"/>
       <w:numFmt w:val="bullet"/>
@@ -21801,6 +22247,119 @@
     </w:lvl>
   </w:abstractNum>
   <w:abstractNum w:abstractNumId="6" w15:restartNumberingAfterBreak="0">
+    <w:nsid w:val="45535100"/>
+    <w:multiLevelType w:val="hybridMultilevel"/>
+    <w:tmpl w:val="A8540958"/>
+    <w:lvl w:ilvl="0" w:tplc="04090001">
+      <w:start w:val="1"/>
+      <w:numFmt w:val="bullet"/>
+      <w:lvlText w:val=""/>
+      <w:lvlJc w:val="left"/>
+      <w:pPr>
+        <w:ind w:left="720" w:hanging="360"/>
+      </w:pPr>
+      <w:rPr>
+        <w:rFonts w:ascii="Symbol" w:hAnsi="Symbol" w:hint="default"/>
+      </w:rPr>
+    </w:lvl>
+    <w:lvl w:ilvl="1" w:tplc="04090003" w:tentative="1">
+      <w:start w:val="1"/>
+      <w:numFmt w:val="bullet"/>
+      <w:lvlText w:val="o"/>
+      <w:lvlJc w:val="left"/>
+      <w:pPr>
+        <w:ind w:left="1440" w:hanging="360"/>
+      </w:pPr>
+      <w:rPr>
+        <w:rFonts w:ascii="Courier New" w:hAnsi="Courier New" w:cs="Courier New" w:hint="default"/>
+      </w:rPr>
+    </w:lvl>
+    <w:lvl w:ilvl="2" w:tplc="04090005" w:tentative="1">
+      <w:start w:val="1"/>
+      <w:numFmt w:val="bullet"/>
+      <w:lvlText w:val=""/>
+      <w:lvlJc w:val="left"/>
+      <w:pPr>
+        <w:ind w:left="2160" w:hanging="360"/>
+      </w:pPr>
+      <w:rPr>
+        <w:rFonts w:ascii="Wingdings" w:hAnsi="Wingdings" w:hint="default"/>
+      </w:rPr>
+    </w:lvl>
+    <w:lvl w:ilvl="3" w:tplc="04090001" w:tentative="1">
+      <w:start w:val="1"/>
+      <w:numFmt w:val="bullet"/>
+      <w:lvlText w:val=""/>
+      <w:lvlJc w:val="left"/>
+      <w:pPr>
+        <w:ind w:left="2880" w:hanging="360"/>
+      </w:pPr>
+      <w:rPr>
+        <w:rFonts w:ascii="Symbol" w:hAnsi="Symbol" w:hint="default"/>
+      </w:rPr>
+    </w:lvl>
+    <w:lvl w:ilvl="4" w:tplc="04090003" w:tentative="1">
+      <w:start w:val="1"/>
+      <w:numFmt w:val="bullet"/>
+      <w:lvlText w:val="o"/>
+      <w:lvlJc w:val="left"/>
+      <w:pPr>
+        <w:ind w:left="3600" w:hanging="360"/>
+      </w:pPr>
+      <w:rPr>
+        <w:rFonts w:ascii="Courier New" w:hAnsi="Courier New" w:cs="Courier New" w:hint="default"/>
+      </w:rPr>
+    </w:lvl>
+    <w:lvl w:ilvl="5" w:tplc="04090005" w:tentative="1">
+      <w:start w:val="1"/>
+      <w:numFmt w:val="bullet"/>
+      <w:lvlText w:val=""/>
+      <w:lvlJc w:val="left"/>
+      <w:pPr>
+        <w:ind w:left="4320" w:hanging="360"/>
+      </w:pPr>
+      <w:rPr>
+        <w:rFonts w:ascii="Wingdings" w:hAnsi="Wingdings" w:hint="default"/>
+      </w:rPr>
+    </w:lvl>
+    <w:lvl w:ilvl="6" w:tplc="04090001" w:tentative="1">
+      <w:start w:val="1"/>
+      <w:numFmt w:val="bullet"/>
+      <w:lvlText w:val=""/>
+      <w:lvlJc w:val="left"/>
+      <w:pPr>
+        <w:ind w:left="5040" w:hanging="360"/>
+      </w:pPr>
+      <w:rPr>
+        <w:rFonts w:ascii="Symbol" w:hAnsi="Symbol" w:hint="default"/>
+      </w:rPr>
+    </w:lvl>
+    <w:lvl w:ilvl="7" w:tplc="04090003" w:tentative="1">
+      <w:start w:val="1"/>
+      <w:numFmt w:val="bullet"/>
+      <w:lvlText w:val="o"/>
+      <w:lvlJc w:val="left"/>
+      <w:pPr>
+        <w:ind w:left="5760" w:hanging="360"/>
+      </w:pPr>
+      <w:rPr>
+        <w:rFonts w:ascii="Courier New" w:hAnsi="Courier New" w:cs="Courier New" w:hint="default"/>
+      </w:rPr>
+    </w:lvl>
+    <w:lvl w:ilvl="8" w:tplc="04090005" w:tentative="1">
+      <w:start w:val="1"/>
+      <w:numFmt w:val="bullet"/>
+      <w:lvlText w:val=""/>
+      <w:lvlJc w:val="left"/>
+      <w:pPr>
+        <w:ind w:left="6480" w:hanging="360"/>
+      </w:pPr>
+      <w:rPr>
+        <w:rFonts w:ascii="Wingdings" w:hAnsi="Wingdings" w:hint="default"/>
+      </w:rPr>
+    </w:lvl>
+  </w:abstractNum>
+  <w:abstractNum w:abstractNumId="7" w15:restartNumberingAfterBreak="0">
     <w:nsid w:val="6CD32DA8"/>
     <w:multiLevelType w:val="singleLevel"/>
     <w:tmpl w:val="166470C2"/>
@@ -21826,7 +22385,7 @@
       </w:rPr>
     </w:lvl>
   </w:abstractNum>
-  <w:abstractNum w:abstractNumId="7" w15:restartNumberingAfterBreak="0">
+  <w:abstractNum w:abstractNumId="8" w15:restartNumberingAfterBreak="0">
     <w:nsid w:val="73F131BB"/>
     <w:multiLevelType w:val="hybridMultilevel"/>
     <w:tmpl w:val="20A84D6C"/>
@@ -21960,7 +22519,7 @@
       </w:pPr>
     </w:lvl>
   </w:abstractNum>
-  <w:abstractNum w:abstractNumId="8" w15:restartNumberingAfterBreak="0">
+  <w:abstractNum w:abstractNumId="9" w15:restartNumberingAfterBreak="0">
     <w:nsid w:val="74390D21"/>
     <w:multiLevelType w:val="hybridMultilevel"/>
     <w:tmpl w:val="019AA9E6"/>
@@ -22073,7 +22632,7 @@
       </w:rPr>
     </w:lvl>
   </w:abstractNum>
-  <w:abstractNum w:abstractNumId="9" w15:restartNumberingAfterBreak="0">
+  <w:abstractNum w:abstractNumId="10" w15:restartNumberingAfterBreak="0">
     <w:nsid w:val="7AA012A1"/>
     <w:multiLevelType w:val="hybridMultilevel"/>
     <w:tmpl w:val="D1509672"/>
@@ -22219,19 +22778,19 @@
     </w:lvl>
   </w:abstractNum>
   <w:num w:numId="1">
-    <w:abstractNumId w:val="6"/>
+    <w:abstractNumId w:val="7"/>
   </w:num>
   <w:num w:numId="2">
     <w:abstractNumId w:val="0"/>
   </w:num>
   <w:num w:numId="3">
-    <w:abstractNumId w:val="9"/>
+    <w:abstractNumId w:val="10"/>
   </w:num>
   <w:num w:numId="4">
     <w:abstractNumId w:val="1"/>
   </w:num>
   <w:num w:numId="5">
-    <w:abstractNumId w:val="7"/>
+    <w:abstractNumId w:val="8"/>
   </w:num>
   <w:num w:numId="6">
     <w:abstractNumId w:val="4"/>
@@ -22240,15 +22799,18 @@
     <w:abstractNumId w:val="2"/>
   </w:num>
   <w:num w:numId="8">
-    <w:abstractNumId w:val="8"/>
+    <w:abstractNumId w:val="9"/>
   </w:num>
   <w:num w:numId="9">
-    <w:abstractNumId w:val="5"/>
+    <w:abstractNumId w:val="6"/>
   </w:num>
   <w:num w:numId="10">
     <w:abstractNumId w:val="3"/>
   </w:num>
-  <w:numIdMacAtCleanup w:val="10"/>
+  <w:num w:numId="11">
+    <w:abstractNumId w:val="5"/>
+  </w:num>
+  <w:numIdMacAtCleanup w:val="11"/>
 </w:numbering>
 </file>
 

</xml_diff>

<commit_message>
The Dataset is edited
</commit_message>
<xml_diff>
--- a/Video Swin Transformer-Report(code_run_documentation).docx
+++ b/Video Swin Transformer-Report(code_run_documentation).docx
@@ -13838,16 +13838,16 @@
         <w:ind w:left="720" w:firstLine="720"/>
         <w:jc w:val="both"/>
         <w:rPr>
-          <w:rFonts w:cs="B Nazanin"/>
-          <w:szCs w:val="24"/>
-          <w:rtl/>
-          <w:lang w:bidi="fa-IR"/>
-        </w:rPr>
-      </w:pPr>
-      <w:r>
-        <w:rPr>
-          <w:rFonts w:cs="B Nazanin" w:hint="cs"/>
-          <w:szCs w:val="24"/>
+          <w:rFonts w:ascii="B Nazanin" w:hAnsi="B Nazanin" w:cs="B Nazanin"/>
+          <w:sz w:val="28"/>
+          <w:rtl/>
+          <w:lang w:bidi="fa-IR"/>
+        </w:rPr>
+      </w:pPr>
+      <w:r>
+        <w:rPr>
+          <w:rFonts w:ascii="B Nazanin" w:hAnsi="B Nazanin" w:cs="B Nazanin"/>
+          <w:sz w:val="28"/>
           <w:rtl/>
           <w:lang w:bidi="fa-IR"/>
         </w:rPr>
@@ -13855,8 +13855,8 @@
       </w:r>
       <w:r>
         <w:rPr>
-          <w:rFonts w:cs="B Nazanin" w:hint="cs"/>
-          <w:szCs w:val="24"/>
+          <w:rFonts w:ascii="B Nazanin" w:hAnsi="B Nazanin" w:cs="B Nazanin"/>
+          <w:sz w:val="28"/>
           <w:rtl/>
           <w:lang w:bidi="fa-IR"/>
         </w:rPr>
@@ -13864,8 +13864,8 @@
       </w:r>
       <w:r>
         <w:rPr>
-          <w:rFonts w:cs="B Nazanin" w:hint="cs"/>
-          <w:szCs w:val="24"/>
+          <w:rFonts w:ascii="B Nazanin" w:hAnsi="B Nazanin" w:cs="B Nazanin"/>
+          <w:sz w:val="28"/>
           <w:rtl/>
           <w:lang w:bidi="fa-IR"/>
         </w:rPr>
@@ -13873,8 +13873,8 @@
       </w:r>
       <w:r>
         <w:rPr>
-          <w:rFonts w:cs="B Nazanin" w:hint="cs"/>
-          <w:szCs w:val="24"/>
+          <w:rFonts w:ascii="B Nazanin" w:hAnsi="B Nazanin" w:cs="B Nazanin"/>
+          <w:sz w:val="28"/>
           <w:rtl/>
           <w:lang w:bidi="fa-IR"/>
         </w:rPr>
@@ -13882,8 +13882,8 @@
       </w:r>
       <w:r>
         <w:rPr>
-          <w:rFonts w:cs="B Nazanin" w:hint="cs"/>
-          <w:szCs w:val="24"/>
+          <w:rFonts w:ascii="B Nazanin" w:hAnsi="B Nazanin" w:cs="B Nazanin"/>
+          <w:sz w:val="28"/>
           <w:rtl/>
           <w:lang w:bidi="fa-IR"/>
         </w:rPr>
@@ -13897,16 +13897,16 @@
         <w:ind w:left="720"/>
         <w:jc w:val="both"/>
         <w:rPr>
-          <w:rFonts w:cs="B Nazanin"/>
-          <w:szCs w:val="24"/>
-          <w:rtl/>
-          <w:lang w:bidi="fa-IR"/>
-        </w:rPr>
-      </w:pPr>
-      <w:r>
-        <w:rPr>
-          <w:rFonts w:cs="B Nazanin" w:hint="cs"/>
-          <w:szCs w:val="24"/>
+          <w:rFonts w:ascii="B Nazanin" w:hAnsi="B Nazanin" w:cs="B Nazanin"/>
+          <w:sz w:val="28"/>
+          <w:rtl/>
+          <w:lang w:bidi="fa-IR"/>
+        </w:rPr>
+      </w:pPr>
+      <w:r>
+        <w:rPr>
+          <w:rFonts w:ascii="B Nazanin" w:hAnsi="B Nazanin" w:cs="B Nazanin"/>
+          <w:sz w:val="28"/>
           <w:rtl/>
           <w:lang w:bidi="fa-IR"/>
         </w:rPr>
@@ -13914,16 +13914,16 @@
       </w:r>
       <w:r>
         <w:rPr>
-          <w:rFonts w:cs="B Nazanin"/>
-          <w:szCs w:val="24"/>
+          <w:rFonts w:ascii="B Nazanin" w:hAnsi="B Nazanin" w:cs="B Nazanin"/>
+          <w:sz w:val="28"/>
           <w:lang w:bidi="fa-IR"/>
         </w:rPr>
         <w:t>Kinetic-400</w:t>
       </w:r>
       <w:r>
         <w:rPr>
-          <w:rFonts w:cs="B Nazanin" w:hint="cs"/>
-          <w:szCs w:val="24"/>
+          <w:rFonts w:ascii="B Nazanin" w:hAnsi="B Nazanin" w:cs="B Nazanin"/>
+          <w:sz w:val="28"/>
           <w:rtl/>
           <w:lang w:bidi="fa-IR"/>
         </w:rPr>
@@ -13931,8 +13931,8 @@
       </w:r>
       <w:r>
         <w:rPr>
-          <w:rFonts w:cs="B Nazanin" w:hint="cs"/>
-          <w:szCs w:val="24"/>
+          <w:rFonts w:ascii="B Nazanin" w:hAnsi="B Nazanin" w:cs="B Nazanin"/>
+          <w:sz w:val="28"/>
           <w:rtl/>
           <w:lang w:bidi="fa-IR"/>
         </w:rPr>
@@ -13940,16 +13940,16 @@
       </w:r>
       <w:r>
         <w:rPr>
-          <w:rFonts w:cs="B Nazanin"/>
-          <w:szCs w:val="24"/>
+          <w:rFonts w:ascii="B Nazanin" w:hAnsi="B Nazanin" w:cs="B Nazanin"/>
+          <w:sz w:val="28"/>
           <w:lang w:bidi="fa-IR"/>
         </w:rPr>
         <w:t>Kinetic-600</w:t>
       </w:r>
       <w:r>
         <w:rPr>
-          <w:rFonts w:cs="B Nazanin" w:hint="cs"/>
-          <w:szCs w:val="24"/>
+          <w:rFonts w:ascii="B Nazanin" w:hAnsi="B Nazanin" w:cs="B Nazanin"/>
+          <w:sz w:val="28"/>
           <w:rtl/>
           <w:lang w:bidi="fa-IR"/>
         </w:rPr>
@@ -13957,16 +13957,16 @@
       </w:r>
       <w:r>
         <w:rPr>
-          <w:rFonts w:cs="B Nazanin"/>
-          <w:szCs w:val="24"/>
+          <w:rFonts w:ascii="B Nazanin" w:hAnsi="B Nazanin" w:cs="B Nazanin"/>
+          <w:sz w:val="28"/>
           <w:lang w:bidi="fa-IR"/>
         </w:rPr>
         <w:br/>
       </w:r>
       <w:r>
         <w:rPr>
-          <w:rFonts w:cs="B Nazanin" w:hint="cs"/>
-          <w:szCs w:val="24"/>
+          <w:rFonts w:ascii="B Nazanin" w:hAnsi="B Nazanin" w:cs="B Nazanin"/>
+          <w:sz w:val="28"/>
           <w:rtl/>
           <w:lang w:bidi="fa-IR"/>
         </w:rPr>
@@ -13974,16 +13974,16 @@
       </w:r>
       <w:r>
         <w:rPr>
-          <w:rFonts w:cs="B Nazanin"/>
-          <w:szCs w:val="24"/>
+          <w:rFonts w:ascii="B Nazanin" w:hAnsi="B Nazanin" w:cs="B Nazanin"/>
+          <w:sz w:val="28"/>
           <w:lang w:bidi="fa-IR"/>
         </w:rPr>
         <w:t>Something-Something v2</w:t>
       </w:r>
       <w:r>
         <w:rPr>
-          <w:rFonts w:cs="B Nazanin" w:hint="cs"/>
-          <w:szCs w:val="24"/>
+          <w:rFonts w:ascii="B Nazanin" w:hAnsi="B Nazanin" w:cs="B Nazanin"/>
+          <w:sz w:val="28"/>
           <w:rtl/>
           <w:lang w:bidi="fa-IR"/>
         </w:rPr>
@@ -13997,8 +13997,8 @@
         <w:ind w:left="720" w:firstLine="720"/>
         <w:jc w:val="both"/>
         <w:rPr>
-          <w:rFonts w:cs="B Nazanin"/>
-          <w:szCs w:val="24"/>
+          <w:rFonts w:ascii="B Nazanin" w:hAnsi="B Nazanin" w:cs="B Nazanin"/>
+          <w:sz w:val="28"/>
           <w:lang w:bidi="fa-IR"/>
         </w:rPr>
       </w:pPr>
@@ -14010,15 +14010,15 @@
         <w:ind w:left="720" w:firstLine="720"/>
         <w:jc w:val="both"/>
         <w:rPr>
-          <w:rFonts w:cs="B Nazanin"/>
-          <w:szCs w:val="24"/>
-          <w:lang w:bidi="fa-IR"/>
-        </w:rPr>
-      </w:pPr>
-      <w:r>
-        <w:rPr>
-          <w:rFonts w:cs="B Nazanin" w:hint="cs"/>
-          <w:szCs w:val="24"/>
+          <w:rFonts w:ascii="B Nazanin" w:hAnsi="B Nazanin" w:cs="B Nazanin"/>
+          <w:sz w:val="28"/>
+          <w:lang w:bidi="fa-IR"/>
+        </w:rPr>
+      </w:pPr>
+      <w:r>
+        <w:rPr>
+          <w:rFonts w:ascii="B Nazanin" w:hAnsi="B Nazanin" w:cs="B Nazanin"/>
+          <w:sz w:val="28"/>
           <w:rtl/>
           <w:lang w:bidi="fa-IR"/>
         </w:rPr>
@@ -14026,16 +14026,16 @@
       </w:r>
       <w:r>
         <w:rPr>
-          <w:rFonts w:cs="B Nazanin"/>
-          <w:szCs w:val="24"/>
+          <w:rFonts w:ascii="B Nazanin" w:hAnsi="B Nazanin" w:cs="B Nazanin"/>
+          <w:sz w:val="28"/>
           <w:lang w:bidi="fa-IR"/>
         </w:rPr>
         <w:t xml:space="preserve">  Kinetic</w:t>
       </w:r>
       <w:r>
         <w:rPr>
-          <w:rFonts w:cs="B Nazanin" w:hint="cs"/>
-          <w:szCs w:val="24"/>
+          <w:rFonts w:ascii="B Nazanin" w:hAnsi="B Nazanin" w:cs="B Nazanin"/>
+          <w:sz w:val="28"/>
           <w:rtl/>
           <w:lang w:bidi="fa-IR"/>
         </w:rPr>
@@ -14043,8 +14043,8 @@
       </w:r>
       <w:r>
         <w:rPr>
-          <w:rFonts w:cs="B Nazanin" w:hint="cs"/>
-          <w:szCs w:val="24"/>
+          <w:rFonts w:ascii="B Nazanin" w:hAnsi="B Nazanin" w:cs="B Nazanin"/>
+          <w:sz w:val="28"/>
           <w:rtl/>
           <w:lang w:bidi="fa-IR"/>
         </w:rPr>
@@ -14052,170 +14052,17 @@
       </w:r>
       <w:r>
         <w:rPr>
-          <w:rFonts w:cs="B Nazanin" w:hint="cs"/>
-          <w:szCs w:val="24"/>
-          <w:rtl/>
-          <w:lang w:bidi="fa-IR"/>
-        </w:rPr>
-        <w:t xml:space="preserve"> دیتاست هست و </w:t>
-      </w:r>
-      <w:r>
-        <w:rPr>
-          <w:rFonts w:cs="B Nazanin"/>
-          <w:szCs w:val="24"/>
-          <w:rtl/>
-          <w:lang w:bidi="fa-IR"/>
-        </w:rPr>
-        <w:t>ا</w:t>
-      </w:r>
-      <w:r>
-        <w:rPr>
-          <w:rFonts w:cs="B Nazanin" w:hint="cs"/>
-          <w:szCs w:val="24"/>
-          <w:rtl/>
-          <w:lang w:bidi="fa-IR"/>
-        </w:rPr>
-        <w:t>ی</w:t>
-      </w:r>
-      <w:r>
-        <w:rPr>
-          <w:rFonts w:cs="B Nazanin" w:hint="eastAsia"/>
-          <w:szCs w:val="24"/>
-          <w:rtl/>
-          <w:lang w:bidi="fa-IR"/>
-        </w:rPr>
-        <w:t>ن</w:t>
-      </w:r>
-      <w:r>
-        <w:rPr>
-          <w:rFonts w:cs="B Nazanin"/>
-          <w:szCs w:val="24"/>
-          <w:rtl/>
-          <w:lang w:bidi="fa-IR"/>
-        </w:rPr>
-        <w:t xml:space="preserve"> و</w:t>
-      </w:r>
-      <w:r>
-        <w:rPr>
-          <w:rFonts w:cs="B Nazanin" w:hint="cs"/>
-          <w:szCs w:val="24"/>
-          <w:rtl/>
-          <w:lang w:bidi="fa-IR"/>
-        </w:rPr>
-        <w:t>ی</w:t>
-      </w:r>
-      <w:r>
-        <w:rPr>
-          <w:rFonts w:cs="B Nazanin" w:hint="eastAsia"/>
-          <w:szCs w:val="24"/>
-          <w:rtl/>
-          <w:lang w:bidi="fa-IR"/>
-        </w:rPr>
-        <w:t>دئوها</w:t>
-      </w:r>
-      <w:r>
-        <w:rPr>
-          <w:rFonts w:cs="B Nazanin"/>
-          <w:szCs w:val="24"/>
-          <w:rtl/>
-          <w:lang w:bidi="fa-IR"/>
-        </w:rPr>
-        <w:t xml:space="preserve"> شامل فعل و انفعالات ب</w:t>
-      </w:r>
-      <w:r>
-        <w:rPr>
-          <w:rFonts w:cs="B Nazanin" w:hint="cs"/>
-          <w:szCs w:val="24"/>
-          <w:rtl/>
-          <w:lang w:bidi="fa-IR"/>
-        </w:rPr>
-        <w:t>ی</w:t>
-      </w:r>
-      <w:r>
-        <w:rPr>
-          <w:rFonts w:cs="B Nazanin" w:hint="eastAsia"/>
-          <w:szCs w:val="24"/>
-          <w:rtl/>
-          <w:lang w:bidi="fa-IR"/>
-        </w:rPr>
-        <w:t>ن</w:t>
-      </w:r>
-      <w:r>
-        <w:rPr>
-          <w:rFonts w:cs="B Nazanin"/>
-          <w:szCs w:val="24"/>
-          <w:rtl/>
-          <w:lang w:bidi="fa-IR"/>
-        </w:rPr>
-        <w:t xml:space="preserve"> انسان و ش</w:t>
-      </w:r>
-      <w:r>
-        <w:rPr>
-          <w:rFonts w:cs="B Nazanin" w:hint="cs"/>
-          <w:szCs w:val="24"/>
-          <w:rtl/>
-          <w:lang w:bidi="fa-IR"/>
-        </w:rPr>
-        <w:t>ی</w:t>
-      </w:r>
-      <w:r>
-        <w:rPr>
-          <w:rFonts w:cs="B Nazanin" w:hint="eastAsia"/>
-          <w:szCs w:val="24"/>
-          <w:rtl/>
-          <w:lang w:bidi="fa-IR"/>
-        </w:rPr>
-        <w:t>ء</w:t>
-      </w:r>
-      <w:r>
-        <w:rPr>
-          <w:rFonts w:cs="B Nazanin"/>
-          <w:szCs w:val="24"/>
-          <w:rtl/>
-          <w:lang w:bidi="fa-IR"/>
-        </w:rPr>
-        <w:t xml:space="preserve"> مانند نواختن سازها ، و همچن</w:t>
-      </w:r>
-      <w:r>
-        <w:rPr>
-          <w:rFonts w:cs="B Nazanin" w:hint="cs"/>
-          <w:szCs w:val="24"/>
-          <w:rtl/>
-          <w:lang w:bidi="fa-IR"/>
-        </w:rPr>
-        <w:t>ی</w:t>
-      </w:r>
-      <w:r>
-        <w:rPr>
-          <w:rFonts w:cs="B Nazanin" w:hint="eastAsia"/>
-          <w:szCs w:val="24"/>
-          <w:rtl/>
-          <w:lang w:bidi="fa-IR"/>
-        </w:rPr>
-        <w:t>ن</w:t>
-      </w:r>
-      <w:r>
-        <w:rPr>
-          <w:rFonts w:cs="B Nazanin"/>
-          <w:szCs w:val="24"/>
-          <w:rtl/>
-          <w:lang w:bidi="fa-IR"/>
-        </w:rPr>
-        <w:t xml:space="preserve"> تعاملات انسان با انسان مانند دست دادن و در آغوش گرفتن است.</w:t>
-      </w:r>
-      <w:r>
-        <w:rPr>
-          <w:rFonts w:cs="B Nazanin" w:hint="cs"/>
-          <w:szCs w:val="24"/>
-          <w:rtl/>
-          <w:lang w:bidi="fa-IR"/>
-        </w:rPr>
-        <w:t xml:space="preserve"> که هر کدام از کلاس ها حداقل به اندازه تعداد کلاس ها ویدیو دارد، که هر ویدیو </w:t>
-      </w:r>
-      <w:r>
-        <w:rPr>
-          <w:rFonts w:cs="B Nazanin" w:hint="cs"/>
-          <w:szCs w:val="24"/>
+          <w:rFonts w:ascii="B Nazanin" w:hAnsi="B Nazanin" w:cs="B Nazanin"/>
+          <w:sz w:val="28"/>
+          <w:rtl/>
+          <w:lang w:bidi="fa-IR"/>
+        </w:rPr>
+        <w:t xml:space="preserve"> دیتاست هست و این ویدئوها شامل فعل و انفعالات بین انسان و شیء مانند نواختن سازها ، و همچنین تعاملات انسان با انسان مانند دست دادن و در آغوش گرفتن است. که هر کدام از کلاس ها حداقل به اندازه تعداد کلاس ها ویدیو دارد، که هر ویدیو </w:t>
+      </w:r>
+      <w:r>
+        <w:rPr>
+          <w:rFonts w:ascii="B Nazanin" w:hAnsi="B Nazanin" w:cs="B Nazanin"/>
+          <w:sz w:val="28"/>
           <w:rtl/>
           <w:lang w:bidi="fa-IR"/>
         </w:rPr>
@@ -14223,8 +14070,8 @@
       </w:r>
       <w:r>
         <w:rPr>
-          <w:rFonts w:cs="B Nazanin" w:hint="cs"/>
-          <w:szCs w:val="24"/>
+          <w:rFonts w:ascii="B Nazanin" w:hAnsi="B Nazanin" w:cs="B Nazanin"/>
+          <w:sz w:val="28"/>
           <w:rtl/>
           <w:lang w:bidi="fa-IR"/>
         </w:rPr>
@@ -14232,8 +14079,8 @@
       </w:r>
       <w:r>
         <w:rPr>
-          <w:rFonts w:cs="B Nazanin" w:hint="cs"/>
-          <w:szCs w:val="24"/>
+          <w:rFonts w:ascii="B Nazanin" w:hAnsi="B Nazanin" w:cs="B Nazanin"/>
+          <w:sz w:val="28"/>
           <w:rtl/>
           <w:lang w:bidi="fa-IR"/>
         </w:rPr>
@@ -14241,8 +14088,8 @@
       </w:r>
       <w:r>
         <w:rPr>
-          <w:rFonts w:cs="B Nazanin" w:hint="cs"/>
-          <w:szCs w:val="24"/>
+          <w:rFonts w:ascii="B Nazanin" w:hAnsi="B Nazanin" w:cs="B Nazanin"/>
+          <w:sz w:val="28"/>
           <w:rtl/>
           <w:lang w:bidi="fa-IR"/>
         </w:rPr>
@@ -14250,17 +14097,17 @@
       </w:r>
       <w:r>
         <w:rPr>
-          <w:rFonts w:cs="B Nazanin" w:hint="cs"/>
-          <w:szCs w:val="24"/>
-          <w:rtl/>
-          <w:lang w:bidi="fa-IR"/>
-        </w:rPr>
-        <w:t>ی</w:t>
-      </w:r>
-      <w:r>
-        <w:rPr>
-          <w:rFonts w:cs="B Nazanin" w:hint="cs"/>
-          <w:szCs w:val="24"/>
+          <w:rFonts w:ascii="B Nazanin" w:hAnsi="B Nazanin" w:cs="B Nazanin"/>
+          <w:sz w:val="28"/>
+          <w:rtl/>
+          <w:lang w:bidi="fa-IR"/>
+        </w:rPr>
+        <w:t>ی</w:t>
+      </w:r>
+      <w:r>
+        <w:rPr>
+          <w:rFonts w:ascii="B Nazanin" w:hAnsi="B Nazanin" w:cs="B Nazanin"/>
+          <w:sz w:val="28"/>
           <w:rtl/>
           <w:lang w:bidi="fa-IR"/>
         </w:rPr>
@@ -14268,8 +14115,8 @@
       </w:r>
       <w:r>
         <w:rPr>
-          <w:rFonts w:cs="B Nazanin" w:hint="cs"/>
-          <w:szCs w:val="24"/>
+          <w:rFonts w:ascii="B Nazanin" w:hAnsi="B Nazanin" w:cs="B Nazanin"/>
+          <w:sz w:val="28"/>
           <w:rtl/>
           <w:lang w:bidi="fa-IR"/>
         </w:rPr>
@@ -14277,8 +14124,8 @@
       </w:r>
       <w:r>
         <w:rPr>
-          <w:rFonts w:cs="B Nazanin" w:hint="cs"/>
-          <w:szCs w:val="24"/>
+          <w:rFonts w:ascii="B Nazanin" w:hAnsi="B Nazanin" w:cs="B Nazanin"/>
+          <w:sz w:val="28"/>
           <w:rtl/>
           <w:lang w:bidi="fa-IR"/>
         </w:rPr>
@@ -14292,8 +14139,8 @@
         <w:ind w:left="720"/>
         <w:jc w:val="both"/>
         <w:rPr>
-          <w:rFonts w:cs="B Nazanin"/>
-          <w:szCs w:val="24"/>
+          <w:rFonts w:ascii="B Nazanin" w:hAnsi="B Nazanin" w:cs="B Nazanin"/>
+          <w:sz w:val="28"/>
           <w:lang w:bidi="fa-IR"/>
         </w:rPr>
       </w:pPr>
@@ -14305,24 +14152,24 @@
         <w:ind w:left="720" w:firstLine="720"/>
         <w:jc w:val="both"/>
         <w:rPr>
-          <w:rFonts w:cs="B Nazanin"/>
-          <w:szCs w:val="24"/>
-          <w:rtl/>
-          <w:lang w:bidi="fa-IR"/>
-        </w:rPr>
-      </w:pPr>
-      <w:r>
-        <w:rPr>
-          <w:rFonts w:cs="B Nazanin"/>
-          <w:szCs w:val="24"/>
+          <w:rFonts w:ascii="B Nazanin" w:hAnsi="B Nazanin" w:cs="B Nazanin"/>
+          <w:sz w:val="28"/>
+          <w:rtl/>
+          <w:lang w:bidi="fa-IR"/>
+        </w:rPr>
+      </w:pPr>
+      <w:r>
+        <w:rPr>
+          <w:rFonts w:ascii="B Nazanin" w:hAnsi="B Nazanin" w:cs="B Nazanin"/>
+          <w:sz w:val="28"/>
           <w:lang w:bidi="fa-IR"/>
         </w:rPr>
         <w:t>Something-something v2</w:t>
       </w:r>
       <w:r>
         <w:rPr>
-          <w:rFonts w:cs="B Nazanin" w:hint="cs"/>
-          <w:szCs w:val="24"/>
+          <w:rFonts w:ascii="B Nazanin" w:hAnsi="B Nazanin" w:cs="B Nazanin"/>
+          <w:sz w:val="28"/>
           <w:rtl/>
           <w:lang w:bidi="fa-IR"/>
         </w:rPr>
@@ -14330,16 +14177,16 @@
       </w:r>
       <w:r>
         <w:rPr>
-          <w:rFonts w:cs="B Nazanin"/>
-          <w:szCs w:val="24"/>
+          <w:rFonts w:ascii="B Nazanin" w:hAnsi="B Nazanin" w:cs="B Nazanin"/>
+          <w:sz w:val="28"/>
           <w:lang w:bidi="fa-IR"/>
         </w:rPr>
         <w:t xml:space="preserve"> </w:t>
       </w:r>
       <w:r>
         <w:rPr>
-          <w:rFonts w:cs="B Nazanin" w:hint="cs"/>
-          <w:szCs w:val="24"/>
+          <w:rFonts w:ascii="B Nazanin" w:hAnsi="B Nazanin" w:cs="B Nazanin"/>
+          <w:sz w:val="28"/>
           <w:rtl/>
           <w:lang w:bidi="fa-IR"/>
         </w:rPr>
@@ -14347,325 +14194,20 @@
       </w:r>
       <w:r>
         <w:rPr>
-          <w:rFonts w:cs="B Nazanin"/>
+          <w:rFonts w:ascii="B Nazanin" w:hAnsi="B Nazanin" w:cs="B Nazanin"/>
+          <w:sz w:val="28"/>
           <w:rtl/>
         </w:rPr>
         <w:t xml:space="preserve"> </w:t>
       </w:r>
       <w:r>
         <w:rPr>
-          <w:rFonts w:cs="B Nazanin"/>
-          <w:szCs w:val="24"/>
-          <w:rtl/>
-          <w:lang w:bidi="fa-IR"/>
-        </w:rPr>
-        <w:t>ا</w:t>
-      </w:r>
-      <w:r>
-        <w:rPr>
-          <w:rFonts w:cs="B Nazanin" w:hint="cs"/>
-          <w:szCs w:val="24"/>
-          <w:rtl/>
-          <w:lang w:bidi="fa-IR"/>
-        </w:rPr>
-        <w:t>ی</w:t>
-      </w:r>
-      <w:r>
-        <w:rPr>
-          <w:rFonts w:cs="B Nazanin" w:hint="eastAsia"/>
-          <w:szCs w:val="24"/>
-          <w:rtl/>
-          <w:lang w:bidi="fa-IR"/>
-        </w:rPr>
-        <w:t>ن</w:t>
-      </w:r>
-      <w:r>
-        <w:rPr>
-          <w:rFonts w:cs="B Nazanin"/>
-          <w:szCs w:val="24"/>
-          <w:rtl/>
-          <w:lang w:bidi="fa-IR"/>
-        </w:rPr>
-        <w:t xml:space="preserve"> به مدلها</w:t>
-      </w:r>
-      <w:r>
-        <w:rPr>
-          <w:rFonts w:cs="B Nazanin" w:hint="cs"/>
-          <w:szCs w:val="24"/>
-          <w:rtl/>
-          <w:lang w:bidi="fa-IR"/>
-        </w:rPr>
-        <w:t>ی</w:t>
-      </w:r>
-      <w:r>
-        <w:rPr>
-          <w:rFonts w:cs="B Nazanin"/>
-          <w:szCs w:val="24"/>
-          <w:rtl/>
-          <w:lang w:bidi="fa-IR"/>
-        </w:rPr>
-        <w:t xml:space="preserve"> </w:t>
-      </w:r>
-      <w:r>
-        <w:rPr>
-          <w:rFonts w:cs="B Nazanin" w:hint="cs"/>
-          <w:szCs w:val="24"/>
-          <w:rtl/>
-          <w:lang w:bidi="fa-IR"/>
-        </w:rPr>
-        <w:t>ی</w:t>
-      </w:r>
-      <w:r>
-        <w:rPr>
-          <w:rFonts w:cs="B Nazanin" w:hint="eastAsia"/>
-          <w:szCs w:val="24"/>
-          <w:rtl/>
-          <w:lang w:bidi="fa-IR"/>
-        </w:rPr>
-        <w:t>ادگ</w:t>
-      </w:r>
-      <w:r>
-        <w:rPr>
-          <w:rFonts w:cs="B Nazanin" w:hint="cs"/>
-          <w:szCs w:val="24"/>
-          <w:rtl/>
-          <w:lang w:bidi="fa-IR"/>
-        </w:rPr>
-        <w:t>ی</w:t>
-      </w:r>
-      <w:r>
-        <w:rPr>
-          <w:rFonts w:cs="B Nazanin" w:hint="eastAsia"/>
-          <w:szCs w:val="24"/>
-          <w:rtl/>
-          <w:lang w:bidi="fa-IR"/>
-        </w:rPr>
-        <w:t>ر</w:t>
-      </w:r>
-      <w:r>
-        <w:rPr>
-          <w:rFonts w:cs="B Nazanin" w:hint="cs"/>
-          <w:szCs w:val="24"/>
-          <w:rtl/>
-          <w:lang w:bidi="fa-IR"/>
-        </w:rPr>
-        <w:t>ی</w:t>
-      </w:r>
-      <w:r>
-        <w:rPr>
-          <w:rFonts w:cs="B Nazanin"/>
-          <w:szCs w:val="24"/>
-          <w:rtl/>
-          <w:lang w:bidi="fa-IR"/>
-        </w:rPr>
-        <w:t xml:space="preserve"> ماش</w:t>
-      </w:r>
-      <w:r>
-        <w:rPr>
-          <w:rFonts w:cs="B Nazanin" w:hint="cs"/>
-          <w:szCs w:val="24"/>
-          <w:rtl/>
-          <w:lang w:bidi="fa-IR"/>
-        </w:rPr>
-        <w:t>ی</w:t>
-      </w:r>
-      <w:r>
-        <w:rPr>
-          <w:rFonts w:cs="B Nazanin" w:hint="eastAsia"/>
-          <w:szCs w:val="24"/>
-          <w:rtl/>
-          <w:lang w:bidi="fa-IR"/>
-        </w:rPr>
-        <w:t>ن</w:t>
-      </w:r>
-      <w:r>
-        <w:rPr>
-          <w:rFonts w:cs="B Nazanin"/>
-          <w:szCs w:val="24"/>
-          <w:rtl/>
-          <w:lang w:bidi="fa-IR"/>
-        </w:rPr>
-        <w:t xml:space="preserve"> اجازه م</w:t>
-      </w:r>
-      <w:r>
-        <w:rPr>
-          <w:rFonts w:cs="B Nazanin" w:hint="cs"/>
-          <w:szCs w:val="24"/>
-          <w:rtl/>
-          <w:lang w:bidi="fa-IR"/>
-        </w:rPr>
-        <w:t>ی</w:t>
-      </w:r>
-      <w:r>
-        <w:rPr>
-          <w:rFonts w:cs="B Nazanin"/>
-          <w:szCs w:val="24"/>
-          <w:rtl/>
-          <w:lang w:bidi="fa-IR"/>
-        </w:rPr>
-        <w:t xml:space="preserve"> دهد تا درک دق</w:t>
-      </w:r>
-      <w:r>
-        <w:rPr>
-          <w:rFonts w:cs="B Nazanin" w:hint="cs"/>
-          <w:szCs w:val="24"/>
-          <w:rtl/>
-          <w:lang w:bidi="fa-IR"/>
-        </w:rPr>
-        <w:t>ی</w:t>
-      </w:r>
-      <w:r>
-        <w:rPr>
-          <w:rFonts w:cs="B Nazanin" w:hint="eastAsia"/>
-          <w:szCs w:val="24"/>
-          <w:rtl/>
-          <w:lang w:bidi="fa-IR"/>
-        </w:rPr>
-        <w:t>ق</w:t>
-      </w:r>
-      <w:r>
-        <w:rPr>
-          <w:rFonts w:cs="B Nazanin" w:hint="cs"/>
-          <w:szCs w:val="24"/>
-          <w:rtl/>
-          <w:lang w:bidi="fa-IR"/>
-        </w:rPr>
-        <w:t>ی</w:t>
-      </w:r>
-      <w:r>
-        <w:rPr>
-          <w:rFonts w:cs="B Nazanin"/>
-          <w:szCs w:val="24"/>
-          <w:rtl/>
-          <w:lang w:bidi="fa-IR"/>
-        </w:rPr>
-        <w:t xml:space="preserve"> از اقدامات اساس</w:t>
-      </w:r>
-      <w:r>
-        <w:rPr>
-          <w:rFonts w:cs="B Nazanin" w:hint="cs"/>
-          <w:szCs w:val="24"/>
-          <w:rtl/>
-          <w:lang w:bidi="fa-IR"/>
-        </w:rPr>
-        <w:t>ی</w:t>
-      </w:r>
-      <w:r>
-        <w:rPr>
-          <w:rFonts w:cs="B Nazanin"/>
-          <w:szCs w:val="24"/>
-          <w:rtl/>
-          <w:lang w:bidi="fa-IR"/>
-        </w:rPr>
-        <w:t xml:space="preserve"> که در دن</w:t>
-      </w:r>
-      <w:r>
-        <w:rPr>
-          <w:rFonts w:cs="B Nazanin" w:hint="cs"/>
-          <w:szCs w:val="24"/>
-          <w:rtl/>
-          <w:lang w:bidi="fa-IR"/>
-        </w:rPr>
-        <w:t>ی</w:t>
-      </w:r>
-      <w:r>
-        <w:rPr>
-          <w:rFonts w:cs="B Nazanin" w:hint="eastAsia"/>
-          <w:szCs w:val="24"/>
-          <w:rtl/>
-          <w:lang w:bidi="fa-IR"/>
-        </w:rPr>
-        <w:t>ا</w:t>
-      </w:r>
-      <w:r>
-        <w:rPr>
-          <w:rFonts w:cs="B Nazanin" w:hint="cs"/>
-          <w:szCs w:val="24"/>
-          <w:rtl/>
-          <w:lang w:bidi="fa-IR"/>
-        </w:rPr>
-        <w:t>ی</w:t>
-      </w:r>
-      <w:r>
-        <w:rPr>
-          <w:rFonts w:cs="B Nazanin"/>
-          <w:szCs w:val="24"/>
-          <w:rtl/>
-          <w:lang w:bidi="fa-IR"/>
-        </w:rPr>
-        <w:t xml:space="preserve"> ف</w:t>
-      </w:r>
-      <w:r>
-        <w:rPr>
-          <w:rFonts w:cs="B Nazanin" w:hint="cs"/>
-          <w:szCs w:val="24"/>
-          <w:rtl/>
-          <w:lang w:bidi="fa-IR"/>
-        </w:rPr>
-        <w:t>ی</w:t>
-      </w:r>
-      <w:r>
-        <w:rPr>
-          <w:rFonts w:cs="B Nazanin" w:hint="eastAsia"/>
-          <w:szCs w:val="24"/>
-          <w:rtl/>
-          <w:lang w:bidi="fa-IR"/>
-        </w:rPr>
-        <w:t>ز</w:t>
-      </w:r>
-      <w:r>
-        <w:rPr>
-          <w:rFonts w:cs="B Nazanin" w:hint="cs"/>
-          <w:szCs w:val="24"/>
-          <w:rtl/>
-          <w:lang w:bidi="fa-IR"/>
-        </w:rPr>
-        <w:t>ی</w:t>
-      </w:r>
-      <w:r>
-        <w:rPr>
-          <w:rFonts w:cs="B Nazanin" w:hint="eastAsia"/>
-          <w:szCs w:val="24"/>
-          <w:rtl/>
-          <w:lang w:bidi="fa-IR"/>
-        </w:rPr>
-        <w:t>ک</w:t>
-      </w:r>
-      <w:r>
-        <w:rPr>
-          <w:rFonts w:cs="B Nazanin" w:hint="cs"/>
-          <w:szCs w:val="24"/>
-          <w:rtl/>
-          <w:lang w:bidi="fa-IR"/>
-        </w:rPr>
-        <w:t>ی</w:t>
-      </w:r>
-      <w:r>
-        <w:rPr>
-          <w:rFonts w:cs="B Nazanin"/>
-          <w:szCs w:val="24"/>
-          <w:rtl/>
-          <w:lang w:bidi="fa-IR"/>
-        </w:rPr>
-        <w:t xml:space="preserve"> رخ م</w:t>
-      </w:r>
-      <w:r>
-        <w:rPr>
-          <w:rFonts w:cs="B Nazanin" w:hint="cs"/>
-          <w:szCs w:val="24"/>
-          <w:rtl/>
-          <w:lang w:bidi="fa-IR"/>
-        </w:rPr>
-        <w:t>ی</w:t>
-      </w:r>
-      <w:r>
-        <w:rPr>
-          <w:rFonts w:cs="B Nazanin"/>
-          <w:szCs w:val="24"/>
-          <w:rtl/>
-          <w:lang w:bidi="fa-IR"/>
-        </w:rPr>
-        <w:t xml:space="preserve"> دهد توسعه دهند.</w:t>
+          <w:rFonts w:ascii="B Nazanin" w:hAnsi="B Nazanin" w:cs="B Nazanin"/>
+          <w:sz w:val="28"/>
+          <w:rtl/>
+          <w:lang w:bidi="fa-IR"/>
+        </w:rPr>
+        <w:t>این به مدلهای یادگیری ماشین اجازه می دهد تا درک دقیقی از اقدامات اساسی که در دنیای فیزیکی رخ می دهد توسعه دهند.</w:t>
       </w:r>
     </w:p>
     <w:p>
@@ -14756,249 +14298,201 @@
       <w:pPr>
         <w:pStyle w:val="a7"/>
         <w:spacing w:line="360" w:lineRule="auto"/>
-        <w:ind w:left="720" w:firstLine="720"/>
         <w:jc w:val="both"/>
         <w:rPr>
           <w:rFonts w:cs="B Nazanin"/>
           <w:szCs w:val="24"/>
-          <w:rtl/>
-          <w:lang w:bidi="fa-IR"/>
-        </w:rPr>
-      </w:pPr>
+          <w:lang w:bidi="fa-IR"/>
+        </w:rPr>
+      </w:pPr>
+    </w:p>
+    <w:p>
+      <w:pPr>
+        <w:pStyle w:val="a0"/>
+        <w:rPr>
+          <w:rFonts w:cs="B Nazanin"/>
+        </w:rPr>
+      </w:pPr>
+      <w:bookmarkStart w:id="4" w:name="_Toc69291748"/>
+      <w:r>
+        <w:rPr>
+          <w:rFonts w:cs="B Nazanin" w:hint="cs"/>
+          <w:rtl/>
+        </w:rPr>
+        <w:lastRenderedPageBreak/>
+        <w:t>نحوه دسترسی</w:t>
+      </w:r>
+      <w:bookmarkEnd w:id="4"/>
     </w:p>
     <w:p>
       <w:pPr>
         <w:pStyle w:val="a7"/>
         <w:spacing w:line="360" w:lineRule="auto"/>
         <w:ind w:left="720" w:firstLine="720"/>
-        <w:jc w:val="both"/>
-        <w:rPr>
-          <w:rFonts w:cs="B Nazanin"/>
-          <w:szCs w:val="24"/>
-          <w:rtl/>
-          <w:lang w:bidi="fa-IR"/>
-        </w:rPr>
-      </w:pPr>
-    </w:p>
-    <w:p>
-      <w:pPr>
-        <w:pStyle w:val="a7"/>
-        <w:spacing w:line="360" w:lineRule="auto"/>
-        <w:ind w:left="720" w:firstLine="720"/>
-        <w:jc w:val="both"/>
-        <w:rPr>
-          <w:rFonts w:cs="B Nazanin"/>
-          <w:szCs w:val="24"/>
-          <w:rtl/>
-          <w:lang w:bidi="fa-IR"/>
-        </w:rPr>
-      </w:pPr>
-    </w:p>
-    <w:p>
-      <w:pPr>
-        <w:pStyle w:val="a7"/>
-        <w:spacing w:line="360" w:lineRule="auto"/>
-        <w:ind w:left="720" w:firstLine="720"/>
-        <w:jc w:val="both"/>
-        <w:rPr>
-          <w:rFonts w:cs="B Nazanin"/>
-          <w:szCs w:val="24"/>
-          <w:rtl/>
-          <w:lang w:bidi="fa-IR"/>
-        </w:rPr>
-      </w:pPr>
-    </w:p>
-    <w:p>
-      <w:pPr>
-        <w:pStyle w:val="a7"/>
-        <w:spacing w:line="360" w:lineRule="auto"/>
-        <w:ind w:left="720" w:firstLine="720"/>
-        <w:jc w:val="both"/>
-        <w:rPr>
-          <w:rFonts w:cs="B Nazanin"/>
-          <w:szCs w:val="24"/>
-          <w:lang w:bidi="fa-IR"/>
-        </w:rPr>
-      </w:pPr>
-    </w:p>
-    <w:p>
-      <w:pPr>
-        <w:pStyle w:val="a0"/>
-        <w:rPr>
-          <w:rFonts w:cs="B Nazanin"/>
-        </w:rPr>
-      </w:pPr>
-      <w:bookmarkStart w:id="4" w:name="_Toc69291748"/>
+        <w:rPr>
+          <w:rFonts w:cs="B Nazanin"/>
+          <w:sz w:val="28"/>
+          <w:rtl/>
+          <w:lang w:bidi="fa-IR"/>
+        </w:rPr>
+      </w:pPr>
+      <w:r>
+        <w:rPr>
+          <w:rFonts w:ascii="B Nazanin" w:hAnsi="B Nazanin" w:cs="B Nazanin"/>
+          <w:sz w:val="28"/>
+          <w:rtl/>
+          <w:lang w:bidi="fa-IR"/>
+        </w:rPr>
+        <w:t>ویدیوی</w:t>
+      </w:r>
+      <w:r>
+        <w:rPr>
+          <w:rFonts w:ascii="B Nazanin" w:hAnsi="B Nazanin" w:cs="B Nazanin"/>
+          <w:sz w:val="28"/>
+          <w:lang w:bidi="fa-IR"/>
+        </w:rPr>
+        <w:t>‎</w:t>
+      </w:r>
+      <w:r>
+        <w:rPr>
+          <w:rFonts w:ascii="B Nazanin" w:hAnsi="B Nazanin" w:cs="B Nazanin"/>
+          <w:sz w:val="28"/>
+          <w:rtl/>
+          <w:lang w:bidi="fa-IR"/>
+        </w:rPr>
+        <w:t>های دیتاست‌ها در دوحالت قابل دسترس خواهند بود اولی به صورت آنلاین و دیگری به صورت آفلاین(دانلود شده). ما با حالت اول کار داریم</w:t>
+      </w:r>
+      <w:r>
+        <w:rPr>
+          <w:rFonts w:ascii="B Nazanin" w:hAnsi="B Nazanin" w:cs="B Nazanin"/>
+          <w:sz w:val="28"/>
+          <w:rtl/>
+          <w:lang w:bidi="fa-IR"/>
+        </w:rPr>
+        <w:t xml:space="preserve"> در این حالت ما یک فایل </w:t>
+      </w:r>
+      <w:r>
+        <w:rPr>
+          <w:rFonts w:ascii="B Nazanin" w:hAnsi="B Nazanin" w:cs="B Nazanin"/>
+          <w:sz w:val="28"/>
+          <w:lang w:bidi="fa-IR"/>
+        </w:rPr>
+        <w:t>json</w:t>
+      </w:r>
+      <w:r>
+        <w:rPr>
+          <w:rFonts w:ascii="B Nazanin" w:hAnsi="B Nazanin" w:cs="B Nazanin"/>
+          <w:sz w:val="28"/>
+          <w:rtl/>
+          <w:lang w:bidi="fa-IR"/>
+        </w:rPr>
+        <w:t xml:space="preserve"> یا </w:t>
+      </w:r>
+      <w:r>
+        <w:rPr>
+          <w:rFonts w:ascii="B Nazanin" w:hAnsi="B Nazanin" w:cs="B Nazanin"/>
+          <w:sz w:val="28"/>
+          <w:lang w:bidi="fa-IR"/>
+        </w:rPr>
+        <w:t>csv</w:t>
+      </w:r>
+      <w:r>
+        <w:rPr>
+          <w:rFonts w:ascii="B Nazanin" w:hAnsi="B Nazanin" w:cs="B Nazanin"/>
+          <w:sz w:val="28"/>
+          <w:rtl/>
+          <w:lang w:bidi="fa-IR"/>
+        </w:rPr>
+        <w:t xml:space="preserve"> داریم که دارای مشخصاتی به مانند </w:t>
+      </w:r>
+      <w:proofErr w:type="spellStart"/>
+      <w:r>
+        <w:rPr>
+          <w:rFonts w:ascii="B Nazanin" w:hAnsi="B Nazanin" w:cs="B Nazanin"/>
+          <w:sz w:val="28"/>
+          <w:lang w:bidi="fa-IR"/>
+        </w:rPr>
+        <w:t>label,youtube_id,time_start,time_end,split</w:t>
+      </w:r>
+      <w:proofErr w:type="spellEnd"/>
+      <w:r>
+        <w:rPr>
+          <w:rFonts w:ascii="B Nazanin" w:hAnsi="B Nazanin" w:cs="B Nazanin"/>
+          <w:sz w:val="28"/>
+          <w:rtl/>
+          <w:lang w:bidi="fa-IR"/>
+        </w:rPr>
+        <w:t xml:space="preserve"> که </w:t>
+      </w:r>
+      <w:r>
+        <w:rPr>
+          <w:rFonts w:ascii="B Nazanin" w:hAnsi="B Nazanin" w:cs="B Nazanin"/>
+          <w:sz w:val="28"/>
+          <w:lang w:bidi="fa-IR"/>
+        </w:rPr>
+        <w:t>Split</w:t>
+      </w:r>
+      <w:r>
+        <w:rPr>
+          <w:rFonts w:ascii="B Nazanin" w:hAnsi="B Nazanin" w:cs="B Nazanin"/>
+          <w:sz w:val="28"/>
+          <w:rtl/>
+          <w:lang w:bidi="fa-IR"/>
+        </w:rPr>
+        <w:t xml:space="preserve"> به معنی نوع استفاده‌ای برای ویدیو است(یادگیری/تست/اعتبارسنجی). این ویدیوها در فایلهای مانند </w:t>
+      </w:r>
+      <w:r>
+        <w:rPr>
+          <w:rFonts w:ascii="B Nazanin" w:hAnsi="B Nazanin" w:cs="B Nazanin"/>
+          <w:sz w:val="28"/>
+          <w:lang w:bidi="fa-IR"/>
+        </w:rPr>
+        <w:t>csv</w:t>
+      </w:r>
+      <w:r>
+        <w:rPr>
+          <w:rFonts w:ascii="B Nazanin" w:hAnsi="B Nazanin" w:cs="B Nazanin"/>
+          <w:sz w:val="28"/>
+          <w:rtl/>
+          <w:lang w:bidi="fa-IR"/>
+        </w:rPr>
+        <w:t xml:space="preserve"> به صورت زیر </w:t>
+      </w:r>
+      <w:r>
+        <w:rPr>
+          <w:rFonts w:ascii="B Nazanin" w:hAnsi="B Nazanin" w:cs="B Nazanin"/>
+          <w:sz w:val="28"/>
+          <w:rtl/>
+          <w:lang w:bidi="fa-IR"/>
+        </w:rPr>
+        <w:t>برای مثال ذخیره می</w:t>
+      </w:r>
+      <w:r>
+        <w:rPr>
+          <w:rFonts w:ascii="B Nazanin" w:hAnsi="B Nazanin" w:cs="B Nazanin"/>
+          <w:sz w:val="28"/>
+          <w:rtl/>
+          <w:lang w:bidi="fa-IR"/>
+        </w:rPr>
+        <w:t>‌</w:t>
+      </w:r>
+      <w:r>
+        <w:rPr>
+          <w:rFonts w:ascii="B Nazanin" w:hAnsi="B Nazanin" w:cs="B Nazanin"/>
+          <w:sz w:val="28"/>
+          <w:rtl/>
+          <w:lang w:bidi="fa-IR"/>
+        </w:rPr>
+        <w:t>شود</w:t>
+      </w:r>
       <w:r>
         <w:rPr>
           <w:rFonts w:cs="B Nazanin" w:hint="cs"/>
-          <w:rtl/>
-        </w:rPr>
-        <w:lastRenderedPageBreak/>
-        <w:t>نحوه دسترسی</w:t>
-      </w:r>
-      <w:bookmarkEnd w:id="4"/>
-    </w:p>
-    <w:p>
-      <w:pPr>
-        <w:pStyle w:val="a7"/>
-        <w:spacing w:line="360" w:lineRule="auto"/>
-        <w:ind w:left="720" w:firstLine="720"/>
-        <w:rPr>
-          <w:rFonts w:cs="B Nazanin"/>
-          <w:szCs w:val="24"/>
-          <w:rtl/>
-          <w:lang w:bidi="fa-IR"/>
-        </w:rPr>
-      </w:pPr>
-      <w:r>
-        <w:rPr>
-          <w:rFonts w:cs="B Nazanin" w:hint="cs"/>
-          <w:szCs w:val="24"/>
-          <w:rtl/>
-          <w:lang w:bidi="fa-IR"/>
-        </w:rPr>
-        <w:t>ویدیوی</w:t>
-      </w:r>
-      <w:r>
-        <w:rPr>
-          <w:rFonts w:cs="B Nazanin"/>
-          <w:szCs w:val="24"/>
-          <w:lang w:bidi="fa-IR"/>
-        </w:rPr>
-        <w:t>‎</w:t>
-      </w:r>
-      <w:r>
-        <w:rPr>
-          <w:rFonts w:cs="B Nazanin" w:hint="cs"/>
-          <w:szCs w:val="24"/>
-          <w:rtl/>
-          <w:lang w:bidi="fa-IR"/>
-        </w:rPr>
-        <w:t>های دیتاست‌ها در دوحالت قابل دسترس خواهند بود اولی به صورت آنلاین و دیگری به صورت آفلاین(دانلود شده). ما با حالت اول کار داریم</w:t>
-      </w:r>
-      <w:r>
-        <w:rPr>
-          <w:rFonts w:cs="B Nazanin" w:hint="cs"/>
-          <w:szCs w:val="24"/>
-          <w:rtl/>
-          <w:lang w:bidi="fa-IR"/>
-        </w:rPr>
-        <w:t xml:space="preserve"> در این حالت ما یک فایل </w:t>
-      </w:r>
-      <w:r>
-        <w:rPr>
-          <w:rFonts w:cs="B Nazanin"/>
-          <w:szCs w:val="24"/>
-          <w:lang w:bidi="fa-IR"/>
-        </w:rPr>
-        <w:t>json</w:t>
-      </w:r>
-      <w:r>
-        <w:rPr>
-          <w:rFonts w:cs="B Nazanin" w:hint="cs"/>
-          <w:szCs w:val="24"/>
-          <w:rtl/>
-          <w:lang w:bidi="fa-IR"/>
-        </w:rPr>
-        <w:t xml:space="preserve"> یا </w:t>
-      </w:r>
-      <w:r>
-        <w:rPr>
-          <w:rFonts w:cs="B Nazanin"/>
-          <w:szCs w:val="24"/>
-          <w:lang w:bidi="fa-IR"/>
-        </w:rPr>
-        <w:t>csv</w:t>
-      </w:r>
-      <w:r>
-        <w:rPr>
-          <w:rFonts w:cs="B Nazanin" w:hint="cs"/>
-          <w:szCs w:val="24"/>
-          <w:rtl/>
-          <w:lang w:bidi="fa-IR"/>
-        </w:rPr>
-        <w:t xml:space="preserve"> داریم که دارای مشخصاتی به مانند </w:t>
-      </w:r>
-      <w:proofErr w:type="spellStart"/>
-      <w:r>
-        <w:rPr>
-          <w:rFonts w:cs="B Nazanin"/>
-          <w:szCs w:val="24"/>
-          <w:lang w:bidi="fa-IR"/>
-        </w:rPr>
-        <w:t>label,youtube_id,time_start,time_end,split</w:t>
-      </w:r>
-      <w:proofErr w:type="spellEnd"/>
-      <w:r>
-        <w:rPr>
-          <w:rFonts w:cs="B Nazanin" w:hint="cs"/>
-          <w:szCs w:val="24"/>
-          <w:rtl/>
-          <w:lang w:bidi="fa-IR"/>
-        </w:rPr>
-        <w:t xml:space="preserve"> که </w:t>
-      </w:r>
-      <w:r>
-        <w:rPr>
-          <w:rFonts w:cs="B Nazanin"/>
-          <w:szCs w:val="24"/>
-          <w:lang w:bidi="fa-IR"/>
-        </w:rPr>
-        <w:t>Split</w:t>
-      </w:r>
-      <w:r>
-        <w:rPr>
-          <w:rFonts w:cs="B Nazanin" w:hint="cs"/>
-          <w:szCs w:val="24"/>
-          <w:rtl/>
-          <w:lang w:bidi="fa-IR"/>
-        </w:rPr>
-        <w:t xml:space="preserve"> به معنی نوع استفاده‌ای برای ویدیو است(یادگیری/تست/اعتبارسنجی). این ویدیوها در فایلهای مانند </w:t>
-      </w:r>
-      <w:r>
-        <w:rPr>
-          <w:rFonts w:cs="B Nazanin"/>
-          <w:szCs w:val="24"/>
-          <w:lang w:bidi="fa-IR"/>
-        </w:rPr>
-        <w:t>csv</w:t>
-      </w:r>
-      <w:r>
-        <w:rPr>
-          <w:rFonts w:cs="B Nazanin" w:hint="cs"/>
-          <w:szCs w:val="24"/>
-          <w:rtl/>
-          <w:lang w:bidi="fa-IR"/>
-        </w:rPr>
-        <w:t xml:space="preserve"> به صورت زیر </w:t>
-      </w:r>
-      <w:r>
-        <w:rPr>
-          <w:rFonts w:cs="B Nazanin" w:hint="cs"/>
-          <w:szCs w:val="24"/>
-          <w:rtl/>
-          <w:lang w:bidi="fa-IR"/>
-        </w:rPr>
-        <w:t>برای مثال ذخیره می</w:t>
-      </w:r>
-      <w:r>
-        <w:rPr>
-          <w:rFonts w:cs="B Nazanin" w:hint="cs"/>
-          <w:szCs w:val="24"/>
-          <w:rtl/>
-          <w:lang w:bidi="fa-IR"/>
-        </w:rPr>
-        <w:t>‌</w:t>
-      </w:r>
-      <w:r>
-        <w:rPr>
-          <w:rFonts w:cs="B Nazanin" w:hint="cs"/>
-          <w:szCs w:val="24"/>
-          <w:rtl/>
-          <w:lang w:bidi="fa-IR"/>
-        </w:rPr>
-        <w:t>شود.</w:t>
+          <w:sz w:val="28"/>
+          <w:rtl/>
+          <w:lang w:bidi="fa-IR"/>
+        </w:rPr>
+        <w:t>.</w:t>
       </w:r>
     </w:p>
     <w:p>
@@ -15009,14 +14503,14 @@
         <w:jc w:val="left"/>
         <w:rPr>
           <w:rFonts w:cs="B Nazanin"/>
-          <w:szCs w:val="24"/>
-          <w:lang w:bidi="fa-IR"/>
-        </w:rPr>
-      </w:pPr>
-      <w:r>
-        <w:rPr>
-          <w:rFonts w:cs="B Nazanin"/>
-          <w:szCs w:val="24"/>
+          <w:sz w:val="28"/>
+          <w:lang w:bidi="fa-IR"/>
+        </w:rPr>
+      </w:pPr>
+      <w:r>
+        <w:rPr>
+          <w:rFonts w:cs="B Nazanin"/>
+          <w:sz w:val="28"/>
           <w:rtl/>
           <w:lang w:bidi="fa-IR"/>
         </w:rPr>
@@ -15031,14 +14525,14 @@
         <w:jc w:val="left"/>
         <w:rPr>
           <w:rFonts w:cs="B Nazanin"/>
-          <w:szCs w:val="24"/>
-          <w:lang w:bidi="fa-IR"/>
-        </w:rPr>
-      </w:pPr>
-      <w:r>
-        <w:rPr>
-          <w:rFonts w:cs="B Nazanin"/>
-          <w:szCs w:val="24"/>
+          <w:sz w:val="28"/>
+          <w:lang w:bidi="fa-IR"/>
+        </w:rPr>
+      </w:pPr>
+      <w:r>
+        <w:rPr>
+          <w:rFonts w:cs="B Nazanin"/>
+          <w:sz w:val="28"/>
           <w:rtl/>
           <w:lang w:bidi="fa-IR"/>
         </w:rPr>
@@ -15047,7 +14541,7 @@
       <w:r>
         <w:rPr>
           <w:rFonts w:cs="B Nazanin"/>
-          <w:szCs w:val="24"/>
+          <w:sz w:val="28"/>
           <w:lang w:bidi="fa-IR"/>
         </w:rPr>
         <w:t>QUuC4vJs</w:t>
@@ -15055,7 +14549,7 @@
       <w:r>
         <w:rPr>
           <w:rFonts w:cs="B Nazanin"/>
-          <w:szCs w:val="24"/>
+          <w:sz w:val="28"/>
           <w:rtl/>
           <w:lang w:bidi="fa-IR"/>
         </w:rPr>
@@ -15070,14 +14564,14 @@
         <w:jc w:val="left"/>
         <w:rPr>
           <w:rFonts w:cs="B Nazanin"/>
-          <w:szCs w:val="24"/>
-          <w:lang w:bidi="fa-IR"/>
-        </w:rPr>
-      </w:pPr>
-      <w:r>
-        <w:rPr>
-          <w:rFonts w:cs="B Nazanin"/>
-          <w:szCs w:val="24"/>
+          <w:sz w:val="28"/>
+          <w:lang w:bidi="fa-IR"/>
+        </w:rPr>
+      </w:pPr>
+      <w:r>
+        <w:rPr>
+          <w:rFonts w:cs="B Nazanin"/>
+          <w:sz w:val="28"/>
           <w:rtl/>
           <w:lang w:bidi="fa-IR"/>
         </w:rPr>
@@ -15086,7 +14580,7 @@
       <w:r>
         <w:rPr>
           <w:rFonts w:cs="B Nazanin"/>
-          <w:szCs w:val="24"/>
+          <w:sz w:val="28"/>
           <w:lang w:bidi="fa-IR"/>
         </w:rPr>
         <w:t>annotations</w:t>
@@ -15094,7 +14588,7 @@
       <w:r>
         <w:rPr>
           <w:rFonts w:cs="B Nazanin"/>
-          <w:szCs w:val="24"/>
+          <w:sz w:val="28"/>
           <w:rtl/>
           <w:lang w:bidi="fa-IR"/>
         </w:rPr>
@@ -15109,14 +14603,14 @@
         <w:jc w:val="left"/>
         <w:rPr>
           <w:rFonts w:cs="B Nazanin"/>
-          <w:szCs w:val="24"/>
-          <w:lang w:bidi="fa-IR"/>
-        </w:rPr>
-      </w:pPr>
-      <w:r>
-        <w:rPr>
-          <w:rFonts w:cs="B Nazanin"/>
-          <w:szCs w:val="24"/>
+          <w:sz w:val="28"/>
+          <w:lang w:bidi="fa-IR"/>
+        </w:rPr>
+      </w:pPr>
+      <w:r>
+        <w:rPr>
+          <w:rFonts w:cs="B Nazanin"/>
+          <w:sz w:val="28"/>
           <w:rtl/>
           <w:lang w:bidi="fa-IR"/>
         </w:rPr>
@@ -15125,7 +14619,7 @@
       <w:r>
         <w:rPr>
           <w:rFonts w:cs="B Nazanin"/>
-          <w:szCs w:val="24"/>
+          <w:sz w:val="28"/>
           <w:lang w:bidi="fa-IR"/>
         </w:rPr>
         <w:t>label": "testifying</w:t>
@@ -15133,7 +14627,7 @@
       <w:r>
         <w:rPr>
           <w:rFonts w:cs="B Nazanin"/>
-          <w:szCs w:val="24"/>
+          <w:sz w:val="28"/>
           <w:rtl/>
           <w:lang w:bidi="fa-IR"/>
         </w:rPr>
@@ -15148,14 +14642,14 @@
         <w:jc w:val="left"/>
         <w:rPr>
           <w:rFonts w:cs="B Nazanin"/>
-          <w:szCs w:val="24"/>
-          <w:lang w:bidi="fa-IR"/>
-        </w:rPr>
-      </w:pPr>
-      <w:r>
-        <w:rPr>
-          <w:rFonts w:cs="B Nazanin"/>
-          <w:szCs w:val="24"/>
+          <w:sz w:val="28"/>
+          <w:lang w:bidi="fa-IR"/>
+        </w:rPr>
+      </w:pPr>
+      <w:r>
+        <w:rPr>
+          <w:rFonts w:cs="B Nazanin"/>
+          <w:sz w:val="28"/>
           <w:rtl/>
           <w:lang w:bidi="fa-IR"/>
         </w:rPr>
@@ -15164,7 +14658,7 @@
       <w:r>
         <w:rPr>
           <w:rFonts w:cs="B Nazanin"/>
-          <w:szCs w:val="24"/>
+          <w:sz w:val="28"/>
           <w:lang w:bidi="fa-IR"/>
         </w:rPr>
         <w:t>segment</w:t>
@@ -15172,7 +14666,7 @@
       <w:r>
         <w:rPr>
           <w:rFonts w:cs="B Nazanin"/>
-          <w:szCs w:val="24"/>
+          <w:sz w:val="28"/>
           <w:rtl/>
           <w:lang w:bidi="fa-IR"/>
         </w:rPr>
@@ -15187,14 +14681,14 @@
         <w:jc w:val="left"/>
         <w:rPr>
           <w:rFonts w:cs="B Nazanin"/>
-          <w:szCs w:val="24"/>
-          <w:lang w:bidi="fa-IR"/>
-        </w:rPr>
-      </w:pPr>
-      <w:r>
-        <w:rPr>
-          <w:rFonts w:cs="B Nazanin"/>
-          <w:szCs w:val="24"/>
+          <w:sz w:val="28"/>
+          <w:lang w:bidi="fa-IR"/>
+        </w:rPr>
+      </w:pPr>
+      <w:r>
+        <w:rPr>
+          <w:rFonts w:cs="B Nazanin"/>
+          <w:sz w:val="28"/>
           <w:rtl/>
           <w:lang w:bidi="fa-IR"/>
         </w:rPr>
@@ -15209,14 +14703,14 @@
         <w:jc w:val="left"/>
         <w:rPr>
           <w:rFonts w:cs="B Nazanin"/>
-          <w:szCs w:val="24"/>
-          <w:lang w:bidi="fa-IR"/>
-        </w:rPr>
-      </w:pPr>
-      <w:r>
-        <w:rPr>
-          <w:rFonts w:cs="B Nazanin"/>
-          <w:szCs w:val="24"/>
+          <w:sz w:val="28"/>
+          <w:lang w:bidi="fa-IR"/>
+        </w:rPr>
+      </w:pPr>
+      <w:r>
+        <w:rPr>
+          <w:rFonts w:cs="B Nazanin"/>
+          <w:sz w:val="28"/>
           <w:rtl/>
           <w:lang w:bidi="fa-IR"/>
         </w:rPr>
@@ -15231,14 +14725,14 @@
         <w:jc w:val="left"/>
         <w:rPr>
           <w:rFonts w:cs="B Nazanin"/>
-          <w:szCs w:val="24"/>
-          <w:lang w:bidi="fa-IR"/>
-        </w:rPr>
-      </w:pPr>
-      <w:r>
-        <w:rPr>
-          <w:rFonts w:cs="B Nazanin"/>
-          <w:szCs w:val="24"/>
+          <w:sz w:val="28"/>
+          <w:lang w:bidi="fa-IR"/>
+        </w:rPr>
+      </w:pPr>
+      <w:r>
+        <w:rPr>
+          <w:rFonts w:cs="B Nazanin"/>
+          <w:sz w:val="28"/>
           <w:rtl/>
           <w:lang w:bidi="fa-IR"/>
         </w:rPr>
@@ -15253,14 +14747,14 @@
         <w:jc w:val="left"/>
         <w:rPr>
           <w:rFonts w:cs="B Nazanin"/>
-          <w:szCs w:val="24"/>
-          <w:lang w:bidi="fa-IR"/>
-        </w:rPr>
-      </w:pPr>
-      <w:r>
-        <w:rPr>
-          <w:rFonts w:cs="B Nazanin"/>
-          <w:szCs w:val="24"/>
+          <w:sz w:val="28"/>
+          <w:lang w:bidi="fa-IR"/>
+        </w:rPr>
+      </w:pPr>
+      <w:r>
+        <w:rPr>
+          <w:rFonts w:cs="B Nazanin"/>
+          <w:sz w:val="28"/>
           <w:rtl/>
           <w:lang w:bidi="fa-IR"/>
         </w:rPr>
@@ -15275,14 +14769,14 @@
         <w:jc w:val="left"/>
         <w:rPr>
           <w:rFonts w:cs="B Nazanin"/>
-          <w:szCs w:val="24"/>
-          <w:lang w:bidi="fa-IR"/>
-        </w:rPr>
-      </w:pPr>
-      <w:r>
-        <w:rPr>
-          <w:rFonts w:cs="B Nazanin"/>
-          <w:szCs w:val="24"/>
+          <w:sz w:val="28"/>
+          <w:lang w:bidi="fa-IR"/>
+        </w:rPr>
+      </w:pPr>
+      <w:r>
+        <w:rPr>
+          <w:rFonts w:cs="B Nazanin"/>
+          <w:sz w:val="28"/>
           <w:rtl/>
           <w:lang w:bidi="fa-IR"/>
         </w:rPr>
@@ -15291,7 +14785,7 @@
       <w:r>
         <w:rPr>
           <w:rFonts w:cs="B Nazanin"/>
-          <w:szCs w:val="24"/>
+          <w:sz w:val="28"/>
           <w:lang w:bidi="fa-IR"/>
         </w:rPr>
         <w:t>duration": 10.0</w:t>
@@ -15299,7 +14793,7 @@
       <w:r>
         <w:rPr>
           <w:rFonts w:cs="B Nazanin"/>
-          <w:szCs w:val="24"/>
+          <w:sz w:val="28"/>
           <w:rtl/>
           <w:lang w:bidi="fa-IR"/>
         </w:rPr>
@@ -15314,14 +14808,14 @@
         <w:jc w:val="left"/>
         <w:rPr>
           <w:rFonts w:cs="B Nazanin"/>
-          <w:szCs w:val="24"/>
-          <w:lang w:bidi="fa-IR"/>
-        </w:rPr>
-      </w:pPr>
-      <w:r>
-        <w:rPr>
-          <w:rFonts w:cs="B Nazanin"/>
-          <w:szCs w:val="24"/>
+          <w:sz w:val="28"/>
+          <w:lang w:bidi="fa-IR"/>
+        </w:rPr>
+      </w:pPr>
+      <w:r>
+        <w:rPr>
+          <w:rFonts w:cs="B Nazanin"/>
+          <w:sz w:val="28"/>
           <w:rtl/>
           <w:lang w:bidi="fa-IR"/>
         </w:rPr>
@@ -15330,7 +14824,7 @@
       <w:r>
         <w:rPr>
           <w:rFonts w:cs="B Nazanin"/>
-          <w:szCs w:val="24"/>
+          <w:sz w:val="28"/>
           <w:lang w:bidi="fa-IR"/>
         </w:rPr>
         <w:t>subset": "validate</w:t>
@@ -15338,7 +14832,7 @@
       <w:r>
         <w:rPr>
           <w:rFonts w:cs="B Nazanin"/>
-          <w:szCs w:val="24"/>
+          <w:sz w:val="28"/>
           <w:rtl/>
           <w:lang w:bidi="fa-IR"/>
         </w:rPr>
@@ -15353,14 +14847,14 @@
         <w:jc w:val="left"/>
         <w:rPr>
           <w:rFonts w:cs="B Nazanin"/>
-          <w:szCs w:val="24"/>
-          <w:lang w:bidi="fa-IR"/>
-        </w:rPr>
-      </w:pPr>
-      <w:r>
-        <w:rPr>
-          <w:rFonts w:cs="B Nazanin"/>
-          <w:szCs w:val="24"/>
+          <w:sz w:val="28"/>
+          <w:lang w:bidi="fa-IR"/>
+        </w:rPr>
+      </w:pPr>
+      <w:r>
+        <w:rPr>
+          <w:rFonts w:cs="B Nazanin"/>
+          <w:sz w:val="28"/>
           <w:rtl/>
           <w:lang w:bidi="fa-IR"/>
         </w:rPr>
@@ -15370,7 +14864,7 @@
       <w:r>
         <w:rPr>
           <w:rFonts w:cs="B Nazanin"/>
-          <w:szCs w:val="24"/>
+          <w:sz w:val="28"/>
           <w:lang w:bidi="fa-IR"/>
         </w:rPr>
         <w:t>url</w:t>
@@ -15379,7 +14873,7 @@
       <w:r>
         <w:rPr>
           <w:rFonts w:cs="B Nazanin"/>
-          <w:szCs w:val="24"/>
+          <w:sz w:val="28"/>
           <w:lang w:bidi="fa-IR"/>
         </w:rPr>
         <w:t>": "https://www.youtube.com/watch?v=---QUuC4vJs</w:t>
@@ -15387,7 +14881,7 @@
       <w:r>
         <w:rPr>
           <w:rFonts w:cs="B Nazanin"/>
-          <w:szCs w:val="24"/>
+          <w:sz w:val="28"/>
           <w:rtl/>
           <w:lang w:bidi="fa-IR"/>
         </w:rPr>
@@ -15402,14 +14896,14 @@
         <w:jc w:val="left"/>
         <w:rPr>
           <w:rFonts w:cs="B Nazanin"/>
-          <w:szCs w:val="24"/>
-          <w:lang w:bidi="fa-IR"/>
-        </w:rPr>
-      </w:pPr>
-      <w:r>
-        <w:rPr>
-          <w:rFonts w:cs="B Nazanin"/>
-          <w:szCs w:val="24"/>
+          <w:sz w:val="28"/>
+          <w:lang w:bidi="fa-IR"/>
+        </w:rPr>
+      </w:pPr>
+      <w:r>
+        <w:rPr>
+          <w:rFonts w:cs="B Nazanin"/>
+          <w:sz w:val="28"/>
           <w:rtl/>
           <w:lang w:bidi="fa-IR"/>
         </w:rPr>
@@ -15424,14 +14918,14 @@
         <w:jc w:val="left"/>
         <w:rPr>
           <w:rFonts w:cs="B Nazanin"/>
-          <w:szCs w:val="24"/>
-          <w:lang w:bidi="fa-IR"/>
-        </w:rPr>
-      </w:pPr>
-      <w:r>
-        <w:rPr>
-          <w:rFonts w:cs="B Nazanin"/>
-          <w:szCs w:val="24"/>
+          <w:sz w:val="28"/>
+          <w:lang w:bidi="fa-IR"/>
+        </w:rPr>
+      </w:pPr>
+      <w:r>
+        <w:rPr>
+          <w:rFonts w:cs="B Nazanin"/>
+          <w:sz w:val="28"/>
           <w:rtl/>
           <w:lang w:bidi="fa-IR"/>
         </w:rPr>
@@ -15440,7 +14934,7 @@
       <w:r>
         <w:rPr>
           <w:rFonts w:cs="B Nazanin"/>
-          <w:szCs w:val="24"/>
+          <w:sz w:val="28"/>
           <w:lang w:bidi="fa-IR"/>
         </w:rPr>
         <w:t>GkrdYZ9Tc</w:t>
@@ -15448,7 +14942,7 @@
       <w:r>
         <w:rPr>
           <w:rFonts w:cs="B Nazanin"/>
-          <w:szCs w:val="24"/>
+          <w:sz w:val="28"/>
           <w:rtl/>
           <w:lang w:bidi="fa-IR"/>
         </w:rPr>
@@ -15463,14 +14957,14 @@
         <w:jc w:val="left"/>
         <w:rPr>
           <w:rFonts w:cs="B Nazanin"/>
-          <w:szCs w:val="24"/>
-          <w:lang w:bidi="fa-IR"/>
-        </w:rPr>
-      </w:pPr>
-      <w:r>
-        <w:rPr>
-          <w:rFonts w:cs="B Nazanin"/>
-          <w:szCs w:val="24"/>
+          <w:sz w:val="28"/>
+          <w:lang w:bidi="fa-IR"/>
+        </w:rPr>
+      </w:pPr>
+      <w:r>
+        <w:rPr>
+          <w:rFonts w:cs="B Nazanin"/>
+          <w:sz w:val="28"/>
           <w:rtl/>
           <w:lang w:bidi="fa-IR"/>
         </w:rPr>
@@ -15479,7 +14973,7 @@
       <w:r>
         <w:rPr>
           <w:rFonts w:cs="B Nazanin"/>
-          <w:szCs w:val="24"/>
+          <w:sz w:val="28"/>
           <w:lang w:bidi="fa-IR"/>
         </w:rPr>
         <w:t>annotations</w:t>
@@ -15487,7 +14981,7 @@
       <w:r>
         <w:rPr>
           <w:rFonts w:cs="B Nazanin"/>
-          <w:szCs w:val="24"/>
+          <w:sz w:val="28"/>
           <w:rtl/>
           <w:lang w:bidi="fa-IR"/>
         </w:rPr>
@@ -15502,14 +14996,14 @@
         <w:jc w:val="left"/>
         <w:rPr>
           <w:rFonts w:cs="B Nazanin"/>
-          <w:szCs w:val="24"/>
-          <w:lang w:bidi="fa-IR"/>
-        </w:rPr>
-      </w:pPr>
-      <w:r>
-        <w:rPr>
-          <w:rFonts w:cs="B Nazanin"/>
-          <w:szCs w:val="24"/>
+          <w:sz w:val="28"/>
+          <w:lang w:bidi="fa-IR"/>
+        </w:rPr>
+      </w:pPr>
+      <w:r>
+        <w:rPr>
+          <w:rFonts w:cs="B Nazanin"/>
+          <w:sz w:val="28"/>
           <w:rtl/>
           <w:lang w:bidi="fa-IR"/>
         </w:rPr>
@@ -15518,7 +15012,7 @@
       <w:r>
         <w:rPr>
           <w:rFonts w:cs="B Nazanin"/>
-          <w:szCs w:val="24"/>
+          <w:sz w:val="28"/>
           <w:lang w:bidi="fa-IR"/>
         </w:rPr>
         <w:t>label": "washing feet</w:t>
@@ -15526,7 +15020,7 @@
       <w:r>
         <w:rPr>
           <w:rFonts w:cs="B Nazanin"/>
-          <w:szCs w:val="24"/>
+          <w:sz w:val="28"/>
           <w:rtl/>
           <w:lang w:bidi="fa-IR"/>
         </w:rPr>
@@ -15541,14 +15035,14 @@
         <w:jc w:val="left"/>
         <w:rPr>
           <w:rFonts w:cs="B Nazanin"/>
-          <w:szCs w:val="24"/>
-          <w:lang w:bidi="fa-IR"/>
-        </w:rPr>
-      </w:pPr>
-      <w:r>
-        <w:rPr>
-          <w:rFonts w:cs="B Nazanin"/>
-          <w:szCs w:val="24"/>
+          <w:sz w:val="28"/>
+          <w:lang w:bidi="fa-IR"/>
+        </w:rPr>
+      </w:pPr>
+      <w:r>
+        <w:rPr>
+          <w:rFonts w:cs="B Nazanin"/>
+          <w:sz w:val="28"/>
           <w:rtl/>
           <w:lang w:bidi="fa-IR"/>
         </w:rPr>
@@ -15557,7 +15051,7 @@
       <w:r>
         <w:rPr>
           <w:rFonts w:cs="B Nazanin"/>
-          <w:szCs w:val="24"/>
+          <w:sz w:val="28"/>
           <w:lang w:bidi="fa-IR"/>
         </w:rPr>
         <w:t>segment</w:t>
@@ -15565,7 +15059,7 @@
       <w:r>
         <w:rPr>
           <w:rFonts w:cs="B Nazanin"/>
-          <w:szCs w:val="24"/>
+          <w:sz w:val="28"/>
           <w:rtl/>
           <w:lang w:bidi="fa-IR"/>
         </w:rPr>
@@ -15580,14 +15074,14 @@
         <w:jc w:val="left"/>
         <w:rPr>
           <w:rFonts w:cs="B Nazanin"/>
-          <w:szCs w:val="24"/>
-          <w:lang w:bidi="fa-IR"/>
-        </w:rPr>
-      </w:pPr>
-      <w:r>
-        <w:rPr>
-          <w:rFonts w:cs="B Nazanin"/>
-          <w:szCs w:val="24"/>
+          <w:sz w:val="28"/>
+          <w:lang w:bidi="fa-IR"/>
+        </w:rPr>
+      </w:pPr>
+      <w:r>
+        <w:rPr>
+          <w:rFonts w:cs="B Nazanin"/>
+          <w:sz w:val="28"/>
           <w:rtl/>
           <w:lang w:bidi="fa-IR"/>
         </w:rPr>
@@ -15602,17 +15096,18 @@
         <w:jc w:val="left"/>
         <w:rPr>
           <w:rFonts w:cs="B Nazanin"/>
-          <w:szCs w:val="24"/>
-          <w:lang w:bidi="fa-IR"/>
-        </w:rPr>
-      </w:pPr>
-      <w:r>
-        <w:rPr>
-          <w:rFonts w:cs="B Nazanin"/>
-          <w:szCs w:val="24"/>
-          <w:rtl/>
-          <w:lang w:bidi="fa-IR"/>
-        </w:rPr>
+          <w:sz w:val="28"/>
+          <w:lang w:bidi="fa-IR"/>
+        </w:rPr>
+      </w:pPr>
+      <w:r>
+        <w:rPr>
+          <w:rFonts w:cs="B Nazanin"/>
+          <w:sz w:val="28"/>
+          <w:rtl/>
+          <w:lang w:bidi="fa-IR"/>
+        </w:rPr>
+        <w:lastRenderedPageBreak/>
         <w:t xml:space="preserve">    10.0</w:t>
       </w:r>
     </w:p>
@@ -15624,14 +15119,14 @@
         <w:jc w:val="left"/>
         <w:rPr>
           <w:rFonts w:cs="B Nazanin"/>
-          <w:szCs w:val="24"/>
-          <w:lang w:bidi="fa-IR"/>
-        </w:rPr>
-      </w:pPr>
-      <w:r>
-        <w:rPr>
-          <w:rFonts w:cs="B Nazanin"/>
-          <w:szCs w:val="24"/>
+          <w:sz w:val="28"/>
+          <w:lang w:bidi="fa-IR"/>
+        </w:rPr>
+      </w:pPr>
+      <w:r>
+        <w:rPr>
+          <w:rFonts w:cs="B Nazanin"/>
+          <w:sz w:val="28"/>
           <w:rtl/>
           <w:lang w:bidi="fa-IR"/>
         </w:rPr>
@@ -15646,14 +15141,14 @@
         <w:jc w:val="left"/>
         <w:rPr>
           <w:rFonts w:cs="B Nazanin"/>
-          <w:szCs w:val="24"/>
-          <w:lang w:bidi="fa-IR"/>
-        </w:rPr>
-      </w:pPr>
-      <w:r>
-        <w:rPr>
-          <w:rFonts w:cs="B Nazanin"/>
-          <w:szCs w:val="24"/>
+          <w:sz w:val="28"/>
+          <w:lang w:bidi="fa-IR"/>
+        </w:rPr>
+      </w:pPr>
+      <w:r>
+        <w:rPr>
+          <w:rFonts w:cs="B Nazanin"/>
+          <w:sz w:val="28"/>
           <w:rtl/>
           <w:lang w:bidi="fa-IR"/>
         </w:rPr>
@@ -15668,14 +15163,14 @@
         <w:jc w:val="left"/>
         <w:rPr>
           <w:rFonts w:cs="B Nazanin"/>
-          <w:szCs w:val="24"/>
-          <w:lang w:bidi="fa-IR"/>
-        </w:rPr>
-      </w:pPr>
-      <w:r>
-        <w:rPr>
-          <w:rFonts w:cs="B Nazanin"/>
-          <w:szCs w:val="24"/>
+          <w:sz w:val="28"/>
+          <w:lang w:bidi="fa-IR"/>
+        </w:rPr>
+      </w:pPr>
+      <w:r>
+        <w:rPr>
+          <w:rFonts w:cs="B Nazanin"/>
+          <w:sz w:val="28"/>
           <w:rtl/>
           <w:lang w:bidi="fa-IR"/>
         </w:rPr>
@@ -15684,7 +15179,7 @@
       <w:r>
         <w:rPr>
           <w:rFonts w:cs="B Nazanin"/>
-          <w:szCs w:val="24"/>
+          <w:sz w:val="28"/>
           <w:lang w:bidi="fa-IR"/>
         </w:rPr>
         <w:t>duration": 10.0</w:t>
@@ -15692,7 +15187,7 @@
       <w:r>
         <w:rPr>
           <w:rFonts w:cs="B Nazanin"/>
-          <w:szCs w:val="24"/>
+          <w:sz w:val="28"/>
           <w:rtl/>
           <w:lang w:bidi="fa-IR"/>
         </w:rPr>
@@ -15707,14 +15202,14 @@
         <w:jc w:val="left"/>
         <w:rPr>
           <w:rFonts w:cs="B Nazanin"/>
-          <w:szCs w:val="24"/>
-          <w:lang w:bidi="fa-IR"/>
-        </w:rPr>
-      </w:pPr>
-      <w:r>
-        <w:rPr>
-          <w:rFonts w:cs="B Nazanin"/>
-          <w:szCs w:val="24"/>
+          <w:sz w:val="28"/>
+          <w:lang w:bidi="fa-IR"/>
+        </w:rPr>
+      </w:pPr>
+      <w:r>
+        <w:rPr>
+          <w:rFonts w:cs="B Nazanin"/>
+          <w:sz w:val="28"/>
           <w:rtl/>
           <w:lang w:bidi="fa-IR"/>
         </w:rPr>
@@ -15723,7 +15218,7 @@
       <w:r>
         <w:rPr>
           <w:rFonts w:cs="B Nazanin"/>
-          <w:szCs w:val="24"/>
+          <w:sz w:val="28"/>
           <w:lang w:bidi="fa-IR"/>
         </w:rPr>
         <w:t>subset": "validate</w:t>
@@ -15731,7 +15226,7 @@
       <w:r>
         <w:rPr>
           <w:rFonts w:cs="B Nazanin"/>
-          <w:szCs w:val="24"/>
+          <w:sz w:val="28"/>
           <w:rtl/>
           <w:lang w:bidi="fa-IR"/>
         </w:rPr>
@@ -15746,25 +15241,24 @@
         <w:jc w:val="left"/>
         <w:rPr>
           <w:rFonts w:cs="B Nazanin"/>
-          <w:szCs w:val="24"/>
-          <w:lang w:bidi="fa-IR"/>
-        </w:rPr>
-      </w:pPr>
-      <w:r>
-        <w:rPr>
-          <w:rFonts w:cs="B Nazanin"/>
-          <w:szCs w:val="24"/>
-          <w:rtl/>
-          <w:lang w:bidi="fa-IR"/>
-        </w:rPr>
-        <w:lastRenderedPageBreak/>
+          <w:sz w:val="28"/>
+          <w:lang w:bidi="fa-IR"/>
+        </w:rPr>
+      </w:pPr>
+      <w:r>
+        <w:rPr>
+          <w:rFonts w:cs="B Nazanin"/>
+          <w:sz w:val="28"/>
+          <w:rtl/>
+          <w:lang w:bidi="fa-IR"/>
+        </w:rPr>
         <w:t xml:space="preserve">  "</w:t>
       </w:r>
       <w:proofErr w:type="spellStart"/>
       <w:r>
         <w:rPr>
           <w:rFonts w:cs="B Nazanin"/>
-          <w:szCs w:val="24"/>
+          <w:sz w:val="28"/>
           <w:lang w:bidi="fa-IR"/>
         </w:rPr>
         <w:t>url</w:t>
@@ -15773,7 +15267,7 @@
       <w:r>
         <w:rPr>
           <w:rFonts w:cs="B Nazanin"/>
-          <w:szCs w:val="24"/>
+          <w:sz w:val="28"/>
           <w:lang w:bidi="fa-IR"/>
         </w:rPr>
         <w:t>": "https://www.youtube.com/watch?v=--GkrdYZ9Tc</w:t>
@@ -15781,7 +15275,7 @@
       <w:r>
         <w:rPr>
           <w:rFonts w:cs="B Nazanin"/>
-          <w:szCs w:val="24"/>
+          <w:sz w:val="28"/>
           <w:rtl/>
           <w:lang w:bidi="fa-IR"/>
         </w:rPr>
@@ -15796,14 +15290,14 @@
         <w:jc w:val="left"/>
         <w:rPr>
           <w:rFonts w:cs="B Nazanin"/>
-          <w:szCs w:val="24"/>
-          <w:lang w:bidi="fa-IR"/>
-        </w:rPr>
-      </w:pPr>
-      <w:r>
-        <w:rPr>
-          <w:rFonts w:cs="B Nazanin"/>
-          <w:szCs w:val="24"/>
+          <w:sz w:val="28"/>
+          <w:lang w:bidi="fa-IR"/>
+        </w:rPr>
+      </w:pPr>
+      <w:r>
+        <w:rPr>
+          <w:rFonts w:cs="B Nazanin"/>
+          <w:sz w:val="28"/>
           <w:rtl/>
           <w:lang w:bidi="fa-IR"/>
         </w:rPr>
@@ -15818,14 +15312,14 @@
         <w:jc w:val="left"/>
         <w:rPr>
           <w:rFonts w:cs="B Nazanin"/>
-          <w:szCs w:val="24"/>
-          <w:lang w:bidi="fa-IR"/>
-        </w:rPr>
-      </w:pPr>
-      <w:r>
-        <w:rPr>
-          <w:rFonts w:cs="B Nazanin"/>
-          <w:szCs w:val="24"/>
+          <w:sz w:val="28"/>
+          <w:lang w:bidi="fa-IR"/>
+        </w:rPr>
+      </w:pPr>
+      <w:r>
+        <w:rPr>
+          <w:rFonts w:cs="B Nazanin"/>
+          <w:sz w:val="28"/>
           <w:rtl/>
           <w:lang w:bidi="fa-IR"/>
         </w:rPr>
@@ -15840,14 +15334,14 @@
         <w:jc w:val="left"/>
         <w:rPr>
           <w:rFonts w:cs="B Nazanin"/>
-          <w:szCs w:val="24"/>
-          <w:lang w:bidi="fa-IR"/>
-        </w:rPr>
-      </w:pPr>
-      <w:r>
-        <w:rPr>
-          <w:rFonts w:cs="B Nazanin"/>
-          <w:szCs w:val="24"/>
+          <w:sz w:val="28"/>
+          <w:lang w:bidi="fa-IR"/>
+        </w:rPr>
+      </w:pPr>
+      <w:r>
+        <w:rPr>
+          <w:rFonts w:cs="B Nazanin"/>
+          <w:sz w:val="28"/>
           <w:rtl/>
           <w:lang w:bidi="fa-IR"/>
         </w:rPr>
@@ -15862,14 +15356,14 @@
         <w:jc w:val="left"/>
         <w:rPr>
           <w:rFonts w:cs="B Nazanin"/>
-          <w:szCs w:val="24"/>
-          <w:lang w:bidi="fa-IR"/>
-        </w:rPr>
-      </w:pPr>
-      <w:r>
-        <w:rPr>
-          <w:rFonts w:cs="B Nazanin"/>
-          <w:szCs w:val="24"/>
+          <w:sz w:val="28"/>
+          <w:lang w:bidi="fa-IR"/>
+        </w:rPr>
+      </w:pPr>
+      <w:r>
+        <w:rPr>
+          <w:rFonts w:cs="B Nazanin"/>
+          <w:sz w:val="28"/>
           <w:rtl/>
           <w:lang w:bidi="fa-IR"/>
         </w:rPr>
@@ -15884,14 +15378,14 @@
         <w:jc w:val="left"/>
         <w:rPr>
           <w:rFonts w:cs="B Nazanin"/>
-          <w:szCs w:val="24"/>
-          <w:lang w:bidi="fa-IR"/>
-        </w:rPr>
-      </w:pPr>
-      <w:r>
-        <w:rPr>
-          <w:rFonts w:cs="B Nazanin"/>
-          <w:szCs w:val="24"/>
+          <w:sz w:val="28"/>
+          <w:lang w:bidi="fa-IR"/>
+        </w:rPr>
+      </w:pPr>
+      <w:r>
+        <w:rPr>
+          <w:rFonts w:cs="B Nazanin"/>
+          <w:sz w:val="28"/>
           <w:rtl/>
           <w:lang w:bidi="fa-IR"/>
         </w:rPr>
@@ -15906,15 +15400,15 @@
         <w:jc w:val="left"/>
         <w:rPr>
           <w:rFonts w:cs="B Nazanin"/>
-          <w:szCs w:val="24"/>
-          <w:rtl/>
-          <w:lang w:bidi="fa-IR"/>
-        </w:rPr>
-      </w:pPr>
-      <w:r>
-        <w:rPr>
-          <w:rFonts w:cs="B Nazanin"/>
-          <w:szCs w:val="24"/>
+          <w:sz w:val="28"/>
+          <w:rtl/>
+          <w:lang w:bidi="fa-IR"/>
+        </w:rPr>
+      </w:pPr>
+      <w:r>
+        <w:rPr>
+          <w:rFonts w:cs="B Nazanin"/>
+          <w:sz w:val="28"/>
           <w:lang w:bidi="fa-IR"/>
         </w:rPr>
         <w:t>}</w:t>
@@ -15927,15 +15421,15 @@
         <w:jc w:val="left"/>
         <w:rPr>
           <w:rFonts w:cs="B Nazanin"/>
-          <w:szCs w:val="24"/>
-          <w:rtl/>
-          <w:lang w:bidi="fa-IR"/>
-        </w:rPr>
-      </w:pPr>
-      <w:r>
-        <w:rPr>
-          <w:rFonts w:cs="B Nazanin"/>
-          <w:szCs w:val="24"/>
+          <w:sz w:val="28"/>
+          <w:rtl/>
+          <w:lang w:bidi="fa-IR"/>
+        </w:rPr>
+      </w:pPr>
+      <w:r>
+        <w:rPr>
+          <w:rFonts w:cs="B Nazanin"/>
+          <w:sz w:val="28"/>
           <w:rtl/>
           <w:lang w:bidi="fa-IR"/>
         </w:rPr>
@@ -15944,7 +15438,7 @@
       <w:r>
         <w:rPr>
           <w:rFonts w:cs="B Nazanin" w:hint="cs"/>
-          <w:szCs w:val="24"/>
+          <w:sz w:val="28"/>
           <w:rtl/>
           <w:lang w:bidi="fa-IR"/>
         </w:rPr>
@@ -15953,116 +15447,12 @@
       <w:r>
         <w:rPr>
           <w:rFonts w:cs="B Nazanin" w:hint="cs"/>
-          <w:szCs w:val="24"/>
+          <w:sz w:val="28"/>
           <w:rtl/>
           <w:lang w:bidi="fa-IR"/>
         </w:rPr>
         <w:t xml:space="preserve"> </w:t>
       </w:r>
-    </w:p>
-    <w:p>
-      <w:pPr>
-        <w:pStyle w:val="a7"/>
-        <w:spacing w:line="360" w:lineRule="auto"/>
-        <w:jc w:val="left"/>
-        <w:rPr>
-          <w:rFonts w:cs="B Nazanin"/>
-          <w:szCs w:val="24"/>
-          <w:rtl/>
-          <w:lang w:bidi="fa-IR"/>
-        </w:rPr>
-      </w:pPr>
-    </w:p>
-    <w:p>
-      <w:pPr>
-        <w:pStyle w:val="a7"/>
-        <w:spacing w:line="360" w:lineRule="auto"/>
-        <w:jc w:val="left"/>
-        <w:rPr>
-          <w:rFonts w:cs="B Nazanin"/>
-          <w:szCs w:val="24"/>
-          <w:rtl/>
-          <w:lang w:bidi="fa-IR"/>
-        </w:rPr>
-      </w:pPr>
-    </w:p>
-    <w:p>
-      <w:pPr>
-        <w:pStyle w:val="a7"/>
-        <w:spacing w:line="360" w:lineRule="auto"/>
-        <w:jc w:val="left"/>
-        <w:rPr>
-          <w:rFonts w:cs="B Nazanin"/>
-          <w:szCs w:val="24"/>
-          <w:rtl/>
-          <w:lang w:bidi="fa-IR"/>
-        </w:rPr>
-      </w:pPr>
-    </w:p>
-    <w:p>
-      <w:pPr>
-        <w:pStyle w:val="a7"/>
-        <w:spacing w:line="360" w:lineRule="auto"/>
-        <w:jc w:val="left"/>
-        <w:rPr>
-          <w:rFonts w:cs="B Nazanin"/>
-          <w:szCs w:val="24"/>
-          <w:rtl/>
-          <w:lang w:bidi="fa-IR"/>
-        </w:rPr>
-      </w:pPr>
-    </w:p>
-    <w:p>
-      <w:pPr>
-        <w:pStyle w:val="a7"/>
-        <w:spacing w:line="360" w:lineRule="auto"/>
-        <w:jc w:val="left"/>
-        <w:rPr>
-          <w:rFonts w:cs="B Nazanin"/>
-          <w:szCs w:val="24"/>
-          <w:rtl/>
-          <w:lang w:bidi="fa-IR"/>
-        </w:rPr>
-      </w:pPr>
-    </w:p>
-    <w:p>
-      <w:pPr>
-        <w:pStyle w:val="a7"/>
-        <w:spacing w:line="360" w:lineRule="auto"/>
-        <w:jc w:val="left"/>
-        <w:rPr>
-          <w:rFonts w:cs="B Nazanin"/>
-          <w:szCs w:val="24"/>
-          <w:rtl/>
-          <w:lang w:bidi="fa-IR"/>
-        </w:rPr>
-      </w:pPr>
-    </w:p>
-    <w:p>
-      <w:pPr>
-        <w:pStyle w:val="a7"/>
-        <w:spacing w:line="360" w:lineRule="auto"/>
-        <w:jc w:val="left"/>
-        <w:rPr>
-          <w:rFonts w:cs="B Nazanin"/>
-          <w:szCs w:val="24"/>
-          <w:rtl/>
-          <w:lang w:bidi="fa-IR"/>
-        </w:rPr>
-      </w:pPr>
-    </w:p>
-    <w:p>
-      <w:pPr>
-        <w:pStyle w:val="a7"/>
-        <w:spacing w:line="360" w:lineRule="auto"/>
-        <w:jc w:val="left"/>
-        <w:rPr>
-          <w:rFonts w:cs="B Nazanin"/>
-          <w:szCs w:val="24"/>
-          <w:rtl/>
-          <w:lang w:bidi="fa-IR"/>
-        </w:rPr>
-      </w:pPr>
     </w:p>
     <w:p>
       <w:pPr>
@@ -16246,15 +15636,16 @@
         <w:ind w:left="720"/>
         <w:jc w:val="both"/>
         <w:rPr>
-          <w:rFonts w:cs="B Nazanin"/>
-          <w:szCs w:val="24"/>
-          <w:lang w:bidi="fa-IR"/>
-        </w:rPr>
-      </w:pPr>
-      <w:r>
-        <w:rPr>
-          <w:rFonts w:cs="B Nazanin"/>
-          <w:szCs w:val="24"/>
+          <w:rFonts w:ascii="B Nazanin" w:hAnsi="B Nazanin" w:cs="B Nazanin"/>
+          <w:sz w:val="28"/>
+          <w:lang w:bidi="fa-IR"/>
+        </w:rPr>
+      </w:pPr>
+      <w:r>
+        <w:rPr>
+          <w:rFonts w:ascii="B Nazanin" w:hAnsi="B Nazanin" w:cs="B Nazanin"/>
+          <w:sz w:val="32"/>
+          <w:szCs w:val="32"/>
           <w:rtl/>
           <w:lang w:bidi="fa-IR"/>
         </w:rPr>
@@ -16264,8 +15655,9 @@
         <w:r>
           <w:rPr>
             <w:rStyle w:val="Hyperlink"/>
-            <w:rFonts w:cs="B Nazanin"/>
-            <w:sz w:val="28"/>
+            <w:rFonts w:ascii="B Nazanin" w:hAnsi="B Nazanin" w:cs="B Nazanin"/>
+            <w:sz w:val="32"/>
+            <w:szCs w:val="32"/>
             <w:lang w:bidi="fa-IR"/>
           </w:rPr>
           <w:t>Kinetic-400</w:t>
@@ -16273,28 +15665,29 @@
         <w:r>
           <w:rPr>
             <w:rStyle w:val="Hyperlink"/>
-            <w:rFonts w:cs="B Nazanin" w:hint="cs"/>
+            <w:rFonts w:ascii="B Nazanin" w:hAnsi="B Nazanin" w:cs="B Nazanin"/>
+            <w:sz w:val="32"/>
+            <w:szCs w:val="32"/>
+            <w:rtl/>
+            <w:lang w:bidi="fa-IR"/>
+          </w:rPr>
+          <w:t>:</w:t>
+        </w:r>
+        <w:r>
+          <w:rPr>
+            <w:rStyle w:val="Hyperlink"/>
+            <w:rFonts w:ascii="B Nazanin" w:hAnsi="B Nazanin" w:cs="B Nazanin"/>
             <w:sz w:val="28"/>
             <w:rtl/>
             <w:lang w:bidi="fa-IR"/>
           </w:rPr>
-          <w:t>:</w:t>
-        </w:r>
-        <w:r>
-          <w:rPr>
-            <w:rStyle w:val="Hyperlink"/>
-            <w:rFonts w:cs="B Nazanin" w:hint="cs"/>
-            <w:szCs w:val="24"/>
-            <w:rtl/>
-            <w:lang w:bidi="fa-IR"/>
-          </w:rPr>
           <w:t xml:space="preserve"> </w:t>
         </w:r>
       </w:hyperlink>
       <w:r>
         <w:rPr>
-          <w:rFonts w:cs="B Nazanin" w:hint="cs"/>
-          <w:szCs w:val="24"/>
+          <w:rFonts w:ascii="B Nazanin" w:hAnsi="B Nazanin" w:cs="B Nazanin"/>
+          <w:sz w:val="28"/>
           <w:rtl/>
           <w:lang w:bidi="fa-IR"/>
         </w:rPr>
@@ -16302,8 +15695,8 @@
       </w:r>
       <w:r>
         <w:rPr>
-          <w:rFonts w:cs="B Nazanin" w:hint="cs"/>
-          <w:szCs w:val="24"/>
+          <w:rFonts w:ascii="B Nazanin" w:hAnsi="B Nazanin" w:cs="B Nazanin"/>
+          <w:sz w:val="28"/>
           <w:rtl/>
           <w:lang w:bidi="fa-IR"/>
         </w:rPr>
@@ -16311,16 +15704,16 @@
       </w:r>
       <w:r>
         <w:rPr>
-          <w:rFonts w:cs="B Nazanin"/>
-          <w:szCs w:val="24"/>
+          <w:rFonts w:ascii="B Nazanin" w:hAnsi="B Nazanin" w:cs="B Nazanin"/>
+          <w:sz w:val="28"/>
           <w:lang w:bidi="fa-IR"/>
         </w:rPr>
         <w:t xml:space="preserve"> </w:t>
       </w:r>
       <w:r>
         <w:rPr>
-          <w:rFonts w:cs="B Nazanin" w:hint="cs"/>
-          <w:szCs w:val="24"/>
+          <w:rFonts w:ascii="B Nazanin" w:hAnsi="B Nazanin" w:cs="B Nazanin"/>
+          <w:sz w:val="28"/>
           <w:rtl/>
           <w:lang w:bidi="fa-IR"/>
         </w:rPr>
@@ -16328,8 +15721,8 @@
       </w:r>
       <w:r>
         <w:rPr>
-          <w:rFonts w:cs="B Nazanin" w:hint="cs"/>
-          <w:szCs w:val="24"/>
+          <w:rFonts w:ascii="B Nazanin" w:hAnsi="B Nazanin" w:cs="B Nazanin"/>
+          <w:sz w:val="28"/>
           <w:rtl/>
           <w:lang w:bidi="fa-IR"/>
         </w:rPr>
@@ -16338,9 +15731,9 @@
       <w:r>
         <w:rPr>
           <w:rStyle w:val="FootnoteReference"/>
-          <w:rFonts w:cs="B Nazanin"/>
-          <w:sz w:val="24"/>
-          <w:szCs w:val="24"/>
+          <w:rFonts w:ascii="B Nazanin" w:hAnsi="B Nazanin" w:cs="B Nazanin"/>
+          <w:sz w:val="28"/>
+          <w:szCs w:val="28"/>
           <w:rtl/>
           <w:lang w:bidi="fa-IR"/>
         </w:rPr>
@@ -16348,8 +15741,8 @@
       </w:r>
       <w:r>
         <w:rPr>
-          <w:rFonts w:cs="B Nazanin" w:hint="cs"/>
-          <w:szCs w:val="24"/>
+          <w:rFonts w:ascii="B Nazanin" w:hAnsi="B Nazanin" w:cs="B Nazanin"/>
+          <w:sz w:val="28"/>
           <w:rtl/>
           <w:lang w:bidi="fa-IR"/>
         </w:rPr>
@@ -16358,9 +15751,9 @@
       <w:r>
         <w:rPr>
           <w:rStyle w:val="FootnoteReference"/>
-          <w:rFonts w:cs="B Nazanin"/>
-          <w:sz w:val="24"/>
-          <w:szCs w:val="24"/>
+          <w:rFonts w:ascii="B Nazanin" w:hAnsi="B Nazanin" w:cs="B Nazanin"/>
+          <w:sz w:val="28"/>
+          <w:szCs w:val="28"/>
           <w:rtl/>
           <w:lang w:bidi="fa-IR"/>
         </w:rPr>
@@ -16368,16 +15761,16 @@
       </w:r>
       <w:r>
         <w:rPr>
-          <w:rFonts w:cs="B Nazanin"/>
-          <w:szCs w:val="24"/>
+          <w:rFonts w:ascii="B Nazanin" w:hAnsi="B Nazanin" w:cs="B Nazanin"/>
+          <w:sz w:val="28"/>
           <w:lang w:bidi="fa-IR"/>
         </w:rPr>
         <w:t xml:space="preserve"> </w:t>
       </w:r>
       <w:r>
         <w:rPr>
-          <w:rFonts w:cs="B Nazanin" w:hint="cs"/>
-          <w:szCs w:val="24"/>
+          <w:rFonts w:ascii="B Nazanin" w:hAnsi="B Nazanin" w:cs="B Nazanin"/>
+          <w:sz w:val="28"/>
           <w:rtl/>
           <w:lang w:bidi="fa-IR"/>
         </w:rPr>
@@ -16386,9 +15779,9 @@
       <w:r>
         <w:rPr>
           <w:rStyle w:val="FootnoteReference"/>
-          <w:rFonts w:cs="B Nazanin"/>
-          <w:sz w:val="24"/>
-          <w:szCs w:val="24"/>
+          <w:rFonts w:ascii="B Nazanin" w:hAnsi="B Nazanin" w:cs="B Nazanin"/>
+          <w:sz w:val="28"/>
+          <w:szCs w:val="28"/>
           <w:rtl/>
           <w:lang w:bidi="fa-IR"/>
         </w:rPr>
@@ -16396,16 +15789,16 @@
       </w:r>
       <w:r>
         <w:rPr>
-          <w:rFonts w:cs="B Nazanin"/>
-          <w:szCs w:val="24"/>
+          <w:rFonts w:ascii="B Nazanin" w:hAnsi="B Nazanin" w:cs="B Nazanin"/>
+          <w:sz w:val="28"/>
           <w:lang w:bidi="fa-IR"/>
         </w:rPr>
         <w:t xml:space="preserve"> </w:t>
       </w:r>
       <w:r>
         <w:rPr>
-          <w:rFonts w:cs="B Nazanin" w:hint="cs"/>
-          <w:szCs w:val="24"/>
+          <w:rFonts w:ascii="B Nazanin" w:hAnsi="B Nazanin" w:cs="B Nazanin"/>
+          <w:sz w:val="28"/>
           <w:rtl/>
           <w:lang w:bidi="fa-IR"/>
         </w:rPr>
@@ -16482,15 +15875,17 @@
         <w:jc w:val="center"/>
         <w:rPr>
           <w:rFonts w:cs="B Nazanin"/>
-          <w:szCs w:val="24"/>
-          <w:rtl/>
-          <w:lang w:bidi="fa-IR"/>
-        </w:rPr>
-      </w:pPr>
-      <w:r>
-        <w:rPr>
-          <w:rFonts w:cs="B Nazanin"/>
-          <w:szCs w:val="24"/>
+          <w:sz w:val="20"/>
+          <w:szCs w:val="20"/>
+          <w:rtl/>
+          <w:lang w:bidi="fa-IR"/>
+        </w:rPr>
+      </w:pPr>
+      <w:r>
+        <w:rPr>
+          <w:rFonts w:cs="B Nazanin"/>
+          <w:sz w:val="20"/>
+          <w:szCs w:val="20"/>
           <w:rtl/>
           <w:lang w:bidi="fa-IR"/>
         </w:rPr>
@@ -16499,7 +15894,8 @@
       <w:r>
         <w:rPr>
           <w:rFonts w:cs="B Nazanin" w:hint="cs"/>
-          <w:szCs w:val="24"/>
+          <w:sz w:val="20"/>
+          <w:szCs w:val="20"/>
           <w:rtl/>
           <w:lang w:bidi="fa-IR"/>
         </w:rPr>
@@ -16508,7 +15904,8 @@
       <w:r>
         <w:rPr>
           <w:rFonts w:cs="B Nazanin" w:hint="eastAsia"/>
-          <w:szCs w:val="24"/>
+          <w:sz w:val="20"/>
+          <w:szCs w:val="20"/>
           <w:rtl/>
           <w:lang w:bidi="fa-IR"/>
         </w:rPr>
@@ -16517,7 +15914,8 @@
       <w:r>
         <w:rPr>
           <w:rFonts w:cs="B Nazanin"/>
-          <w:szCs w:val="24"/>
+          <w:sz w:val="20"/>
+          <w:szCs w:val="20"/>
           <w:rtl/>
           <w:lang w:bidi="fa-IR"/>
         </w:rPr>
@@ -16526,16 +15924,18 @@
       <w:r>
         <w:rPr>
           <w:rFonts w:cs="B Nazanin" w:hint="cs"/>
-          <w:szCs w:val="24"/>
-          <w:rtl/>
-          <w:lang w:bidi="fa-IR"/>
-        </w:rPr>
-        <w:t>ی</w:t>
-      </w:r>
-      <w:r>
-        <w:rPr>
-          <w:rFonts w:cs="B Nazanin"/>
-          <w:szCs w:val="24"/>
+          <w:sz w:val="20"/>
+          <w:szCs w:val="20"/>
+          <w:rtl/>
+          <w:lang w:bidi="fa-IR"/>
+        </w:rPr>
+        <w:t>ی</w:t>
+      </w:r>
+      <w:r>
+        <w:rPr>
+          <w:rFonts w:cs="B Nazanin"/>
+          <w:sz w:val="20"/>
+          <w:szCs w:val="20"/>
           <w:rtl/>
           <w:lang w:bidi="fa-IR"/>
         </w:rPr>
@@ -16544,7 +15944,8 @@
       <w:r>
         <w:rPr>
           <w:rFonts w:cs="B Nazanin" w:hint="cs"/>
-          <w:szCs w:val="24"/>
+          <w:sz w:val="20"/>
+          <w:szCs w:val="20"/>
           <w:rtl/>
           <w:lang w:bidi="fa-IR"/>
         </w:rPr>
@@ -16553,7 +15954,8 @@
       <w:r>
         <w:rPr>
           <w:rFonts w:cs="B Nazanin" w:hint="eastAsia"/>
-          <w:szCs w:val="24"/>
+          <w:sz w:val="20"/>
+          <w:szCs w:val="20"/>
           <w:rtl/>
           <w:lang w:bidi="fa-IR"/>
         </w:rPr>
@@ -16562,7 +15964,8 @@
       <w:r>
         <w:rPr>
           <w:rFonts w:cs="B Nazanin"/>
-          <w:szCs w:val="24"/>
+          <w:sz w:val="20"/>
+          <w:szCs w:val="20"/>
           <w:rtl/>
           <w:lang w:bidi="fa-IR"/>
         </w:rPr>
@@ -16571,16 +15974,18 @@
       <w:r>
         <w:rPr>
           <w:rFonts w:cs="B Nazanin" w:hint="cs"/>
-          <w:szCs w:val="24"/>
-          <w:rtl/>
-          <w:lang w:bidi="fa-IR"/>
-        </w:rPr>
-        <w:t>ی</w:t>
-      </w:r>
-      <w:r>
-        <w:rPr>
-          <w:rFonts w:cs="B Nazanin"/>
-          <w:szCs w:val="24"/>
+          <w:sz w:val="20"/>
+          <w:szCs w:val="20"/>
+          <w:rtl/>
+          <w:lang w:bidi="fa-IR"/>
+        </w:rPr>
+        <w:t>ی</w:t>
+      </w:r>
+      <w:r>
+        <w:rPr>
+          <w:rFonts w:cs="B Nazanin"/>
+          <w:sz w:val="20"/>
+          <w:szCs w:val="20"/>
           <w:rtl/>
           <w:lang w:bidi="fa-IR"/>
         </w:rPr>
@@ -16589,7 +15994,8 @@
       <w:r>
         <w:rPr>
           <w:rFonts w:cs="B Nazanin" w:hint="cs"/>
-          <w:szCs w:val="24"/>
+          <w:sz w:val="20"/>
+          <w:szCs w:val="20"/>
           <w:rtl/>
           <w:lang w:bidi="fa-IR"/>
         </w:rPr>
@@ -16617,16 +16023,16 @@
         <w:ind w:left="720"/>
         <w:jc w:val="left"/>
         <w:rPr>
-          <w:rFonts w:cs="B Nazanin"/>
-          <w:szCs w:val="24"/>
-          <w:rtl/>
-          <w:lang w:bidi="fa-IR"/>
-        </w:rPr>
-      </w:pPr>
-      <w:r>
-        <w:rPr>
-          <w:rFonts w:cs="B Nazanin" w:hint="cs"/>
-          <w:szCs w:val="24"/>
+          <w:rFonts w:ascii="B Nazanin" w:hAnsi="B Nazanin" w:cs="B Nazanin"/>
+          <w:sz w:val="28"/>
+          <w:rtl/>
+          <w:lang w:bidi="fa-IR"/>
+        </w:rPr>
+      </w:pPr>
+      <w:r>
+        <w:rPr>
+          <w:rFonts w:ascii="B Nazanin" w:hAnsi="B Nazanin" w:cs="B Nazanin"/>
+          <w:sz w:val="28"/>
           <w:rtl/>
           <w:lang w:bidi="fa-IR"/>
         </w:rPr>
@@ -16634,8 +16040,8 @@
       </w:r>
       <w:r>
         <w:rPr>
-          <w:rFonts w:cs="B Nazanin" w:hint="cs"/>
-          <w:szCs w:val="24"/>
+          <w:rFonts w:ascii="B Nazanin" w:hAnsi="B Nazanin" w:cs="B Nazanin"/>
+          <w:sz w:val="28"/>
           <w:rtl/>
           <w:lang w:bidi="fa-IR"/>
         </w:rPr>
@@ -16643,8 +16049,8 @@
       </w:r>
       <w:r>
         <w:rPr>
-          <w:rFonts w:cs="B Nazanin" w:hint="cs"/>
-          <w:szCs w:val="24"/>
+          <w:rFonts w:ascii="B Nazanin" w:hAnsi="B Nazanin" w:cs="B Nazanin"/>
+          <w:sz w:val="28"/>
           <w:rtl/>
           <w:lang w:bidi="fa-IR"/>
         </w:rPr>
@@ -16652,8 +16058,8 @@
       </w:r>
       <w:r>
         <w:rPr>
-          <w:rFonts w:cs="B Nazanin" w:hint="cs"/>
-          <w:szCs w:val="24"/>
+          <w:rFonts w:ascii="B Nazanin" w:hAnsi="B Nazanin" w:cs="B Nazanin"/>
+          <w:sz w:val="28"/>
           <w:rtl/>
           <w:lang w:bidi="fa-IR"/>
         </w:rPr>
@@ -16661,8 +16067,8 @@
       </w:r>
       <w:r>
         <w:rPr>
-          <w:rFonts w:cs="B Nazanin"/>
-          <w:szCs w:val="24"/>
+          <w:rFonts w:ascii="B Nazanin" w:hAnsi="B Nazanin" w:cs="B Nazanin"/>
+          <w:sz w:val="28"/>
           <w:rtl/>
           <w:lang w:bidi="fa-IR"/>
         </w:rPr>
@@ -16690,8 +16096,8 @@
         <w:ind w:left="720" w:firstLine="720"/>
         <w:jc w:val="both"/>
         <w:rPr>
-          <w:rFonts w:cs="B Nazanin"/>
-          <w:szCs w:val="24"/>
+          <w:rFonts w:ascii="B Nazanin" w:hAnsi="B Nazanin" w:cs="B Nazanin"/>
+          <w:sz w:val="28"/>
           <w:rtl/>
           <w:lang w:bidi="fa-IR"/>
         </w:rPr>
@@ -16700,8 +16106,9 @@
         <w:r>
           <w:rPr>
             <w:rStyle w:val="Hyperlink"/>
-            <w:rFonts w:cs="B Nazanin"/>
-            <w:sz w:val="28"/>
+            <w:rFonts w:ascii="B Nazanin" w:hAnsi="B Nazanin" w:cs="B Nazanin"/>
+            <w:sz w:val="32"/>
+            <w:szCs w:val="32"/>
             <w:lang w:bidi="fa-IR"/>
           </w:rPr>
           <w:t>Kinetic-</w:t>
@@ -16709,8 +16116,9 @@
         <w:r>
           <w:rPr>
             <w:rStyle w:val="Hyperlink"/>
-            <w:rFonts w:cs="B Nazanin"/>
-            <w:sz w:val="28"/>
+            <w:rFonts w:ascii="B Nazanin" w:hAnsi="B Nazanin" w:cs="B Nazanin"/>
+            <w:sz w:val="32"/>
+            <w:szCs w:val="32"/>
             <w:lang w:bidi="fa-IR"/>
           </w:rPr>
           <w:t>600</w:t>
@@ -16718,8 +16126,9 @@
         <w:r>
           <w:rPr>
             <w:rStyle w:val="Hyperlink"/>
-            <w:rFonts w:cs="B Nazanin" w:hint="cs"/>
-            <w:sz w:val="28"/>
+            <w:rFonts w:ascii="B Nazanin" w:hAnsi="B Nazanin" w:cs="B Nazanin"/>
+            <w:sz w:val="32"/>
+            <w:szCs w:val="32"/>
             <w:rtl/>
             <w:lang w:bidi="fa-IR"/>
           </w:rPr>
@@ -16728,7 +16137,7 @@
       </w:hyperlink>
       <w:r>
         <w:rPr>
-          <w:rFonts w:cs="B Nazanin" w:hint="cs"/>
+          <w:rFonts w:ascii="B Nazanin" w:hAnsi="B Nazanin" w:cs="B Nazanin"/>
           <w:b/>
           <w:bCs/>
           <w:szCs w:val="24"/>
@@ -16739,8 +16148,8 @@
       </w:r>
       <w:r>
         <w:rPr>
-          <w:rFonts w:cs="B Nazanin" w:hint="cs"/>
-          <w:szCs w:val="24"/>
+          <w:rFonts w:ascii="B Nazanin" w:hAnsi="B Nazanin" w:cs="B Nazanin"/>
+          <w:sz w:val="28"/>
           <w:rtl/>
           <w:lang w:bidi="fa-IR"/>
         </w:rPr>
@@ -16748,8 +16157,8 @@
       </w:r>
       <w:r>
         <w:rPr>
-          <w:rFonts w:cs="B Nazanin" w:hint="cs"/>
-          <w:szCs w:val="24"/>
+          <w:rFonts w:ascii="B Nazanin" w:hAnsi="B Nazanin" w:cs="B Nazanin"/>
+          <w:sz w:val="28"/>
           <w:rtl/>
           <w:lang w:bidi="fa-IR"/>
         </w:rPr>
@@ -16757,8 +16166,8 @@
       </w:r>
       <w:r>
         <w:rPr>
-          <w:rFonts w:cs="B Nazanin" w:hint="cs"/>
-          <w:szCs w:val="24"/>
+          <w:rFonts w:ascii="B Nazanin" w:hAnsi="B Nazanin" w:cs="B Nazanin"/>
+          <w:sz w:val="28"/>
           <w:rtl/>
           <w:lang w:bidi="fa-IR"/>
         </w:rPr>
@@ -16766,8 +16175,8 @@
       </w:r>
       <w:r>
         <w:rPr>
-          <w:rFonts w:cs="B Nazanin" w:hint="cs"/>
-          <w:szCs w:val="24"/>
+          <w:rFonts w:ascii="B Nazanin" w:hAnsi="B Nazanin" w:cs="B Nazanin"/>
+          <w:sz w:val="28"/>
           <w:rtl/>
           <w:lang w:bidi="fa-IR"/>
         </w:rPr>
@@ -16775,8 +16184,8 @@
       </w:r>
       <w:r>
         <w:rPr>
-          <w:rFonts w:cs="B Nazanin" w:hint="cs"/>
-          <w:szCs w:val="24"/>
+          <w:rFonts w:ascii="B Nazanin" w:hAnsi="B Nazanin" w:cs="B Nazanin"/>
+          <w:sz w:val="28"/>
           <w:rtl/>
           <w:lang w:bidi="fa-IR"/>
         </w:rPr>
@@ -16784,8 +16193,8 @@
       </w:r>
       <w:r>
         <w:rPr>
-          <w:rFonts w:cs="B Nazanin" w:hint="cs"/>
-          <w:szCs w:val="24"/>
+          <w:rFonts w:ascii="B Nazanin" w:hAnsi="B Nazanin" w:cs="B Nazanin"/>
+          <w:sz w:val="28"/>
           <w:rtl/>
           <w:lang w:bidi="fa-IR"/>
         </w:rPr>
@@ -16793,8 +16202,8 @@
       </w:r>
       <w:r>
         <w:rPr>
-          <w:rFonts w:cs="B Nazanin" w:hint="cs"/>
-          <w:szCs w:val="24"/>
+          <w:rFonts w:ascii="B Nazanin" w:hAnsi="B Nazanin" w:cs="B Nazanin"/>
+          <w:sz w:val="28"/>
           <w:rtl/>
           <w:lang w:bidi="fa-IR"/>
         </w:rPr>
@@ -16802,8 +16211,8 @@
       </w:r>
       <w:r>
         <w:rPr>
-          <w:rFonts w:cs="B Nazanin" w:hint="cs"/>
-          <w:szCs w:val="24"/>
+          <w:rFonts w:ascii="B Nazanin" w:hAnsi="B Nazanin" w:cs="B Nazanin"/>
+          <w:sz w:val="28"/>
           <w:rtl/>
           <w:lang w:bidi="fa-IR"/>
         </w:rPr>
@@ -16811,8 +16220,8 @@
       </w:r>
       <w:r>
         <w:rPr>
-          <w:rFonts w:cs="B Nazanin" w:hint="cs"/>
-          <w:szCs w:val="24"/>
+          <w:rFonts w:ascii="B Nazanin" w:hAnsi="B Nazanin" w:cs="B Nazanin"/>
+          <w:sz w:val="28"/>
           <w:rtl/>
           <w:lang w:bidi="fa-IR"/>
         </w:rPr>
@@ -16820,8 +16229,8 @@
       </w:r>
       <w:r>
         <w:rPr>
-          <w:rFonts w:cs="B Nazanin" w:hint="cs"/>
-          <w:szCs w:val="24"/>
+          <w:rFonts w:ascii="B Nazanin" w:hAnsi="B Nazanin" w:cs="B Nazanin"/>
+          <w:sz w:val="28"/>
           <w:rtl/>
           <w:lang w:bidi="fa-IR"/>
         </w:rPr>
@@ -16829,8 +16238,8 @@
       </w:r>
       <w:r>
         <w:rPr>
-          <w:rFonts w:cs="B Nazanin" w:hint="cs"/>
-          <w:szCs w:val="24"/>
+          <w:rFonts w:ascii="B Nazanin" w:hAnsi="B Nazanin" w:cs="B Nazanin"/>
+          <w:sz w:val="28"/>
           <w:rtl/>
           <w:lang w:bidi="fa-IR"/>
         </w:rPr>
@@ -16838,16 +16247,16 @@
       </w:r>
       <w:r>
         <w:rPr>
-          <w:rFonts w:cs="B Nazanin"/>
-          <w:szCs w:val="24"/>
+          <w:rFonts w:ascii="B Nazanin" w:hAnsi="B Nazanin" w:cs="B Nazanin"/>
+          <w:sz w:val="28"/>
           <w:lang w:bidi="fa-IR"/>
         </w:rPr>
         <w:t xml:space="preserve"> </w:t>
       </w:r>
       <w:r>
         <w:rPr>
-          <w:rFonts w:cs="B Nazanin" w:hint="cs"/>
-          <w:szCs w:val="24"/>
+          <w:rFonts w:ascii="B Nazanin" w:hAnsi="B Nazanin" w:cs="B Nazanin"/>
+          <w:sz w:val="28"/>
           <w:rtl/>
           <w:lang w:bidi="fa-IR"/>
         </w:rPr>
@@ -16855,8 +16264,8 @@
       </w:r>
       <w:r>
         <w:rPr>
-          <w:rFonts w:cs="B Nazanin" w:hint="cs"/>
-          <w:szCs w:val="24"/>
+          <w:rFonts w:ascii="B Nazanin" w:hAnsi="B Nazanin" w:cs="B Nazanin"/>
+          <w:sz w:val="28"/>
           <w:rtl/>
           <w:lang w:bidi="fa-IR"/>
         </w:rPr>
@@ -16864,8 +16273,8 @@
       </w:r>
       <w:r>
         <w:rPr>
-          <w:rFonts w:cs="B Nazanin" w:hint="cs"/>
-          <w:szCs w:val="24"/>
+          <w:rFonts w:ascii="B Nazanin" w:hAnsi="B Nazanin" w:cs="B Nazanin"/>
+          <w:sz w:val="28"/>
           <w:rtl/>
           <w:lang w:bidi="fa-IR"/>
         </w:rPr>
@@ -16873,8 +16282,8 @@
       </w:r>
       <w:r>
         <w:rPr>
-          <w:rFonts w:cs="B Nazanin" w:hint="cs"/>
-          <w:szCs w:val="24"/>
+          <w:rFonts w:ascii="B Nazanin" w:hAnsi="B Nazanin" w:cs="B Nazanin"/>
+          <w:sz w:val="28"/>
           <w:rtl/>
           <w:lang w:bidi="fa-IR"/>
         </w:rPr>
@@ -16882,16 +16291,16 @@
       </w:r>
       <w:r>
         <w:rPr>
-          <w:rFonts w:cs="B Nazanin"/>
-          <w:szCs w:val="24"/>
+          <w:rFonts w:ascii="B Nazanin" w:hAnsi="B Nazanin" w:cs="B Nazanin"/>
+          <w:sz w:val="28"/>
           <w:lang w:bidi="fa-IR"/>
         </w:rPr>
         <w:t xml:space="preserve"> </w:t>
       </w:r>
       <w:r>
         <w:rPr>
-          <w:rFonts w:cs="B Nazanin" w:hint="cs"/>
-          <w:szCs w:val="24"/>
+          <w:rFonts w:ascii="B Nazanin" w:hAnsi="B Nazanin" w:cs="B Nazanin"/>
+          <w:sz w:val="28"/>
           <w:rtl/>
           <w:lang w:bidi="fa-IR"/>
         </w:rPr>
@@ -16899,16 +16308,16 @@
       </w:r>
       <w:r>
         <w:rPr>
-          <w:rFonts w:cs="B Nazanin"/>
-          <w:szCs w:val="24"/>
+          <w:rFonts w:ascii="B Nazanin" w:hAnsi="B Nazanin" w:cs="B Nazanin"/>
+          <w:sz w:val="28"/>
           <w:lang w:bidi="fa-IR"/>
         </w:rPr>
         <w:t>kinetic-400</w:t>
       </w:r>
       <w:r>
         <w:rPr>
-          <w:rFonts w:cs="B Nazanin" w:hint="cs"/>
-          <w:szCs w:val="24"/>
+          <w:rFonts w:ascii="B Nazanin" w:hAnsi="B Nazanin" w:cs="B Nazanin"/>
+          <w:sz w:val="28"/>
           <w:rtl/>
           <w:lang w:bidi="fa-IR"/>
         </w:rPr>
@@ -16920,7 +16329,7 @@
         <w:pStyle w:val="a7"/>
         <w:spacing w:line="360" w:lineRule="auto"/>
         <w:ind w:left="720"/>
-        <w:jc w:val="center"/>
+        <w:jc w:val="left"/>
         <w:rPr>
           <w:rFonts w:cs="B Nazanin"/>
           <w:szCs w:val="24"/>
@@ -16934,6 +16343,16 @@
           <w:szCs w:val="24"/>
           <w:lang w:bidi="fa-IR"/>
         </w:rPr>
+        <w:t>66</w:t>
+      </w:r>
+      <w:r>
+        <w:rPr>
+          <w:rFonts w:cs="B Nazanin"/>
+          <w:noProof/>
+          <w:szCs w:val="24"/>
+          <w:lang w:bidi="fa-IR"/>
+        </w:rPr>
+        <w:lastRenderedPageBreak/>
         <w:drawing>
           <wp:inline distT="0" distB="0" distL="0" distR="0" wp14:anchorId="2A47ED6E" wp14:editId="77B641F3">
             <wp:extent cx="5943600" cy="668655"/>
@@ -16985,14 +16404,16 @@
         <w:jc w:val="center"/>
         <w:rPr>
           <w:rFonts w:cs="B Nazanin"/>
-          <w:szCs w:val="24"/>
-          <w:lang w:bidi="fa-IR"/>
-        </w:rPr>
-      </w:pPr>
-      <w:r>
-        <w:rPr>
-          <w:rFonts w:cs="B Nazanin"/>
-          <w:szCs w:val="24"/>
+          <w:sz w:val="20"/>
+          <w:szCs w:val="20"/>
+          <w:lang w:bidi="fa-IR"/>
+        </w:rPr>
+      </w:pPr>
+      <w:r>
+        <w:rPr>
+          <w:rFonts w:cs="B Nazanin"/>
+          <w:sz w:val="20"/>
+          <w:szCs w:val="20"/>
           <w:rtl/>
           <w:lang w:bidi="fa-IR"/>
         </w:rPr>
@@ -17001,7 +16422,8 @@
       <w:r>
         <w:rPr>
           <w:rFonts w:cs="B Nazanin" w:hint="cs"/>
-          <w:szCs w:val="24"/>
+          <w:sz w:val="20"/>
+          <w:szCs w:val="20"/>
           <w:rtl/>
           <w:lang w:bidi="fa-IR"/>
         </w:rPr>
@@ -17010,7 +16432,8 @@
       <w:r>
         <w:rPr>
           <w:rFonts w:cs="B Nazanin" w:hint="eastAsia"/>
-          <w:szCs w:val="24"/>
+          <w:sz w:val="20"/>
+          <w:szCs w:val="20"/>
           <w:rtl/>
           <w:lang w:bidi="fa-IR"/>
         </w:rPr>
@@ -17019,7 +16442,8 @@
       <w:r>
         <w:rPr>
           <w:rFonts w:cs="B Nazanin"/>
-          <w:szCs w:val="24"/>
+          <w:sz w:val="20"/>
+          <w:szCs w:val="20"/>
           <w:rtl/>
           <w:lang w:bidi="fa-IR"/>
         </w:rPr>
@@ -17028,16 +16452,18 @@
       <w:r>
         <w:rPr>
           <w:rFonts w:cs="B Nazanin" w:hint="cs"/>
-          <w:szCs w:val="24"/>
-          <w:rtl/>
-          <w:lang w:bidi="fa-IR"/>
-        </w:rPr>
-        <w:t>ی</w:t>
-      </w:r>
-      <w:r>
-        <w:rPr>
-          <w:rFonts w:cs="B Nazanin"/>
-          <w:szCs w:val="24"/>
+          <w:sz w:val="20"/>
+          <w:szCs w:val="20"/>
+          <w:rtl/>
+          <w:lang w:bidi="fa-IR"/>
+        </w:rPr>
+        <w:t>ی</w:t>
+      </w:r>
+      <w:r>
+        <w:rPr>
+          <w:rFonts w:cs="B Nazanin"/>
+          <w:sz w:val="20"/>
+          <w:szCs w:val="20"/>
           <w:rtl/>
           <w:lang w:bidi="fa-IR"/>
         </w:rPr>
@@ -17046,7 +16472,8 @@
       <w:r>
         <w:rPr>
           <w:rFonts w:cs="B Nazanin" w:hint="cs"/>
-          <w:szCs w:val="24"/>
+          <w:sz w:val="20"/>
+          <w:szCs w:val="20"/>
           <w:rtl/>
           <w:lang w:bidi="fa-IR"/>
         </w:rPr>
@@ -17055,7 +16482,8 @@
       <w:r>
         <w:rPr>
           <w:rFonts w:cs="B Nazanin" w:hint="eastAsia"/>
-          <w:szCs w:val="24"/>
+          <w:sz w:val="20"/>
+          <w:szCs w:val="20"/>
           <w:rtl/>
           <w:lang w:bidi="fa-IR"/>
         </w:rPr>
@@ -17064,7 +16492,8 @@
       <w:r>
         <w:rPr>
           <w:rFonts w:cs="B Nazanin"/>
-          <w:szCs w:val="24"/>
+          <w:sz w:val="20"/>
+          <w:szCs w:val="20"/>
           <w:rtl/>
           <w:lang w:bidi="fa-IR"/>
         </w:rPr>
@@ -17073,16 +16502,18 @@
       <w:r>
         <w:rPr>
           <w:rFonts w:cs="B Nazanin" w:hint="cs"/>
-          <w:szCs w:val="24"/>
-          <w:rtl/>
-          <w:lang w:bidi="fa-IR"/>
-        </w:rPr>
-        <w:t>ی</w:t>
-      </w:r>
-      <w:r>
-        <w:rPr>
-          <w:rFonts w:cs="B Nazanin"/>
-          <w:szCs w:val="24"/>
+          <w:sz w:val="20"/>
+          <w:szCs w:val="20"/>
+          <w:rtl/>
+          <w:lang w:bidi="fa-IR"/>
+        </w:rPr>
+        <w:t>ی</w:t>
+      </w:r>
+      <w:r>
+        <w:rPr>
+          <w:rFonts w:cs="B Nazanin"/>
+          <w:sz w:val="20"/>
+          <w:szCs w:val="20"/>
           <w:rtl/>
           <w:lang w:bidi="fa-IR"/>
         </w:rPr>
@@ -17091,7 +16522,8 @@
       <w:r>
         <w:rPr>
           <w:rFonts w:cs="B Nazanin" w:hint="cs"/>
-          <w:szCs w:val="24"/>
+          <w:sz w:val="20"/>
+          <w:szCs w:val="20"/>
           <w:rtl/>
           <w:lang w:bidi="fa-IR"/>
         </w:rPr>
@@ -17100,7 +16532,8 @@
       <w:r>
         <w:rPr>
           <w:rFonts w:cs="B Nazanin"/>
-          <w:szCs w:val="24"/>
+          <w:sz w:val="20"/>
+          <w:szCs w:val="20"/>
           <w:lang w:bidi="fa-IR"/>
         </w:rPr>
         <w:t xml:space="preserve"> </w:t>
@@ -17108,7 +16541,8 @@
       <w:r>
         <w:rPr>
           <w:rFonts w:cs="B Nazanin" w:hint="cs"/>
-          <w:szCs w:val="24"/>
+          <w:sz w:val="20"/>
+          <w:szCs w:val="20"/>
           <w:rtl/>
           <w:lang w:bidi="fa-IR"/>
         </w:rPr>
@@ -17136,26 +16570,25 @@
         <w:ind w:left="720"/>
         <w:jc w:val="left"/>
         <w:rPr>
-          <w:rFonts w:cs="B Nazanin"/>
-          <w:szCs w:val="24"/>
-          <w:rtl/>
-          <w:lang w:bidi="fa-IR"/>
-        </w:rPr>
-      </w:pPr>
-      <w:r>
-        <w:rPr>
-          <w:rFonts w:cs="B Nazanin" w:hint="cs"/>
-          <w:szCs w:val="24"/>
-          <w:rtl/>
-          <w:lang w:bidi="fa-IR"/>
-        </w:rPr>
-        <w:lastRenderedPageBreak/>
+          <w:rFonts w:ascii="B Nazanin" w:hAnsi="B Nazanin" w:cs="B Nazanin"/>
+          <w:sz w:val="28"/>
+          <w:rtl/>
+          <w:lang w:bidi="fa-IR"/>
+        </w:rPr>
+      </w:pPr>
+      <w:r>
+        <w:rPr>
+          <w:rFonts w:ascii="B Nazanin" w:hAnsi="B Nazanin" w:cs="B Nazanin"/>
+          <w:sz w:val="28"/>
+          <w:rtl/>
+          <w:lang w:bidi="fa-IR"/>
+        </w:rPr>
         <w:t xml:space="preserve">در مقاله </w:t>
       </w:r>
       <w:r>
         <w:rPr>
-          <w:rFonts w:cs="B Nazanin" w:hint="cs"/>
-          <w:szCs w:val="24"/>
+          <w:rFonts w:ascii="B Nazanin" w:hAnsi="B Nazanin" w:cs="B Nazanin"/>
+          <w:sz w:val="28"/>
           <w:rtl/>
           <w:lang w:bidi="fa-IR"/>
         </w:rPr>
@@ -17163,8 +16596,8 @@
       </w:r>
       <w:r>
         <w:rPr>
-          <w:rFonts w:cs="B Nazanin" w:hint="cs"/>
-          <w:szCs w:val="24"/>
+          <w:rFonts w:ascii="B Nazanin" w:hAnsi="B Nazanin" w:cs="B Nazanin"/>
+          <w:sz w:val="28"/>
           <w:rtl/>
           <w:lang w:bidi="fa-IR"/>
         </w:rPr>
@@ -17172,8 +16605,8 @@
       </w:r>
       <w:r>
         <w:rPr>
-          <w:rFonts w:cs="B Nazanin" w:hint="cs"/>
-          <w:szCs w:val="24"/>
+          <w:rFonts w:ascii="B Nazanin" w:hAnsi="B Nazanin" w:cs="B Nazanin"/>
+          <w:sz w:val="28"/>
           <w:rtl/>
           <w:lang w:bidi="fa-IR"/>
         </w:rPr>
@@ -17181,16 +16614,16 @@
       </w:r>
       <w:r>
         <w:rPr>
-          <w:rFonts w:cs="B Nazanin"/>
-          <w:szCs w:val="24"/>
+          <w:rFonts w:ascii="B Nazanin" w:hAnsi="B Nazanin" w:cs="B Nazanin"/>
+          <w:sz w:val="28"/>
           <w:lang w:bidi="fa-IR"/>
         </w:rPr>
         <w:t>400</w:t>
       </w:r>
       <w:r>
         <w:rPr>
-          <w:rFonts w:cs="B Nazanin" w:hint="cs"/>
-          <w:szCs w:val="24"/>
+          <w:rFonts w:ascii="B Nazanin" w:hAnsi="B Nazanin" w:cs="B Nazanin"/>
+          <w:sz w:val="28"/>
           <w:rtl/>
           <w:lang w:bidi="fa-IR"/>
         </w:rPr>
@@ -17280,15 +16713,17 @@
         <w:ind w:left="720"/>
         <w:jc w:val="center"/>
         <w:rPr>
-          <w:rFonts w:cs="B Nazanin"/>
-          <w:szCs w:val="24"/>
-          <w:lang w:bidi="fa-IR"/>
-        </w:rPr>
-      </w:pPr>
-      <w:r>
-        <w:rPr>
-          <w:rFonts w:cs="B Nazanin" w:hint="cs"/>
-          <w:szCs w:val="24"/>
+          <w:rFonts w:ascii="B Nazanin" w:hAnsi="B Nazanin" w:cs="B Nazanin"/>
+          <w:sz w:val="20"/>
+          <w:szCs w:val="20"/>
+          <w:lang w:bidi="fa-IR"/>
+        </w:rPr>
+      </w:pPr>
+      <w:r>
+        <w:rPr>
+          <w:rFonts w:ascii="B Nazanin" w:hAnsi="B Nazanin" w:cs="B Nazanin"/>
+          <w:sz w:val="20"/>
+          <w:szCs w:val="20"/>
           <w:rtl/>
           <w:lang w:bidi="fa-IR"/>
         </w:rPr>
@@ -17296,8 +16731,9 @@
       </w:r>
       <w:r>
         <w:rPr>
-          <w:rFonts w:cs="B Nazanin" w:hint="cs"/>
-          <w:szCs w:val="24"/>
+          <w:rFonts w:ascii="B Nazanin" w:hAnsi="B Nazanin" w:cs="B Nazanin"/>
+          <w:sz w:val="20"/>
+          <w:szCs w:val="20"/>
           <w:rtl/>
           <w:lang w:bidi="fa-IR"/>
         </w:rPr>
@@ -17305,8 +16741,9 @@
       </w:r>
       <w:r>
         <w:rPr>
-          <w:rFonts w:cs="B Nazanin"/>
-          <w:szCs w:val="24"/>
+          <w:rFonts w:ascii="B Nazanin" w:hAnsi="B Nazanin" w:cs="B Nazanin"/>
+          <w:sz w:val="20"/>
+          <w:szCs w:val="20"/>
           <w:lang w:bidi="fa-IR"/>
         </w:rPr>
         <w:t>Kinetic</w:t>
@@ -17332,8 +16769,8 @@
         <w:ind w:left="720" w:firstLine="720"/>
         <w:jc w:val="both"/>
         <w:rPr>
-          <w:rFonts w:cs="B Nazanin"/>
-          <w:szCs w:val="24"/>
+          <w:rFonts w:ascii="B Nazanin" w:hAnsi="B Nazanin" w:cs="B Nazanin"/>
+          <w:sz w:val="28"/>
           <w:lang w:bidi="fa-IR"/>
         </w:rPr>
       </w:pPr>
@@ -17341,7 +16778,7 @@
         <w:r>
           <w:rPr>
             <w:rStyle w:val="Hyperlink"/>
-            <w:rFonts w:cs="B Nazanin"/>
+            <w:rFonts w:ascii="B Nazanin" w:hAnsi="B Nazanin" w:cs="B Nazanin"/>
             <w:sz w:val="28"/>
             <w:lang w:bidi="fa-IR"/>
           </w:rPr>
@@ -17350,7 +16787,7 @@
         <w:r>
           <w:rPr>
             <w:rStyle w:val="Hyperlink"/>
-            <w:rFonts w:cs="B Nazanin" w:hint="cs"/>
+            <w:rFonts w:ascii="B Nazanin" w:hAnsi="B Nazanin" w:cs="B Nazanin"/>
             <w:sz w:val="28"/>
             <w:rtl/>
             <w:lang w:bidi="fa-IR"/>
@@ -17360,130 +16797,131 @@
       </w:hyperlink>
       <w:r>
         <w:rPr>
-          <w:rFonts w:cs="B Nazanin" w:hint="cs"/>
+          <w:rFonts w:ascii="B Nazanin" w:hAnsi="B Nazanin" w:cs="B Nazanin"/>
           <w:b/>
           <w:bCs/>
+          <w:sz w:val="28"/>
+          <w:rtl/>
+          <w:lang w:bidi="fa-IR"/>
+        </w:rPr>
+        <w:t xml:space="preserve"> </w:t>
+      </w:r>
+      <w:r>
+        <w:rPr>
+          <w:rFonts w:ascii="B Nazanin" w:hAnsi="B Nazanin" w:cs="B Nazanin"/>
+          <w:sz w:val="28"/>
+          <w:rtl/>
+          <w:lang w:bidi="fa-IR"/>
+        </w:rPr>
+        <w:t xml:space="preserve"> در حال حاضر در این دیتاست 220847 ویدیو موجود هست که شامل 168913 تا ویدیو برای یادگیری و 24777</w:t>
+      </w:r>
+      <w:r>
+        <w:rPr>
+          <w:rFonts w:ascii="B Nazanin" w:hAnsi="B Nazanin" w:cs="B Nazanin"/>
+          <w:sz w:val="28"/>
+          <w:lang w:bidi="fa-IR"/>
+        </w:rPr>
+        <w:t xml:space="preserve"> </w:t>
+      </w:r>
+      <w:r>
+        <w:rPr>
+          <w:rFonts w:ascii="B Nazanin" w:hAnsi="B Nazanin" w:cs="B Nazanin"/>
+          <w:sz w:val="28"/>
+          <w:rtl/>
+          <w:lang w:bidi="fa-IR"/>
+        </w:rPr>
+        <w:t>ویدیو برای اعتبارسنجی و 27175</w:t>
+      </w:r>
+      <w:r>
+        <w:rPr>
+          <w:rFonts w:ascii="B Nazanin" w:hAnsi="B Nazanin" w:cs="B Nazanin"/>
+          <w:sz w:val="28"/>
+          <w:lang w:bidi="fa-IR"/>
+        </w:rPr>
+        <w:t xml:space="preserve"> </w:t>
+      </w:r>
+      <w:r>
+        <w:rPr>
+          <w:rFonts w:ascii="B Nazanin" w:hAnsi="B Nazanin" w:cs="B Nazanin"/>
+          <w:sz w:val="28"/>
+          <w:rtl/>
+          <w:lang w:bidi="fa-IR"/>
+        </w:rPr>
+        <w:t>ویدیو نیز برای تست در نظر گرفته شده با 174 برچسب متفاوت.</w:t>
+      </w:r>
+      <w:r>
+        <w:rPr>
+          <w:rFonts w:ascii="B Nazanin" w:hAnsi="B Nazanin" w:cs="B Nazanin"/>
+          <w:sz w:val="28"/>
+          <w:rtl/>
+          <w:lang w:bidi="fa-IR"/>
+        </w:rPr>
+        <w:t xml:space="preserve"> در این دیتاست بر مبنای اسم برخورد می‌شود برای مثال قراردادن چیزی بر روی چیز دیگر. در ورژن جدید تر این دیتاست </w:t>
+      </w:r>
+      <w:proofErr w:type="spellStart"/>
+      <w:r>
+        <w:rPr>
+          <w:rFonts w:ascii="B Nazanin" w:hAnsi="B Nazanin" w:cs="B Nazanin"/>
+          <w:sz w:val="28"/>
+          <w:lang w:bidi="fa-IR"/>
+        </w:rPr>
+        <w:t>TwentyBN</w:t>
+      </w:r>
+      <w:proofErr w:type="spellEnd"/>
+      <w:r>
+        <w:rPr>
+          <w:rFonts w:ascii="B Nazanin" w:hAnsi="B Nazanin" w:cs="B Nazanin"/>
+          <w:sz w:val="28"/>
+          <w:rtl/>
+          <w:lang w:bidi="fa-IR"/>
+        </w:rPr>
+        <w:t xml:space="preserve"> 30408 تا شی متمایز از یکدیگر داریم.</w:t>
+      </w:r>
+    </w:p>
+    <w:bookmarkEnd w:id="6"/>
+    <w:p>
+      <w:pPr>
+        <w:pStyle w:val="a7"/>
+        <w:jc w:val="both"/>
+        <w:rPr>
+          <w:rFonts w:cs="B Nazanin"/>
           <w:szCs w:val="24"/>
-          <w:rtl/>
-          <w:lang w:bidi="fa-IR"/>
-        </w:rPr>
-        <w:t xml:space="preserve"> </w:t>
-      </w:r>
+          <w:lang w:bidi="fa-IR"/>
+        </w:rPr>
+      </w:pPr>
+      <w:r>
+        <w:rPr>
+          <w:rFonts w:cs="B Nazanin"/>
+          <w:szCs w:val="24"/>
+          <w:lang w:bidi="fa-IR"/>
+        </w:rPr>
+        <w:tab/>
+      </w:r>
+    </w:p>
+    <w:p>
+      <w:pPr>
+        <w:pStyle w:val="a7"/>
+        <w:jc w:val="both"/>
+        <w:rPr>
+          <w:rFonts w:cs="B Nazanin"/>
+          <w:rtl/>
+          <w:lang w:bidi="fa-IR"/>
+        </w:rPr>
+      </w:pPr>
+    </w:p>
+    <w:p>
+      <w:pPr>
+        <w:pStyle w:val="a0"/>
+        <w:rPr>
+          <w:rFonts w:cs="B Nazanin"/>
+        </w:rPr>
+      </w:pPr>
       <w:r>
         <w:rPr>
           <w:rFonts w:cs="B Nazanin" w:hint="cs"/>
-          <w:szCs w:val="24"/>
-          <w:rtl/>
-          <w:lang w:bidi="fa-IR"/>
-        </w:rPr>
-        <w:t xml:space="preserve"> در حال حاضر در این دیتاست 220847 ویدیو موجود هست که شامل 168913 تا ویدیو برای یادگیری و 24777</w:t>
-      </w:r>
-      <w:r>
-        <w:rPr>
-          <w:rFonts w:cs="B Nazanin"/>
-          <w:szCs w:val="24"/>
-          <w:lang w:bidi="fa-IR"/>
-        </w:rPr>
-        <w:t xml:space="preserve"> </w:t>
-      </w:r>
-      <w:r>
-        <w:rPr>
-          <w:rFonts w:cs="B Nazanin" w:hint="cs"/>
-          <w:szCs w:val="24"/>
-          <w:rtl/>
-          <w:lang w:bidi="fa-IR"/>
-        </w:rPr>
-        <w:t>ویدیو برای اعتبارسنجی و 27175</w:t>
-      </w:r>
-      <w:r>
-        <w:rPr>
-          <w:rFonts w:cs="B Nazanin"/>
-          <w:szCs w:val="24"/>
-          <w:lang w:bidi="fa-IR"/>
-        </w:rPr>
-        <w:t xml:space="preserve"> </w:t>
-      </w:r>
-      <w:r>
-        <w:rPr>
-          <w:rFonts w:cs="B Nazanin" w:hint="cs"/>
-          <w:szCs w:val="24"/>
-          <w:rtl/>
-          <w:lang w:bidi="fa-IR"/>
-        </w:rPr>
-        <w:t>ویدیو نیز برای تست در نظر گرفته شده با 174 برچسب متفاوت.</w:t>
-      </w:r>
-      <w:r>
-        <w:rPr>
-          <w:rFonts w:cs="B Nazanin" w:hint="cs"/>
-          <w:szCs w:val="24"/>
-          <w:rtl/>
-          <w:lang w:bidi="fa-IR"/>
-        </w:rPr>
-        <w:t xml:space="preserve"> در این دیتاست بر مبنای اسم برخورد می‌شود برای مثال قراردادن چیزی بر روی چیز دیگر. در ورژن جدید تر این دیتاست </w:t>
-      </w:r>
-      <w:proofErr w:type="spellStart"/>
-      <w:r>
-        <w:rPr>
-          <w:rFonts w:cs="B Nazanin"/>
-          <w:szCs w:val="24"/>
-          <w:lang w:bidi="fa-IR"/>
-        </w:rPr>
-        <w:t>TwentyBN</w:t>
-      </w:r>
-      <w:proofErr w:type="spellEnd"/>
-      <w:r>
-        <w:rPr>
-          <w:rFonts w:cs="B Nazanin" w:hint="cs"/>
-          <w:szCs w:val="24"/>
-          <w:rtl/>
-          <w:lang w:bidi="fa-IR"/>
-        </w:rPr>
-        <w:t xml:space="preserve"> 30408 تا شی متمایز از یکدیگر داریم.</w:t>
-      </w:r>
-    </w:p>
-    <w:bookmarkEnd w:id="6"/>
-    <w:p>
-      <w:pPr>
-        <w:pStyle w:val="a7"/>
-        <w:jc w:val="both"/>
-        <w:rPr>
-          <w:rFonts w:cs="B Nazanin"/>
-          <w:szCs w:val="24"/>
-          <w:lang w:bidi="fa-IR"/>
-        </w:rPr>
-      </w:pPr>
-      <w:r>
-        <w:rPr>
-          <w:rFonts w:cs="B Nazanin"/>
-          <w:szCs w:val="24"/>
-          <w:lang w:bidi="fa-IR"/>
-        </w:rPr>
-        <w:tab/>
-      </w:r>
-    </w:p>
-    <w:p>
-      <w:pPr>
-        <w:pStyle w:val="a7"/>
-        <w:jc w:val="both"/>
-        <w:rPr>
-          <w:rFonts w:cs="B Nazanin"/>
-          <w:rtl/>
-          <w:lang w:bidi="fa-IR"/>
-        </w:rPr>
-      </w:pPr>
-    </w:p>
-    <w:p>
-      <w:pPr>
-        <w:pStyle w:val="a0"/>
-        <w:rPr>
-          <w:rFonts w:cs="B Nazanin"/>
-        </w:rPr>
-      </w:pPr>
-      <w:r>
-        <w:rPr>
-          <w:rFonts w:cs="B Nazanin" w:hint="cs"/>
-          <w:rtl/>
-        </w:rPr>
+          <w:rtl/>
+        </w:rPr>
+        <w:lastRenderedPageBreak/>
         <w:t>جمع بندی</w:t>
       </w:r>
     </w:p>

</xml_diff>

<commit_message>
The Data set config
</commit_message>
<xml_diff>
--- a/Video Swin Transformer-Report(code_run_documentation).docx
+++ b/Video Swin Transformer-Report(code_run_documentation).docx
@@ -14498,7 +14498,6 @@
     <w:p>
       <w:pPr>
         <w:pStyle w:val="a7"/>
-        <w:bidi w:val="0"/>
         <w:spacing w:line="360" w:lineRule="auto"/>
         <w:jc w:val="left"/>
         <w:rPr>
@@ -14510,17 +14509,56 @@
       <w:r>
         <w:rPr>
           <w:rFonts w:cs="B Nazanin"/>
-          <w:sz w:val="28"/>
-          <w:rtl/>
-          <w:lang w:bidi="fa-IR"/>
-        </w:rPr>
-        <w:t>{</w:t>
-      </w:r>
-    </w:p>
-    <w:p>
-      <w:pPr>
-        <w:pStyle w:val="a7"/>
-        <w:bidi w:val="0"/>
+          <w:noProof/>
+          <w:sz w:val="28"/>
+          <w:lang w:bidi="fa-IR"/>
+        </w:rPr>
+        <w:drawing>
+          <wp:inline distT="0" distB="0" distL="0" distR="0" wp14:anchorId="0EE21396" wp14:editId="406E8B60">
+            <wp:extent cx="5760720" cy="3688715"/>
+            <wp:effectExtent l="0" t="0" r="0" b="6985"/>
+            <wp:docPr id="11" name="Picture 11"/>
+            <wp:cNvGraphicFramePr>
+              <a:graphicFrameLocks xmlns:a="http://schemas.openxmlformats.org/drawingml/2006/main" noChangeAspect="1"/>
+            </wp:cNvGraphicFramePr>
+            <a:graphic xmlns:a="http://schemas.openxmlformats.org/drawingml/2006/main">
+              <a:graphicData uri="http://schemas.openxmlformats.org/drawingml/2006/picture">
+                <pic:pic xmlns:pic="http://schemas.openxmlformats.org/drawingml/2006/picture">
+                  <pic:nvPicPr>
+                    <pic:cNvPr id="11" name="Picture 11"/>
+                    <pic:cNvPicPr/>
+                  </pic:nvPicPr>
+                  <pic:blipFill>
+                    <a:blip r:embed="rId14">
+                      <a:extLst>
+                        <a:ext uri="{28A0092B-C50C-407E-A947-70E740481C1C}">
+                          <a14:useLocalDpi xmlns:a14="http://schemas.microsoft.com/office/drawing/2010/main" val="0"/>
+                        </a:ext>
+                      </a:extLst>
+                    </a:blip>
+                    <a:stretch>
+                      <a:fillRect/>
+                    </a:stretch>
+                  </pic:blipFill>
+                  <pic:spPr>
+                    <a:xfrm>
+                      <a:off x="0" y="0"/>
+                      <a:ext cx="5760720" cy="3688715"/>
+                    </a:xfrm>
+                    <a:prstGeom prst="rect">
+                      <a:avLst/>
+                    </a:prstGeom>
+                  </pic:spPr>
+                </pic:pic>
+              </a:graphicData>
+            </a:graphic>
+          </wp:inline>
+        </w:drawing>
+      </w:r>
+    </w:p>
+    <w:p>
+      <w:pPr>
+        <w:pStyle w:val="a7"/>
         <w:spacing w:line="360" w:lineRule="auto"/>
         <w:jc w:val="left"/>
         <w:rPr>
@@ -14529,899 +14567,15 @@
           <w:lang w:bidi="fa-IR"/>
         </w:rPr>
       </w:pPr>
-      <w:r>
-        <w:rPr>
-          <w:rFonts w:cs="B Nazanin"/>
-          <w:sz w:val="28"/>
-          <w:rtl/>
-          <w:lang w:bidi="fa-IR"/>
-        </w:rPr>
-        <w:t xml:space="preserve"> "---</w:t>
-      </w:r>
-      <w:r>
-        <w:rPr>
-          <w:rFonts w:cs="B Nazanin"/>
-          <w:sz w:val="28"/>
-          <w:lang w:bidi="fa-IR"/>
-        </w:rPr>
-        <w:t>QUuC4vJs</w:t>
-      </w:r>
-      <w:r>
-        <w:rPr>
-          <w:rFonts w:cs="B Nazanin"/>
-          <w:sz w:val="28"/>
-          <w:rtl/>
-          <w:lang w:bidi="fa-IR"/>
-        </w:rPr>
-        <w:t>": {</w:t>
-      </w:r>
-    </w:p>
-    <w:p>
-      <w:pPr>
-        <w:pStyle w:val="a7"/>
-        <w:bidi w:val="0"/>
+    </w:p>
+    <w:p>
+      <w:pPr>
+        <w:pStyle w:val="a7"/>
         <w:spacing w:line="360" w:lineRule="auto"/>
         <w:jc w:val="left"/>
         <w:rPr>
           <w:rFonts w:cs="B Nazanin"/>
           <w:sz w:val="28"/>
-          <w:lang w:bidi="fa-IR"/>
-        </w:rPr>
-      </w:pPr>
-      <w:r>
-        <w:rPr>
-          <w:rFonts w:cs="B Nazanin"/>
-          <w:sz w:val="28"/>
-          <w:rtl/>
-          <w:lang w:bidi="fa-IR"/>
-        </w:rPr>
-        <w:t xml:space="preserve">  "</w:t>
-      </w:r>
-      <w:r>
-        <w:rPr>
-          <w:rFonts w:cs="B Nazanin"/>
-          <w:sz w:val="28"/>
-          <w:lang w:bidi="fa-IR"/>
-        </w:rPr>
-        <w:t>annotations</w:t>
-      </w:r>
-      <w:r>
-        <w:rPr>
-          <w:rFonts w:cs="B Nazanin"/>
-          <w:sz w:val="28"/>
-          <w:rtl/>
-          <w:lang w:bidi="fa-IR"/>
-        </w:rPr>
-        <w:t>": {</w:t>
-      </w:r>
-    </w:p>
-    <w:p>
-      <w:pPr>
-        <w:pStyle w:val="a7"/>
-        <w:bidi w:val="0"/>
-        <w:spacing w:line="360" w:lineRule="auto"/>
-        <w:jc w:val="left"/>
-        <w:rPr>
-          <w:rFonts w:cs="B Nazanin"/>
-          <w:sz w:val="28"/>
-          <w:lang w:bidi="fa-IR"/>
-        </w:rPr>
-      </w:pPr>
-      <w:r>
-        <w:rPr>
-          <w:rFonts w:cs="B Nazanin"/>
-          <w:sz w:val="28"/>
-          <w:rtl/>
-          <w:lang w:bidi="fa-IR"/>
-        </w:rPr>
-        <w:t xml:space="preserve">   "</w:t>
-      </w:r>
-      <w:r>
-        <w:rPr>
-          <w:rFonts w:cs="B Nazanin"/>
-          <w:sz w:val="28"/>
-          <w:lang w:bidi="fa-IR"/>
-        </w:rPr>
-        <w:t>label": "testifying</w:t>
-      </w:r>
-      <w:r>
-        <w:rPr>
-          <w:rFonts w:cs="B Nazanin"/>
-          <w:sz w:val="28"/>
-          <w:rtl/>
-          <w:lang w:bidi="fa-IR"/>
-        </w:rPr>
-        <w:t>",</w:t>
-      </w:r>
-    </w:p>
-    <w:p>
-      <w:pPr>
-        <w:pStyle w:val="a7"/>
-        <w:bidi w:val="0"/>
-        <w:spacing w:line="360" w:lineRule="auto"/>
-        <w:jc w:val="left"/>
-        <w:rPr>
-          <w:rFonts w:cs="B Nazanin"/>
-          <w:sz w:val="28"/>
-          <w:lang w:bidi="fa-IR"/>
-        </w:rPr>
-      </w:pPr>
-      <w:r>
-        <w:rPr>
-          <w:rFonts w:cs="B Nazanin"/>
-          <w:sz w:val="28"/>
-          <w:rtl/>
-          <w:lang w:bidi="fa-IR"/>
-        </w:rPr>
-        <w:t xml:space="preserve">   "</w:t>
-      </w:r>
-      <w:r>
-        <w:rPr>
-          <w:rFonts w:cs="B Nazanin"/>
-          <w:sz w:val="28"/>
-          <w:lang w:bidi="fa-IR"/>
-        </w:rPr>
-        <w:t>segment</w:t>
-      </w:r>
-      <w:r>
-        <w:rPr>
-          <w:rFonts w:cs="B Nazanin"/>
-          <w:sz w:val="28"/>
-          <w:rtl/>
-          <w:lang w:bidi="fa-IR"/>
-        </w:rPr>
-        <w:t>": [</w:t>
-      </w:r>
-    </w:p>
-    <w:p>
-      <w:pPr>
-        <w:pStyle w:val="a7"/>
-        <w:bidi w:val="0"/>
-        <w:spacing w:line="360" w:lineRule="auto"/>
-        <w:jc w:val="left"/>
-        <w:rPr>
-          <w:rFonts w:cs="B Nazanin"/>
-          <w:sz w:val="28"/>
-          <w:lang w:bidi="fa-IR"/>
-        </w:rPr>
-      </w:pPr>
-      <w:r>
-        <w:rPr>
-          <w:rFonts w:cs="B Nazanin"/>
-          <w:sz w:val="28"/>
-          <w:rtl/>
-          <w:lang w:bidi="fa-IR"/>
-        </w:rPr>
-        <w:t xml:space="preserve">    84.0,</w:t>
-      </w:r>
-    </w:p>
-    <w:p>
-      <w:pPr>
-        <w:pStyle w:val="a7"/>
-        <w:bidi w:val="0"/>
-        <w:spacing w:line="360" w:lineRule="auto"/>
-        <w:jc w:val="left"/>
-        <w:rPr>
-          <w:rFonts w:cs="B Nazanin"/>
-          <w:sz w:val="28"/>
-          <w:lang w:bidi="fa-IR"/>
-        </w:rPr>
-      </w:pPr>
-      <w:r>
-        <w:rPr>
-          <w:rFonts w:cs="B Nazanin"/>
-          <w:sz w:val="28"/>
-          <w:rtl/>
-          <w:lang w:bidi="fa-IR"/>
-        </w:rPr>
-        <w:t xml:space="preserve">    94.0</w:t>
-      </w:r>
-    </w:p>
-    <w:p>
-      <w:pPr>
-        <w:pStyle w:val="a7"/>
-        <w:bidi w:val="0"/>
-        <w:spacing w:line="360" w:lineRule="auto"/>
-        <w:jc w:val="left"/>
-        <w:rPr>
-          <w:rFonts w:cs="B Nazanin"/>
-          <w:sz w:val="28"/>
-          <w:lang w:bidi="fa-IR"/>
-        </w:rPr>
-      </w:pPr>
-      <w:r>
-        <w:rPr>
-          <w:rFonts w:cs="B Nazanin"/>
-          <w:sz w:val="28"/>
-          <w:rtl/>
-          <w:lang w:bidi="fa-IR"/>
-        </w:rPr>
-        <w:t xml:space="preserve">   ]</w:t>
-      </w:r>
-    </w:p>
-    <w:p>
-      <w:pPr>
-        <w:pStyle w:val="a7"/>
-        <w:bidi w:val="0"/>
-        <w:spacing w:line="360" w:lineRule="auto"/>
-        <w:jc w:val="left"/>
-        <w:rPr>
-          <w:rFonts w:cs="B Nazanin"/>
-          <w:sz w:val="28"/>
-          <w:lang w:bidi="fa-IR"/>
-        </w:rPr>
-      </w:pPr>
-      <w:r>
-        <w:rPr>
-          <w:rFonts w:cs="B Nazanin"/>
-          <w:sz w:val="28"/>
-          <w:rtl/>
-          <w:lang w:bidi="fa-IR"/>
-        </w:rPr>
-        <w:t xml:space="preserve">  },</w:t>
-      </w:r>
-    </w:p>
-    <w:p>
-      <w:pPr>
-        <w:pStyle w:val="a7"/>
-        <w:bidi w:val="0"/>
-        <w:spacing w:line="360" w:lineRule="auto"/>
-        <w:jc w:val="left"/>
-        <w:rPr>
-          <w:rFonts w:cs="B Nazanin"/>
-          <w:sz w:val="28"/>
-          <w:lang w:bidi="fa-IR"/>
-        </w:rPr>
-      </w:pPr>
-      <w:r>
-        <w:rPr>
-          <w:rFonts w:cs="B Nazanin"/>
-          <w:sz w:val="28"/>
-          <w:rtl/>
-          <w:lang w:bidi="fa-IR"/>
-        </w:rPr>
-        <w:t xml:space="preserve">  "</w:t>
-      </w:r>
-      <w:r>
-        <w:rPr>
-          <w:rFonts w:cs="B Nazanin"/>
-          <w:sz w:val="28"/>
-          <w:lang w:bidi="fa-IR"/>
-        </w:rPr>
-        <w:t>duration": 10.0</w:t>
-      </w:r>
-      <w:r>
-        <w:rPr>
-          <w:rFonts w:cs="B Nazanin"/>
-          <w:sz w:val="28"/>
-          <w:rtl/>
-          <w:lang w:bidi="fa-IR"/>
-        </w:rPr>
-        <w:t>,</w:t>
-      </w:r>
-    </w:p>
-    <w:p>
-      <w:pPr>
-        <w:pStyle w:val="a7"/>
-        <w:bidi w:val="0"/>
-        <w:spacing w:line="360" w:lineRule="auto"/>
-        <w:jc w:val="left"/>
-        <w:rPr>
-          <w:rFonts w:cs="B Nazanin"/>
-          <w:sz w:val="28"/>
-          <w:lang w:bidi="fa-IR"/>
-        </w:rPr>
-      </w:pPr>
-      <w:r>
-        <w:rPr>
-          <w:rFonts w:cs="B Nazanin"/>
-          <w:sz w:val="28"/>
-          <w:rtl/>
-          <w:lang w:bidi="fa-IR"/>
-        </w:rPr>
-        <w:t xml:space="preserve">  "</w:t>
-      </w:r>
-      <w:r>
-        <w:rPr>
-          <w:rFonts w:cs="B Nazanin"/>
-          <w:sz w:val="28"/>
-          <w:lang w:bidi="fa-IR"/>
-        </w:rPr>
-        <w:t>subset": "validate</w:t>
-      </w:r>
-      <w:r>
-        <w:rPr>
-          <w:rFonts w:cs="B Nazanin"/>
-          <w:sz w:val="28"/>
-          <w:rtl/>
-          <w:lang w:bidi="fa-IR"/>
-        </w:rPr>
-        <w:t>",</w:t>
-      </w:r>
-    </w:p>
-    <w:p>
-      <w:pPr>
-        <w:pStyle w:val="a7"/>
-        <w:bidi w:val="0"/>
-        <w:spacing w:line="360" w:lineRule="auto"/>
-        <w:jc w:val="left"/>
-        <w:rPr>
-          <w:rFonts w:cs="B Nazanin"/>
-          <w:sz w:val="28"/>
-          <w:lang w:bidi="fa-IR"/>
-        </w:rPr>
-      </w:pPr>
-      <w:r>
-        <w:rPr>
-          <w:rFonts w:cs="B Nazanin"/>
-          <w:sz w:val="28"/>
-          <w:rtl/>
-          <w:lang w:bidi="fa-IR"/>
-        </w:rPr>
-        <w:t xml:space="preserve">  "</w:t>
-      </w:r>
-      <w:proofErr w:type="spellStart"/>
-      <w:r>
-        <w:rPr>
-          <w:rFonts w:cs="B Nazanin"/>
-          <w:sz w:val="28"/>
-          <w:lang w:bidi="fa-IR"/>
-        </w:rPr>
-        <w:t>url</w:t>
-      </w:r>
-      <w:proofErr w:type="spellEnd"/>
-      <w:r>
-        <w:rPr>
-          <w:rFonts w:cs="B Nazanin"/>
-          <w:sz w:val="28"/>
-          <w:lang w:bidi="fa-IR"/>
-        </w:rPr>
-        <w:t>": "https://www.youtube.com/watch?v=---QUuC4vJs</w:t>
-      </w:r>
-      <w:r>
-        <w:rPr>
-          <w:rFonts w:cs="B Nazanin"/>
-          <w:sz w:val="28"/>
-          <w:rtl/>
-          <w:lang w:bidi="fa-IR"/>
-        </w:rPr>
-        <w:t>"</w:t>
-      </w:r>
-    </w:p>
-    <w:p>
-      <w:pPr>
-        <w:pStyle w:val="a7"/>
-        <w:bidi w:val="0"/>
-        <w:spacing w:line="360" w:lineRule="auto"/>
-        <w:jc w:val="left"/>
-        <w:rPr>
-          <w:rFonts w:cs="B Nazanin"/>
-          <w:sz w:val="28"/>
-          <w:lang w:bidi="fa-IR"/>
-        </w:rPr>
-      </w:pPr>
-      <w:r>
-        <w:rPr>
-          <w:rFonts w:cs="B Nazanin"/>
-          <w:sz w:val="28"/>
-          <w:rtl/>
-          <w:lang w:bidi="fa-IR"/>
-        </w:rPr>
-        <w:t xml:space="preserve"> },</w:t>
-      </w:r>
-    </w:p>
-    <w:p>
-      <w:pPr>
-        <w:pStyle w:val="a7"/>
-        <w:bidi w:val="0"/>
-        <w:spacing w:line="360" w:lineRule="auto"/>
-        <w:jc w:val="left"/>
-        <w:rPr>
-          <w:rFonts w:cs="B Nazanin"/>
-          <w:sz w:val="28"/>
-          <w:lang w:bidi="fa-IR"/>
-        </w:rPr>
-      </w:pPr>
-      <w:r>
-        <w:rPr>
-          <w:rFonts w:cs="B Nazanin"/>
-          <w:sz w:val="28"/>
-          <w:rtl/>
-          <w:lang w:bidi="fa-IR"/>
-        </w:rPr>
-        <w:t xml:space="preserve"> "--</w:t>
-      </w:r>
-      <w:r>
-        <w:rPr>
-          <w:rFonts w:cs="B Nazanin"/>
-          <w:sz w:val="28"/>
-          <w:lang w:bidi="fa-IR"/>
-        </w:rPr>
-        <w:t>GkrdYZ9Tc</w:t>
-      </w:r>
-      <w:r>
-        <w:rPr>
-          <w:rFonts w:cs="B Nazanin"/>
-          <w:sz w:val="28"/>
-          <w:rtl/>
-          <w:lang w:bidi="fa-IR"/>
-        </w:rPr>
-        <w:t>": {</w:t>
-      </w:r>
-    </w:p>
-    <w:p>
-      <w:pPr>
-        <w:pStyle w:val="a7"/>
-        <w:bidi w:val="0"/>
-        <w:spacing w:line="360" w:lineRule="auto"/>
-        <w:jc w:val="left"/>
-        <w:rPr>
-          <w:rFonts w:cs="B Nazanin"/>
-          <w:sz w:val="28"/>
-          <w:lang w:bidi="fa-IR"/>
-        </w:rPr>
-      </w:pPr>
-      <w:r>
-        <w:rPr>
-          <w:rFonts w:cs="B Nazanin"/>
-          <w:sz w:val="28"/>
-          <w:rtl/>
-          <w:lang w:bidi="fa-IR"/>
-        </w:rPr>
-        <w:t xml:space="preserve">  "</w:t>
-      </w:r>
-      <w:r>
-        <w:rPr>
-          <w:rFonts w:cs="B Nazanin"/>
-          <w:sz w:val="28"/>
-          <w:lang w:bidi="fa-IR"/>
-        </w:rPr>
-        <w:t>annotations</w:t>
-      </w:r>
-      <w:r>
-        <w:rPr>
-          <w:rFonts w:cs="B Nazanin"/>
-          <w:sz w:val="28"/>
-          <w:rtl/>
-          <w:lang w:bidi="fa-IR"/>
-        </w:rPr>
-        <w:t>": {</w:t>
-      </w:r>
-    </w:p>
-    <w:p>
-      <w:pPr>
-        <w:pStyle w:val="a7"/>
-        <w:bidi w:val="0"/>
-        <w:spacing w:line="360" w:lineRule="auto"/>
-        <w:jc w:val="left"/>
-        <w:rPr>
-          <w:rFonts w:cs="B Nazanin"/>
-          <w:sz w:val="28"/>
-          <w:lang w:bidi="fa-IR"/>
-        </w:rPr>
-      </w:pPr>
-      <w:r>
-        <w:rPr>
-          <w:rFonts w:cs="B Nazanin"/>
-          <w:sz w:val="28"/>
-          <w:rtl/>
-          <w:lang w:bidi="fa-IR"/>
-        </w:rPr>
-        <w:t xml:space="preserve">   "</w:t>
-      </w:r>
-      <w:r>
-        <w:rPr>
-          <w:rFonts w:cs="B Nazanin"/>
-          <w:sz w:val="28"/>
-          <w:lang w:bidi="fa-IR"/>
-        </w:rPr>
-        <w:t>label": "washing feet</w:t>
-      </w:r>
-      <w:r>
-        <w:rPr>
-          <w:rFonts w:cs="B Nazanin"/>
-          <w:sz w:val="28"/>
-          <w:rtl/>
-          <w:lang w:bidi="fa-IR"/>
-        </w:rPr>
-        <w:t>",</w:t>
-      </w:r>
-    </w:p>
-    <w:p>
-      <w:pPr>
-        <w:pStyle w:val="a7"/>
-        <w:bidi w:val="0"/>
-        <w:spacing w:line="360" w:lineRule="auto"/>
-        <w:jc w:val="left"/>
-        <w:rPr>
-          <w:rFonts w:cs="B Nazanin"/>
-          <w:sz w:val="28"/>
-          <w:lang w:bidi="fa-IR"/>
-        </w:rPr>
-      </w:pPr>
-      <w:r>
-        <w:rPr>
-          <w:rFonts w:cs="B Nazanin"/>
-          <w:sz w:val="28"/>
-          <w:rtl/>
-          <w:lang w:bidi="fa-IR"/>
-        </w:rPr>
-        <w:t xml:space="preserve">   "</w:t>
-      </w:r>
-      <w:r>
-        <w:rPr>
-          <w:rFonts w:cs="B Nazanin"/>
-          <w:sz w:val="28"/>
-          <w:lang w:bidi="fa-IR"/>
-        </w:rPr>
-        <w:t>segment</w:t>
-      </w:r>
-      <w:r>
-        <w:rPr>
-          <w:rFonts w:cs="B Nazanin"/>
-          <w:sz w:val="28"/>
-          <w:rtl/>
-          <w:lang w:bidi="fa-IR"/>
-        </w:rPr>
-        <w:t>": [</w:t>
-      </w:r>
-    </w:p>
-    <w:p>
-      <w:pPr>
-        <w:pStyle w:val="a7"/>
-        <w:bidi w:val="0"/>
-        <w:spacing w:line="360" w:lineRule="auto"/>
-        <w:jc w:val="left"/>
-        <w:rPr>
-          <w:rFonts w:cs="B Nazanin"/>
-          <w:sz w:val="28"/>
-          <w:lang w:bidi="fa-IR"/>
-        </w:rPr>
-      </w:pPr>
-      <w:r>
-        <w:rPr>
-          <w:rFonts w:cs="B Nazanin"/>
-          <w:sz w:val="28"/>
-          <w:rtl/>
-          <w:lang w:bidi="fa-IR"/>
-        </w:rPr>
-        <w:t xml:space="preserve">    0.0,</w:t>
-      </w:r>
-    </w:p>
-    <w:p>
-      <w:pPr>
-        <w:pStyle w:val="a7"/>
-        <w:bidi w:val="0"/>
-        <w:spacing w:line="360" w:lineRule="auto"/>
-        <w:jc w:val="left"/>
-        <w:rPr>
-          <w:rFonts w:cs="B Nazanin"/>
-          <w:sz w:val="28"/>
-          <w:lang w:bidi="fa-IR"/>
-        </w:rPr>
-      </w:pPr>
-      <w:r>
-        <w:rPr>
-          <w:rFonts w:cs="B Nazanin"/>
-          <w:sz w:val="28"/>
-          <w:rtl/>
-          <w:lang w:bidi="fa-IR"/>
-        </w:rPr>
-        <w:lastRenderedPageBreak/>
-        <w:t xml:space="preserve">    10.0</w:t>
-      </w:r>
-    </w:p>
-    <w:p>
-      <w:pPr>
-        <w:pStyle w:val="a7"/>
-        <w:bidi w:val="0"/>
-        <w:spacing w:line="360" w:lineRule="auto"/>
-        <w:jc w:val="left"/>
-        <w:rPr>
-          <w:rFonts w:cs="B Nazanin"/>
-          <w:sz w:val="28"/>
-          <w:lang w:bidi="fa-IR"/>
-        </w:rPr>
-      </w:pPr>
-      <w:r>
-        <w:rPr>
-          <w:rFonts w:cs="B Nazanin"/>
-          <w:sz w:val="28"/>
-          <w:rtl/>
-          <w:lang w:bidi="fa-IR"/>
-        </w:rPr>
-        <w:t xml:space="preserve">   ]</w:t>
-      </w:r>
-    </w:p>
-    <w:p>
-      <w:pPr>
-        <w:pStyle w:val="a7"/>
-        <w:bidi w:val="0"/>
-        <w:spacing w:line="360" w:lineRule="auto"/>
-        <w:jc w:val="left"/>
-        <w:rPr>
-          <w:rFonts w:cs="B Nazanin"/>
-          <w:sz w:val="28"/>
-          <w:lang w:bidi="fa-IR"/>
-        </w:rPr>
-      </w:pPr>
-      <w:r>
-        <w:rPr>
-          <w:rFonts w:cs="B Nazanin"/>
-          <w:sz w:val="28"/>
-          <w:rtl/>
-          <w:lang w:bidi="fa-IR"/>
-        </w:rPr>
-        <w:t xml:space="preserve">  },</w:t>
-      </w:r>
-    </w:p>
-    <w:p>
-      <w:pPr>
-        <w:pStyle w:val="a7"/>
-        <w:bidi w:val="0"/>
-        <w:spacing w:line="360" w:lineRule="auto"/>
-        <w:jc w:val="left"/>
-        <w:rPr>
-          <w:rFonts w:cs="B Nazanin"/>
-          <w:sz w:val="28"/>
-          <w:lang w:bidi="fa-IR"/>
-        </w:rPr>
-      </w:pPr>
-      <w:r>
-        <w:rPr>
-          <w:rFonts w:cs="B Nazanin"/>
-          <w:sz w:val="28"/>
-          <w:rtl/>
-          <w:lang w:bidi="fa-IR"/>
-        </w:rPr>
-        <w:t xml:space="preserve">  "</w:t>
-      </w:r>
-      <w:r>
-        <w:rPr>
-          <w:rFonts w:cs="B Nazanin"/>
-          <w:sz w:val="28"/>
-          <w:lang w:bidi="fa-IR"/>
-        </w:rPr>
-        <w:t>duration": 10.0</w:t>
-      </w:r>
-      <w:r>
-        <w:rPr>
-          <w:rFonts w:cs="B Nazanin"/>
-          <w:sz w:val="28"/>
-          <w:rtl/>
-          <w:lang w:bidi="fa-IR"/>
-        </w:rPr>
-        <w:t>,</w:t>
-      </w:r>
-    </w:p>
-    <w:p>
-      <w:pPr>
-        <w:pStyle w:val="a7"/>
-        <w:bidi w:val="0"/>
-        <w:spacing w:line="360" w:lineRule="auto"/>
-        <w:jc w:val="left"/>
-        <w:rPr>
-          <w:rFonts w:cs="B Nazanin"/>
-          <w:sz w:val="28"/>
-          <w:lang w:bidi="fa-IR"/>
-        </w:rPr>
-      </w:pPr>
-      <w:r>
-        <w:rPr>
-          <w:rFonts w:cs="B Nazanin"/>
-          <w:sz w:val="28"/>
-          <w:rtl/>
-          <w:lang w:bidi="fa-IR"/>
-        </w:rPr>
-        <w:t xml:space="preserve">  "</w:t>
-      </w:r>
-      <w:r>
-        <w:rPr>
-          <w:rFonts w:cs="B Nazanin"/>
-          <w:sz w:val="28"/>
-          <w:lang w:bidi="fa-IR"/>
-        </w:rPr>
-        <w:t>subset": "validate</w:t>
-      </w:r>
-      <w:r>
-        <w:rPr>
-          <w:rFonts w:cs="B Nazanin"/>
-          <w:sz w:val="28"/>
-          <w:rtl/>
-          <w:lang w:bidi="fa-IR"/>
-        </w:rPr>
-        <w:t>",</w:t>
-      </w:r>
-    </w:p>
-    <w:p>
-      <w:pPr>
-        <w:pStyle w:val="a7"/>
-        <w:bidi w:val="0"/>
-        <w:spacing w:line="360" w:lineRule="auto"/>
-        <w:jc w:val="left"/>
-        <w:rPr>
-          <w:rFonts w:cs="B Nazanin"/>
-          <w:sz w:val="28"/>
-          <w:lang w:bidi="fa-IR"/>
-        </w:rPr>
-      </w:pPr>
-      <w:r>
-        <w:rPr>
-          <w:rFonts w:cs="B Nazanin"/>
-          <w:sz w:val="28"/>
-          <w:rtl/>
-          <w:lang w:bidi="fa-IR"/>
-        </w:rPr>
-        <w:t xml:space="preserve">  "</w:t>
-      </w:r>
-      <w:proofErr w:type="spellStart"/>
-      <w:r>
-        <w:rPr>
-          <w:rFonts w:cs="B Nazanin"/>
-          <w:sz w:val="28"/>
-          <w:lang w:bidi="fa-IR"/>
-        </w:rPr>
-        <w:t>url</w:t>
-      </w:r>
-      <w:proofErr w:type="spellEnd"/>
-      <w:r>
-        <w:rPr>
-          <w:rFonts w:cs="B Nazanin"/>
-          <w:sz w:val="28"/>
-          <w:lang w:bidi="fa-IR"/>
-        </w:rPr>
-        <w:t>": "https://www.youtube.com/watch?v=--GkrdYZ9Tc</w:t>
-      </w:r>
-      <w:r>
-        <w:rPr>
-          <w:rFonts w:cs="B Nazanin"/>
-          <w:sz w:val="28"/>
-          <w:rtl/>
-          <w:lang w:bidi="fa-IR"/>
-        </w:rPr>
-        <w:t>"</w:t>
-      </w:r>
-    </w:p>
-    <w:p>
-      <w:pPr>
-        <w:pStyle w:val="a7"/>
-        <w:bidi w:val="0"/>
-        <w:spacing w:line="360" w:lineRule="auto"/>
-        <w:jc w:val="left"/>
-        <w:rPr>
-          <w:rFonts w:cs="B Nazanin"/>
-          <w:sz w:val="28"/>
-          <w:lang w:bidi="fa-IR"/>
-        </w:rPr>
-      </w:pPr>
-      <w:r>
-        <w:rPr>
-          <w:rFonts w:cs="B Nazanin"/>
-          <w:sz w:val="28"/>
-          <w:rtl/>
-          <w:lang w:bidi="fa-IR"/>
-        </w:rPr>
-        <w:t xml:space="preserve"> },</w:t>
-      </w:r>
-    </w:p>
-    <w:p>
-      <w:pPr>
-        <w:pStyle w:val="a7"/>
-        <w:bidi w:val="0"/>
-        <w:spacing w:line="360" w:lineRule="auto"/>
-        <w:jc w:val="left"/>
-        <w:rPr>
-          <w:rFonts w:cs="B Nazanin"/>
-          <w:sz w:val="28"/>
-          <w:lang w:bidi="fa-IR"/>
-        </w:rPr>
-      </w:pPr>
-      <w:r>
-        <w:rPr>
-          <w:rFonts w:cs="B Nazanin"/>
-          <w:sz w:val="28"/>
-          <w:rtl/>
-          <w:lang w:bidi="fa-IR"/>
-        </w:rPr>
-        <w:t>.</w:t>
-      </w:r>
-    </w:p>
-    <w:p>
-      <w:pPr>
-        <w:pStyle w:val="a7"/>
-        <w:bidi w:val="0"/>
-        <w:spacing w:line="360" w:lineRule="auto"/>
-        <w:jc w:val="left"/>
-        <w:rPr>
-          <w:rFonts w:cs="B Nazanin"/>
-          <w:sz w:val="28"/>
-          <w:lang w:bidi="fa-IR"/>
-        </w:rPr>
-      </w:pPr>
-      <w:r>
-        <w:rPr>
-          <w:rFonts w:cs="B Nazanin"/>
-          <w:sz w:val="28"/>
-          <w:rtl/>
-          <w:lang w:bidi="fa-IR"/>
-        </w:rPr>
-        <w:t>.</w:t>
-      </w:r>
-    </w:p>
-    <w:p>
-      <w:pPr>
-        <w:pStyle w:val="a7"/>
-        <w:bidi w:val="0"/>
-        <w:spacing w:line="360" w:lineRule="auto"/>
-        <w:jc w:val="left"/>
-        <w:rPr>
-          <w:rFonts w:cs="B Nazanin"/>
-          <w:sz w:val="28"/>
-          <w:lang w:bidi="fa-IR"/>
-        </w:rPr>
-      </w:pPr>
-      <w:r>
-        <w:rPr>
-          <w:rFonts w:cs="B Nazanin"/>
-          <w:sz w:val="28"/>
-          <w:rtl/>
-          <w:lang w:bidi="fa-IR"/>
-        </w:rPr>
-        <w:t>.</w:t>
-      </w:r>
-    </w:p>
-    <w:p>
-      <w:pPr>
-        <w:pStyle w:val="a7"/>
-        <w:bidi w:val="0"/>
-        <w:spacing w:line="360" w:lineRule="auto"/>
-        <w:jc w:val="left"/>
-        <w:rPr>
-          <w:rFonts w:cs="B Nazanin"/>
-          <w:sz w:val="28"/>
-          <w:lang w:bidi="fa-IR"/>
-        </w:rPr>
-      </w:pPr>
-      <w:r>
-        <w:rPr>
-          <w:rFonts w:cs="B Nazanin"/>
-          <w:sz w:val="28"/>
-          <w:rtl/>
-          <w:lang w:bidi="fa-IR"/>
-        </w:rPr>
-        <w:t>.</w:t>
-      </w:r>
-    </w:p>
-    <w:p>
-      <w:pPr>
-        <w:pStyle w:val="a7"/>
-        <w:bidi w:val="0"/>
-        <w:spacing w:line="360" w:lineRule="auto"/>
-        <w:jc w:val="left"/>
-        <w:rPr>
-          <w:rFonts w:cs="B Nazanin"/>
-          <w:sz w:val="28"/>
-          <w:rtl/>
-          <w:lang w:bidi="fa-IR"/>
-        </w:rPr>
-      </w:pPr>
-      <w:r>
-        <w:rPr>
-          <w:rFonts w:cs="B Nazanin"/>
-          <w:sz w:val="28"/>
-          <w:lang w:bidi="fa-IR"/>
-        </w:rPr>
-        <w:t>}</w:t>
-      </w:r>
-    </w:p>
-    <w:p>
-      <w:pPr>
-        <w:pStyle w:val="a7"/>
-        <w:spacing w:line="360" w:lineRule="auto"/>
-        <w:jc w:val="left"/>
-        <w:rPr>
-          <w:rFonts w:cs="B Nazanin"/>
-          <w:sz w:val="28"/>
           <w:rtl/>
           <w:lang w:bidi="fa-IR"/>
         </w:rPr>
@@ -15453,149 +14607,6 @@
         </w:rPr>
         <w:t xml:space="preserve"> </w:t>
       </w:r>
-    </w:p>
-    <w:p>
-      <w:pPr>
-        <w:pStyle w:val="a7"/>
-        <w:spacing w:line="360" w:lineRule="auto"/>
-        <w:jc w:val="left"/>
-        <w:rPr>
-          <w:rFonts w:cs="B Nazanin"/>
-          <w:szCs w:val="24"/>
-          <w:rtl/>
-          <w:lang w:bidi="fa-IR"/>
-        </w:rPr>
-      </w:pPr>
-    </w:p>
-    <w:p>
-      <w:pPr>
-        <w:pStyle w:val="a7"/>
-        <w:spacing w:line="360" w:lineRule="auto"/>
-        <w:jc w:val="left"/>
-        <w:rPr>
-          <w:rFonts w:cs="B Nazanin"/>
-          <w:szCs w:val="24"/>
-          <w:rtl/>
-          <w:lang w:bidi="fa-IR"/>
-        </w:rPr>
-      </w:pPr>
-    </w:p>
-    <w:p>
-      <w:pPr>
-        <w:pStyle w:val="a7"/>
-        <w:spacing w:line="360" w:lineRule="auto"/>
-        <w:jc w:val="left"/>
-        <w:rPr>
-          <w:rFonts w:cs="B Nazanin"/>
-          <w:szCs w:val="24"/>
-          <w:rtl/>
-          <w:lang w:bidi="fa-IR"/>
-        </w:rPr>
-      </w:pPr>
-    </w:p>
-    <w:p>
-      <w:pPr>
-        <w:pStyle w:val="a7"/>
-        <w:spacing w:line="360" w:lineRule="auto"/>
-        <w:jc w:val="left"/>
-        <w:rPr>
-          <w:rFonts w:cs="B Nazanin"/>
-          <w:szCs w:val="24"/>
-          <w:rtl/>
-          <w:lang w:bidi="fa-IR"/>
-        </w:rPr>
-      </w:pPr>
-    </w:p>
-    <w:p>
-      <w:pPr>
-        <w:pStyle w:val="a7"/>
-        <w:spacing w:line="360" w:lineRule="auto"/>
-        <w:jc w:val="left"/>
-        <w:rPr>
-          <w:rFonts w:cs="B Nazanin"/>
-          <w:szCs w:val="24"/>
-          <w:rtl/>
-          <w:lang w:bidi="fa-IR"/>
-        </w:rPr>
-      </w:pPr>
-    </w:p>
-    <w:p>
-      <w:pPr>
-        <w:pStyle w:val="a7"/>
-        <w:spacing w:line="360" w:lineRule="auto"/>
-        <w:jc w:val="left"/>
-        <w:rPr>
-          <w:rFonts w:cs="B Nazanin"/>
-          <w:szCs w:val="24"/>
-          <w:rtl/>
-          <w:lang w:bidi="fa-IR"/>
-        </w:rPr>
-      </w:pPr>
-    </w:p>
-    <w:p>
-      <w:pPr>
-        <w:pStyle w:val="a7"/>
-        <w:spacing w:line="360" w:lineRule="auto"/>
-        <w:jc w:val="left"/>
-        <w:rPr>
-          <w:rFonts w:cs="B Nazanin"/>
-          <w:szCs w:val="24"/>
-          <w:rtl/>
-          <w:lang w:bidi="fa-IR"/>
-        </w:rPr>
-      </w:pPr>
-    </w:p>
-    <w:p>
-      <w:pPr>
-        <w:pStyle w:val="a7"/>
-        <w:spacing w:line="360" w:lineRule="auto"/>
-        <w:jc w:val="left"/>
-        <w:rPr>
-          <w:rFonts w:cs="B Nazanin"/>
-          <w:szCs w:val="24"/>
-          <w:rtl/>
-          <w:lang w:bidi="fa-IR"/>
-        </w:rPr>
-      </w:pPr>
-    </w:p>
-    <w:p>
-      <w:pPr>
-        <w:pStyle w:val="a7"/>
-        <w:spacing w:line="360" w:lineRule="auto"/>
-        <w:jc w:val="left"/>
-        <w:rPr>
-          <w:rFonts w:cs="B Nazanin"/>
-          <w:szCs w:val="24"/>
-          <w:rtl/>
-          <w:lang w:bidi="fa-IR"/>
-        </w:rPr>
-      </w:pPr>
-    </w:p>
-    <w:p>
-      <w:pPr>
-        <w:pStyle w:val="a7"/>
-        <w:spacing w:line="360" w:lineRule="auto"/>
-        <w:jc w:val="left"/>
-        <w:rPr>
-          <w:rFonts w:cs="B Nazanin"/>
-          <w:szCs w:val="24"/>
-          <w:rtl/>
-          <w:lang w:bidi="fa-IR"/>
-        </w:rPr>
-      </w:pPr>
-    </w:p>
-    <w:p>
-      <w:pPr>
-        <w:pStyle w:val="a7"/>
-        <w:spacing w:line="360" w:lineRule="auto"/>
-        <w:jc w:val="left"/>
-        <w:rPr>
-          <w:rFonts w:cs="B Nazanin"/>
-          <w:szCs w:val="24"/>
-          <w:rtl/>
-          <w:lang w:bidi="fa-IR"/>
-        </w:rPr>
-      </w:pPr>
     </w:p>
     <w:p>
       <w:pPr>
@@ -15651,7 +14662,7 @@
         </w:rPr>
         <w:tab/>
       </w:r>
-      <w:hyperlink r:id="rId14" w:history="1">
+      <w:hyperlink r:id="rId15" w:history="1">
         <w:r>
           <w:rPr>
             <w:rStyle w:val="Hyperlink"/>
@@ -15840,7 +14851,7 @@
                     <pic:cNvPicPr/>
                   </pic:nvPicPr>
                   <pic:blipFill>
-                    <a:blip r:embed="rId15">
+                    <a:blip r:embed="rId16">
                       <a:extLst>
                         <a:ext uri="{28A0092B-C50C-407E-A947-70E740481C1C}">
                           <a14:useLocalDpi xmlns:a14="http://schemas.microsoft.com/office/drawing/2010/main" val="0"/>
@@ -16102,7 +15113,7 @@
           <w:lang w:bidi="fa-IR"/>
         </w:rPr>
       </w:pPr>
-      <w:hyperlink r:id="rId16" w:history="1">
+      <w:hyperlink r:id="rId17" w:history="1">
         <w:r>
           <w:rPr>
             <w:rStyle w:val="Hyperlink"/>
@@ -16369,7 +15380,7 @@
                     <pic:cNvPicPr/>
                   </pic:nvPicPr>
                   <pic:blipFill>
-                    <a:blip r:embed="rId17">
+                    <a:blip r:embed="rId18">
                       <a:extLst>
                         <a:ext uri="{28A0092B-C50C-407E-A947-70E740481C1C}">
                           <a14:useLocalDpi xmlns:a14="http://schemas.microsoft.com/office/drawing/2010/main" val="0"/>
@@ -16679,7 +15690,7 @@
                     <pic:cNvPicPr/>
                   </pic:nvPicPr>
                   <pic:blipFill>
-                    <a:blip r:embed="rId18">
+                    <a:blip r:embed="rId19">
                       <a:extLst>
                         <a:ext uri="{28A0092B-C50C-407E-A947-70E740481C1C}">
                           <a14:useLocalDpi xmlns:a14="http://schemas.microsoft.com/office/drawing/2010/main" val="0"/>
@@ -16774,7 +15785,7 @@
           <w:lang w:bidi="fa-IR"/>
         </w:rPr>
       </w:pPr>
-      <w:hyperlink r:id="rId19" w:history="1">
+      <w:hyperlink r:id="rId20" w:history="1">
         <w:r>
           <w:rPr>
             <w:rStyle w:val="Hyperlink"/>
@@ -16980,7 +15991,17 @@
     <w:p>
       <w:pPr>
         <w:pStyle w:val="a7"/>
-        <w:jc w:val="center"/>
+        <w:jc w:val="left"/>
+        <w:rPr>
+          <w:rFonts w:cs="B Nazanin"/>
+          <w:lang w:bidi="fa-IR"/>
+        </w:rPr>
+      </w:pPr>
+    </w:p>
+    <w:p>
+      <w:pPr>
+        <w:pStyle w:val="a7"/>
+        <w:jc w:val="left"/>
         <w:rPr>
           <w:rFonts w:cs="B Nazanin"/>
           <w:lang w:bidi="fa-IR"/>
@@ -17053,36 +16074,6 @@
         <w:rPr>
           <w:rFonts w:cs="B Nazanin"/>
           <w:rtl/>
-        </w:rPr>
-        <w:br w:type="page"/>
-      </w:r>
-    </w:p>
-    <w:p>
-      <w:pPr>
-        <w:pStyle w:val="a7"/>
-        <w:jc w:val="both"/>
-        <w:rPr>
-          <w:rFonts w:cs="B Nazanin"/>
-          <w:rtl/>
-          <w:lang w:bidi="fa-IR"/>
-        </w:rPr>
-      </w:pPr>
-    </w:p>
-    <w:p>
-      <w:pPr>
-        <w:bidi w:val="0"/>
-        <w:spacing w:after="160" w:line="259" w:lineRule="auto"/>
-        <w:rPr>
-          <w:rFonts w:cs="B Nazanin"/>
-          <w:rtl/>
-          <w:lang w:bidi="fa-IR"/>
-        </w:rPr>
-      </w:pPr>
-      <w:r>
-        <w:rPr>
-          <w:rFonts w:cs="B Nazanin"/>
-          <w:rtl/>
-          <w:lang w:bidi="fa-IR"/>
         </w:rPr>
         <w:br w:type="page"/>
       </w:r>
@@ -17258,7 +16249,7 @@
                     <pic:cNvPicPr/>
                   </pic:nvPicPr>
                   <pic:blipFill>
-                    <a:blip r:embed="rId20">
+                    <a:blip r:embed="rId21">
                       <a:extLst>
                         <a:ext uri="{28A0092B-C50C-407E-A947-70E740481C1C}">
                           <a14:useLocalDpi xmlns:a14="http://schemas.microsoft.com/office/drawing/2010/main" val="0"/>
@@ -17302,7 +16293,23 @@
           <w:rtl/>
           <w:lang w:bidi="fa-IR"/>
         </w:rPr>
-        <w:t>شکل 1-3: نصب و نسخه پایتون</w:t>
+        <w:t>شکل 1-</w:t>
+      </w:r>
+      <w:r>
+        <w:rPr>
+          <w:rFonts w:cs="B Nazanin" w:hint="cs"/>
+          <w:rtl/>
+          <w:lang w:bidi="fa-IR"/>
+        </w:rPr>
+        <w:t>4</w:t>
+      </w:r>
+      <w:r>
+        <w:rPr>
+          <w:rFonts w:cs="B Nazanin" w:hint="cs"/>
+          <w:rtl/>
+          <w:lang w:bidi="fa-IR"/>
+        </w:rPr>
+        <w:t>: نصب و نسخه پایتون</w:t>
       </w:r>
     </w:p>
     <w:p>
@@ -17443,7 +16450,7 @@
                     <pic:cNvPicPr/>
                   </pic:nvPicPr>
                   <pic:blipFill>
-                    <a:blip r:embed="rId21">
+                    <a:blip r:embed="rId22">
                       <a:extLst>
                         <a:ext uri="{28A0092B-C50C-407E-A947-70E740481C1C}">
                           <a14:useLocalDpi xmlns:a14="http://schemas.microsoft.com/office/drawing/2010/main" val="0"/>
@@ -17486,7 +16493,23 @@
           <w:rtl/>
           <w:lang w:bidi="fa-IR"/>
         </w:rPr>
-        <w:t xml:space="preserve">شکل 2-3: نصب </w:t>
+        <w:t>شکل 2-</w:t>
+      </w:r>
+      <w:r>
+        <w:rPr>
+          <w:rFonts w:cs="B Nazanin" w:hint="cs"/>
+          <w:rtl/>
+          <w:lang w:bidi="fa-IR"/>
+        </w:rPr>
+        <w:t>4</w:t>
+      </w:r>
+      <w:r>
+        <w:rPr>
+          <w:rFonts w:cs="B Nazanin" w:hint="cs"/>
+          <w:rtl/>
+          <w:lang w:bidi="fa-IR"/>
+        </w:rPr>
+        <w:t xml:space="preserve">: نصب </w:t>
       </w:r>
       <w:proofErr w:type="spellStart"/>
       <w:r>
@@ -17578,6 +16601,235 @@
           <w:lang w:bidi="fa-IR"/>
         </w:rPr>
       </w:pPr>
+      <w:r>
+        <w:rPr>
+          <w:rFonts w:cs="B Nazanin"/>
+          <w:rtl/>
+          <w:lang w:bidi="fa-IR"/>
+        </w:rPr>
+        <w:lastRenderedPageBreak/>
+        <w:tab/>
+      </w:r>
+      <w:r>
+        <w:rPr>
+          <w:rFonts w:cs="B Nazanin"/>
+          <w:lang w:bidi="fa-IR"/>
+        </w:rPr>
+        <w:t>CUDA</w:t>
+      </w:r>
+      <w:r>
+        <w:rPr>
+          <w:rFonts w:cs="B Nazanin" w:hint="cs"/>
+          <w:rtl/>
+          <w:lang w:bidi="fa-IR"/>
+        </w:rPr>
+        <w:t xml:space="preserve"> یک نرم افزار (پلتفرم) محاسباتی موازی و مدل برنامه نویسی است که توسط </w:t>
+      </w:r>
+      <w:r>
+        <w:rPr>
+          <w:rFonts w:cs="B Nazanin"/>
+          <w:lang w:bidi="fa-IR"/>
+        </w:rPr>
+        <w:t>Nvidia</w:t>
+      </w:r>
+      <w:r>
+        <w:rPr>
+          <w:rFonts w:cs="B Nazanin" w:hint="cs"/>
+          <w:rtl/>
+          <w:lang w:bidi="fa-IR"/>
+        </w:rPr>
+        <w:t xml:space="preserve"> برای محاسبات عمومی در </w:t>
+      </w:r>
+      <w:r>
+        <w:rPr>
+          <w:rFonts w:cs="B Nazanin"/>
+          <w:lang w:bidi="fa-IR"/>
+        </w:rPr>
+        <w:t>GPU</w:t>
+      </w:r>
+      <w:r>
+        <w:rPr>
+          <w:rFonts w:cs="B Nazanin" w:hint="cs"/>
+          <w:rtl/>
+          <w:lang w:bidi="fa-IR"/>
+        </w:rPr>
+        <w:t xml:space="preserve"> ها </w:t>
+      </w:r>
+      <w:r>
+        <w:rPr>
+          <w:rFonts w:cs="B Nazanin" w:hint="cs"/>
+          <w:rtl/>
+          <w:lang w:bidi="fa-IR"/>
+        </w:rPr>
+        <w:t xml:space="preserve">توسعه یافته است. </w:t>
+      </w:r>
+      <w:r>
+        <w:rPr>
+          <w:rFonts w:cs="B Nazanin"/>
+          <w:lang w:bidi="fa-IR"/>
+        </w:rPr>
+        <w:t>CUDA</w:t>
+      </w:r>
+      <w:r>
+        <w:rPr>
+          <w:rFonts w:cs="B Nazanin"/>
+          <w:rtl/>
+          <w:lang w:bidi="fa-IR"/>
+        </w:rPr>
+        <w:t xml:space="preserve"> توسعه دهندگان را قادر م</w:t>
+      </w:r>
+      <w:r>
+        <w:rPr>
+          <w:rFonts w:cs="B Nazanin" w:hint="cs"/>
+          <w:rtl/>
+          <w:lang w:bidi="fa-IR"/>
+        </w:rPr>
+        <w:t>ی</w:t>
+      </w:r>
+      <w:r>
+        <w:rPr>
+          <w:rFonts w:cs="B Nazanin"/>
+          <w:rtl/>
+          <w:lang w:bidi="fa-IR"/>
+        </w:rPr>
+        <w:t xml:space="preserve"> سازد تا با استفاده از قدرت پردازنده ها</w:t>
+      </w:r>
+      <w:r>
+        <w:rPr>
+          <w:rFonts w:cs="B Nazanin" w:hint="cs"/>
+          <w:rtl/>
+          <w:lang w:bidi="fa-IR"/>
+        </w:rPr>
+        <w:t>ی</w:t>
+      </w:r>
+      <w:r>
+        <w:rPr>
+          <w:rFonts w:cs="B Nazanin"/>
+          <w:rtl/>
+          <w:lang w:bidi="fa-IR"/>
+        </w:rPr>
+        <w:t xml:space="preserve"> گراف</w:t>
+      </w:r>
+      <w:r>
+        <w:rPr>
+          <w:rFonts w:cs="B Nazanin" w:hint="cs"/>
+          <w:rtl/>
+          <w:lang w:bidi="fa-IR"/>
+        </w:rPr>
+        <w:t>ی</w:t>
+      </w:r>
+      <w:r>
+        <w:rPr>
+          <w:rFonts w:cs="B Nazanin" w:hint="eastAsia"/>
+          <w:rtl/>
+          <w:lang w:bidi="fa-IR"/>
+        </w:rPr>
+        <w:t>ک</w:t>
+      </w:r>
+      <w:r>
+        <w:rPr>
+          <w:rFonts w:cs="B Nazanin" w:hint="cs"/>
+          <w:rtl/>
+          <w:lang w:bidi="fa-IR"/>
+        </w:rPr>
+        <w:t>ی</w:t>
+      </w:r>
+      <w:r>
+        <w:rPr>
+          <w:rFonts w:cs="B Nazanin"/>
+          <w:rtl/>
+          <w:lang w:bidi="fa-IR"/>
+        </w:rPr>
+        <w:t xml:space="preserve"> در بخش مواز</w:t>
+      </w:r>
+      <w:r>
+        <w:rPr>
+          <w:rFonts w:cs="B Nazanin" w:hint="cs"/>
+          <w:rtl/>
+          <w:lang w:bidi="fa-IR"/>
+        </w:rPr>
+        <w:t>ی</w:t>
+      </w:r>
+      <w:r>
+        <w:rPr>
+          <w:rFonts w:cs="B Nazanin"/>
+          <w:rtl/>
+          <w:lang w:bidi="fa-IR"/>
+        </w:rPr>
+        <w:t xml:space="preserve"> ساز</w:t>
+      </w:r>
+      <w:r>
+        <w:rPr>
+          <w:rFonts w:cs="B Nazanin" w:hint="cs"/>
+          <w:rtl/>
+          <w:lang w:bidi="fa-IR"/>
+        </w:rPr>
+        <w:t>ی</w:t>
+      </w:r>
+      <w:r>
+        <w:rPr>
+          <w:rFonts w:cs="B Nazanin"/>
+          <w:rtl/>
+          <w:lang w:bidi="fa-IR"/>
+        </w:rPr>
+        <w:t xml:space="preserve"> محاسبات ، برنامه ها</w:t>
+      </w:r>
+      <w:r>
+        <w:rPr>
+          <w:rFonts w:cs="B Nazanin" w:hint="cs"/>
+          <w:rtl/>
+          <w:lang w:bidi="fa-IR"/>
+        </w:rPr>
+        <w:t>ی</w:t>
+      </w:r>
+      <w:r>
+        <w:rPr>
+          <w:rFonts w:cs="B Nazanin"/>
+          <w:rtl/>
+          <w:lang w:bidi="fa-IR"/>
+        </w:rPr>
+        <w:t xml:space="preserve"> کاربرد</w:t>
+      </w:r>
+      <w:r>
+        <w:rPr>
+          <w:rFonts w:cs="B Nazanin" w:hint="cs"/>
+          <w:rtl/>
+          <w:lang w:bidi="fa-IR"/>
+        </w:rPr>
+        <w:t>ی</w:t>
+      </w:r>
+      <w:r>
+        <w:rPr>
+          <w:rFonts w:cs="B Nazanin"/>
+          <w:rtl/>
+          <w:lang w:bidi="fa-IR"/>
+        </w:rPr>
+        <w:t xml:space="preserve"> با سرعت بالا را افزا</w:t>
+      </w:r>
+      <w:r>
+        <w:rPr>
+          <w:rFonts w:cs="B Nazanin" w:hint="cs"/>
+          <w:rtl/>
+          <w:lang w:bidi="fa-IR"/>
+        </w:rPr>
+        <w:t>ی</w:t>
+      </w:r>
+      <w:r>
+        <w:rPr>
+          <w:rFonts w:cs="B Nazanin" w:hint="eastAsia"/>
+          <w:rtl/>
+          <w:lang w:bidi="fa-IR"/>
+        </w:rPr>
+        <w:t>ش</w:t>
+      </w:r>
+      <w:r>
+        <w:rPr>
+          <w:rFonts w:cs="B Nazanin"/>
+          <w:rtl/>
+          <w:lang w:bidi="fa-IR"/>
+        </w:rPr>
+        <w:t xml:space="preserve"> دهند.</w:t>
+      </w:r>
     </w:p>
     <w:p>
       <w:pPr>
@@ -17589,17 +16841,6 @@
           <w:lang w:bidi="fa-IR"/>
         </w:rPr>
       </w:pPr>
-    </w:p>
-    <w:p>
-      <w:pPr>
-        <w:pStyle w:val="a7"/>
-        <w:jc w:val="left"/>
-        <w:rPr>
-          <w:rFonts w:cs="B Nazanin"/>
-          <w:rtl/>
-          <w:lang w:bidi="fa-IR"/>
-        </w:rPr>
-      </w:pPr>
       <w:r>
         <w:rPr>
           <w:rFonts w:cs="B Nazanin"/>
@@ -17610,252 +16851,13 @@
       </w:r>
       <w:r>
         <w:rPr>
-          <w:rFonts w:cs="B Nazanin"/>
-          <w:lang w:bidi="fa-IR"/>
-        </w:rPr>
-        <w:t>CUDA</w:t>
-      </w:r>
-      <w:r>
-        <w:rPr>
           <w:rFonts w:cs="B Nazanin" w:hint="cs"/>
           <w:rtl/>
           <w:lang w:bidi="fa-IR"/>
         </w:rPr>
-        <w:t xml:space="preserve"> یک نرم افزار (پلتفرم) محاسباتی موازی و مدل برنامه نویسی است که توسط </w:t>
-      </w:r>
-      <w:r>
-        <w:rPr>
-          <w:rFonts w:cs="B Nazanin"/>
-          <w:lang w:bidi="fa-IR"/>
-        </w:rPr>
-        <w:t>Nvidia</w:t>
-      </w:r>
-      <w:r>
-        <w:rPr>
-          <w:rFonts w:cs="B Nazanin" w:hint="cs"/>
-          <w:rtl/>
-          <w:lang w:bidi="fa-IR"/>
-        </w:rPr>
-        <w:t xml:space="preserve"> برای محاسبات عمومی در </w:t>
-      </w:r>
-      <w:r>
-        <w:rPr>
-          <w:rFonts w:cs="B Nazanin"/>
-          <w:lang w:bidi="fa-IR"/>
-        </w:rPr>
-        <w:t>GPU</w:t>
-      </w:r>
-      <w:r>
-        <w:rPr>
-          <w:rFonts w:cs="B Nazanin" w:hint="cs"/>
-          <w:rtl/>
-          <w:lang w:bidi="fa-IR"/>
-        </w:rPr>
-        <w:t xml:space="preserve"> ها </w:t>
-      </w:r>
-      <w:r>
-        <w:rPr>
-          <w:rFonts w:cs="B Nazanin" w:hint="cs"/>
-          <w:rtl/>
-          <w:lang w:bidi="fa-IR"/>
-        </w:rPr>
-        <w:t xml:space="preserve">توسعه یافته است. </w:t>
-      </w:r>
-      <w:r>
-        <w:rPr>
-          <w:rFonts w:cs="B Nazanin"/>
-          <w:lang w:bidi="fa-IR"/>
-        </w:rPr>
-        <w:t>CUDA</w:t>
-      </w:r>
-      <w:r>
-        <w:rPr>
-          <w:rFonts w:cs="B Nazanin"/>
-          <w:rtl/>
-          <w:lang w:bidi="fa-IR"/>
-        </w:rPr>
-        <w:t xml:space="preserve"> توسعه دهندگان را قادر م</w:t>
-      </w:r>
-      <w:r>
-        <w:rPr>
-          <w:rFonts w:cs="B Nazanin" w:hint="cs"/>
-          <w:rtl/>
-          <w:lang w:bidi="fa-IR"/>
-        </w:rPr>
-        <w:t>ی</w:t>
-      </w:r>
-      <w:r>
-        <w:rPr>
-          <w:rFonts w:cs="B Nazanin"/>
-          <w:rtl/>
-          <w:lang w:bidi="fa-IR"/>
-        </w:rPr>
-        <w:t xml:space="preserve"> سازد تا با استفاده از قدرت پردازنده ها</w:t>
-      </w:r>
-      <w:r>
-        <w:rPr>
-          <w:rFonts w:cs="B Nazanin" w:hint="cs"/>
-          <w:rtl/>
-          <w:lang w:bidi="fa-IR"/>
-        </w:rPr>
-        <w:t>ی</w:t>
-      </w:r>
-      <w:r>
-        <w:rPr>
-          <w:rFonts w:cs="B Nazanin"/>
-          <w:rtl/>
-          <w:lang w:bidi="fa-IR"/>
-        </w:rPr>
-        <w:t xml:space="preserve"> گراف</w:t>
-      </w:r>
-      <w:r>
-        <w:rPr>
-          <w:rFonts w:cs="B Nazanin" w:hint="cs"/>
-          <w:rtl/>
-          <w:lang w:bidi="fa-IR"/>
-        </w:rPr>
-        <w:t>ی</w:t>
-      </w:r>
-      <w:r>
-        <w:rPr>
-          <w:rFonts w:cs="B Nazanin" w:hint="eastAsia"/>
-          <w:rtl/>
-          <w:lang w:bidi="fa-IR"/>
-        </w:rPr>
-        <w:t>ک</w:t>
-      </w:r>
-      <w:r>
-        <w:rPr>
-          <w:rFonts w:cs="B Nazanin" w:hint="cs"/>
-          <w:rtl/>
-          <w:lang w:bidi="fa-IR"/>
-        </w:rPr>
-        <w:t>ی</w:t>
-      </w:r>
-      <w:r>
-        <w:rPr>
-          <w:rFonts w:cs="B Nazanin"/>
-          <w:rtl/>
-          <w:lang w:bidi="fa-IR"/>
-        </w:rPr>
-        <w:t xml:space="preserve"> در بخش مواز</w:t>
-      </w:r>
-      <w:r>
-        <w:rPr>
-          <w:rFonts w:cs="B Nazanin" w:hint="cs"/>
-          <w:rtl/>
-          <w:lang w:bidi="fa-IR"/>
-        </w:rPr>
-        <w:t>ی</w:t>
-      </w:r>
-      <w:r>
-        <w:rPr>
-          <w:rFonts w:cs="B Nazanin"/>
-          <w:rtl/>
-          <w:lang w:bidi="fa-IR"/>
-        </w:rPr>
-        <w:t xml:space="preserve"> ساز</w:t>
-      </w:r>
-      <w:r>
-        <w:rPr>
-          <w:rFonts w:cs="B Nazanin" w:hint="cs"/>
-          <w:rtl/>
-          <w:lang w:bidi="fa-IR"/>
-        </w:rPr>
-        <w:t>ی</w:t>
-      </w:r>
-      <w:r>
-        <w:rPr>
-          <w:rFonts w:cs="B Nazanin"/>
-          <w:rtl/>
-          <w:lang w:bidi="fa-IR"/>
-        </w:rPr>
-        <w:t xml:space="preserve"> محاسبات ، برنامه ها</w:t>
-      </w:r>
-      <w:r>
-        <w:rPr>
-          <w:rFonts w:cs="B Nazanin" w:hint="cs"/>
-          <w:rtl/>
-          <w:lang w:bidi="fa-IR"/>
-        </w:rPr>
-        <w:t>ی</w:t>
-      </w:r>
-      <w:r>
-        <w:rPr>
-          <w:rFonts w:cs="B Nazanin"/>
-          <w:rtl/>
-          <w:lang w:bidi="fa-IR"/>
-        </w:rPr>
-        <w:t xml:space="preserve"> کاربرد</w:t>
-      </w:r>
-      <w:r>
-        <w:rPr>
-          <w:rFonts w:cs="B Nazanin" w:hint="cs"/>
-          <w:rtl/>
-          <w:lang w:bidi="fa-IR"/>
-        </w:rPr>
-        <w:t>ی</w:t>
-      </w:r>
-      <w:r>
-        <w:rPr>
-          <w:rFonts w:cs="B Nazanin"/>
-          <w:rtl/>
-          <w:lang w:bidi="fa-IR"/>
-        </w:rPr>
-        <w:t xml:space="preserve"> با سرعت بالا را افزا</w:t>
-      </w:r>
-      <w:r>
-        <w:rPr>
-          <w:rFonts w:cs="B Nazanin" w:hint="cs"/>
-          <w:rtl/>
-          <w:lang w:bidi="fa-IR"/>
-        </w:rPr>
-        <w:t>ی</w:t>
-      </w:r>
-      <w:r>
-        <w:rPr>
-          <w:rFonts w:cs="B Nazanin" w:hint="eastAsia"/>
-          <w:rtl/>
-          <w:lang w:bidi="fa-IR"/>
-        </w:rPr>
-        <w:t>ش</w:t>
-      </w:r>
-      <w:r>
-        <w:rPr>
-          <w:rFonts w:cs="B Nazanin"/>
-          <w:rtl/>
-          <w:lang w:bidi="fa-IR"/>
-        </w:rPr>
-        <w:t xml:space="preserve"> دهند.</w:t>
-      </w:r>
-    </w:p>
-    <w:p>
-      <w:pPr>
-        <w:pStyle w:val="a7"/>
-        <w:jc w:val="left"/>
-        <w:rPr>
-          <w:rFonts w:cs="B Nazanin"/>
-          <w:rtl/>
-          <w:lang w:bidi="fa-IR"/>
-        </w:rPr>
-      </w:pPr>
-      <w:r>
-        <w:rPr>
-          <w:rFonts w:cs="B Nazanin"/>
-          <w:rtl/>
-          <w:lang w:bidi="fa-IR"/>
-        </w:rPr>
-        <w:tab/>
-      </w:r>
-      <w:r>
-        <w:rPr>
-          <w:rFonts w:cs="B Nazanin" w:hint="cs"/>
-          <w:rtl/>
-          <w:lang w:bidi="fa-IR"/>
-        </w:rPr>
         <w:t xml:space="preserve">برای نصب آن بایستی فایل نصبی آن از آدرس </w:t>
       </w:r>
-      <w:hyperlink r:id="rId22" w:history="1">
+      <w:hyperlink r:id="rId23" w:history="1">
         <w:proofErr w:type="spellStart"/>
         <w:r>
           <w:rPr>
@@ -17943,7 +16945,7 @@
                     <pic:cNvPicPr/>
                   </pic:nvPicPr>
                   <pic:blipFill>
-                    <a:blip r:embed="rId23">
+                    <a:blip r:embed="rId24">
                       <a:extLst>
                         <a:ext uri="{28A0092B-C50C-407E-A947-70E740481C1C}">
                           <a14:useLocalDpi xmlns:a14="http://schemas.microsoft.com/office/drawing/2010/main" val="0"/>
@@ -17986,7 +16988,39 @@
           <w:rtl/>
           <w:lang w:bidi="fa-IR"/>
         </w:rPr>
-        <w:t xml:space="preserve">شکل 2-3: نسخه </w:t>
+        <w:t xml:space="preserve">شکل </w:t>
+      </w:r>
+      <w:r>
+        <w:rPr>
+          <w:rFonts w:cs="B Nazanin" w:hint="cs"/>
+          <w:rtl/>
+          <w:lang w:bidi="fa-IR"/>
+        </w:rPr>
+        <w:t>3</w:t>
+      </w:r>
+      <w:r>
+        <w:rPr>
+          <w:rFonts w:cs="B Nazanin" w:hint="cs"/>
+          <w:rtl/>
+          <w:lang w:bidi="fa-IR"/>
+        </w:rPr>
+        <w:t>-</w:t>
+      </w:r>
+      <w:r>
+        <w:rPr>
+          <w:rFonts w:cs="B Nazanin" w:hint="cs"/>
+          <w:rtl/>
+          <w:lang w:bidi="fa-IR"/>
+        </w:rPr>
+        <w:t>4</w:t>
+      </w:r>
+      <w:r>
+        <w:rPr>
+          <w:rFonts w:cs="B Nazanin" w:hint="cs"/>
+          <w:rtl/>
+          <w:lang w:bidi="fa-IR"/>
+        </w:rPr>
+        <w:t xml:space="preserve">: نسخه </w:t>
       </w:r>
       <w:proofErr w:type="spellStart"/>
       <w:r>
@@ -18535,7 +17569,7 @@
                     <pic:cNvPicPr/>
                   </pic:nvPicPr>
                   <pic:blipFill>
-                    <a:blip r:embed="rId24">
+                    <a:blip r:embed="rId25">
                       <a:extLst>
                         <a:ext uri="{28A0092B-C50C-407E-A947-70E740481C1C}">
                           <a14:useLocalDpi xmlns:a14="http://schemas.microsoft.com/office/drawing/2010/main" val="0"/>
@@ -18578,7 +17612,39 @@
           <w:rtl/>
           <w:lang w:bidi="fa-IR"/>
         </w:rPr>
-        <w:t xml:space="preserve">شکل 2-3: نسخه </w:t>
+        <w:t xml:space="preserve">شکل </w:t>
+      </w:r>
+      <w:r>
+        <w:rPr>
+          <w:rFonts w:cs="B Nazanin" w:hint="cs"/>
+          <w:rtl/>
+          <w:lang w:bidi="fa-IR"/>
+        </w:rPr>
+        <w:t>4</w:t>
+      </w:r>
+      <w:r>
+        <w:rPr>
+          <w:rFonts w:cs="B Nazanin" w:hint="cs"/>
+          <w:rtl/>
+          <w:lang w:bidi="fa-IR"/>
+        </w:rPr>
+        <w:t>-</w:t>
+      </w:r>
+      <w:r>
+        <w:rPr>
+          <w:rFonts w:cs="B Nazanin" w:hint="cs"/>
+          <w:rtl/>
+          <w:lang w:bidi="fa-IR"/>
+        </w:rPr>
+        <w:t>4</w:t>
+      </w:r>
+      <w:r>
+        <w:rPr>
+          <w:rFonts w:cs="B Nazanin" w:hint="cs"/>
+          <w:rtl/>
+          <w:lang w:bidi="fa-IR"/>
+        </w:rPr>
+        <w:t xml:space="preserve">: نسخه </w:t>
       </w:r>
       <w:proofErr w:type="spellStart"/>
       <w:r>
@@ -20147,7 +19213,7 @@
       </w:r>
     </w:p>
     <w:sectPr>
-      <w:footerReference w:type="default" r:id="rId25"/>
+      <w:footerReference w:type="default" r:id="rId26"/>
       <w:footnotePr>
         <w:numRestart w:val="eachPage"/>
       </w:footnotePr>

</xml_diff>

<commit_message>
The code preperation start
</commit_message>
<xml_diff>
--- a/Video Swin Transformer-Report(code_run_documentation).docx
+++ b/Video Swin Transformer-Report(code_run_documentation).docx
@@ -16114,15 +16114,47 @@
           <w:rtl/>
           <w:lang w:bidi="fa-IR"/>
         </w:rPr>
-        <w:t>برای هر پروژه‌ای از تعدادی از نرم افزارها</w:t>
-      </w:r>
-      <w:r>
-        <w:rPr>
-          <w:rFonts w:cs="B Nazanin" w:hint="cs"/>
-          <w:rtl/>
-          <w:lang w:bidi="fa-IR"/>
-        </w:rPr>
-        <w:t xml:space="preserve"> و کتابخانه های زبان های نوشته شده کدها</w:t>
+        <w:t xml:space="preserve">برای هر پروژه‌ای </w:t>
+      </w:r>
+      <w:r>
+        <w:rPr>
+          <w:rFonts w:cs="B Nazanin" w:hint="cs"/>
+          <w:rtl/>
+          <w:lang w:bidi="fa-IR"/>
+        </w:rPr>
+        <w:t xml:space="preserve">در ابتدا </w:t>
+      </w:r>
+      <w:r>
+        <w:rPr>
+          <w:rFonts w:cs="B Nazanin" w:hint="cs"/>
+          <w:rtl/>
+          <w:lang w:bidi="fa-IR"/>
+        </w:rPr>
+        <w:t>از تعدادی از نرم افزارها</w:t>
+      </w:r>
+      <w:r>
+        <w:rPr>
+          <w:rFonts w:cs="B Nazanin" w:hint="cs"/>
+          <w:rtl/>
+          <w:lang w:bidi="fa-IR"/>
+        </w:rPr>
+        <w:t xml:space="preserve"> و کتابخانه های زبان</w:t>
+      </w:r>
+      <w:r>
+        <w:rPr>
+          <w:rFonts w:cs="B Nazanin" w:hint="cs"/>
+          <w:rtl/>
+          <w:lang w:bidi="fa-IR"/>
+        </w:rPr>
+        <w:t>‌</w:t>
+      </w:r>
+      <w:r>
+        <w:rPr>
+          <w:rFonts w:cs="B Nazanin" w:hint="cs"/>
+          <w:rtl/>
+          <w:lang w:bidi="fa-IR"/>
+        </w:rPr>
+        <w:t>های نوشته شده کدها</w:t>
       </w:r>
       <w:r>
         <w:rPr>
@@ -16162,7 +16194,55 @@
           <w:rtl/>
           <w:lang w:bidi="fa-IR"/>
         </w:rPr>
-        <w:t>در این پروژه با توجه به اینکه از زبان پایتون استفاده شده است بایستی یکسری از کتابخانه‌های مربوط به این زبان و یکسری ابزار مربوط به این زبان در راستای کار کردن با ویدیو را بر روی سیستم خود نصب کنیم.</w:t>
+        <w:t xml:space="preserve">در این پروژه با توجه به اینکه از زبان پایتون </w:t>
+      </w:r>
+      <w:r>
+        <w:rPr>
+          <w:rFonts w:cs="B Nazanin" w:hint="cs"/>
+          <w:rtl/>
+          <w:lang w:bidi="fa-IR"/>
+        </w:rPr>
+        <w:t xml:space="preserve">برای ساخت ساختار کلی </w:t>
+      </w:r>
+      <w:r>
+        <w:rPr>
+          <w:rFonts w:cs="B Nazanin" w:hint="cs"/>
+          <w:rtl/>
+          <w:lang w:bidi="fa-IR"/>
+        </w:rPr>
+        <w:t xml:space="preserve">استفاده شده است بایستی یکسری از کتابخانه‌های مربوط به این زبان و یکسری ابزار مربوط به این زبان در راستای کار کردن با ویدیو </w:t>
+      </w:r>
+      <w:r>
+        <w:rPr>
+          <w:rFonts w:cs="B Nazanin" w:hint="cs"/>
+          <w:rtl/>
+          <w:lang w:bidi="fa-IR"/>
+        </w:rPr>
+        <w:t xml:space="preserve">که قبل از این توسط افراد دیگری تهیه شده است </w:t>
+      </w:r>
+      <w:r>
+        <w:rPr>
+          <w:rFonts w:cs="B Nazanin" w:hint="cs"/>
+          <w:rtl/>
+          <w:lang w:bidi="fa-IR"/>
+        </w:rPr>
+        <w:t>را بر روی سیستم خود نصب کنیم</w:t>
+      </w:r>
+      <w:r>
+        <w:rPr>
+          <w:rFonts w:cs="B Nazanin" w:hint="cs"/>
+          <w:rtl/>
+          <w:lang w:bidi="fa-IR"/>
+        </w:rPr>
+        <w:t xml:space="preserve"> تا به کمک آنها بتوانیم تجزیه و تحلیل ‌های روی ویدیوها برای رسیدن به هدف و تشخیص نوع حرکت در آنها برسیم</w:t>
+      </w:r>
+      <w:r>
+        <w:rPr>
+          <w:rFonts w:cs="B Nazanin" w:hint="cs"/>
+          <w:rtl/>
+          <w:lang w:bidi="fa-IR"/>
+        </w:rPr>
+        <w:t>.</w:t>
       </w:r>
     </w:p>
     <w:p>
@@ -16548,6 +16628,7 @@
           <w:rtl/>
           <w:lang w:bidi="fa-IR"/>
         </w:rPr>
+        <w:lastRenderedPageBreak/>
         <w:tab/>
       </w:r>
       <w:r>
@@ -16607,7 +16688,6 @@
           <w:rtl/>
           <w:lang w:bidi="fa-IR"/>
         </w:rPr>
-        <w:lastRenderedPageBreak/>
         <w:tab/>
       </w:r>
       <w:r>
@@ -17884,17 +17964,7 @@
           <w:sz w:val="21"/>
           <w:szCs w:val="21"/>
         </w:rPr>
-        <w:t>__file_</w:t>
-      </w:r>
-      <w:proofErr w:type="gramStart"/>
-      <w:r>
-        <w:rPr>
-          <w:rFonts w:ascii="Consolas" w:hAnsi="Consolas" w:cs="B Nazanin"/>
-          <w:color w:val="9CDCFE"/>
-          <w:sz w:val="21"/>
-          <w:szCs w:val="21"/>
-        </w:rPr>
-        <w:t>_</w:t>
+        <w:t>__file__</w:t>
       </w:r>
       <w:r>
         <w:rPr>
@@ -17903,9 +17973,17 @@
           <w:sz w:val="21"/>
           <w:szCs w:val="21"/>
         </w:rPr>
-        <w:t>.split</w:t>
-      </w:r>
-      <w:proofErr w:type="gramEnd"/>
+        <w:t>.split(</w:t>
+      </w:r>
+      <w:r>
+        <w:rPr>
+          <w:rFonts w:ascii="Consolas" w:hAnsi="Consolas" w:cs="B Nazanin"/>
+          <w:color w:val="CE9178"/>
+          <w:sz w:val="21"/>
+          <w:szCs w:val="21"/>
+        </w:rPr>
+        <w:t>'/'</w:t>
+      </w:r>
       <w:r>
         <w:rPr>
           <w:rFonts w:ascii="Consolas" w:hAnsi="Consolas" w:cs="B Nazanin"/>
@@ -17913,7 +17991,25 @@
           <w:sz w:val="21"/>
           <w:szCs w:val="21"/>
         </w:rPr>
-        <w:t>(</w:t>
+        <w:t>)[-</w:t>
+      </w:r>
+      <w:r>
+        <w:rPr>
+          <w:rFonts w:ascii="Consolas" w:hAnsi="Consolas" w:cs="B Nazanin"/>
+          <w:color w:val="B5CEA8"/>
+          <w:sz w:val="21"/>
+          <w:szCs w:val="21"/>
+        </w:rPr>
+        <w:t>1</w:t>
+      </w:r>
+      <w:r>
+        <w:rPr>
+          <w:rFonts w:ascii="Consolas" w:hAnsi="Consolas" w:cs="B Nazanin"/>
+          <w:color w:val="D4D4D4"/>
+          <w:sz w:val="21"/>
+          <w:szCs w:val="21"/>
+        </w:rPr>
+        <w:t>].split(</w:t>
       </w:r>
       <w:r>
         <w:rPr>
@@ -17922,7 +18018,7 @@
           <w:sz w:val="21"/>
           <w:szCs w:val="21"/>
         </w:rPr>
-        <w:t>'/'</w:t>
+        <w:t>'.'</w:t>
       </w:r>
       <w:r>
         <w:rPr>
@@ -17931,7 +18027,7 @@
           <w:sz w:val="21"/>
           <w:szCs w:val="21"/>
         </w:rPr>
-        <w:t>)[-</w:t>
+        <w:t>)[</w:t>
       </w:r>
       <w:r>
         <w:rPr>
@@ -17940,7 +18036,7 @@
           <w:sz w:val="21"/>
           <w:szCs w:val="21"/>
         </w:rPr>
-        <w:t>1</w:t>
+        <w:t>0</w:t>
       </w:r>
       <w:r>
         <w:rPr>
@@ -17949,7 +18045,38 @@
           <w:sz w:val="21"/>
           <w:szCs w:val="21"/>
         </w:rPr>
-        <w:t>].split(</w:t>
+        <w:t>],  </w:t>
+      </w:r>
+      <w:r>
+        <w:rPr>
+          <w:rFonts w:ascii="Consolas" w:hAnsi="Consolas" w:cs="B Nazanin"/>
+          <w:color w:val="6A9955"/>
+          <w:sz w:val="21"/>
+          <w:szCs w:val="21"/>
+        </w:rPr>
+        <w:t># name is filename</w:t>
+      </w:r>
+    </w:p>
+    <w:p>
+      <w:pPr>
+        <w:shd w:val="clear" w:color="auto" w:fill="1E1E1E"/>
+        <w:bidi w:val="0"/>
+        <w:spacing w:line="285" w:lineRule="atLeast"/>
+        <w:rPr>
+          <w:rFonts w:ascii="Consolas" w:hAnsi="Consolas" w:cs="B Nazanin"/>
+          <w:color w:val="D4D4D4"/>
+          <w:sz w:val="21"/>
+          <w:szCs w:val="21"/>
+        </w:rPr>
+      </w:pPr>
+      <w:r>
+        <w:rPr>
+          <w:rFonts w:ascii="Consolas" w:hAnsi="Consolas" w:cs="B Nazanin"/>
+          <w:color w:val="D4D4D4"/>
+          <w:sz w:val="21"/>
+          <w:szCs w:val="21"/>
+        </w:rPr>
+        <w:t>        </w:t>
       </w:r>
       <w:r>
         <w:rPr>
@@ -17958,7 +18085,27 @@
           <w:sz w:val="21"/>
           <w:szCs w:val="21"/>
         </w:rPr>
-        <w:t>'.'</w:t>
+        <w:t>'--print-</w:t>
+      </w:r>
+      <w:proofErr w:type="spellStart"/>
+      <w:r>
+        <w:rPr>
+          <w:rFonts w:ascii="Consolas" w:hAnsi="Consolas" w:cs="B Nazanin"/>
+          <w:color w:val="CE9178"/>
+          <w:sz w:val="21"/>
+          <w:szCs w:val="21"/>
+        </w:rPr>
+        <w:t>freq</w:t>
+      </w:r>
+      <w:proofErr w:type="spellEnd"/>
+      <w:r>
+        <w:rPr>
+          <w:rFonts w:ascii="Consolas" w:hAnsi="Consolas" w:cs="B Nazanin"/>
+          <w:color w:val="CE9178"/>
+          <w:sz w:val="21"/>
+          <w:szCs w:val="21"/>
+        </w:rPr>
+        <w:t>'</w:t>
       </w:r>
       <w:r>
         <w:rPr>
@@ -17967,16 +18114,16 @@
           <w:sz w:val="21"/>
           <w:szCs w:val="21"/>
         </w:rPr>
-        <w:t>)[</w:t>
+        <w:t>, </w:t>
       </w:r>
       <w:r>
         <w:rPr>
           <w:rFonts w:ascii="Consolas" w:hAnsi="Consolas" w:cs="B Nazanin"/>
-          <w:color w:val="B5CEA8"/>
+          <w:color w:val="CE9178"/>
           <w:sz w:val="21"/>
           <w:szCs w:val="21"/>
         </w:rPr>
-        <w:t>0</w:t>
+        <w:t>'1'</w:t>
       </w:r>
       <w:r>
         <w:rPr>
@@ -17985,16 +18132,7 @@
           <w:sz w:val="21"/>
           <w:szCs w:val="21"/>
         </w:rPr>
-        <w:t>],  </w:t>
-      </w:r>
-      <w:r>
-        <w:rPr>
-          <w:rFonts w:ascii="Consolas" w:hAnsi="Consolas" w:cs="B Nazanin"/>
-          <w:color w:val="6A9955"/>
-          <w:sz w:val="21"/>
-          <w:szCs w:val="21"/>
-        </w:rPr>
-        <w:t># name is filename</w:t>
+        <w:t>,</w:t>
       </w:r>
     </w:p>
     <w:p>
@@ -18025,9 +18163,17 @@
           <w:sz w:val="21"/>
           <w:szCs w:val="21"/>
         </w:rPr>
-        <w:t>'--print-</w:t>
-      </w:r>
-      <w:proofErr w:type="spellStart"/>
+        <w:t>'--data'</w:t>
+      </w:r>
+      <w:r>
+        <w:rPr>
+          <w:rFonts w:ascii="Consolas" w:hAnsi="Consolas" w:cs="B Nazanin"/>
+          <w:color w:val="D4D4D4"/>
+          <w:sz w:val="21"/>
+          <w:szCs w:val="21"/>
+        </w:rPr>
+        <w:t>, </w:t>
+      </w:r>
       <w:r>
         <w:rPr>
           <w:rFonts w:ascii="Consolas" w:hAnsi="Consolas" w:cs="B Nazanin"/>
@@ -18035,9 +18181,39 @@
           <w:sz w:val="21"/>
           <w:szCs w:val="21"/>
         </w:rPr>
-        <w:t>freq</w:t>
-      </w:r>
-      <w:proofErr w:type="spellEnd"/>
+        <w:t>'D:/Charades/Charades_v1_rgb/Charades_v1_rgb'</w:t>
+      </w:r>
+      <w:r>
+        <w:rPr>
+          <w:rFonts w:ascii="Consolas" w:hAnsi="Consolas" w:cs="B Nazanin"/>
+          <w:color w:val="D4D4D4"/>
+          <w:sz w:val="21"/>
+          <w:szCs w:val="21"/>
+        </w:rPr>
+        <w:t>,</w:t>
+      </w:r>
+    </w:p>
+    <w:p>
+      <w:pPr>
+        <w:shd w:val="clear" w:color="auto" w:fill="1E1E1E"/>
+        <w:bidi w:val="0"/>
+        <w:spacing w:line="285" w:lineRule="atLeast"/>
+        <w:rPr>
+          <w:rFonts w:ascii="Consolas" w:hAnsi="Consolas" w:cs="B Nazanin"/>
+          <w:color w:val="D4D4D4"/>
+          <w:sz w:val="21"/>
+          <w:szCs w:val="21"/>
+        </w:rPr>
+      </w:pPr>
+      <w:r>
+        <w:rPr>
+          <w:rFonts w:ascii="Consolas" w:hAnsi="Consolas" w:cs="B Nazanin"/>
+          <w:color w:val="D4D4D4"/>
+          <w:sz w:val="21"/>
+          <w:szCs w:val="21"/>
+        </w:rPr>
+        <w:t>        </w:t>
+      </w:r>
       <w:r>
         <w:rPr>
           <w:rFonts w:ascii="Consolas" w:hAnsi="Consolas" w:cs="B Nazanin"/>
@@ -18045,7 +18221,7 @@
           <w:sz w:val="21"/>
           <w:szCs w:val="21"/>
         </w:rPr>
-        <w:t>'</w:t>
+        <w:t>'--dataset'</w:t>
       </w:r>
       <w:r>
         <w:rPr>
@@ -18063,7 +18239,27 @@
           <w:sz w:val="21"/>
           <w:szCs w:val="21"/>
         </w:rPr>
-        <w:t>'1'</w:t>
+        <w:t>'</w:t>
+      </w:r>
+      <w:proofErr w:type="spellStart"/>
+      <w:r>
+        <w:rPr>
+          <w:rFonts w:ascii="Consolas" w:hAnsi="Consolas" w:cs="B Nazanin"/>
+          <w:color w:val="CE9178"/>
+          <w:sz w:val="21"/>
+          <w:szCs w:val="21"/>
+        </w:rPr>
+        <w:t>charadesrgb</w:t>
+      </w:r>
+      <w:proofErr w:type="spellEnd"/>
+      <w:r>
+        <w:rPr>
+          <w:rFonts w:ascii="Consolas" w:hAnsi="Consolas" w:cs="B Nazanin"/>
+          <w:color w:val="CE9178"/>
+          <w:sz w:val="21"/>
+          <w:szCs w:val="21"/>
+        </w:rPr>
+        <w:t>'</w:t>
       </w:r>
       <w:r>
         <w:rPr>
@@ -18103,7 +18299,27 @@
           <w:sz w:val="21"/>
           <w:szCs w:val="21"/>
         </w:rPr>
-        <w:t>'--data'</w:t>
+        <w:t>'--cache-</w:t>
+      </w:r>
+      <w:proofErr w:type="spellStart"/>
+      <w:r>
+        <w:rPr>
+          <w:rFonts w:ascii="Consolas" w:hAnsi="Consolas" w:cs="B Nazanin"/>
+          <w:color w:val="CE9178"/>
+          <w:sz w:val="21"/>
+          <w:szCs w:val="21"/>
+        </w:rPr>
+        <w:t>dir</w:t>
+      </w:r>
+      <w:proofErr w:type="spellEnd"/>
+      <w:r>
+        <w:rPr>
+          <w:rFonts w:ascii="Consolas" w:hAnsi="Consolas" w:cs="B Nazanin"/>
+          <w:color w:val="CE9178"/>
+          <w:sz w:val="21"/>
+          <w:szCs w:val="21"/>
+        </w:rPr>
+        <w:t>'</w:t>
       </w:r>
       <w:r>
         <w:rPr>
@@ -18112,7 +18328,7 @@
           <w:sz w:val="21"/>
           <w:szCs w:val="21"/>
         </w:rPr>
-        <w:t>, </w:t>
+        <w:t>,</w:t>
       </w:r>
       <w:r>
         <w:rPr>
@@ -18121,174 +18337,7 @@
           <w:sz w:val="21"/>
           <w:szCs w:val="21"/>
         </w:rPr>
-        <w:t>'D:/Charades/Charades_v1_rgb/Charades_v1_rgb'</w:t>
-      </w:r>
-      <w:r>
-        <w:rPr>
-          <w:rFonts w:ascii="Consolas" w:hAnsi="Consolas" w:cs="B Nazanin"/>
-          <w:color w:val="D4D4D4"/>
-          <w:sz w:val="21"/>
-          <w:szCs w:val="21"/>
-        </w:rPr>
-        <w:t>,</w:t>
-      </w:r>
-    </w:p>
-    <w:p>
-      <w:pPr>
-        <w:shd w:val="clear" w:color="auto" w:fill="1E1E1E"/>
-        <w:bidi w:val="0"/>
-        <w:spacing w:line="285" w:lineRule="atLeast"/>
-        <w:rPr>
-          <w:rFonts w:ascii="Consolas" w:hAnsi="Consolas" w:cs="B Nazanin"/>
-          <w:color w:val="D4D4D4"/>
-          <w:sz w:val="21"/>
-          <w:szCs w:val="21"/>
-        </w:rPr>
-      </w:pPr>
-      <w:r>
-        <w:rPr>
-          <w:rFonts w:ascii="Consolas" w:hAnsi="Consolas" w:cs="B Nazanin"/>
-          <w:color w:val="D4D4D4"/>
-          <w:sz w:val="21"/>
-          <w:szCs w:val="21"/>
-        </w:rPr>
-        <w:t>        </w:t>
-      </w:r>
-      <w:r>
-        <w:rPr>
-          <w:rFonts w:ascii="Consolas" w:hAnsi="Consolas" w:cs="B Nazanin"/>
-          <w:color w:val="CE9178"/>
-          <w:sz w:val="21"/>
-          <w:szCs w:val="21"/>
-        </w:rPr>
-        <w:t>'--dataset'</w:t>
-      </w:r>
-      <w:r>
-        <w:rPr>
-          <w:rFonts w:ascii="Consolas" w:hAnsi="Consolas" w:cs="B Nazanin"/>
-          <w:color w:val="D4D4D4"/>
-          <w:sz w:val="21"/>
-          <w:szCs w:val="21"/>
-        </w:rPr>
-        <w:t>, </w:t>
-      </w:r>
-      <w:r>
-        <w:rPr>
-          <w:rFonts w:ascii="Consolas" w:hAnsi="Consolas" w:cs="B Nazanin"/>
-          <w:color w:val="CE9178"/>
-          <w:sz w:val="21"/>
-          <w:szCs w:val="21"/>
-        </w:rPr>
-        <w:t>'</w:t>
-      </w:r>
-      <w:proofErr w:type="spellStart"/>
-      <w:r>
-        <w:rPr>
-          <w:rFonts w:ascii="Consolas" w:hAnsi="Consolas" w:cs="B Nazanin"/>
-          <w:color w:val="CE9178"/>
-          <w:sz w:val="21"/>
-          <w:szCs w:val="21"/>
-        </w:rPr>
-        <w:t>charadesrgb</w:t>
-      </w:r>
-      <w:proofErr w:type="spellEnd"/>
-      <w:r>
-        <w:rPr>
-          <w:rFonts w:ascii="Consolas" w:hAnsi="Consolas" w:cs="B Nazanin"/>
-          <w:color w:val="CE9178"/>
-          <w:sz w:val="21"/>
-          <w:szCs w:val="21"/>
-        </w:rPr>
-        <w:t>'</w:t>
-      </w:r>
-      <w:r>
-        <w:rPr>
-          <w:rFonts w:ascii="Consolas" w:hAnsi="Consolas" w:cs="B Nazanin"/>
-          <w:color w:val="D4D4D4"/>
-          <w:sz w:val="21"/>
-          <w:szCs w:val="21"/>
-        </w:rPr>
-        <w:t>,</w:t>
-      </w:r>
-    </w:p>
-    <w:p>
-      <w:pPr>
-        <w:shd w:val="clear" w:color="auto" w:fill="1E1E1E"/>
-        <w:bidi w:val="0"/>
-        <w:spacing w:line="285" w:lineRule="atLeast"/>
-        <w:rPr>
-          <w:rFonts w:ascii="Consolas" w:hAnsi="Consolas" w:cs="B Nazanin"/>
-          <w:color w:val="D4D4D4"/>
-          <w:sz w:val="21"/>
-          <w:szCs w:val="21"/>
-        </w:rPr>
-      </w:pPr>
-      <w:r>
-        <w:rPr>
-          <w:rFonts w:ascii="Consolas" w:hAnsi="Consolas" w:cs="B Nazanin"/>
-          <w:color w:val="D4D4D4"/>
-          <w:sz w:val="21"/>
-          <w:szCs w:val="21"/>
-        </w:rPr>
-        <w:t>        </w:t>
-      </w:r>
-      <w:r>
-        <w:rPr>
-          <w:rFonts w:ascii="Consolas" w:hAnsi="Consolas" w:cs="B Nazanin"/>
-          <w:color w:val="CE9178"/>
-          <w:sz w:val="21"/>
-          <w:szCs w:val="21"/>
-        </w:rPr>
-        <w:t>'--cache-</w:t>
-      </w:r>
-      <w:proofErr w:type="spellStart"/>
-      <w:r>
-        <w:rPr>
-          <w:rFonts w:ascii="Consolas" w:hAnsi="Consolas" w:cs="B Nazanin"/>
-          <w:color w:val="CE9178"/>
-          <w:sz w:val="21"/>
-          <w:szCs w:val="21"/>
-        </w:rPr>
-        <w:t>dir</w:t>
-      </w:r>
-      <w:proofErr w:type="spellEnd"/>
-      <w:r>
-        <w:rPr>
-          <w:rFonts w:ascii="Consolas" w:hAnsi="Consolas" w:cs="B Nazanin"/>
-          <w:color w:val="CE9178"/>
-          <w:sz w:val="21"/>
-          <w:szCs w:val="21"/>
-        </w:rPr>
-        <w:t>'</w:t>
-      </w:r>
-      <w:r>
-        <w:rPr>
-          <w:rFonts w:ascii="Consolas" w:hAnsi="Consolas" w:cs="B Nazanin"/>
-          <w:color w:val="D4D4D4"/>
-          <w:sz w:val="21"/>
-          <w:szCs w:val="21"/>
-        </w:rPr>
-        <w:t>,</w:t>
-      </w:r>
-      <w:proofErr w:type="gramStart"/>
-      <w:r>
-        <w:rPr>
-          <w:rFonts w:ascii="Consolas" w:hAnsi="Consolas" w:cs="B Nazanin"/>
-          <w:color w:val="CE9178"/>
-          <w:sz w:val="21"/>
-          <w:szCs w:val="21"/>
-        </w:rPr>
-        <w:t>'./</w:t>
-      </w:r>
-      <w:proofErr w:type="gramEnd"/>
-      <w:r>
-        <w:rPr>
-          <w:rFonts w:ascii="Consolas" w:hAnsi="Consolas" w:cs="B Nazanin"/>
-          <w:color w:val="CE9178"/>
-          <w:sz w:val="21"/>
-          <w:szCs w:val="21"/>
-        </w:rPr>
-        <w:t>cache/'</w:t>
+        <w:t>'./cache/'</w:t>
       </w:r>
       <w:r>
         <w:rPr>

</xml_diff>

<commit_message>
some installation part are doced
</commit_message>
<xml_diff>
--- a/Video Swin Transformer-Report(code_run_documentation).docx
+++ b/Video Swin Transformer-Report(code_run_documentation).docx
@@ -14560,13 +14560,44 @@
       <w:pPr>
         <w:pStyle w:val="a7"/>
         <w:spacing w:line="360" w:lineRule="auto"/>
-        <w:jc w:val="left"/>
-        <w:rPr>
-          <w:rFonts w:cs="B Nazanin"/>
-          <w:sz w:val="28"/>
-          <w:lang w:bidi="fa-IR"/>
-        </w:rPr>
-      </w:pPr>
+        <w:jc w:val="center"/>
+        <w:rPr>
+          <w:rFonts w:ascii="B Nazanin" w:hAnsi="B Nazanin" w:cs="B Nazanin"/>
+          <w:sz w:val="20"/>
+          <w:szCs w:val="20"/>
+          <w:rtl/>
+          <w:lang w:bidi="fa-IR"/>
+        </w:rPr>
+      </w:pPr>
+      <w:r>
+        <w:rPr>
+          <w:rFonts w:ascii="B Nazanin" w:hAnsi="B Nazanin" w:cs="B Nazanin"/>
+          <w:sz w:val="20"/>
+          <w:szCs w:val="20"/>
+          <w:rtl/>
+          <w:lang w:bidi="fa-IR"/>
+        </w:rPr>
+        <w:t xml:space="preserve">شکل 3-1: نمونه از </w:t>
+      </w:r>
+      <w:r>
+        <w:rPr>
+          <w:rFonts w:ascii="B Nazanin" w:hAnsi="B Nazanin" w:cs="B Nazanin"/>
+          <w:sz w:val="20"/>
+          <w:szCs w:val="20"/>
+          <w:lang w:bidi="fa-IR"/>
+        </w:rPr>
+        <w:t>csv</w:t>
+      </w:r>
+      <w:r>
+        <w:rPr>
+          <w:rFonts w:ascii="B Nazanin" w:hAnsi="B Nazanin" w:cs="B Nazanin"/>
+          <w:sz w:val="20"/>
+          <w:szCs w:val="20"/>
+          <w:rtl/>
+          <w:lang w:bidi="fa-IR"/>
+        </w:rPr>
+        <w:t xml:space="preserve"> دیتاست‌ها</w:t>
+      </w:r>
     </w:p>
     <w:p>
       <w:pPr>
@@ -16103,14 +16134,13 @@
         <w:ind w:left="720"/>
         <w:jc w:val="both"/>
         <w:rPr>
-          <w:rFonts w:cs="B Nazanin"/>
-          <w:rtl/>
-          <w:lang w:bidi="fa-IR"/>
-        </w:rPr>
-      </w:pPr>
-      <w:r>
-        <w:rPr>
-          <w:rFonts w:cs="B Nazanin" w:hint="cs"/>
+          <w:rFonts w:ascii="B Nazanin" w:hAnsi="B Nazanin" w:cs="B Nazanin"/>
+          <w:lang w:bidi="fa-IR"/>
+        </w:rPr>
+      </w:pPr>
+      <w:r>
+        <w:rPr>
+          <w:rFonts w:ascii="B Nazanin" w:hAnsi="B Nazanin" w:cs="B Nazanin"/>
           <w:rtl/>
           <w:lang w:bidi="fa-IR"/>
         </w:rPr>
@@ -16118,7 +16148,7 @@
       </w:r>
       <w:r>
         <w:rPr>
-          <w:rFonts w:cs="B Nazanin" w:hint="cs"/>
+          <w:rFonts w:ascii="B Nazanin" w:hAnsi="B Nazanin" w:cs="B Nazanin"/>
           <w:rtl/>
           <w:lang w:bidi="fa-IR"/>
         </w:rPr>
@@ -16126,7 +16156,7 @@
       </w:r>
       <w:r>
         <w:rPr>
-          <w:rFonts w:cs="B Nazanin" w:hint="cs"/>
+          <w:rFonts w:ascii="B Nazanin" w:hAnsi="B Nazanin" w:cs="B Nazanin"/>
           <w:rtl/>
           <w:lang w:bidi="fa-IR"/>
         </w:rPr>
@@ -16134,7 +16164,7 @@
       </w:r>
       <w:r>
         <w:rPr>
-          <w:rFonts w:cs="B Nazanin" w:hint="cs"/>
+          <w:rFonts w:ascii="B Nazanin" w:hAnsi="B Nazanin" w:cs="B Nazanin"/>
           <w:rtl/>
           <w:lang w:bidi="fa-IR"/>
         </w:rPr>
@@ -16142,7 +16172,7 @@
       </w:r>
       <w:r>
         <w:rPr>
-          <w:rFonts w:cs="B Nazanin" w:hint="cs"/>
+          <w:rFonts w:ascii="B Nazanin" w:hAnsi="B Nazanin" w:cs="B Nazanin"/>
           <w:rtl/>
           <w:lang w:bidi="fa-IR"/>
         </w:rPr>
@@ -16150,7 +16180,7 @@
       </w:r>
       <w:r>
         <w:rPr>
-          <w:rFonts w:cs="B Nazanin" w:hint="cs"/>
+          <w:rFonts w:ascii="B Nazanin" w:hAnsi="B Nazanin" w:cs="B Nazanin"/>
           <w:rtl/>
           <w:lang w:bidi="fa-IR"/>
         </w:rPr>
@@ -16158,7 +16188,7 @@
       </w:r>
       <w:r>
         <w:rPr>
-          <w:rFonts w:cs="B Nazanin" w:hint="cs"/>
+          <w:rFonts w:ascii="B Nazanin" w:hAnsi="B Nazanin" w:cs="B Nazanin"/>
           <w:rtl/>
           <w:lang w:bidi="fa-IR"/>
         </w:rPr>
@@ -16166,7 +16196,7 @@
       </w:r>
       <w:r>
         <w:rPr>
-          <w:rFonts w:cs="B Nazanin" w:hint="cs"/>
+          <w:rFonts w:ascii="B Nazanin" w:hAnsi="B Nazanin" w:cs="B Nazanin"/>
           <w:rtl/>
           <w:lang w:bidi="fa-IR"/>
         </w:rPr>
@@ -16174,7 +16204,7 @@
       </w:r>
       <w:r>
         <w:rPr>
-          <w:rFonts w:cs="B Nazanin" w:hint="cs"/>
+          <w:rFonts w:ascii="B Nazanin" w:hAnsi="B Nazanin" w:cs="B Nazanin"/>
           <w:rtl/>
           <w:lang w:bidi="fa-IR"/>
         </w:rPr>
@@ -16182,7 +16212,7 @@
       </w:r>
       <w:r>
         <w:rPr>
-          <w:rFonts w:cs="B Nazanin" w:hint="cs"/>
+          <w:rFonts w:ascii="B Nazanin" w:hAnsi="B Nazanin" w:cs="B Nazanin"/>
           <w:rtl/>
           <w:lang w:bidi="fa-IR"/>
         </w:rPr>
@@ -16190,7 +16220,7 @@
       </w:r>
       <w:r>
         <w:rPr>
-          <w:rFonts w:cs="B Nazanin" w:hint="cs"/>
+          <w:rFonts w:ascii="B Nazanin" w:hAnsi="B Nazanin" w:cs="B Nazanin"/>
           <w:rtl/>
           <w:lang w:bidi="fa-IR"/>
         </w:rPr>
@@ -16198,7 +16228,7 @@
       </w:r>
       <w:r>
         <w:rPr>
-          <w:rFonts w:cs="B Nazanin" w:hint="cs"/>
+          <w:rFonts w:ascii="B Nazanin" w:hAnsi="B Nazanin" w:cs="B Nazanin"/>
           <w:rtl/>
           <w:lang w:bidi="fa-IR"/>
         </w:rPr>
@@ -16206,7 +16236,7 @@
       </w:r>
       <w:r>
         <w:rPr>
-          <w:rFonts w:cs="B Nazanin" w:hint="cs"/>
+          <w:rFonts w:ascii="B Nazanin" w:hAnsi="B Nazanin" w:cs="B Nazanin"/>
           <w:rtl/>
           <w:lang w:bidi="fa-IR"/>
         </w:rPr>
@@ -16214,7 +16244,7 @@
       </w:r>
       <w:r>
         <w:rPr>
-          <w:rFonts w:cs="B Nazanin" w:hint="cs"/>
+          <w:rFonts w:ascii="B Nazanin" w:hAnsi="B Nazanin" w:cs="B Nazanin"/>
           <w:rtl/>
           <w:lang w:bidi="fa-IR"/>
         </w:rPr>
@@ -16222,7 +16252,7 @@
       </w:r>
       <w:r>
         <w:rPr>
-          <w:rFonts w:cs="B Nazanin" w:hint="cs"/>
+          <w:rFonts w:ascii="B Nazanin" w:hAnsi="B Nazanin" w:cs="B Nazanin"/>
           <w:rtl/>
           <w:lang w:bidi="fa-IR"/>
         </w:rPr>
@@ -16230,7 +16260,7 @@
       </w:r>
       <w:r>
         <w:rPr>
-          <w:rFonts w:cs="B Nazanin" w:hint="cs"/>
+          <w:rFonts w:ascii="B Nazanin" w:hAnsi="B Nazanin" w:cs="B Nazanin"/>
           <w:rtl/>
           <w:lang w:bidi="fa-IR"/>
         </w:rPr>
@@ -16238,30 +16268,12 @@
       </w:r>
       <w:r>
         <w:rPr>
-          <w:rFonts w:cs="B Nazanin" w:hint="cs"/>
+          <w:rFonts w:ascii="B Nazanin" w:hAnsi="B Nazanin" w:cs="B Nazanin"/>
           <w:rtl/>
           <w:lang w:bidi="fa-IR"/>
         </w:rPr>
         <w:t>.</w:t>
       </w:r>
-    </w:p>
-    <w:p>
-      <w:pPr>
-        <w:pStyle w:val="a0"/>
-        <w:rPr>
-          <w:rFonts w:cs="B Nazanin"/>
-          <w:rtl/>
-        </w:rPr>
-      </w:pPr>
-      <w:bookmarkStart w:id="8" w:name="_Toc69291753"/>
-      <w:r>
-        <w:rPr>
-          <w:rFonts w:cs="B Nazanin" w:hint="cs"/>
-          <w:rtl/>
-        </w:rPr>
-        <w:t>نصب پکیج‏ها و پیش‏نیازها</w:t>
-      </w:r>
-      <w:bookmarkEnd w:id="8"/>
     </w:p>
     <w:p>
       <w:pPr>
@@ -16269,19 +16281,11 @@
         <w:ind w:left="720"/>
         <w:jc w:val="both"/>
         <w:rPr>
-          <w:rFonts w:cs="B Nazanin"/>
-          <w:rtl/>
-          <w:lang w:bidi="fa-IR"/>
-        </w:rPr>
-      </w:pPr>
-      <w:r>
-        <w:rPr>
-          <w:rFonts w:cs="B Nazanin" w:hint="cs"/>
-          <w:rtl/>
-          <w:lang w:bidi="fa-IR"/>
-        </w:rPr>
-        <w:t>با توجه به اینکه زبان مورد استفاده در این پروژه پایتون هست بهتر است در ابتدا از نصب شدن زبان مورد نظر اطمینان کافی داشته باشیم و حدالمقدور آخرین نسخه آن در اختیار باشد.</w:t>
-      </w:r>
+          <w:rFonts w:ascii="B Nazanin" w:hAnsi="B Nazanin" w:cs="B Nazanin"/>
+          <w:rtl/>
+          <w:lang w:bidi="fa-IR"/>
+        </w:rPr>
+      </w:pPr>
     </w:p>
     <w:p>
       <w:pPr>
@@ -16289,7 +16293,113 @@
         <w:ind w:left="720"/>
         <w:jc w:val="both"/>
         <w:rPr>
-          <w:rFonts w:cs="B Nazanin"/>
+          <w:rFonts w:ascii="B Nazanin" w:hAnsi="B Nazanin" w:cs="B Nazanin"/>
+          <w:rtl/>
+          <w:lang w:bidi="fa-IR"/>
+        </w:rPr>
+      </w:pPr>
+      <w:r>
+        <w:rPr>
+          <w:rFonts w:ascii="B Nazanin" w:hAnsi="B Nazanin" w:cs="B Nazanin"/>
+          <w:rtl/>
+          <w:lang w:bidi="fa-IR"/>
+        </w:rPr>
+        <w:t>یکی از مهمترین موارد برای شروع کار مشخص کردن سیستم عامل مورد استفاده است، با توجه به تجربه و شناسایی مواردی که مورد انجام خواهند گرفت استفاده از لینوکس توصیه می‌شود.</w:t>
+      </w:r>
+    </w:p>
+    <w:p>
+      <w:pPr>
+        <w:pStyle w:val="a0"/>
+        <w:rPr>
+          <w:rFonts w:ascii="B Nazanin" w:hAnsi="B Nazanin" w:cs="B Nazanin"/>
+          <w:rtl/>
+        </w:rPr>
+      </w:pPr>
+      <w:bookmarkStart w:id="8" w:name="_Toc69291753"/>
+      <w:r>
+        <w:rPr>
+          <w:rFonts w:ascii="B Nazanin" w:hAnsi="B Nazanin" w:cs="B Nazanin"/>
+          <w:rtl/>
+        </w:rPr>
+        <w:t>نصب پکیج‏ها و پیش‏نیازها</w:t>
+      </w:r>
+      <w:bookmarkEnd w:id="8"/>
+    </w:p>
+    <w:p>
+      <w:pPr>
+        <w:pStyle w:val="a7"/>
+        <w:ind w:left="720"/>
+        <w:jc w:val="both"/>
+        <w:rPr>
+          <w:rFonts w:ascii="B Nazanin" w:hAnsi="B Nazanin" w:cs="B Nazanin"/>
+          <w:rtl/>
+          <w:lang w:bidi="fa-IR"/>
+        </w:rPr>
+      </w:pPr>
+      <w:r>
+        <w:rPr>
+          <w:rFonts w:ascii="B Nazanin" w:hAnsi="B Nazanin" w:cs="B Nazanin"/>
+          <w:rtl/>
+          <w:lang w:bidi="fa-IR"/>
+        </w:rPr>
+        <w:t xml:space="preserve">با توجه به اینکه زبان مورد استفاده در این پروژه پایتون هست بهتر است در ابتدا از نصب شدن زبان مورد نظر اطمینان کافی داشته باشیم و حدالمقدور </w:t>
+      </w:r>
+      <w:r>
+        <w:rPr>
+          <w:rFonts w:ascii="B Nazanin" w:hAnsi="B Nazanin" w:cs="B Nazanin"/>
+          <w:rtl/>
+          <w:lang w:bidi="fa-IR"/>
+        </w:rPr>
+        <w:t xml:space="preserve">از </w:t>
+      </w:r>
+      <w:r>
+        <w:rPr>
+          <w:rFonts w:ascii="B Nazanin" w:hAnsi="B Nazanin" w:cs="B Nazanin"/>
+          <w:rtl/>
+          <w:lang w:bidi="fa-IR"/>
+        </w:rPr>
+        <w:t xml:space="preserve">آخرین نسخه </w:t>
+      </w:r>
+      <w:r>
+        <w:rPr>
+          <w:rFonts w:ascii="B Nazanin" w:hAnsi="B Nazanin" w:cs="B Nazanin"/>
+          <w:rtl/>
+          <w:lang w:bidi="fa-IR"/>
+        </w:rPr>
+        <w:t xml:space="preserve">بودن </w:t>
+      </w:r>
+      <w:r>
+        <w:rPr>
+          <w:rFonts w:ascii="B Nazanin" w:hAnsi="B Nazanin" w:cs="B Nazanin"/>
+          <w:rtl/>
+          <w:lang w:bidi="fa-IR"/>
+        </w:rPr>
+        <w:t xml:space="preserve">آن </w:t>
+      </w:r>
+      <w:r>
+        <w:rPr>
+          <w:rFonts w:ascii="B Nazanin" w:hAnsi="B Nazanin" w:cs="B Nazanin"/>
+          <w:rtl/>
+          <w:lang w:bidi="fa-IR"/>
+        </w:rPr>
+        <w:t>مطمئن باشیم</w:t>
+      </w:r>
+      <w:r>
+        <w:rPr>
+          <w:rFonts w:ascii="B Nazanin" w:hAnsi="B Nazanin" w:cs="B Nazanin"/>
+          <w:rtl/>
+          <w:lang w:bidi="fa-IR"/>
+        </w:rPr>
+        <w:t>.</w:t>
+      </w:r>
+    </w:p>
+    <w:p>
+      <w:pPr>
+        <w:pStyle w:val="a7"/>
+        <w:ind w:left="720"/>
+        <w:jc w:val="both"/>
+        <w:rPr>
+          <w:rFonts w:ascii="B Nazanin" w:hAnsi="B Nazanin" w:cs="B Nazanin"/>
           <w:rtl/>
           <w:lang w:bidi="fa-IR"/>
         </w:rPr>
@@ -16301,14 +16411,14 @@
         <w:ind w:left="720"/>
         <w:jc w:val="center"/>
         <w:rPr>
-          <w:rFonts w:cs="B Nazanin"/>
-          <w:rtl/>
-          <w:lang w:bidi="fa-IR"/>
-        </w:rPr>
-      </w:pPr>
-      <w:r>
-        <w:rPr>
-          <w:rFonts w:cs="B Nazanin"/>
+          <w:rFonts w:ascii="B Nazanin" w:hAnsi="B Nazanin" w:cs="B Nazanin"/>
+          <w:rtl/>
+          <w:lang w:bidi="fa-IR"/>
+        </w:rPr>
+      </w:pPr>
+      <w:r>
+        <w:rPr>
+          <w:rFonts w:ascii="B Nazanin" w:hAnsi="B Nazanin" w:cs="B Nazanin"/>
           <w:noProof/>
           <w:rtl/>
           <w:lang w:val="fa-IR" w:bidi="fa-IR"/>
@@ -16362,14 +16472,18 @@
         <w:ind w:left="720"/>
         <w:jc w:val="center"/>
         <w:rPr>
-          <w:rFonts w:cs="B Nazanin"/>
-          <w:rtl/>
-          <w:lang w:bidi="fa-IR"/>
-        </w:rPr>
-      </w:pPr>
-      <w:r>
-        <w:rPr>
-          <w:rFonts w:cs="B Nazanin" w:hint="cs"/>
+          <w:rFonts w:ascii="B Nazanin" w:hAnsi="B Nazanin" w:cs="B Nazanin"/>
+          <w:sz w:val="20"/>
+          <w:szCs w:val="20"/>
+          <w:rtl/>
+          <w:lang w:bidi="fa-IR"/>
+        </w:rPr>
+      </w:pPr>
+      <w:r>
+        <w:rPr>
+          <w:rFonts w:ascii="B Nazanin" w:hAnsi="B Nazanin" w:cs="B Nazanin"/>
+          <w:sz w:val="20"/>
+          <w:szCs w:val="20"/>
           <w:rtl/>
           <w:lang w:bidi="fa-IR"/>
         </w:rPr>
@@ -16377,7 +16491,9 @@
       </w:r>
       <w:r>
         <w:rPr>
-          <w:rFonts w:cs="B Nazanin" w:hint="cs"/>
+          <w:rFonts w:ascii="B Nazanin" w:hAnsi="B Nazanin" w:cs="B Nazanin"/>
+          <w:sz w:val="20"/>
+          <w:szCs w:val="20"/>
           <w:rtl/>
           <w:lang w:bidi="fa-IR"/>
         </w:rPr>
@@ -16385,7 +16501,9 @@
       </w:r>
       <w:r>
         <w:rPr>
-          <w:rFonts w:cs="B Nazanin" w:hint="cs"/>
+          <w:rFonts w:ascii="B Nazanin" w:hAnsi="B Nazanin" w:cs="B Nazanin"/>
+          <w:sz w:val="20"/>
+          <w:szCs w:val="20"/>
           <w:rtl/>
           <w:lang w:bidi="fa-IR"/>
         </w:rPr>
@@ -16398,7 +16516,7 @@
         <w:ind w:left="720"/>
         <w:jc w:val="center"/>
         <w:rPr>
-          <w:rFonts w:cs="B Nazanin"/>
+          <w:rFonts w:ascii="B Nazanin" w:hAnsi="B Nazanin" w:cs="B Nazanin"/>
           <w:rtl/>
           <w:lang w:bidi="fa-IR"/>
         </w:rPr>
@@ -16409,14 +16527,14 @@
         <w:pStyle w:val="a7"/>
         <w:jc w:val="both"/>
         <w:rPr>
-          <w:rFonts w:cs="B Nazanin"/>
-          <w:rtl/>
-          <w:lang w:bidi="fa-IR"/>
-        </w:rPr>
-      </w:pPr>
-      <w:r>
-        <w:rPr>
-          <w:rFonts w:cs="B Nazanin"/>
+          <w:rFonts w:ascii="B Nazanin" w:hAnsi="B Nazanin" w:cs="B Nazanin"/>
+          <w:rtl/>
+          <w:lang w:bidi="fa-IR"/>
+        </w:rPr>
+      </w:pPr>
+      <w:r>
+        <w:rPr>
+          <w:rFonts w:ascii="B Nazanin" w:hAnsi="B Nazanin" w:cs="B Nazanin"/>
           <w:rtl/>
           <w:lang w:bidi="fa-IR"/>
         </w:rPr>
@@ -16425,7 +16543,7 @@
       <w:proofErr w:type="spellStart"/>
       <w:r>
         <w:rPr>
-          <w:rFonts w:cs="B Nazanin"/>
+          <w:rFonts w:ascii="B Nazanin" w:hAnsi="B Nazanin" w:cs="B Nazanin"/>
           <w:lang w:bidi="fa-IR"/>
         </w:rPr>
         <w:t>Pytorch</w:t>
@@ -16433,7 +16551,7 @@
       <w:proofErr w:type="spellEnd"/>
       <w:r>
         <w:rPr>
-          <w:rFonts w:cs="B Nazanin" w:hint="cs"/>
+          <w:rFonts w:ascii="B Nazanin" w:hAnsi="B Nazanin" w:cs="B Nazanin"/>
           <w:rtl/>
           <w:lang w:bidi="fa-IR"/>
         </w:rPr>
@@ -16441,7 +16559,7 @@
       </w:r>
       <w:r>
         <w:rPr>
-          <w:rFonts w:cs="B Nazanin" w:hint="cs"/>
+          <w:rFonts w:ascii="B Nazanin" w:hAnsi="B Nazanin" w:cs="B Nazanin"/>
           <w:rtl/>
           <w:lang w:bidi="fa-IR"/>
         </w:rPr>
@@ -16449,14 +16567,14 @@
       </w:r>
       <w:r>
         <w:rPr>
-          <w:rFonts w:cs="B Nazanin"/>
+          <w:rFonts w:ascii="B Nazanin" w:hAnsi="B Nazanin" w:cs="B Nazanin"/>
           <w:lang w:bidi="fa-IR"/>
         </w:rPr>
         <w:t>Torch</w:t>
       </w:r>
       <w:r>
         <w:rPr>
-          <w:rFonts w:cs="B Nazanin" w:hint="cs"/>
+          <w:rFonts w:ascii="B Nazanin" w:hAnsi="B Nazanin" w:cs="B Nazanin"/>
           <w:rtl/>
           <w:lang w:bidi="fa-IR"/>
         </w:rPr>
@@ -16464,7 +16582,7 @@
       </w:r>
       <w:r>
         <w:rPr>
-          <w:rFonts w:cs="B Nazanin" w:hint="cs"/>
+          <w:rFonts w:ascii="B Nazanin" w:hAnsi="B Nazanin" w:cs="B Nazanin"/>
           <w:rtl/>
           <w:lang w:bidi="fa-IR"/>
         </w:rPr>
@@ -16472,14 +16590,14 @@
       </w:r>
       <w:r>
         <w:rPr>
-          <w:rFonts w:cs="B Nazanin"/>
+          <w:rFonts w:ascii="B Nazanin" w:hAnsi="B Nazanin" w:cs="B Nazanin"/>
           <w:lang w:bidi="fa-IR"/>
         </w:rPr>
         <w:t>Pip install torch</w:t>
       </w:r>
       <w:r>
         <w:rPr>
-          <w:rFonts w:cs="B Nazanin" w:hint="cs"/>
+          <w:rFonts w:ascii="B Nazanin" w:hAnsi="B Nazanin" w:cs="B Nazanin"/>
           <w:rtl/>
           <w:lang w:bidi="fa-IR"/>
         </w:rPr>
@@ -16491,7 +16609,7 @@
         <w:pStyle w:val="a7"/>
         <w:jc w:val="both"/>
         <w:rPr>
-          <w:rFonts w:cs="B Nazanin"/>
+          <w:rFonts w:ascii="B Nazanin" w:hAnsi="B Nazanin" w:cs="B Nazanin"/>
           <w:rtl/>
           <w:lang w:bidi="fa-IR"/>
         </w:rPr>
@@ -16502,18 +16620,19 @@
         <w:pStyle w:val="a7"/>
         <w:jc w:val="center"/>
         <w:rPr>
-          <w:rFonts w:cs="B Nazanin"/>
-          <w:rtl/>
-          <w:lang w:bidi="fa-IR"/>
-        </w:rPr>
-      </w:pPr>
-      <w:r>
-        <w:rPr>
-          <w:rFonts w:cs="B Nazanin" w:hint="cs"/>
+          <w:rFonts w:ascii="B Nazanin" w:hAnsi="B Nazanin" w:cs="B Nazanin"/>
+          <w:rtl/>
+          <w:lang w:bidi="fa-IR"/>
+        </w:rPr>
+      </w:pPr>
+      <w:r>
+        <w:rPr>
+          <w:rFonts w:ascii="B Nazanin" w:hAnsi="B Nazanin" w:cs="B Nazanin"/>
           <w:noProof/>
           <w:rtl/>
           <w:lang w:val="fa-IR" w:bidi="fa-IR"/>
         </w:rPr>
+        <w:lastRenderedPageBreak/>
         <w:drawing>
           <wp:inline distT="0" distB="0" distL="0" distR="0" wp14:anchorId="3075100F" wp14:editId="11CD9E0E">
             <wp:extent cx="5410955" cy="1276528"/>
@@ -16563,13 +16682,17 @@
         <w:ind w:left="720"/>
         <w:jc w:val="center"/>
         <w:rPr>
-          <w:rFonts w:cs="B Nazanin"/>
-          <w:lang w:bidi="fa-IR"/>
-        </w:rPr>
-      </w:pPr>
-      <w:r>
-        <w:rPr>
-          <w:rFonts w:cs="B Nazanin" w:hint="cs"/>
+          <w:rFonts w:ascii="B Nazanin" w:hAnsi="B Nazanin" w:cs="B Nazanin"/>
+          <w:sz w:val="20"/>
+          <w:szCs w:val="20"/>
+          <w:lang w:bidi="fa-IR"/>
+        </w:rPr>
+      </w:pPr>
+      <w:r>
+        <w:rPr>
+          <w:rFonts w:ascii="B Nazanin" w:hAnsi="B Nazanin" w:cs="B Nazanin"/>
+          <w:sz w:val="20"/>
+          <w:szCs w:val="20"/>
           <w:rtl/>
           <w:lang w:bidi="fa-IR"/>
         </w:rPr>
@@ -16577,7 +16700,9 @@
       </w:r>
       <w:r>
         <w:rPr>
-          <w:rFonts w:cs="B Nazanin" w:hint="cs"/>
+          <w:rFonts w:ascii="B Nazanin" w:hAnsi="B Nazanin" w:cs="B Nazanin"/>
+          <w:sz w:val="20"/>
+          <w:szCs w:val="20"/>
           <w:rtl/>
           <w:lang w:bidi="fa-IR"/>
         </w:rPr>
@@ -16585,7 +16710,9 @@
       </w:r>
       <w:r>
         <w:rPr>
-          <w:rFonts w:cs="B Nazanin" w:hint="cs"/>
+          <w:rFonts w:ascii="B Nazanin" w:hAnsi="B Nazanin" w:cs="B Nazanin"/>
+          <w:sz w:val="20"/>
+          <w:szCs w:val="20"/>
           <w:rtl/>
           <w:lang w:bidi="fa-IR"/>
         </w:rPr>
@@ -16594,7 +16721,9 @@
       <w:proofErr w:type="spellStart"/>
       <w:r>
         <w:rPr>
-          <w:rFonts w:cs="B Nazanin"/>
+          <w:rFonts w:ascii="B Nazanin" w:hAnsi="B Nazanin" w:cs="B Nazanin"/>
+          <w:sz w:val="20"/>
+          <w:szCs w:val="20"/>
           <w:lang w:bidi="fa-IR"/>
         </w:rPr>
         <w:t>pytorch</w:t>
@@ -16606,7 +16735,7 @@
         <w:pStyle w:val="a7"/>
         <w:jc w:val="left"/>
         <w:rPr>
-          <w:rFonts w:cs="B Nazanin"/>
+          <w:rFonts w:ascii="B Nazanin" w:hAnsi="B Nazanin" w:cs="B Nazanin"/>
           <w:rtl/>
           <w:lang w:bidi="fa-IR"/>
         </w:rPr>
@@ -16617,32 +16746,24 @@
         <w:pStyle w:val="a7"/>
         <w:jc w:val="left"/>
         <w:rPr>
-          <w:rFonts w:cs="B Nazanin"/>
-          <w:rtl/>
-          <w:lang w:bidi="fa-IR"/>
-        </w:rPr>
-      </w:pPr>
-      <w:r>
-        <w:rPr>
-          <w:rFonts w:cs="B Nazanin"/>
-          <w:rtl/>
-          <w:lang w:bidi="fa-IR"/>
-        </w:rPr>
-        <w:lastRenderedPageBreak/>
+          <w:rFonts w:ascii="B Nazanin" w:hAnsi="B Nazanin" w:cs="B Nazanin"/>
+          <w:rtl/>
+          <w:lang w:bidi="fa-IR"/>
+        </w:rPr>
+      </w:pPr>
+      <w:r>
+        <w:rPr>
+          <w:rFonts w:ascii="B Nazanin" w:hAnsi="B Nazanin" w:cs="B Nazanin"/>
+          <w:rtl/>
+          <w:lang w:bidi="fa-IR"/>
+        </w:rPr>
         <w:tab/>
-      </w:r>
-      <w:r>
-        <w:rPr>
-          <w:rFonts w:cs="B Nazanin" w:hint="cs"/>
-          <w:rtl/>
-          <w:lang w:bidi="fa-IR"/>
-        </w:rPr>
         <w:t xml:space="preserve">برای چک کردن ورژن نسخه </w:t>
       </w:r>
       <w:proofErr w:type="spellStart"/>
       <w:r>
         <w:rPr>
-          <w:rFonts w:cs="B Nazanin"/>
+          <w:rFonts w:ascii="B Nazanin" w:hAnsi="B Nazanin" w:cs="B Nazanin"/>
           <w:lang w:bidi="fa-IR"/>
         </w:rPr>
         <w:t>Pytorch</w:t>
@@ -16650,7 +16771,7 @@
       <w:proofErr w:type="spellEnd"/>
       <w:r>
         <w:rPr>
-          <w:rFonts w:cs="B Nazanin" w:hint="cs"/>
+          <w:rFonts w:ascii="B Nazanin" w:hAnsi="B Nazanin" w:cs="B Nazanin"/>
           <w:rtl/>
           <w:lang w:bidi="fa-IR"/>
         </w:rPr>
@@ -16658,14 +16779,14 @@
       </w:r>
       <w:r>
         <w:rPr>
-          <w:rFonts w:cs="B Nazanin"/>
+          <w:rFonts w:ascii="B Nazanin" w:hAnsi="B Nazanin" w:cs="B Nazanin"/>
           <w:lang w:bidi="fa-IR"/>
         </w:rPr>
         <w:t>pytorch-V.py</w:t>
       </w:r>
       <w:r>
         <w:rPr>
-          <w:rFonts w:cs="B Nazanin" w:hint="cs"/>
+          <w:rFonts w:ascii="B Nazanin" w:hAnsi="B Nazanin" w:cs="B Nazanin"/>
           <w:rtl/>
           <w:lang w:bidi="fa-IR"/>
         </w:rPr>
@@ -16677,29 +16798,135 @@
         <w:pStyle w:val="a7"/>
         <w:jc w:val="left"/>
         <w:rPr>
-          <w:rFonts w:cs="B Nazanin"/>
-          <w:rtl/>
-          <w:lang w:bidi="fa-IR"/>
-        </w:rPr>
-      </w:pPr>
-      <w:r>
-        <w:rPr>
-          <w:rFonts w:cs="B Nazanin"/>
+          <w:rFonts w:ascii="B Nazanin" w:hAnsi="B Nazanin" w:cs="B Nazanin"/>
+          <w:rtl/>
+          <w:lang w:bidi="fa-IR"/>
+        </w:rPr>
+      </w:pPr>
+    </w:p>
+    <w:p>
+      <w:pPr>
+        <w:pStyle w:val="a7"/>
+        <w:jc w:val="left"/>
+        <w:rPr>
+          <w:rFonts w:ascii="B Nazanin" w:hAnsi="B Nazanin" w:cs="B Nazanin"/>
+          <w:rtl/>
+          <w:lang w:bidi="fa-IR"/>
+        </w:rPr>
+      </w:pPr>
+      <w:r>
+        <w:rPr>
+          <w:rFonts w:ascii="B Nazanin" w:hAnsi="B Nazanin" w:cs="B Nazanin"/>
           <w:rtl/>
           <w:lang w:bidi="fa-IR"/>
         </w:rPr>
         <w:tab/>
-      </w:r>
-      <w:r>
-        <w:rPr>
-          <w:rFonts w:cs="B Nazanin"/>
+        <w:t xml:space="preserve">دیگر کتابخانه‌ای که نیاز است </w:t>
+      </w:r>
+      <w:proofErr w:type="spellStart"/>
+      <w:r>
+        <w:rPr>
+          <w:rFonts w:ascii="B Nazanin" w:hAnsi="B Nazanin" w:cs="B Nazanin"/>
+          <w:lang w:bidi="fa-IR"/>
+        </w:rPr>
+        <w:t>numpy</w:t>
+      </w:r>
+      <w:proofErr w:type="spellEnd"/>
+      <w:r>
+        <w:rPr>
+          <w:rFonts w:ascii="B Nazanin" w:hAnsi="B Nazanin" w:cs="B Nazanin"/>
+          <w:rtl/>
+          <w:lang w:bidi="fa-IR"/>
+        </w:rPr>
+        <w:t xml:space="preserve"> هست، </w:t>
+      </w:r>
+      <w:r>
+        <w:rPr>
+          <w:rFonts w:ascii="B Nazanin" w:hAnsi="B Nazanin" w:cs="B Nazanin"/>
+          <w:lang w:bidi="fa-IR"/>
+        </w:rPr>
+        <w:t>NumPy</w:t>
+      </w:r>
+      <w:r>
+        <w:rPr>
+          <w:rFonts w:ascii="B Nazanin" w:hAnsi="B Nazanin" w:cs="B Nazanin"/>
+          <w:rtl/>
+          <w:lang w:bidi="fa-IR"/>
+        </w:rPr>
+        <w:t xml:space="preserve"> یک کتابخانه برای زبان برنامه نویسی پایتون است که پشتیبانی از آرایه ها و ماتریس های بزرگ و چند بعدی را به همراه مجموعه بزرگی از توابع ریاضی سطح بالا برای کار بر روی این آرایه ها اضافه می کند.</w:t>
+      </w:r>
+      <w:r>
+        <w:rPr>
+          <w:rFonts w:ascii="B Nazanin" w:hAnsi="B Nazanin" w:cs="B Nazanin"/>
+          <w:rtl/>
+          <w:lang w:bidi="fa-IR"/>
+        </w:rPr>
+        <w:t xml:space="preserve"> برای استفاده از این کتابخانه در ابتدا بایستی آن را به زبان پایتون اضافه کنیم و با استفاده از </w:t>
+      </w:r>
+      <w:r>
+        <w:rPr>
+          <w:rFonts w:ascii="B Nazanin" w:hAnsi="B Nazanin" w:cs="B Nazanin"/>
+          <w:lang w:bidi="fa-IR"/>
+        </w:rPr>
+        <w:t xml:space="preserve">pip install </w:t>
+      </w:r>
+      <w:proofErr w:type="spellStart"/>
+      <w:r>
+        <w:rPr>
+          <w:rFonts w:ascii="B Nazanin" w:hAnsi="B Nazanin" w:cs="B Nazanin"/>
+          <w:lang w:bidi="fa-IR"/>
+        </w:rPr>
+        <w:t>numpy</w:t>
+      </w:r>
+      <w:proofErr w:type="spellEnd"/>
+      <w:r>
+        <w:rPr>
+          <w:rFonts w:ascii="B Nazanin" w:hAnsi="B Nazanin" w:cs="B Nazanin"/>
+          <w:rtl/>
+          <w:lang w:bidi="fa-IR"/>
+        </w:rPr>
+        <w:t xml:space="preserve"> از طریق ترمینال این کتابخانه را به پایتون اضافه می‌کنیم.</w:t>
+      </w:r>
+    </w:p>
+    <w:p>
+      <w:pPr>
+        <w:pStyle w:val="a7"/>
+        <w:jc w:val="left"/>
+        <w:rPr>
+          <w:rFonts w:ascii="B Nazanin" w:hAnsi="B Nazanin" w:cs="B Nazanin"/>
+          <w:rtl/>
+          <w:lang w:bidi="fa-IR"/>
+        </w:rPr>
+      </w:pPr>
+    </w:p>
+    <w:p>
+      <w:pPr>
+        <w:pStyle w:val="a7"/>
+        <w:jc w:val="left"/>
+        <w:rPr>
+          <w:rFonts w:ascii="B Nazanin" w:hAnsi="B Nazanin" w:cs="B Nazanin"/>
+          <w:rtl/>
+          <w:lang w:bidi="fa-IR"/>
+        </w:rPr>
+      </w:pPr>
+      <w:r>
+        <w:rPr>
+          <w:rFonts w:ascii="B Nazanin" w:hAnsi="B Nazanin" w:cs="B Nazanin"/>
+          <w:rtl/>
+          <w:lang w:bidi="fa-IR"/>
+        </w:rPr>
+        <w:tab/>
+      </w:r>
+      <w:r>
+        <w:rPr>
+          <w:rFonts w:ascii="B Nazanin" w:hAnsi="B Nazanin" w:cs="B Nazanin"/>
           <w:lang w:bidi="fa-IR"/>
         </w:rPr>
         <w:t>CUDA</w:t>
       </w:r>
       <w:r>
         <w:rPr>
-          <w:rFonts w:cs="B Nazanin" w:hint="cs"/>
+          <w:rFonts w:ascii="B Nazanin" w:hAnsi="B Nazanin" w:cs="B Nazanin"/>
           <w:rtl/>
           <w:lang w:bidi="fa-IR"/>
         </w:rPr>
@@ -16707,14 +16934,14 @@
       </w:r>
       <w:r>
         <w:rPr>
-          <w:rFonts w:cs="B Nazanin"/>
+          <w:rFonts w:ascii="B Nazanin" w:hAnsi="B Nazanin" w:cs="B Nazanin"/>
           <w:lang w:bidi="fa-IR"/>
         </w:rPr>
         <w:t>Nvidia</w:t>
       </w:r>
       <w:r>
         <w:rPr>
-          <w:rFonts w:cs="B Nazanin" w:hint="cs"/>
+          <w:rFonts w:ascii="B Nazanin" w:hAnsi="B Nazanin" w:cs="B Nazanin"/>
           <w:rtl/>
           <w:lang w:bidi="fa-IR"/>
         </w:rPr>
@@ -16722,14 +16949,14 @@
       </w:r>
       <w:r>
         <w:rPr>
-          <w:rFonts w:cs="B Nazanin"/>
+          <w:rFonts w:ascii="B Nazanin" w:hAnsi="B Nazanin" w:cs="B Nazanin"/>
           <w:lang w:bidi="fa-IR"/>
         </w:rPr>
         <w:t>GPU</w:t>
       </w:r>
       <w:r>
         <w:rPr>
-          <w:rFonts w:cs="B Nazanin" w:hint="cs"/>
+          <w:rFonts w:ascii="B Nazanin" w:hAnsi="B Nazanin" w:cs="B Nazanin"/>
           <w:rtl/>
           <w:lang w:bidi="fa-IR"/>
         </w:rPr>
@@ -16737,7 +16964,7 @@
       </w:r>
       <w:r>
         <w:rPr>
-          <w:rFonts w:cs="B Nazanin" w:hint="cs"/>
+          <w:rFonts w:ascii="B Nazanin" w:hAnsi="B Nazanin" w:cs="B Nazanin"/>
           <w:rtl/>
           <w:lang w:bidi="fa-IR"/>
         </w:rPr>
@@ -16745,170 +16972,18 @@
       </w:r>
       <w:r>
         <w:rPr>
-          <w:rFonts w:cs="B Nazanin"/>
+          <w:rFonts w:ascii="B Nazanin" w:hAnsi="B Nazanin" w:cs="B Nazanin"/>
           <w:lang w:bidi="fa-IR"/>
         </w:rPr>
         <w:t>CUDA</w:t>
       </w:r>
       <w:r>
         <w:rPr>
-          <w:rFonts w:cs="B Nazanin"/>
-          <w:rtl/>
-          <w:lang w:bidi="fa-IR"/>
-        </w:rPr>
-        <w:t xml:space="preserve"> توسعه دهندگان را قادر م</w:t>
-      </w:r>
-      <w:r>
-        <w:rPr>
-          <w:rFonts w:cs="B Nazanin" w:hint="cs"/>
-          <w:rtl/>
-          <w:lang w:bidi="fa-IR"/>
-        </w:rPr>
-        <w:t>ی</w:t>
-      </w:r>
-      <w:r>
-        <w:rPr>
-          <w:rFonts w:cs="B Nazanin"/>
-          <w:rtl/>
-          <w:lang w:bidi="fa-IR"/>
-        </w:rPr>
-        <w:t xml:space="preserve"> سازد تا با استفاده از قدرت پردازنده ها</w:t>
-      </w:r>
-      <w:r>
-        <w:rPr>
-          <w:rFonts w:cs="B Nazanin" w:hint="cs"/>
-          <w:rtl/>
-          <w:lang w:bidi="fa-IR"/>
-        </w:rPr>
-        <w:t>ی</w:t>
-      </w:r>
-      <w:r>
-        <w:rPr>
-          <w:rFonts w:cs="B Nazanin"/>
-          <w:rtl/>
-          <w:lang w:bidi="fa-IR"/>
-        </w:rPr>
-        <w:t xml:space="preserve"> گراف</w:t>
-      </w:r>
-      <w:r>
-        <w:rPr>
-          <w:rFonts w:cs="B Nazanin" w:hint="cs"/>
-          <w:rtl/>
-          <w:lang w:bidi="fa-IR"/>
-        </w:rPr>
-        <w:t>ی</w:t>
-      </w:r>
-      <w:r>
-        <w:rPr>
-          <w:rFonts w:cs="B Nazanin" w:hint="eastAsia"/>
-          <w:rtl/>
-          <w:lang w:bidi="fa-IR"/>
-        </w:rPr>
-        <w:t>ک</w:t>
-      </w:r>
-      <w:r>
-        <w:rPr>
-          <w:rFonts w:cs="B Nazanin" w:hint="cs"/>
-          <w:rtl/>
-          <w:lang w:bidi="fa-IR"/>
-        </w:rPr>
-        <w:t>ی</w:t>
-      </w:r>
-      <w:r>
-        <w:rPr>
-          <w:rFonts w:cs="B Nazanin"/>
-          <w:rtl/>
-          <w:lang w:bidi="fa-IR"/>
-        </w:rPr>
-        <w:t xml:space="preserve"> در بخش مواز</w:t>
-      </w:r>
-      <w:r>
-        <w:rPr>
-          <w:rFonts w:cs="B Nazanin" w:hint="cs"/>
-          <w:rtl/>
-          <w:lang w:bidi="fa-IR"/>
-        </w:rPr>
-        <w:t>ی</w:t>
-      </w:r>
-      <w:r>
-        <w:rPr>
-          <w:rFonts w:cs="B Nazanin"/>
-          <w:rtl/>
-          <w:lang w:bidi="fa-IR"/>
-        </w:rPr>
-        <w:t xml:space="preserve"> ساز</w:t>
-      </w:r>
-      <w:r>
-        <w:rPr>
-          <w:rFonts w:cs="B Nazanin" w:hint="cs"/>
-          <w:rtl/>
-          <w:lang w:bidi="fa-IR"/>
-        </w:rPr>
-        <w:t>ی</w:t>
-      </w:r>
-      <w:r>
-        <w:rPr>
-          <w:rFonts w:cs="B Nazanin"/>
-          <w:rtl/>
-          <w:lang w:bidi="fa-IR"/>
-        </w:rPr>
-        <w:t xml:space="preserve"> محاسبات ، برنامه ها</w:t>
-      </w:r>
-      <w:r>
-        <w:rPr>
-          <w:rFonts w:cs="B Nazanin" w:hint="cs"/>
-          <w:rtl/>
-          <w:lang w:bidi="fa-IR"/>
-        </w:rPr>
-        <w:t>ی</w:t>
-      </w:r>
-      <w:r>
-        <w:rPr>
-          <w:rFonts w:cs="B Nazanin"/>
-          <w:rtl/>
-          <w:lang w:bidi="fa-IR"/>
-        </w:rPr>
-        <w:t xml:space="preserve"> کاربرد</w:t>
-      </w:r>
-      <w:r>
-        <w:rPr>
-          <w:rFonts w:cs="B Nazanin" w:hint="cs"/>
-          <w:rtl/>
-          <w:lang w:bidi="fa-IR"/>
-        </w:rPr>
-        <w:t>ی</w:t>
-      </w:r>
-      <w:r>
-        <w:rPr>
-          <w:rFonts w:cs="B Nazanin"/>
-          <w:rtl/>
-          <w:lang w:bidi="fa-IR"/>
-        </w:rPr>
-        <w:t xml:space="preserve"> با سرعت بالا را افزا</w:t>
-      </w:r>
-      <w:r>
-        <w:rPr>
-          <w:rFonts w:cs="B Nazanin" w:hint="cs"/>
-          <w:rtl/>
-          <w:lang w:bidi="fa-IR"/>
-        </w:rPr>
-        <w:t>ی</w:t>
-      </w:r>
-      <w:r>
-        <w:rPr>
-          <w:rFonts w:cs="B Nazanin" w:hint="eastAsia"/>
-          <w:rtl/>
-          <w:lang w:bidi="fa-IR"/>
-        </w:rPr>
-        <w:t>ش</w:t>
-      </w:r>
-      <w:r>
-        <w:rPr>
-          <w:rFonts w:cs="B Nazanin"/>
-          <w:rtl/>
-          <w:lang w:bidi="fa-IR"/>
-        </w:rPr>
-        <w:t xml:space="preserve"> دهند.</w:t>
+          <w:rFonts w:ascii="B Nazanin" w:hAnsi="B Nazanin" w:cs="B Nazanin"/>
+          <w:rtl/>
+          <w:lang w:bidi="fa-IR"/>
+        </w:rPr>
+        <w:t xml:space="preserve"> توسعه دهندگان را قادر می سازد تا با استفاده از قدرت پردازنده های گرافیکی در بخش موازی سازی محاسبات ، برنامه های کاربردی با سرعت بالا را افزایش دهند.</w:t>
       </w:r>
     </w:p>
     <w:p>
@@ -16916,25 +16991,18 @@
         <w:pStyle w:val="a7"/>
         <w:jc w:val="left"/>
         <w:rPr>
-          <w:rFonts w:cs="B Nazanin"/>
-          <w:rtl/>
-          <w:lang w:bidi="fa-IR"/>
-        </w:rPr>
-      </w:pPr>
-      <w:r>
-        <w:rPr>
-          <w:rFonts w:cs="B Nazanin"/>
+          <w:rFonts w:ascii="B Nazanin" w:hAnsi="B Nazanin" w:cs="B Nazanin"/>
+          <w:rtl/>
+          <w:lang w:bidi="fa-IR"/>
+        </w:rPr>
+      </w:pPr>
+      <w:r>
+        <w:rPr>
+          <w:rFonts w:ascii="B Nazanin" w:hAnsi="B Nazanin" w:cs="B Nazanin"/>
           <w:rtl/>
           <w:lang w:bidi="fa-IR"/>
         </w:rPr>
         <w:tab/>
-      </w:r>
-      <w:r>
-        <w:rPr>
-          <w:rFonts w:cs="B Nazanin" w:hint="cs"/>
-          <w:rtl/>
-          <w:lang w:bidi="fa-IR"/>
-        </w:rPr>
         <w:t xml:space="preserve">برای نصب آن بایستی فایل نصبی آن از آدرس </w:t>
       </w:r>
       <w:hyperlink r:id="rId23" w:history="1">
@@ -16942,7 +17010,7 @@
         <w:r>
           <w:rPr>
             <w:rStyle w:val="Hyperlink"/>
-            <w:rFonts w:cs="B Nazanin"/>
+            <w:rFonts w:ascii="B Nazanin" w:hAnsi="B Nazanin" w:cs="B Nazanin"/>
             <w:lang w:bidi="fa-IR"/>
           </w:rPr>
           <w:t>cuda</w:t>
@@ -16951,7 +17019,7 @@
         <w:r>
           <w:rPr>
             <w:rStyle w:val="Hyperlink"/>
-            <w:rFonts w:cs="B Nazanin"/>
+            <w:rFonts w:ascii="B Nazanin" w:hAnsi="B Nazanin" w:cs="B Nazanin"/>
             <w:lang w:bidi="fa-IR"/>
           </w:rPr>
           <w:t>-download</w:t>
@@ -16959,7 +17027,7 @@
       </w:hyperlink>
       <w:r>
         <w:rPr>
-          <w:rFonts w:cs="B Nazanin" w:hint="cs"/>
+          <w:rFonts w:ascii="B Nazanin" w:hAnsi="B Nazanin" w:cs="B Nazanin"/>
           <w:rtl/>
           <w:lang w:bidi="fa-IR"/>
         </w:rPr>
@@ -16967,14 +17035,14 @@
       </w:r>
       <w:r>
         <w:rPr>
-          <w:rFonts w:cs="B Nazanin"/>
+          <w:rFonts w:ascii="B Nazanin" w:hAnsi="B Nazanin" w:cs="B Nazanin"/>
           <w:lang w:bidi="fa-IR"/>
         </w:rPr>
         <w:t>visual studio</w:t>
       </w:r>
       <w:r>
         <w:rPr>
-          <w:rFonts w:cs="B Nazanin" w:hint="cs"/>
+          <w:rFonts w:ascii="B Nazanin" w:hAnsi="B Nazanin" w:cs="B Nazanin"/>
           <w:rtl/>
           <w:lang w:bidi="fa-IR"/>
         </w:rPr>
@@ -16986,7 +17054,7 @@
         <w:pStyle w:val="a7"/>
         <w:jc w:val="left"/>
         <w:rPr>
-          <w:rFonts w:cs="B Nazanin"/>
+          <w:rFonts w:ascii="B Nazanin" w:hAnsi="B Nazanin" w:cs="B Nazanin"/>
           <w:rtl/>
           <w:lang w:bidi="fa-IR"/>
         </w:rPr>
@@ -16997,14 +17065,14 @@
         <w:pStyle w:val="a7"/>
         <w:jc w:val="center"/>
         <w:rPr>
-          <w:rFonts w:cs="B Nazanin"/>
-          <w:rtl/>
-          <w:lang w:bidi="fa-IR"/>
-        </w:rPr>
-      </w:pPr>
-      <w:r>
-        <w:rPr>
-          <w:rFonts w:cs="B Nazanin" w:hint="cs"/>
+          <w:rFonts w:ascii="B Nazanin" w:hAnsi="B Nazanin" w:cs="B Nazanin"/>
+          <w:rtl/>
+          <w:lang w:bidi="fa-IR"/>
+        </w:rPr>
+      </w:pPr>
+      <w:r>
+        <w:rPr>
+          <w:rFonts w:ascii="B Nazanin" w:hAnsi="B Nazanin" w:cs="B Nazanin"/>
           <w:noProof/>
           <w:rtl/>
           <w:lang w:val="fa-IR" w:bidi="fa-IR"/>
@@ -17058,13 +17126,17 @@
         <w:ind w:left="720"/>
         <w:jc w:val="center"/>
         <w:rPr>
-          <w:rFonts w:cs="B Nazanin"/>
-          <w:lang w:bidi="fa-IR"/>
-        </w:rPr>
-      </w:pPr>
-      <w:r>
-        <w:rPr>
-          <w:rFonts w:cs="B Nazanin" w:hint="cs"/>
+          <w:rFonts w:ascii="B Nazanin" w:hAnsi="B Nazanin" w:cs="B Nazanin"/>
+          <w:sz w:val="20"/>
+          <w:szCs w:val="20"/>
+          <w:lang w:bidi="fa-IR"/>
+        </w:rPr>
+      </w:pPr>
+      <w:r>
+        <w:rPr>
+          <w:rFonts w:ascii="B Nazanin" w:hAnsi="B Nazanin" w:cs="B Nazanin"/>
+          <w:sz w:val="20"/>
+          <w:szCs w:val="20"/>
           <w:rtl/>
           <w:lang w:bidi="fa-IR"/>
         </w:rPr>
@@ -17072,7 +17144,9 @@
       </w:r>
       <w:r>
         <w:rPr>
-          <w:rFonts w:cs="B Nazanin" w:hint="cs"/>
+          <w:rFonts w:ascii="B Nazanin" w:hAnsi="B Nazanin" w:cs="B Nazanin"/>
+          <w:sz w:val="20"/>
+          <w:szCs w:val="20"/>
           <w:rtl/>
           <w:lang w:bidi="fa-IR"/>
         </w:rPr>
@@ -17080,7 +17154,9 @@
       </w:r>
       <w:r>
         <w:rPr>
-          <w:rFonts w:cs="B Nazanin" w:hint="cs"/>
+          <w:rFonts w:ascii="B Nazanin" w:hAnsi="B Nazanin" w:cs="B Nazanin"/>
+          <w:sz w:val="20"/>
+          <w:szCs w:val="20"/>
           <w:rtl/>
           <w:lang w:bidi="fa-IR"/>
         </w:rPr>
@@ -17088,7 +17164,9 @@
       </w:r>
       <w:r>
         <w:rPr>
-          <w:rFonts w:cs="B Nazanin" w:hint="cs"/>
+          <w:rFonts w:ascii="B Nazanin" w:hAnsi="B Nazanin" w:cs="B Nazanin"/>
+          <w:sz w:val="20"/>
+          <w:szCs w:val="20"/>
           <w:rtl/>
           <w:lang w:bidi="fa-IR"/>
         </w:rPr>
@@ -17096,7 +17174,9 @@
       </w:r>
       <w:r>
         <w:rPr>
-          <w:rFonts w:cs="B Nazanin" w:hint="cs"/>
+          <w:rFonts w:ascii="B Nazanin" w:hAnsi="B Nazanin" w:cs="B Nazanin"/>
+          <w:sz w:val="20"/>
+          <w:szCs w:val="20"/>
           <w:rtl/>
           <w:lang w:bidi="fa-IR"/>
         </w:rPr>
@@ -17105,7 +17185,9 @@
       <w:proofErr w:type="spellStart"/>
       <w:r>
         <w:rPr>
-          <w:rFonts w:cs="B Nazanin"/>
+          <w:rFonts w:ascii="B Nazanin" w:hAnsi="B Nazanin" w:cs="B Nazanin"/>
+          <w:sz w:val="20"/>
+          <w:szCs w:val="20"/>
           <w:lang w:bidi="fa-IR"/>
         </w:rPr>
         <w:t>cuda</w:t>
@@ -17117,13 +17199,14 @@
         <w:pStyle w:val="a7"/>
         <w:jc w:val="left"/>
         <w:rPr>
-          <w:rFonts w:cs="B Nazanin"/>
-          <w:lang w:bidi="fa-IR"/>
-        </w:rPr>
-      </w:pPr>
-      <w:r>
-        <w:rPr>
-          <w:rFonts w:cs="B Nazanin"/>
+          <w:rFonts w:ascii="B Nazanin" w:hAnsi="B Nazanin" w:cs="B Nazanin"/>
+          <w:rtl/>
+          <w:lang w:bidi="fa-IR"/>
+        </w:rPr>
+      </w:pPr>
+      <w:r>
+        <w:rPr>
+          <w:rFonts w:ascii="B Nazanin" w:hAnsi="B Nazanin" w:cs="B Nazanin"/>
           <w:lang w:bidi="fa-IR"/>
         </w:rPr>
         <w:tab/>
@@ -17134,456 +17217,289 @@
         <w:pStyle w:val="a7"/>
         <w:jc w:val="left"/>
         <w:rPr>
-          <w:rFonts w:cs="B Nazanin"/>
-          <w:rtl/>
-          <w:lang w:bidi="fa-IR"/>
-        </w:rPr>
-      </w:pPr>
-      <w:r>
-        <w:rPr>
-          <w:rFonts w:cs="B Nazanin"/>
+          <w:rFonts w:ascii="B Nazanin" w:hAnsi="B Nazanin" w:cs="B Nazanin"/>
+          <w:rtl/>
+          <w:lang w:bidi="fa-IR"/>
+        </w:rPr>
+      </w:pPr>
+      <w:r>
+        <w:rPr>
+          <w:rFonts w:ascii="B Nazanin" w:hAnsi="B Nazanin" w:cs="B Nazanin"/>
+          <w:rtl/>
           <w:lang w:bidi="fa-IR"/>
         </w:rPr>
         <w:tab/>
-      </w:r>
-      <w:r>
-        <w:rPr>
-          <w:rFonts w:cs="B Nazanin"/>
-          <w:rtl/>
-          <w:lang w:bidi="fa-IR"/>
-        </w:rPr>
-        <w:t>مجموعه کامپا</w:t>
-      </w:r>
-      <w:r>
-        <w:rPr>
-          <w:rFonts w:cs="B Nazanin" w:hint="cs"/>
-          <w:rtl/>
-          <w:lang w:bidi="fa-IR"/>
-        </w:rPr>
-        <w:t>ی</w:t>
-      </w:r>
-      <w:r>
-        <w:rPr>
-          <w:rFonts w:cs="B Nazanin" w:hint="eastAsia"/>
-          <w:rtl/>
-          <w:lang w:bidi="fa-IR"/>
-        </w:rPr>
-        <w:t>لر</w:t>
-      </w:r>
-      <w:r>
-        <w:rPr>
-          <w:rFonts w:cs="B Nazanin"/>
-          <w:rtl/>
+        <w:t xml:space="preserve">برای اینکه </w:t>
+      </w:r>
+      <w:r>
+        <w:rPr>
+          <w:rFonts w:ascii="B Nazanin" w:hAnsi="B Nazanin" w:cs="B Nazanin"/>
+          <w:rtl/>
+          <w:lang w:bidi="fa-IR"/>
+        </w:rPr>
+        <w:t xml:space="preserve">سازگاری بهتری بین </w:t>
+      </w:r>
+      <w:proofErr w:type="spellStart"/>
+      <w:r>
+        <w:rPr>
+          <w:rFonts w:ascii="B Nazanin" w:hAnsi="B Nazanin" w:cs="B Nazanin"/>
+          <w:lang w:bidi="fa-IR"/>
+        </w:rPr>
+        <w:t>Cuda</w:t>
+      </w:r>
+      <w:proofErr w:type="spellEnd"/>
+      <w:r>
+        <w:rPr>
+          <w:rFonts w:ascii="B Nazanin" w:hAnsi="B Nazanin" w:cs="B Nazanin"/>
+          <w:rtl/>
+          <w:lang w:bidi="fa-IR"/>
+        </w:rPr>
+        <w:t xml:space="preserve"> و </w:t>
+      </w:r>
+      <w:proofErr w:type="spellStart"/>
+      <w:r>
+        <w:rPr>
+          <w:rFonts w:ascii="B Nazanin" w:hAnsi="B Nazanin" w:cs="B Nazanin"/>
+          <w:lang w:bidi="fa-IR"/>
+        </w:rPr>
+        <w:t>Pytorch</w:t>
+      </w:r>
+      <w:proofErr w:type="spellEnd"/>
+      <w:r>
+        <w:rPr>
+          <w:rFonts w:ascii="B Nazanin" w:hAnsi="B Nazanin" w:cs="B Nazanin"/>
           <w:lang w:bidi="fa-IR"/>
         </w:rPr>
         <w:t xml:space="preserve"> </w:t>
       </w:r>
       <w:r>
         <w:rPr>
-          <w:rFonts w:cs="B Nazanin"/>
+          <w:rFonts w:ascii="B Nazanin" w:hAnsi="B Nazanin" w:cs="B Nazanin"/>
+          <w:rtl/>
+          <w:lang w:bidi="fa-IR"/>
+        </w:rPr>
+        <w:t xml:space="preserve">اتفاق بیافتد بهتر است از ورژن‌های سازگار با یک دیگر استفاده شود، برای این کار می‌توانیم از سایت </w:t>
+      </w:r>
+      <w:hyperlink r:id="rId25" w:history="1">
+        <w:proofErr w:type="spellStart"/>
+        <w:r>
+          <w:rPr>
+            <w:rStyle w:val="Hyperlink"/>
+            <w:rFonts w:ascii="B Nazanin" w:hAnsi="B Nazanin" w:cs="B Nazanin"/>
+            <w:lang w:bidi="fa-IR"/>
+          </w:rPr>
+          <w:t>pytorch</w:t>
+        </w:r>
+        <w:proofErr w:type="spellEnd"/>
+      </w:hyperlink>
+      <w:r>
+        <w:rPr>
+          <w:rFonts w:ascii="B Nazanin" w:hAnsi="B Nazanin" w:cs="B Nazanin"/>
+          <w:rtl/>
+          <w:lang w:bidi="fa-IR"/>
+        </w:rPr>
+        <w:t xml:space="preserve"> برای یافتن ورژن سازگار با هم استفاده کنیم در غیر این صورت خطای 1 که در</w:t>
+      </w:r>
+      <w:r>
+        <w:rPr>
+          <w:rFonts w:ascii="B Nazanin" w:hAnsi="B Nazanin" w:cs="B Nazanin" w:hint="cs"/>
+          <w:rtl/>
+          <w:lang w:bidi="fa-IR"/>
+        </w:rPr>
+        <w:t>انتهای قسمت دربخش خطاها</w:t>
+      </w:r>
+      <w:r>
+        <w:rPr>
+          <w:rFonts w:ascii="B Nazanin" w:hAnsi="B Nazanin" w:cs="B Nazanin"/>
+          <w:lang w:bidi="fa-IR"/>
+        </w:rPr>
+        <w:t xml:space="preserve"> </w:t>
+      </w:r>
+      <w:r>
+        <w:rPr>
+          <w:rFonts w:ascii="B Nazanin" w:hAnsi="B Nazanin" w:cs="B Nazanin"/>
+          <w:rtl/>
+          <w:lang w:bidi="fa-IR"/>
+        </w:rPr>
+        <w:t xml:space="preserve">گفته شده </w:t>
+      </w:r>
+      <w:r>
+        <w:rPr>
+          <w:rFonts w:ascii="B Nazanin" w:hAnsi="B Nazanin" w:cs="B Nazanin"/>
+          <w:rtl/>
+          <w:lang w:bidi="fa-IR"/>
+        </w:rPr>
+        <w:lastRenderedPageBreak/>
+        <w:t xml:space="preserve">به وجود می‌آید و در این صورت بایستی ورژن </w:t>
+      </w:r>
+      <w:r>
+        <w:rPr>
+          <w:rFonts w:ascii="B Nazanin" w:hAnsi="B Nazanin" w:cs="B Nazanin"/>
+          <w:lang w:bidi="fa-IR"/>
+        </w:rPr>
+        <w:t xml:space="preserve">torch </w:t>
+      </w:r>
+      <w:r>
+        <w:rPr>
+          <w:rFonts w:ascii="B Nazanin" w:hAnsi="B Nazanin" w:cs="B Nazanin"/>
+          <w:rtl/>
+          <w:lang w:bidi="fa-IR"/>
+        </w:rPr>
+        <w:t xml:space="preserve"> و</w:t>
+      </w:r>
+      <w:r>
+        <w:rPr>
+          <w:rFonts w:ascii="B Nazanin" w:hAnsi="B Nazanin" w:cs="B Nazanin"/>
+          <w:lang w:bidi="fa-IR"/>
+        </w:rPr>
+        <w:t xml:space="preserve"> </w:t>
+      </w:r>
+      <w:r>
+        <w:rPr>
+          <w:rFonts w:ascii="B Nazanin" w:hAnsi="B Nazanin" w:cs="B Nazanin"/>
+          <w:rtl/>
+          <w:lang w:bidi="fa-IR"/>
+        </w:rPr>
+        <w:t>یا</w:t>
+      </w:r>
+      <w:r>
+        <w:rPr>
+          <w:rFonts w:ascii="B Nazanin" w:hAnsi="B Nazanin" w:cs="B Nazanin"/>
+          <w:lang w:bidi="fa-IR"/>
+        </w:rPr>
+        <w:t xml:space="preserve"> </w:t>
+      </w:r>
+      <w:r>
+        <w:rPr>
+          <w:rFonts w:ascii="B Nazanin" w:hAnsi="B Nazanin" w:cs="B Nazanin"/>
+          <w:rtl/>
+          <w:lang w:bidi="fa-IR"/>
+        </w:rPr>
+        <w:t xml:space="preserve"> </w:t>
+      </w:r>
+      <w:proofErr w:type="spellStart"/>
+      <w:r>
+        <w:rPr>
+          <w:rFonts w:ascii="B Nazanin" w:hAnsi="B Nazanin" w:cs="B Nazanin"/>
+          <w:lang w:bidi="fa-IR"/>
+        </w:rPr>
+        <w:t>cuda</w:t>
+      </w:r>
+      <w:proofErr w:type="spellEnd"/>
+      <w:r>
+        <w:rPr>
+          <w:rFonts w:ascii="B Nazanin" w:hAnsi="B Nazanin" w:cs="B Nazanin"/>
+          <w:rtl/>
+          <w:lang w:bidi="fa-IR"/>
+        </w:rPr>
+        <w:t xml:space="preserve"> را تغیر دهیم.</w:t>
+      </w:r>
+    </w:p>
+    <w:p>
+      <w:pPr>
+        <w:pStyle w:val="a7"/>
+        <w:jc w:val="left"/>
+        <w:rPr>
+          <w:rFonts w:ascii="B Nazanin" w:hAnsi="B Nazanin" w:cs="B Nazanin"/>
+          <w:lang w:bidi="fa-IR"/>
+        </w:rPr>
+      </w:pPr>
+    </w:p>
+    <w:p>
+      <w:pPr>
+        <w:pStyle w:val="a7"/>
+        <w:jc w:val="left"/>
+        <w:rPr>
+          <w:rFonts w:ascii="B Nazanin" w:hAnsi="B Nazanin" w:cs="B Nazanin"/>
+          <w:rtl/>
+          <w:lang w:bidi="fa-IR"/>
+        </w:rPr>
+      </w:pPr>
+      <w:r>
+        <w:rPr>
+          <w:rFonts w:ascii="B Nazanin" w:hAnsi="B Nazanin" w:cs="B Nazanin"/>
+          <w:lang w:bidi="fa-IR"/>
+        </w:rPr>
+        <w:tab/>
+      </w:r>
+      <w:r>
+        <w:rPr>
+          <w:rFonts w:ascii="B Nazanin" w:hAnsi="B Nazanin" w:cs="B Nazanin"/>
+          <w:rtl/>
+          <w:lang w:bidi="fa-IR"/>
+        </w:rPr>
+        <w:t xml:space="preserve">مجموعه کامپایلر </w:t>
+      </w:r>
+      <w:r>
+        <w:rPr>
+          <w:rFonts w:ascii="B Nazanin" w:hAnsi="B Nazanin" w:cs="B Nazanin"/>
           <w:lang w:bidi="fa-IR"/>
         </w:rPr>
         <w:t>GNU</w:t>
       </w:r>
       <w:r>
         <w:rPr>
-          <w:rFonts w:cs="B Nazanin"/>
-          <w:rtl/>
-          <w:lang w:bidi="fa-IR"/>
-        </w:rPr>
-        <w:t xml:space="preserve"> </w:t>
-      </w:r>
-      <w:r>
-        <w:rPr>
-          <w:rFonts w:cs="B Nazanin" w:hint="cs"/>
-          <w:rtl/>
-          <w:lang w:bidi="fa-IR"/>
-        </w:rPr>
-        <w:t>ی</w:t>
-      </w:r>
-      <w:r>
-        <w:rPr>
-          <w:rFonts w:cs="B Nazanin" w:hint="eastAsia"/>
-          <w:rtl/>
-          <w:lang w:bidi="fa-IR"/>
-        </w:rPr>
-        <w:t>ک</w:t>
-      </w:r>
-      <w:r>
-        <w:rPr>
-          <w:rFonts w:cs="B Nazanin"/>
-          <w:rtl/>
-          <w:lang w:bidi="fa-IR"/>
-        </w:rPr>
-        <w:t xml:space="preserve"> کامپا</w:t>
-      </w:r>
-      <w:r>
-        <w:rPr>
-          <w:rFonts w:cs="B Nazanin" w:hint="cs"/>
-          <w:rtl/>
-          <w:lang w:bidi="fa-IR"/>
-        </w:rPr>
-        <w:t>ی</w:t>
-      </w:r>
-      <w:r>
-        <w:rPr>
-          <w:rFonts w:cs="B Nazanin" w:hint="eastAsia"/>
-          <w:rtl/>
-          <w:lang w:bidi="fa-IR"/>
-        </w:rPr>
-        <w:t>لر</w:t>
-      </w:r>
-      <w:r>
-        <w:rPr>
-          <w:rFonts w:cs="B Nazanin"/>
-          <w:rtl/>
-          <w:lang w:bidi="fa-IR"/>
-        </w:rPr>
-        <w:t xml:space="preserve"> به</w:t>
-      </w:r>
-      <w:r>
-        <w:rPr>
-          <w:rFonts w:cs="B Nazanin" w:hint="cs"/>
-          <w:rtl/>
-          <w:lang w:bidi="fa-IR"/>
-        </w:rPr>
-        <w:t>ی</w:t>
-      </w:r>
-      <w:r>
-        <w:rPr>
-          <w:rFonts w:cs="B Nazanin" w:hint="eastAsia"/>
-          <w:rtl/>
-          <w:lang w:bidi="fa-IR"/>
-        </w:rPr>
-        <w:t>نه</w:t>
-      </w:r>
-      <w:r>
-        <w:rPr>
-          <w:rFonts w:cs="B Nazanin"/>
-          <w:rtl/>
-          <w:lang w:bidi="fa-IR"/>
-        </w:rPr>
-        <w:t xml:space="preserve"> ساز است که توسط پروژه </w:t>
-      </w:r>
-      <w:r>
-        <w:rPr>
-          <w:rFonts w:cs="B Nazanin"/>
+          <w:rFonts w:ascii="B Nazanin" w:hAnsi="B Nazanin" w:cs="B Nazanin"/>
+          <w:rtl/>
+          <w:lang w:bidi="fa-IR"/>
+        </w:rPr>
+        <w:t xml:space="preserve"> یک کامپایلر بهینه ساز است که توسط پروژه </w:t>
+      </w:r>
+      <w:r>
+        <w:rPr>
+          <w:rFonts w:ascii="B Nazanin" w:hAnsi="B Nazanin" w:cs="B Nazanin"/>
           <w:lang w:bidi="fa-IR"/>
         </w:rPr>
         <w:t>GNU</w:t>
       </w:r>
       <w:r>
         <w:rPr>
-          <w:rFonts w:cs="B Nazanin"/>
-          <w:rtl/>
-          <w:lang w:bidi="fa-IR"/>
-        </w:rPr>
-        <w:t xml:space="preserve"> تول</w:t>
-      </w:r>
-      <w:r>
-        <w:rPr>
-          <w:rFonts w:cs="B Nazanin" w:hint="cs"/>
-          <w:rtl/>
-          <w:lang w:bidi="fa-IR"/>
-        </w:rPr>
-        <w:t>ی</w:t>
-      </w:r>
-      <w:r>
-        <w:rPr>
-          <w:rFonts w:cs="B Nazanin" w:hint="eastAsia"/>
-          <w:rtl/>
-          <w:lang w:bidi="fa-IR"/>
-        </w:rPr>
-        <w:t>د</w:t>
-      </w:r>
-      <w:r>
-        <w:rPr>
-          <w:rFonts w:cs="B Nazanin"/>
-          <w:rtl/>
-          <w:lang w:bidi="fa-IR"/>
-        </w:rPr>
-        <w:t xml:space="preserve"> شده و از زبانها</w:t>
-      </w:r>
-      <w:r>
-        <w:rPr>
-          <w:rFonts w:cs="B Nazanin" w:hint="cs"/>
-          <w:rtl/>
-          <w:lang w:bidi="fa-IR"/>
-        </w:rPr>
-        <w:t>ی</w:t>
-      </w:r>
-      <w:r>
-        <w:rPr>
-          <w:rFonts w:cs="B Nazanin"/>
-          <w:rtl/>
-          <w:lang w:bidi="fa-IR"/>
-        </w:rPr>
-        <w:t xml:space="preserve"> برنامه نو</w:t>
-      </w:r>
-      <w:r>
-        <w:rPr>
-          <w:rFonts w:cs="B Nazanin" w:hint="cs"/>
-          <w:rtl/>
-          <w:lang w:bidi="fa-IR"/>
-        </w:rPr>
-        <w:t>ی</w:t>
-      </w:r>
-      <w:r>
-        <w:rPr>
-          <w:rFonts w:cs="B Nazanin" w:hint="eastAsia"/>
-          <w:rtl/>
-          <w:lang w:bidi="fa-IR"/>
-        </w:rPr>
-        <w:t>س</w:t>
-      </w:r>
-      <w:r>
-        <w:rPr>
-          <w:rFonts w:cs="B Nazanin" w:hint="cs"/>
-          <w:rtl/>
-          <w:lang w:bidi="fa-IR"/>
-        </w:rPr>
-        <w:t>ی</w:t>
-      </w:r>
-      <w:r>
-        <w:rPr>
-          <w:rFonts w:cs="B Nazanin"/>
-          <w:rtl/>
-          <w:lang w:bidi="fa-IR"/>
-        </w:rPr>
-        <w:t xml:space="preserve"> مختلف ، معمار</w:t>
-      </w:r>
-      <w:r>
-        <w:rPr>
-          <w:rFonts w:cs="B Nazanin" w:hint="cs"/>
-          <w:rtl/>
-          <w:lang w:bidi="fa-IR"/>
-        </w:rPr>
-        <w:t>ی</w:t>
-      </w:r>
-      <w:r>
-        <w:rPr>
-          <w:rFonts w:cs="B Nazanin"/>
-          <w:rtl/>
-          <w:lang w:bidi="fa-IR"/>
-        </w:rPr>
-        <w:t xml:space="preserve"> سخت افزار و س</w:t>
-      </w:r>
-      <w:r>
-        <w:rPr>
-          <w:rFonts w:cs="B Nazanin" w:hint="cs"/>
-          <w:rtl/>
-          <w:lang w:bidi="fa-IR"/>
-        </w:rPr>
-        <w:t>ی</w:t>
-      </w:r>
-      <w:r>
-        <w:rPr>
-          <w:rFonts w:cs="B Nazanin" w:hint="eastAsia"/>
-          <w:rtl/>
-          <w:lang w:bidi="fa-IR"/>
-        </w:rPr>
-        <w:t>ستم</w:t>
-      </w:r>
-      <w:r>
-        <w:rPr>
-          <w:rFonts w:cs="B Nazanin"/>
-          <w:rtl/>
-          <w:lang w:bidi="fa-IR"/>
-        </w:rPr>
-        <w:t xml:space="preserve"> عامل پشت</w:t>
-      </w:r>
-      <w:r>
-        <w:rPr>
-          <w:rFonts w:cs="B Nazanin" w:hint="cs"/>
-          <w:rtl/>
-          <w:lang w:bidi="fa-IR"/>
-        </w:rPr>
-        <w:t>ی</w:t>
-      </w:r>
-      <w:r>
-        <w:rPr>
-          <w:rFonts w:cs="B Nazanin" w:hint="eastAsia"/>
-          <w:rtl/>
-          <w:lang w:bidi="fa-IR"/>
-        </w:rPr>
-        <w:t>بان</w:t>
-      </w:r>
-      <w:r>
-        <w:rPr>
-          <w:rFonts w:cs="B Nazanin" w:hint="cs"/>
-          <w:rtl/>
-          <w:lang w:bidi="fa-IR"/>
-        </w:rPr>
-        <w:t>ی</w:t>
-      </w:r>
-      <w:r>
-        <w:rPr>
-          <w:rFonts w:cs="B Nazanin"/>
-          <w:rtl/>
-          <w:lang w:bidi="fa-IR"/>
-        </w:rPr>
-        <w:t xml:space="preserve"> م</w:t>
-      </w:r>
-      <w:r>
-        <w:rPr>
-          <w:rFonts w:cs="B Nazanin" w:hint="cs"/>
-          <w:rtl/>
-          <w:lang w:bidi="fa-IR"/>
-        </w:rPr>
-        <w:t>ی</w:t>
-      </w:r>
-      <w:r>
-        <w:rPr>
-          <w:rFonts w:cs="B Nazanin"/>
-          <w:rtl/>
-          <w:lang w:bidi="fa-IR"/>
-        </w:rPr>
-        <w:t xml:space="preserve"> کند. بن</w:t>
-      </w:r>
-      <w:r>
-        <w:rPr>
-          <w:rFonts w:cs="B Nazanin" w:hint="cs"/>
-          <w:rtl/>
-          <w:lang w:bidi="fa-IR"/>
-        </w:rPr>
-        <w:t>ی</w:t>
-      </w:r>
-      <w:r>
-        <w:rPr>
-          <w:rFonts w:cs="B Nazanin" w:hint="eastAsia"/>
-          <w:rtl/>
-          <w:lang w:bidi="fa-IR"/>
-        </w:rPr>
-        <w:t>اد</w:t>
-      </w:r>
-      <w:r>
-        <w:rPr>
-          <w:rFonts w:cs="B Nazanin"/>
-          <w:rtl/>
-          <w:lang w:bidi="fa-IR"/>
-        </w:rPr>
-        <w:t xml:space="preserve"> نرم افزار آزاد </w:t>
-      </w:r>
-      <w:r>
-        <w:rPr>
-          <w:rFonts w:cs="B Nazanin"/>
+          <w:rFonts w:ascii="B Nazanin" w:hAnsi="B Nazanin" w:cs="B Nazanin"/>
+          <w:rtl/>
+          <w:lang w:bidi="fa-IR"/>
+        </w:rPr>
+        <w:t xml:space="preserve"> تولید شده و از زبانهای برنامه نویسی مختلف ، معماری سخت افزار و سیستم عامل پشتیبانی می کند. بنیاد نرم افزار آزاد </w:t>
+      </w:r>
+      <w:r>
+        <w:rPr>
+          <w:rFonts w:ascii="B Nazanin" w:hAnsi="B Nazanin" w:cs="B Nazanin"/>
           <w:lang w:bidi="fa-IR"/>
         </w:rPr>
         <w:t>GCC</w:t>
       </w:r>
       <w:r>
         <w:rPr>
-          <w:rFonts w:cs="B Nazanin"/>
-          <w:rtl/>
-          <w:lang w:bidi="fa-IR"/>
-        </w:rPr>
-        <w:t xml:space="preserve"> را به عنوان نرم افزار را</w:t>
-      </w:r>
-      <w:r>
-        <w:rPr>
-          <w:rFonts w:cs="B Nazanin" w:hint="cs"/>
-          <w:rtl/>
-          <w:lang w:bidi="fa-IR"/>
-        </w:rPr>
-        <w:t>ی</w:t>
-      </w:r>
-      <w:r>
-        <w:rPr>
-          <w:rFonts w:cs="B Nazanin" w:hint="eastAsia"/>
-          <w:rtl/>
-          <w:lang w:bidi="fa-IR"/>
-        </w:rPr>
-        <w:t>گان</w:t>
-      </w:r>
-      <w:r>
-        <w:rPr>
-          <w:rFonts w:cs="B Nazanin"/>
-          <w:rtl/>
-          <w:lang w:bidi="fa-IR"/>
-        </w:rPr>
-        <w:t xml:space="preserve"> تحت مجوز عموم</w:t>
-      </w:r>
-      <w:r>
-        <w:rPr>
-          <w:rFonts w:cs="B Nazanin" w:hint="cs"/>
-          <w:rtl/>
-          <w:lang w:bidi="fa-IR"/>
-        </w:rPr>
-        <w:t>ی</w:t>
-      </w:r>
-      <w:r>
-        <w:rPr>
-          <w:rFonts w:cs="B Nazanin"/>
-          <w:rtl/>
-          <w:lang w:bidi="fa-IR"/>
-        </w:rPr>
-        <w:t xml:space="preserve"> </w:t>
-      </w:r>
-      <w:r>
-        <w:rPr>
-          <w:rFonts w:cs="B Nazanin"/>
+          <w:rFonts w:ascii="B Nazanin" w:hAnsi="B Nazanin" w:cs="B Nazanin"/>
+          <w:rtl/>
+          <w:lang w:bidi="fa-IR"/>
+        </w:rPr>
+        <w:t xml:space="preserve"> را به عنوان نرم افزار رایگان تحت مجوز عمومی </w:t>
+      </w:r>
+      <w:r>
+        <w:rPr>
+          <w:rFonts w:ascii="B Nazanin" w:hAnsi="B Nazanin" w:cs="B Nazanin"/>
           <w:lang w:bidi="fa-IR"/>
         </w:rPr>
         <w:t>GNU</w:t>
       </w:r>
       <w:r>
         <w:rPr>
-          <w:rFonts w:cs="B Nazanin"/>
-          <w:rtl/>
-          <w:lang w:bidi="fa-IR"/>
-        </w:rPr>
-        <w:t xml:space="preserve"> توز</w:t>
-      </w:r>
-      <w:r>
-        <w:rPr>
-          <w:rFonts w:cs="B Nazanin" w:hint="cs"/>
-          <w:rtl/>
-          <w:lang w:bidi="fa-IR"/>
-        </w:rPr>
-        <w:t>ی</w:t>
-      </w:r>
-      <w:r>
-        <w:rPr>
-          <w:rFonts w:cs="B Nazanin" w:hint="eastAsia"/>
-          <w:rtl/>
-          <w:lang w:bidi="fa-IR"/>
-        </w:rPr>
-        <w:t>ع</w:t>
-      </w:r>
-      <w:r>
-        <w:rPr>
-          <w:rFonts w:cs="B Nazanin"/>
-          <w:rtl/>
-          <w:lang w:bidi="fa-IR"/>
-        </w:rPr>
-        <w:t xml:space="preserve"> م</w:t>
-      </w:r>
-      <w:r>
-        <w:rPr>
-          <w:rFonts w:cs="B Nazanin" w:hint="cs"/>
-          <w:rtl/>
-          <w:lang w:bidi="fa-IR"/>
-        </w:rPr>
-        <w:t>ی</w:t>
-      </w:r>
-      <w:r>
-        <w:rPr>
-          <w:rFonts w:cs="B Nazanin"/>
-          <w:rtl/>
-          <w:lang w:bidi="fa-IR"/>
-        </w:rPr>
-        <w:t xml:space="preserve"> کند</w:t>
-      </w:r>
-      <w:r>
-        <w:rPr>
-          <w:rFonts w:cs="B Nazanin"/>
+          <w:rFonts w:ascii="B Nazanin" w:hAnsi="B Nazanin" w:cs="B Nazanin"/>
+          <w:rtl/>
+          <w:lang w:bidi="fa-IR"/>
+        </w:rPr>
+        <w:t xml:space="preserve"> توزیع می کند</w:t>
+      </w:r>
+      <w:r>
+        <w:rPr>
+          <w:rFonts w:ascii="B Nazanin" w:hAnsi="B Nazanin" w:cs="B Nazanin"/>
           <w:lang w:bidi="fa-IR"/>
         </w:rPr>
         <w:t>.</w:t>
       </w:r>
       <w:r>
         <w:rPr>
-          <w:rFonts w:cs="B Nazanin" w:hint="cs"/>
+          <w:rFonts w:ascii="B Nazanin" w:hAnsi="B Nazanin" w:cs="B Nazanin"/>
           <w:rtl/>
           <w:lang w:bidi="fa-IR"/>
         </w:rPr>
@@ -17591,14 +17507,14 @@
       </w:r>
       <w:r>
         <w:rPr>
-          <w:rFonts w:cs="B Nazanin"/>
+          <w:rFonts w:ascii="B Nazanin" w:hAnsi="B Nazanin" w:cs="B Nazanin"/>
           <w:lang w:bidi="fa-IR"/>
         </w:rPr>
         <w:t>Cygwin</w:t>
       </w:r>
       <w:r>
         <w:rPr>
-          <w:rFonts w:cs="B Nazanin" w:hint="cs"/>
+          <w:rFonts w:ascii="B Nazanin" w:hAnsi="B Nazanin" w:cs="B Nazanin"/>
           <w:rtl/>
           <w:lang w:bidi="fa-IR"/>
         </w:rPr>
@@ -17610,7 +17526,7 @@
         <w:pStyle w:val="a7"/>
         <w:jc w:val="left"/>
         <w:rPr>
-          <w:rFonts w:cs="B Nazanin"/>
+          <w:rFonts w:ascii="B Nazanin" w:hAnsi="B Nazanin" w:cs="B Nazanin"/>
           <w:rtl/>
           <w:lang w:bidi="fa-IR"/>
         </w:rPr>
@@ -17621,14 +17537,14 @@
         <w:pStyle w:val="a7"/>
         <w:jc w:val="center"/>
         <w:rPr>
-          <w:rFonts w:cs="B Nazanin"/>
-          <w:rtl/>
-          <w:lang w:bidi="fa-IR"/>
-        </w:rPr>
-      </w:pPr>
-      <w:r>
-        <w:rPr>
-          <w:rFonts w:cs="B Nazanin" w:hint="cs"/>
+          <w:rFonts w:ascii="B Nazanin" w:hAnsi="B Nazanin" w:cs="B Nazanin"/>
+          <w:rtl/>
+          <w:lang w:bidi="fa-IR"/>
+        </w:rPr>
+      </w:pPr>
+      <w:r>
+        <w:rPr>
+          <w:rFonts w:ascii="B Nazanin" w:hAnsi="B Nazanin" w:cs="B Nazanin"/>
           <w:noProof/>
           <w:rtl/>
           <w:lang w:val="fa-IR" w:bidi="fa-IR"/>
@@ -17649,7 +17565,7 @@
                     <pic:cNvPicPr/>
                   </pic:nvPicPr>
                   <pic:blipFill>
-                    <a:blip r:embed="rId25">
+                    <a:blip r:embed="rId26">
                       <a:extLst>
                         <a:ext uri="{28A0092B-C50C-407E-A947-70E740481C1C}">
                           <a14:useLocalDpi xmlns:a14="http://schemas.microsoft.com/office/drawing/2010/main" val="0"/>
@@ -17682,13 +17598,17 @@
         <w:ind w:left="720"/>
         <w:jc w:val="center"/>
         <w:rPr>
-          <w:rFonts w:cs="B Nazanin"/>
-          <w:lang w:bidi="fa-IR"/>
-        </w:rPr>
-      </w:pPr>
-      <w:r>
-        <w:rPr>
-          <w:rFonts w:cs="B Nazanin" w:hint="cs"/>
+          <w:rFonts w:ascii="B Nazanin" w:hAnsi="B Nazanin" w:cs="B Nazanin"/>
+          <w:sz w:val="20"/>
+          <w:szCs w:val="20"/>
+          <w:lang w:bidi="fa-IR"/>
+        </w:rPr>
+      </w:pPr>
+      <w:r>
+        <w:rPr>
+          <w:rFonts w:ascii="B Nazanin" w:hAnsi="B Nazanin" w:cs="B Nazanin"/>
+          <w:sz w:val="20"/>
+          <w:szCs w:val="20"/>
           <w:rtl/>
           <w:lang w:bidi="fa-IR"/>
         </w:rPr>
@@ -17696,7 +17616,9 @@
       </w:r>
       <w:r>
         <w:rPr>
-          <w:rFonts w:cs="B Nazanin" w:hint="cs"/>
+          <w:rFonts w:ascii="B Nazanin" w:hAnsi="B Nazanin" w:cs="B Nazanin"/>
+          <w:sz w:val="20"/>
+          <w:szCs w:val="20"/>
           <w:rtl/>
           <w:lang w:bidi="fa-IR"/>
         </w:rPr>
@@ -17704,7 +17626,9 @@
       </w:r>
       <w:r>
         <w:rPr>
-          <w:rFonts w:cs="B Nazanin" w:hint="cs"/>
+          <w:rFonts w:ascii="B Nazanin" w:hAnsi="B Nazanin" w:cs="B Nazanin"/>
+          <w:sz w:val="20"/>
+          <w:szCs w:val="20"/>
           <w:rtl/>
           <w:lang w:bidi="fa-IR"/>
         </w:rPr>
@@ -17712,7 +17636,9 @@
       </w:r>
       <w:r>
         <w:rPr>
-          <w:rFonts w:cs="B Nazanin" w:hint="cs"/>
+          <w:rFonts w:ascii="B Nazanin" w:hAnsi="B Nazanin" w:cs="B Nazanin"/>
+          <w:sz w:val="20"/>
+          <w:szCs w:val="20"/>
           <w:rtl/>
           <w:lang w:bidi="fa-IR"/>
         </w:rPr>
@@ -17720,7 +17646,9 @@
       </w:r>
       <w:r>
         <w:rPr>
-          <w:rFonts w:cs="B Nazanin" w:hint="cs"/>
+          <w:rFonts w:ascii="B Nazanin" w:hAnsi="B Nazanin" w:cs="B Nazanin"/>
+          <w:sz w:val="20"/>
+          <w:szCs w:val="20"/>
           <w:rtl/>
           <w:lang w:bidi="fa-IR"/>
         </w:rPr>
@@ -17729,7 +17657,9 @@
       <w:proofErr w:type="spellStart"/>
       <w:r>
         <w:rPr>
-          <w:rFonts w:cs="B Nazanin"/>
+          <w:rFonts w:ascii="B Nazanin" w:hAnsi="B Nazanin" w:cs="B Nazanin"/>
+          <w:sz w:val="20"/>
+          <w:szCs w:val="20"/>
           <w:lang w:bidi="fa-IR"/>
         </w:rPr>
         <w:t>gcc</w:t>
@@ -17742,53 +17672,588 @@
         <w:ind w:left="720"/>
         <w:jc w:val="left"/>
         <w:rPr>
-          <w:rFonts w:cs="B Nazanin"/>
-          <w:lang w:bidi="fa-IR"/>
-        </w:rPr>
-      </w:pPr>
+          <w:rFonts w:ascii="B Nazanin" w:hAnsi="B Nazanin" w:cs="B Nazanin"/>
+          <w:lang w:bidi="fa-IR"/>
+        </w:rPr>
+      </w:pPr>
+    </w:p>
+    <w:p>
+      <w:pPr>
+        <w:pStyle w:val="a7"/>
+        <w:ind w:firstLine="720"/>
+        <w:jc w:val="left"/>
+        <w:rPr>
+          <w:rFonts w:ascii="B Nazanin" w:hAnsi="B Nazanin" w:cs="B Nazanin"/>
+          <w:rtl/>
+          <w:lang w:bidi="fa-IR"/>
+        </w:rPr>
+      </w:pPr>
+      <w:r>
+        <w:rPr>
+          <w:rFonts w:ascii="B Nazanin" w:hAnsi="B Nazanin" w:cs="B Nazanin"/>
+          <w:rtl/>
+          <w:lang w:bidi="fa-IR"/>
+        </w:rPr>
+        <w:t xml:space="preserve">قبل از نصب </w:t>
+      </w:r>
+      <w:r>
+        <w:rPr>
+          <w:rFonts w:ascii="B Nazanin" w:hAnsi="B Nazanin" w:cs="B Nazanin"/>
+          <w:lang w:bidi="fa-IR"/>
+        </w:rPr>
+        <w:t>mmcv</w:t>
+      </w:r>
+      <w:r>
+        <w:rPr>
+          <w:rFonts w:ascii="B Nazanin" w:hAnsi="B Nazanin" w:cs="B Nazanin"/>
+          <w:rtl/>
+          <w:lang w:bidi="fa-IR"/>
+        </w:rPr>
+        <w:t xml:space="preserve"> بایستی از نصب </w:t>
+      </w:r>
+      <w:proofErr w:type="spellStart"/>
+      <w:r>
+        <w:rPr>
+          <w:rFonts w:ascii="B Nazanin" w:hAnsi="B Nazanin" w:cs="B Nazanin"/>
+          <w:lang w:bidi="fa-IR"/>
+        </w:rPr>
+        <w:t>numpy</w:t>
+      </w:r>
+      <w:proofErr w:type="spellEnd"/>
+      <w:r>
+        <w:rPr>
+          <w:rFonts w:ascii="B Nazanin" w:hAnsi="B Nazanin" w:cs="B Nazanin"/>
+          <w:rtl/>
+          <w:lang w:bidi="fa-IR"/>
+        </w:rPr>
+        <w:t xml:space="preserve"> و </w:t>
+      </w:r>
+      <w:proofErr w:type="spellStart"/>
+      <w:r>
+        <w:rPr>
+          <w:rFonts w:ascii="B Nazanin" w:hAnsi="B Nazanin" w:cs="B Nazanin"/>
+          <w:lang w:bidi="fa-IR"/>
+        </w:rPr>
+        <w:t>pytorch</w:t>
+      </w:r>
+      <w:proofErr w:type="spellEnd"/>
+      <w:r>
+        <w:rPr>
+          <w:rFonts w:ascii="B Nazanin" w:hAnsi="B Nazanin" w:cs="B Nazanin"/>
+          <w:rtl/>
+          <w:lang w:bidi="fa-IR"/>
+        </w:rPr>
+        <w:t xml:space="preserve"> اطمینان کافی کسب کنیم تا بتوانیم ادامه کار را اجرا کنیم.</w:t>
+      </w:r>
     </w:p>
     <w:p>
       <w:pPr>
         <w:pStyle w:val="a7"/>
         <w:ind w:left="720"/>
+        <w:rPr>
+          <w:rFonts w:ascii="B Nazanin" w:hAnsi="B Nazanin" w:cs="B Nazanin"/>
+          <w:rtl/>
+          <w:lang w:bidi="fa-IR"/>
+        </w:rPr>
+      </w:pPr>
+      <w:proofErr w:type="spellStart"/>
+      <w:r>
+        <w:rPr>
+          <w:rFonts w:ascii="B Nazanin" w:hAnsi="B Nazanin" w:cs="B Nazanin"/>
+          <w:lang w:bidi="fa-IR"/>
+        </w:rPr>
+        <w:t>Mmcv</w:t>
+      </w:r>
+      <w:proofErr w:type="spellEnd"/>
+      <w:r>
+        <w:rPr>
+          <w:rFonts w:ascii="B Nazanin" w:hAnsi="B Nazanin" w:cs="B Nazanin"/>
+          <w:rtl/>
+          <w:lang w:bidi="fa-IR"/>
+        </w:rPr>
+        <w:t xml:space="preserve"> یک کتابخانه اساسی و کاربردی پایتون برای بینایی ماشین است</w:t>
+      </w:r>
+      <w:r>
+        <w:rPr>
+          <w:rFonts w:ascii="B Nazanin" w:hAnsi="B Nazanin" w:cs="B Nazanin"/>
+          <w:lang w:bidi="fa-IR"/>
+        </w:rPr>
+        <w:t xml:space="preserve"> </w:t>
+      </w:r>
+      <w:r>
+        <w:rPr>
+          <w:rFonts w:ascii="B Nazanin" w:hAnsi="B Nazanin" w:cs="B Nazanin"/>
+          <w:rtl/>
+          <w:lang w:bidi="fa-IR"/>
+        </w:rPr>
+        <w:t>که</w:t>
+      </w:r>
+      <w:r>
+        <w:rPr>
+          <w:rFonts w:ascii="B Nazanin" w:hAnsi="B Nazanin" w:cs="B Nazanin"/>
+          <w:rtl/>
+          <w:lang w:bidi="fa-IR"/>
+        </w:rPr>
+        <w:t xml:space="preserve"> از بسیاری از پروژه های تحقیقاتی زیر پشتیبانی می کند:</w:t>
+      </w:r>
+    </w:p>
+    <w:p>
+      <w:pPr>
+        <w:pStyle w:val="a7"/>
+        <w:numPr>
+          <w:ilvl w:val="0"/>
+          <w:numId w:val="13"/>
+        </w:numPr>
+        <w:rPr>
+          <w:rFonts w:ascii="B Nazanin" w:hAnsi="B Nazanin" w:cs="B Nazanin"/>
+          <w:rtl/>
+          <w:lang w:bidi="fa-IR"/>
+        </w:rPr>
+      </w:pPr>
+      <w:proofErr w:type="spellStart"/>
+      <w:r>
+        <w:rPr>
+          <w:rFonts w:ascii="B Nazanin" w:hAnsi="B Nazanin" w:cs="B Nazanin"/>
+          <w:lang w:bidi="fa-IR"/>
+        </w:rPr>
+        <w:t>MMClassification</w:t>
+      </w:r>
+      <w:proofErr w:type="spellEnd"/>
+      <w:r>
+        <w:rPr>
+          <w:rFonts w:ascii="B Nazanin" w:hAnsi="B Nazanin" w:cs="B Nazanin"/>
+          <w:rtl/>
+          <w:lang w:bidi="fa-IR"/>
+        </w:rPr>
+        <w:t xml:space="preserve">: جعبه ابزار و معیار طبقه بندی تصویر </w:t>
+      </w:r>
+      <w:proofErr w:type="spellStart"/>
+      <w:r>
+        <w:rPr>
+          <w:rFonts w:ascii="B Nazanin" w:hAnsi="B Nazanin" w:cs="B Nazanin"/>
+          <w:lang w:bidi="fa-IR"/>
+        </w:rPr>
+        <w:t>OpenMMLab</w:t>
+      </w:r>
+      <w:proofErr w:type="spellEnd"/>
+      <w:r>
+        <w:rPr>
+          <w:rFonts w:ascii="B Nazanin" w:hAnsi="B Nazanin" w:cs="B Nazanin"/>
+          <w:rtl/>
+          <w:lang w:bidi="fa-IR"/>
+        </w:rPr>
+        <w:t>.</w:t>
+      </w:r>
+    </w:p>
+    <w:p>
+      <w:pPr>
+        <w:pStyle w:val="a7"/>
+        <w:numPr>
+          <w:ilvl w:val="0"/>
+          <w:numId w:val="13"/>
+        </w:numPr>
+        <w:rPr>
+          <w:rFonts w:ascii="B Nazanin" w:hAnsi="B Nazanin" w:cs="B Nazanin"/>
+          <w:rtl/>
+          <w:lang w:bidi="fa-IR"/>
+        </w:rPr>
+      </w:pPr>
+      <w:proofErr w:type="spellStart"/>
+      <w:r>
+        <w:rPr>
+          <w:rFonts w:ascii="B Nazanin" w:hAnsi="B Nazanin" w:cs="B Nazanin"/>
+          <w:lang w:bidi="fa-IR"/>
+        </w:rPr>
+        <w:t>MMDetection</w:t>
+      </w:r>
+      <w:proofErr w:type="spellEnd"/>
+      <w:r>
+        <w:rPr>
+          <w:rFonts w:ascii="B Nazanin" w:hAnsi="B Nazanin" w:cs="B Nazanin"/>
+          <w:rtl/>
+          <w:lang w:bidi="fa-IR"/>
+        </w:rPr>
+        <w:t xml:space="preserve">: جعبه ابزار و معیار تشخیص </w:t>
+      </w:r>
+      <w:proofErr w:type="spellStart"/>
+      <w:r>
+        <w:rPr>
+          <w:rFonts w:ascii="B Nazanin" w:hAnsi="B Nazanin" w:cs="B Nazanin"/>
+          <w:lang w:bidi="fa-IR"/>
+        </w:rPr>
+        <w:t>OpenMMLab</w:t>
+      </w:r>
+      <w:proofErr w:type="spellEnd"/>
+      <w:r>
+        <w:rPr>
+          <w:rFonts w:ascii="B Nazanin" w:hAnsi="B Nazanin" w:cs="B Nazanin"/>
+          <w:rtl/>
+          <w:lang w:bidi="fa-IR"/>
+        </w:rPr>
+        <w:t>.</w:t>
+      </w:r>
+    </w:p>
+    <w:p>
+      <w:pPr>
+        <w:pStyle w:val="a7"/>
+        <w:numPr>
+          <w:ilvl w:val="0"/>
+          <w:numId w:val="13"/>
+        </w:numPr>
+        <w:rPr>
+          <w:rFonts w:ascii="B Nazanin" w:hAnsi="B Nazanin" w:cs="B Nazanin"/>
+          <w:rtl/>
+          <w:lang w:bidi="fa-IR"/>
+        </w:rPr>
+      </w:pPr>
+      <w:r>
+        <w:rPr>
+          <w:rFonts w:ascii="B Nazanin" w:hAnsi="B Nazanin" w:cs="B Nazanin"/>
+          <w:lang w:bidi="fa-IR"/>
+        </w:rPr>
+        <w:t>MMDetection3D</w:t>
+      </w:r>
+      <w:r>
+        <w:rPr>
+          <w:rFonts w:ascii="B Nazanin" w:hAnsi="B Nazanin" w:cs="B Nazanin"/>
+          <w:rtl/>
+          <w:lang w:bidi="fa-IR"/>
+        </w:rPr>
+        <w:t xml:space="preserve">: پلت فرم نسل بعدی </w:t>
+      </w:r>
+      <w:proofErr w:type="spellStart"/>
+      <w:r>
+        <w:rPr>
+          <w:rFonts w:ascii="B Nazanin" w:hAnsi="B Nazanin" w:cs="B Nazanin"/>
+          <w:lang w:bidi="fa-IR"/>
+        </w:rPr>
+        <w:t>OpenMMLab</w:t>
+      </w:r>
+      <w:proofErr w:type="spellEnd"/>
+      <w:r>
+        <w:rPr>
+          <w:rFonts w:ascii="B Nazanin" w:hAnsi="B Nazanin" w:cs="B Nazanin"/>
+          <w:rtl/>
+          <w:lang w:bidi="fa-IR"/>
+        </w:rPr>
+        <w:t xml:space="preserve"> برای تشخیص عمومی اشیاء سه بعدی.</w:t>
+      </w:r>
+    </w:p>
+    <w:p>
+      <w:pPr>
+        <w:pStyle w:val="a7"/>
+        <w:numPr>
+          <w:ilvl w:val="0"/>
+          <w:numId w:val="13"/>
+        </w:numPr>
+        <w:rPr>
+          <w:rFonts w:ascii="B Nazanin" w:hAnsi="B Nazanin" w:cs="B Nazanin"/>
+          <w:rtl/>
+          <w:lang w:bidi="fa-IR"/>
+        </w:rPr>
+      </w:pPr>
+      <w:r>
+        <w:rPr>
+          <w:rFonts w:ascii="B Nazanin" w:hAnsi="B Nazanin" w:cs="B Nazanin"/>
+          <w:lang w:bidi="fa-IR"/>
+        </w:rPr>
+        <w:t>MMAction2</w:t>
+      </w:r>
+      <w:r>
+        <w:rPr>
+          <w:rFonts w:ascii="B Nazanin" w:hAnsi="B Nazanin" w:cs="B Nazanin"/>
+          <w:rtl/>
+          <w:lang w:bidi="fa-IR"/>
+        </w:rPr>
+        <w:t xml:space="preserve">: جعبه ابزار و معیار درک نسل بعدی اقدام </w:t>
+      </w:r>
+      <w:proofErr w:type="spellStart"/>
+      <w:r>
+        <w:rPr>
+          <w:rFonts w:ascii="B Nazanin" w:hAnsi="B Nazanin" w:cs="B Nazanin"/>
+          <w:lang w:bidi="fa-IR"/>
+        </w:rPr>
+        <w:t>OpenMMLab</w:t>
+      </w:r>
+      <w:proofErr w:type="spellEnd"/>
+      <w:r>
+        <w:rPr>
+          <w:rFonts w:ascii="B Nazanin" w:hAnsi="B Nazanin" w:cs="B Nazanin"/>
+          <w:rtl/>
+          <w:lang w:bidi="fa-IR"/>
+        </w:rPr>
+        <w:t>.</w:t>
+      </w:r>
+    </w:p>
+    <w:p>
+      <w:pPr>
+        <w:pStyle w:val="a7"/>
+        <w:ind w:left="720"/>
+        <w:rPr>
+          <w:rFonts w:ascii="B Nazanin" w:hAnsi="B Nazanin" w:cs="B Nazanin"/>
+          <w:rtl/>
+          <w:lang w:bidi="fa-IR"/>
+        </w:rPr>
+      </w:pPr>
+      <w:r>
+        <w:rPr>
+          <w:rFonts w:ascii="B Nazanin" w:hAnsi="B Nazanin" w:cs="B Nazanin"/>
+          <w:rtl/>
+          <w:lang w:bidi="fa-IR"/>
+        </w:rPr>
+        <w:t>این</w:t>
+      </w:r>
+      <w:r>
+        <w:rPr>
+          <w:rFonts w:ascii="B Nazanin" w:hAnsi="B Nazanin" w:cs="B Nazanin"/>
+          <w:rtl/>
+          <w:lang w:bidi="fa-IR"/>
+        </w:rPr>
+        <w:t xml:space="preserve"> کتابخانه</w:t>
+      </w:r>
+      <w:r>
+        <w:rPr>
+          <w:rFonts w:ascii="B Nazanin" w:hAnsi="B Nazanin" w:cs="B Nazanin"/>
+          <w:rtl/>
+          <w:lang w:bidi="fa-IR"/>
+        </w:rPr>
+        <w:t xml:space="preserve"> ویژگی های زیر را ارائه می دهد.</w:t>
+      </w:r>
+    </w:p>
+    <w:p>
+      <w:pPr>
+        <w:pStyle w:val="a7"/>
+        <w:numPr>
+          <w:ilvl w:val="0"/>
+          <w:numId w:val="12"/>
+        </w:numPr>
+        <w:rPr>
+          <w:rFonts w:ascii="B Nazanin" w:hAnsi="B Nazanin" w:cs="B Nazanin"/>
+          <w:rtl/>
+          <w:lang w:bidi="fa-IR"/>
+        </w:rPr>
+      </w:pPr>
+      <w:r>
+        <w:rPr>
+          <w:rFonts w:ascii="B Nazanin" w:hAnsi="B Nazanin" w:cs="B Nazanin"/>
+          <w:lang w:bidi="fa-IR"/>
+        </w:rPr>
+        <w:t>API</w:t>
+      </w:r>
+      <w:r>
+        <w:rPr>
+          <w:rFonts w:ascii="B Nazanin" w:hAnsi="B Nazanin" w:cs="B Nazanin"/>
+          <w:rtl/>
+          <w:lang w:bidi="fa-IR"/>
+        </w:rPr>
+        <w:t xml:space="preserve"> های جهانی </w:t>
+      </w:r>
+      <w:r>
+        <w:rPr>
+          <w:rFonts w:ascii="B Nazanin" w:hAnsi="B Nazanin" w:cs="B Nazanin"/>
+          <w:lang w:bidi="fa-IR"/>
+        </w:rPr>
+        <w:t>IO</w:t>
+      </w:r>
+    </w:p>
+    <w:p>
+      <w:pPr>
+        <w:pStyle w:val="a7"/>
+        <w:numPr>
+          <w:ilvl w:val="0"/>
+          <w:numId w:val="12"/>
+        </w:numPr>
+        <w:rPr>
+          <w:rFonts w:ascii="B Nazanin" w:hAnsi="B Nazanin" w:cs="B Nazanin"/>
+          <w:rtl/>
+          <w:lang w:bidi="fa-IR"/>
+        </w:rPr>
+      </w:pPr>
+      <w:r>
+        <w:rPr>
+          <w:rFonts w:ascii="B Nazanin" w:hAnsi="B Nazanin" w:cs="B Nazanin"/>
+          <w:rtl/>
+          <w:lang w:bidi="fa-IR"/>
+        </w:rPr>
+        <w:t>پردازش تصویر/فیلم</w:t>
+      </w:r>
+    </w:p>
+    <w:p>
+      <w:pPr>
+        <w:pStyle w:val="a7"/>
+        <w:numPr>
+          <w:ilvl w:val="0"/>
+          <w:numId w:val="12"/>
+        </w:numPr>
+        <w:rPr>
+          <w:rFonts w:ascii="B Nazanin" w:hAnsi="B Nazanin" w:cs="B Nazanin"/>
+          <w:rtl/>
+          <w:lang w:bidi="fa-IR"/>
+        </w:rPr>
+      </w:pPr>
+      <w:r>
+        <w:rPr>
+          <w:rFonts w:ascii="B Nazanin" w:hAnsi="B Nazanin" w:cs="B Nazanin"/>
+          <w:rtl/>
+          <w:lang w:bidi="fa-IR"/>
+        </w:rPr>
+        <w:t>تجسم تصویر و حاشیه نویسی</w:t>
+      </w:r>
+    </w:p>
+    <w:p>
+      <w:pPr>
+        <w:pStyle w:val="a7"/>
+        <w:numPr>
+          <w:ilvl w:val="0"/>
+          <w:numId w:val="12"/>
+        </w:numPr>
+        <w:rPr>
+          <w:rFonts w:ascii="B Nazanin" w:hAnsi="B Nazanin" w:cs="B Nazanin"/>
+          <w:rtl/>
+          <w:lang w:bidi="fa-IR"/>
+        </w:rPr>
+      </w:pPr>
+      <w:r>
+        <w:rPr>
+          <w:rFonts w:ascii="B Nazanin" w:hAnsi="B Nazanin" w:cs="B Nazanin"/>
+          <w:rtl/>
+          <w:lang w:bidi="fa-IR"/>
+        </w:rPr>
+        <w:t>ابزارهای مفید (نوار پیشرفت ، تایمر ،…)</w:t>
+      </w:r>
+    </w:p>
+    <w:p>
+      <w:pPr>
+        <w:pStyle w:val="a7"/>
+        <w:numPr>
+          <w:ilvl w:val="0"/>
+          <w:numId w:val="12"/>
+        </w:numPr>
+        <w:rPr>
+          <w:rFonts w:ascii="B Nazanin" w:hAnsi="B Nazanin" w:cs="B Nazanin"/>
+          <w:rtl/>
+          <w:lang w:bidi="fa-IR"/>
+        </w:rPr>
+      </w:pPr>
+      <w:proofErr w:type="spellStart"/>
+      <w:r>
+        <w:rPr>
+          <w:rFonts w:ascii="B Nazanin" w:hAnsi="B Nazanin" w:cs="B Nazanin"/>
+          <w:lang w:bidi="fa-IR"/>
+        </w:rPr>
+        <w:t>PyTorch</w:t>
+      </w:r>
+      <w:proofErr w:type="spellEnd"/>
+      <w:r>
+        <w:rPr>
+          <w:rFonts w:ascii="B Nazanin" w:hAnsi="B Nazanin" w:cs="B Nazanin"/>
+          <w:rtl/>
+          <w:lang w:bidi="fa-IR"/>
+        </w:rPr>
+        <w:t xml:space="preserve"> با مکانیسم قلاب</w:t>
+      </w:r>
+    </w:p>
+    <w:p>
+      <w:pPr>
+        <w:pStyle w:val="a7"/>
+        <w:numPr>
+          <w:ilvl w:val="0"/>
+          <w:numId w:val="12"/>
+        </w:numPr>
+        <w:rPr>
+          <w:rFonts w:ascii="B Nazanin" w:hAnsi="B Nazanin" w:cs="B Nazanin"/>
+          <w:rtl/>
+          <w:lang w:bidi="fa-IR"/>
+        </w:rPr>
+      </w:pPr>
+      <w:r>
+        <w:rPr>
+          <w:rFonts w:ascii="B Nazanin" w:hAnsi="B Nazanin" w:cs="B Nazanin"/>
+          <w:rtl/>
+          <w:lang w:bidi="fa-IR"/>
+        </w:rPr>
+        <w:lastRenderedPageBreak/>
+        <w:t xml:space="preserve">معماری های مختلف </w:t>
+      </w:r>
+      <w:r>
+        <w:rPr>
+          <w:rFonts w:ascii="B Nazanin" w:hAnsi="B Nazanin" w:cs="B Nazanin"/>
+          <w:lang w:bidi="fa-IR"/>
+        </w:rPr>
+        <w:t>CNN</w:t>
+      </w:r>
+    </w:p>
+    <w:p>
+      <w:pPr>
+        <w:pStyle w:val="a7"/>
+        <w:numPr>
+          <w:ilvl w:val="0"/>
+          <w:numId w:val="12"/>
+        </w:numPr>
         <w:jc w:val="left"/>
         <w:rPr>
-          <w:rFonts w:cs="B Nazanin"/>
-          <w:lang w:bidi="fa-IR"/>
-        </w:rPr>
-      </w:pPr>
-      <w:proofErr w:type="spellStart"/>
-      <w:r>
-        <w:rPr>
-          <w:rFonts w:cs="B Nazanin"/>
-          <w:lang w:bidi="fa-IR"/>
-        </w:rPr>
-        <w:t>Mmcv</w:t>
-      </w:r>
-      <w:proofErr w:type="spellEnd"/>
+          <w:rFonts w:ascii="B Nazanin" w:hAnsi="B Nazanin" w:cs="B Nazanin"/>
+          <w:lang w:bidi="fa-IR"/>
+        </w:rPr>
+      </w:pPr>
+      <w:r>
+        <w:rPr>
+          <w:rFonts w:ascii="B Nazanin" w:hAnsi="B Nazanin" w:cs="B Nazanin"/>
+          <w:rtl/>
+          <w:lang w:bidi="fa-IR"/>
+        </w:rPr>
+        <w:t xml:space="preserve">اجرای با کیفیت از گزینه های مشترک </w:t>
+      </w:r>
+      <w:r>
+        <w:rPr>
+          <w:rFonts w:ascii="B Nazanin" w:hAnsi="B Nazanin" w:cs="B Nazanin"/>
+          <w:lang w:bidi="fa-IR"/>
+        </w:rPr>
+        <w:t>CUDA</w:t>
+      </w:r>
+      <w:r>
+        <w:rPr>
+          <w:rFonts w:ascii="B Nazanin" w:hAnsi="B Nazanin" w:cs="B Nazanin"/>
+          <w:rtl/>
+          <w:lang w:bidi="fa-IR"/>
+        </w:rPr>
+        <w:t xml:space="preserve"> </w:t>
+      </w:r>
+    </w:p>
+    <w:p>
+      <w:pPr>
+        <w:pStyle w:val="a7"/>
+        <w:jc w:val="left"/>
+        <w:rPr>
+          <w:rFonts w:ascii="B Nazanin" w:hAnsi="B Nazanin" w:cs="B Nazanin"/>
+          <w:rtl/>
+          <w:lang w:bidi="fa-IR"/>
+        </w:rPr>
+      </w:pPr>
+    </w:p>
+    <w:p>
+      <w:pPr>
+        <w:pStyle w:val="a7"/>
+        <w:jc w:val="left"/>
+        <w:rPr>
+          <w:rFonts w:ascii="B Nazanin" w:hAnsi="B Nazanin" w:cs="B Nazanin"/>
+          <w:lang w:bidi="fa-IR"/>
+        </w:rPr>
+      </w:pPr>
+    </w:p>
+    <w:p>
+      <w:pPr>
+        <w:pStyle w:val="a0"/>
+        <w:rPr>
+          <w:rFonts w:cs="B Nazanin"/>
+          <w:rtl/>
+        </w:rPr>
+      </w:pPr>
       <w:r>
         <w:rPr>
           <w:rFonts w:cs="B Nazanin" w:hint="cs"/>
           <w:rtl/>
-          <w:lang w:bidi="fa-IR"/>
-        </w:rPr>
-        <w:t xml:space="preserve"> یک کتابخانه اساسی و کاربردی پایتون برای بینایی ماشین است. برای نصب آن از </w:t>
-      </w:r>
-    </w:p>
-    <w:p>
-      <w:pPr>
-        <w:pStyle w:val="a0"/>
-        <w:rPr>
-          <w:rFonts w:cs="B Nazanin"/>
-          <w:rtl/>
-        </w:rPr>
-      </w:pPr>
-      <w:r>
-        <w:rPr>
-          <w:rFonts w:cs="B Nazanin" w:hint="cs"/>
-          <w:rtl/>
-        </w:rPr>
-        <w:lastRenderedPageBreak/>
+        </w:rPr>
         <w:t xml:space="preserve"> </w:t>
       </w:r>
       <w:bookmarkStart w:id="9" w:name="_Toc69291754"/>
@@ -17964,7 +18429,17 @@
           <w:sz w:val="21"/>
           <w:szCs w:val="21"/>
         </w:rPr>
-        <w:t>__file__</w:t>
+        <w:t>__file_</w:t>
+      </w:r>
+      <w:proofErr w:type="gramStart"/>
+      <w:r>
+        <w:rPr>
+          <w:rFonts w:ascii="Consolas" w:hAnsi="Consolas" w:cs="B Nazanin"/>
+          <w:color w:val="9CDCFE"/>
+          <w:sz w:val="21"/>
+          <w:szCs w:val="21"/>
+        </w:rPr>
+        <w:t>_</w:t>
       </w:r>
       <w:r>
         <w:rPr>
@@ -17973,7 +18448,17 @@
           <w:sz w:val="21"/>
           <w:szCs w:val="21"/>
         </w:rPr>
-        <w:t>.split(</w:t>
+        <w:t>.split</w:t>
+      </w:r>
+      <w:proofErr w:type="gramEnd"/>
+      <w:r>
+        <w:rPr>
+          <w:rFonts w:ascii="Consolas" w:hAnsi="Consolas" w:cs="B Nazanin"/>
+          <w:color w:val="D4D4D4"/>
+          <w:sz w:val="21"/>
+          <w:szCs w:val="21"/>
+        </w:rPr>
+        <w:t>(</w:t>
       </w:r>
       <w:r>
         <w:rPr>
@@ -18330,6 +18815,7 @@
         </w:rPr>
         <w:t>,</w:t>
       </w:r>
+      <w:proofErr w:type="gramStart"/>
       <w:r>
         <w:rPr>
           <w:rFonts w:ascii="Consolas" w:hAnsi="Consolas" w:cs="B Nazanin"/>
@@ -18337,7 +18823,17 @@
           <w:sz w:val="21"/>
           <w:szCs w:val="21"/>
         </w:rPr>
-        <w:t>'./cache/'</w:t>
+        <w:t>'./</w:t>
+      </w:r>
+      <w:proofErr w:type="gramEnd"/>
+      <w:r>
+        <w:rPr>
+          <w:rFonts w:ascii="Consolas" w:hAnsi="Consolas" w:cs="B Nazanin"/>
+          <w:color w:val="CE9178"/>
+          <w:sz w:val="21"/>
+          <w:szCs w:val="21"/>
+        </w:rPr>
+        <w:t>cache/'</w:t>
       </w:r>
       <w:r>
         <w:rPr>
@@ -18449,136 +18945,13 @@
         <w:jc w:val="both"/>
         <w:rPr>
           <w:rFonts w:cs="B Nazanin"/>
-          <w:lang w:bidi="fa-IR"/>
-        </w:rPr>
-      </w:pPr>
-      <w:r>
-        <w:rPr>
-          <w:rFonts w:cs="B Nazanin" w:hint="cs"/>
-          <w:rtl/>
-          <w:lang w:bidi="fa-IR"/>
-        </w:rPr>
-        <w:t>نمونه خطا:</w:t>
-      </w:r>
-    </w:p>
-    <w:tbl>
-      <w:tblPr>
-        <w:tblStyle w:val="TableGrid"/>
-        <w:bidiVisual/>
-        <w:tblW w:w="0" w:type="auto"/>
-        <w:tblBorders>
-          <w:top w:val="none" w:sz="0" w:space="0" w:color="auto"/>
-          <w:left w:val="none" w:sz="0" w:space="0" w:color="auto"/>
-          <w:bottom w:val="none" w:sz="0" w:space="0" w:color="auto"/>
-          <w:right w:val="none" w:sz="0" w:space="0" w:color="auto"/>
-        </w:tblBorders>
-        <w:tblLook w:val="04A0" w:firstRow="1" w:lastRow="0" w:firstColumn="1" w:lastColumn="0" w:noHBand="0" w:noVBand="1"/>
-      </w:tblPr>
-      <w:tblGrid>
-        <w:gridCol w:w="4541"/>
-        <w:gridCol w:w="4531"/>
-      </w:tblGrid>
-      <w:tr>
-        <w:tc>
-          <w:tcPr>
-            <w:tcW w:w="4675" w:type="dxa"/>
-            <w:tcBorders>
-              <w:bottom w:val="double" w:sz="4" w:space="0" w:color="auto"/>
-              <w:right w:val="double" w:sz="4" w:space="0" w:color="auto"/>
-            </w:tcBorders>
-          </w:tcPr>
-          <w:p>
-            <w:pPr>
-              <w:pStyle w:val="a7"/>
-              <w:jc w:val="center"/>
-              <w:rPr>
-                <w:rFonts w:cs="B Nazanin"/>
-                <w:rtl/>
-                <w:lang w:bidi="fa-IR"/>
-              </w:rPr>
-            </w:pPr>
-            <w:r>
-              <w:rPr>
-                <w:rFonts w:cs="B Nazanin" w:hint="cs"/>
-                <w:rtl/>
-                <w:lang w:bidi="fa-IR"/>
-              </w:rPr>
-              <w:t>خطای 1: خطای عدم وجود کتابخانه</w:t>
-            </w:r>
-          </w:p>
-        </w:tc>
-        <w:tc>
-          <w:tcPr>
-            <w:tcW w:w="4675" w:type="dxa"/>
-            <w:tcBorders>
-              <w:left w:val="double" w:sz="4" w:space="0" w:color="auto"/>
-              <w:bottom w:val="double" w:sz="4" w:space="0" w:color="auto"/>
-            </w:tcBorders>
-          </w:tcPr>
-          <w:p>
-            <w:pPr>
-              <w:pStyle w:val="a7"/>
-              <w:jc w:val="center"/>
-              <w:rPr>
-                <w:rFonts w:cs="B Nazanin"/>
-                <w:rtl/>
-                <w:lang w:bidi="fa-IR"/>
-              </w:rPr>
-            </w:pPr>
-            <w:r>
-              <w:rPr>
-                <w:rFonts w:cs="B Nazanin" w:hint="cs"/>
-                <w:rtl/>
-                <w:lang w:bidi="fa-IR"/>
-              </w:rPr>
-              <w:t>نحوه رفع این خطا</w:t>
-            </w:r>
-          </w:p>
-        </w:tc>
-      </w:tr>
-      <w:tr>
-        <w:tc>
-          <w:tcPr>
-            <w:tcW w:w="4675" w:type="dxa"/>
-            <w:tcBorders>
-              <w:top w:val="double" w:sz="4" w:space="0" w:color="auto"/>
-              <w:right w:val="double" w:sz="4" w:space="0" w:color="auto"/>
-            </w:tcBorders>
-          </w:tcPr>
-          <w:p>
-            <w:pPr>
-              <w:pStyle w:val="a7"/>
-              <w:jc w:val="both"/>
-              <w:rPr>
-                <w:rFonts w:cs="B Nazanin"/>
-                <w:rtl/>
-                <w:lang w:bidi="fa-IR"/>
-              </w:rPr>
-            </w:pPr>
-          </w:p>
-        </w:tc>
-        <w:tc>
-          <w:tcPr>
-            <w:tcW w:w="4675" w:type="dxa"/>
-            <w:tcBorders>
-              <w:top w:val="double" w:sz="4" w:space="0" w:color="auto"/>
-              <w:left w:val="double" w:sz="4" w:space="0" w:color="auto"/>
-            </w:tcBorders>
-          </w:tcPr>
-          <w:p>
-            <w:pPr>
-              <w:pStyle w:val="a7"/>
-              <w:jc w:val="both"/>
-              <w:rPr>
-                <w:rFonts w:cs="B Nazanin"/>
-                <w:rtl/>
-                <w:lang w:bidi="fa-IR"/>
-              </w:rPr>
-            </w:pPr>
-          </w:p>
-        </w:tc>
-      </w:tr>
-    </w:tbl>
+          <w:b/>
+          <w:bCs/>
+          <w:rtl/>
+          <w:lang w:bidi="fa-IR"/>
+        </w:rPr>
+      </w:pPr>
+    </w:p>
     <w:p>
       <w:pPr>
         <w:pStyle w:val="a7"/>
@@ -18586,10 +18959,393 @@
         <w:jc w:val="both"/>
         <w:rPr>
           <w:rFonts w:cs="B Nazanin"/>
-          <w:rtl/>
-          <w:lang w:bidi="fa-IR"/>
-        </w:rPr>
-      </w:pPr>
+          <w:b/>
+          <w:bCs/>
+          <w:lang w:bidi="fa-IR"/>
+        </w:rPr>
+      </w:pPr>
+      <w:r>
+        <w:rPr>
+          <w:rFonts w:cs="B Nazanin" w:hint="cs"/>
+          <w:b/>
+          <w:bCs/>
+          <w:rtl/>
+          <w:lang w:bidi="fa-IR"/>
+        </w:rPr>
+        <w:t>نمونه خطا:</w:t>
+      </w:r>
+    </w:p>
+    <w:p>
+      <w:pPr>
+        <w:pStyle w:val="a7"/>
+        <w:spacing w:before="240"/>
+        <w:jc w:val="both"/>
+        <w:rPr>
+          <w:rFonts w:cs="B Nazanin"/>
+          <w:rtl/>
+          <w:lang w:bidi="fa-IR"/>
+        </w:rPr>
+      </w:pPr>
+      <w:r>
+        <w:rPr>
+          <w:rFonts w:cs="B Nazanin"/>
+          <w:lang w:bidi="fa-IR"/>
+        </w:rPr>
+        <w:tab/>
+      </w:r>
+      <w:r>
+        <w:rPr>
+          <w:rFonts w:cs="B Nazanin" w:hint="cs"/>
+          <w:rtl/>
+          <w:lang w:bidi="fa-IR"/>
+        </w:rPr>
+        <w:t xml:space="preserve">خطای اولی که ممکن است رخ دهد خطای سازگار نبودن و یا نیافتن </w:t>
+      </w:r>
+      <w:proofErr w:type="spellStart"/>
+      <w:r>
+        <w:rPr>
+          <w:rFonts w:cs="B Nazanin"/>
+          <w:lang w:bidi="fa-IR"/>
+        </w:rPr>
+        <w:t>cuda</w:t>
+      </w:r>
+      <w:proofErr w:type="spellEnd"/>
+      <w:r>
+        <w:rPr>
+          <w:rFonts w:cs="B Nazanin" w:hint="cs"/>
+          <w:rtl/>
+          <w:lang w:bidi="fa-IR"/>
+        </w:rPr>
+        <w:t xml:space="preserve"> توسط </w:t>
+      </w:r>
+      <w:proofErr w:type="spellStart"/>
+      <w:r>
+        <w:rPr>
+          <w:rFonts w:cs="B Nazanin"/>
+          <w:lang w:bidi="fa-IR"/>
+        </w:rPr>
+        <w:t>pytorch</w:t>
+      </w:r>
+      <w:proofErr w:type="spellEnd"/>
+      <w:r>
+        <w:rPr>
+          <w:rFonts w:cs="B Nazanin" w:hint="cs"/>
+          <w:rtl/>
+          <w:lang w:bidi="fa-IR"/>
+        </w:rPr>
+        <w:t xml:space="preserve"> خواهد بود که اروری شبیه به ارور زیر خواهد بود.</w:t>
+      </w:r>
+    </w:p>
+    <w:p>
+      <w:pPr>
+        <w:pStyle w:val="a7"/>
+        <w:spacing w:before="240"/>
+        <w:jc w:val="both"/>
+        <w:rPr>
+          <w:rFonts w:cs="B Nazanin"/>
+          <w:rtl/>
+          <w:lang w:bidi="fa-IR"/>
+        </w:rPr>
+      </w:pPr>
+      <w:r>
+        <w:rPr>
+          <w:rFonts w:cs="B Nazanin" w:hint="cs"/>
+          <w:noProof/>
+          <w:rtl/>
+          <w:lang w:val="fa-IR" w:bidi="fa-IR"/>
+        </w:rPr>
+        <w:lastRenderedPageBreak/>
+        <w:drawing>
+          <wp:inline distT="0" distB="0" distL="0" distR="0" wp14:anchorId="0769F791" wp14:editId="54167706">
+            <wp:extent cx="5760720" cy="2321560"/>
+            <wp:effectExtent l="0" t="0" r="0" b="2540"/>
+            <wp:docPr id="13" name="Picture 13"/>
+            <wp:cNvGraphicFramePr>
+              <a:graphicFrameLocks xmlns:a="http://schemas.openxmlformats.org/drawingml/2006/main" noChangeAspect="1"/>
+            </wp:cNvGraphicFramePr>
+            <a:graphic xmlns:a="http://schemas.openxmlformats.org/drawingml/2006/main">
+              <a:graphicData uri="http://schemas.openxmlformats.org/drawingml/2006/picture">
+                <pic:pic xmlns:pic="http://schemas.openxmlformats.org/drawingml/2006/picture">
+                  <pic:nvPicPr>
+                    <pic:cNvPr id="13" name="Picture 13"/>
+                    <pic:cNvPicPr/>
+                  </pic:nvPicPr>
+                  <pic:blipFill>
+                    <a:blip r:embed="rId27">
+                      <a:extLst>
+                        <a:ext uri="{28A0092B-C50C-407E-A947-70E740481C1C}">
+                          <a14:useLocalDpi xmlns:a14="http://schemas.microsoft.com/office/drawing/2010/main" val="0"/>
+                        </a:ext>
+                      </a:extLst>
+                    </a:blip>
+                    <a:stretch>
+                      <a:fillRect/>
+                    </a:stretch>
+                  </pic:blipFill>
+                  <pic:spPr>
+                    <a:xfrm>
+                      <a:off x="0" y="0"/>
+                      <a:ext cx="5760720" cy="2321560"/>
+                    </a:xfrm>
+                    <a:prstGeom prst="rect">
+                      <a:avLst/>
+                    </a:prstGeom>
+                  </pic:spPr>
+                </pic:pic>
+              </a:graphicData>
+            </a:graphic>
+          </wp:inline>
+        </w:drawing>
+      </w:r>
+    </w:p>
+    <w:p>
+      <w:pPr>
+        <w:pStyle w:val="a7"/>
+        <w:spacing w:before="240"/>
+        <w:jc w:val="center"/>
+        <w:rPr>
+          <w:rFonts w:cs="B Nazanin" w:hint="cs"/>
+          <w:sz w:val="20"/>
+          <w:szCs w:val="20"/>
+          <w:rtl/>
+          <w:lang w:bidi="fa-IR"/>
+        </w:rPr>
+      </w:pPr>
+      <w:r>
+        <w:rPr>
+          <w:rFonts w:cs="B Nazanin" w:hint="cs"/>
+          <w:sz w:val="20"/>
+          <w:szCs w:val="20"/>
+          <w:rtl/>
+          <w:lang w:bidi="fa-IR"/>
+        </w:rPr>
+        <w:t>شکل 4-</w:t>
+      </w:r>
+      <w:r>
+        <w:rPr>
+          <w:rFonts w:cs="B Nazanin"/>
+          <w:sz w:val="20"/>
+          <w:szCs w:val="20"/>
+          <w:lang w:bidi="fa-IR"/>
+        </w:rPr>
+        <w:t>n</w:t>
+      </w:r>
+      <w:r>
+        <w:rPr>
+          <w:rFonts w:cs="B Nazanin" w:hint="cs"/>
+          <w:sz w:val="20"/>
+          <w:szCs w:val="20"/>
+          <w:rtl/>
+          <w:lang w:bidi="fa-IR"/>
+        </w:rPr>
+        <w:t xml:space="preserve"> : خطای اول(مشکل </w:t>
+      </w:r>
+      <w:proofErr w:type="spellStart"/>
+      <w:r>
+        <w:rPr>
+          <w:rFonts w:cs="B Nazanin"/>
+          <w:sz w:val="20"/>
+          <w:szCs w:val="20"/>
+          <w:lang w:bidi="fa-IR"/>
+        </w:rPr>
+        <w:t>cuda</w:t>
+      </w:r>
+      <w:proofErr w:type="spellEnd"/>
+      <w:r>
+        <w:rPr>
+          <w:rFonts w:cs="B Nazanin" w:hint="cs"/>
+          <w:sz w:val="20"/>
+          <w:szCs w:val="20"/>
+          <w:rtl/>
+          <w:lang w:bidi="fa-IR"/>
+        </w:rPr>
+        <w:t xml:space="preserve"> و </w:t>
+      </w:r>
+      <w:proofErr w:type="spellStart"/>
+      <w:r>
+        <w:rPr>
+          <w:rFonts w:cs="B Nazanin"/>
+          <w:sz w:val="20"/>
+          <w:szCs w:val="20"/>
+          <w:lang w:bidi="fa-IR"/>
+        </w:rPr>
+        <w:t>pytorch</w:t>
+      </w:r>
+      <w:proofErr w:type="spellEnd"/>
+      <w:r>
+        <w:rPr>
+          <w:rFonts w:cs="B Nazanin" w:hint="cs"/>
+          <w:sz w:val="20"/>
+          <w:szCs w:val="20"/>
+          <w:rtl/>
+          <w:lang w:bidi="fa-IR"/>
+        </w:rPr>
+        <w:t>)</w:t>
+      </w:r>
+    </w:p>
+    <w:p>
+      <w:pPr>
+        <w:pStyle w:val="a7"/>
+        <w:spacing w:before="240"/>
+        <w:jc w:val="both"/>
+        <w:rPr>
+          <w:rFonts w:cs="B Nazanin"/>
+          <w:rtl/>
+          <w:lang w:bidi="fa-IR"/>
+        </w:rPr>
+      </w:pPr>
+      <w:r>
+        <w:rPr>
+          <w:rFonts w:cs="B Nazanin" w:hint="cs"/>
+          <w:rtl/>
+          <w:lang w:bidi="fa-IR"/>
+        </w:rPr>
+        <w:t xml:space="preserve">برای حل کردن این مشکل می‌بایستی با دستور زیر </w:t>
+      </w:r>
+      <w:r>
+        <w:rPr>
+          <w:rFonts w:cs="B Nazanin"/>
+          <w:lang w:bidi="fa-IR"/>
+        </w:rPr>
+        <w:t>torch</w:t>
+      </w:r>
+      <w:r>
+        <w:rPr>
+          <w:rFonts w:cs="B Nazanin" w:hint="cs"/>
+          <w:rtl/>
+          <w:lang w:bidi="fa-IR"/>
+        </w:rPr>
+        <w:t xml:space="preserve"> مناسب با </w:t>
+      </w:r>
+      <w:proofErr w:type="spellStart"/>
+      <w:r>
+        <w:rPr>
+          <w:rFonts w:cs="B Nazanin"/>
+          <w:lang w:bidi="fa-IR"/>
+        </w:rPr>
+        <w:t>cuda</w:t>
+      </w:r>
+      <w:proofErr w:type="spellEnd"/>
+      <w:r>
+        <w:rPr>
+          <w:rFonts w:cs="B Nazanin" w:hint="cs"/>
+          <w:rtl/>
+          <w:lang w:bidi="fa-IR"/>
+        </w:rPr>
+        <w:t xml:space="preserve"> را نصب کنیم.</w:t>
+      </w:r>
+    </w:p>
+    <w:p>
+      <w:pPr>
+        <w:pStyle w:val="a7"/>
+        <w:spacing w:before="240"/>
+        <w:jc w:val="right"/>
+        <w:rPr>
+          <w:rFonts w:cs="B Nazanin" w:hint="cs"/>
+          <w:rtl/>
+          <w:lang w:bidi="fa-IR"/>
+        </w:rPr>
+      </w:pPr>
+      <w:proofErr w:type="spellStart"/>
+      <w:r>
+        <w:rPr>
+          <w:rFonts w:ascii="Consolas" w:hAnsi="Consolas" w:cs="Consolas"/>
+          <w:color w:val="232629"/>
+          <w:sz w:val="20"/>
+          <w:szCs w:val="20"/>
+          <w:shd w:val="clear" w:color="auto" w:fill="E3E6E8"/>
+        </w:rPr>
+        <w:t>conda</w:t>
+      </w:r>
+      <w:proofErr w:type="spellEnd"/>
+      <w:r>
+        <w:rPr>
+          <w:rFonts w:ascii="Consolas" w:hAnsi="Consolas" w:cs="Consolas"/>
+          <w:color w:val="232629"/>
+          <w:sz w:val="20"/>
+          <w:szCs w:val="20"/>
+          <w:shd w:val="clear" w:color="auto" w:fill="E3E6E8"/>
+        </w:rPr>
+        <w:t xml:space="preserve"> install </w:t>
+      </w:r>
+      <w:proofErr w:type="spellStart"/>
+      <w:r>
+        <w:rPr>
+          <w:rFonts w:ascii="Consolas" w:hAnsi="Consolas" w:cs="Consolas"/>
+          <w:color w:val="232629"/>
+          <w:sz w:val="20"/>
+          <w:szCs w:val="20"/>
+          <w:shd w:val="clear" w:color="auto" w:fill="E3E6E8"/>
+        </w:rPr>
+        <w:t>pytorch</w:t>
+      </w:r>
+      <w:proofErr w:type="spellEnd"/>
+      <w:r>
+        <w:rPr>
+          <w:rFonts w:ascii="Consolas" w:hAnsi="Consolas" w:cs="Consolas"/>
+          <w:color w:val="232629"/>
+          <w:sz w:val="20"/>
+          <w:szCs w:val="20"/>
+          <w:shd w:val="clear" w:color="auto" w:fill="E3E6E8"/>
+        </w:rPr>
+        <w:t xml:space="preserve"> </w:t>
+      </w:r>
+      <w:proofErr w:type="spellStart"/>
+      <w:r>
+        <w:rPr>
+          <w:rFonts w:ascii="Consolas" w:hAnsi="Consolas" w:cs="Consolas"/>
+          <w:color w:val="232629"/>
+          <w:sz w:val="20"/>
+          <w:szCs w:val="20"/>
+          <w:shd w:val="clear" w:color="auto" w:fill="E3E6E8"/>
+        </w:rPr>
+        <w:t>torchvision</w:t>
+      </w:r>
+      <w:proofErr w:type="spellEnd"/>
+      <w:r>
+        <w:rPr>
+          <w:rFonts w:ascii="Consolas" w:hAnsi="Consolas" w:cs="Consolas"/>
+          <w:color w:val="232629"/>
+          <w:sz w:val="20"/>
+          <w:szCs w:val="20"/>
+          <w:shd w:val="clear" w:color="auto" w:fill="E3E6E8"/>
+        </w:rPr>
+        <w:t xml:space="preserve"> </w:t>
+      </w:r>
+      <w:proofErr w:type="spellStart"/>
+      <w:r>
+        <w:rPr>
+          <w:rFonts w:ascii="Consolas" w:hAnsi="Consolas" w:cs="Consolas"/>
+          <w:color w:val="232629"/>
+          <w:sz w:val="20"/>
+          <w:szCs w:val="20"/>
+          <w:shd w:val="clear" w:color="auto" w:fill="E3E6E8"/>
+        </w:rPr>
+        <w:t>cudatoolkit</w:t>
+      </w:r>
+      <w:proofErr w:type="spellEnd"/>
+      <w:r>
+        <w:rPr>
+          <w:rFonts w:ascii="Consolas" w:hAnsi="Consolas" w:cs="Consolas"/>
+          <w:color w:val="232629"/>
+          <w:sz w:val="20"/>
+          <w:szCs w:val="20"/>
+          <w:shd w:val="clear" w:color="auto" w:fill="E3E6E8"/>
+        </w:rPr>
+        <w:t xml:space="preserve">=10.1 -c </w:t>
+      </w:r>
+      <w:proofErr w:type="spellStart"/>
+      <w:r>
+        <w:rPr>
+          <w:rFonts w:ascii="Consolas" w:hAnsi="Consolas" w:cs="Consolas"/>
+          <w:color w:val="232629"/>
+          <w:sz w:val="20"/>
+          <w:szCs w:val="20"/>
+          <w:shd w:val="clear" w:color="auto" w:fill="E3E6E8"/>
+        </w:rPr>
+        <w:t>pytorch</w:t>
+      </w:r>
+      <w:proofErr w:type="spellEnd"/>
     </w:p>
     <w:p>
       <w:pPr>
@@ -19262,7 +20018,7 @@
       </w:r>
     </w:p>
     <w:sectPr>
-      <w:footerReference w:type="default" r:id="rId26"/>
+      <w:footerReference w:type="default" r:id="rId28"/>
       <w:footnotePr>
         <w:numRestart w:val="eachPage"/>
       </w:footnotePr>
@@ -20432,16 +21188,16 @@
     </w:lvl>
   </w:abstractNum>
   <w:abstractNum w:abstractNumId="3" w15:restartNumberingAfterBreak="0">
-    <w:nsid w:val="29F00CAD"/>
+    <w:nsid w:val="17FE1719"/>
     <w:multiLevelType w:val="hybridMultilevel"/>
-    <w:tmpl w:val="C28C1244"/>
+    <w:tmpl w:val="BD2A732A"/>
     <w:lvl w:ilvl="0" w:tplc="04090001">
       <w:start w:val="1"/>
       <w:numFmt w:val="bullet"/>
       <w:lvlText w:val=""/>
       <w:lvlJc w:val="left"/>
       <w:pPr>
-        <w:ind w:left="795" w:hanging="360"/>
+        <w:ind w:left="1440" w:hanging="360"/>
       </w:pPr>
       <w:rPr>
         <w:rFonts w:ascii="Symbol" w:hAnsi="Symbol" w:hint="default"/>
@@ -20453,7 +21209,7 @@
       <w:lvlText w:val="o"/>
       <w:lvlJc w:val="left"/>
       <w:pPr>
-        <w:ind w:left="1515" w:hanging="360"/>
+        <w:ind w:left="2160" w:hanging="360"/>
       </w:pPr>
       <w:rPr>
         <w:rFonts w:ascii="Courier New" w:hAnsi="Courier New" w:cs="Courier New" w:hint="default"/>
@@ -20465,7 +21221,7 @@
       <w:lvlText w:val=""/>
       <w:lvlJc w:val="left"/>
       <w:pPr>
-        <w:ind w:left="2235" w:hanging="360"/>
+        <w:ind w:left="2880" w:hanging="360"/>
       </w:pPr>
       <w:rPr>
         <w:rFonts w:ascii="Wingdings" w:hAnsi="Wingdings" w:hint="default"/>
@@ -20477,7 +21233,7 @@
       <w:lvlText w:val=""/>
       <w:lvlJc w:val="left"/>
       <w:pPr>
-        <w:ind w:left="2955" w:hanging="360"/>
+        <w:ind w:left="3600" w:hanging="360"/>
       </w:pPr>
       <w:rPr>
         <w:rFonts w:ascii="Symbol" w:hAnsi="Symbol" w:hint="default"/>
@@ -20489,7 +21245,7 @@
       <w:lvlText w:val="o"/>
       <w:lvlJc w:val="left"/>
       <w:pPr>
-        <w:ind w:left="3675" w:hanging="360"/>
+        <w:ind w:left="4320" w:hanging="360"/>
       </w:pPr>
       <w:rPr>
         <w:rFonts w:ascii="Courier New" w:hAnsi="Courier New" w:cs="Courier New" w:hint="default"/>
@@ -20501,7 +21257,7 @@
       <w:lvlText w:val=""/>
       <w:lvlJc w:val="left"/>
       <w:pPr>
-        <w:ind w:left="4395" w:hanging="360"/>
+        <w:ind w:left="5040" w:hanging="360"/>
       </w:pPr>
       <w:rPr>
         <w:rFonts w:ascii="Wingdings" w:hAnsi="Wingdings" w:hint="default"/>
@@ -20513,7 +21269,7 @@
       <w:lvlText w:val=""/>
       <w:lvlJc w:val="left"/>
       <w:pPr>
-        <w:ind w:left="5115" w:hanging="360"/>
+        <w:ind w:left="5760" w:hanging="360"/>
       </w:pPr>
       <w:rPr>
         <w:rFonts w:ascii="Symbol" w:hAnsi="Symbol" w:hint="default"/>
@@ -20525,7 +21281,7 @@
       <w:lvlText w:val="o"/>
       <w:lvlJc w:val="left"/>
       <w:pPr>
-        <w:ind w:left="5835" w:hanging="360"/>
+        <w:ind w:left="6480" w:hanging="360"/>
       </w:pPr>
       <w:rPr>
         <w:rFonts w:ascii="Courier New" w:hAnsi="Courier New" w:cs="Courier New" w:hint="default"/>
@@ -20537,7 +21293,7 @@
       <w:lvlText w:val=""/>
       <w:lvlJc w:val="left"/>
       <w:pPr>
-        <w:ind w:left="6555" w:hanging="360"/>
+        <w:ind w:left="7200" w:hanging="360"/>
       </w:pPr>
       <w:rPr>
         <w:rFonts w:ascii="Wingdings" w:hAnsi="Wingdings" w:hint="default"/>
@@ -20545,6 +21301,232 @@
     </w:lvl>
   </w:abstractNum>
   <w:abstractNum w:abstractNumId="4" w15:restartNumberingAfterBreak="0">
+    <w:nsid w:val="1BBE0F5B"/>
+    <w:multiLevelType w:val="hybridMultilevel"/>
+    <w:tmpl w:val="7DDCD8DA"/>
+    <w:lvl w:ilvl="0" w:tplc="04090001">
+      <w:start w:val="1"/>
+      <w:numFmt w:val="bullet"/>
+      <w:lvlText w:val=""/>
+      <w:lvlJc w:val="left"/>
+      <w:pPr>
+        <w:ind w:left="1440" w:hanging="360"/>
+      </w:pPr>
+      <w:rPr>
+        <w:rFonts w:ascii="Symbol" w:hAnsi="Symbol" w:hint="default"/>
+      </w:rPr>
+    </w:lvl>
+    <w:lvl w:ilvl="1" w:tplc="04090003" w:tentative="1">
+      <w:start w:val="1"/>
+      <w:numFmt w:val="bullet"/>
+      <w:lvlText w:val="o"/>
+      <w:lvlJc w:val="left"/>
+      <w:pPr>
+        <w:ind w:left="2160" w:hanging="360"/>
+      </w:pPr>
+      <w:rPr>
+        <w:rFonts w:ascii="Courier New" w:hAnsi="Courier New" w:cs="Courier New" w:hint="default"/>
+      </w:rPr>
+    </w:lvl>
+    <w:lvl w:ilvl="2" w:tplc="04090005" w:tentative="1">
+      <w:start w:val="1"/>
+      <w:numFmt w:val="bullet"/>
+      <w:lvlText w:val=""/>
+      <w:lvlJc w:val="left"/>
+      <w:pPr>
+        <w:ind w:left="2880" w:hanging="360"/>
+      </w:pPr>
+      <w:rPr>
+        <w:rFonts w:ascii="Wingdings" w:hAnsi="Wingdings" w:hint="default"/>
+      </w:rPr>
+    </w:lvl>
+    <w:lvl w:ilvl="3" w:tplc="04090001" w:tentative="1">
+      <w:start w:val="1"/>
+      <w:numFmt w:val="bullet"/>
+      <w:lvlText w:val=""/>
+      <w:lvlJc w:val="left"/>
+      <w:pPr>
+        <w:ind w:left="3600" w:hanging="360"/>
+      </w:pPr>
+      <w:rPr>
+        <w:rFonts w:ascii="Symbol" w:hAnsi="Symbol" w:hint="default"/>
+      </w:rPr>
+    </w:lvl>
+    <w:lvl w:ilvl="4" w:tplc="04090003" w:tentative="1">
+      <w:start w:val="1"/>
+      <w:numFmt w:val="bullet"/>
+      <w:lvlText w:val="o"/>
+      <w:lvlJc w:val="left"/>
+      <w:pPr>
+        <w:ind w:left="4320" w:hanging="360"/>
+      </w:pPr>
+      <w:rPr>
+        <w:rFonts w:ascii="Courier New" w:hAnsi="Courier New" w:cs="Courier New" w:hint="default"/>
+      </w:rPr>
+    </w:lvl>
+    <w:lvl w:ilvl="5" w:tplc="04090005" w:tentative="1">
+      <w:start w:val="1"/>
+      <w:numFmt w:val="bullet"/>
+      <w:lvlText w:val=""/>
+      <w:lvlJc w:val="left"/>
+      <w:pPr>
+        <w:ind w:left="5040" w:hanging="360"/>
+      </w:pPr>
+      <w:rPr>
+        <w:rFonts w:ascii="Wingdings" w:hAnsi="Wingdings" w:hint="default"/>
+      </w:rPr>
+    </w:lvl>
+    <w:lvl w:ilvl="6" w:tplc="04090001" w:tentative="1">
+      <w:start w:val="1"/>
+      <w:numFmt w:val="bullet"/>
+      <w:lvlText w:val=""/>
+      <w:lvlJc w:val="left"/>
+      <w:pPr>
+        <w:ind w:left="5760" w:hanging="360"/>
+      </w:pPr>
+      <w:rPr>
+        <w:rFonts w:ascii="Symbol" w:hAnsi="Symbol" w:hint="default"/>
+      </w:rPr>
+    </w:lvl>
+    <w:lvl w:ilvl="7" w:tplc="04090003" w:tentative="1">
+      <w:start w:val="1"/>
+      <w:numFmt w:val="bullet"/>
+      <w:lvlText w:val="o"/>
+      <w:lvlJc w:val="left"/>
+      <w:pPr>
+        <w:ind w:left="6480" w:hanging="360"/>
+      </w:pPr>
+      <w:rPr>
+        <w:rFonts w:ascii="Courier New" w:hAnsi="Courier New" w:cs="Courier New" w:hint="default"/>
+      </w:rPr>
+    </w:lvl>
+    <w:lvl w:ilvl="8" w:tplc="04090005" w:tentative="1">
+      <w:start w:val="1"/>
+      <w:numFmt w:val="bullet"/>
+      <w:lvlText w:val=""/>
+      <w:lvlJc w:val="left"/>
+      <w:pPr>
+        <w:ind w:left="7200" w:hanging="360"/>
+      </w:pPr>
+      <w:rPr>
+        <w:rFonts w:ascii="Wingdings" w:hAnsi="Wingdings" w:hint="default"/>
+      </w:rPr>
+    </w:lvl>
+  </w:abstractNum>
+  <w:abstractNum w:abstractNumId="5" w15:restartNumberingAfterBreak="0">
+    <w:nsid w:val="29F00CAD"/>
+    <w:multiLevelType w:val="hybridMultilevel"/>
+    <w:tmpl w:val="C28C1244"/>
+    <w:lvl w:ilvl="0" w:tplc="04090001">
+      <w:start w:val="1"/>
+      <w:numFmt w:val="bullet"/>
+      <w:lvlText w:val=""/>
+      <w:lvlJc w:val="left"/>
+      <w:pPr>
+        <w:ind w:left="795" w:hanging="360"/>
+      </w:pPr>
+      <w:rPr>
+        <w:rFonts w:ascii="Symbol" w:hAnsi="Symbol" w:hint="default"/>
+      </w:rPr>
+    </w:lvl>
+    <w:lvl w:ilvl="1" w:tplc="04090003" w:tentative="1">
+      <w:start w:val="1"/>
+      <w:numFmt w:val="bullet"/>
+      <w:lvlText w:val="o"/>
+      <w:lvlJc w:val="left"/>
+      <w:pPr>
+        <w:ind w:left="1515" w:hanging="360"/>
+      </w:pPr>
+      <w:rPr>
+        <w:rFonts w:ascii="Courier New" w:hAnsi="Courier New" w:cs="Courier New" w:hint="default"/>
+      </w:rPr>
+    </w:lvl>
+    <w:lvl w:ilvl="2" w:tplc="04090005" w:tentative="1">
+      <w:start w:val="1"/>
+      <w:numFmt w:val="bullet"/>
+      <w:lvlText w:val=""/>
+      <w:lvlJc w:val="left"/>
+      <w:pPr>
+        <w:ind w:left="2235" w:hanging="360"/>
+      </w:pPr>
+      <w:rPr>
+        <w:rFonts w:ascii="Wingdings" w:hAnsi="Wingdings" w:hint="default"/>
+      </w:rPr>
+    </w:lvl>
+    <w:lvl w:ilvl="3" w:tplc="04090001" w:tentative="1">
+      <w:start w:val="1"/>
+      <w:numFmt w:val="bullet"/>
+      <w:lvlText w:val=""/>
+      <w:lvlJc w:val="left"/>
+      <w:pPr>
+        <w:ind w:left="2955" w:hanging="360"/>
+      </w:pPr>
+      <w:rPr>
+        <w:rFonts w:ascii="Symbol" w:hAnsi="Symbol" w:hint="default"/>
+      </w:rPr>
+    </w:lvl>
+    <w:lvl w:ilvl="4" w:tplc="04090003" w:tentative="1">
+      <w:start w:val="1"/>
+      <w:numFmt w:val="bullet"/>
+      <w:lvlText w:val="o"/>
+      <w:lvlJc w:val="left"/>
+      <w:pPr>
+        <w:ind w:left="3675" w:hanging="360"/>
+      </w:pPr>
+      <w:rPr>
+        <w:rFonts w:ascii="Courier New" w:hAnsi="Courier New" w:cs="Courier New" w:hint="default"/>
+      </w:rPr>
+    </w:lvl>
+    <w:lvl w:ilvl="5" w:tplc="04090005" w:tentative="1">
+      <w:start w:val="1"/>
+      <w:numFmt w:val="bullet"/>
+      <w:lvlText w:val=""/>
+      <w:lvlJc w:val="left"/>
+      <w:pPr>
+        <w:ind w:left="4395" w:hanging="360"/>
+      </w:pPr>
+      <w:rPr>
+        <w:rFonts w:ascii="Wingdings" w:hAnsi="Wingdings" w:hint="default"/>
+      </w:rPr>
+    </w:lvl>
+    <w:lvl w:ilvl="6" w:tplc="04090001" w:tentative="1">
+      <w:start w:val="1"/>
+      <w:numFmt w:val="bullet"/>
+      <w:lvlText w:val=""/>
+      <w:lvlJc w:val="left"/>
+      <w:pPr>
+        <w:ind w:left="5115" w:hanging="360"/>
+      </w:pPr>
+      <w:rPr>
+        <w:rFonts w:ascii="Symbol" w:hAnsi="Symbol" w:hint="default"/>
+      </w:rPr>
+    </w:lvl>
+    <w:lvl w:ilvl="7" w:tplc="04090003" w:tentative="1">
+      <w:start w:val="1"/>
+      <w:numFmt w:val="bullet"/>
+      <w:lvlText w:val="o"/>
+      <w:lvlJc w:val="left"/>
+      <w:pPr>
+        <w:ind w:left="5835" w:hanging="360"/>
+      </w:pPr>
+      <w:rPr>
+        <w:rFonts w:ascii="Courier New" w:hAnsi="Courier New" w:cs="Courier New" w:hint="default"/>
+      </w:rPr>
+    </w:lvl>
+    <w:lvl w:ilvl="8" w:tplc="04090005" w:tentative="1">
+      <w:start w:val="1"/>
+      <w:numFmt w:val="bullet"/>
+      <w:lvlText w:val=""/>
+      <w:lvlJc w:val="left"/>
+      <w:pPr>
+        <w:ind w:left="6555" w:hanging="360"/>
+      </w:pPr>
+      <w:rPr>
+        <w:rFonts w:ascii="Wingdings" w:hAnsi="Wingdings" w:hint="default"/>
+      </w:rPr>
+    </w:lvl>
+  </w:abstractNum>
+  <w:abstractNum w:abstractNumId="6" w15:restartNumberingAfterBreak="0">
     <w:nsid w:val="36924151"/>
     <w:multiLevelType w:val="hybridMultilevel"/>
     <w:tmpl w:val="F5DC8510"/>
@@ -20686,7 +21668,7 @@
       </w:rPr>
     </w:lvl>
   </w:abstractNum>
-  <w:abstractNum w:abstractNumId="5" w15:restartNumberingAfterBreak="0">
+  <w:abstractNum w:abstractNumId="7" w15:restartNumberingAfterBreak="0">
     <w:nsid w:val="3D7E3A9C"/>
     <w:multiLevelType w:val="hybridMultilevel"/>
     <w:tmpl w:val="5EFEBEA0"/>
@@ -20799,7 +21781,7 @@
       </w:rPr>
     </w:lvl>
   </w:abstractNum>
-  <w:abstractNum w:abstractNumId="6" w15:restartNumberingAfterBreak="0">
+  <w:abstractNum w:abstractNumId="8" w15:restartNumberingAfterBreak="0">
     <w:nsid w:val="45535100"/>
     <w:multiLevelType w:val="hybridMultilevel"/>
     <w:tmpl w:val="A8540958"/>
@@ -20912,7 +21894,7 @@
       </w:rPr>
     </w:lvl>
   </w:abstractNum>
-  <w:abstractNum w:abstractNumId="7" w15:restartNumberingAfterBreak="0">
+  <w:abstractNum w:abstractNumId="9" w15:restartNumberingAfterBreak="0">
     <w:nsid w:val="6CD32DA8"/>
     <w:multiLevelType w:val="singleLevel"/>
     <w:tmpl w:val="166470C2"/>
@@ -20938,7 +21920,7 @@
       </w:rPr>
     </w:lvl>
   </w:abstractNum>
-  <w:abstractNum w:abstractNumId="8" w15:restartNumberingAfterBreak="0">
+  <w:abstractNum w:abstractNumId="10" w15:restartNumberingAfterBreak="0">
     <w:nsid w:val="73F131BB"/>
     <w:multiLevelType w:val="hybridMultilevel"/>
     <w:tmpl w:val="20A84D6C"/>
@@ -21072,7 +22054,7 @@
       </w:pPr>
     </w:lvl>
   </w:abstractNum>
-  <w:abstractNum w:abstractNumId="9" w15:restartNumberingAfterBreak="0">
+  <w:abstractNum w:abstractNumId="11" w15:restartNumberingAfterBreak="0">
     <w:nsid w:val="74390D21"/>
     <w:multiLevelType w:val="hybridMultilevel"/>
     <w:tmpl w:val="019AA9E6"/>
@@ -21185,7 +22167,7 @@
       </w:rPr>
     </w:lvl>
   </w:abstractNum>
-  <w:abstractNum w:abstractNumId="10" w15:restartNumberingAfterBreak="0">
+  <w:abstractNum w:abstractNumId="12" w15:restartNumberingAfterBreak="0">
     <w:nsid w:val="7AA012A1"/>
     <w:multiLevelType w:val="hybridMultilevel"/>
     <w:tmpl w:val="D1509672"/>
@@ -21331,39 +22313,45 @@
     </w:lvl>
   </w:abstractNum>
   <w:num w:numId="1">
-    <w:abstractNumId w:val="7"/>
+    <w:abstractNumId w:val="9"/>
   </w:num>
   <w:num w:numId="2">
     <w:abstractNumId w:val="0"/>
   </w:num>
   <w:num w:numId="3">
-    <w:abstractNumId w:val="10"/>
+    <w:abstractNumId w:val="12"/>
   </w:num>
   <w:num w:numId="4">
     <w:abstractNumId w:val="1"/>
   </w:num>
   <w:num w:numId="5">
-    <w:abstractNumId w:val="8"/>
+    <w:abstractNumId w:val="10"/>
   </w:num>
   <w:num w:numId="6">
-    <w:abstractNumId w:val="4"/>
+    <w:abstractNumId w:val="6"/>
   </w:num>
   <w:num w:numId="7">
     <w:abstractNumId w:val="2"/>
   </w:num>
   <w:num w:numId="8">
-    <w:abstractNumId w:val="9"/>
+    <w:abstractNumId w:val="11"/>
   </w:num>
   <w:num w:numId="9">
-    <w:abstractNumId w:val="6"/>
+    <w:abstractNumId w:val="8"/>
   </w:num>
   <w:num w:numId="10">
+    <w:abstractNumId w:val="5"/>
+  </w:num>
+  <w:num w:numId="11">
+    <w:abstractNumId w:val="7"/>
+  </w:num>
+  <w:num w:numId="12">
+    <w:abstractNumId w:val="4"/>
+  </w:num>
+  <w:num w:numId="13">
     <w:abstractNumId w:val="3"/>
   </w:num>
-  <w:num w:numId="11">
-    <w:abstractNumId w:val="5"/>
-  </w:num>
-  <w:numIdMacAtCleanup w:val="11"/>
+  <w:numIdMacAtCleanup w:val="13"/>
 </w:numbering>
 </file>
 

</xml_diff>

<commit_message>
scrum and ymal is done
</commit_message>
<xml_diff>
--- a/Video Swin Transformer-Report(code_run_documentation).docx
+++ b/Video Swin Transformer-Report(code_run_documentation).docx
@@ -29037,12 +29037,65 @@
     </w:p>
     <w:p>
       <w:pPr>
+        <w:pStyle w:val="a7"/>
+        <w:rPr>
+          <w:rtl/>
+          <w:lang w:bidi="fa-IR"/>
+        </w:rPr>
+      </w:pPr>
+    </w:p>
+    <w:p>
+      <w:pPr>
+        <w:pStyle w:val="a7"/>
+        <w:rPr>
+          <w:rtl/>
+          <w:lang w:bidi="fa-IR"/>
+        </w:rPr>
+      </w:pPr>
+    </w:p>
+    <w:p>
+      <w:pPr>
+        <w:pStyle w:val="a7"/>
+        <w:rPr>
+          <w:rtl/>
+          <w:lang w:bidi="fa-IR"/>
+        </w:rPr>
+      </w:pPr>
+    </w:p>
+    <w:p>
+      <w:pPr>
+        <w:pStyle w:val="a7"/>
+        <w:rPr>
+          <w:rtl/>
+          <w:lang w:bidi="fa-IR"/>
+        </w:rPr>
+      </w:pPr>
+    </w:p>
+    <w:p>
+      <w:pPr>
         <w:pStyle w:val="a1"/>
         <w:rPr>
           <w:rtl/>
           <w:lang w:bidi="fa-IR"/>
         </w:rPr>
       </w:pPr>
+      <w:r>
+        <w:rPr>
+          <w:rFonts w:hint="cs"/>
+          <w:rtl/>
+          <w:lang w:bidi="fa-IR"/>
+        </w:rPr>
+        <w:lastRenderedPageBreak/>
+        <w:t>داکر</w:t>
+      </w:r>
+      <w:r>
+        <w:rPr>
+          <w:rStyle w:val="FootnoteReference"/>
+          <w:rtl/>
+          <w:lang w:bidi="fa-IR"/>
+        </w:rPr>
+        <w:footnoteReference w:id="17"/>
+      </w:r>
     </w:p>
     <w:p>
       <w:pPr>
@@ -30287,6 +30340,35 @@
       </w:r>
       <w:r>
         <w:t>Guardrails</w:t>
+      </w:r>
+    </w:p>
+  </w:footnote>
+  <w:footnote w:id="17">
+    <w:p>
+      <w:pPr>
+        <w:pStyle w:val="FootnoteText"/>
+        <w:jc w:val="right"/>
+        <w:rPr>
+          <w:lang w:bidi="fa-IR"/>
+        </w:rPr>
+      </w:pPr>
+      <w:r>
+        <w:rPr>
+          <w:rStyle w:val="FootnoteReference"/>
+        </w:rPr>
+        <w:footnoteRef/>
+      </w:r>
+      <w:r>
+        <w:rPr>
+          <w:rtl/>
+        </w:rPr>
+        <w:t xml:space="preserve"> </w:t>
+      </w:r>
+      <w:r>
+        <w:rPr>
+          <w:lang w:bidi="fa-IR"/>
+        </w:rPr>
+        <w:t>Docker</w:t>
       </w:r>
     </w:p>
   </w:footnote>

</xml_diff>

<commit_message>
The first list is compeleted :)
</commit_message>
<xml_diff>
--- a/Video Swin Transformer-Report(code_run_documentation).docx
+++ b/Video Swin Transformer-Report(code_run_documentation).docx
@@ -1863,23 +1863,15 @@
             <w:rFonts w:ascii="B Nazanin" w:hAnsi="B Nazanin" w:cs="B Nazanin"/>
             <w:rtl/>
           </w:rPr>
-          <w:t xml:space="preserve">فصل </w:t>
+          <w:t>فصل 2: م</w:t>
         </w:r>
         <w:r>
           <w:rPr>
             <w:rStyle w:val="Hyperlink"/>
-            <w:rFonts w:ascii="B Nazanin" w:hAnsi="B Nazanin" w:cs="B Nazanin"/>
+            <w:rFonts w:ascii="B Nazanin" w:hAnsi="B Nazanin" w:cs="B Nazanin" w:hint="cs"/>
             <w:rtl/>
           </w:rPr>
-          <w:t>2</w:t>
-        </w:r>
-        <w:r>
-          <w:rPr>
-            <w:rStyle w:val="Hyperlink"/>
-            <w:rFonts w:ascii="B Nazanin" w:hAnsi="B Nazanin" w:cs="B Nazanin"/>
-            <w:rtl/>
-          </w:rPr>
-          <w:t>: مجموعه دادگان</w:t>
+          <w:t>عرفی محل کارآموزی</w:t>
         </w:r>
         <w:r>
           <w:rPr>
@@ -1890,11 +1882,11 @@
         </w:r>
         <w:r>
           <w:rPr>
-            <w:rFonts w:ascii="B Nazanin" w:hAnsi="B Nazanin" w:cs="B Nazanin"/>
+            <w:rFonts w:ascii="B Nazanin" w:hAnsi="B Nazanin" w:cs="B Nazanin" w:hint="cs"/>
             <w:webHidden/>
             <w:rtl/>
           </w:rPr>
-          <w:t>1</w:t>
+          <w:t>4</w:t>
         </w:r>
       </w:hyperlink>
     </w:p>
@@ -1915,15 +1907,15 @@
             <w:rFonts w:ascii="B Nazanin" w:hAnsi="B Nazanin" w:cs="B Nazanin"/>
             <w:rtl/>
           </w:rPr>
-          <w:t>2</w:t>
+          <w:t xml:space="preserve">2-1- </w:t>
         </w:r>
         <w:r>
           <w:rPr>
             <w:rStyle w:val="Hyperlink"/>
-            <w:rFonts w:ascii="B Nazanin" w:hAnsi="B Nazanin" w:cs="B Nazanin"/>
+            <w:rFonts w:ascii="B Nazanin" w:hAnsi="B Nazanin" w:cs="B Nazanin" w:hint="cs"/>
             <w:rtl/>
           </w:rPr>
-          <w:t>-1- مقدمه</w:t>
+          <w:t>تاریخچه</w:t>
         </w:r>
         <w:r>
           <w:rPr>
@@ -1934,11 +1926,11 @@
         </w:r>
         <w:r>
           <w:rPr>
-            <w:rFonts w:ascii="B Nazanin" w:hAnsi="B Nazanin" w:cs="B Nazanin"/>
+            <w:rFonts w:ascii="B Nazanin" w:hAnsi="B Nazanin" w:cs="B Nazanin" w:hint="cs"/>
             <w:webHidden/>
             <w:rtl/>
           </w:rPr>
-          <w:t>2</w:t>
+          <w:t>5</w:t>
         </w:r>
       </w:hyperlink>
     </w:p>
@@ -1959,15 +1951,15 @@
             <w:rFonts w:ascii="B Nazanin" w:hAnsi="B Nazanin" w:cs="B Nazanin"/>
             <w:rtl/>
           </w:rPr>
-          <w:t>2</w:t>
+          <w:t xml:space="preserve">2-2- </w:t>
         </w:r>
         <w:r>
           <w:rPr>
             <w:rStyle w:val="Hyperlink"/>
-            <w:rFonts w:ascii="B Nazanin" w:hAnsi="B Nazanin" w:cs="B Nazanin"/>
+            <w:rFonts w:ascii="B Nazanin" w:hAnsi="B Nazanin" w:cs="B Nazanin" w:hint="cs"/>
             <w:rtl/>
           </w:rPr>
-          <w:t>-2- نحوه دسترسی</w:t>
+          <w:t>معرفی کلی پژوهشکده</w:t>
         </w:r>
         <w:r>
           <w:rPr>
@@ -1978,11 +1970,11 @@
         </w:r>
         <w:r>
           <w:rPr>
-            <w:rFonts w:ascii="B Nazanin" w:hAnsi="B Nazanin" w:cs="B Nazanin"/>
+            <w:rFonts w:ascii="B Nazanin" w:hAnsi="B Nazanin" w:cs="B Nazanin" w:hint="cs"/>
             <w:webHidden/>
             <w:rtl/>
           </w:rPr>
-          <w:t>2</w:t>
+          <w:t>6</w:t>
         </w:r>
       </w:hyperlink>
     </w:p>
@@ -2003,6 +1995,14 @@
             <w:rFonts w:ascii="B Nazanin" w:hAnsi="B Nazanin" w:cs="B Nazanin"/>
             <w:rtl/>
           </w:rPr>
+          <w:t>2-</w:t>
+        </w:r>
+        <w:r>
+          <w:rPr>
+            <w:rStyle w:val="Hyperlink"/>
+            <w:rFonts w:ascii="B Nazanin" w:hAnsi="B Nazanin" w:cs="B Nazanin" w:hint="cs"/>
+            <w:rtl/>
+          </w:rPr>
           <w:t>2</w:t>
         </w:r>
         <w:r>
@@ -2011,7 +2011,31 @@
             <w:rFonts w:ascii="B Nazanin" w:hAnsi="B Nazanin" w:cs="B Nazanin"/>
             <w:rtl/>
           </w:rPr>
-          <w:t>-3- جزئیات مجموعه دادگان</w:t>
+          <w:t>-</w:t>
+        </w:r>
+        <w:r>
+          <w:rPr>
+            <w:rStyle w:val="Hyperlink"/>
+            <w:rFonts w:ascii="B Nazanin" w:hAnsi="B Nazanin" w:cs="B Nazanin" w:hint="cs"/>
+            <w:rtl/>
+          </w:rPr>
+          <w:t>1-</w:t>
+        </w:r>
+        <w:r>
+          <w:rPr>
+            <w:rStyle w:val="Hyperlink"/>
+            <w:rFonts w:ascii="B Nazanin" w:hAnsi="B Nazanin" w:cs="B Nazanin"/>
+            <w:rtl/>
+          </w:rPr>
+          <w:t xml:space="preserve"> </w:t>
+        </w:r>
+        <w:r>
+          <w:rPr>
+            <w:rStyle w:val="Hyperlink"/>
+            <w:rFonts w:ascii="B Nazanin" w:hAnsi="B Nazanin" w:cs="B Nazanin" w:hint="cs"/>
+            <w:rtl/>
+          </w:rPr>
+          <w:t>پژوهشکده پردازش تصویر</w:t>
         </w:r>
         <w:r>
           <w:rPr>
@@ -2022,11 +2046,11 @@
         </w:r>
         <w:r>
           <w:rPr>
-            <w:rFonts w:ascii="B Nazanin" w:hAnsi="B Nazanin" w:cs="B Nazanin"/>
+            <w:rFonts w:ascii="B Nazanin" w:hAnsi="B Nazanin" w:cs="B Nazanin" w:hint="cs"/>
             <w:webHidden/>
             <w:rtl/>
           </w:rPr>
-          <w:t>2</w:t>
+          <w:t>6</w:t>
         </w:r>
       </w:hyperlink>
     </w:p>
@@ -2040,13 +2064,21 @@
           <w:lang w:bidi="ar-SA"/>
         </w:rPr>
       </w:pPr>
-      <w:hyperlink w:anchor="_Toc69291750" w:history="1">
+      <w:hyperlink w:anchor="_Toc69291749" w:history="1">
         <w:r>
           <w:rPr>
             <w:rStyle w:val="Hyperlink"/>
             <w:rFonts w:ascii="B Nazanin" w:hAnsi="B Nazanin" w:cs="B Nazanin"/>
             <w:rtl/>
           </w:rPr>
+          <w:t>2-</w:t>
+        </w:r>
+        <w:r>
+          <w:rPr>
+            <w:rStyle w:val="Hyperlink"/>
+            <w:rFonts w:ascii="B Nazanin" w:hAnsi="B Nazanin" w:cs="B Nazanin" w:hint="cs"/>
+            <w:rtl/>
+          </w:rPr>
           <w:t>2</w:t>
         </w:r>
         <w:r>
@@ -2055,7 +2087,31 @@
             <w:rFonts w:ascii="B Nazanin" w:hAnsi="B Nazanin" w:cs="B Nazanin"/>
             <w:rtl/>
           </w:rPr>
-          <w:t>-4- جمع‏بندی</w:t>
+          <w:t>-</w:t>
+        </w:r>
+        <w:r>
+          <w:rPr>
+            <w:rStyle w:val="Hyperlink"/>
+            <w:rFonts w:ascii="B Nazanin" w:hAnsi="B Nazanin" w:cs="B Nazanin" w:hint="cs"/>
+            <w:rtl/>
+          </w:rPr>
+          <w:t>2-</w:t>
+        </w:r>
+        <w:r>
+          <w:rPr>
+            <w:rStyle w:val="Hyperlink"/>
+            <w:rFonts w:ascii="B Nazanin" w:hAnsi="B Nazanin" w:cs="B Nazanin"/>
+            <w:rtl/>
+          </w:rPr>
+          <w:t xml:space="preserve"> </w:t>
+        </w:r>
+        <w:r>
+          <w:rPr>
+            <w:rStyle w:val="Hyperlink"/>
+            <w:rFonts w:ascii="B Nazanin" w:hAnsi="B Nazanin" w:cs="B Nazanin" w:hint="cs"/>
+            <w:rtl/>
+          </w:rPr>
+          <w:t>گروه تصویر</w:t>
         </w:r>
         <w:r>
           <w:rPr>
@@ -2066,11 +2122,167 @@
         </w:r>
         <w:r>
           <w:rPr>
+            <w:rFonts w:ascii="B Nazanin" w:hAnsi="B Nazanin" w:cs="B Nazanin" w:hint="cs"/>
+            <w:webHidden/>
+            <w:rtl/>
+          </w:rPr>
+          <w:t>7</w:t>
+        </w:r>
+      </w:hyperlink>
+    </w:p>
+    <w:p>
+      <w:pPr>
+        <w:pStyle w:val="TOC2"/>
+        <w:rPr>
+          <w:rFonts w:ascii="B Nazanin" w:eastAsiaTheme="minorEastAsia" w:hAnsi="B Nazanin" w:cs="B Nazanin"/>
+          <w:sz w:val="22"/>
+          <w:szCs w:val="22"/>
+          <w:lang w:bidi="ar-SA"/>
+        </w:rPr>
+      </w:pPr>
+      <w:hyperlink w:anchor="_Toc69291749" w:history="1">
+        <w:r>
+          <w:rPr>
+            <w:rStyle w:val="Hyperlink"/>
+            <w:rFonts w:ascii="B Nazanin" w:hAnsi="B Nazanin" w:cs="B Nazanin"/>
+            <w:rtl/>
+          </w:rPr>
+          <w:t xml:space="preserve">2-3- </w:t>
+        </w:r>
+        <w:r>
+          <w:rPr>
+            <w:rStyle w:val="Hyperlink"/>
+            <w:rFonts w:ascii="B Nazanin" w:hAnsi="B Nazanin" w:cs="B Nazanin" w:hint="cs"/>
+            <w:rtl/>
+          </w:rPr>
+          <w:t>افتخارات</w:t>
+        </w:r>
+        <w:r>
+          <w:rPr>
             <w:rFonts w:ascii="B Nazanin" w:hAnsi="B Nazanin" w:cs="B Nazanin"/>
             <w:webHidden/>
+          </w:rPr>
+          <w:tab/>
+        </w:r>
+        <w:r>
+          <w:rPr>
+            <w:rFonts w:ascii="B Nazanin" w:hAnsi="B Nazanin" w:cs="B Nazanin" w:hint="cs"/>
+            <w:webHidden/>
             <w:rtl/>
           </w:rPr>
-          <w:t>2</w:t>
+          <w:t>8</w:t>
+        </w:r>
+      </w:hyperlink>
+    </w:p>
+    <w:p>
+      <w:pPr>
+        <w:pStyle w:val="TOC2"/>
+        <w:rPr>
+          <w:rFonts w:ascii="B Nazanin" w:eastAsiaTheme="minorEastAsia" w:hAnsi="B Nazanin" w:cs="B Nazanin"/>
+          <w:sz w:val="22"/>
+          <w:szCs w:val="22"/>
+          <w:lang w:bidi="ar-SA"/>
+        </w:rPr>
+      </w:pPr>
+      <w:hyperlink w:anchor="_Toc69291749" w:history="1">
+        <w:r>
+          <w:rPr>
+            <w:rStyle w:val="Hyperlink"/>
+            <w:rFonts w:ascii="B Nazanin" w:hAnsi="B Nazanin" w:cs="B Nazanin"/>
+            <w:rtl/>
+          </w:rPr>
+          <w:t>2-</w:t>
+        </w:r>
+        <w:r>
+          <w:rPr>
+            <w:rStyle w:val="Hyperlink"/>
+            <w:rFonts w:ascii="B Nazanin" w:hAnsi="B Nazanin" w:cs="B Nazanin" w:hint="cs"/>
+            <w:rtl/>
+          </w:rPr>
+          <w:t>4</w:t>
+        </w:r>
+        <w:r>
+          <w:rPr>
+            <w:rStyle w:val="Hyperlink"/>
+            <w:rFonts w:ascii="B Nazanin" w:hAnsi="B Nazanin" w:cs="B Nazanin"/>
+            <w:rtl/>
+          </w:rPr>
+          <w:t xml:space="preserve">- </w:t>
+        </w:r>
+        <w:r>
+          <w:rPr>
+            <w:rStyle w:val="Hyperlink"/>
+            <w:rFonts w:ascii="B Nazanin" w:hAnsi="B Nazanin" w:cs="B Nazanin" w:hint="cs"/>
+            <w:rtl/>
+          </w:rPr>
+          <w:t>اهداف</w:t>
+        </w:r>
+        <w:r>
+          <w:rPr>
+            <w:rFonts w:ascii="B Nazanin" w:hAnsi="B Nazanin" w:cs="B Nazanin"/>
+            <w:webHidden/>
+          </w:rPr>
+          <w:tab/>
+        </w:r>
+        <w:r>
+          <w:rPr>
+            <w:rFonts w:ascii="B Nazanin" w:hAnsi="B Nazanin" w:cs="B Nazanin" w:hint="cs"/>
+            <w:webHidden/>
+            <w:rtl/>
+          </w:rPr>
+          <w:t>8</w:t>
+        </w:r>
+      </w:hyperlink>
+    </w:p>
+    <w:p>
+      <w:pPr>
+        <w:pStyle w:val="TOC2"/>
+        <w:rPr>
+          <w:rFonts w:ascii="B Nazanin" w:eastAsiaTheme="minorEastAsia" w:hAnsi="B Nazanin" w:cs="B Nazanin"/>
+          <w:sz w:val="22"/>
+          <w:szCs w:val="22"/>
+          <w:lang w:bidi="ar-SA"/>
+        </w:rPr>
+      </w:pPr>
+      <w:hyperlink w:anchor="_Toc69291750" w:history="1">
+        <w:r>
+          <w:rPr>
+            <w:rStyle w:val="Hyperlink"/>
+            <w:rFonts w:ascii="B Nazanin" w:hAnsi="B Nazanin" w:cs="B Nazanin"/>
+            <w:rtl/>
+          </w:rPr>
+          <w:t>2-</w:t>
+        </w:r>
+        <w:r>
+          <w:rPr>
+            <w:rStyle w:val="Hyperlink"/>
+            <w:rFonts w:ascii="B Nazanin" w:hAnsi="B Nazanin" w:cs="B Nazanin" w:hint="cs"/>
+            <w:rtl/>
+          </w:rPr>
+          <w:t>5</w:t>
+        </w:r>
+        <w:r>
+          <w:rPr>
+            <w:rStyle w:val="Hyperlink"/>
+            <w:rFonts w:ascii="B Nazanin" w:hAnsi="B Nazanin" w:cs="B Nazanin"/>
+            <w:rtl/>
+          </w:rPr>
+          <w:t>- جمع‏بندی</w:t>
+        </w:r>
+        <w:r>
+          <w:rPr>
+            <w:rFonts w:ascii="B Nazanin" w:hAnsi="B Nazanin" w:cs="B Nazanin"/>
+            <w:webHidden/>
+          </w:rPr>
+          <w:tab/>
+        </w:r>
+        <w:r>
+          <w:rPr>
+            <w:rFonts w:ascii="B Nazanin" w:hAnsi="B Nazanin" w:cs="B Nazanin" w:hint="cs"/>
+            <w:webHidden/>
+            <w:rtl/>
+          </w:rPr>
+          <w:t>9</w:t>
         </w:r>
       </w:hyperlink>
     </w:p>
@@ -2085,7 +2297,7 @@
           <w:lang w:bidi="ar-SA"/>
         </w:rPr>
       </w:pPr>
-      <w:hyperlink w:anchor="_Toc69291751" w:history="1">
+      <w:hyperlink w:anchor="_Toc69291746" w:history="1">
         <w:r>
           <w:rPr>
             <w:rStyle w:val="Hyperlink"/>
@@ -2097,7 +2309,7 @@
         <w:r>
           <w:rPr>
             <w:rStyle w:val="Hyperlink"/>
-            <w:rFonts w:ascii="B Nazanin" w:hAnsi="B Nazanin" w:cs="B Nazanin"/>
+            <w:rFonts w:ascii="B Nazanin" w:hAnsi="B Nazanin" w:cs="B Nazanin" w:hint="cs"/>
             <w:rtl/>
           </w:rPr>
           <w:t>3</w:t>
@@ -2108,22 +2320,7 @@
             <w:rFonts w:ascii="B Nazanin" w:hAnsi="B Nazanin" w:cs="B Nazanin"/>
             <w:rtl/>
           </w:rPr>
-          <w:t>: راه‏اندازی کد به صورت برخط (</w:t>
-        </w:r>
-        <w:r>
-          <w:rPr>
-            <w:rStyle w:val="Hyperlink"/>
-            <w:rFonts w:ascii="B Nazanin" w:hAnsi="B Nazanin" w:cs="B Nazanin"/>
-          </w:rPr>
-          <w:t>Online</w:t>
-        </w:r>
-        <w:r>
-          <w:rPr>
-            <w:rStyle w:val="Hyperlink"/>
-            <w:rFonts w:ascii="B Nazanin" w:hAnsi="B Nazanin" w:cs="B Nazanin"/>
-            <w:rtl/>
-          </w:rPr>
-          <w:t>)</w:t>
+          <w:t>: مجموعه دادگان</w:t>
         </w:r>
         <w:r>
           <w:rPr>
@@ -2134,45 +2331,11 @@
         </w:r>
         <w:r>
           <w:rPr>
-            <w:rFonts w:ascii="B Nazanin" w:hAnsi="B Nazanin" w:cs="B Nazanin"/>
+            <w:rFonts w:ascii="B Nazanin" w:hAnsi="B Nazanin" w:cs="B Nazanin" w:hint="cs"/>
             <w:webHidden/>
-          </w:rPr>
-          <w:fldChar w:fldCharType="begin"/>
-        </w:r>
-        <w:r>
-          <w:rPr>
-            <w:rFonts w:ascii="B Nazanin" w:hAnsi="B Nazanin" w:cs="B Nazanin"/>
-            <w:webHidden/>
-          </w:rPr>
-          <w:instrText xml:space="preserve"> PAGEREF _Toc69291751 \h </w:instrText>
-        </w:r>
-        <w:r>
-          <w:rPr>
-            <w:rFonts w:ascii="B Nazanin" w:hAnsi="B Nazanin" w:cs="B Nazanin"/>
-            <w:webHidden/>
-          </w:rPr>
-        </w:r>
-        <w:r>
-          <w:rPr>
-            <w:rFonts w:ascii="B Nazanin" w:hAnsi="B Nazanin" w:cs="B Nazanin"/>
-            <w:webHidden/>
-          </w:rPr>
-          <w:fldChar w:fldCharType="separate"/>
-        </w:r>
-        <w:r>
-          <w:rPr>
-            <w:rFonts w:ascii="B Nazanin" w:hAnsi="B Nazanin" w:cs="B Nazanin"/>
-            <w:webHidden/>
-            <w:lang w:bidi="ar-SA"/>
-          </w:rPr>
-          <w:t>3</w:t>
-        </w:r>
-        <w:r>
-          <w:rPr>
-            <w:rFonts w:ascii="B Nazanin" w:hAnsi="B Nazanin" w:cs="B Nazanin"/>
-            <w:webHidden/>
-          </w:rPr>
-          <w:fldChar w:fldCharType="end"/>
+            <w:rtl/>
+          </w:rPr>
+          <w:t>10</w:t>
         </w:r>
       </w:hyperlink>
     </w:p>
@@ -2186,21 +2349,21 @@
           <w:lang w:bidi="ar-SA"/>
         </w:rPr>
       </w:pPr>
-      <w:hyperlink w:anchor="_Toc69291752" w:history="1">
+      <w:hyperlink w:anchor="_Toc69291747" w:history="1">
+        <w:r>
+          <w:rPr>
+            <w:rStyle w:val="Hyperlink"/>
+            <w:rFonts w:ascii="B Nazanin" w:hAnsi="B Nazanin" w:cs="B Nazanin" w:hint="cs"/>
+            <w:rtl/>
+          </w:rPr>
+          <w:t>3</w:t>
+        </w:r>
         <w:r>
           <w:rPr>
             <w:rStyle w:val="Hyperlink"/>
             <w:rFonts w:ascii="B Nazanin" w:hAnsi="B Nazanin" w:cs="B Nazanin"/>
             <w:rtl/>
           </w:rPr>
-          <w:t>3</w:t>
-        </w:r>
-        <w:r>
-          <w:rPr>
-            <w:rStyle w:val="Hyperlink"/>
-            <w:rFonts w:ascii="B Nazanin" w:hAnsi="B Nazanin" w:cs="B Nazanin"/>
-            <w:rtl/>
-          </w:rPr>
           <w:t>-1- مقدمه</w:t>
         </w:r>
         <w:r>
@@ -2212,45 +2375,11 @@
         </w:r>
         <w:r>
           <w:rPr>
-            <w:rFonts w:ascii="B Nazanin" w:hAnsi="B Nazanin" w:cs="B Nazanin"/>
+            <w:rFonts w:ascii="B Nazanin" w:hAnsi="B Nazanin" w:cs="B Nazanin" w:hint="cs"/>
             <w:webHidden/>
-          </w:rPr>
-          <w:fldChar w:fldCharType="begin"/>
-        </w:r>
-        <w:r>
-          <w:rPr>
-            <w:rFonts w:ascii="B Nazanin" w:hAnsi="B Nazanin" w:cs="B Nazanin"/>
-            <w:webHidden/>
-          </w:rPr>
-          <w:instrText xml:space="preserve"> PAGEREF _Toc69291752 \h </w:instrText>
-        </w:r>
-        <w:r>
-          <w:rPr>
-            <w:rFonts w:ascii="B Nazanin" w:hAnsi="B Nazanin" w:cs="B Nazanin"/>
-            <w:webHidden/>
-          </w:rPr>
-        </w:r>
-        <w:r>
-          <w:rPr>
-            <w:rFonts w:ascii="B Nazanin" w:hAnsi="B Nazanin" w:cs="B Nazanin"/>
-            <w:webHidden/>
-          </w:rPr>
-          <w:fldChar w:fldCharType="separate"/>
-        </w:r>
-        <w:r>
-          <w:rPr>
-            <w:rFonts w:ascii="B Nazanin" w:hAnsi="B Nazanin" w:cs="B Nazanin"/>
-            <w:webHidden/>
-            <w:lang w:bidi="ar-SA"/>
-          </w:rPr>
-          <w:t>4</w:t>
-        </w:r>
-        <w:r>
-          <w:rPr>
-            <w:rFonts w:ascii="B Nazanin" w:hAnsi="B Nazanin" w:cs="B Nazanin"/>
-            <w:webHidden/>
-          </w:rPr>
-          <w:fldChar w:fldCharType="end"/>
+            <w:rtl/>
+          </w:rPr>
+          <w:t>11</w:t>
         </w:r>
       </w:hyperlink>
     </w:p>
@@ -2264,22 +2393,22 @@
           <w:lang w:bidi="ar-SA"/>
         </w:rPr>
       </w:pPr>
-      <w:hyperlink w:anchor="_Toc69291753" w:history="1">
+      <w:hyperlink w:anchor="_Toc69291748" w:history="1">
+        <w:r>
+          <w:rPr>
+            <w:rStyle w:val="Hyperlink"/>
+            <w:rFonts w:ascii="B Nazanin" w:hAnsi="B Nazanin" w:cs="B Nazanin" w:hint="cs"/>
+            <w:rtl/>
+          </w:rPr>
+          <w:t>3</w:t>
+        </w:r>
         <w:r>
           <w:rPr>
             <w:rStyle w:val="Hyperlink"/>
             <w:rFonts w:ascii="B Nazanin" w:hAnsi="B Nazanin" w:cs="B Nazanin"/>
             <w:rtl/>
           </w:rPr>
-          <w:t>3</w:t>
-        </w:r>
-        <w:r>
-          <w:rPr>
-            <w:rStyle w:val="Hyperlink"/>
-            <w:rFonts w:ascii="B Nazanin" w:hAnsi="B Nazanin" w:cs="B Nazanin"/>
-            <w:rtl/>
-          </w:rPr>
-          <w:t>-2- نصب پکیج‏ها و پیش‏نیازها</w:t>
+          <w:t>-2- نحوه دسترسی</w:t>
         </w:r>
         <w:r>
           <w:rPr>
@@ -2290,45 +2419,11 @@
         </w:r>
         <w:r>
           <w:rPr>
-            <w:rFonts w:ascii="B Nazanin" w:hAnsi="B Nazanin" w:cs="B Nazanin"/>
+            <w:rFonts w:ascii="B Nazanin" w:hAnsi="B Nazanin" w:cs="B Nazanin" w:hint="cs"/>
             <w:webHidden/>
-          </w:rPr>
-          <w:fldChar w:fldCharType="begin"/>
-        </w:r>
-        <w:r>
-          <w:rPr>
-            <w:rFonts w:ascii="B Nazanin" w:hAnsi="B Nazanin" w:cs="B Nazanin"/>
-            <w:webHidden/>
-          </w:rPr>
-          <w:instrText xml:space="preserve"> PAGEREF _Toc69291753 \h </w:instrText>
-        </w:r>
-        <w:r>
-          <w:rPr>
-            <w:rFonts w:ascii="B Nazanin" w:hAnsi="B Nazanin" w:cs="B Nazanin"/>
-            <w:webHidden/>
-          </w:rPr>
-        </w:r>
-        <w:r>
-          <w:rPr>
-            <w:rFonts w:ascii="B Nazanin" w:hAnsi="B Nazanin" w:cs="B Nazanin"/>
-            <w:webHidden/>
-          </w:rPr>
-          <w:fldChar w:fldCharType="separate"/>
-        </w:r>
-        <w:r>
-          <w:rPr>
-            <w:rFonts w:ascii="B Nazanin" w:hAnsi="B Nazanin" w:cs="B Nazanin"/>
-            <w:webHidden/>
-            <w:lang w:bidi="ar-SA"/>
-          </w:rPr>
-          <w:t>4</w:t>
-        </w:r>
-        <w:r>
-          <w:rPr>
-            <w:rFonts w:ascii="B Nazanin" w:hAnsi="B Nazanin" w:cs="B Nazanin"/>
-            <w:webHidden/>
-          </w:rPr>
-          <w:fldChar w:fldCharType="end"/>
+            <w:rtl/>
+          </w:rPr>
+          <w:t>12</w:t>
         </w:r>
       </w:hyperlink>
     </w:p>
@@ -2342,22 +2437,22 @@
           <w:lang w:bidi="ar-SA"/>
         </w:rPr>
       </w:pPr>
-      <w:hyperlink w:anchor="_Toc69291754" w:history="1">
+      <w:hyperlink w:anchor="_Toc69291749" w:history="1">
+        <w:r>
+          <w:rPr>
+            <w:rStyle w:val="Hyperlink"/>
+            <w:rFonts w:ascii="B Nazanin" w:hAnsi="B Nazanin" w:cs="B Nazanin" w:hint="cs"/>
+            <w:rtl/>
+          </w:rPr>
+          <w:t>3</w:t>
+        </w:r>
         <w:r>
           <w:rPr>
             <w:rStyle w:val="Hyperlink"/>
             <w:rFonts w:ascii="B Nazanin" w:hAnsi="B Nazanin" w:cs="B Nazanin"/>
             <w:rtl/>
           </w:rPr>
-          <w:t>3</w:t>
-        </w:r>
-        <w:r>
-          <w:rPr>
-            <w:rStyle w:val="Hyperlink"/>
-            <w:rFonts w:ascii="B Nazanin" w:hAnsi="B Nazanin" w:cs="B Nazanin"/>
-            <w:rtl/>
-          </w:rPr>
-          <w:t>-3- نحوه دسترسی</w:t>
+          <w:t>-3- جزئیات مجموعه دادگان</w:t>
         </w:r>
         <w:r>
           <w:rPr>
@@ -2368,45 +2463,11 @@
         </w:r>
         <w:r>
           <w:rPr>
-            <w:rFonts w:ascii="B Nazanin" w:hAnsi="B Nazanin" w:cs="B Nazanin"/>
+            <w:rFonts w:ascii="B Nazanin" w:hAnsi="B Nazanin" w:cs="B Nazanin" w:hint="cs"/>
             <w:webHidden/>
-          </w:rPr>
-          <w:fldChar w:fldCharType="begin"/>
-        </w:r>
-        <w:r>
-          <w:rPr>
-            <w:rFonts w:ascii="B Nazanin" w:hAnsi="B Nazanin" w:cs="B Nazanin"/>
-            <w:webHidden/>
-          </w:rPr>
-          <w:instrText xml:space="preserve"> PAGEREF _Toc69291754 \h </w:instrText>
-        </w:r>
-        <w:r>
-          <w:rPr>
-            <w:rFonts w:ascii="B Nazanin" w:hAnsi="B Nazanin" w:cs="B Nazanin"/>
-            <w:webHidden/>
-          </w:rPr>
-        </w:r>
-        <w:r>
-          <w:rPr>
-            <w:rFonts w:ascii="B Nazanin" w:hAnsi="B Nazanin" w:cs="B Nazanin"/>
-            <w:webHidden/>
-          </w:rPr>
-          <w:fldChar w:fldCharType="separate"/>
-        </w:r>
-        <w:r>
-          <w:rPr>
-            <w:rFonts w:ascii="B Nazanin" w:hAnsi="B Nazanin" w:cs="B Nazanin"/>
-            <w:webHidden/>
-            <w:lang w:bidi="ar-SA"/>
-          </w:rPr>
-          <w:t>4</w:t>
-        </w:r>
-        <w:r>
-          <w:rPr>
-            <w:rFonts w:ascii="B Nazanin" w:hAnsi="B Nazanin" w:cs="B Nazanin"/>
-            <w:webHidden/>
-          </w:rPr>
-          <w:fldChar w:fldCharType="end"/>
+            <w:rtl/>
+          </w:rPr>
+          <w:t>13</w:t>
         </w:r>
       </w:hyperlink>
     </w:p>
@@ -2420,22 +2481,22 @@
           <w:lang w:bidi="ar-SA"/>
         </w:rPr>
       </w:pPr>
-      <w:hyperlink w:anchor="_Toc69291755" w:history="1">
+      <w:hyperlink w:anchor="_Toc69291750" w:history="1">
+        <w:r>
+          <w:rPr>
+            <w:rStyle w:val="Hyperlink"/>
+            <w:rFonts w:ascii="B Nazanin" w:hAnsi="B Nazanin" w:cs="B Nazanin" w:hint="cs"/>
+            <w:rtl/>
+          </w:rPr>
+          <w:t>3</w:t>
+        </w:r>
         <w:r>
           <w:rPr>
             <w:rStyle w:val="Hyperlink"/>
             <w:rFonts w:ascii="B Nazanin" w:hAnsi="B Nazanin" w:cs="B Nazanin"/>
             <w:rtl/>
           </w:rPr>
-          <w:t>3</w:t>
-        </w:r>
-        <w:r>
-          <w:rPr>
-            <w:rStyle w:val="Hyperlink"/>
-            <w:rFonts w:ascii="B Nazanin" w:hAnsi="B Nazanin" w:cs="B Nazanin"/>
-            <w:rtl/>
-          </w:rPr>
-          <w:t>-4- راه‏اندازی سریع</w:t>
+          <w:t>-4- جمع‏بندی</w:t>
         </w:r>
         <w:r>
           <w:rPr>
@@ -2446,201 +2507,11 @@
         </w:r>
         <w:r>
           <w:rPr>
-            <w:rFonts w:ascii="B Nazanin" w:hAnsi="B Nazanin" w:cs="B Nazanin"/>
+            <w:rFonts w:ascii="B Nazanin" w:hAnsi="B Nazanin" w:cs="B Nazanin" w:hint="cs"/>
             <w:webHidden/>
-          </w:rPr>
-          <w:fldChar w:fldCharType="begin"/>
-        </w:r>
-        <w:r>
-          <w:rPr>
-            <w:rFonts w:ascii="B Nazanin" w:hAnsi="B Nazanin" w:cs="B Nazanin"/>
-            <w:webHidden/>
-          </w:rPr>
-          <w:instrText xml:space="preserve"> PAGEREF _Toc69291755 \h </w:instrText>
-        </w:r>
-        <w:r>
-          <w:rPr>
-            <w:rFonts w:ascii="B Nazanin" w:hAnsi="B Nazanin" w:cs="B Nazanin"/>
-            <w:webHidden/>
-          </w:rPr>
-        </w:r>
-        <w:r>
-          <w:rPr>
-            <w:rFonts w:ascii="B Nazanin" w:hAnsi="B Nazanin" w:cs="B Nazanin"/>
-            <w:webHidden/>
-          </w:rPr>
-          <w:fldChar w:fldCharType="separate"/>
-        </w:r>
-        <w:r>
-          <w:rPr>
-            <w:rFonts w:ascii="B Nazanin" w:hAnsi="B Nazanin" w:cs="B Nazanin"/>
-            <w:webHidden/>
-            <w:lang w:bidi="ar-SA"/>
-          </w:rPr>
-          <w:t>4</w:t>
-        </w:r>
-        <w:r>
-          <w:rPr>
-            <w:rFonts w:ascii="B Nazanin" w:hAnsi="B Nazanin" w:cs="B Nazanin"/>
-            <w:webHidden/>
-          </w:rPr>
-          <w:fldChar w:fldCharType="end"/>
-        </w:r>
-      </w:hyperlink>
-    </w:p>
-    <w:p>
-      <w:pPr>
-        <w:pStyle w:val="TOC2"/>
-        <w:rPr>
-          <w:rFonts w:ascii="B Nazanin" w:eastAsiaTheme="minorEastAsia" w:hAnsi="B Nazanin" w:cs="B Nazanin"/>
-          <w:sz w:val="22"/>
-          <w:szCs w:val="22"/>
-          <w:lang w:bidi="ar-SA"/>
-        </w:rPr>
-      </w:pPr>
-      <w:hyperlink w:anchor="_Toc69291756" w:history="1">
-        <w:r>
-          <w:rPr>
-            <w:rStyle w:val="Hyperlink"/>
-            <w:rFonts w:ascii="B Nazanin" w:hAnsi="B Nazanin" w:cs="B Nazanin"/>
             <w:rtl/>
           </w:rPr>
-          <w:t>3</w:t>
-        </w:r>
-        <w:r>
-          <w:rPr>
-            <w:rStyle w:val="Hyperlink"/>
-            <w:rFonts w:ascii="B Nazanin" w:hAnsi="B Nazanin" w:cs="B Nazanin"/>
-            <w:rtl/>
-          </w:rPr>
-          <w:t>-5- بررسی جزئیات</w:t>
-        </w:r>
-        <w:r>
-          <w:rPr>
-            <w:rFonts w:ascii="B Nazanin" w:hAnsi="B Nazanin" w:cs="B Nazanin"/>
-            <w:webHidden/>
-          </w:rPr>
-          <w:tab/>
-        </w:r>
-        <w:r>
-          <w:rPr>
-            <w:rFonts w:ascii="B Nazanin" w:hAnsi="B Nazanin" w:cs="B Nazanin"/>
-            <w:webHidden/>
-          </w:rPr>
-          <w:fldChar w:fldCharType="begin"/>
-        </w:r>
-        <w:r>
-          <w:rPr>
-            <w:rFonts w:ascii="B Nazanin" w:hAnsi="B Nazanin" w:cs="B Nazanin"/>
-            <w:webHidden/>
-          </w:rPr>
-          <w:instrText xml:space="preserve"> PAGEREF _Toc69291756 \h </w:instrText>
-        </w:r>
-        <w:r>
-          <w:rPr>
-            <w:rFonts w:ascii="B Nazanin" w:hAnsi="B Nazanin" w:cs="B Nazanin"/>
-            <w:webHidden/>
-          </w:rPr>
-        </w:r>
-        <w:r>
-          <w:rPr>
-            <w:rFonts w:ascii="B Nazanin" w:hAnsi="B Nazanin" w:cs="B Nazanin"/>
-            <w:webHidden/>
-          </w:rPr>
-          <w:fldChar w:fldCharType="separate"/>
-        </w:r>
-        <w:r>
-          <w:rPr>
-            <w:rFonts w:ascii="B Nazanin" w:hAnsi="B Nazanin" w:cs="B Nazanin"/>
-            <w:webHidden/>
-            <w:lang w:bidi="ar-SA"/>
-          </w:rPr>
-          <w:t>5</w:t>
-        </w:r>
-        <w:r>
-          <w:rPr>
-            <w:rFonts w:ascii="B Nazanin" w:hAnsi="B Nazanin" w:cs="B Nazanin"/>
-            <w:webHidden/>
-          </w:rPr>
-          <w:fldChar w:fldCharType="end"/>
-        </w:r>
-      </w:hyperlink>
-    </w:p>
-    <w:p>
-      <w:pPr>
-        <w:pStyle w:val="TOC2"/>
-        <w:rPr>
-          <w:rFonts w:ascii="B Nazanin" w:eastAsiaTheme="minorEastAsia" w:hAnsi="B Nazanin" w:cs="B Nazanin"/>
-          <w:sz w:val="22"/>
-          <w:szCs w:val="22"/>
-          <w:lang w:bidi="ar-SA"/>
-        </w:rPr>
-      </w:pPr>
-      <w:hyperlink w:anchor="_Toc69291757" w:history="1">
-        <w:r>
-          <w:rPr>
-            <w:rStyle w:val="Hyperlink"/>
-            <w:rFonts w:ascii="B Nazanin" w:hAnsi="B Nazanin" w:cs="B Nazanin"/>
-            <w:rtl/>
-          </w:rPr>
-          <w:t>3</w:t>
-        </w:r>
-        <w:r>
-          <w:rPr>
-            <w:rStyle w:val="Hyperlink"/>
-            <w:rFonts w:ascii="B Nazanin" w:hAnsi="B Nazanin" w:cs="B Nazanin"/>
-            <w:rtl/>
-          </w:rPr>
-          <w:t>-6- جمع‏بندی</w:t>
-        </w:r>
-        <w:r>
-          <w:rPr>
-            <w:rFonts w:ascii="B Nazanin" w:hAnsi="B Nazanin" w:cs="B Nazanin"/>
-            <w:webHidden/>
-          </w:rPr>
-          <w:tab/>
-        </w:r>
-        <w:r>
-          <w:rPr>
-            <w:rFonts w:ascii="B Nazanin" w:hAnsi="B Nazanin" w:cs="B Nazanin"/>
-            <w:webHidden/>
-          </w:rPr>
-          <w:fldChar w:fldCharType="begin"/>
-        </w:r>
-        <w:r>
-          <w:rPr>
-            <w:rFonts w:ascii="B Nazanin" w:hAnsi="B Nazanin" w:cs="B Nazanin"/>
-            <w:webHidden/>
-          </w:rPr>
-          <w:instrText xml:space="preserve"> PAGEREF _Toc69291757 \h </w:instrText>
-        </w:r>
-        <w:r>
-          <w:rPr>
-            <w:rFonts w:ascii="B Nazanin" w:hAnsi="B Nazanin" w:cs="B Nazanin"/>
-            <w:webHidden/>
-          </w:rPr>
-        </w:r>
-        <w:r>
-          <w:rPr>
-            <w:rFonts w:ascii="B Nazanin" w:hAnsi="B Nazanin" w:cs="B Nazanin"/>
-            <w:webHidden/>
-          </w:rPr>
-          <w:fldChar w:fldCharType="separate"/>
-        </w:r>
-        <w:r>
-          <w:rPr>
-            <w:rFonts w:ascii="B Nazanin" w:hAnsi="B Nazanin" w:cs="B Nazanin"/>
-            <w:webHidden/>
-            <w:lang w:bidi="ar-SA"/>
-          </w:rPr>
-          <w:t>6</w:t>
-        </w:r>
-        <w:r>
-          <w:rPr>
-            <w:rFonts w:ascii="B Nazanin" w:hAnsi="B Nazanin" w:cs="B Nazanin"/>
-            <w:webHidden/>
-          </w:rPr>
-          <w:fldChar w:fldCharType="end"/>
+          <w:t>15</w:t>
         </w:r>
       </w:hyperlink>
     </w:p>
@@ -2655,7 +2526,7 @@
           <w:lang w:bidi="ar-SA"/>
         </w:rPr>
       </w:pPr>
-      <w:hyperlink w:anchor="_Toc69291758" w:history="1">
+      <w:hyperlink w:anchor="_Toc69291751" w:history="1">
         <w:r>
           <w:rPr>
             <w:rStyle w:val="Hyperlink"/>
@@ -2667,7 +2538,7 @@
         <w:r>
           <w:rPr>
             <w:rStyle w:val="Hyperlink"/>
-            <w:rFonts w:ascii="B Nazanin" w:hAnsi="B Nazanin" w:cs="B Nazanin"/>
+            <w:rFonts w:ascii="B Nazanin" w:hAnsi="B Nazanin" w:cs="B Nazanin" w:hint="cs"/>
             <w:rtl/>
           </w:rPr>
           <w:t>4</w:t>
@@ -2678,22 +2549,7 @@
             <w:rFonts w:ascii="B Nazanin" w:hAnsi="B Nazanin" w:cs="B Nazanin"/>
             <w:rtl/>
           </w:rPr>
-          <w:t>: راه‏اندازی کد به صورت برون خط (</w:t>
-        </w:r>
-        <w:r>
-          <w:rPr>
-            <w:rStyle w:val="Hyperlink"/>
-            <w:rFonts w:ascii="B Nazanin" w:hAnsi="B Nazanin" w:cs="B Nazanin"/>
-          </w:rPr>
-          <w:t>Offline</w:t>
-        </w:r>
-        <w:r>
-          <w:rPr>
-            <w:rStyle w:val="Hyperlink"/>
-            <w:rFonts w:ascii="B Nazanin" w:hAnsi="B Nazanin" w:cs="B Nazanin"/>
-            <w:rtl/>
-          </w:rPr>
-          <w:t>)</w:t>
+          <w:t>: راه‏اندازی کد</w:t>
         </w:r>
         <w:r>
           <w:rPr>
@@ -2704,45 +2560,11 @@
         </w:r>
         <w:r>
           <w:rPr>
-            <w:rFonts w:ascii="B Nazanin" w:hAnsi="B Nazanin" w:cs="B Nazanin"/>
+            <w:rFonts w:ascii="B Nazanin" w:hAnsi="B Nazanin" w:cs="B Nazanin" w:hint="cs"/>
             <w:webHidden/>
-          </w:rPr>
-          <w:fldChar w:fldCharType="begin"/>
-        </w:r>
-        <w:r>
-          <w:rPr>
-            <w:rFonts w:ascii="B Nazanin" w:hAnsi="B Nazanin" w:cs="B Nazanin"/>
-            <w:webHidden/>
-          </w:rPr>
-          <w:instrText xml:space="preserve"> PAGEREF _Toc69291758 \h </w:instrText>
-        </w:r>
-        <w:r>
-          <w:rPr>
-            <w:rFonts w:ascii="B Nazanin" w:hAnsi="B Nazanin" w:cs="B Nazanin"/>
-            <w:webHidden/>
-          </w:rPr>
-        </w:r>
-        <w:r>
-          <w:rPr>
-            <w:rFonts w:ascii="B Nazanin" w:hAnsi="B Nazanin" w:cs="B Nazanin"/>
-            <w:webHidden/>
-          </w:rPr>
-          <w:fldChar w:fldCharType="separate"/>
-        </w:r>
-        <w:r>
-          <w:rPr>
-            <w:rFonts w:ascii="B Nazanin" w:hAnsi="B Nazanin" w:cs="B Nazanin"/>
-            <w:webHidden/>
-            <w:lang w:bidi="ar-SA"/>
-          </w:rPr>
-          <w:t>7</w:t>
-        </w:r>
-        <w:r>
-          <w:rPr>
-            <w:rFonts w:ascii="B Nazanin" w:hAnsi="B Nazanin" w:cs="B Nazanin"/>
-            <w:webHidden/>
-          </w:rPr>
-          <w:fldChar w:fldCharType="end"/>
+            <w:rtl/>
+          </w:rPr>
+          <w:t>16</w:t>
         </w:r>
       </w:hyperlink>
     </w:p>
@@ -2756,21 +2578,21 @@
           <w:lang w:bidi="ar-SA"/>
         </w:rPr>
       </w:pPr>
-      <w:hyperlink w:anchor="_Toc69291759" w:history="1">
+      <w:hyperlink w:anchor="_Toc69291752" w:history="1">
+        <w:r>
+          <w:rPr>
+            <w:rStyle w:val="Hyperlink"/>
+            <w:rFonts w:ascii="B Nazanin" w:hAnsi="B Nazanin" w:cs="B Nazanin" w:hint="cs"/>
+            <w:rtl/>
+          </w:rPr>
+          <w:t>4</w:t>
+        </w:r>
         <w:r>
           <w:rPr>
             <w:rStyle w:val="Hyperlink"/>
             <w:rFonts w:ascii="B Nazanin" w:hAnsi="B Nazanin" w:cs="B Nazanin"/>
             <w:rtl/>
           </w:rPr>
-          <w:t>4</w:t>
-        </w:r>
-        <w:r>
-          <w:rPr>
-            <w:rStyle w:val="Hyperlink"/>
-            <w:rFonts w:ascii="B Nazanin" w:hAnsi="B Nazanin" w:cs="B Nazanin"/>
-            <w:rtl/>
-          </w:rPr>
           <w:t>-1- مقدمه</w:t>
         </w:r>
         <w:r>
@@ -2782,45 +2604,11 @@
         </w:r>
         <w:r>
           <w:rPr>
-            <w:rFonts w:ascii="B Nazanin" w:hAnsi="B Nazanin" w:cs="B Nazanin"/>
+            <w:rFonts w:ascii="B Nazanin" w:hAnsi="B Nazanin" w:cs="B Nazanin" w:hint="cs"/>
             <w:webHidden/>
-          </w:rPr>
-          <w:fldChar w:fldCharType="begin"/>
-        </w:r>
-        <w:r>
-          <w:rPr>
-            <w:rFonts w:ascii="B Nazanin" w:hAnsi="B Nazanin" w:cs="B Nazanin"/>
-            <w:webHidden/>
-          </w:rPr>
-          <w:instrText xml:space="preserve"> PAGEREF _Toc69291759 \h </w:instrText>
-        </w:r>
-        <w:r>
-          <w:rPr>
-            <w:rFonts w:ascii="B Nazanin" w:hAnsi="B Nazanin" w:cs="B Nazanin"/>
-            <w:webHidden/>
-          </w:rPr>
-        </w:r>
-        <w:r>
-          <w:rPr>
-            <w:rFonts w:ascii="B Nazanin" w:hAnsi="B Nazanin" w:cs="B Nazanin"/>
-            <w:webHidden/>
-          </w:rPr>
-          <w:fldChar w:fldCharType="separate"/>
-        </w:r>
-        <w:r>
-          <w:rPr>
-            <w:rFonts w:ascii="B Nazanin" w:hAnsi="B Nazanin" w:cs="B Nazanin"/>
-            <w:webHidden/>
-            <w:lang w:bidi="ar-SA"/>
-          </w:rPr>
-          <w:t>8</w:t>
-        </w:r>
-        <w:r>
-          <w:rPr>
-            <w:rFonts w:ascii="B Nazanin" w:hAnsi="B Nazanin" w:cs="B Nazanin"/>
-            <w:webHidden/>
-          </w:rPr>
-          <w:fldChar w:fldCharType="end"/>
+            <w:rtl/>
+          </w:rPr>
+          <w:t>17</w:t>
         </w:r>
       </w:hyperlink>
     </w:p>
@@ -2834,22 +2622,22 @@
           <w:lang w:bidi="ar-SA"/>
         </w:rPr>
       </w:pPr>
-      <w:hyperlink w:anchor="_Toc69291760" w:history="1">
+      <w:hyperlink w:anchor="_Toc69291753" w:history="1">
+        <w:r>
+          <w:rPr>
+            <w:rStyle w:val="Hyperlink"/>
+            <w:rFonts w:ascii="B Nazanin" w:hAnsi="B Nazanin" w:cs="B Nazanin" w:hint="cs"/>
+            <w:rtl/>
+          </w:rPr>
+          <w:t>4</w:t>
+        </w:r>
         <w:r>
           <w:rPr>
             <w:rStyle w:val="Hyperlink"/>
             <w:rFonts w:ascii="B Nazanin" w:hAnsi="B Nazanin" w:cs="B Nazanin"/>
             <w:rtl/>
           </w:rPr>
-          <w:t>4</w:t>
-        </w:r>
-        <w:r>
-          <w:rPr>
-            <w:rStyle w:val="Hyperlink"/>
-            <w:rFonts w:ascii="B Nazanin" w:hAnsi="B Nazanin" w:cs="B Nazanin"/>
-            <w:rtl/>
-          </w:rPr>
-          <w:t>-2- نحوه دسترسی</w:t>
+          <w:t>-2- نصب پکیج‏ها و پیش‏نیازها</w:t>
         </w:r>
         <w:r>
           <w:rPr>
@@ -2860,45 +2648,11 @@
         </w:r>
         <w:r>
           <w:rPr>
-            <w:rFonts w:ascii="B Nazanin" w:hAnsi="B Nazanin" w:cs="B Nazanin"/>
+            <w:rFonts w:ascii="B Nazanin" w:hAnsi="B Nazanin" w:cs="B Nazanin" w:hint="cs"/>
             <w:webHidden/>
-          </w:rPr>
-          <w:fldChar w:fldCharType="begin"/>
-        </w:r>
-        <w:r>
-          <w:rPr>
-            <w:rFonts w:ascii="B Nazanin" w:hAnsi="B Nazanin" w:cs="B Nazanin"/>
-            <w:webHidden/>
-          </w:rPr>
-          <w:instrText xml:space="preserve"> PAGEREF _Toc69291760 \h </w:instrText>
-        </w:r>
-        <w:r>
-          <w:rPr>
-            <w:rFonts w:ascii="B Nazanin" w:hAnsi="B Nazanin" w:cs="B Nazanin"/>
-            <w:webHidden/>
-          </w:rPr>
-        </w:r>
-        <w:r>
-          <w:rPr>
-            <w:rFonts w:ascii="B Nazanin" w:hAnsi="B Nazanin" w:cs="B Nazanin"/>
-            <w:webHidden/>
-          </w:rPr>
-          <w:fldChar w:fldCharType="separate"/>
-        </w:r>
-        <w:r>
-          <w:rPr>
-            <w:rFonts w:ascii="B Nazanin" w:hAnsi="B Nazanin" w:cs="B Nazanin"/>
-            <w:webHidden/>
-            <w:lang w:bidi="ar-SA"/>
-          </w:rPr>
-          <w:t>8</w:t>
-        </w:r>
-        <w:r>
-          <w:rPr>
-            <w:rFonts w:ascii="B Nazanin" w:hAnsi="B Nazanin" w:cs="B Nazanin"/>
-            <w:webHidden/>
-          </w:rPr>
-          <w:fldChar w:fldCharType="end"/>
+            <w:rtl/>
+          </w:rPr>
+          <w:t>17</w:t>
         </w:r>
       </w:hyperlink>
     </w:p>
@@ -2912,29 +2666,22 @@
           <w:lang w:bidi="ar-SA"/>
         </w:rPr>
       </w:pPr>
-      <w:hyperlink w:anchor="_Toc69291761" w:history="1">
+      <w:hyperlink w:anchor="_Toc69291754" w:history="1">
+        <w:r>
+          <w:rPr>
+            <w:rStyle w:val="Hyperlink"/>
+            <w:rFonts w:ascii="B Nazanin" w:hAnsi="B Nazanin" w:cs="B Nazanin" w:hint="cs"/>
+            <w:rtl/>
+          </w:rPr>
+          <w:t>4</w:t>
+        </w:r>
         <w:r>
           <w:rPr>
             <w:rStyle w:val="Hyperlink"/>
             <w:rFonts w:ascii="B Nazanin" w:hAnsi="B Nazanin" w:cs="B Nazanin"/>
             <w:rtl/>
           </w:rPr>
-          <w:t>4</w:t>
-        </w:r>
-        <w:r>
-          <w:rPr>
-            <w:rStyle w:val="Hyperlink"/>
-            <w:rFonts w:ascii="B Nazanin" w:hAnsi="B Nazanin" w:cs="B Nazanin"/>
-            <w:rtl/>
-          </w:rPr>
-          <w:t xml:space="preserve">-3- نصب پیش‏نیازها به صورت </w:t>
-        </w:r>
-        <w:r>
-          <w:rPr>
-            <w:rStyle w:val="Hyperlink"/>
-            <w:rFonts w:ascii="B Nazanin" w:hAnsi="B Nazanin" w:cs="B Nazanin"/>
-          </w:rPr>
-          <w:t>Offline</w:t>
+          <w:t>-3- نحوه دسترسی</w:t>
         </w:r>
         <w:r>
           <w:rPr>
@@ -2945,45 +2692,11 @@
         </w:r>
         <w:r>
           <w:rPr>
-            <w:rFonts w:ascii="B Nazanin" w:hAnsi="B Nazanin" w:cs="B Nazanin"/>
+            <w:rFonts w:ascii="B Nazanin" w:hAnsi="B Nazanin" w:cs="B Nazanin" w:hint="cs"/>
             <w:webHidden/>
-          </w:rPr>
-          <w:fldChar w:fldCharType="begin"/>
-        </w:r>
-        <w:r>
-          <w:rPr>
-            <w:rFonts w:ascii="B Nazanin" w:hAnsi="B Nazanin" w:cs="B Nazanin"/>
-            <w:webHidden/>
-          </w:rPr>
-          <w:instrText xml:space="preserve"> PAGEREF _Toc69291761 \h </w:instrText>
-        </w:r>
-        <w:r>
-          <w:rPr>
-            <w:rFonts w:ascii="B Nazanin" w:hAnsi="B Nazanin" w:cs="B Nazanin"/>
-            <w:webHidden/>
-          </w:rPr>
-        </w:r>
-        <w:r>
-          <w:rPr>
-            <w:rFonts w:ascii="B Nazanin" w:hAnsi="B Nazanin" w:cs="B Nazanin"/>
-            <w:webHidden/>
-          </w:rPr>
-          <w:fldChar w:fldCharType="separate"/>
-        </w:r>
-        <w:r>
-          <w:rPr>
-            <w:rFonts w:ascii="B Nazanin" w:hAnsi="B Nazanin" w:cs="B Nazanin"/>
-            <w:webHidden/>
-            <w:lang w:bidi="ar-SA"/>
-          </w:rPr>
-          <w:t>8</w:t>
-        </w:r>
-        <w:r>
-          <w:rPr>
-            <w:rFonts w:ascii="B Nazanin" w:hAnsi="B Nazanin" w:cs="B Nazanin"/>
-            <w:webHidden/>
-          </w:rPr>
-          <w:fldChar w:fldCharType="end"/>
+            <w:rtl/>
+          </w:rPr>
+          <w:t>22</w:t>
         </w:r>
       </w:hyperlink>
     </w:p>
@@ -2997,21 +2710,21 @@
           <w:lang w:bidi="ar-SA"/>
         </w:rPr>
       </w:pPr>
-      <w:hyperlink w:anchor="_Toc69291762" w:history="1">
+      <w:hyperlink w:anchor="_Toc69291755" w:history="1">
+        <w:r>
+          <w:rPr>
+            <w:rStyle w:val="Hyperlink"/>
+            <w:rFonts w:ascii="B Nazanin" w:hAnsi="B Nazanin" w:cs="B Nazanin" w:hint="cs"/>
+            <w:rtl/>
+          </w:rPr>
+          <w:t>4</w:t>
+        </w:r>
         <w:r>
           <w:rPr>
             <w:rStyle w:val="Hyperlink"/>
             <w:rFonts w:ascii="B Nazanin" w:hAnsi="B Nazanin" w:cs="B Nazanin"/>
             <w:rtl/>
           </w:rPr>
-          <w:t>4</w:t>
-        </w:r>
-        <w:r>
-          <w:rPr>
-            <w:rStyle w:val="Hyperlink"/>
-            <w:rFonts w:ascii="B Nazanin" w:hAnsi="B Nazanin" w:cs="B Nazanin"/>
-            <w:rtl/>
-          </w:rPr>
           <w:t>-4- راه‏اندازی سریع</w:t>
         </w:r>
         <w:r>
@@ -3023,45 +2736,11 @@
         </w:r>
         <w:r>
           <w:rPr>
-            <w:rFonts w:ascii="B Nazanin" w:hAnsi="B Nazanin" w:cs="B Nazanin"/>
+            <w:rFonts w:ascii="B Nazanin" w:hAnsi="B Nazanin" w:cs="B Nazanin" w:hint="cs"/>
             <w:webHidden/>
-          </w:rPr>
-          <w:fldChar w:fldCharType="begin"/>
-        </w:r>
-        <w:r>
-          <w:rPr>
-            <w:rFonts w:ascii="B Nazanin" w:hAnsi="B Nazanin" w:cs="B Nazanin"/>
-            <w:webHidden/>
-          </w:rPr>
-          <w:instrText xml:space="preserve"> PAGEREF _Toc69291762 \h </w:instrText>
-        </w:r>
-        <w:r>
-          <w:rPr>
-            <w:rFonts w:ascii="B Nazanin" w:hAnsi="B Nazanin" w:cs="B Nazanin"/>
-            <w:webHidden/>
-          </w:rPr>
-        </w:r>
-        <w:r>
-          <w:rPr>
-            <w:rFonts w:ascii="B Nazanin" w:hAnsi="B Nazanin" w:cs="B Nazanin"/>
-            <w:webHidden/>
-          </w:rPr>
-          <w:fldChar w:fldCharType="separate"/>
-        </w:r>
-        <w:r>
-          <w:rPr>
-            <w:rFonts w:ascii="B Nazanin" w:hAnsi="B Nazanin" w:cs="B Nazanin"/>
-            <w:webHidden/>
-            <w:lang w:bidi="ar-SA"/>
-          </w:rPr>
-          <w:t>8</w:t>
-        </w:r>
-        <w:r>
-          <w:rPr>
-            <w:rFonts w:ascii="B Nazanin" w:hAnsi="B Nazanin" w:cs="B Nazanin"/>
-            <w:webHidden/>
-          </w:rPr>
-          <w:fldChar w:fldCharType="end"/>
+            <w:rtl/>
+          </w:rPr>
+          <w:t>24</w:t>
         </w:r>
       </w:hyperlink>
     </w:p>
@@ -3075,22 +2754,30 @@
           <w:lang w:bidi="ar-SA"/>
         </w:rPr>
       </w:pPr>
-      <w:hyperlink w:anchor="_Toc69291763" w:history="1">
+      <w:hyperlink w:anchor="_Toc69291756" w:history="1">
+        <w:r>
+          <w:rPr>
+            <w:rStyle w:val="Hyperlink"/>
+            <w:rFonts w:ascii="B Nazanin" w:hAnsi="B Nazanin" w:cs="B Nazanin" w:hint="cs"/>
+            <w:rtl/>
+          </w:rPr>
+          <w:t>4</w:t>
+        </w:r>
         <w:r>
           <w:rPr>
             <w:rStyle w:val="Hyperlink"/>
             <w:rFonts w:ascii="B Nazanin" w:hAnsi="B Nazanin" w:cs="B Nazanin"/>
             <w:rtl/>
           </w:rPr>
-          <w:t>4</w:t>
+          <w:t xml:space="preserve">-5- </w:t>
         </w:r>
         <w:r>
           <w:rPr>
             <w:rStyle w:val="Hyperlink"/>
-            <w:rFonts w:ascii="B Nazanin" w:hAnsi="B Nazanin" w:cs="B Nazanin"/>
+            <w:rFonts w:ascii="B Nazanin" w:hAnsi="B Nazanin" w:cs="B Nazanin" w:hint="cs"/>
             <w:rtl/>
           </w:rPr>
-          <w:t>-5- بررسی جزئیات کد</w:t>
+          <w:t>الگوریتم و روش کلی</w:t>
         </w:r>
         <w:r>
           <w:rPr>
@@ -3101,45 +2788,11 @@
         </w:r>
         <w:r>
           <w:rPr>
-            <w:rFonts w:ascii="B Nazanin" w:hAnsi="B Nazanin" w:cs="B Nazanin"/>
+            <w:rFonts w:ascii="B Nazanin" w:hAnsi="B Nazanin" w:cs="B Nazanin" w:hint="cs"/>
             <w:webHidden/>
-          </w:rPr>
-          <w:fldChar w:fldCharType="begin"/>
-        </w:r>
-        <w:r>
-          <w:rPr>
-            <w:rFonts w:ascii="B Nazanin" w:hAnsi="B Nazanin" w:cs="B Nazanin"/>
-            <w:webHidden/>
-          </w:rPr>
-          <w:instrText xml:space="preserve"> PAGEREF _Toc69291763 \h </w:instrText>
-        </w:r>
-        <w:r>
-          <w:rPr>
-            <w:rFonts w:ascii="B Nazanin" w:hAnsi="B Nazanin" w:cs="B Nazanin"/>
-            <w:webHidden/>
-          </w:rPr>
-        </w:r>
-        <w:r>
-          <w:rPr>
-            <w:rFonts w:ascii="B Nazanin" w:hAnsi="B Nazanin" w:cs="B Nazanin"/>
-            <w:webHidden/>
-          </w:rPr>
-          <w:fldChar w:fldCharType="separate"/>
-        </w:r>
-        <w:r>
-          <w:rPr>
-            <w:rFonts w:ascii="B Nazanin" w:hAnsi="B Nazanin" w:cs="B Nazanin"/>
-            <w:webHidden/>
-            <w:lang w:bidi="ar-SA"/>
-          </w:rPr>
-          <w:t>8</w:t>
-        </w:r>
-        <w:r>
-          <w:rPr>
-            <w:rFonts w:ascii="B Nazanin" w:hAnsi="B Nazanin" w:cs="B Nazanin"/>
-            <w:webHidden/>
-          </w:rPr>
-          <w:fldChar w:fldCharType="end"/>
+            <w:rtl/>
+          </w:rPr>
+          <w:t>26</w:t>
         </w:r>
       </w:hyperlink>
     </w:p>
@@ -3153,14 +2806,30 @@
           <w:lang w:bidi="ar-SA"/>
         </w:rPr>
       </w:pPr>
-      <w:hyperlink w:anchor="_Toc69291764" w:history="1">
+      <w:hyperlink w:anchor="_Toc69291756" w:history="1">
+        <w:r>
+          <w:rPr>
+            <w:rStyle w:val="Hyperlink"/>
+            <w:rFonts w:ascii="B Nazanin" w:hAnsi="B Nazanin" w:cs="B Nazanin" w:hint="cs"/>
+            <w:rtl/>
+          </w:rPr>
+          <w:t>4</w:t>
+        </w:r>
         <w:r>
           <w:rPr>
             <w:rStyle w:val="Hyperlink"/>
             <w:rFonts w:ascii="B Nazanin" w:hAnsi="B Nazanin" w:cs="B Nazanin"/>
             <w:rtl/>
           </w:rPr>
-          <w:t>4</w:t>
+          <w:t>-</w:t>
+        </w:r>
+        <w:r>
+          <w:rPr>
+            <w:rStyle w:val="Hyperlink"/>
+            <w:rFonts w:ascii="B Nazanin" w:hAnsi="B Nazanin" w:cs="B Nazanin" w:hint="cs"/>
+            <w:rtl/>
+          </w:rPr>
+          <w:t>6</w:t>
         </w:r>
         <w:r>
           <w:rPr>
@@ -3168,7 +2837,15 @@
             <w:rFonts w:ascii="B Nazanin" w:hAnsi="B Nazanin" w:cs="B Nazanin"/>
             <w:rtl/>
           </w:rPr>
-          <w:t>-6- جمع‏بندی</w:t>
+          <w:t xml:space="preserve">- </w:t>
+        </w:r>
+        <w:r>
+          <w:rPr>
+            <w:rStyle w:val="Hyperlink"/>
+            <w:rFonts w:ascii="B Nazanin" w:hAnsi="B Nazanin" w:cs="B Nazanin" w:hint="cs"/>
+            <w:rtl/>
+          </w:rPr>
+          <w:t>تجارب جدید</w:t>
         </w:r>
         <w:r>
           <w:rPr>
@@ -3179,45 +2856,266 @@
         </w:r>
         <w:r>
           <w:rPr>
+            <w:rFonts w:ascii="B Nazanin" w:hAnsi="B Nazanin" w:cs="B Nazanin" w:hint="cs"/>
+            <w:webHidden/>
+            <w:rtl/>
+          </w:rPr>
+          <w:t>29</w:t>
+        </w:r>
+      </w:hyperlink>
+    </w:p>
+    <w:p>
+      <w:pPr>
+        <w:pStyle w:val="TOC2"/>
+        <w:rPr>
+          <w:rFonts w:ascii="B Nazanin" w:eastAsiaTheme="minorEastAsia" w:hAnsi="B Nazanin" w:cs="B Nazanin"/>
+          <w:sz w:val="22"/>
+          <w:szCs w:val="22"/>
+          <w:lang w:bidi="ar-SA"/>
+        </w:rPr>
+      </w:pPr>
+      <w:hyperlink w:anchor="_Toc69291756" w:history="1">
+        <w:r>
+          <w:rPr>
+            <w:rStyle w:val="Hyperlink"/>
+            <w:rFonts w:ascii="B Nazanin" w:hAnsi="B Nazanin" w:cs="B Nazanin" w:hint="cs"/>
+            <w:rtl/>
+          </w:rPr>
+          <w:t>4</w:t>
+        </w:r>
+        <w:r>
+          <w:rPr>
+            <w:rStyle w:val="Hyperlink"/>
+            <w:rFonts w:ascii="B Nazanin" w:hAnsi="B Nazanin" w:cs="B Nazanin"/>
+            <w:rtl/>
+          </w:rPr>
+          <w:t>-</w:t>
+        </w:r>
+        <w:r>
+          <w:rPr>
+            <w:rStyle w:val="Hyperlink"/>
+            <w:rFonts w:ascii="B Nazanin" w:hAnsi="B Nazanin" w:cs="B Nazanin" w:hint="cs"/>
+            <w:rtl/>
+          </w:rPr>
+          <w:t>6-1</w:t>
+        </w:r>
+        <w:r>
+          <w:rPr>
+            <w:rStyle w:val="Hyperlink"/>
+            <w:rFonts w:ascii="B Nazanin" w:hAnsi="B Nazanin" w:cs="B Nazanin"/>
+            <w:rtl/>
+          </w:rPr>
+          <w:t xml:space="preserve">- </w:t>
+        </w:r>
+        <w:r>
+          <w:rPr>
+            <w:rStyle w:val="Hyperlink"/>
+            <w:rFonts w:ascii="B Nazanin" w:hAnsi="B Nazanin" w:cs="B Nazanin" w:hint="cs"/>
+            <w:rtl/>
+          </w:rPr>
+          <w:t xml:space="preserve">زبان </w:t>
+        </w:r>
+        <w:r>
+          <w:rPr>
+            <w:rStyle w:val="Hyperlink"/>
+            <w:rFonts w:ascii="B Nazanin" w:hAnsi="B Nazanin" w:cs="B Nazanin"/>
+          </w:rPr>
+          <w:t>YAML</w:t>
+        </w:r>
+        <w:r>
+          <w:rPr>
             <w:rFonts w:ascii="B Nazanin" w:hAnsi="B Nazanin" w:cs="B Nazanin"/>
             <w:webHidden/>
           </w:rPr>
-          <w:fldChar w:fldCharType="begin"/>
+          <w:tab/>
+        </w:r>
+        <w:r>
+          <w:rPr>
+            <w:rFonts w:ascii="B Nazanin" w:hAnsi="B Nazanin" w:cs="B Nazanin" w:hint="cs"/>
+            <w:webHidden/>
+            <w:rtl/>
+          </w:rPr>
+          <w:t>29</w:t>
+        </w:r>
+      </w:hyperlink>
+    </w:p>
+    <w:p>
+      <w:pPr>
+        <w:pStyle w:val="TOC2"/>
+        <w:rPr>
+          <w:rFonts w:ascii="B Nazanin" w:eastAsiaTheme="minorEastAsia" w:hAnsi="B Nazanin" w:cs="B Nazanin"/>
+          <w:sz w:val="22"/>
+          <w:szCs w:val="22"/>
+          <w:lang w:bidi="ar-SA"/>
+        </w:rPr>
+      </w:pPr>
+      <w:hyperlink w:anchor="_Toc69291756" w:history="1">
+        <w:r>
+          <w:rPr>
+            <w:rStyle w:val="Hyperlink"/>
+            <w:rFonts w:ascii="B Nazanin" w:hAnsi="B Nazanin" w:cs="B Nazanin" w:hint="cs"/>
+            <w:rtl/>
+          </w:rPr>
+          <w:t>4</w:t>
+        </w:r>
+        <w:r>
+          <w:rPr>
+            <w:rStyle w:val="Hyperlink"/>
+            <w:rFonts w:ascii="B Nazanin" w:hAnsi="B Nazanin" w:cs="B Nazanin"/>
+            <w:rtl/>
+          </w:rPr>
+          <w:t>-</w:t>
+        </w:r>
+        <w:r>
+          <w:rPr>
+            <w:rStyle w:val="Hyperlink"/>
+            <w:rFonts w:ascii="B Nazanin" w:hAnsi="B Nazanin" w:cs="B Nazanin" w:hint="cs"/>
+            <w:rtl/>
+          </w:rPr>
+          <w:t>6-2</w:t>
+        </w:r>
+        <w:r>
+          <w:rPr>
+            <w:rStyle w:val="Hyperlink"/>
+            <w:rFonts w:ascii="B Nazanin" w:hAnsi="B Nazanin" w:cs="B Nazanin"/>
+            <w:rtl/>
+          </w:rPr>
+          <w:t xml:space="preserve">- </w:t>
+        </w:r>
+        <w:r>
+          <w:rPr>
+            <w:rStyle w:val="Hyperlink"/>
+            <w:rFonts w:ascii="B Nazanin" w:hAnsi="B Nazanin" w:cs="B Nazanin" w:hint="cs"/>
+            <w:rtl/>
+          </w:rPr>
+          <w:t>متذولوژی اسکرام</w:t>
         </w:r>
         <w:r>
           <w:rPr>
             <w:rFonts w:ascii="B Nazanin" w:hAnsi="B Nazanin" w:cs="B Nazanin"/>
             <w:webHidden/>
           </w:rPr>
-          <w:instrText xml:space="preserve"> PAGEREF _Toc69291764 \h </w:instrText>
+          <w:tab/>
+        </w:r>
+        <w:r>
+          <w:rPr>
+            <w:rFonts w:ascii="B Nazanin" w:hAnsi="B Nazanin" w:cs="B Nazanin" w:hint="cs"/>
+            <w:webHidden/>
+            <w:rtl/>
+          </w:rPr>
+          <w:t>30</w:t>
+        </w:r>
+      </w:hyperlink>
+    </w:p>
+    <w:p>
+      <w:pPr>
+        <w:pStyle w:val="TOC2"/>
+        <w:rPr>
+          <w:rFonts w:ascii="B Nazanin" w:eastAsiaTheme="minorEastAsia" w:hAnsi="B Nazanin" w:cs="B Nazanin"/>
+          <w:sz w:val="22"/>
+          <w:szCs w:val="22"/>
+          <w:lang w:bidi="ar-SA"/>
+        </w:rPr>
+      </w:pPr>
+      <w:hyperlink w:anchor="_Toc69291756" w:history="1">
+        <w:r>
+          <w:rPr>
+            <w:rStyle w:val="Hyperlink"/>
+            <w:rFonts w:ascii="B Nazanin" w:hAnsi="B Nazanin" w:cs="B Nazanin" w:hint="cs"/>
+            <w:rtl/>
+          </w:rPr>
+          <w:t>4</w:t>
+        </w:r>
+        <w:r>
+          <w:rPr>
+            <w:rStyle w:val="Hyperlink"/>
+            <w:rFonts w:ascii="B Nazanin" w:hAnsi="B Nazanin" w:cs="B Nazanin"/>
+            <w:rtl/>
+          </w:rPr>
+          <w:t>-</w:t>
+        </w:r>
+        <w:r>
+          <w:rPr>
+            <w:rStyle w:val="Hyperlink"/>
+            <w:rFonts w:ascii="B Nazanin" w:hAnsi="B Nazanin" w:cs="B Nazanin" w:hint="cs"/>
+            <w:rtl/>
+          </w:rPr>
+          <w:t>6-3</w:t>
+        </w:r>
+        <w:r>
+          <w:rPr>
+            <w:rStyle w:val="Hyperlink"/>
+            <w:rFonts w:ascii="B Nazanin" w:hAnsi="B Nazanin" w:cs="B Nazanin"/>
+            <w:rtl/>
+          </w:rPr>
+          <w:t xml:space="preserve">- </w:t>
+        </w:r>
+        <w:r>
+          <w:rPr>
+            <w:rStyle w:val="Hyperlink"/>
+            <w:rFonts w:ascii="B Nazanin" w:hAnsi="B Nazanin" w:cs="B Nazanin" w:hint="cs"/>
+            <w:rtl/>
+          </w:rPr>
+          <w:t>داکر</w:t>
         </w:r>
         <w:r>
           <w:rPr>
             <w:rFonts w:ascii="B Nazanin" w:hAnsi="B Nazanin" w:cs="B Nazanin"/>
             <w:webHidden/>
           </w:rPr>
+          <w:tab/>
+        </w:r>
+        <w:r>
+          <w:rPr>
+            <w:rFonts w:ascii="B Nazanin" w:hAnsi="B Nazanin" w:cs="B Nazanin" w:hint="cs"/>
+            <w:webHidden/>
+            <w:rtl/>
+          </w:rPr>
+          <w:t>31</w:t>
+        </w:r>
+      </w:hyperlink>
+    </w:p>
+    <w:p>
+      <w:pPr>
+        <w:pStyle w:val="TOC2"/>
+        <w:rPr>
+          <w:rFonts w:ascii="B Nazanin" w:eastAsiaTheme="minorEastAsia" w:hAnsi="B Nazanin" w:cs="B Nazanin"/>
+          <w:sz w:val="22"/>
+          <w:szCs w:val="22"/>
+          <w:lang w:bidi="ar-SA"/>
+        </w:rPr>
+      </w:pPr>
+      <w:hyperlink w:anchor="_Toc69291757" w:history="1">
+        <w:r>
+          <w:rPr>
+            <w:rStyle w:val="Hyperlink"/>
+            <w:rFonts w:ascii="B Nazanin" w:hAnsi="B Nazanin" w:cs="B Nazanin" w:hint="cs"/>
+            <w:rtl/>
+          </w:rPr>
+          <w:t>4</w:t>
+        </w:r>
+        <w:r>
+          <w:rPr>
+            <w:rStyle w:val="Hyperlink"/>
+            <w:rFonts w:ascii="B Nazanin" w:hAnsi="B Nazanin" w:cs="B Nazanin"/>
+            <w:rtl/>
+          </w:rPr>
+          <w:t>-6- جمع‏بندی</w:t>
         </w:r>
         <w:r>
           <w:rPr>
             <w:rFonts w:ascii="B Nazanin" w:hAnsi="B Nazanin" w:cs="B Nazanin"/>
             <w:webHidden/>
           </w:rPr>
-          <w:fldChar w:fldCharType="separate"/>
-        </w:r>
-        <w:r>
-          <w:rPr>
-            <w:rFonts w:ascii="B Nazanin" w:hAnsi="B Nazanin" w:cs="B Nazanin"/>
+          <w:tab/>
+        </w:r>
+        <w:r>
+          <w:rPr>
+            <w:rFonts w:ascii="B Nazanin" w:hAnsi="B Nazanin" w:cs="B Nazanin" w:hint="cs"/>
             <w:webHidden/>
-            <w:lang w:bidi="ar-SA"/>
-          </w:rPr>
-          <w:t>9</w:t>
-        </w:r>
-        <w:r>
-          <w:rPr>
-            <w:rFonts w:ascii="B Nazanin" w:hAnsi="B Nazanin" w:cs="B Nazanin"/>
-            <w:webHidden/>
-          </w:rPr>
-          <w:fldChar w:fldCharType="end"/>
+            <w:rtl/>
+          </w:rPr>
+          <w:t>32</w:t>
         </w:r>
       </w:hyperlink>
     </w:p>
@@ -3266,45 +3164,11 @@
         </w:r>
         <w:r>
           <w:rPr>
-            <w:rFonts w:ascii="B Nazanin" w:hAnsi="B Nazanin" w:cs="B Nazanin"/>
+            <w:rFonts w:ascii="B Nazanin" w:hAnsi="B Nazanin" w:cs="B Nazanin" w:hint="cs"/>
             <w:webHidden/>
-          </w:rPr>
-          <w:fldChar w:fldCharType="begin"/>
-        </w:r>
-        <w:r>
-          <w:rPr>
-            <w:rFonts w:ascii="B Nazanin" w:hAnsi="B Nazanin" w:cs="B Nazanin"/>
-            <w:webHidden/>
-          </w:rPr>
-          <w:instrText xml:space="preserve"> PAGEREF _Toc69291765 \h </w:instrText>
-        </w:r>
-        <w:r>
-          <w:rPr>
-            <w:rFonts w:ascii="B Nazanin" w:hAnsi="B Nazanin" w:cs="B Nazanin"/>
-            <w:webHidden/>
-          </w:rPr>
-        </w:r>
-        <w:r>
-          <w:rPr>
-            <w:rFonts w:ascii="B Nazanin" w:hAnsi="B Nazanin" w:cs="B Nazanin"/>
-            <w:webHidden/>
-          </w:rPr>
-          <w:fldChar w:fldCharType="separate"/>
-        </w:r>
-        <w:r>
-          <w:rPr>
-            <w:rFonts w:ascii="B Nazanin" w:hAnsi="B Nazanin" w:cs="B Nazanin"/>
-            <w:webHidden/>
-            <w:lang w:bidi="ar-SA"/>
-          </w:rPr>
-          <w:t>12</w:t>
-        </w:r>
-        <w:r>
-          <w:rPr>
-            <w:rFonts w:ascii="B Nazanin" w:hAnsi="B Nazanin" w:cs="B Nazanin"/>
-            <w:webHidden/>
-          </w:rPr>
-          <w:fldChar w:fldCharType="end"/>
+            <w:rtl/>
+          </w:rPr>
+          <w:t>33</w:t>
         </w:r>
       </w:hyperlink>
     </w:p>
@@ -3318,7 +3182,7 @@
           <w:lang w:bidi="ar-SA"/>
         </w:rPr>
       </w:pPr>
-      <w:hyperlink w:anchor="_Toc69291766" w:history="1">
+      <w:hyperlink w:anchor="_Toc69291767" w:history="1">
         <w:r>
           <w:rPr>
             <w:rStyle w:val="Hyperlink"/>
@@ -3333,7 +3197,23 @@
             <w:rFonts w:ascii="B Nazanin" w:hAnsi="B Nazanin" w:cs="B Nazanin"/>
             <w:rtl/>
           </w:rPr>
-          <w:t>-1- مقدمه</w:t>
+          <w:t>-</w:t>
+        </w:r>
+        <w:r>
+          <w:rPr>
+            <w:rStyle w:val="Hyperlink"/>
+            <w:rFonts w:ascii="B Nazanin" w:hAnsi="B Nazanin" w:cs="B Nazanin" w:hint="cs"/>
+            <w:rtl/>
+          </w:rPr>
+          <w:t>1</w:t>
+        </w:r>
+        <w:r>
+          <w:rPr>
+            <w:rStyle w:val="Hyperlink"/>
+            <w:rFonts w:ascii="B Nazanin" w:hAnsi="B Nazanin" w:cs="B Nazanin"/>
+            <w:rtl/>
+          </w:rPr>
+          <w:t>- جمع‏بندی کلی و پیشنهادات</w:t>
         </w:r>
         <w:r>
           <w:rPr>
@@ -3344,45 +3224,11 @@
         </w:r>
         <w:r>
           <w:rPr>
-            <w:rFonts w:ascii="B Nazanin" w:hAnsi="B Nazanin" w:cs="B Nazanin"/>
+            <w:rFonts w:ascii="B Nazanin" w:hAnsi="B Nazanin" w:cs="B Nazanin" w:hint="cs"/>
             <w:webHidden/>
-          </w:rPr>
-          <w:fldChar w:fldCharType="begin"/>
-        </w:r>
-        <w:r>
-          <w:rPr>
-            <w:rFonts w:ascii="B Nazanin" w:hAnsi="B Nazanin" w:cs="B Nazanin"/>
-            <w:webHidden/>
-          </w:rPr>
-          <w:instrText xml:space="preserve"> PAGEREF _Toc69291766 \h </w:instrText>
-        </w:r>
-        <w:r>
-          <w:rPr>
-            <w:rFonts w:ascii="B Nazanin" w:hAnsi="B Nazanin" w:cs="B Nazanin"/>
-            <w:webHidden/>
-          </w:rPr>
-        </w:r>
-        <w:r>
-          <w:rPr>
-            <w:rFonts w:ascii="B Nazanin" w:hAnsi="B Nazanin" w:cs="B Nazanin"/>
-            <w:webHidden/>
-          </w:rPr>
-          <w:fldChar w:fldCharType="separate"/>
-        </w:r>
-        <w:r>
-          <w:rPr>
-            <w:rFonts w:ascii="B Nazanin" w:hAnsi="B Nazanin" w:cs="B Nazanin"/>
-            <w:webHidden/>
-            <w:lang w:bidi="ar-SA"/>
-          </w:rPr>
-          <w:t>13</w:t>
-        </w:r>
-        <w:r>
-          <w:rPr>
-            <w:rFonts w:ascii="B Nazanin" w:hAnsi="B Nazanin" w:cs="B Nazanin"/>
-            <w:webHidden/>
-          </w:rPr>
-          <w:fldChar w:fldCharType="end"/>
+            <w:rtl/>
+          </w:rPr>
+          <w:t>34</w:t>
         </w:r>
       </w:hyperlink>
     </w:p>
@@ -3396,7 +3242,7 @@
           <w:lang w:bidi="ar-SA"/>
         </w:rPr>
       </w:pPr>
-      <w:hyperlink w:anchor="_Toc69291767" w:history="1">
+      <w:hyperlink w:anchor="_Toc69291768" w:history="1">
         <w:r>
           <w:rPr>
             <w:rStyle w:val="Hyperlink"/>
@@ -3411,7 +3257,23 @@
             <w:rFonts w:ascii="B Nazanin" w:hAnsi="B Nazanin" w:cs="B Nazanin"/>
             <w:rtl/>
           </w:rPr>
-          <w:t>-2- جمع‏بندی کلی و پیشنهادات</w:t>
+          <w:t xml:space="preserve">-3- کارهای </w:t>
+        </w:r>
+        <w:r>
+          <w:rPr>
+            <w:rStyle w:val="Hyperlink"/>
+            <w:rFonts w:ascii="B Nazanin" w:hAnsi="B Nazanin" w:cs="B Nazanin" w:hint="cs"/>
+            <w:rtl/>
+          </w:rPr>
+          <w:t>آ</w:t>
+        </w:r>
+        <w:r>
+          <w:rPr>
+            <w:rStyle w:val="Hyperlink"/>
+            <w:rFonts w:ascii="B Nazanin" w:hAnsi="B Nazanin" w:cs="B Nazanin"/>
+            <w:rtl/>
+          </w:rPr>
+          <w:t>ینده</w:t>
         </w:r>
         <w:r>
           <w:rPr>
@@ -3422,45 +3284,11 @@
         </w:r>
         <w:r>
           <w:rPr>
-            <w:rFonts w:ascii="B Nazanin" w:hAnsi="B Nazanin" w:cs="B Nazanin"/>
+            <w:rFonts w:ascii="B Nazanin" w:hAnsi="B Nazanin" w:cs="B Nazanin" w:hint="cs"/>
             <w:webHidden/>
-          </w:rPr>
-          <w:fldChar w:fldCharType="begin"/>
-        </w:r>
-        <w:r>
-          <w:rPr>
-            <w:rFonts w:ascii="B Nazanin" w:hAnsi="B Nazanin" w:cs="B Nazanin"/>
-            <w:webHidden/>
-          </w:rPr>
-          <w:instrText xml:space="preserve"> PAGEREF _Toc69291767 \h </w:instrText>
-        </w:r>
-        <w:r>
-          <w:rPr>
-            <w:rFonts w:ascii="B Nazanin" w:hAnsi="B Nazanin" w:cs="B Nazanin"/>
-            <w:webHidden/>
-          </w:rPr>
-        </w:r>
-        <w:r>
-          <w:rPr>
-            <w:rFonts w:ascii="B Nazanin" w:hAnsi="B Nazanin" w:cs="B Nazanin"/>
-            <w:webHidden/>
-          </w:rPr>
-          <w:fldChar w:fldCharType="separate"/>
-        </w:r>
-        <w:r>
-          <w:rPr>
-            <w:rFonts w:ascii="B Nazanin" w:hAnsi="B Nazanin" w:cs="B Nazanin"/>
-            <w:webHidden/>
-            <w:lang w:bidi="ar-SA"/>
-          </w:rPr>
-          <w:t>13</w:t>
-        </w:r>
-        <w:r>
-          <w:rPr>
-            <w:rFonts w:ascii="B Nazanin" w:hAnsi="B Nazanin" w:cs="B Nazanin"/>
-            <w:webHidden/>
-          </w:rPr>
-          <w:fldChar w:fldCharType="end"/>
+            <w:rtl/>
+          </w:rPr>
+          <w:t>34</w:t>
         </w:r>
       </w:hyperlink>
     </w:p>
@@ -3474,22 +3302,14 @@
           <w:lang w:bidi="ar-SA"/>
         </w:rPr>
       </w:pPr>
-      <w:hyperlink w:anchor="_Toc69291768" w:history="1">
+      <w:hyperlink w:anchor="_Toc69291770" w:history="1">
         <w:r>
           <w:rPr>
             <w:rStyle w:val="Hyperlink"/>
             <w:rFonts w:ascii="B Nazanin" w:hAnsi="B Nazanin" w:cs="B Nazanin"/>
             <w:rtl/>
           </w:rPr>
-          <w:t>5</w:t>
-        </w:r>
-        <w:r>
-          <w:rPr>
-            <w:rStyle w:val="Hyperlink"/>
-            <w:rFonts w:ascii="B Nazanin" w:hAnsi="B Nazanin" w:cs="B Nazanin"/>
-            <w:rtl/>
-          </w:rPr>
-          <w:t>-3- کارهای آینده</w:t>
+          <w:t>مراجع</w:t>
         </w:r>
         <w:r>
           <w:rPr>
@@ -3500,193 +3320,11 @@
         </w:r>
         <w:r>
           <w:rPr>
-            <w:rFonts w:ascii="B Nazanin" w:hAnsi="B Nazanin" w:cs="B Nazanin"/>
+            <w:rFonts w:ascii="B Nazanin" w:hAnsi="B Nazanin" w:cs="B Nazanin" w:hint="cs"/>
             <w:webHidden/>
-          </w:rPr>
-          <w:fldChar w:fldCharType="begin"/>
-        </w:r>
-        <w:r>
-          <w:rPr>
-            <w:rFonts w:ascii="B Nazanin" w:hAnsi="B Nazanin" w:cs="B Nazanin"/>
-            <w:webHidden/>
-          </w:rPr>
-          <w:instrText xml:space="preserve"> PAGEREF _Toc69291768 \h </w:instrText>
-        </w:r>
-        <w:r>
-          <w:rPr>
-            <w:rFonts w:ascii="B Nazanin" w:hAnsi="B Nazanin" w:cs="B Nazanin"/>
-            <w:webHidden/>
-          </w:rPr>
-        </w:r>
-        <w:r>
-          <w:rPr>
-            <w:rFonts w:ascii="B Nazanin" w:hAnsi="B Nazanin" w:cs="B Nazanin"/>
-            <w:webHidden/>
-          </w:rPr>
-          <w:fldChar w:fldCharType="separate"/>
-        </w:r>
-        <w:r>
-          <w:rPr>
-            <w:rFonts w:ascii="B Nazanin" w:hAnsi="B Nazanin" w:cs="B Nazanin"/>
-            <w:webHidden/>
-            <w:lang w:bidi="ar-SA"/>
-          </w:rPr>
-          <w:t>13</w:t>
-        </w:r>
-        <w:r>
-          <w:rPr>
-            <w:rFonts w:ascii="B Nazanin" w:hAnsi="B Nazanin" w:cs="B Nazanin"/>
-            <w:webHidden/>
-          </w:rPr>
-          <w:fldChar w:fldCharType="end"/>
-        </w:r>
-      </w:hyperlink>
-    </w:p>
-    <w:p>
-      <w:pPr>
-        <w:pStyle w:val="TOC2"/>
-        <w:rPr>
-          <w:rFonts w:ascii="B Nazanin" w:eastAsiaTheme="minorEastAsia" w:hAnsi="B Nazanin" w:cs="B Nazanin"/>
-          <w:sz w:val="22"/>
-          <w:szCs w:val="22"/>
-          <w:lang w:bidi="ar-SA"/>
-        </w:rPr>
-      </w:pPr>
-      <w:hyperlink w:anchor="_Toc69291769" w:history="1">
-        <w:r>
-          <w:rPr>
-            <w:rStyle w:val="Hyperlink"/>
-            <w:rFonts w:ascii="B Nazanin" w:hAnsi="B Nazanin" w:cs="B Nazanin"/>
             <w:rtl/>
           </w:rPr>
-          <w:t>5</w:t>
-        </w:r>
-        <w:r>
-          <w:rPr>
-            <w:rStyle w:val="Hyperlink"/>
-            <w:rFonts w:ascii="B Nazanin" w:hAnsi="B Nazanin" w:cs="B Nazanin"/>
-            <w:rtl/>
-          </w:rPr>
-          <w:t>-4- جمع‏بندی</w:t>
-        </w:r>
-        <w:r>
-          <w:rPr>
-            <w:rFonts w:ascii="B Nazanin" w:hAnsi="B Nazanin" w:cs="B Nazanin"/>
-            <w:webHidden/>
-          </w:rPr>
-          <w:tab/>
-        </w:r>
-        <w:r>
-          <w:rPr>
-            <w:rFonts w:ascii="B Nazanin" w:hAnsi="B Nazanin" w:cs="B Nazanin"/>
-            <w:webHidden/>
-          </w:rPr>
-          <w:fldChar w:fldCharType="begin"/>
-        </w:r>
-        <w:r>
-          <w:rPr>
-            <w:rFonts w:ascii="B Nazanin" w:hAnsi="B Nazanin" w:cs="B Nazanin"/>
-            <w:webHidden/>
-          </w:rPr>
-          <w:instrText xml:space="preserve"> PAGEREF _Toc69291769 \h </w:instrText>
-        </w:r>
-        <w:r>
-          <w:rPr>
-            <w:rFonts w:ascii="B Nazanin" w:hAnsi="B Nazanin" w:cs="B Nazanin"/>
-            <w:webHidden/>
-          </w:rPr>
-        </w:r>
-        <w:r>
-          <w:rPr>
-            <w:rFonts w:ascii="B Nazanin" w:hAnsi="B Nazanin" w:cs="B Nazanin"/>
-            <w:webHidden/>
-          </w:rPr>
-          <w:fldChar w:fldCharType="separate"/>
-        </w:r>
-        <w:r>
-          <w:rPr>
-            <w:rFonts w:ascii="B Nazanin" w:hAnsi="B Nazanin" w:cs="B Nazanin"/>
-            <w:webHidden/>
-            <w:lang w:bidi="ar-SA"/>
-          </w:rPr>
-          <w:t>13</w:t>
-        </w:r>
-        <w:r>
-          <w:rPr>
-            <w:rFonts w:ascii="B Nazanin" w:hAnsi="B Nazanin" w:cs="B Nazanin"/>
-            <w:webHidden/>
-          </w:rPr>
-          <w:fldChar w:fldCharType="end"/>
-        </w:r>
-      </w:hyperlink>
-    </w:p>
-    <w:p>
-      <w:pPr>
-        <w:pStyle w:val="TOC2"/>
-        <w:rPr>
-          <w:rFonts w:ascii="B Nazanin" w:eastAsiaTheme="minorEastAsia" w:hAnsi="B Nazanin" w:cs="B Nazanin"/>
-          <w:sz w:val="22"/>
-          <w:szCs w:val="22"/>
-          <w:lang w:bidi="ar-SA"/>
-        </w:rPr>
-      </w:pPr>
-      <w:hyperlink w:anchor="_Toc69291770" w:history="1">
-        <w:r>
-          <w:rPr>
-            <w:rStyle w:val="Hyperlink"/>
-            <w:rFonts w:ascii="B Nazanin" w:hAnsi="B Nazanin" w:cs="B Nazanin"/>
-            <w:rtl/>
-          </w:rPr>
-          <w:t>مراجع</w:t>
-        </w:r>
-        <w:r>
-          <w:rPr>
-            <w:rFonts w:ascii="B Nazanin" w:hAnsi="B Nazanin" w:cs="B Nazanin"/>
-            <w:webHidden/>
-          </w:rPr>
-          <w:tab/>
-        </w:r>
-        <w:r>
-          <w:rPr>
-            <w:rFonts w:ascii="B Nazanin" w:hAnsi="B Nazanin" w:cs="B Nazanin"/>
-            <w:webHidden/>
-          </w:rPr>
-          <w:fldChar w:fldCharType="begin"/>
-        </w:r>
-        <w:r>
-          <w:rPr>
-            <w:rFonts w:ascii="B Nazanin" w:hAnsi="B Nazanin" w:cs="B Nazanin"/>
-            <w:webHidden/>
-          </w:rPr>
-          <w:instrText xml:space="preserve"> PAGEREF _Toc69291770 \h </w:instrText>
-        </w:r>
-        <w:r>
-          <w:rPr>
-            <w:rFonts w:ascii="B Nazanin" w:hAnsi="B Nazanin" w:cs="B Nazanin"/>
-            <w:webHidden/>
-          </w:rPr>
-        </w:r>
-        <w:r>
-          <w:rPr>
-            <w:rFonts w:ascii="B Nazanin" w:hAnsi="B Nazanin" w:cs="B Nazanin"/>
-            <w:webHidden/>
-          </w:rPr>
-          <w:fldChar w:fldCharType="separate"/>
-        </w:r>
-        <w:r>
-          <w:rPr>
-            <w:rFonts w:ascii="B Nazanin" w:hAnsi="B Nazanin" w:cs="B Nazanin"/>
-            <w:webHidden/>
-            <w:lang w:bidi="ar-SA"/>
-          </w:rPr>
-          <w:t>14</w:t>
-        </w:r>
-        <w:r>
-          <w:rPr>
-            <w:rFonts w:ascii="B Nazanin" w:hAnsi="B Nazanin" w:cs="B Nazanin"/>
-            <w:webHidden/>
-          </w:rPr>
-          <w:fldChar w:fldCharType="end"/>
+          <w:t>35</w:t>
         </w:r>
       </w:hyperlink>
     </w:p>
@@ -3717,6 +3355,14 @@
         <w:pStyle w:val="a7"/>
         <w:rPr>
           <w:rFonts w:ascii="B Nazanin" w:hAnsi="B Nazanin" w:cs="B Nazanin"/>
+        </w:rPr>
+      </w:pPr>
+    </w:p>
+    <w:p>
+      <w:pPr>
+        <w:pStyle w:val="a7"/>
+        <w:rPr>
+          <w:rFonts w:ascii="B Nazanin" w:hAnsi="B Nazanin" w:cs="B Nazanin"/>
           <w:rtl/>
         </w:rPr>
       </w:pPr>
@@ -3749,7 +3395,6 @@
           <w:szCs w:val="32"/>
           <w:rtl/>
         </w:rPr>
-        <w:lastRenderedPageBreak/>
         <w:t>فهرست اشکال</w:t>
       </w:r>
     </w:p>
@@ -8934,7 +8579,14 @@
           <w:rtl/>
         </w:rPr>
         <w:lastRenderedPageBreak/>
-        <w:t>معرفی کلی شرکت</w:t>
+        <w:t xml:space="preserve">معرفی کلی </w:t>
+      </w:r>
+      <w:r>
+        <w:rPr>
+          <w:rFonts w:ascii="B Nazanin" w:hAnsi="B Nazanin" w:cs="B Nazanin" w:hint="cs"/>
+          <w:rtl/>
+        </w:rPr>
+        <w:t>پژوهشکده</w:t>
       </w:r>
     </w:p>
     <w:p>
@@ -20931,6 +20583,23 @@
         </w:rPr>
         <w:lastRenderedPageBreak/>
         <w:t>تجارب جدید</w:t>
+      </w:r>
+    </w:p>
+    <w:p>
+      <w:pPr>
+        <w:pStyle w:val="a7"/>
+        <w:rPr>
+          <w:rtl/>
+          <w:lang w:bidi="fa-IR"/>
+        </w:rPr>
+      </w:pPr>
+      <w:r>
+        <w:rPr>
+          <w:rFonts w:hint="cs"/>
+          <w:rtl/>
+          <w:lang w:bidi="fa-IR"/>
+        </w:rPr>
+        <w:t xml:space="preserve">با توجه به اینکه پروژه در محیط کاری بسیار متفاوت و جدید بود و همکاری با دوستان نیازمند این بود که مواردی تازه را بیاموزیم بخشی از این آموخته‌ها رو به صورت اختصار در ادامه گفتیم. </w:t>
       </w:r>
     </w:p>
     <w:p>

</xml_diff>

<commit_message>
The Source list edit
</commit_message>
<xml_diff>
--- a/Video Swin Transformer-Report(code_run_documentation).docx
+++ b/Video Swin Transformer-Report(code_run_documentation).docx
@@ -7643,11 +7643,19 @@
         <w:jc w:val="left"/>
         <w:rPr>
           <w:rFonts w:ascii="B Nazanin" w:hAnsi="B Nazanin" w:cs="B Nazanin"/>
+          <w:iCs/>
+          <w:lang w:bidi="fa-IR"/>
+        </w:rPr>
+      </w:pPr>
+      <w:r>
+        <w:rPr>
+          <w:rFonts w:ascii="B Nazanin" w:hAnsi="B Nazanin" w:cs="B Nazanin"/>
           <w:i/>
           <w:rtl/>
           <w:lang w:bidi="fa-IR"/>
         </w:rPr>
-      </w:pPr>
+        <w:t>به رسمیت شناختن فعالیت های ویدئویی ، اگرچه یک کار نوظهور است ، اما به دلیل اهمیت کاربردهای روزمره آن ، موضوع تلاش های مهم تحقیقاتی بوده است. نظارت با دوربین های ویدئویی می تواند پیشرفت های زیادی در این زمینه داشته باشد. در زمینه روباتیک ، وظایف ناوبری مستقل یا تعامل اجتماعی نیز می تواند از دانش استخراج شده از ضبط ویدئوی زنده استفاده کند.</w:t>
+      </w:r>
       <w:r>
         <w:rPr>
           <w:rFonts w:ascii="B Nazanin" w:hAnsi="B Nazanin" w:cs="B Nazanin"/>
@@ -7655,7 +7663,7 @@
           <w:rtl/>
           <w:lang w:bidi="fa-IR"/>
         </w:rPr>
-        <w:t>به رسمیت شناختن فعالیت های ویدئویی ، اگرچه یک کار نوظهور است ، اما به دلیل اهمیت کاربردهای روزمره آن ، موضوع تلاش های مهم تحقیقاتی بوده است. نظارت با دوربین های ویدئویی می تواند پیشرفت های زیادی در این زمینه داشته باشد. در زمینه روباتیک ، وظایف ناوبری مستقل یا تعامل اجتماعی نیز می تواند از دانش استخراج شده از ضبط ویدئوی زنده استفاده کند.</w:t>
+        <w:t xml:space="preserve"> </w:t>
       </w:r>
       <w:r>
         <w:rPr>
@@ -7664,52 +7672,78 @@
           <w:rtl/>
           <w:lang w:bidi="fa-IR"/>
         </w:rPr>
+        <w:t xml:space="preserve">یکی </w:t>
+      </w:r>
+      <w:r>
+        <w:rPr>
+          <w:rFonts w:ascii="B Nazanin" w:hAnsi="B Nazanin" w:cs="B Nazanin"/>
+          <w:i/>
+          <w:rtl/>
+          <w:lang w:bidi="fa-IR"/>
+        </w:rPr>
+        <w:t>از</w:t>
+      </w:r>
+      <w:r>
+        <w:rPr>
+          <w:rFonts w:ascii="B Nazanin" w:hAnsi="B Nazanin" w:cs="B Nazanin"/>
+          <w:i/>
+          <w:rtl/>
+          <w:lang w:bidi="fa-IR"/>
+        </w:rPr>
+        <w:t xml:space="preserve"> این موارد</w:t>
+      </w:r>
+      <w:r>
+        <w:rPr>
+          <w:rFonts w:ascii="B Nazanin" w:hAnsi="B Nazanin" w:cs="B Nazanin"/>
+          <w:i/>
+          <w:rtl/>
+          <w:lang w:bidi="fa-IR"/>
+        </w:rPr>
+        <w:t xml:space="preserve"> تشخیص فعالیت برای توانبخشی ، تشخیص عملی است که بیماران انجام می دهند و توانایی تشخیص درست یا نادرست بودن آن را دارند. یکی از تکنیک های اصلی مورد استفاده برای تشخیص فعالیت ، بینایی رایانه ، یعنی تشخیص فعالیت مبتنی بر ویدئو است. ویژگی های تصویری بصری اطلاعات اولیه را برای رویدادها یا اقدامات ویدیویی ارائه می دهد</w:t>
+      </w:r>
+      <w:r>
+        <w:rPr>
+          <w:rFonts w:ascii="B Nazanin" w:hAnsi="B Nazanin" w:cs="B Nazanin"/>
+          <w:i/>
+          <w:rtl/>
+          <w:lang w:bidi="fa-IR"/>
+        </w:rPr>
+        <w:t>.</w:t>
+      </w:r>
+      <w:r>
+        <w:rPr>
+          <w:rFonts w:ascii="B Nazanin" w:hAnsi="B Nazanin"/>
+          <w:rtl/>
+          <w:lang w:bidi="fa-IR"/>
+        </w:rPr>
         <w:t xml:space="preserve"> </w:t>
       </w:r>
       <w:r>
         <w:rPr>
-          <w:rFonts w:ascii="B Nazanin" w:hAnsi="B Nazanin" w:cs="B Nazanin"/>
-          <w:i/>
-          <w:rtl/>
-          <w:lang w:bidi="fa-IR"/>
-        </w:rPr>
-        <w:t xml:space="preserve">یکی </w:t>
-      </w:r>
-      <w:r>
-        <w:rPr>
-          <w:rFonts w:ascii="B Nazanin" w:hAnsi="B Nazanin" w:cs="B Nazanin"/>
-          <w:i/>
-          <w:rtl/>
-          <w:lang w:bidi="fa-IR"/>
-        </w:rPr>
-        <w:t>از</w:t>
-      </w:r>
-      <w:r>
-        <w:rPr>
-          <w:rFonts w:ascii="B Nazanin" w:hAnsi="B Nazanin" w:cs="B Nazanin"/>
-          <w:i/>
-          <w:rtl/>
-          <w:lang w:bidi="fa-IR"/>
-        </w:rPr>
-        <w:t xml:space="preserve"> این موارد</w:t>
-      </w:r>
-      <w:r>
-        <w:rPr>
-          <w:rFonts w:ascii="B Nazanin" w:hAnsi="B Nazanin" w:cs="B Nazanin"/>
-          <w:i/>
-          <w:rtl/>
-          <w:lang w:bidi="fa-IR"/>
-        </w:rPr>
-        <w:t xml:space="preserve"> تشخیص فعالیت برای توانبخشی ، تشخیص عملی است که بیماران انجام می دهند و توانایی تشخیص درست یا نادرست بودن آن را دارند. یکی از تکنیک های اصلی مورد استفاده برای تشخیص فعالیت ، بینایی رایانه ، یعنی تشخیص فعالیت مبتنی بر ویدئو است. ویژگی های تصویری بصری اطلاعات اولیه را برای رویدادها یا اقدامات ویدیویی ارائه می دهد</w:t>
-      </w:r>
-      <w:r>
-        <w:rPr>
-          <w:rFonts w:ascii="B Nazanin" w:hAnsi="B Nazanin" w:cs="B Nazanin"/>
-          <w:i/>
-          <w:rtl/>
-          <w:lang w:bidi="fa-IR"/>
-        </w:rPr>
-        <w:t>.</w:t>
+          <w:rFonts w:ascii="B Nazanin" w:hAnsi="B Nazanin"/>
+          <w:szCs w:val="24"/>
+          <w:rtl/>
+          <w:lang w:bidi="fa-IR"/>
+        </w:rPr>
+        <w:t>[</w:t>
+      </w:r>
+      <w:r>
+        <w:rPr>
+          <w:rFonts w:ascii="B Nazanin" w:hAnsi="B Nazanin" w:hint="cs"/>
+          <w:szCs w:val="24"/>
+          <w:rtl/>
+          <w:lang w:bidi="fa-IR"/>
+        </w:rPr>
+        <w:t>1</w:t>
+      </w:r>
+      <w:r>
+        <w:rPr>
+          <w:rFonts w:ascii="B Nazanin" w:hAnsi="B Nazanin"/>
+          <w:szCs w:val="24"/>
+          <w:rtl/>
+          <w:lang w:bidi="fa-IR"/>
+        </w:rPr>
+        <w:t>]</w:t>
       </w:r>
     </w:p>
     <w:p>
@@ -11031,7 +11065,27 @@
             <w:szCs w:val="32"/>
             <w:lang w:bidi="fa-IR"/>
           </w:rPr>
-          <w:t>Kinetic-400</w:t>
+          <w:t>Kinetic</w:t>
+        </w:r>
+        <w:r>
+          <w:rPr>
+            <w:rStyle w:val="Hyperlink"/>
+            <w:rFonts w:ascii="B Nazanin" w:hAnsi="B Nazanin" w:cs="B Nazanin"/>
+            <w:sz w:val="32"/>
+            <w:szCs w:val="32"/>
+            <w:lang w:bidi="fa-IR"/>
+          </w:rPr>
+          <w:t>-</w:t>
+        </w:r>
+        <w:r>
+          <w:rPr>
+            <w:rStyle w:val="Hyperlink"/>
+            <w:rFonts w:ascii="B Nazanin" w:hAnsi="B Nazanin" w:cs="B Nazanin"/>
+            <w:sz w:val="32"/>
+            <w:szCs w:val="32"/>
+            <w:lang w:bidi="fa-IR"/>
+          </w:rPr>
+          <w:t>400</w:t>
         </w:r>
         <w:r>
           <w:rPr>
@@ -11345,7 +11399,43 @@
       <w:r>
         <w:rPr>
           <w:rFonts w:ascii="B Nazanin" w:hAnsi="B Nazanin" w:cs="B Nazanin"/>
-          <w:sz w:val="28"/>
+          <w:b/>
+          <w:bCs/>
+          <w:szCs w:val="24"/>
+        </w:rPr>
+        <w:t xml:space="preserve"> </w:t>
+      </w:r>
+      <w:r>
+        <w:rPr>
+          <w:rFonts w:ascii="B Nazanin" w:hAnsi="B Nazanin"/>
+          <w:szCs w:val="24"/>
+          <w:rtl/>
+          <w:lang w:bidi="fa-IR"/>
+        </w:rPr>
+        <w:t>[</w:t>
+      </w:r>
+      <w:r>
+        <w:rPr>
+          <w:rFonts w:ascii="B Nazanin" w:hAnsi="B Nazanin" w:hint="cs"/>
+          <w:szCs w:val="24"/>
+          <w:rtl/>
+          <w:lang w:bidi="fa-IR"/>
+        </w:rPr>
+        <w:t>2</w:t>
+      </w:r>
+      <w:r>
+        <w:rPr>
+          <w:rFonts w:ascii="B Nazanin" w:hAnsi="B Nazanin"/>
+          <w:szCs w:val="24"/>
+          <w:rtl/>
+          <w:lang w:bidi="fa-IR"/>
+        </w:rPr>
+        <w:t>]</w:t>
+      </w:r>
+      <w:r>
+        <w:rPr>
+          <w:rFonts w:ascii="B Nazanin" w:hAnsi="B Nazanin" w:cs="B Nazanin"/>
+          <w:szCs w:val="24"/>
           <w:rtl/>
           <w:lang w:bidi="fa-IR"/>
         </w:rPr>
@@ -11398,7 +11488,27 @@
             <w:szCs w:val="32"/>
             <w:lang w:bidi="fa-IR"/>
           </w:rPr>
-          <w:t>600</w:t>
+          <w:t>6</w:t>
+        </w:r>
+        <w:r>
+          <w:rPr>
+            <w:rStyle w:val="Hyperlink"/>
+            <w:rFonts w:ascii="B Nazanin" w:hAnsi="B Nazanin" w:cs="B Nazanin"/>
+            <w:sz w:val="32"/>
+            <w:szCs w:val="32"/>
+            <w:lang w:bidi="fa-IR"/>
+          </w:rPr>
+          <w:t>0</w:t>
+        </w:r>
+        <w:r>
+          <w:rPr>
+            <w:rStyle w:val="Hyperlink"/>
+            <w:rFonts w:ascii="B Nazanin" w:hAnsi="B Nazanin" w:cs="B Nazanin"/>
+            <w:sz w:val="32"/>
+            <w:szCs w:val="32"/>
+            <w:lang w:bidi="fa-IR"/>
+          </w:rPr>
+          <w:t>0</w:t>
         </w:r>
         <w:r>
           <w:rPr>
@@ -11606,7 +11716,7 @@
         <w:pStyle w:val="a7"/>
         <w:spacing w:line="360" w:lineRule="auto"/>
         <w:ind w:left="720"/>
-        <w:jc w:val="left"/>
+        <w:jc w:val="center"/>
         <w:rPr>
           <w:rFonts w:ascii="B Nazanin" w:hAnsi="B Nazanin" w:cs="B Nazanin"/>
           <w:szCs w:val="24"/>
@@ -11807,6 +11917,42 @@
         </w:rPr>
         <w:t xml:space="preserve"> در انتهای مقاله ارجاع داده شده صحبت شده)</w:t>
       </w:r>
+      <w:r>
+        <w:rPr>
+          <w:rFonts w:ascii="B Nazanin" w:hAnsi="B Nazanin" w:cs="B Nazanin"/>
+          <w:b/>
+          <w:bCs/>
+          <w:szCs w:val="24"/>
+        </w:rPr>
+        <w:t xml:space="preserve"> </w:t>
+      </w:r>
+      <w:r>
+        <w:rPr>
+          <w:rFonts w:ascii="B Nazanin" w:hAnsi="B Nazanin"/>
+          <w:szCs w:val="24"/>
+          <w:rtl/>
+          <w:lang w:bidi="fa-IR"/>
+        </w:rPr>
+        <w:t>[</w:t>
+      </w:r>
+      <w:r>
+        <w:rPr>
+          <w:rFonts w:ascii="B Nazanin" w:hAnsi="B Nazanin" w:hint="cs"/>
+          <w:szCs w:val="24"/>
+          <w:rtl/>
+          <w:lang w:bidi="fa-IR"/>
+        </w:rPr>
+        <w:t>3</w:t>
+      </w:r>
+      <w:r>
+        <w:rPr>
+          <w:rFonts w:ascii="B Nazanin" w:hAnsi="B Nazanin"/>
+          <w:szCs w:val="24"/>
+          <w:rtl/>
+          <w:lang w:bidi="fa-IR"/>
+        </w:rPr>
+        <w:t>]</w:t>
+      </w:r>
     </w:p>
     <w:p>
       <w:pPr>
@@ -12016,7 +12162,25 @@
             <w:sz w:val="28"/>
             <w:lang w:bidi="fa-IR"/>
           </w:rPr>
-          <w:t>Something-Something v2</w:t>
+          <w:t>Something-Some</w:t>
+        </w:r>
+        <w:r>
+          <w:rPr>
+            <w:rStyle w:val="Hyperlink"/>
+            <w:rFonts w:ascii="B Nazanin" w:hAnsi="B Nazanin" w:cs="B Nazanin"/>
+            <w:sz w:val="28"/>
+            <w:lang w:bidi="fa-IR"/>
+          </w:rPr>
+          <w:t>t</w:t>
+        </w:r>
+        <w:r>
+          <w:rPr>
+            <w:rStyle w:val="Hyperlink"/>
+            <w:rFonts w:ascii="B Nazanin" w:hAnsi="B Nazanin" w:cs="B Nazanin"/>
+            <w:sz w:val="28"/>
+            <w:lang w:bidi="fa-IR"/>
+          </w:rPr>
+          <w:t>hing v2</w:t>
         </w:r>
         <w:r>
           <w:rPr>
@@ -12110,6 +12274,42 @@
           <w:lang w:bidi="fa-IR"/>
         </w:rPr>
         <w:t xml:space="preserve"> 30408 تا شی متمایز از یکدیگر داریم.</w:t>
+      </w:r>
+      <w:r>
+        <w:rPr>
+          <w:rFonts w:ascii="B Nazanin" w:hAnsi="B Nazanin" w:cs="B Nazanin"/>
+          <w:b/>
+          <w:bCs/>
+          <w:szCs w:val="24"/>
+        </w:rPr>
+        <w:t xml:space="preserve"> </w:t>
+      </w:r>
+      <w:r>
+        <w:rPr>
+          <w:rFonts w:ascii="B Nazanin" w:hAnsi="B Nazanin"/>
+          <w:szCs w:val="24"/>
+          <w:rtl/>
+          <w:lang w:bidi="fa-IR"/>
+        </w:rPr>
+        <w:t>[</w:t>
+      </w:r>
+      <w:r>
+        <w:rPr>
+          <w:rFonts w:ascii="B Nazanin" w:hAnsi="B Nazanin" w:hint="cs"/>
+          <w:szCs w:val="24"/>
+          <w:rtl/>
+          <w:lang w:bidi="fa-IR"/>
+        </w:rPr>
+        <w:t>4</w:t>
+      </w:r>
+      <w:r>
+        <w:rPr>
+          <w:rFonts w:ascii="B Nazanin" w:hAnsi="B Nazanin"/>
+          <w:szCs w:val="24"/>
+          <w:rtl/>
+          <w:lang w:bidi="fa-IR"/>
+        </w:rPr>
+        <w:t>]</w:t>
       </w:r>
     </w:p>
     <w:bookmarkEnd w:id="6"/>
@@ -19459,6 +19659,39 @@
         </w:rPr>
         <w:t>ی</w:t>
       </w:r>
+      <w:r>
+        <w:rPr>
+          <w:rFonts w:ascii="B Nazanin" w:hAnsi="B Nazanin" w:cs="B Zar"/>
+          <w:b w:val="0"/>
+          <w:bCs w:val="0"/>
+          <w:sz w:val="24"/>
+          <w:szCs w:val="24"/>
+          <w:rtl/>
+        </w:rPr>
+        <w:t>[</w:t>
+      </w:r>
+      <w:r>
+        <w:rPr>
+          <w:rFonts w:ascii="B Nazanin" w:hAnsi="B Nazanin" w:hint="cs"/>
+          <w:b w:val="0"/>
+          <w:bCs w:val="0"/>
+          <w:sz w:val="24"/>
+          <w:szCs w:val="24"/>
+          <w:rtl/>
+        </w:rPr>
+        <w:t>5</w:t>
+      </w:r>
+      <w:r>
+        <w:rPr>
+          <w:rFonts w:ascii="B Nazanin" w:hAnsi="B Nazanin" w:cs="B Zar"/>
+          <w:b w:val="0"/>
+          <w:bCs w:val="0"/>
+          <w:sz w:val="24"/>
+          <w:szCs w:val="24"/>
+          <w:rtl/>
+        </w:rPr>
+        <w:t>]</w:t>
+      </w:r>
     </w:p>
     <w:p>
       <w:pPr>
@@ -20736,10 +20969,37 @@
       <w:r>
         <w:rPr>
           <w:rFonts w:ascii="B Nazanin" w:hAnsi="B Nazanin"/>
-          <w:rtl/>
-          <w:lang w:bidi="fa-IR"/>
-        </w:rPr>
-        <w:t xml:space="preserve">[5]. </w:t>
+          <w:szCs w:val="24"/>
+          <w:rtl/>
+          <w:lang w:bidi="fa-IR"/>
+        </w:rPr>
+        <w:t>[</w:t>
+      </w:r>
+      <w:r>
+        <w:rPr>
+          <w:rFonts w:ascii="B Nazanin" w:hAnsi="B Nazanin" w:hint="cs"/>
+          <w:szCs w:val="24"/>
+          <w:rtl/>
+          <w:lang w:bidi="fa-IR"/>
+        </w:rPr>
+        <w:t>6</w:t>
+      </w:r>
+      <w:r>
+        <w:rPr>
+          <w:rFonts w:ascii="B Nazanin" w:hAnsi="B Nazanin"/>
+          <w:szCs w:val="24"/>
+          <w:rtl/>
+          <w:lang w:bidi="fa-IR"/>
+        </w:rPr>
+        <w:t>]</w:t>
+      </w:r>
+      <w:r>
+        <w:rPr>
+          <w:rFonts w:ascii="B Nazanin" w:hAnsi="B Nazanin"/>
+          <w:rtl/>
+          <w:lang w:bidi="fa-IR"/>
+        </w:rPr>
+        <w:t xml:space="preserve">. </w:t>
       </w:r>
       <w:r>
         <w:rPr>
@@ -21159,7 +21419,24 @@
           <w:rtl/>
           <w:lang w:bidi="fa-IR"/>
         </w:rPr>
-        <w:t>اسکرام پر استفاده ترین روش در مدیریت چابک پروژه‌ها است که سه رکن اصلی دارد[7]:</w:t>
+        <w:t>اسکرام پر استفاده ترین روش در مدیریت چابک پروژه‌ها است که سه رکن اصلی دارد</w:t>
+      </w:r>
+      <w:r>
+        <w:rPr>
+          <w:rFonts w:ascii="B Nazanin" w:hAnsi="B Nazanin"/>
+          <w:szCs w:val="24"/>
+          <w:rtl/>
+          <w:lang w:bidi="fa-IR"/>
+        </w:rPr>
+        <w:t>[7]</w:t>
+      </w:r>
+      <w:r>
+        <w:rPr>
+          <w:rFonts w:ascii="B Nazanin" w:hAnsi="B Nazanin"/>
+          <w:rtl/>
+          <w:lang w:bidi="fa-IR"/>
+        </w:rPr>
+        <w:t>:</w:t>
       </w:r>
     </w:p>
     <w:p>
@@ -21351,7 +21628,24 @@
           <w:rtl/>
           <w:lang w:bidi="fa-IR"/>
         </w:rPr>
-        <w:t xml:space="preserve"> کار می‌کنند[8]. در عمل، اسکرام از تعدادی از فعالیت‌ها و رسم‌های تکرارشونده در هر اسپرینت پیروی می‌کند. با این کار در واقع اسکرام گاردریل‌</w:t>
+        <w:t xml:space="preserve"> کار می‌کنند</w:t>
+      </w:r>
+      <w:r>
+        <w:rPr>
+          <w:rFonts w:ascii="B Nazanin" w:hAnsi="B Nazanin"/>
+          <w:szCs w:val="24"/>
+          <w:rtl/>
+          <w:lang w:bidi="fa-IR"/>
+        </w:rPr>
+        <w:t>[8]</w:t>
+      </w:r>
+      <w:r>
+        <w:rPr>
+          <w:rFonts w:ascii="B Nazanin" w:hAnsi="B Nazanin"/>
+          <w:rtl/>
+          <w:lang w:bidi="fa-IR"/>
+        </w:rPr>
+        <w:t>. در عمل، اسکرام از تعدادی از فعالیت‌ها و رسم‌های تکرارشونده در هر اسپرینت پیروی می‌کند. با این کار در واقع اسکرام گاردریل‌</w:t>
       </w:r>
       <w:r>
         <w:rPr>
@@ -21447,6 +21741,42 @@
           <w:lang w:bidi="fa-IR"/>
         </w:rPr>
         <w:footnoteReference w:id="23"/>
+      </w:r>
+      <w:r>
+        <w:rPr>
+          <w:rFonts w:ascii="B Nazanin" w:hAnsi="B Nazanin"/>
+          <w:b w:val="0"/>
+          <w:bCs w:val="0"/>
+          <w:sz w:val="24"/>
+          <w:szCs w:val="24"/>
+          <w:rtl/>
+          <w:lang w:bidi="fa-IR"/>
+        </w:rPr>
+        <w:t>[</w:t>
+      </w:r>
+      <w:r>
+        <w:rPr>
+          <w:rFonts w:ascii="B Nazanin" w:hAnsi="B Nazanin" w:hint="cs"/>
+          <w:b w:val="0"/>
+          <w:bCs w:val="0"/>
+          <w:sz w:val="24"/>
+          <w:szCs w:val="24"/>
+          <w:rtl/>
+          <w:lang w:bidi="fa-IR"/>
+        </w:rPr>
+        <w:t>9</w:t>
+      </w:r>
+      <w:r>
+        <w:rPr>
+          <w:rFonts w:ascii="B Nazanin" w:hAnsi="B Nazanin"/>
+          <w:b w:val="0"/>
+          <w:bCs w:val="0"/>
+          <w:sz w:val="24"/>
+          <w:szCs w:val="24"/>
+          <w:rtl/>
+          <w:lang w:bidi="fa-IR"/>
+        </w:rPr>
+        <w:t>]</w:t>
       </w:r>
     </w:p>
     <w:p>
@@ -22347,8 +22677,350 @@
         <w:ind w:left="720" w:hanging="720"/>
         <w:rPr>
           <w:rFonts w:ascii="B Nazanin" w:hAnsi="B Nazanin" w:cs="B Nazanin"/>
-        </w:rPr>
-      </w:pPr>
+          <w:rtl/>
+          <w:lang w:bidi="fa-IR"/>
+        </w:rPr>
+      </w:pPr>
+      <w:r>
+        <w:rPr>
+          <w:rFonts w:ascii="B Nazanin" w:hAnsi="B Nazanin" w:cs="B Nazanin"/>
+          <w:lang w:bidi="fa-IR"/>
+        </w:rPr>
+        <w:t>[</w:t>
+      </w:r>
+      <w:r>
+        <w:rPr>
+          <w:rFonts w:ascii="B Nazanin" w:hAnsi="B Nazanin" w:cs="B Nazanin" w:hint="cs"/>
+          <w:rtl/>
+          <w:lang w:bidi="fa-IR"/>
+        </w:rPr>
+        <w:t>1</w:t>
+      </w:r>
+      <w:r>
+        <w:rPr>
+          <w:rFonts w:ascii="B Nazanin" w:hAnsi="B Nazanin" w:cs="B Nazanin"/>
+          <w:lang w:bidi="fa-IR"/>
+        </w:rPr>
+        <w:t>] VISION AND IMAGE PROCESSING LAB, (</w:t>
+      </w:r>
+      <w:r>
+        <w:rPr>
+          <w:rFonts w:ascii="B Nazanin" w:hAnsi="B Nazanin" w:cs="B Nazanin" w:hint="cs"/>
+          <w:rtl/>
+          <w:lang w:bidi="fa-IR"/>
+        </w:rPr>
+        <w:t>2021</w:t>
+      </w:r>
+      <w:r>
+        <w:rPr>
+          <w:rFonts w:ascii="B Nazanin" w:hAnsi="B Nazanin" w:cs="B Nazanin"/>
+          <w:lang w:bidi="fa-IR"/>
+        </w:rPr>
+        <w:t>, Apr).</w:t>
+      </w:r>
+      <w:r>
+        <w:t xml:space="preserve"> </w:t>
+      </w:r>
+      <w:r>
+        <w:rPr>
+          <w:rFonts w:ascii="B Nazanin" w:hAnsi="B Nazanin" w:cs="B Nazanin"/>
+          <w:lang w:bidi="fa-IR"/>
+        </w:rPr>
+        <w:t>Action Recognition in Video</w:t>
+      </w:r>
+      <w:r>
+        <w:rPr>
+          <w:rFonts w:ascii="B Nazanin" w:hAnsi="B Nazanin" w:cs="B Nazanin" w:hint="cs"/>
+          <w:rtl/>
+          <w:lang w:bidi="fa-IR"/>
+        </w:rPr>
+        <w:t>.</w:t>
+      </w:r>
+      <w:r>
+        <w:rPr>
+          <w:rFonts w:ascii="B Nazanin" w:hAnsi="B Nazanin" w:cs="B Nazanin"/>
+          <w:lang w:bidi="fa-IR"/>
+        </w:rPr>
+        <w:t xml:space="preserve"> [Online]. Available: https://uwaterloo.ca/vision-image-processing-lab/research-demos/action-recognition-video.</w:t>
+      </w:r>
+      <w:r>
+        <w:rPr>
+          <w:szCs w:val="24"/>
+        </w:rPr>
+        <w:t xml:space="preserve"> </w:t>
+      </w:r>
+      <w:r>
+        <w:rPr>
+          <w:szCs w:val="24"/>
+        </w:rPr>
+        <w:t xml:space="preserve">(accessed </w:t>
+      </w:r>
+      <w:r>
+        <w:rPr>
+          <w:szCs w:val="24"/>
+        </w:rPr>
+        <w:t>Apr</w:t>
+      </w:r>
+      <w:r>
+        <w:rPr>
+          <w:szCs w:val="24"/>
+        </w:rPr>
+        <w:t xml:space="preserve">. </w:t>
+      </w:r>
+      <w:r>
+        <w:rPr>
+          <w:rFonts w:hint="cs"/>
+          <w:szCs w:val="24"/>
+          <w:rtl/>
+          <w:lang w:bidi="fa-IR"/>
+        </w:rPr>
+        <w:t>25</w:t>
+      </w:r>
+      <w:r>
+        <w:rPr>
+          <w:szCs w:val="24"/>
+        </w:rPr>
+        <w:t xml:space="preserve">, </w:t>
+      </w:r>
+      <w:r>
+        <w:rPr>
+          <w:rFonts w:hint="cs"/>
+          <w:szCs w:val="24"/>
+          <w:rtl/>
+        </w:rPr>
+        <w:t>2021</w:t>
+      </w:r>
+      <w:r>
+        <w:rPr>
+          <w:szCs w:val="24"/>
+        </w:rPr>
+        <w:t>).</w:t>
+      </w:r>
+    </w:p>
+    <w:p>
+      <w:pPr>
+        <w:pStyle w:val="EndNoteBibliography"/>
+        <w:bidi w:val="0"/>
+        <w:ind w:left="720" w:hanging="720"/>
+        <w:rPr>
+          <w:rFonts w:ascii="B Nazanin" w:hAnsi="B Nazanin" w:cs="B Nazanin"/>
+          <w:lang w:bidi="fa-IR"/>
+        </w:rPr>
+      </w:pPr>
+      <w:r>
+        <w:rPr>
+          <w:rFonts w:ascii="B Nazanin" w:hAnsi="B Nazanin" w:cs="B Nazanin"/>
+          <w:lang w:bidi="fa-IR"/>
+        </w:rPr>
+        <w:t xml:space="preserve"> </w:t>
+      </w:r>
+    </w:p>
+    <w:p>
+      <w:pPr>
+        <w:pStyle w:val="EndNoteBibliography"/>
+        <w:bidi w:val="0"/>
+        <w:ind w:left="720" w:hanging="720"/>
+        <w:rPr>
+          <w:rFonts w:ascii="B Nazanin" w:hAnsi="B Nazanin" w:cs="B Nazanin"/>
+          <w:lang w:bidi="fa-IR"/>
+        </w:rPr>
+      </w:pPr>
+      <w:r>
+        <w:rPr>
+          <w:rFonts w:ascii="B Nazanin" w:hAnsi="B Nazanin" w:cs="B Nazanin"/>
+          <w:lang w:bidi="fa-IR"/>
+        </w:rPr>
+        <w:t>[</w:t>
+      </w:r>
+      <w:r>
+        <w:rPr>
+          <w:rFonts w:ascii="B Nazanin" w:hAnsi="B Nazanin" w:cs="B Nazanin" w:hint="cs"/>
+          <w:rtl/>
+          <w:lang w:bidi="fa-IR"/>
+        </w:rPr>
+        <w:t>2</w:t>
+      </w:r>
+      <w:r>
+        <w:rPr>
+          <w:rFonts w:ascii="B Nazanin" w:hAnsi="B Nazanin" w:cs="B Nazanin"/>
+          <w:lang w:bidi="fa-IR"/>
+        </w:rPr>
+        <w:t>] Will Kay</w:t>
+      </w:r>
+      <w:r>
+        <w:rPr>
+          <w:rFonts w:ascii="B Nazanin" w:hAnsi="B Nazanin" w:cs="B Nazanin"/>
+          <w:lang w:bidi="fa-IR"/>
+        </w:rPr>
+        <w:t xml:space="preserve">, </w:t>
+      </w:r>
+      <w:r>
+        <w:rPr>
+          <w:rFonts w:ascii="B Nazanin" w:hAnsi="B Nazanin" w:cs="B Nazanin"/>
+          <w:lang w:bidi="fa-IR"/>
+        </w:rPr>
+        <w:t xml:space="preserve">Joao Carreira </w:t>
+      </w:r>
+      <w:r>
+        <w:rPr>
+          <w:rFonts w:ascii="B Nazanin" w:hAnsi="B Nazanin" w:cs="B Nazanin"/>
+          <w:lang w:bidi="fa-IR"/>
+        </w:rPr>
+        <w:t>,</w:t>
+      </w:r>
+      <w:r>
+        <w:t xml:space="preserve"> </w:t>
+      </w:r>
+      <w:r>
+        <w:rPr>
+          <w:rFonts w:ascii="B Nazanin" w:hAnsi="B Nazanin" w:cs="B Nazanin"/>
+          <w:lang w:bidi="fa-IR"/>
+        </w:rPr>
+        <w:t xml:space="preserve">Karen Simonyan, The Kinetics Human Action Video Dataset, Springer-Verlag Berlin, </w:t>
+      </w:r>
+      <w:r>
+        <w:rPr>
+          <w:rFonts w:ascii="B Nazanin" w:hAnsi="B Nazanin" w:cs="B Nazanin" w:hint="cs"/>
+          <w:rtl/>
+          <w:lang w:bidi="fa-IR"/>
+        </w:rPr>
+        <w:t>2017</w:t>
+      </w:r>
+      <w:r>
+        <w:rPr>
+          <w:rFonts w:ascii="B Nazanin" w:hAnsi="B Nazanin" w:cs="B Nazanin"/>
+          <w:lang w:bidi="fa-IR"/>
+        </w:rPr>
+        <w:t>.</w:t>
+      </w:r>
+    </w:p>
+    <w:p>
+      <w:pPr>
+        <w:pStyle w:val="EndNoteBibliography"/>
+        <w:bidi w:val="0"/>
+        <w:ind w:left="720" w:hanging="720"/>
+        <w:rPr>
+          <w:rFonts w:ascii="B Nazanin" w:hAnsi="B Nazanin" w:cs="B Nazanin"/>
+          <w:rtl/>
+          <w:lang w:bidi="fa-IR"/>
+        </w:rPr>
+      </w:pPr>
+    </w:p>
+    <w:p>
+      <w:pPr>
+        <w:pStyle w:val="EndNoteBibliography"/>
+        <w:bidi w:val="0"/>
+        <w:ind w:left="720" w:hanging="720"/>
+        <w:rPr>
+          <w:rFonts w:ascii="B Nazanin" w:hAnsi="B Nazanin" w:cs="B Nazanin"/>
+          <w:rtl/>
+          <w:lang w:bidi="fa-IR"/>
+        </w:rPr>
+      </w:pPr>
+      <w:r>
+        <w:rPr>
+          <w:rFonts w:ascii="B Nazanin" w:hAnsi="B Nazanin" w:cs="B Nazanin"/>
+          <w:lang w:bidi="fa-IR"/>
+        </w:rPr>
+        <w:t>[</w:t>
+      </w:r>
+      <w:r>
+        <w:rPr>
+          <w:rFonts w:ascii="B Nazanin" w:hAnsi="B Nazanin" w:cs="B Nazanin" w:hint="cs"/>
+          <w:rtl/>
+          <w:lang w:bidi="fa-IR"/>
+        </w:rPr>
+        <w:t>3</w:t>
+      </w:r>
+      <w:r>
+        <w:rPr>
+          <w:rFonts w:ascii="B Nazanin" w:hAnsi="B Nazanin" w:cs="B Nazanin"/>
+          <w:lang w:bidi="fa-IR"/>
+        </w:rPr>
+        <w:t xml:space="preserve">] </w:t>
+      </w:r>
+      <w:r>
+        <w:rPr>
+          <w:rFonts w:ascii="B Nazanin" w:hAnsi="B Nazanin" w:cs="B Nazanin"/>
+          <w:lang w:bidi="fa-IR"/>
+        </w:rPr>
+        <w:t>Eric Noland</w:t>
+      </w:r>
+      <w:r>
+        <w:rPr>
+          <w:rFonts w:ascii="B Nazanin" w:hAnsi="B Nazanin" w:cs="B Nazanin"/>
+          <w:lang w:bidi="fa-IR"/>
+        </w:rPr>
+        <w:t xml:space="preserve">, </w:t>
+      </w:r>
+      <w:r>
+        <w:rPr>
+          <w:rFonts w:ascii="B Nazanin" w:hAnsi="B Nazanin" w:cs="B Nazanin"/>
+          <w:lang w:bidi="fa-IR"/>
+        </w:rPr>
+        <w:t xml:space="preserve">Joao Carreira </w:t>
+      </w:r>
+      <w:r>
+        <w:rPr>
+          <w:rFonts w:ascii="B Nazanin" w:hAnsi="B Nazanin" w:cs="B Nazanin"/>
+          <w:lang w:bidi="fa-IR"/>
+        </w:rPr>
+        <w:t>,</w:t>
+      </w:r>
+      <w:r>
+        <w:t xml:space="preserve"> </w:t>
+      </w:r>
+      <w:r>
+        <w:rPr>
+          <w:rFonts w:ascii="B Nazanin" w:hAnsi="B Nazanin" w:cs="B Nazanin"/>
+          <w:lang w:bidi="fa-IR"/>
+        </w:rPr>
+        <w:t>Chloe Hillier</w:t>
+      </w:r>
+      <w:r>
+        <w:rPr>
+          <w:rFonts w:ascii="B Nazanin" w:hAnsi="B Nazanin" w:cs="B Nazanin"/>
+          <w:lang w:bidi="fa-IR"/>
+        </w:rPr>
+        <w:t xml:space="preserve">, </w:t>
+      </w:r>
+      <w:r>
+        <w:rPr>
+          <w:rFonts w:ascii="B Nazanin" w:hAnsi="B Nazanin" w:cs="B Nazanin"/>
+          <w:lang w:bidi="fa-IR"/>
+        </w:rPr>
+        <w:t>A Short Note about Kinetics-600</w:t>
+      </w:r>
+      <w:r>
+        <w:rPr>
+          <w:rFonts w:ascii="B Nazanin" w:hAnsi="B Nazanin" w:cs="B Nazanin"/>
+          <w:lang w:bidi="fa-IR"/>
+        </w:rPr>
+        <w:t xml:space="preserve">, Springer-Verlag Berlin, </w:t>
+      </w:r>
+      <w:r>
+        <w:rPr>
+          <w:rFonts w:ascii="B Nazanin" w:hAnsi="B Nazanin" w:cs="B Nazanin" w:hint="cs"/>
+          <w:rtl/>
+          <w:lang w:bidi="fa-IR"/>
+        </w:rPr>
+        <w:t>201</w:t>
+      </w:r>
+      <w:r>
+        <w:rPr>
+          <w:rFonts w:ascii="B Nazanin" w:hAnsi="B Nazanin" w:cs="B Nazanin" w:hint="cs"/>
+          <w:rtl/>
+          <w:lang w:bidi="fa-IR"/>
+        </w:rPr>
+        <w:t>8</w:t>
+      </w:r>
+      <w:r>
+        <w:rPr>
+          <w:rFonts w:ascii="B Nazanin" w:hAnsi="B Nazanin" w:cs="B Nazanin"/>
+          <w:lang w:bidi="fa-IR"/>
+        </w:rPr>
+        <w:t>.</w:t>
+      </w:r>
       <w:r>
         <w:rPr>
           <w:rFonts w:ascii="B Nazanin" w:hAnsi="B Nazanin" w:cs="B Nazanin"/>
@@ -22370,11 +23042,315 @@
         </w:rPr>
         <w:fldChar w:fldCharType="separate"/>
       </w:r>
-      <w:r>
-        <w:rPr>
-          <w:rFonts w:ascii="B Nazanin" w:hAnsi="B Nazanin" w:cs="B Nazanin"/>
-        </w:rPr>
-        <w:t>[1]</w:t>
+    </w:p>
+    <w:p>
+      <w:pPr>
+        <w:pStyle w:val="EndNoteBibliography"/>
+        <w:bidi w:val="0"/>
+        <w:rPr>
+          <w:rFonts w:ascii="B Nazanin" w:hAnsi="B Nazanin" w:cs="B Nazanin"/>
+          <w:rtl/>
+          <w:lang w:bidi="fa-IR"/>
+        </w:rPr>
+      </w:pPr>
+      <w:r>
+        <w:rPr>
+          <w:rFonts w:ascii="B Nazanin" w:hAnsi="B Nazanin" w:cs="B Nazanin"/>
+          <w:lang w:bidi="fa-IR"/>
+        </w:rPr>
+        <w:fldChar w:fldCharType="end"/>
+      </w:r>
+    </w:p>
+    <w:p>
+      <w:pPr>
+        <w:pStyle w:val="EndNoteBibliography"/>
+        <w:bidi w:val="0"/>
+        <w:ind w:left="720" w:hanging="720"/>
+        <w:rPr>
+          <w:rFonts w:ascii="B Nazanin" w:hAnsi="B Nazanin" w:cs="B Nazanin"/>
+          <w:rtl/>
+          <w:lang w:bidi="fa-IR"/>
+        </w:rPr>
+      </w:pPr>
+      <w:r>
+        <w:rPr>
+          <w:rFonts w:ascii="B Nazanin" w:hAnsi="B Nazanin" w:cs="B Nazanin"/>
+          <w:lang w:bidi="fa-IR"/>
+        </w:rPr>
+        <w:t>[</w:t>
+      </w:r>
+      <w:r>
+        <w:rPr>
+          <w:rFonts w:ascii="B Nazanin" w:hAnsi="B Nazanin" w:cs="B Nazanin" w:hint="cs"/>
+          <w:rtl/>
+          <w:lang w:bidi="fa-IR"/>
+        </w:rPr>
+        <w:t>4</w:t>
+      </w:r>
+      <w:r>
+        <w:rPr>
+          <w:rFonts w:ascii="B Nazanin" w:hAnsi="B Nazanin" w:cs="B Nazanin"/>
+          <w:lang w:bidi="fa-IR"/>
+        </w:rPr>
+        <w:t>]</w:t>
+      </w:r>
+      <w:r>
+        <w:rPr>
+          <w:rFonts w:ascii="B Nazanin" w:hAnsi="B Nazanin" w:cs="B Nazanin"/>
+          <w:lang w:bidi="fa-IR"/>
+        </w:rPr>
+        <w:t xml:space="preserve"> Data Set Lab</w:t>
+      </w:r>
+      <w:r>
+        <w:rPr>
+          <w:rFonts w:ascii="B Nazanin" w:hAnsi="B Nazanin" w:cs="B Nazanin"/>
+          <w:lang w:bidi="fa-IR"/>
+        </w:rPr>
+        <w:t xml:space="preserve">, </w:t>
+      </w:r>
+      <w:r>
+        <w:rPr>
+          <w:rFonts w:ascii="B Nazanin" w:hAnsi="B Nazanin" w:cs="B Nazanin"/>
+          <w:lang w:bidi="fa-IR"/>
+        </w:rPr>
+        <w:t>something-something</w:t>
+      </w:r>
+      <w:r>
+        <w:rPr>
+          <w:rFonts w:ascii="B Nazanin" w:hAnsi="B Nazanin" w:cs="B Nazanin"/>
+          <w:lang w:bidi="fa-IR"/>
+        </w:rPr>
+        <w:t xml:space="preserve"> Data set</w:t>
+      </w:r>
+      <w:r>
+        <w:rPr>
+          <w:rFonts w:ascii="B Nazanin" w:hAnsi="B Nazanin" w:cs="B Nazanin"/>
+          <w:lang w:bidi="fa-IR"/>
+        </w:rPr>
+        <w:t>,</w:t>
+      </w:r>
+      <w:r>
+        <w:rPr>
+          <w:rFonts w:ascii="B Nazanin" w:hAnsi="B Nazanin" w:cs="B Nazanin"/>
+          <w:lang w:bidi="fa-IR"/>
+        </w:rPr>
+        <w:t xml:space="preserve"> </w:t>
+      </w:r>
+      <w:r>
+        <w:rPr>
+          <w:rFonts w:ascii="B Nazanin" w:hAnsi="B Nazanin" w:cs="B Nazanin"/>
+          <w:lang w:bidi="fa-IR"/>
+        </w:rPr>
+        <w:t>(</w:t>
+      </w:r>
+      <w:r>
+        <w:rPr>
+          <w:rFonts w:ascii="B Nazanin" w:hAnsi="B Nazanin" w:cs="B Nazanin" w:hint="cs"/>
+          <w:rtl/>
+          <w:lang w:bidi="fa-IR"/>
+        </w:rPr>
+        <w:t>2021</w:t>
+      </w:r>
+      <w:r>
+        <w:rPr>
+          <w:rFonts w:ascii="B Nazanin" w:hAnsi="B Nazanin" w:cs="B Nazanin"/>
+          <w:lang w:bidi="fa-IR"/>
+        </w:rPr>
+        <w:t>, Apr)</w:t>
+      </w:r>
+      <w:r>
+        <w:rPr>
+          <w:rFonts w:ascii="B Nazanin" w:hAnsi="B Nazanin" w:cs="B Nazanin"/>
+          <w:lang w:bidi="fa-IR"/>
+        </w:rPr>
+        <w:t xml:space="preserve"> </w:t>
+      </w:r>
+      <w:r>
+        <w:rPr>
+          <w:rFonts w:ascii="B Nazanin" w:hAnsi="B Nazanin" w:cs="B Nazanin" w:hint="cs"/>
+          <w:rtl/>
+          <w:lang w:bidi="fa-IR"/>
+        </w:rPr>
+        <w:t>.</w:t>
+      </w:r>
+      <w:r>
+        <w:rPr>
+          <w:rFonts w:ascii="B Nazanin" w:hAnsi="B Nazanin" w:cs="B Nazanin"/>
+          <w:lang w:bidi="fa-IR"/>
+        </w:rPr>
+        <w:t xml:space="preserve"> [Online]. Available:</w:t>
+      </w:r>
+      <w:r>
+        <w:rPr>
+          <w:rFonts w:ascii="B Nazanin" w:hAnsi="B Nazanin" w:cs="B Nazanin"/>
+          <w:lang w:bidi="fa-IR"/>
+        </w:rPr>
+        <w:t xml:space="preserve"> </w:t>
+      </w:r>
+      <w:r>
+        <w:rPr>
+          <w:rFonts w:ascii="B Nazanin" w:hAnsi="B Nazanin" w:cs="B Nazanin"/>
+          <w:lang w:bidi="fa-IR"/>
+        </w:rPr>
+        <w:t>https://20bn.com/datasets/something-something</w:t>
+      </w:r>
+      <w:r>
+        <w:rPr>
+          <w:rFonts w:ascii="B Nazanin" w:hAnsi="B Nazanin" w:cs="B Nazanin"/>
+          <w:lang w:bidi="fa-IR"/>
+        </w:rPr>
+        <w:t>.</w:t>
+      </w:r>
+      <w:r>
+        <w:rPr>
+          <w:szCs w:val="24"/>
+        </w:rPr>
+        <w:t xml:space="preserve"> </w:t>
+      </w:r>
+      <w:r>
+        <w:rPr>
+          <w:szCs w:val="24"/>
+        </w:rPr>
+        <w:t xml:space="preserve">(accessed </w:t>
+      </w:r>
+      <w:r>
+        <w:rPr>
+          <w:szCs w:val="24"/>
+        </w:rPr>
+        <w:t>Apr</w:t>
+      </w:r>
+      <w:r>
+        <w:rPr>
+          <w:szCs w:val="24"/>
+        </w:rPr>
+        <w:t xml:space="preserve">. </w:t>
+      </w:r>
+      <w:r>
+        <w:rPr>
+          <w:rFonts w:hint="cs"/>
+          <w:szCs w:val="24"/>
+          <w:rtl/>
+          <w:lang w:bidi="fa-IR"/>
+        </w:rPr>
+        <w:t>2</w:t>
+      </w:r>
+      <w:r>
+        <w:rPr>
+          <w:rFonts w:hint="cs"/>
+          <w:szCs w:val="24"/>
+          <w:rtl/>
+          <w:lang w:bidi="fa-IR"/>
+        </w:rPr>
+        <w:t>4</w:t>
+      </w:r>
+      <w:r>
+        <w:rPr>
+          <w:szCs w:val="24"/>
+        </w:rPr>
+        <w:t xml:space="preserve">, </w:t>
+      </w:r>
+      <w:r>
+        <w:rPr>
+          <w:rFonts w:hint="cs"/>
+          <w:szCs w:val="24"/>
+          <w:rtl/>
+        </w:rPr>
+        <w:t>2021</w:t>
+      </w:r>
+      <w:r>
+        <w:rPr>
+          <w:szCs w:val="24"/>
+        </w:rPr>
+        <w:t>).</w:t>
+      </w:r>
+      <w:r>
+        <w:rPr>
+          <w:rFonts w:ascii="B Nazanin" w:hAnsi="B Nazanin" w:cs="B Nazanin"/>
+          <w:lang w:bidi="fa-IR"/>
+        </w:rPr>
+        <w:fldChar w:fldCharType="begin"/>
+      </w:r>
+      <w:r>
+        <w:rPr>
+          <w:rFonts w:ascii="B Nazanin" w:hAnsi="B Nazanin" w:cs="B Nazanin"/>
+          <w:lang w:bidi="fa-IR"/>
+        </w:rPr>
+        <w:instrText xml:space="preserve"> ADDIN EN.REFLIST </w:instrText>
+      </w:r>
+      <w:r>
+        <w:rPr>
+          <w:rFonts w:ascii="B Nazanin" w:hAnsi="B Nazanin" w:cs="B Nazanin"/>
+          <w:lang w:bidi="fa-IR"/>
+        </w:rPr>
+        <w:fldChar w:fldCharType="separate"/>
+      </w:r>
+    </w:p>
+    <w:p>
+      <w:pPr>
+        <w:pStyle w:val="EndNoteBibliography"/>
+        <w:bidi w:val="0"/>
+        <w:rPr>
+          <w:rFonts w:ascii="B Nazanin" w:hAnsi="B Nazanin" w:cs="B Nazanin"/>
+          <w:rtl/>
+          <w:lang w:bidi="fa-IR"/>
+        </w:rPr>
+      </w:pPr>
+      <w:r>
+        <w:rPr>
+          <w:rFonts w:ascii="B Nazanin" w:hAnsi="B Nazanin" w:cs="B Nazanin"/>
+          <w:lang w:bidi="fa-IR"/>
+        </w:rPr>
+        <w:fldChar w:fldCharType="end"/>
+      </w:r>
+      <w:r>
+        <w:rPr>
+          <w:rFonts w:ascii="B Nazanin" w:hAnsi="B Nazanin" w:cs="B Nazanin"/>
+          <w:lang w:bidi="fa-IR"/>
+        </w:rPr>
+        <w:fldChar w:fldCharType="begin"/>
+      </w:r>
+      <w:r>
+        <w:rPr>
+          <w:rFonts w:ascii="B Nazanin" w:hAnsi="B Nazanin" w:cs="B Nazanin"/>
+          <w:lang w:bidi="fa-IR"/>
+        </w:rPr>
+        <w:instrText xml:space="preserve"> ADDIN EN.REFLIST </w:instrText>
+      </w:r>
+      <w:r>
+        <w:rPr>
+          <w:rFonts w:ascii="B Nazanin" w:hAnsi="B Nazanin" w:cs="B Nazanin"/>
+          <w:lang w:bidi="fa-IR"/>
+        </w:rPr>
+        <w:fldChar w:fldCharType="separate"/>
+      </w:r>
+    </w:p>
+    <w:p>
+      <w:pPr>
+        <w:pStyle w:val="EndNoteBibliography"/>
+        <w:bidi w:val="0"/>
+        <w:ind w:left="720" w:hanging="720"/>
+        <w:rPr>
+          <w:rFonts w:ascii="B Nazanin" w:hAnsi="B Nazanin" w:cs="B Nazanin"/>
+        </w:rPr>
+      </w:pPr>
+      <w:r>
+        <w:rPr>
+          <w:rFonts w:ascii="B Nazanin" w:hAnsi="B Nazanin" w:cs="B Nazanin"/>
+        </w:rPr>
+        <w:t>[</w:t>
+      </w:r>
+      <w:r>
+        <w:rPr>
+          <w:rFonts w:ascii="B Nazanin" w:hAnsi="B Nazanin" w:cs="B Nazanin" w:hint="cs"/>
+          <w:rtl/>
+        </w:rPr>
+        <w:t>5</w:t>
+      </w:r>
+      <w:r>
+        <w:rPr>
+          <w:rFonts w:ascii="B Nazanin" w:hAnsi="B Nazanin" w:cs="B Nazanin"/>
+        </w:rPr>
+        <w:t>]</w:t>
       </w:r>
       <w:r>
         <w:rPr>
@@ -22388,22 +23364,92 @@
           <w:rFonts w:ascii="B Nazanin" w:hAnsi="B Nazanin" w:cs="B Nazanin"/>
           <w:i/>
         </w:rPr>
-        <w:t>Machine Learning and Applications, 2008. ICMLA'08. Seventh International Conference on</w:t>
-      </w:r>
-      <w:r>
-        <w:rPr>
-          <w:rFonts w:ascii="B Nazanin" w:hAnsi="B Nazanin" w:cs="B Nazanin"/>
-        </w:rPr>
-        <w:t xml:space="preserve">, 2008: IEEE, pp. 671-674. </w:t>
-      </w:r>
-    </w:p>
-    <w:p>
-      <w:pPr>
-        <w:pStyle w:val="a7"/>
+        <w:t xml:space="preserve">Machine Learning and Applications, </w:t>
+      </w:r>
+      <w:r>
+        <w:rPr>
+          <w:rFonts w:ascii="B Nazanin" w:hAnsi="B Nazanin" w:cs="B Nazanin" w:hint="cs"/>
+          <w:i/>
+          <w:rtl/>
+          <w:lang w:bidi="fa-IR"/>
+        </w:rPr>
+        <w:t>2008</w:t>
+      </w:r>
+      <w:r>
+        <w:rPr>
+          <w:rFonts w:ascii="B Nazanin" w:hAnsi="B Nazanin" w:cs="B Nazanin"/>
+          <w:i/>
+        </w:rPr>
+        <w:t>. ICMLA'</w:t>
+      </w:r>
+      <w:r>
+        <w:rPr>
+          <w:rFonts w:ascii="B Nazanin" w:hAnsi="B Nazanin" w:cs="B Nazanin" w:hint="cs"/>
+          <w:i/>
+          <w:rtl/>
+        </w:rPr>
+        <w:t>08</w:t>
+      </w:r>
+      <w:r>
+        <w:rPr>
+          <w:rFonts w:ascii="B Nazanin" w:hAnsi="B Nazanin" w:cs="B Nazanin"/>
+          <w:i/>
+        </w:rPr>
+        <w:t>. Seventh International Conference on</w:t>
+      </w:r>
+      <w:r>
+        <w:rPr>
+          <w:rFonts w:ascii="B Nazanin" w:hAnsi="B Nazanin" w:cs="B Nazanin"/>
+        </w:rPr>
+        <w:t xml:space="preserve">, </w:t>
+      </w:r>
+      <w:r>
+        <w:rPr>
+          <w:rFonts w:ascii="B Nazanin" w:hAnsi="B Nazanin" w:cs="B Nazanin" w:hint="cs"/>
+          <w:rtl/>
+        </w:rPr>
+        <w:t>2008</w:t>
+      </w:r>
+      <w:r>
+        <w:rPr>
+          <w:rFonts w:ascii="B Nazanin" w:hAnsi="B Nazanin" w:cs="B Nazanin"/>
+        </w:rPr>
+        <w:t xml:space="preserve">: IEEE, pp. </w:t>
+      </w:r>
+      <w:r>
+        <w:rPr>
+          <w:rFonts w:ascii="B Nazanin" w:hAnsi="B Nazanin" w:cs="B Nazanin" w:hint="cs"/>
+          <w:rtl/>
+        </w:rPr>
+        <w:t>671</w:t>
+      </w:r>
+      <w:r>
+        <w:rPr>
+          <w:rFonts w:ascii="B Nazanin" w:hAnsi="B Nazanin" w:cs="B Nazanin"/>
+        </w:rPr>
+        <w:t>-</w:t>
+      </w:r>
+      <w:r>
+        <w:rPr>
+          <w:rFonts w:ascii="B Nazanin" w:hAnsi="B Nazanin" w:cs="B Nazanin" w:hint="cs"/>
+          <w:rtl/>
+        </w:rPr>
+        <w:t>674</w:t>
+      </w:r>
+      <w:r>
+        <w:rPr>
+          <w:rFonts w:ascii="B Nazanin" w:hAnsi="B Nazanin" w:cs="B Nazanin"/>
+        </w:rPr>
+        <w:t xml:space="preserve">. </w:t>
+      </w:r>
+    </w:p>
+    <w:p>
+      <w:pPr>
+        <w:pStyle w:val="EndNoteBibliography"/>
         <w:bidi w:val="0"/>
-        <w:rPr>
-          <w:rFonts w:ascii="B Nazanin" w:hAnsi="B Nazanin" w:cs="B Nazanin"/>
-          <w:rtl/>
+        <w:ind w:left="720" w:hanging="720"/>
+        <w:rPr>
+          <w:rFonts w:ascii="B Nazanin" w:hAnsi="B Nazanin" w:cs="B Nazanin"/>
           <w:lang w:bidi="fa-IR"/>
         </w:rPr>
       </w:pPr>
@@ -22414,6 +23460,985 @@
         </w:rPr>
         <w:fldChar w:fldCharType="end"/>
       </w:r>
+    </w:p>
+    <w:p>
+      <w:pPr>
+        <w:pStyle w:val="EndNoteBibliography"/>
+        <w:bidi w:val="0"/>
+        <w:ind w:left="720" w:hanging="720"/>
+        <w:rPr>
+          <w:rFonts w:ascii="B Nazanin" w:hAnsi="B Nazanin" w:cs="B Nazanin"/>
+          <w:lang w:bidi="fa-IR"/>
+        </w:rPr>
+      </w:pPr>
+      <w:r>
+        <w:rPr>
+          <w:rFonts w:ascii="B Nazanin" w:hAnsi="B Nazanin" w:cs="B Nazanin"/>
+          <w:lang w:bidi="fa-IR"/>
+        </w:rPr>
+        <w:t>[</w:t>
+      </w:r>
+      <w:r>
+        <w:rPr>
+          <w:rFonts w:ascii="B Nazanin" w:hAnsi="B Nazanin" w:cs="B Nazanin" w:hint="cs"/>
+          <w:rtl/>
+          <w:lang w:bidi="fa-IR"/>
+        </w:rPr>
+        <w:t>6</w:t>
+      </w:r>
+      <w:r>
+        <w:rPr>
+          <w:rFonts w:ascii="B Nazanin" w:hAnsi="B Nazanin" w:cs="B Nazanin"/>
+          <w:lang w:bidi="fa-IR"/>
+        </w:rPr>
+        <w:t>]</w:t>
+      </w:r>
+      <w:r>
+        <w:rPr>
+          <w:rFonts w:ascii="B Nazanin" w:hAnsi="B Nazanin" w:cs="B Nazanin"/>
+          <w:lang w:bidi="fa-IR"/>
+        </w:rPr>
+        <w:t xml:space="preserve"> </w:t>
+      </w:r>
+      <w:r>
+        <w:rPr>
+          <w:rFonts w:ascii="B Nazanin" w:hAnsi="B Nazanin" w:cs="B Nazanin"/>
+          <w:lang w:bidi="fa-IR"/>
+        </w:rPr>
+        <w:t>Cloudbess</w:t>
+      </w:r>
+      <w:r>
+        <w:rPr>
+          <w:rFonts w:ascii="B Nazanin" w:hAnsi="B Nazanin" w:cs="B Nazanin"/>
+          <w:lang w:bidi="fa-IR"/>
+        </w:rPr>
+        <w:t xml:space="preserve">, </w:t>
+      </w:r>
+      <w:r>
+        <w:rPr>
+          <w:rFonts w:ascii="B Nazanin" w:hAnsi="B Nazanin" w:cs="B Nazanin"/>
+          <w:lang w:bidi="fa-IR"/>
+        </w:rPr>
+        <w:t>Yaml</w:t>
+      </w:r>
+      <w:r>
+        <w:rPr>
+          <w:rFonts w:ascii="B Nazanin" w:hAnsi="B Nazanin" w:cs="B Nazanin"/>
+          <w:lang w:bidi="fa-IR"/>
+        </w:rPr>
+        <w:t>,</w:t>
+      </w:r>
+      <w:r>
+        <w:rPr>
+          <w:rFonts w:ascii="B Nazanin" w:hAnsi="B Nazanin" w:cs="B Nazanin"/>
+          <w:lang w:bidi="fa-IR"/>
+        </w:rPr>
+        <w:t xml:space="preserve"> </w:t>
+      </w:r>
+      <w:r>
+        <w:rPr>
+          <w:rFonts w:ascii="B Nazanin" w:hAnsi="B Nazanin" w:cs="B Nazanin"/>
+          <w:lang w:bidi="fa-IR"/>
+        </w:rPr>
+        <w:t>(</w:t>
+      </w:r>
+      <w:r>
+        <w:rPr>
+          <w:rFonts w:ascii="B Nazanin" w:hAnsi="B Nazanin" w:cs="B Nazanin" w:hint="cs"/>
+          <w:rtl/>
+          <w:lang w:bidi="fa-IR"/>
+        </w:rPr>
+        <w:t>2021</w:t>
+      </w:r>
+      <w:r>
+        <w:rPr>
+          <w:rFonts w:ascii="B Nazanin" w:hAnsi="B Nazanin" w:cs="B Nazanin"/>
+          <w:lang w:bidi="fa-IR"/>
+        </w:rPr>
+        <w:t>, Apr)</w:t>
+      </w:r>
+      <w:r>
+        <w:rPr>
+          <w:rFonts w:ascii="B Nazanin" w:hAnsi="B Nazanin" w:cs="B Nazanin"/>
+          <w:lang w:bidi="fa-IR"/>
+        </w:rPr>
+        <w:t xml:space="preserve"> </w:t>
+      </w:r>
+      <w:r>
+        <w:rPr>
+          <w:rFonts w:ascii="B Nazanin" w:hAnsi="B Nazanin" w:cs="B Nazanin" w:hint="cs"/>
+          <w:rtl/>
+          <w:lang w:bidi="fa-IR"/>
+        </w:rPr>
+        <w:t>.</w:t>
+      </w:r>
+      <w:r>
+        <w:rPr>
+          <w:rFonts w:ascii="B Nazanin" w:hAnsi="B Nazanin" w:cs="B Nazanin"/>
+          <w:lang w:bidi="fa-IR"/>
+        </w:rPr>
+        <w:t xml:space="preserve"> [Online]. Available:</w:t>
+      </w:r>
+      <w:r>
+        <w:t xml:space="preserve"> </w:t>
+      </w:r>
+      <w:r>
+        <w:rPr>
+          <w:rFonts w:ascii="B Nazanin" w:hAnsi="B Nazanin" w:cs="B Nazanin"/>
+          <w:lang w:bidi="fa-IR"/>
+        </w:rPr>
+        <w:t>https://www.cloudbees.com/blog/yaml-tutorial-everything-you-need-get-started</w:t>
+      </w:r>
+      <w:r>
+        <w:rPr>
+          <w:rFonts w:ascii="B Nazanin" w:hAnsi="B Nazanin" w:cs="B Nazanin"/>
+          <w:lang w:bidi="fa-IR"/>
+        </w:rPr>
+        <w:t>.</w:t>
+      </w:r>
+      <w:r>
+        <w:rPr>
+          <w:szCs w:val="24"/>
+        </w:rPr>
+        <w:t xml:space="preserve"> </w:t>
+      </w:r>
+      <w:r>
+        <w:rPr>
+          <w:szCs w:val="24"/>
+        </w:rPr>
+        <w:t xml:space="preserve">(accessed </w:t>
+      </w:r>
+      <w:r>
+        <w:rPr>
+          <w:szCs w:val="24"/>
+        </w:rPr>
+        <w:t>Sep</w:t>
+      </w:r>
+      <w:r>
+        <w:rPr>
+          <w:szCs w:val="24"/>
+        </w:rPr>
+        <w:t xml:space="preserve">. </w:t>
+      </w:r>
+      <w:r>
+        <w:rPr>
+          <w:rFonts w:hint="cs"/>
+          <w:szCs w:val="24"/>
+          <w:rtl/>
+          <w:lang w:bidi="fa-IR"/>
+        </w:rPr>
+        <w:t>9</w:t>
+      </w:r>
+      <w:r>
+        <w:rPr>
+          <w:szCs w:val="24"/>
+        </w:rPr>
+        <w:t xml:space="preserve">, </w:t>
+      </w:r>
+      <w:r>
+        <w:rPr>
+          <w:rFonts w:hint="cs"/>
+          <w:szCs w:val="24"/>
+          <w:rtl/>
+        </w:rPr>
+        <w:t>2021</w:t>
+      </w:r>
+      <w:r>
+        <w:rPr>
+          <w:szCs w:val="24"/>
+        </w:rPr>
+        <w:t>).</w:t>
+      </w:r>
+    </w:p>
+    <w:p>
+      <w:pPr>
+        <w:pStyle w:val="EndNoteBibliography"/>
+        <w:bidi w:val="0"/>
+        <w:ind w:left="720" w:hanging="720"/>
+        <w:rPr>
+          <w:rFonts w:ascii="B Nazanin" w:hAnsi="B Nazanin" w:cs="B Nazanin"/>
+          <w:rtl/>
+          <w:lang w:bidi="fa-IR"/>
+        </w:rPr>
+      </w:pPr>
+      <w:r>
+        <w:rPr>
+          <w:rFonts w:ascii="B Nazanin" w:hAnsi="B Nazanin" w:cs="B Nazanin"/>
+          <w:lang w:bidi="fa-IR"/>
+        </w:rPr>
+        <w:fldChar w:fldCharType="begin"/>
+      </w:r>
+      <w:r>
+        <w:rPr>
+          <w:rFonts w:ascii="B Nazanin" w:hAnsi="B Nazanin" w:cs="B Nazanin"/>
+          <w:lang w:bidi="fa-IR"/>
+        </w:rPr>
+        <w:instrText xml:space="preserve"> ADDIN EN.REFLIST </w:instrText>
+      </w:r>
+      <w:r>
+        <w:rPr>
+          <w:rFonts w:ascii="B Nazanin" w:hAnsi="B Nazanin" w:cs="B Nazanin"/>
+          <w:lang w:bidi="fa-IR"/>
+        </w:rPr>
+        <w:fldChar w:fldCharType="separate"/>
+      </w:r>
+    </w:p>
+    <w:p>
+      <w:pPr>
+        <w:pStyle w:val="EndNoteBibliography"/>
+        <w:bidi w:val="0"/>
+        <w:ind w:left="720" w:hanging="720"/>
+        <w:rPr>
+          <w:rFonts w:ascii="B Nazanin" w:hAnsi="B Nazanin" w:cs="B Nazanin"/>
+          <w:rtl/>
+          <w:lang w:bidi="fa-IR"/>
+        </w:rPr>
+      </w:pPr>
+      <w:r>
+        <w:rPr>
+          <w:rFonts w:ascii="B Nazanin" w:hAnsi="B Nazanin" w:cs="B Nazanin"/>
+          <w:lang w:bidi="fa-IR"/>
+        </w:rPr>
+        <w:fldChar w:fldCharType="end"/>
+      </w:r>
+      <w:r>
+        <w:rPr>
+          <w:rFonts w:ascii="B Nazanin" w:hAnsi="B Nazanin" w:cs="B Nazanin"/>
+          <w:lang w:bidi="fa-IR"/>
+        </w:rPr>
+        <w:t>[</w:t>
+      </w:r>
+      <w:r>
+        <w:rPr>
+          <w:rFonts w:ascii="B Nazanin" w:hAnsi="B Nazanin" w:cs="B Nazanin" w:hint="cs"/>
+          <w:rtl/>
+          <w:lang w:bidi="fa-IR"/>
+        </w:rPr>
+        <w:t>7</w:t>
+      </w:r>
+      <w:r>
+        <w:rPr>
+          <w:rFonts w:ascii="B Nazanin" w:hAnsi="B Nazanin" w:cs="B Nazanin"/>
+          <w:lang w:bidi="fa-IR"/>
+        </w:rPr>
+        <w:t>]</w:t>
+      </w:r>
+      <w:r>
+        <w:rPr>
+          <w:rFonts w:ascii="B Nazanin" w:hAnsi="B Nazanin" w:cs="B Nazanin"/>
+          <w:lang w:bidi="fa-IR"/>
+        </w:rPr>
+        <w:t xml:space="preserve"> </w:t>
+      </w:r>
+      <w:r>
+        <w:rPr>
+          <w:rFonts w:ascii="B Nazanin" w:hAnsi="B Nazanin" w:cs="B Nazanin"/>
+          <w:lang w:bidi="fa-IR"/>
+        </w:rPr>
+        <w:t>Virgole</w:t>
+      </w:r>
+      <w:r>
+        <w:rPr>
+          <w:rFonts w:ascii="B Nazanin" w:hAnsi="B Nazanin" w:cs="B Nazanin"/>
+          <w:lang w:bidi="fa-IR"/>
+        </w:rPr>
+        <w:t xml:space="preserve">, </w:t>
+      </w:r>
+      <w:r>
+        <w:rPr>
+          <w:szCs w:val="24"/>
+          <w:rtl/>
+        </w:rPr>
+        <w:t>اصول اولیه متدولوژی اسکرام چیست؟</w:t>
+      </w:r>
+      <w:r>
+        <w:rPr>
+          <w:rFonts w:ascii="B Nazanin" w:hAnsi="B Nazanin" w:cs="B Nazanin"/>
+          <w:lang w:bidi="fa-IR"/>
+        </w:rPr>
+        <w:t>,</w:t>
+      </w:r>
+      <w:r>
+        <w:rPr>
+          <w:rFonts w:ascii="B Nazanin" w:hAnsi="B Nazanin" w:cs="B Nazanin"/>
+          <w:lang w:bidi="fa-IR"/>
+        </w:rPr>
+        <w:t xml:space="preserve"> </w:t>
+      </w:r>
+      <w:r>
+        <w:rPr>
+          <w:rFonts w:ascii="B Nazanin" w:hAnsi="B Nazanin" w:cs="B Nazanin"/>
+          <w:lang w:bidi="fa-IR"/>
+        </w:rPr>
+        <w:t>(</w:t>
+      </w:r>
+      <w:r>
+        <w:rPr>
+          <w:rFonts w:ascii="B Nazanin" w:hAnsi="B Nazanin" w:cs="B Nazanin" w:hint="cs"/>
+          <w:rtl/>
+          <w:lang w:bidi="fa-IR"/>
+        </w:rPr>
+        <w:t>2021</w:t>
+      </w:r>
+      <w:r>
+        <w:rPr>
+          <w:rFonts w:ascii="B Nazanin" w:hAnsi="B Nazanin" w:cs="B Nazanin"/>
+          <w:lang w:bidi="fa-IR"/>
+        </w:rPr>
+        <w:t xml:space="preserve">, </w:t>
+      </w:r>
+      <w:r>
+        <w:rPr>
+          <w:rFonts w:ascii="B Nazanin" w:hAnsi="B Nazanin" w:cs="B Nazanin"/>
+          <w:lang w:bidi="fa-IR"/>
+        </w:rPr>
+        <w:t>Sep</w:t>
+      </w:r>
+      <w:r>
+        <w:rPr>
+          <w:rFonts w:ascii="B Nazanin" w:hAnsi="B Nazanin" w:cs="B Nazanin"/>
+          <w:lang w:bidi="fa-IR"/>
+        </w:rPr>
+        <w:t>)</w:t>
+      </w:r>
+      <w:r>
+        <w:rPr>
+          <w:rFonts w:ascii="B Nazanin" w:hAnsi="B Nazanin" w:cs="B Nazanin"/>
+          <w:lang w:bidi="fa-IR"/>
+        </w:rPr>
+        <w:t xml:space="preserve"> </w:t>
+      </w:r>
+      <w:r>
+        <w:rPr>
+          <w:rFonts w:ascii="B Nazanin" w:hAnsi="B Nazanin" w:cs="B Nazanin" w:hint="cs"/>
+          <w:rtl/>
+          <w:lang w:bidi="fa-IR"/>
+        </w:rPr>
+        <w:t>.</w:t>
+      </w:r>
+      <w:r>
+        <w:rPr>
+          <w:rFonts w:ascii="B Nazanin" w:hAnsi="B Nazanin" w:cs="B Nazanin"/>
+          <w:lang w:bidi="fa-IR"/>
+        </w:rPr>
+        <w:t xml:space="preserve"> [Online]. Available:</w:t>
+      </w:r>
+      <w:r>
+        <w:t xml:space="preserve"> </w:t>
+      </w:r>
+      <w:r>
+        <w:rPr>
+          <w:szCs w:val="24"/>
+        </w:rPr>
+        <w:t>https://virgool.io/@reza.sabourinejad/</w:t>
+      </w:r>
+      <w:r>
+        <w:rPr>
+          <w:rtl/>
+        </w:rPr>
+        <w:t xml:space="preserve"> </w:t>
+      </w:r>
+      <w:r>
+        <w:rPr>
+          <w:szCs w:val="24"/>
+          <w:rtl/>
+        </w:rPr>
+        <w:t>اصول-اول</w:t>
+      </w:r>
+      <w:r>
+        <w:rPr>
+          <w:rFonts w:hint="cs"/>
+          <w:szCs w:val="24"/>
+          <w:rtl/>
+        </w:rPr>
+        <w:t>ی</w:t>
+      </w:r>
+      <w:r>
+        <w:rPr>
+          <w:rFonts w:hint="eastAsia"/>
+          <w:szCs w:val="24"/>
+          <w:rtl/>
+        </w:rPr>
+        <w:t>ه</w:t>
+      </w:r>
+      <w:r>
+        <w:rPr>
+          <w:szCs w:val="24"/>
+          <w:rtl/>
+        </w:rPr>
+        <w:t>-متدولوژ</w:t>
+      </w:r>
+      <w:r>
+        <w:rPr>
+          <w:rFonts w:hint="cs"/>
+          <w:szCs w:val="24"/>
+          <w:rtl/>
+        </w:rPr>
+        <w:t>ی</w:t>
+      </w:r>
+      <w:r>
+        <w:rPr>
+          <w:szCs w:val="24"/>
+          <w:rtl/>
+        </w:rPr>
+        <w:t>-اسکرام-چ</w:t>
+      </w:r>
+      <w:r>
+        <w:rPr>
+          <w:rFonts w:hint="cs"/>
+          <w:szCs w:val="24"/>
+          <w:rtl/>
+        </w:rPr>
+        <w:t>ی</w:t>
+      </w:r>
+      <w:r>
+        <w:rPr>
+          <w:rFonts w:hint="eastAsia"/>
+          <w:szCs w:val="24"/>
+          <w:rtl/>
+        </w:rPr>
+        <w:t>ست</w:t>
+      </w:r>
+      <w:r>
+        <w:rPr>
+          <w:szCs w:val="24"/>
+        </w:rPr>
+        <w:t>-</w:t>
+      </w:r>
+      <w:r>
+        <w:rPr>
+          <w:szCs w:val="24"/>
+        </w:rPr>
+        <w:t xml:space="preserve"> </w:t>
+      </w:r>
+      <w:r>
+        <w:rPr>
+          <w:szCs w:val="24"/>
+        </w:rPr>
+        <w:t>ebo9xfcv0t84</w:t>
+      </w:r>
+      <w:r>
+        <w:rPr>
+          <w:rFonts w:ascii="B Nazanin" w:hAnsi="B Nazanin" w:cs="B Nazanin"/>
+          <w:lang w:bidi="fa-IR"/>
+        </w:rPr>
+        <w:t>.</w:t>
+      </w:r>
+      <w:r>
+        <w:rPr>
+          <w:szCs w:val="24"/>
+        </w:rPr>
+        <w:t xml:space="preserve">(accessed </w:t>
+      </w:r>
+      <w:r>
+        <w:rPr>
+          <w:szCs w:val="24"/>
+        </w:rPr>
+        <w:t>Sep</w:t>
+      </w:r>
+      <w:r>
+        <w:rPr>
+          <w:szCs w:val="24"/>
+        </w:rPr>
+        <w:t xml:space="preserve">. </w:t>
+      </w:r>
+      <w:r>
+        <w:rPr>
+          <w:rFonts w:hint="cs"/>
+          <w:szCs w:val="24"/>
+          <w:rtl/>
+          <w:lang w:bidi="fa-IR"/>
+        </w:rPr>
+        <w:t>9</w:t>
+      </w:r>
+      <w:r>
+        <w:rPr>
+          <w:szCs w:val="24"/>
+        </w:rPr>
+        <w:t xml:space="preserve">, </w:t>
+      </w:r>
+      <w:r>
+        <w:rPr>
+          <w:rFonts w:hint="cs"/>
+          <w:szCs w:val="24"/>
+          <w:rtl/>
+        </w:rPr>
+        <w:t>2021</w:t>
+      </w:r>
+      <w:r>
+        <w:rPr>
+          <w:szCs w:val="24"/>
+        </w:rPr>
+        <w:t>).</w:t>
+      </w:r>
+      <w:r>
+        <w:rPr>
+          <w:rFonts w:ascii="B Nazanin" w:hAnsi="B Nazanin" w:cs="B Nazanin"/>
+          <w:lang w:bidi="fa-IR"/>
+        </w:rPr>
+        <w:fldChar w:fldCharType="begin"/>
+      </w:r>
+      <w:r>
+        <w:rPr>
+          <w:rFonts w:ascii="B Nazanin" w:hAnsi="B Nazanin" w:cs="B Nazanin"/>
+          <w:lang w:bidi="fa-IR"/>
+        </w:rPr>
+        <w:instrText xml:space="preserve"> ADDIN EN.REFLIST </w:instrText>
+      </w:r>
+      <w:r>
+        <w:rPr>
+          <w:rFonts w:ascii="B Nazanin" w:hAnsi="B Nazanin" w:cs="B Nazanin"/>
+          <w:lang w:bidi="fa-IR"/>
+        </w:rPr>
+        <w:fldChar w:fldCharType="separate"/>
+      </w:r>
+    </w:p>
+    <w:p>
+      <w:pPr>
+        <w:pStyle w:val="EndNoteBibliography"/>
+        <w:bidi w:val="0"/>
+        <w:ind w:left="720" w:hanging="720"/>
+        <w:rPr>
+          <w:rFonts w:ascii="B Nazanin" w:hAnsi="B Nazanin" w:cs="B Nazanin"/>
+          <w:rtl/>
+          <w:lang w:bidi="fa-IR"/>
+        </w:rPr>
+      </w:pPr>
+      <w:r>
+        <w:rPr>
+          <w:rFonts w:ascii="B Nazanin" w:hAnsi="B Nazanin" w:cs="B Nazanin"/>
+          <w:lang w:bidi="fa-IR"/>
+        </w:rPr>
+        <w:fldChar w:fldCharType="end"/>
+      </w:r>
+    </w:p>
+    <w:p>
+      <w:pPr>
+        <w:pStyle w:val="EndNoteBibliography"/>
+        <w:bidi w:val="0"/>
+        <w:ind w:left="720" w:hanging="720"/>
+        <w:rPr>
+          <w:rFonts w:ascii="B Nazanin" w:hAnsi="B Nazanin" w:cs="B Nazanin"/>
+          <w:lang w:bidi="fa-IR"/>
+        </w:rPr>
+      </w:pPr>
+      <w:r>
+        <w:rPr>
+          <w:rFonts w:ascii="B Nazanin" w:hAnsi="B Nazanin" w:cs="B Nazanin"/>
+          <w:lang w:bidi="fa-IR"/>
+        </w:rPr>
+        <w:t>[</w:t>
+      </w:r>
+      <w:r>
+        <w:rPr>
+          <w:rFonts w:ascii="B Nazanin" w:hAnsi="B Nazanin" w:cs="B Nazanin" w:hint="cs"/>
+          <w:rtl/>
+          <w:lang w:bidi="fa-IR"/>
+        </w:rPr>
+        <w:t>8</w:t>
+      </w:r>
+      <w:r>
+        <w:rPr>
+          <w:rFonts w:ascii="B Nazanin" w:hAnsi="B Nazanin" w:cs="B Nazanin"/>
+          <w:lang w:bidi="fa-IR"/>
+        </w:rPr>
+        <w:t>]</w:t>
+      </w:r>
+      <w:r>
+        <w:rPr>
+          <w:rFonts w:ascii="B Nazanin" w:hAnsi="B Nazanin" w:cs="B Nazanin"/>
+          <w:lang w:bidi="fa-IR"/>
+        </w:rPr>
+        <w:t xml:space="preserve"> </w:t>
+      </w:r>
+      <w:r>
+        <w:rPr>
+          <w:rFonts w:ascii="B Nazanin" w:hAnsi="B Nazanin" w:cs="B Nazanin"/>
+          <w:lang w:bidi="fa-IR"/>
+        </w:rPr>
+        <w:t>shabakeh</w:t>
+      </w:r>
+      <w:r>
+        <w:rPr>
+          <w:rFonts w:ascii="B Nazanin" w:hAnsi="B Nazanin" w:cs="B Nazanin"/>
+          <w:lang w:bidi="fa-IR"/>
+        </w:rPr>
+        <w:t xml:space="preserve">, </w:t>
+      </w:r>
+      <w:r>
+        <w:rPr>
+          <w:szCs w:val="24"/>
+          <w:rtl/>
+        </w:rPr>
+        <w:t>اسکرام چیست و چگونه آن را استفاده کنیم؟</w:t>
+      </w:r>
+      <w:r>
+        <w:rPr>
+          <w:rFonts w:ascii="B Nazanin" w:hAnsi="B Nazanin" w:cs="B Nazanin"/>
+          <w:lang w:bidi="fa-IR"/>
+        </w:rPr>
+        <w:t>,</w:t>
+      </w:r>
+      <w:r>
+        <w:rPr>
+          <w:rFonts w:ascii="B Nazanin" w:hAnsi="B Nazanin" w:cs="B Nazanin"/>
+          <w:lang w:bidi="fa-IR"/>
+        </w:rPr>
+        <w:t xml:space="preserve"> </w:t>
+      </w:r>
+      <w:r>
+        <w:rPr>
+          <w:rFonts w:ascii="B Nazanin" w:hAnsi="B Nazanin" w:cs="B Nazanin"/>
+          <w:lang w:bidi="fa-IR"/>
+        </w:rPr>
+        <w:t>(</w:t>
+      </w:r>
+      <w:r>
+        <w:rPr>
+          <w:rFonts w:ascii="B Nazanin" w:hAnsi="B Nazanin" w:cs="B Nazanin" w:hint="cs"/>
+          <w:rtl/>
+          <w:lang w:bidi="fa-IR"/>
+        </w:rPr>
+        <w:t>2021</w:t>
+      </w:r>
+      <w:r>
+        <w:rPr>
+          <w:rFonts w:ascii="B Nazanin" w:hAnsi="B Nazanin" w:cs="B Nazanin"/>
+          <w:lang w:bidi="fa-IR"/>
+        </w:rPr>
+        <w:t xml:space="preserve">, </w:t>
+      </w:r>
+      <w:r>
+        <w:rPr>
+          <w:rFonts w:ascii="B Nazanin" w:hAnsi="B Nazanin" w:cs="B Nazanin"/>
+          <w:lang w:bidi="fa-IR"/>
+        </w:rPr>
+        <w:t>Sep</w:t>
+      </w:r>
+      <w:r>
+        <w:rPr>
+          <w:rFonts w:ascii="B Nazanin" w:hAnsi="B Nazanin" w:cs="B Nazanin"/>
+          <w:lang w:bidi="fa-IR"/>
+        </w:rPr>
+        <w:t>)</w:t>
+      </w:r>
+      <w:r>
+        <w:rPr>
+          <w:rFonts w:ascii="B Nazanin" w:hAnsi="B Nazanin" w:cs="B Nazanin"/>
+          <w:lang w:bidi="fa-IR"/>
+        </w:rPr>
+        <w:t xml:space="preserve"> </w:t>
+      </w:r>
+      <w:r>
+        <w:rPr>
+          <w:rFonts w:ascii="B Nazanin" w:hAnsi="B Nazanin" w:cs="B Nazanin" w:hint="cs"/>
+          <w:rtl/>
+          <w:lang w:bidi="fa-IR"/>
+        </w:rPr>
+        <w:t>.</w:t>
+      </w:r>
+      <w:r>
+        <w:rPr>
+          <w:rFonts w:ascii="B Nazanin" w:hAnsi="B Nazanin" w:cs="B Nazanin"/>
+          <w:lang w:bidi="fa-IR"/>
+        </w:rPr>
+        <w:t xml:space="preserve"> [Online]. Available:</w:t>
+      </w:r>
+      <w:r>
+        <w:t xml:space="preserve"> </w:t>
+      </w:r>
+      <w:r>
+        <w:rPr>
+          <w:szCs w:val="24"/>
+          <w:rtl/>
+        </w:rPr>
+        <w:t>شبکه</w:t>
+      </w:r>
+      <w:r>
+        <w:rPr>
+          <w:szCs w:val="24"/>
+        </w:rPr>
+        <w:t>.” https://www.</w:t>
+      </w:r>
+      <w:bookmarkStart w:id="17" w:name="_Hlk81629844"/>
+      <w:r>
+        <w:rPr>
+          <w:szCs w:val="24"/>
+        </w:rPr>
+        <w:t>shabakeh</w:t>
+      </w:r>
+      <w:bookmarkEnd w:id="17"/>
+      <w:r>
+        <w:rPr>
+          <w:szCs w:val="24"/>
+        </w:rPr>
+        <w:t>-mag.com/workshop/programming/</w:t>
+      </w:r>
+      <w:r>
+        <w:rPr>
+          <w:rFonts w:hint="cs"/>
+          <w:szCs w:val="24"/>
+          <w:rtl/>
+        </w:rPr>
+        <w:t>13799</w:t>
+      </w:r>
+      <w:r>
+        <w:rPr>
+          <w:szCs w:val="24"/>
+        </w:rPr>
+        <w:t>/</w:t>
+      </w:r>
+      <w:r>
+        <w:rPr>
+          <w:szCs w:val="24"/>
+          <w:rtl/>
+        </w:rPr>
+        <w:t>اسکرام-چیست-و-چگونه-آن-را-استفاده-کنیم؟</w:t>
+      </w:r>
+      <w:r>
+        <w:rPr>
+          <w:szCs w:val="24"/>
+        </w:rPr>
+        <w:t xml:space="preserve"> (accessed Sep. </w:t>
+      </w:r>
+      <w:r>
+        <w:rPr>
+          <w:rFonts w:hint="cs"/>
+          <w:szCs w:val="24"/>
+          <w:rtl/>
+          <w:lang w:bidi="fa-IR"/>
+        </w:rPr>
+        <w:t>5</w:t>
+      </w:r>
+      <w:r>
+        <w:rPr>
+          <w:szCs w:val="24"/>
+        </w:rPr>
+        <w:t xml:space="preserve">, </w:t>
+      </w:r>
+      <w:r>
+        <w:rPr>
+          <w:rFonts w:hint="cs"/>
+          <w:szCs w:val="24"/>
+          <w:rtl/>
+        </w:rPr>
+        <w:t>2021</w:t>
+      </w:r>
+      <w:r>
+        <w:rPr>
+          <w:szCs w:val="24"/>
+        </w:rPr>
+        <w:t>).</w:t>
+      </w:r>
+    </w:p>
+    <w:p>
+      <w:pPr>
+        <w:pStyle w:val="EndNoteBibliography"/>
+        <w:bidi w:val="0"/>
+        <w:ind w:left="720" w:hanging="720"/>
+        <w:rPr>
+          <w:rFonts w:ascii="B Nazanin" w:hAnsi="B Nazanin" w:cs="B Nazanin"/>
+          <w:lang w:bidi="fa-IR"/>
+        </w:rPr>
+      </w:pPr>
+    </w:p>
+    <w:p>
+      <w:pPr>
+        <w:pStyle w:val="EndNoteBibliography"/>
+        <w:bidi w:val="0"/>
+        <w:ind w:left="720" w:hanging="720"/>
+        <w:rPr>
+          <w:rFonts w:ascii="B Nazanin" w:hAnsi="B Nazanin" w:cs="B Nazanin"/>
+          <w:rtl/>
+          <w:lang w:bidi="fa-IR"/>
+        </w:rPr>
+      </w:pPr>
+      <w:r>
+        <w:rPr>
+          <w:rFonts w:ascii="B Nazanin" w:hAnsi="B Nazanin" w:cs="B Nazanin"/>
+          <w:lang w:bidi="fa-IR"/>
+        </w:rPr>
+        <w:fldChar w:fldCharType="begin"/>
+      </w:r>
+      <w:r>
+        <w:rPr>
+          <w:rFonts w:ascii="B Nazanin" w:hAnsi="B Nazanin" w:cs="B Nazanin"/>
+          <w:lang w:bidi="fa-IR"/>
+        </w:rPr>
+        <w:instrText xml:space="preserve"> ADDIN EN.REFLIST </w:instrText>
+      </w:r>
+      <w:r>
+        <w:rPr>
+          <w:rFonts w:ascii="B Nazanin" w:hAnsi="B Nazanin" w:cs="B Nazanin"/>
+          <w:lang w:bidi="fa-IR"/>
+        </w:rPr>
+        <w:fldChar w:fldCharType="separate"/>
+      </w:r>
+    </w:p>
+    <w:p>
+      <w:pPr>
+        <w:pStyle w:val="EndNoteBibliography"/>
+        <w:bidi w:val="0"/>
+        <w:ind w:left="720" w:hanging="720"/>
+        <w:rPr>
+          <w:rFonts w:ascii="B Nazanin" w:hAnsi="B Nazanin" w:cs="B Nazanin"/>
+          <w:lang w:bidi="fa-IR"/>
+        </w:rPr>
+      </w:pPr>
+      <w:r>
+        <w:rPr>
+          <w:rFonts w:ascii="B Nazanin" w:hAnsi="B Nazanin" w:cs="B Nazanin"/>
+          <w:lang w:bidi="fa-IR"/>
+        </w:rPr>
+        <w:fldChar w:fldCharType="end"/>
+      </w:r>
+      <w:r>
+        <w:rPr>
+          <w:rFonts w:ascii="B Nazanin" w:hAnsi="B Nazanin" w:cs="B Nazanin"/>
+          <w:lang w:bidi="fa-IR"/>
+        </w:rPr>
+        <w:t>[</w:t>
+      </w:r>
+      <w:r>
+        <w:rPr>
+          <w:rFonts w:ascii="B Nazanin" w:hAnsi="B Nazanin" w:cs="B Nazanin" w:hint="cs"/>
+          <w:rtl/>
+          <w:lang w:bidi="fa-IR"/>
+        </w:rPr>
+        <w:t>9</w:t>
+      </w:r>
+      <w:r>
+        <w:rPr>
+          <w:rFonts w:ascii="B Nazanin" w:hAnsi="B Nazanin" w:cs="B Nazanin"/>
+          <w:lang w:bidi="fa-IR"/>
+        </w:rPr>
+        <w:t>]</w:t>
+      </w:r>
+      <w:r>
+        <w:rPr>
+          <w:rFonts w:ascii="B Nazanin" w:hAnsi="B Nazanin" w:cs="B Nazanin"/>
+          <w:lang w:bidi="fa-IR"/>
+        </w:rPr>
+        <w:t xml:space="preserve"> Irandnn</w:t>
+      </w:r>
+      <w:r>
+        <w:rPr>
+          <w:rFonts w:ascii="B Nazanin" w:hAnsi="B Nazanin" w:cs="B Nazanin"/>
+          <w:lang w:bidi="fa-IR"/>
+        </w:rPr>
+        <w:t xml:space="preserve">, </w:t>
+      </w:r>
+      <w:r>
+        <w:rPr>
+          <w:rFonts w:ascii="B Nazanin" w:hAnsi="B Nazanin" w:cs="B Nazanin"/>
+          <w:lang w:bidi="fa-IR"/>
+        </w:rPr>
+        <w:t>what-is-docker</w:t>
+      </w:r>
+      <w:r>
+        <w:rPr>
+          <w:rFonts w:ascii="B Nazanin" w:hAnsi="B Nazanin" w:cs="B Nazanin"/>
+          <w:lang w:bidi="fa-IR"/>
+        </w:rPr>
+        <w:t>,</w:t>
+      </w:r>
+      <w:r>
+        <w:rPr>
+          <w:rFonts w:ascii="B Nazanin" w:hAnsi="B Nazanin" w:cs="B Nazanin"/>
+          <w:lang w:bidi="fa-IR"/>
+        </w:rPr>
+        <w:t xml:space="preserve"> </w:t>
+      </w:r>
+      <w:r>
+        <w:rPr>
+          <w:rFonts w:ascii="B Nazanin" w:hAnsi="B Nazanin" w:cs="B Nazanin"/>
+          <w:lang w:bidi="fa-IR"/>
+        </w:rPr>
+        <w:t>(</w:t>
+      </w:r>
+      <w:r>
+        <w:rPr>
+          <w:rFonts w:ascii="B Nazanin" w:hAnsi="B Nazanin" w:cs="B Nazanin" w:hint="cs"/>
+          <w:rtl/>
+          <w:lang w:bidi="fa-IR"/>
+        </w:rPr>
+        <w:t>2021</w:t>
+      </w:r>
+      <w:r>
+        <w:rPr>
+          <w:rFonts w:ascii="B Nazanin" w:hAnsi="B Nazanin" w:cs="B Nazanin"/>
+          <w:lang w:bidi="fa-IR"/>
+        </w:rPr>
+        <w:t xml:space="preserve">, </w:t>
+      </w:r>
+      <w:r>
+        <w:rPr>
+          <w:rFonts w:ascii="B Nazanin" w:hAnsi="B Nazanin" w:cs="B Nazanin"/>
+          <w:lang w:bidi="fa-IR"/>
+        </w:rPr>
+        <w:t>Sep</w:t>
+      </w:r>
+      <w:r>
+        <w:rPr>
+          <w:rFonts w:ascii="B Nazanin" w:hAnsi="B Nazanin" w:cs="B Nazanin"/>
+          <w:lang w:bidi="fa-IR"/>
+        </w:rPr>
+        <w:t>)</w:t>
+      </w:r>
+      <w:r>
+        <w:rPr>
+          <w:rFonts w:ascii="B Nazanin" w:hAnsi="B Nazanin" w:cs="B Nazanin"/>
+          <w:lang w:bidi="fa-IR"/>
+        </w:rPr>
+        <w:t xml:space="preserve"> </w:t>
+      </w:r>
+      <w:r>
+        <w:rPr>
+          <w:rFonts w:ascii="B Nazanin" w:hAnsi="B Nazanin" w:cs="B Nazanin" w:hint="cs"/>
+          <w:rtl/>
+          <w:lang w:bidi="fa-IR"/>
+        </w:rPr>
+        <w:t>.</w:t>
+      </w:r>
+      <w:r>
+        <w:rPr>
+          <w:rFonts w:ascii="B Nazanin" w:hAnsi="B Nazanin" w:cs="B Nazanin"/>
+          <w:lang w:bidi="fa-IR"/>
+        </w:rPr>
+        <w:t xml:space="preserve"> [Online]. Available:</w:t>
+      </w:r>
+      <w:r>
+        <w:t xml:space="preserve"> </w:t>
+      </w:r>
+      <w:r>
+        <w:rPr>
+          <w:rFonts w:ascii="B Nazanin" w:hAnsi="B Nazanin" w:cs="B Nazanin"/>
+          <w:lang w:bidi="fa-IR"/>
+        </w:rPr>
+        <w:t>https://www.irandnn.ir/mag/what-is-docker/</w:t>
+      </w:r>
+    </w:p>
+    <w:p>
+      <w:pPr>
+        <w:pStyle w:val="EndNoteBibliography"/>
+        <w:bidi w:val="0"/>
+        <w:ind w:left="720" w:hanging="720"/>
+        <w:rPr>
+          <w:rFonts w:ascii="B Nazanin" w:hAnsi="B Nazanin" w:cs="B Nazanin"/>
+          <w:lang w:bidi="fa-IR"/>
+        </w:rPr>
+      </w:pPr>
+    </w:p>
+    <w:p>
+      <w:pPr>
+        <w:pStyle w:val="a7"/>
+        <w:bidi w:val="0"/>
+        <w:rPr>
+          <w:rFonts w:ascii="B Nazanin" w:hAnsi="B Nazanin" w:cs="B Nazanin"/>
+          <w:rtl/>
+          <w:lang w:bidi="fa-IR"/>
+        </w:rPr>
+      </w:pPr>
     </w:p>
     <w:sectPr>
       <w:footerReference w:type="default" r:id="rId39"/>

</xml_diff>